<commit_message>
Project Update. Add Task2.
</commit_message>
<xml_diff>
--- a/143_Huma_Stefan-proiect.docx
+++ b/143_Huma_Stefan-proiect.docx
@@ -221,7 +221,6 @@
         <w:t xml:space="preserve"> </w:t>
       </w:r>
       <w:proofErr w:type="spellStart"/>
-      <w:proofErr w:type="gramStart"/>
       <w:r>
         <w:rPr>
           <w:rFonts w:ascii="Times New Roman" w:hAnsi="Times New Roman" w:cs="Times New Roman"/>
@@ -239,16 +238,7 @@
           <w:sz w:val="24"/>
           <w:szCs w:val="24"/>
         </w:rPr>
-        <w:t xml:space="preserve"> :</w:t>
-      </w:r>
-      <w:proofErr w:type="gramEnd"/>
-      <w:r>
-        <w:rPr>
-          <w:rFonts w:ascii="Times New Roman" w:hAnsi="Times New Roman" w:cs="Times New Roman"/>
-          <w:sz w:val="24"/>
-          <w:szCs w:val="24"/>
-        </w:rPr>
-        <w:t xml:space="preserve"> </w:t>
+        <w:t xml:space="preserve"> : </w:t>
       </w:r>
       <w:proofErr w:type="spellStart"/>
       <w:r>
@@ -287,7 +277,6 @@
           <w:szCs w:val="24"/>
         </w:rPr>
       </w:pPr>
-      <w:proofErr w:type="gramStart"/>
       <w:r>
         <w:rPr>
           <w:rFonts w:ascii="Times New Roman" w:hAnsi="Times New Roman" w:cs="Times New Roman"/>
@@ -314,16 +303,7 @@
           <w:sz w:val="24"/>
           <w:szCs w:val="24"/>
         </w:rPr>
-        <w:t>:</w:t>
-      </w:r>
-      <w:proofErr w:type="gramEnd"/>
-      <w:r>
-        <w:rPr>
-          <w:rFonts w:ascii="Times New Roman" w:hAnsi="Times New Roman" w:cs="Times New Roman"/>
-          <w:sz w:val="24"/>
-          <w:szCs w:val="24"/>
-        </w:rPr>
-        <w:t xml:space="preserve"> </w:t>
+        <w:t xml:space="preserve">: </w:t>
       </w:r>
       <w:proofErr w:type="spellStart"/>
       <w:r>
@@ -1824,25 +1804,7 @@
           <w:sz w:val="24"/>
           <w:szCs w:val="24"/>
         </w:rPr>
-        <w:t xml:space="preserve">, care </w:t>
-      </w:r>
-      <w:proofErr w:type="gramStart"/>
-      <w:r>
-        <w:rPr>
-          <w:rFonts w:ascii="Times New Roman" w:hAnsi="Times New Roman" w:cs="Times New Roman"/>
-          <w:sz w:val="24"/>
-          <w:szCs w:val="24"/>
-        </w:rPr>
-        <w:t>are</w:t>
-      </w:r>
-      <w:proofErr w:type="gramEnd"/>
-      <w:r>
-        <w:rPr>
-          <w:rFonts w:ascii="Times New Roman" w:hAnsi="Times New Roman" w:cs="Times New Roman"/>
-          <w:sz w:val="24"/>
-          <w:szCs w:val="24"/>
-        </w:rPr>
-        <w:t xml:space="preserve"> un </w:t>
+        <w:t xml:space="preserve">, care are un </w:t>
       </w:r>
       <w:proofErr w:type="spellStart"/>
       <w:r>
@@ -4060,9 +4022,17 @@
           <w:sz w:val="24"/>
           <w:szCs w:val="24"/>
         </w:rPr>
-        <w:t>plății.</w:t>
-      </w:r>
-      <w:proofErr w:type="spellEnd"/>
+        <w:t>plății</w:t>
+      </w:r>
+      <w:proofErr w:type="spellEnd"/>
+      <w:r>
+        <w:rPr>
+          <w:rFonts w:ascii="Times New Roman" w:hAnsi="Times New Roman" w:cs="Times New Roman"/>
+          <w:sz w:val="24"/>
+          <w:szCs w:val="24"/>
+        </w:rPr>
+        <w:t>.</w:t>
+      </w:r>
     </w:p>
     <w:p>
       <w:pPr>
@@ -4577,7 +4547,6 @@
         <w:t xml:space="preserve">, </w:t>
       </w:r>
       <w:proofErr w:type="spellStart"/>
-      <w:proofErr w:type="gramStart"/>
       <w:r>
         <w:rPr>
           <w:rFonts w:ascii="Times New Roman" w:hAnsi="Times New Roman" w:cs="Times New Roman"/>
@@ -4601,16 +4570,7 @@
           <w:sz w:val="24"/>
           <w:szCs w:val="24"/>
         </w:rPr>
-        <w:t>,</w:t>
-      </w:r>
-      <w:proofErr w:type="gramEnd"/>
-      <w:r>
-        <w:rPr>
-          <w:rFonts w:ascii="Times New Roman" w:hAnsi="Times New Roman" w:cs="Times New Roman"/>
-          <w:sz w:val="24"/>
-          <w:szCs w:val="24"/>
-        </w:rPr>
-        <w:t xml:space="preserve"> </w:t>
+        <w:t xml:space="preserve">, </w:t>
       </w:r>
       <w:proofErr w:type="spellStart"/>
       <w:r>
@@ -5315,7 +5275,6 @@
         <w:t xml:space="preserve"> </w:t>
       </w:r>
       <w:proofErr w:type="spellStart"/>
-      <w:proofErr w:type="gramStart"/>
       <w:r>
         <w:rPr>
           <w:rFonts w:ascii="Times New Roman" w:hAnsi="Times New Roman" w:cs="Times New Roman"/>
@@ -5335,7 +5294,6 @@
         </w:rPr>
         <w:t xml:space="preserve"> .</w:t>
       </w:r>
-      <w:proofErr w:type="gramEnd"/>
     </w:p>
     <w:p>
       <w:pPr>
@@ -6858,25 +6816,7 @@
           <w:sz w:val="24"/>
           <w:szCs w:val="24"/>
         </w:rPr>
-        <w:t xml:space="preserve"> </w:t>
-      </w:r>
-      <w:proofErr w:type="gramStart"/>
-      <w:r>
-        <w:rPr>
-          <w:rFonts w:ascii="Times New Roman" w:hAnsi="Times New Roman" w:cs="Times New Roman"/>
-          <w:sz w:val="24"/>
-          <w:szCs w:val="24"/>
-        </w:rPr>
-        <w:t>a</w:t>
-      </w:r>
-      <w:proofErr w:type="gramEnd"/>
-      <w:r>
-        <w:rPr>
-          <w:rFonts w:ascii="Times New Roman" w:hAnsi="Times New Roman" w:cs="Times New Roman"/>
-          <w:sz w:val="24"/>
-          <w:szCs w:val="24"/>
-        </w:rPr>
-        <w:t xml:space="preserve"> </w:t>
+        <w:t xml:space="preserve"> a </w:t>
       </w:r>
       <w:proofErr w:type="spellStart"/>
       <w:r>
@@ -7500,6 +7440,818 @@
           <w:rFonts w:ascii="Times New Roman" w:hAnsi="Times New Roman" w:cs="Times New Roman"/>
           <w:sz w:val="24"/>
           <w:szCs w:val="24"/>
+        </w:rPr>
+      </w:pPr>
+    </w:p>
+    <w:p>
+      <w:pPr>
+        <w:spacing w:line="276" w:lineRule="auto"/>
+        <w:jc w:val="both"/>
+        <w:rPr>
+          <w:rFonts w:ascii="Times New Roman" w:hAnsi="Times New Roman" w:cs="Times New Roman"/>
+          <w:sz w:val="24"/>
+          <w:szCs w:val="24"/>
+        </w:rPr>
+      </w:pPr>
+    </w:p>
+    <w:p>
+      <w:pPr>
+        <w:spacing w:line="276" w:lineRule="auto"/>
+        <w:jc w:val="both"/>
+        <w:rPr>
+          <w:rFonts w:ascii="Times New Roman" w:hAnsi="Times New Roman" w:cs="Times New Roman"/>
+          <w:sz w:val="24"/>
+          <w:szCs w:val="24"/>
+        </w:rPr>
+      </w:pPr>
+    </w:p>
+    <w:p>
+      <w:pPr>
+        <w:spacing w:line="276" w:lineRule="auto"/>
+        <w:jc w:val="both"/>
+        <w:rPr>
+          <w:rFonts w:ascii="Times New Roman" w:hAnsi="Times New Roman" w:cs="Times New Roman"/>
+          <w:b/>
+          <w:bCs/>
+          <w:sz w:val="24"/>
+          <w:szCs w:val="24"/>
+          <w:lang w:val="ro-RO"/>
+        </w:rPr>
+      </w:pPr>
+      <w:r>
+        <w:rPr>
+          <w:rFonts w:ascii="Times New Roman" w:hAnsi="Times New Roman" w:cs="Times New Roman"/>
+          <w:b/>
+          <w:bCs/>
+          <w:sz w:val="24"/>
+          <w:szCs w:val="24"/>
+        </w:rPr>
+        <w:lastRenderedPageBreak/>
+        <w:t>Cerin</w:t>
+      </w:r>
+      <w:r>
+        <w:rPr>
+          <w:rFonts w:ascii="Times New Roman" w:hAnsi="Times New Roman" w:cs="Times New Roman"/>
+          <w:b/>
+          <w:bCs/>
+          <w:sz w:val="24"/>
+          <w:szCs w:val="24"/>
+          <w:lang w:val="ro-RO"/>
+        </w:rPr>
+        <w:t xml:space="preserve">ța </w:t>
+      </w:r>
+      <w:r>
+        <w:rPr>
+          <w:rFonts w:ascii="Times New Roman" w:hAnsi="Times New Roman" w:cs="Times New Roman"/>
+          <w:b/>
+          <w:bCs/>
+          <w:sz w:val="24"/>
+          <w:szCs w:val="24"/>
+          <w:lang w:val="ro-RO"/>
+        </w:rPr>
+        <w:t>2</w:t>
+      </w:r>
+      <w:r>
+        <w:rPr>
+          <w:rFonts w:ascii="Times New Roman" w:hAnsi="Times New Roman" w:cs="Times New Roman"/>
+          <w:b/>
+          <w:bCs/>
+          <w:sz w:val="24"/>
+          <w:szCs w:val="24"/>
+          <w:lang w:val="ro-RO"/>
+        </w:rPr>
+        <w:t>.</w:t>
+      </w:r>
+    </w:p>
+    <w:p>
+      <w:pPr>
+        <w:pStyle w:val="Default"/>
+        <w:rPr>
+          <w:b/>
+          <w:bCs/>
+        </w:rPr>
+      </w:pPr>
+      <w:proofErr w:type="spellStart"/>
+      <w:r>
+        <w:rPr>
+          <w:b/>
+          <w:bCs/>
+        </w:rPr>
+        <w:t>Prezentarea</w:t>
+      </w:r>
+      <w:proofErr w:type="spellEnd"/>
+      <w:r>
+        <w:rPr>
+          <w:b/>
+          <w:bCs/>
+        </w:rPr>
+        <w:t xml:space="preserve"> </w:t>
+      </w:r>
+      <w:proofErr w:type="spellStart"/>
+      <w:r>
+        <w:rPr>
+          <w:b/>
+          <w:bCs/>
+        </w:rPr>
+        <w:t>constrângeril</w:t>
+      </w:r>
+      <w:r>
+        <w:rPr>
+          <w:b/>
+          <w:bCs/>
+        </w:rPr>
+        <w:t>or</w:t>
+      </w:r>
+      <w:proofErr w:type="spellEnd"/>
+      <w:r>
+        <w:rPr>
+          <w:b/>
+          <w:bCs/>
+        </w:rPr>
+        <w:t xml:space="preserve"> </w:t>
+      </w:r>
+      <w:proofErr w:type="spellStart"/>
+      <w:r>
+        <w:rPr>
+          <w:b/>
+          <w:bCs/>
+        </w:rPr>
+        <w:t>impuse</w:t>
+      </w:r>
+      <w:proofErr w:type="spellEnd"/>
+      <w:r>
+        <w:rPr>
+          <w:b/>
+          <w:bCs/>
+        </w:rPr>
+        <w:t xml:space="preserve"> </w:t>
+      </w:r>
+      <w:proofErr w:type="spellStart"/>
+      <w:r>
+        <w:rPr>
+          <w:b/>
+          <w:bCs/>
+        </w:rPr>
+        <w:t>asupra</w:t>
+      </w:r>
+      <w:proofErr w:type="spellEnd"/>
+      <w:r>
+        <w:rPr>
+          <w:b/>
+          <w:bCs/>
+        </w:rPr>
+        <w:t xml:space="preserve"> </w:t>
+      </w:r>
+      <w:proofErr w:type="spellStart"/>
+      <w:r>
+        <w:rPr>
+          <w:b/>
+          <w:bCs/>
+        </w:rPr>
+        <w:t>modelului</w:t>
+      </w:r>
+      <w:proofErr w:type="spellEnd"/>
+      <w:r>
+        <w:rPr>
+          <w:b/>
+          <w:bCs/>
+        </w:rPr>
+        <w:t xml:space="preserve">. </w:t>
+      </w:r>
+    </w:p>
+    <w:p>
+      <w:pPr>
+        <w:pStyle w:val="Default"/>
+      </w:pPr>
+    </w:p>
+    <w:p>
+      <w:pPr>
+        <w:pStyle w:val="Default"/>
+      </w:pPr>
+    </w:p>
+    <w:p>
+      <w:pPr>
+        <w:pStyle w:val="ListParagraph"/>
+        <w:numPr>
+          <w:ilvl w:val="0"/>
+          <w:numId w:val="2"/>
+        </w:numPr>
+        <w:spacing w:line="276" w:lineRule="auto"/>
+        <w:jc w:val="both"/>
+        <w:rPr>
+          <w:rFonts w:ascii="Times New Roman" w:hAnsi="Times New Roman" w:cs="Times New Roman"/>
+          <w:sz w:val="24"/>
+          <w:szCs w:val="24"/>
+          <w:lang w:val="ro-RO"/>
+        </w:rPr>
+      </w:pPr>
+      <w:r>
+        <w:rPr>
+          <w:rFonts w:ascii="Times New Roman" w:hAnsi="Times New Roman" w:cs="Times New Roman"/>
+          <w:sz w:val="24"/>
+          <w:szCs w:val="24"/>
+          <w:lang w:val="ro-RO"/>
+        </w:rPr>
+        <w:t xml:space="preserve">Fiecare </w:t>
+      </w:r>
+      <w:r>
+        <w:rPr>
+          <w:rFonts w:ascii="Times New Roman" w:hAnsi="Times New Roman" w:cs="Times New Roman"/>
+          <w:b/>
+          <w:bCs/>
+          <w:sz w:val="24"/>
+          <w:szCs w:val="24"/>
+          <w:lang w:val="ro-RO"/>
+        </w:rPr>
+        <w:t>produs</w:t>
+      </w:r>
+      <w:r>
+        <w:rPr>
+          <w:rFonts w:ascii="Times New Roman" w:hAnsi="Times New Roman" w:cs="Times New Roman"/>
+          <w:sz w:val="24"/>
+          <w:szCs w:val="24"/>
+          <w:lang w:val="ro-RO"/>
+        </w:rPr>
+        <w:t xml:space="preserve"> trebuie să aibă un nume unic, o descriere detaliată, un preț și o cantitate de stoc disponibilă.</w:t>
+      </w:r>
+    </w:p>
+    <w:p>
+      <w:pPr>
+        <w:pStyle w:val="ListParagraph"/>
+        <w:numPr>
+          <w:ilvl w:val="0"/>
+          <w:numId w:val="2"/>
+        </w:numPr>
+        <w:spacing w:line="276" w:lineRule="auto"/>
+        <w:jc w:val="both"/>
+        <w:rPr>
+          <w:rFonts w:ascii="Times New Roman" w:hAnsi="Times New Roman" w:cs="Times New Roman"/>
+          <w:sz w:val="24"/>
+          <w:szCs w:val="24"/>
+          <w:lang w:val="ro-RO"/>
+        </w:rPr>
+      </w:pPr>
+      <w:r>
+        <w:rPr>
+          <w:rFonts w:ascii="Times New Roman" w:hAnsi="Times New Roman" w:cs="Times New Roman"/>
+          <w:b/>
+          <w:bCs/>
+          <w:sz w:val="24"/>
+          <w:szCs w:val="24"/>
+          <w:lang w:val="ro-RO"/>
+        </w:rPr>
+        <w:t>Produsele</w:t>
+      </w:r>
+      <w:r>
+        <w:rPr>
+          <w:rFonts w:ascii="Times New Roman" w:hAnsi="Times New Roman" w:cs="Times New Roman"/>
+          <w:sz w:val="24"/>
+          <w:szCs w:val="24"/>
+          <w:lang w:val="ro-RO"/>
+        </w:rPr>
+        <w:t xml:space="preserve"> trebuie să fie împărțite în </w:t>
+      </w:r>
+      <w:r>
+        <w:rPr>
+          <w:rFonts w:ascii="Times New Roman" w:hAnsi="Times New Roman" w:cs="Times New Roman"/>
+          <w:b/>
+          <w:bCs/>
+          <w:sz w:val="24"/>
+          <w:szCs w:val="24"/>
+          <w:lang w:val="ro-RO"/>
+        </w:rPr>
+        <w:t>categorii</w:t>
+      </w:r>
+      <w:r>
+        <w:rPr>
+          <w:rFonts w:ascii="Times New Roman" w:hAnsi="Times New Roman" w:cs="Times New Roman"/>
+          <w:sz w:val="24"/>
+          <w:szCs w:val="24"/>
+          <w:lang w:val="ro-RO"/>
+        </w:rPr>
+        <w:t>, iar fiecare categorie trebuie să aibă un nume unic.</w:t>
+      </w:r>
+    </w:p>
+    <w:p>
+      <w:pPr>
+        <w:pStyle w:val="ListParagraph"/>
+        <w:numPr>
+          <w:ilvl w:val="0"/>
+          <w:numId w:val="2"/>
+        </w:numPr>
+        <w:spacing w:line="276" w:lineRule="auto"/>
+        <w:jc w:val="both"/>
+        <w:rPr>
+          <w:rFonts w:ascii="Times New Roman" w:hAnsi="Times New Roman" w:cs="Times New Roman"/>
+          <w:sz w:val="24"/>
+          <w:szCs w:val="24"/>
+          <w:lang w:val="ro-RO"/>
+        </w:rPr>
+      </w:pPr>
+      <w:r>
+        <w:rPr>
+          <w:rFonts w:ascii="Times New Roman" w:hAnsi="Times New Roman" w:cs="Times New Roman"/>
+          <w:sz w:val="24"/>
+          <w:szCs w:val="24"/>
+          <w:lang w:val="ro-RO"/>
+        </w:rPr>
+        <w:t xml:space="preserve">Fiecare </w:t>
+      </w:r>
+      <w:r>
+        <w:rPr>
+          <w:rFonts w:ascii="Times New Roman" w:hAnsi="Times New Roman" w:cs="Times New Roman"/>
+          <w:b/>
+          <w:bCs/>
+          <w:sz w:val="24"/>
+          <w:szCs w:val="24"/>
+          <w:lang w:val="ro-RO"/>
+        </w:rPr>
+        <w:t>produs</w:t>
+      </w:r>
+      <w:r>
+        <w:rPr>
+          <w:rFonts w:ascii="Times New Roman" w:hAnsi="Times New Roman" w:cs="Times New Roman"/>
+          <w:sz w:val="24"/>
+          <w:szCs w:val="24"/>
+          <w:lang w:val="ro-RO"/>
+        </w:rPr>
+        <w:t xml:space="preserve"> trebuie să fie asociat cu un </w:t>
+      </w:r>
+      <w:r>
+        <w:rPr>
+          <w:rFonts w:ascii="Times New Roman" w:hAnsi="Times New Roman" w:cs="Times New Roman"/>
+          <w:b/>
+          <w:bCs/>
+          <w:sz w:val="24"/>
+          <w:szCs w:val="24"/>
+          <w:lang w:val="ro-RO"/>
+        </w:rPr>
+        <w:t>producător</w:t>
+      </w:r>
+      <w:r>
+        <w:rPr>
+          <w:rFonts w:ascii="Times New Roman" w:hAnsi="Times New Roman" w:cs="Times New Roman"/>
+          <w:sz w:val="24"/>
+          <w:szCs w:val="24"/>
+          <w:lang w:val="ro-RO"/>
+        </w:rPr>
+        <w:t>, care are un nume unic și o țară de origine.</w:t>
+      </w:r>
+    </w:p>
+    <w:p>
+      <w:pPr>
+        <w:pStyle w:val="ListParagraph"/>
+        <w:numPr>
+          <w:ilvl w:val="0"/>
+          <w:numId w:val="2"/>
+        </w:numPr>
+        <w:spacing w:line="276" w:lineRule="auto"/>
+        <w:jc w:val="both"/>
+        <w:rPr>
+          <w:rFonts w:ascii="Times New Roman" w:hAnsi="Times New Roman" w:cs="Times New Roman"/>
+          <w:sz w:val="24"/>
+          <w:szCs w:val="24"/>
+          <w:lang w:val="ro-RO"/>
+        </w:rPr>
+      </w:pPr>
+      <w:r>
+        <w:rPr>
+          <w:rFonts w:ascii="Times New Roman" w:hAnsi="Times New Roman" w:cs="Times New Roman"/>
+          <w:b/>
+          <w:bCs/>
+          <w:sz w:val="24"/>
+          <w:szCs w:val="24"/>
+          <w:lang w:val="ro-RO"/>
+        </w:rPr>
+        <w:t xml:space="preserve">Clienții </w:t>
+      </w:r>
+      <w:r>
+        <w:rPr>
+          <w:rFonts w:ascii="Times New Roman" w:hAnsi="Times New Roman" w:cs="Times New Roman"/>
+          <w:sz w:val="24"/>
+          <w:szCs w:val="24"/>
+          <w:lang w:val="ro-RO"/>
+        </w:rPr>
+        <w:t xml:space="preserve">trebuie să poată plasa </w:t>
+      </w:r>
+      <w:r>
+        <w:rPr>
+          <w:rFonts w:ascii="Times New Roman" w:hAnsi="Times New Roman" w:cs="Times New Roman"/>
+          <w:b/>
+          <w:bCs/>
+          <w:sz w:val="24"/>
+          <w:szCs w:val="24"/>
+          <w:lang w:val="ro-RO"/>
+        </w:rPr>
+        <w:t>comenzi</w:t>
+      </w:r>
+      <w:r>
+        <w:rPr>
+          <w:rFonts w:ascii="Times New Roman" w:hAnsi="Times New Roman" w:cs="Times New Roman"/>
+          <w:sz w:val="24"/>
+          <w:szCs w:val="24"/>
+          <w:lang w:val="ro-RO"/>
+        </w:rPr>
+        <w:t xml:space="preserve"> pentru produsele disponibile prin intermediul site-ului de comerț electronic.</w:t>
+      </w:r>
+    </w:p>
+    <w:p>
+      <w:pPr>
+        <w:pStyle w:val="ListParagraph"/>
+        <w:numPr>
+          <w:ilvl w:val="0"/>
+          <w:numId w:val="2"/>
+        </w:numPr>
+        <w:spacing w:line="276" w:lineRule="auto"/>
+        <w:jc w:val="both"/>
+        <w:rPr>
+          <w:rFonts w:ascii="Times New Roman" w:hAnsi="Times New Roman" w:cs="Times New Roman"/>
+          <w:sz w:val="24"/>
+          <w:szCs w:val="24"/>
+          <w:lang w:val="ro-RO"/>
+        </w:rPr>
+      </w:pPr>
+      <w:r>
+        <w:rPr>
+          <w:rFonts w:ascii="Times New Roman" w:hAnsi="Times New Roman" w:cs="Times New Roman"/>
+          <w:b/>
+          <w:bCs/>
+          <w:sz w:val="24"/>
+          <w:szCs w:val="24"/>
+          <w:lang w:val="ro-RO"/>
+        </w:rPr>
+        <w:t>Comenzile</w:t>
+      </w:r>
+      <w:r>
+        <w:rPr>
+          <w:rFonts w:ascii="Times New Roman" w:hAnsi="Times New Roman" w:cs="Times New Roman"/>
+          <w:sz w:val="24"/>
+          <w:szCs w:val="24"/>
+          <w:lang w:val="ro-RO"/>
+        </w:rPr>
+        <w:t xml:space="preserve"> trebuie să conțină informații despre data comenzii și statusul comenzii, care indică starea acesteia, cum ar fi "nouă", "confirmată" sau "anulată".</w:t>
+      </w:r>
+    </w:p>
+    <w:p>
+      <w:pPr>
+        <w:pStyle w:val="ListParagraph"/>
+        <w:numPr>
+          <w:ilvl w:val="0"/>
+          <w:numId w:val="2"/>
+        </w:numPr>
+        <w:spacing w:line="276" w:lineRule="auto"/>
+        <w:jc w:val="both"/>
+        <w:rPr>
+          <w:rFonts w:ascii="Times New Roman" w:hAnsi="Times New Roman" w:cs="Times New Roman"/>
+          <w:sz w:val="24"/>
+          <w:szCs w:val="24"/>
+          <w:lang w:val="ro-RO"/>
+        </w:rPr>
+      </w:pPr>
+      <w:r>
+        <w:rPr>
+          <w:rFonts w:ascii="Times New Roman" w:hAnsi="Times New Roman" w:cs="Times New Roman"/>
+          <w:b/>
+          <w:bCs/>
+          <w:sz w:val="24"/>
+          <w:szCs w:val="24"/>
+          <w:lang w:val="ro-RO"/>
+        </w:rPr>
+        <w:t>Detaliile despre produsele comandate</w:t>
+      </w:r>
+      <w:r>
+        <w:rPr>
+          <w:rFonts w:ascii="Times New Roman" w:hAnsi="Times New Roman" w:cs="Times New Roman"/>
+          <w:sz w:val="24"/>
+          <w:szCs w:val="24"/>
+          <w:lang w:val="ro-RO"/>
+        </w:rPr>
+        <w:t>, cum ar fi cantitatea și prețul unitar, trebuie să fie înregistrate în sistem.</w:t>
+      </w:r>
+    </w:p>
+    <w:p>
+      <w:pPr>
+        <w:pStyle w:val="ListParagraph"/>
+        <w:numPr>
+          <w:ilvl w:val="0"/>
+          <w:numId w:val="2"/>
+        </w:numPr>
+        <w:spacing w:line="276" w:lineRule="auto"/>
+        <w:jc w:val="both"/>
+        <w:rPr>
+          <w:rFonts w:ascii="Times New Roman" w:hAnsi="Times New Roman" w:cs="Times New Roman"/>
+          <w:sz w:val="24"/>
+          <w:szCs w:val="24"/>
+          <w:lang w:val="ro-RO"/>
+        </w:rPr>
+      </w:pPr>
+      <w:r>
+        <w:rPr>
+          <w:rFonts w:ascii="Times New Roman" w:hAnsi="Times New Roman" w:cs="Times New Roman"/>
+          <w:b/>
+          <w:bCs/>
+          <w:sz w:val="24"/>
+          <w:szCs w:val="24"/>
+          <w:lang w:val="ro-RO"/>
+        </w:rPr>
+        <w:t>Clienții</w:t>
+      </w:r>
+      <w:r>
+        <w:rPr>
+          <w:rFonts w:ascii="Times New Roman" w:hAnsi="Times New Roman" w:cs="Times New Roman"/>
+          <w:sz w:val="24"/>
+          <w:szCs w:val="24"/>
+          <w:lang w:val="ro-RO"/>
+        </w:rPr>
+        <w:t xml:space="preserve"> trebuie să poată alege modalitatea de transport în momentul plasării comenzii.</w:t>
+      </w:r>
+    </w:p>
+    <w:p>
+      <w:pPr>
+        <w:pStyle w:val="ListParagraph"/>
+        <w:numPr>
+          <w:ilvl w:val="0"/>
+          <w:numId w:val="2"/>
+        </w:numPr>
+        <w:spacing w:line="276" w:lineRule="auto"/>
+        <w:jc w:val="both"/>
+        <w:rPr>
+          <w:rFonts w:ascii="Times New Roman" w:hAnsi="Times New Roman" w:cs="Times New Roman"/>
+          <w:sz w:val="24"/>
+          <w:szCs w:val="24"/>
+          <w:lang w:val="ro-RO"/>
+        </w:rPr>
+      </w:pPr>
+      <w:r>
+        <w:rPr>
+          <w:rFonts w:ascii="Times New Roman" w:hAnsi="Times New Roman" w:cs="Times New Roman"/>
+          <w:sz w:val="24"/>
+          <w:szCs w:val="24"/>
+          <w:lang w:val="ro-RO"/>
+        </w:rPr>
+        <w:t xml:space="preserve">TechFlow trebuie să înregistreze informații despre </w:t>
+      </w:r>
+      <w:r>
+        <w:rPr>
+          <w:rFonts w:ascii="Times New Roman" w:hAnsi="Times New Roman" w:cs="Times New Roman"/>
+          <w:b/>
+          <w:bCs/>
+          <w:sz w:val="24"/>
+          <w:szCs w:val="24"/>
+          <w:lang w:val="ro-RO"/>
+        </w:rPr>
+        <w:t>magazinele fizice</w:t>
+      </w:r>
+      <w:r>
+        <w:rPr>
+          <w:rFonts w:ascii="Times New Roman" w:hAnsi="Times New Roman" w:cs="Times New Roman"/>
+          <w:sz w:val="24"/>
+          <w:szCs w:val="24"/>
+          <w:lang w:val="ro-RO"/>
+        </w:rPr>
+        <w:t xml:space="preserve"> pe care le deține, inclusiv numele magazinului, adresa, numărul de telefon și programul de lucru.</w:t>
+      </w:r>
+    </w:p>
+    <w:p>
+      <w:pPr>
+        <w:pStyle w:val="ListParagraph"/>
+        <w:numPr>
+          <w:ilvl w:val="0"/>
+          <w:numId w:val="2"/>
+        </w:numPr>
+        <w:spacing w:line="276" w:lineRule="auto"/>
+        <w:jc w:val="both"/>
+        <w:rPr>
+          <w:rFonts w:ascii="Times New Roman" w:hAnsi="Times New Roman" w:cs="Times New Roman"/>
+          <w:sz w:val="24"/>
+          <w:szCs w:val="24"/>
+          <w:lang w:val="ro-RO"/>
+        </w:rPr>
+      </w:pPr>
+      <w:r>
+        <w:rPr>
+          <w:rFonts w:ascii="Times New Roman" w:hAnsi="Times New Roman" w:cs="Times New Roman"/>
+          <w:b/>
+          <w:bCs/>
+          <w:sz w:val="24"/>
+          <w:szCs w:val="24"/>
+          <w:lang w:val="ro-RO"/>
+        </w:rPr>
+        <w:t>Angajații</w:t>
+      </w:r>
+      <w:r>
+        <w:rPr>
+          <w:rFonts w:ascii="Times New Roman" w:hAnsi="Times New Roman" w:cs="Times New Roman"/>
+          <w:sz w:val="24"/>
+          <w:szCs w:val="24"/>
+          <w:lang w:val="ro-RO"/>
+        </w:rPr>
+        <w:t xml:space="preserve"> care lucrează în magazinele fizice trebuie să fie înregistrați în sistem, având funcții precum vânzător, casier sau manager.</w:t>
+      </w:r>
+    </w:p>
+    <w:p>
+      <w:pPr>
+        <w:pStyle w:val="ListParagraph"/>
+        <w:numPr>
+          <w:ilvl w:val="0"/>
+          <w:numId w:val="2"/>
+        </w:numPr>
+        <w:spacing w:line="276" w:lineRule="auto"/>
+        <w:jc w:val="both"/>
+        <w:rPr>
+          <w:rFonts w:ascii="Times New Roman" w:hAnsi="Times New Roman" w:cs="Times New Roman"/>
+          <w:sz w:val="24"/>
+          <w:szCs w:val="24"/>
+          <w:lang w:val="ro-RO"/>
+        </w:rPr>
+      </w:pPr>
+      <w:r>
+        <w:rPr>
+          <w:rFonts w:ascii="Times New Roman" w:hAnsi="Times New Roman" w:cs="Times New Roman"/>
+          <w:sz w:val="24"/>
+          <w:szCs w:val="24"/>
+          <w:lang w:val="ro-RO"/>
+        </w:rPr>
+        <w:t xml:space="preserve">Clientii TechFlow trebuie să aibă opțiunea de a lăsa </w:t>
+      </w:r>
+      <w:r>
+        <w:rPr>
+          <w:rFonts w:ascii="Times New Roman" w:hAnsi="Times New Roman" w:cs="Times New Roman"/>
+          <w:b/>
+          <w:bCs/>
+          <w:sz w:val="24"/>
+          <w:szCs w:val="24"/>
+          <w:lang w:val="ro-RO"/>
+        </w:rPr>
+        <w:t>recenzii</w:t>
+      </w:r>
+      <w:r>
+        <w:rPr>
+          <w:rFonts w:ascii="Times New Roman" w:hAnsi="Times New Roman" w:cs="Times New Roman"/>
+          <w:sz w:val="24"/>
+          <w:szCs w:val="24"/>
+          <w:lang w:val="ro-RO"/>
+        </w:rPr>
+        <w:t xml:space="preserve"> și feedback despre produsele achiziționate, care conțin informații despre autor, produsul recenzat, textul recenziei și nota acordată.</w:t>
+      </w:r>
+    </w:p>
+    <w:p>
+      <w:pPr>
+        <w:pStyle w:val="ListParagraph"/>
+        <w:numPr>
+          <w:ilvl w:val="0"/>
+          <w:numId w:val="2"/>
+        </w:numPr>
+        <w:spacing w:line="276" w:lineRule="auto"/>
+        <w:jc w:val="both"/>
+        <w:rPr>
+          <w:rFonts w:ascii="Times New Roman" w:hAnsi="Times New Roman" w:cs="Times New Roman"/>
+          <w:sz w:val="24"/>
+          <w:szCs w:val="24"/>
+          <w:lang w:val="ro-RO"/>
+        </w:rPr>
+      </w:pPr>
+      <w:r>
+        <w:rPr>
+          <w:rFonts w:ascii="Times New Roman" w:hAnsi="Times New Roman" w:cs="Times New Roman"/>
+          <w:b/>
+          <w:bCs/>
+          <w:sz w:val="24"/>
+          <w:szCs w:val="24"/>
+          <w:lang w:val="ro-RO"/>
+        </w:rPr>
+        <w:t>Plățile</w:t>
+      </w:r>
+      <w:r>
+        <w:rPr>
+          <w:rFonts w:ascii="Times New Roman" w:hAnsi="Times New Roman" w:cs="Times New Roman"/>
+          <w:sz w:val="24"/>
+          <w:szCs w:val="24"/>
+          <w:lang w:val="ro-RO"/>
+        </w:rPr>
+        <w:t xml:space="preserve"> pentru comenzile plasate trebuie să fie înregistrate în sistem, împreună cu informații despre metoda de plată utilizată și data plății.</w:t>
+      </w:r>
+    </w:p>
+    <w:p>
+      <w:pPr>
+        <w:pStyle w:val="ListParagraph"/>
+        <w:numPr>
+          <w:ilvl w:val="0"/>
+          <w:numId w:val="2"/>
+        </w:numPr>
+        <w:spacing w:line="276" w:lineRule="auto"/>
+        <w:jc w:val="both"/>
+        <w:rPr>
+          <w:rFonts w:ascii="Times New Roman" w:hAnsi="Times New Roman" w:cs="Times New Roman"/>
+          <w:sz w:val="24"/>
+          <w:szCs w:val="24"/>
+          <w:lang w:val="ro-RO"/>
+        </w:rPr>
+      </w:pPr>
+      <w:r>
+        <w:rPr>
+          <w:rFonts w:ascii="Times New Roman" w:hAnsi="Times New Roman" w:cs="Times New Roman"/>
+          <w:sz w:val="24"/>
+          <w:szCs w:val="24"/>
+          <w:lang w:val="ro-RO"/>
+        </w:rPr>
+        <w:t xml:space="preserve">TechFlow trebuie să ofere funcționalitatea de </w:t>
+      </w:r>
+      <w:r>
+        <w:rPr>
+          <w:rFonts w:ascii="Times New Roman" w:hAnsi="Times New Roman" w:cs="Times New Roman"/>
+          <w:b/>
+          <w:bCs/>
+          <w:sz w:val="24"/>
+          <w:szCs w:val="24"/>
+          <w:lang w:val="ro-RO"/>
+        </w:rPr>
+        <w:t>wishlist</w:t>
+      </w:r>
+      <w:r>
+        <w:rPr>
+          <w:rFonts w:ascii="Times New Roman" w:hAnsi="Times New Roman" w:cs="Times New Roman"/>
+          <w:sz w:val="24"/>
+          <w:szCs w:val="24"/>
+          <w:lang w:val="ro-RO"/>
+        </w:rPr>
+        <w:t>, unde clienții pot adăuga produsele preferate pentru a le urmări și a le achiziționa ulterior.</w:t>
+      </w:r>
+    </w:p>
+    <w:p>
+      <w:pPr>
+        <w:spacing w:line="276" w:lineRule="auto"/>
+        <w:ind w:left="360"/>
+        <w:jc w:val="both"/>
+        <w:rPr>
+          <w:rFonts w:ascii="Times New Roman" w:hAnsi="Times New Roman" w:cs="Times New Roman"/>
+          <w:sz w:val="24"/>
+          <w:szCs w:val="24"/>
+          <w:lang w:val="ro-RO"/>
+        </w:rPr>
+      </w:pPr>
+    </w:p>
+    <w:p>
+      <w:pPr>
+        <w:spacing w:line="276" w:lineRule="auto"/>
+        <w:rPr>
+          <w:rFonts w:ascii="Times New Roman" w:hAnsi="Times New Roman" w:cs="Times New Roman"/>
+          <w:b/>
+          <w:bCs/>
+          <w:sz w:val="24"/>
+          <w:szCs w:val="24"/>
+        </w:rPr>
+      </w:pPr>
+    </w:p>
+    <w:p>
+      <w:pPr>
+        <w:spacing w:line="276" w:lineRule="auto"/>
+        <w:rPr>
+          <w:rFonts w:ascii="Times New Roman" w:hAnsi="Times New Roman" w:cs="Times New Roman"/>
+          <w:b/>
+          <w:bCs/>
+          <w:sz w:val="24"/>
+          <w:szCs w:val="24"/>
+          <w:lang w:val="ro-RO"/>
+        </w:rPr>
+      </w:pPr>
+    </w:p>
+    <w:p>
+      <w:pPr>
+        <w:spacing w:line="276" w:lineRule="auto"/>
+        <w:jc w:val="both"/>
+        <w:rPr>
+          <w:rFonts w:ascii="Times New Roman" w:hAnsi="Times New Roman" w:cs="Times New Roman"/>
+          <w:b/>
+          <w:bCs/>
+          <w:sz w:val="24"/>
+          <w:szCs w:val="24"/>
+          <w:lang w:val="ro-RO"/>
+        </w:rPr>
+      </w:pPr>
+    </w:p>
+    <w:p>
+      <w:pPr>
+        <w:spacing w:line="276" w:lineRule="auto"/>
+        <w:ind w:left="360"/>
+        <w:jc w:val="both"/>
+        <w:rPr>
+          <w:rFonts w:ascii="Times New Roman" w:hAnsi="Times New Roman" w:cs="Times New Roman"/>
+          <w:sz w:val="24"/>
+          <w:szCs w:val="24"/>
+          <w:lang w:val="ro-RO"/>
+        </w:rPr>
+      </w:pPr>
+    </w:p>
+    <w:p>
+      <w:pPr>
+        <w:spacing w:line="276" w:lineRule="auto"/>
+        <w:ind w:left="360"/>
+        <w:rPr>
+          <w:rFonts w:ascii="Times New Roman" w:hAnsi="Times New Roman" w:cs="Times New Roman"/>
+          <w:sz w:val="24"/>
+          <w:szCs w:val="24"/>
+          <w:lang w:val="ro-RO"/>
         </w:rPr>
       </w:pPr>
     </w:p>
@@ -7721,8 +8473,124 @@
       </w:rPr>
     </w:lvl>
   </w:abstractNum>
+  <w:abstractNum w:abstractNumId="1" w15:restartNumberingAfterBreak="0">
+    <w:nsid w:val="19FA42EE"/>
+    <w:multiLevelType w:val="hybridMultilevel"/>
+    <w:tmpl w:val="C15C7FF6"/>
+    <w:lvl w:ilvl="0" w:tplc="04090001">
+      <w:start w:val="1"/>
+      <w:numFmt w:val="bullet"/>
+      <w:lvlText w:val=""/>
+      <w:lvlJc w:val="left"/>
+      <w:pPr>
+        <w:ind w:left="720" w:hanging="360"/>
+      </w:pPr>
+      <w:rPr>
+        <w:rFonts w:ascii="Symbol" w:hAnsi="Symbol" w:hint="default"/>
+      </w:rPr>
+    </w:lvl>
+    <w:lvl w:ilvl="1" w:tplc="04090003" w:tentative="1">
+      <w:start w:val="1"/>
+      <w:numFmt w:val="bullet"/>
+      <w:lvlText w:val="o"/>
+      <w:lvlJc w:val="left"/>
+      <w:pPr>
+        <w:ind w:left="1440" w:hanging="360"/>
+      </w:pPr>
+      <w:rPr>
+        <w:rFonts w:ascii="Courier New" w:hAnsi="Courier New" w:cs="Courier New" w:hint="default"/>
+      </w:rPr>
+    </w:lvl>
+    <w:lvl w:ilvl="2" w:tplc="04090005" w:tentative="1">
+      <w:start w:val="1"/>
+      <w:numFmt w:val="bullet"/>
+      <w:lvlText w:val=""/>
+      <w:lvlJc w:val="left"/>
+      <w:pPr>
+        <w:ind w:left="2160" w:hanging="360"/>
+      </w:pPr>
+      <w:rPr>
+        <w:rFonts w:ascii="Wingdings" w:hAnsi="Wingdings" w:hint="default"/>
+      </w:rPr>
+    </w:lvl>
+    <w:lvl w:ilvl="3" w:tplc="04090001" w:tentative="1">
+      <w:start w:val="1"/>
+      <w:numFmt w:val="bullet"/>
+      <w:lvlText w:val=""/>
+      <w:lvlJc w:val="left"/>
+      <w:pPr>
+        <w:ind w:left="2880" w:hanging="360"/>
+      </w:pPr>
+      <w:rPr>
+        <w:rFonts w:ascii="Symbol" w:hAnsi="Symbol" w:hint="default"/>
+      </w:rPr>
+    </w:lvl>
+    <w:lvl w:ilvl="4" w:tplc="04090003" w:tentative="1">
+      <w:start w:val="1"/>
+      <w:numFmt w:val="bullet"/>
+      <w:lvlText w:val="o"/>
+      <w:lvlJc w:val="left"/>
+      <w:pPr>
+        <w:ind w:left="3600" w:hanging="360"/>
+      </w:pPr>
+      <w:rPr>
+        <w:rFonts w:ascii="Courier New" w:hAnsi="Courier New" w:cs="Courier New" w:hint="default"/>
+      </w:rPr>
+    </w:lvl>
+    <w:lvl w:ilvl="5" w:tplc="04090005" w:tentative="1">
+      <w:start w:val="1"/>
+      <w:numFmt w:val="bullet"/>
+      <w:lvlText w:val=""/>
+      <w:lvlJc w:val="left"/>
+      <w:pPr>
+        <w:ind w:left="4320" w:hanging="360"/>
+      </w:pPr>
+      <w:rPr>
+        <w:rFonts w:ascii="Wingdings" w:hAnsi="Wingdings" w:hint="default"/>
+      </w:rPr>
+    </w:lvl>
+    <w:lvl w:ilvl="6" w:tplc="04090001" w:tentative="1">
+      <w:start w:val="1"/>
+      <w:numFmt w:val="bullet"/>
+      <w:lvlText w:val=""/>
+      <w:lvlJc w:val="left"/>
+      <w:pPr>
+        <w:ind w:left="5040" w:hanging="360"/>
+      </w:pPr>
+      <w:rPr>
+        <w:rFonts w:ascii="Symbol" w:hAnsi="Symbol" w:hint="default"/>
+      </w:rPr>
+    </w:lvl>
+    <w:lvl w:ilvl="7" w:tplc="04090003" w:tentative="1">
+      <w:start w:val="1"/>
+      <w:numFmt w:val="bullet"/>
+      <w:lvlText w:val="o"/>
+      <w:lvlJc w:val="left"/>
+      <w:pPr>
+        <w:ind w:left="5760" w:hanging="360"/>
+      </w:pPr>
+      <w:rPr>
+        <w:rFonts w:ascii="Courier New" w:hAnsi="Courier New" w:cs="Courier New" w:hint="default"/>
+      </w:rPr>
+    </w:lvl>
+    <w:lvl w:ilvl="8" w:tplc="04090005" w:tentative="1">
+      <w:start w:val="1"/>
+      <w:numFmt w:val="bullet"/>
+      <w:lvlText w:val=""/>
+      <w:lvlJc w:val="left"/>
+      <w:pPr>
+        <w:ind w:left="6480" w:hanging="360"/>
+      </w:pPr>
+      <w:rPr>
+        <w:rFonts w:ascii="Wingdings" w:hAnsi="Wingdings" w:hint="default"/>
+      </w:rPr>
+    </w:lvl>
+  </w:abstractNum>
   <w:num w:numId="1" w16cid:durableId="1972782634">
     <w:abstractNumId w:val="0"/>
+  </w:num>
+  <w:num w:numId="2" w16cid:durableId="1292247122">
+    <w:abstractNumId w:val="1"/>
   </w:num>
 </w:numbering>
 </file>
@@ -8127,6 +8995,7 @@
   <w:style w:type="paragraph" w:default="1" w:styleId="Normal">
     <w:name w:val="Normal"/>
     <w:qFormat/>
+    <w:rsid w:val="001B3B8D"/>
   </w:style>
   <w:style w:type="character" w:default="1" w:styleId="DefaultParagraphFont">
     <w:name w:val="Default Paragraph Font"/>

</xml_diff>

<commit_message>
Project Update. Add Task3.
</commit_message>
<xml_diff>
--- a/143_Huma_Stefan-proiect.docx
+++ b/143_Huma_Stefan-proiect.docx
@@ -221,6 +221,7 @@
         <w:t xml:space="preserve"> </w:t>
       </w:r>
       <w:proofErr w:type="spellStart"/>
+      <w:proofErr w:type="gramStart"/>
       <w:r>
         <w:rPr>
           <w:rFonts w:ascii="Times New Roman" w:hAnsi="Times New Roman" w:cs="Times New Roman"/>
@@ -238,7 +239,16 @@
           <w:sz w:val="24"/>
           <w:szCs w:val="24"/>
         </w:rPr>
-        <w:t xml:space="preserve"> : </w:t>
+        <w:t xml:space="preserve"> :</w:t>
+      </w:r>
+      <w:proofErr w:type="gramEnd"/>
+      <w:r>
+        <w:rPr>
+          <w:rFonts w:ascii="Times New Roman" w:hAnsi="Times New Roman" w:cs="Times New Roman"/>
+          <w:sz w:val="24"/>
+          <w:szCs w:val="24"/>
+        </w:rPr>
+        <w:t xml:space="preserve"> </w:t>
       </w:r>
       <w:proofErr w:type="spellStart"/>
       <w:r>
@@ -277,6 +287,7 @@
           <w:szCs w:val="24"/>
         </w:rPr>
       </w:pPr>
+      <w:proofErr w:type="gramStart"/>
       <w:r>
         <w:rPr>
           <w:rFonts w:ascii="Times New Roman" w:hAnsi="Times New Roman" w:cs="Times New Roman"/>
@@ -303,7 +314,16 @@
           <w:sz w:val="24"/>
           <w:szCs w:val="24"/>
         </w:rPr>
-        <w:t xml:space="preserve">: </w:t>
+        <w:t>:</w:t>
+      </w:r>
+      <w:proofErr w:type="gramEnd"/>
+      <w:r>
+        <w:rPr>
+          <w:rFonts w:ascii="Times New Roman" w:hAnsi="Times New Roman" w:cs="Times New Roman"/>
+          <w:sz w:val="24"/>
+          <w:szCs w:val="24"/>
+        </w:rPr>
+        <w:t xml:space="preserve"> </w:t>
       </w:r>
       <w:proofErr w:type="spellStart"/>
       <w:r>
@@ -1804,7 +1824,25 @@
           <w:sz w:val="24"/>
           <w:szCs w:val="24"/>
         </w:rPr>
-        <w:t xml:space="preserve">, care are un </w:t>
+        <w:t xml:space="preserve">, care </w:t>
+      </w:r>
+      <w:proofErr w:type="gramStart"/>
+      <w:r>
+        <w:rPr>
+          <w:rFonts w:ascii="Times New Roman" w:hAnsi="Times New Roman" w:cs="Times New Roman"/>
+          <w:sz w:val="24"/>
+          <w:szCs w:val="24"/>
+        </w:rPr>
+        <w:t>are</w:t>
+      </w:r>
+      <w:proofErr w:type="gramEnd"/>
+      <w:r>
+        <w:rPr>
+          <w:rFonts w:ascii="Times New Roman" w:hAnsi="Times New Roman" w:cs="Times New Roman"/>
+          <w:sz w:val="24"/>
+          <w:szCs w:val="24"/>
+        </w:rPr>
+        <w:t xml:space="preserve"> un </w:t>
       </w:r>
       <w:proofErr w:type="spellStart"/>
       <w:r>
@@ -4547,6 +4585,7 @@
         <w:t xml:space="preserve">, </w:t>
       </w:r>
       <w:proofErr w:type="spellStart"/>
+      <w:proofErr w:type="gramStart"/>
       <w:r>
         <w:rPr>
           <w:rFonts w:ascii="Times New Roman" w:hAnsi="Times New Roman" w:cs="Times New Roman"/>
@@ -4570,6 +4609,141 @@
           <w:sz w:val="24"/>
           <w:szCs w:val="24"/>
         </w:rPr>
+        <w:t>,</w:t>
+      </w:r>
+      <w:proofErr w:type="gramEnd"/>
+      <w:r>
+        <w:rPr>
+          <w:rFonts w:ascii="Times New Roman" w:hAnsi="Times New Roman" w:cs="Times New Roman"/>
+          <w:sz w:val="24"/>
+          <w:szCs w:val="24"/>
+        </w:rPr>
+        <w:t xml:space="preserve"> </w:t>
+      </w:r>
+      <w:proofErr w:type="spellStart"/>
+      <w:r>
+        <w:rPr>
+          <w:rFonts w:ascii="Times New Roman" w:hAnsi="Times New Roman" w:cs="Times New Roman"/>
+          <w:sz w:val="24"/>
+          <w:szCs w:val="24"/>
+        </w:rPr>
+        <w:t>plăților</w:t>
+      </w:r>
+      <w:proofErr w:type="spellEnd"/>
+      <w:r>
+        <w:rPr>
+          <w:rFonts w:ascii="Times New Roman" w:hAnsi="Times New Roman" w:cs="Times New Roman"/>
+          <w:sz w:val="24"/>
+          <w:szCs w:val="24"/>
+        </w:rPr>
+        <w:t xml:space="preserve"> </w:t>
+      </w:r>
+      <w:proofErr w:type="spellStart"/>
+      <w:r>
+        <w:rPr>
+          <w:rFonts w:ascii="Times New Roman" w:hAnsi="Times New Roman" w:cs="Times New Roman"/>
+          <w:sz w:val="24"/>
+          <w:szCs w:val="24"/>
+        </w:rPr>
+        <w:t>și</w:t>
+      </w:r>
+      <w:proofErr w:type="spellEnd"/>
+      <w:r>
+        <w:rPr>
+          <w:rFonts w:ascii="Times New Roman" w:hAnsi="Times New Roman" w:cs="Times New Roman"/>
+          <w:sz w:val="24"/>
+          <w:szCs w:val="24"/>
+        </w:rPr>
+        <w:t xml:space="preserve"> </w:t>
+      </w:r>
+      <w:proofErr w:type="spellStart"/>
+      <w:r>
+        <w:rPr>
+          <w:rFonts w:ascii="Times New Roman" w:hAnsi="Times New Roman" w:cs="Times New Roman"/>
+          <w:sz w:val="24"/>
+          <w:szCs w:val="24"/>
+        </w:rPr>
+        <w:t>recenziilor</w:t>
+      </w:r>
+      <w:proofErr w:type="spellEnd"/>
+      <w:r>
+        <w:rPr>
+          <w:rFonts w:ascii="Times New Roman" w:hAnsi="Times New Roman" w:cs="Times New Roman"/>
+          <w:sz w:val="24"/>
+          <w:szCs w:val="24"/>
+        </w:rPr>
+        <w:t xml:space="preserve">. </w:t>
+      </w:r>
+      <w:proofErr w:type="spellStart"/>
+      <w:r>
+        <w:rPr>
+          <w:rFonts w:ascii="Times New Roman" w:hAnsi="Times New Roman" w:cs="Times New Roman"/>
+          <w:sz w:val="24"/>
+          <w:szCs w:val="24"/>
+        </w:rPr>
+        <w:t>Aceasta</w:t>
+      </w:r>
+      <w:proofErr w:type="spellEnd"/>
+      <w:r>
+        <w:rPr>
+          <w:rFonts w:ascii="Times New Roman" w:hAnsi="Times New Roman" w:cs="Times New Roman"/>
+          <w:sz w:val="24"/>
+          <w:szCs w:val="24"/>
+        </w:rPr>
+        <w:t xml:space="preserve"> </w:t>
+      </w:r>
+      <w:proofErr w:type="spellStart"/>
+      <w:r>
+        <w:rPr>
+          <w:rFonts w:ascii="Times New Roman" w:hAnsi="Times New Roman" w:cs="Times New Roman"/>
+          <w:sz w:val="24"/>
+          <w:szCs w:val="24"/>
+        </w:rPr>
+        <w:t>facilitează</w:t>
+      </w:r>
+      <w:proofErr w:type="spellEnd"/>
+      <w:r>
+        <w:rPr>
+          <w:rFonts w:ascii="Times New Roman" w:hAnsi="Times New Roman" w:cs="Times New Roman"/>
+          <w:sz w:val="24"/>
+          <w:szCs w:val="24"/>
+        </w:rPr>
+        <w:t xml:space="preserve"> </w:t>
+      </w:r>
+      <w:proofErr w:type="spellStart"/>
+      <w:r>
+        <w:rPr>
+          <w:rFonts w:ascii="Times New Roman" w:hAnsi="Times New Roman" w:cs="Times New Roman"/>
+          <w:sz w:val="24"/>
+          <w:szCs w:val="24"/>
+        </w:rPr>
+        <w:t>procesul</w:t>
+      </w:r>
+      <w:proofErr w:type="spellEnd"/>
+      <w:r>
+        <w:rPr>
+          <w:rFonts w:ascii="Times New Roman" w:hAnsi="Times New Roman" w:cs="Times New Roman"/>
+          <w:sz w:val="24"/>
+          <w:szCs w:val="24"/>
+        </w:rPr>
+        <w:t xml:space="preserve"> de </w:t>
+      </w:r>
+      <w:proofErr w:type="spellStart"/>
+      <w:r>
+        <w:rPr>
+          <w:rFonts w:ascii="Times New Roman" w:hAnsi="Times New Roman" w:cs="Times New Roman"/>
+          <w:sz w:val="24"/>
+          <w:szCs w:val="24"/>
+        </w:rPr>
+        <w:t>vânzare</w:t>
+      </w:r>
+      <w:proofErr w:type="spellEnd"/>
+      <w:r>
+        <w:rPr>
+          <w:rFonts w:ascii="Times New Roman" w:hAnsi="Times New Roman" w:cs="Times New Roman"/>
+          <w:sz w:val="24"/>
+          <w:szCs w:val="24"/>
+        </w:rPr>
         <w:t xml:space="preserve">, </w:t>
       </w:r>
       <w:proofErr w:type="spellStart"/>
@@ -4579,7 +4753,43 @@
           <w:sz w:val="24"/>
           <w:szCs w:val="24"/>
         </w:rPr>
-        <w:t>plăților</w:t>
+        <w:t>stocare</w:t>
+      </w:r>
+      <w:proofErr w:type="spellEnd"/>
+      <w:r>
+        <w:rPr>
+          <w:rFonts w:ascii="Times New Roman" w:hAnsi="Times New Roman" w:cs="Times New Roman"/>
+          <w:sz w:val="24"/>
+          <w:szCs w:val="24"/>
+        </w:rPr>
+        <w:t xml:space="preserve">, </w:t>
+      </w:r>
+      <w:proofErr w:type="spellStart"/>
+      <w:r>
+        <w:rPr>
+          <w:rFonts w:ascii="Times New Roman" w:hAnsi="Times New Roman" w:cs="Times New Roman"/>
+          <w:sz w:val="24"/>
+          <w:szCs w:val="24"/>
+        </w:rPr>
+        <w:t>gestionare</w:t>
+      </w:r>
+      <w:proofErr w:type="spellEnd"/>
+      <w:r>
+        <w:rPr>
+          <w:rFonts w:ascii="Times New Roman" w:hAnsi="Times New Roman" w:cs="Times New Roman"/>
+          <w:sz w:val="24"/>
+          <w:szCs w:val="24"/>
+        </w:rPr>
+        <w:t xml:space="preserve"> a </w:t>
+      </w:r>
+      <w:proofErr w:type="spellStart"/>
+      <w:r>
+        <w:rPr>
+          <w:rFonts w:ascii="Times New Roman" w:hAnsi="Times New Roman" w:cs="Times New Roman"/>
+          <w:sz w:val="24"/>
+          <w:szCs w:val="24"/>
+        </w:rPr>
+        <w:t>comenzilor</w:t>
       </w:r>
       <w:proofErr w:type="spellEnd"/>
       <w:r>
@@ -4615,61 +4825,97 @@
           <w:sz w:val="24"/>
           <w:szCs w:val="24"/>
         </w:rPr>
-        <w:t>recenziilor</w:t>
-      </w:r>
-      <w:proofErr w:type="spellEnd"/>
-      <w:r>
-        <w:rPr>
-          <w:rFonts w:ascii="Times New Roman" w:hAnsi="Times New Roman" w:cs="Times New Roman"/>
-          <w:sz w:val="24"/>
-          <w:szCs w:val="24"/>
-        </w:rPr>
-        <w:t xml:space="preserve">. </w:t>
-      </w:r>
-      <w:proofErr w:type="spellStart"/>
-      <w:r>
-        <w:rPr>
-          <w:rFonts w:ascii="Times New Roman" w:hAnsi="Times New Roman" w:cs="Times New Roman"/>
-          <w:sz w:val="24"/>
-          <w:szCs w:val="24"/>
-        </w:rPr>
-        <w:t>Aceasta</w:t>
-      </w:r>
-      <w:proofErr w:type="spellEnd"/>
-      <w:r>
-        <w:rPr>
-          <w:rFonts w:ascii="Times New Roman" w:hAnsi="Times New Roman" w:cs="Times New Roman"/>
-          <w:sz w:val="24"/>
-          <w:szCs w:val="24"/>
-        </w:rPr>
-        <w:t xml:space="preserve"> </w:t>
-      </w:r>
-      <w:proofErr w:type="spellStart"/>
-      <w:r>
-        <w:rPr>
-          <w:rFonts w:ascii="Times New Roman" w:hAnsi="Times New Roman" w:cs="Times New Roman"/>
-          <w:sz w:val="24"/>
-          <w:szCs w:val="24"/>
-        </w:rPr>
-        <w:t>facilitează</w:t>
-      </w:r>
-      <w:proofErr w:type="spellEnd"/>
-      <w:r>
-        <w:rPr>
-          <w:rFonts w:ascii="Times New Roman" w:hAnsi="Times New Roman" w:cs="Times New Roman"/>
-          <w:sz w:val="24"/>
-          <w:szCs w:val="24"/>
-        </w:rPr>
-        <w:t xml:space="preserve"> </w:t>
-      </w:r>
-      <w:proofErr w:type="spellStart"/>
-      <w:r>
-        <w:rPr>
-          <w:rFonts w:ascii="Times New Roman" w:hAnsi="Times New Roman" w:cs="Times New Roman"/>
-          <w:sz w:val="24"/>
-          <w:szCs w:val="24"/>
-        </w:rPr>
-        <w:t>procesul</w:t>
+        <w:t>interacțiune</w:t>
+      </w:r>
+      <w:proofErr w:type="spellEnd"/>
+      <w:r>
+        <w:rPr>
+          <w:rFonts w:ascii="Times New Roman" w:hAnsi="Times New Roman" w:cs="Times New Roman"/>
+          <w:sz w:val="24"/>
+          <w:szCs w:val="24"/>
+        </w:rPr>
+        <w:t xml:space="preserve"> cu </w:t>
+      </w:r>
+      <w:proofErr w:type="spellStart"/>
+      <w:r>
+        <w:rPr>
+          <w:rFonts w:ascii="Times New Roman" w:hAnsi="Times New Roman" w:cs="Times New Roman"/>
+          <w:sz w:val="24"/>
+          <w:szCs w:val="24"/>
+        </w:rPr>
+        <w:t>clienții</w:t>
+      </w:r>
+      <w:proofErr w:type="spellEnd"/>
+      <w:r>
+        <w:rPr>
+          <w:rFonts w:ascii="Times New Roman" w:hAnsi="Times New Roman" w:cs="Times New Roman"/>
+          <w:sz w:val="24"/>
+          <w:szCs w:val="24"/>
+        </w:rPr>
+        <w:t xml:space="preserve">. De </w:t>
+      </w:r>
+      <w:proofErr w:type="spellStart"/>
+      <w:r>
+        <w:rPr>
+          <w:rFonts w:ascii="Times New Roman" w:hAnsi="Times New Roman" w:cs="Times New Roman"/>
+          <w:sz w:val="24"/>
+          <w:szCs w:val="24"/>
+        </w:rPr>
+        <w:t>asemenea</w:t>
+      </w:r>
+      <w:proofErr w:type="spellEnd"/>
+      <w:r>
+        <w:rPr>
+          <w:rFonts w:ascii="Times New Roman" w:hAnsi="Times New Roman" w:cs="Times New Roman"/>
+          <w:sz w:val="24"/>
+          <w:szCs w:val="24"/>
+        </w:rPr>
+        <w:t xml:space="preserve">, </w:t>
+      </w:r>
+      <w:proofErr w:type="spellStart"/>
+      <w:r>
+        <w:rPr>
+          <w:rFonts w:ascii="Times New Roman" w:hAnsi="Times New Roman" w:cs="Times New Roman"/>
+          <w:sz w:val="24"/>
+          <w:szCs w:val="24"/>
+        </w:rPr>
+        <w:t>baza</w:t>
+      </w:r>
+      <w:proofErr w:type="spellEnd"/>
+      <w:r>
+        <w:rPr>
+          <w:rFonts w:ascii="Times New Roman" w:hAnsi="Times New Roman" w:cs="Times New Roman"/>
+          <w:sz w:val="24"/>
+          <w:szCs w:val="24"/>
+        </w:rPr>
+        <w:t xml:space="preserve"> de date </w:t>
+      </w:r>
+      <w:proofErr w:type="spellStart"/>
+      <w:r>
+        <w:rPr>
+          <w:rFonts w:ascii="Times New Roman" w:hAnsi="Times New Roman" w:cs="Times New Roman"/>
+          <w:sz w:val="24"/>
+          <w:szCs w:val="24"/>
+        </w:rPr>
+        <w:t>permite</w:t>
+      </w:r>
+      <w:proofErr w:type="spellEnd"/>
+      <w:r>
+        <w:rPr>
+          <w:rFonts w:ascii="Times New Roman" w:hAnsi="Times New Roman" w:cs="Times New Roman"/>
+          <w:sz w:val="24"/>
+          <w:szCs w:val="24"/>
+        </w:rPr>
+        <w:t xml:space="preserve"> </w:t>
+      </w:r>
+      <w:proofErr w:type="spellStart"/>
+      <w:r>
+        <w:rPr>
+          <w:rFonts w:ascii="Times New Roman" w:hAnsi="Times New Roman" w:cs="Times New Roman"/>
+          <w:sz w:val="24"/>
+          <w:szCs w:val="24"/>
+        </w:rPr>
+        <w:t>generarea</w:t>
       </w:r>
       <w:proofErr w:type="spellEnd"/>
       <w:r>
@@ -4687,6 +4933,168 @@
           <w:sz w:val="24"/>
           <w:szCs w:val="24"/>
         </w:rPr>
+        <w:t>rapoarte</w:t>
+      </w:r>
+      <w:proofErr w:type="spellEnd"/>
+      <w:r>
+        <w:rPr>
+          <w:rFonts w:ascii="Times New Roman" w:hAnsi="Times New Roman" w:cs="Times New Roman"/>
+          <w:sz w:val="24"/>
+          <w:szCs w:val="24"/>
+        </w:rPr>
+        <w:t xml:space="preserve"> </w:t>
+      </w:r>
+      <w:proofErr w:type="spellStart"/>
+      <w:r>
+        <w:rPr>
+          <w:rFonts w:ascii="Times New Roman" w:hAnsi="Times New Roman" w:cs="Times New Roman"/>
+          <w:sz w:val="24"/>
+          <w:szCs w:val="24"/>
+        </w:rPr>
+        <w:t>și</w:t>
+      </w:r>
+      <w:proofErr w:type="spellEnd"/>
+      <w:r>
+        <w:rPr>
+          <w:rFonts w:ascii="Times New Roman" w:hAnsi="Times New Roman" w:cs="Times New Roman"/>
+          <w:sz w:val="24"/>
+          <w:szCs w:val="24"/>
+        </w:rPr>
+        <w:t xml:space="preserve"> </w:t>
+      </w:r>
+      <w:proofErr w:type="spellStart"/>
+      <w:r>
+        <w:rPr>
+          <w:rFonts w:ascii="Times New Roman" w:hAnsi="Times New Roman" w:cs="Times New Roman"/>
+          <w:sz w:val="24"/>
+          <w:szCs w:val="24"/>
+        </w:rPr>
+        <w:t>analize</w:t>
+      </w:r>
+      <w:proofErr w:type="spellEnd"/>
+      <w:r>
+        <w:rPr>
+          <w:rFonts w:ascii="Times New Roman" w:hAnsi="Times New Roman" w:cs="Times New Roman"/>
+          <w:sz w:val="24"/>
+          <w:szCs w:val="24"/>
+        </w:rPr>
+        <w:t xml:space="preserve"> </w:t>
+      </w:r>
+      <w:proofErr w:type="spellStart"/>
+      <w:r>
+        <w:rPr>
+          <w:rFonts w:ascii="Times New Roman" w:hAnsi="Times New Roman" w:cs="Times New Roman"/>
+          <w:sz w:val="24"/>
+          <w:szCs w:val="24"/>
+        </w:rPr>
+        <w:t>pentru</w:t>
+      </w:r>
+      <w:proofErr w:type="spellEnd"/>
+      <w:r>
+        <w:rPr>
+          <w:rFonts w:ascii="Times New Roman" w:hAnsi="Times New Roman" w:cs="Times New Roman"/>
+          <w:sz w:val="24"/>
+          <w:szCs w:val="24"/>
+        </w:rPr>
+        <w:t xml:space="preserve"> a </w:t>
+      </w:r>
+      <w:proofErr w:type="spellStart"/>
+      <w:r>
+        <w:rPr>
+          <w:rFonts w:ascii="Times New Roman" w:hAnsi="Times New Roman" w:cs="Times New Roman"/>
+          <w:sz w:val="24"/>
+          <w:szCs w:val="24"/>
+        </w:rPr>
+        <w:t>obține</w:t>
+      </w:r>
+      <w:proofErr w:type="spellEnd"/>
+      <w:r>
+        <w:rPr>
+          <w:rFonts w:ascii="Times New Roman" w:hAnsi="Times New Roman" w:cs="Times New Roman"/>
+          <w:sz w:val="24"/>
+          <w:szCs w:val="24"/>
+        </w:rPr>
+        <w:t xml:space="preserve"> o </w:t>
+      </w:r>
+      <w:proofErr w:type="spellStart"/>
+      <w:r>
+        <w:rPr>
+          <w:rFonts w:ascii="Times New Roman" w:hAnsi="Times New Roman" w:cs="Times New Roman"/>
+          <w:sz w:val="24"/>
+          <w:szCs w:val="24"/>
+        </w:rPr>
+        <w:t>înțelegere</w:t>
+      </w:r>
+      <w:proofErr w:type="spellEnd"/>
+      <w:r>
+        <w:rPr>
+          <w:rFonts w:ascii="Times New Roman" w:hAnsi="Times New Roman" w:cs="Times New Roman"/>
+          <w:sz w:val="24"/>
+          <w:szCs w:val="24"/>
+        </w:rPr>
+        <w:t xml:space="preserve"> </w:t>
+      </w:r>
+      <w:proofErr w:type="spellStart"/>
+      <w:r>
+        <w:rPr>
+          <w:rFonts w:ascii="Times New Roman" w:hAnsi="Times New Roman" w:cs="Times New Roman"/>
+          <w:sz w:val="24"/>
+          <w:szCs w:val="24"/>
+        </w:rPr>
+        <w:t>mai</w:t>
+      </w:r>
+      <w:proofErr w:type="spellEnd"/>
+      <w:r>
+        <w:rPr>
+          <w:rFonts w:ascii="Times New Roman" w:hAnsi="Times New Roman" w:cs="Times New Roman"/>
+          <w:sz w:val="24"/>
+          <w:szCs w:val="24"/>
+        </w:rPr>
+        <w:t xml:space="preserve"> </w:t>
+      </w:r>
+      <w:proofErr w:type="spellStart"/>
+      <w:r>
+        <w:rPr>
+          <w:rFonts w:ascii="Times New Roman" w:hAnsi="Times New Roman" w:cs="Times New Roman"/>
+          <w:sz w:val="24"/>
+          <w:szCs w:val="24"/>
+        </w:rPr>
+        <w:t>profundă</w:t>
+      </w:r>
+      <w:proofErr w:type="spellEnd"/>
+      <w:r>
+        <w:rPr>
+          <w:rFonts w:ascii="Times New Roman" w:hAnsi="Times New Roman" w:cs="Times New Roman"/>
+          <w:sz w:val="24"/>
+          <w:szCs w:val="24"/>
+        </w:rPr>
+        <w:t xml:space="preserve"> a </w:t>
+      </w:r>
+      <w:proofErr w:type="spellStart"/>
+      <w:r>
+        <w:rPr>
+          <w:rFonts w:ascii="Times New Roman" w:hAnsi="Times New Roman" w:cs="Times New Roman"/>
+          <w:sz w:val="24"/>
+          <w:szCs w:val="24"/>
+        </w:rPr>
+        <w:t>activităților</w:t>
+      </w:r>
+      <w:proofErr w:type="spellEnd"/>
+      <w:r>
+        <w:rPr>
+          <w:rFonts w:ascii="Times New Roman" w:hAnsi="Times New Roman" w:cs="Times New Roman"/>
+          <w:sz w:val="24"/>
+          <w:szCs w:val="24"/>
+        </w:rPr>
+        <w:t xml:space="preserve"> de </w:t>
+      </w:r>
+      <w:proofErr w:type="spellStart"/>
+      <w:r>
+        <w:rPr>
+          <w:rFonts w:ascii="Times New Roman" w:hAnsi="Times New Roman" w:cs="Times New Roman"/>
+          <w:sz w:val="24"/>
+          <w:szCs w:val="24"/>
+        </w:rPr>
         <w:t>vânzare</w:t>
       </w:r>
       <w:proofErr w:type="spellEnd"/>
@@ -4696,6 +5104,60 @@
           <w:sz w:val="24"/>
           <w:szCs w:val="24"/>
         </w:rPr>
+        <w:t xml:space="preserve"> </w:t>
+      </w:r>
+      <w:proofErr w:type="spellStart"/>
+      <w:r>
+        <w:rPr>
+          <w:rFonts w:ascii="Times New Roman" w:hAnsi="Times New Roman" w:cs="Times New Roman"/>
+          <w:sz w:val="24"/>
+          <w:szCs w:val="24"/>
+        </w:rPr>
+        <w:t>și</w:t>
+      </w:r>
+      <w:proofErr w:type="spellEnd"/>
+      <w:r>
+        <w:rPr>
+          <w:rFonts w:ascii="Times New Roman" w:hAnsi="Times New Roman" w:cs="Times New Roman"/>
+          <w:sz w:val="24"/>
+          <w:szCs w:val="24"/>
+        </w:rPr>
+        <w:t xml:space="preserve"> a </w:t>
+      </w:r>
+      <w:proofErr w:type="spellStart"/>
+      <w:r>
+        <w:rPr>
+          <w:rFonts w:ascii="Times New Roman" w:hAnsi="Times New Roman" w:cs="Times New Roman"/>
+          <w:sz w:val="24"/>
+          <w:szCs w:val="24"/>
+        </w:rPr>
+        <w:t>preferințelor</w:t>
+      </w:r>
+      <w:proofErr w:type="spellEnd"/>
+      <w:r>
+        <w:rPr>
+          <w:rFonts w:ascii="Times New Roman" w:hAnsi="Times New Roman" w:cs="Times New Roman"/>
+          <w:sz w:val="24"/>
+          <w:szCs w:val="24"/>
+        </w:rPr>
+        <w:t xml:space="preserve"> </w:t>
+      </w:r>
+      <w:proofErr w:type="spellStart"/>
+      <w:r>
+        <w:rPr>
+          <w:rFonts w:ascii="Times New Roman" w:hAnsi="Times New Roman" w:cs="Times New Roman"/>
+          <w:sz w:val="24"/>
+          <w:szCs w:val="24"/>
+        </w:rPr>
+        <w:t>clienților</w:t>
+      </w:r>
+      <w:proofErr w:type="spellEnd"/>
+      <w:r>
+        <w:rPr>
+          <w:rFonts w:ascii="Times New Roman" w:hAnsi="Times New Roman" w:cs="Times New Roman"/>
+          <w:sz w:val="24"/>
+          <w:szCs w:val="24"/>
+        </w:rPr>
         <w:t xml:space="preserve">, </w:t>
       </w:r>
       <w:proofErr w:type="spellStart"/>
@@ -4705,43 +5167,89 @@
           <w:sz w:val="24"/>
           <w:szCs w:val="24"/>
         </w:rPr>
-        <w:t>stocare</w:t>
-      </w:r>
-      <w:proofErr w:type="spellEnd"/>
-      <w:r>
-        <w:rPr>
-          <w:rFonts w:ascii="Times New Roman" w:hAnsi="Times New Roman" w:cs="Times New Roman"/>
-          <w:sz w:val="24"/>
-          <w:szCs w:val="24"/>
-        </w:rPr>
-        <w:t xml:space="preserve">, </w:t>
-      </w:r>
-      <w:proofErr w:type="spellStart"/>
-      <w:r>
-        <w:rPr>
-          <w:rFonts w:ascii="Times New Roman" w:hAnsi="Times New Roman" w:cs="Times New Roman"/>
-          <w:sz w:val="24"/>
-          <w:szCs w:val="24"/>
-        </w:rPr>
-        <w:t>gestionare</w:t>
-      </w:r>
-      <w:proofErr w:type="spellEnd"/>
-      <w:r>
-        <w:rPr>
-          <w:rFonts w:ascii="Times New Roman" w:hAnsi="Times New Roman" w:cs="Times New Roman"/>
-          <w:sz w:val="24"/>
-          <w:szCs w:val="24"/>
-        </w:rPr>
-        <w:t xml:space="preserve"> a </w:t>
-      </w:r>
-      <w:proofErr w:type="spellStart"/>
-      <w:r>
-        <w:rPr>
-          <w:rFonts w:ascii="Times New Roman" w:hAnsi="Times New Roman" w:cs="Times New Roman"/>
-          <w:sz w:val="24"/>
-          <w:szCs w:val="24"/>
-        </w:rPr>
-        <w:t>comenzilor</w:t>
+        <w:t>contribuind</w:t>
+      </w:r>
+      <w:proofErr w:type="spellEnd"/>
+      <w:r>
+        <w:rPr>
+          <w:rFonts w:ascii="Times New Roman" w:hAnsi="Times New Roman" w:cs="Times New Roman"/>
+          <w:sz w:val="24"/>
+          <w:szCs w:val="24"/>
+        </w:rPr>
+        <w:t xml:space="preserve"> </w:t>
+      </w:r>
+      <w:proofErr w:type="spellStart"/>
+      <w:r>
+        <w:rPr>
+          <w:rFonts w:ascii="Times New Roman" w:hAnsi="Times New Roman" w:cs="Times New Roman"/>
+          <w:sz w:val="24"/>
+          <w:szCs w:val="24"/>
+        </w:rPr>
+        <w:t>astfel</w:t>
+      </w:r>
+      <w:proofErr w:type="spellEnd"/>
+      <w:r>
+        <w:rPr>
+          <w:rFonts w:ascii="Times New Roman" w:hAnsi="Times New Roman" w:cs="Times New Roman"/>
+          <w:sz w:val="24"/>
+          <w:szCs w:val="24"/>
+        </w:rPr>
+        <w:t xml:space="preserve"> la </w:t>
+      </w:r>
+      <w:proofErr w:type="spellStart"/>
+      <w:r>
+        <w:rPr>
+          <w:rFonts w:ascii="Times New Roman" w:hAnsi="Times New Roman" w:cs="Times New Roman"/>
+          <w:b/>
+          <w:bCs/>
+          <w:sz w:val="24"/>
+          <w:szCs w:val="24"/>
+        </w:rPr>
+        <w:t>luarea</w:t>
+      </w:r>
+      <w:proofErr w:type="spellEnd"/>
+      <w:r>
+        <w:rPr>
+          <w:rFonts w:ascii="Times New Roman" w:hAnsi="Times New Roman" w:cs="Times New Roman"/>
+          <w:b/>
+          <w:bCs/>
+          <w:sz w:val="24"/>
+          <w:szCs w:val="24"/>
+        </w:rPr>
+        <w:t xml:space="preserve"> </w:t>
+      </w:r>
+      <w:proofErr w:type="spellStart"/>
+      <w:r>
+        <w:rPr>
+          <w:rFonts w:ascii="Times New Roman" w:hAnsi="Times New Roman" w:cs="Times New Roman"/>
+          <w:b/>
+          <w:bCs/>
+          <w:sz w:val="24"/>
+          <w:szCs w:val="24"/>
+        </w:rPr>
+        <w:t>deciziilor</w:t>
+      </w:r>
+      <w:proofErr w:type="spellEnd"/>
+      <w:r>
+        <w:rPr>
+          <w:rFonts w:ascii="Times New Roman" w:hAnsi="Times New Roman" w:cs="Times New Roman"/>
+          <w:b/>
+          <w:bCs/>
+          <w:sz w:val="24"/>
+          <w:szCs w:val="24"/>
+        </w:rPr>
+        <w:t xml:space="preserve"> </w:t>
+      </w:r>
+      <w:proofErr w:type="spellStart"/>
+      <w:r>
+        <w:rPr>
+          <w:rFonts w:ascii="Times New Roman" w:hAnsi="Times New Roman" w:cs="Times New Roman"/>
+          <w:b/>
+          <w:bCs/>
+          <w:sz w:val="24"/>
+          <w:szCs w:val="24"/>
+        </w:rPr>
+        <w:t>strategice</w:t>
       </w:r>
       <w:proofErr w:type="spellEnd"/>
       <w:r>
@@ -4768,336 +5276,59 @@
           <w:sz w:val="24"/>
           <w:szCs w:val="24"/>
         </w:rPr>
-        <w:t xml:space="preserve"> </w:t>
-      </w:r>
-      <w:proofErr w:type="spellStart"/>
-      <w:r>
-        <w:rPr>
-          <w:rFonts w:ascii="Times New Roman" w:hAnsi="Times New Roman" w:cs="Times New Roman"/>
-          <w:sz w:val="24"/>
-          <w:szCs w:val="24"/>
-        </w:rPr>
-        <w:t>interacțiune</w:t>
-      </w:r>
-      <w:proofErr w:type="spellEnd"/>
-      <w:r>
-        <w:rPr>
-          <w:rFonts w:ascii="Times New Roman" w:hAnsi="Times New Roman" w:cs="Times New Roman"/>
-          <w:sz w:val="24"/>
-          <w:szCs w:val="24"/>
-        </w:rPr>
-        <w:t xml:space="preserve"> cu </w:t>
-      </w:r>
-      <w:proofErr w:type="spellStart"/>
-      <w:r>
-        <w:rPr>
-          <w:rFonts w:ascii="Times New Roman" w:hAnsi="Times New Roman" w:cs="Times New Roman"/>
-          <w:sz w:val="24"/>
-          <w:szCs w:val="24"/>
-        </w:rPr>
-        <w:t>clienții</w:t>
-      </w:r>
-      <w:proofErr w:type="spellEnd"/>
-      <w:r>
-        <w:rPr>
-          <w:rFonts w:ascii="Times New Roman" w:hAnsi="Times New Roman" w:cs="Times New Roman"/>
-          <w:sz w:val="24"/>
-          <w:szCs w:val="24"/>
-        </w:rPr>
-        <w:t xml:space="preserve">. De </w:t>
-      </w:r>
-      <w:proofErr w:type="spellStart"/>
-      <w:r>
-        <w:rPr>
-          <w:rFonts w:ascii="Times New Roman" w:hAnsi="Times New Roman" w:cs="Times New Roman"/>
-          <w:sz w:val="24"/>
-          <w:szCs w:val="24"/>
-        </w:rPr>
-        <w:t>asemenea</w:t>
-      </w:r>
-      <w:proofErr w:type="spellEnd"/>
-      <w:r>
-        <w:rPr>
-          <w:rFonts w:ascii="Times New Roman" w:hAnsi="Times New Roman" w:cs="Times New Roman"/>
-          <w:sz w:val="24"/>
-          <w:szCs w:val="24"/>
-        </w:rPr>
-        <w:t xml:space="preserve">, </w:t>
-      </w:r>
-      <w:proofErr w:type="spellStart"/>
-      <w:r>
-        <w:rPr>
-          <w:rFonts w:ascii="Times New Roman" w:hAnsi="Times New Roman" w:cs="Times New Roman"/>
-          <w:sz w:val="24"/>
-          <w:szCs w:val="24"/>
-        </w:rPr>
-        <w:t>baza</w:t>
-      </w:r>
-      <w:proofErr w:type="spellEnd"/>
-      <w:r>
-        <w:rPr>
-          <w:rFonts w:ascii="Times New Roman" w:hAnsi="Times New Roman" w:cs="Times New Roman"/>
-          <w:sz w:val="24"/>
-          <w:szCs w:val="24"/>
-        </w:rPr>
-        <w:t xml:space="preserve"> de date </w:t>
-      </w:r>
-      <w:proofErr w:type="spellStart"/>
-      <w:r>
-        <w:rPr>
-          <w:rFonts w:ascii="Times New Roman" w:hAnsi="Times New Roman" w:cs="Times New Roman"/>
-          <w:sz w:val="24"/>
-          <w:szCs w:val="24"/>
-        </w:rPr>
-        <w:t>permite</w:t>
-      </w:r>
-      <w:proofErr w:type="spellEnd"/>
-      <w:r>
-        <w:rPr>
-          <w:rFonts w:ascii="Times New Roman" w:hAnsi="Times New Roman" w:cs="Times New Roman"/>
-          <w:sz w:val="24"/>
-          <w:szCs w:val="24"/>
-        </w:rPr>
-        <w:t xml:space="preserve"> </w:t>
-      </w:r>
-      <w:proofErr w:type="spellStart"/>
-      <w:r>
-        <w:rPr>
-          <w:rFonts w:ascii="Times New Roman" w:hAnsi="Times New Roman" w:cs="Times New Roman"/>
-          <w:sz w:val="24"/>
-          <w:szCs w:val="24"/>
-        </w:rPr>
-        <w:t>generarea</w:t>
-      </w:r>
-      <w:proofErr w:type="spellEnd"/>
-      <w:r>
-        <w:rPr>
-          <w:rFonts w:ascii="Times New Roman" w:hAnsi="Times New Roman" w:cs="Times New Roman"/>
-          <w:sz w:val="24"/>
-          <w:szCs w:val="24"/>
-        </w:rPr>
-        <w:t xml:space="preserve"> de </w:t>
-      </w:r>
-      <w:proofErr w:type="spellStart"/>
-      <w:r>
-        <w:rPr>
-          <w:rFonts w:ascii="Times New Roman" w:hAnsi="Times New Roman" w:cs="Times New Roman"/>
-          <w:sz w:val="24"/>
-          <w:szCs w:val="24"/>
-        </w:rPr>
-        <w:t>rapoarte</w:t>
-      </w:r>
-      <w:proofErr w:type="spellEnd"/>
-      <w:r>
-        <w:rPr>
-          <w:rFonts w:ascii="Times New Roman" w:hAnsi="Times New Roman" w:cs="Times New Roman"/>
-          <w:sz w:val="24"/>
-          <w:szCs w:val="24"/>
-        </w:rPr>
-        <w:t xml:space="preserve"> </w:t>
-      </w:r>
-      <w:proofErr w:type="spellStart"/>
-      <w:r>
-        <w:rPr>
-          <w:rFonts w:ascii="Times New Roman" w:hAnsi="Times New Roman" w:cs="Times New Roman"/>
-          <w:sz w:val="24"/>
-          <w:szCs w:val="24"/>
-        </w:rPr>
-        <w:t>și</w:t>
-      </w:r>
-      <w:proofErr w:type="spellEnd"/>
-      <w:r>
-        <w:rPr>
-          <w:rFonts w:ascii="Times New Roman" w:hAnsi="Times New Roman" w:cs="Times New Roman"/>
-          <w:sz w:val="24"/>
-          <w:szCs w:val="24"/>
-        </w:rPr>
-        <w:t xml:space="preserve"> </w:t>
-      </w:r>
-      <w:proofErr w:type="spellStart"/>
-      <w:r>
-        <w:rPr>
-          <w:rFonts w:ascii="Times New Roman" w:hAnsi="Times New Roman" w:cs="Times New Roman"/>
-          <w:sz w:val="24"/>
-          <w:szCs w:val="24"/>
-        </w:rPr>
-        <w:t>analize</w:t>
-      </w:r>
-      <w:proofErr w:type="spellEnd"/>
-      <w:r>
-        <w:rPr>
-          <w:rFonts w:ascii="Times New Roman" w:hAnsi="Times New Roman" w:cs="Times New Roman"/>
-          <w:sz w:val="24"/>
-          <w:szCs w:val="24"/>
-        </w:rPr>
-        <w:t xml:space="preserve"> </w:t>
-      </w:r>
-      <w:proofErr w:type="spellStart"/>
-      <w:r>
-        <w:rPr>
-          <w:rFonts w:ascii="Times New Roman" w:hAnsi="Times New Roman" w:cs="Times New Roman"/>
-          <w:sz w:val="24"/>
-          <w:szCs w:val="24"/>
-        </w:rPr>
-        <w:t>pentru</w:t>
-      </w:r>
-      <w:proofErr w:type="spellEnd"/>
-      <w:r>
-        <w:rPr>
-          <w:rFonts w:ascii="Times New Roman" w:hAnsi="Times New Roman" w:cs="Times New Roman"/>
-          <w:sz w:val="24"/>
-          <w:szCs w:val="24"/>
-        </w:rPr>
-        <w:t xml:space="preserve"> a </w:t>
-      </w:r>
-      <w:proofErr w:type="spellStart"/>
-      <w:r>
-        <w:rPr>
-          <w:rFonts w:ascii="Times New Roman" w:hAnsi="Times New Roman" w:cs="Times New Roman"/>
-          <w:sz w:val="24"/>
-          <w:szCs w:val="24"/>
-        </w:rPr>
-        <w:t>obține</w:t>
-      </w:r>
-      <w:proofErr w:type="spellEnd"/>
-      <w:r>
-        <w:rPr>
-          <w:rFonts w:ascii="Times New Roman" w:hAnsi="Times New Roman" w:cs="Times New Roman"/>
-          <w:sz w:val="24"/>
-          <w:szCs w:val="24"/>
-        </w:rPr>
-        <w:t xml:space="preserve"> o </w:t>
-      </w:r>
-      <w:proofErr w:type="spellStart"/>
-      <w:r>
-        <w:rPr>
-          <w:rFonts w:ascii="Times New Roman" w:hAnsi="Times New Roman" w:cs="Times New Roman"/>
-          <w:sz w:val="24"/>
-          <w:szCs w:val="24"/>
-        </w:rPr>
-        <w:t>înțelegere</w:t>
-      </w:r>
-      <w:proofErr w:type="spellEnd"/>
-      <w:r>
-        <w:rPr>
-          <w:rFonts w:ascii="Times New Roman" w:hAnsi="Times New Roman" w:cs="Times New Roman"/>
-          <w:sz w:val="24"/>
-          <w:szCs w:val="24"/>
-        </w:rPr>
-        <w:t xml:space="preserve"> </w:t>
-      </w:r>
-      <w:proofErr w:type="spellStart"/>
-      <w:r>
-        <w:rPr>
-          <w:rFonts w:ascii="Times New Roman" w:hAnsi="Times New Roman" w:cs="Times New Roman"/>
-          <w:sz w:val="24"/>
-          <w:szCs w:val="24"/>
-        </w:rPr>
-        <w:t>mai</w:t>
-      </w:r>
-      <w:proofErr w:type="spellEnd"/>
-      <w:r>
-        <w:rPr>
-          <w:rFonts w:ascii="Times New Roman" w:hAnsi="Times New Roman" w:cs="Times New Roman"/>
-          <w:sz w:val="24"/>
-          <w:szCs w:val="24"/>
-        </w:rPr>
-        <w:t xml:space="preserve"> </w:t>
-      </w:r>
-      <w:proofErr w:type="spellStart"/>
-      <w:r>
-        <w:rPr>
-          <w:rFonts w:ascii="Times New Roman" w:hAnsi="Times New Roman" w:cs="Times New Roman"/>
-          <w:sz w:val="24"/>
-          <w:szCs w:val="24"/>
-        </w:rPr>
-        <w:t>profundă</w:t>
-      </w:r>
-      <w:proofErr w:type="spellEnd"/>
-      <w:r>
-        <w:rPr>
-          <w:rFonts w:ascii="Times New Roman" w:hAnsi="Times New Roman" w:cs="Times New Roman"/>
-          <w:sz w:val="24"/>
-          <w:szCs w:val="24"/>
-        </w:rPr>
-        <w:t xml:space="preserve"> a </w:t>
-      </w:r>
-      <w:proofErr w:type="spellStart"/>
-      <w:r>
-        <w:rPr>
-          <w:rFonts w:ascii="Times New Roman" w:hAnsi="Times New Roman" w:cs="Times New Roman"/>
-          <w:sz w:val="24"/>
-          <w:szCs w:val="24"/>
-        </w:rPr>
-        <w:t>activităților</w:t>
-      </w:r>
-      <w:proofErr w:type="spellEnd"/>
-      <w:r>
-        <w:rPr>
-          <w:rFonts w:ascii="Times New Roman" w:hAnsi="Times New Roman" w:cs="Times New Roman"/>
-          <w:sz w:val="24"/>
-          <w:szCs w:val="24"/>
-        </w:rPr>
-        <w:t xml:space="preserve"> de </w:t>
-      </w:r>
-      <w:proofErr w:type="spellStart"/>
-      <w:r>
-        <w:rPr>
-          <w:rFonts w:ascii="Times New Roman" w:hAnsi="Times New Roman" w:cs="Times New Roman"/>
-          <w:sz w:val="24"/>
-          <w:szCs w:val="24"/>
-        </w:rPr>
-        <w:t>vânzare</w:t>
-      </w:r>
-      <w:proofErr w:type="spellEnd"/>
-      <w:r>
-        <w:rPr>
-          <w:rFonts w:ascii="Times New Roman" w:hAnsi="Times New Roman" w:cs="Times New Roman"/>
-          <w:sz w:val="24"/>
-          <w:szCs w:val="24"/>
-        </w:rPr>
-        <w:t xml:space="preserve"> </w:t>
-      </w:r>
-      <w:proofErr w:type="spellStart"/>
-      <w:r>
-        <w:rPr>
-          <w:rFonts w:ascii="Times New Roman" w:hAnsi="Times New Roman" w:cs="Times New Roman"/>
-          <w:sz w:val="24"/>
-          <w:szCs w:val="24"/>
-        </w:rPr>
-        <w:t>și</w:t>
-      </w:r>
-      <w:proofErr w:type="spellEnd"/>
-      <w:r>
-        <w:rPr>
-          <w:rFonts w:ascii="Times New Roman" w:hAnsi="Times New Roman" w:cs="Times New Roman"/>
-          <w:sz w:val="24"/>
-          <w:szCs w:val="24"/>
-        </w:rPr>
-        <w:t xml:space="preserve"> a </w:t>
-      </w:r>
-      <w:proofErr w:type="spellStart"/>
-      <w:r>
-        <w:rPr>
-          <w:rFonts w:ascii="Times New Roman" w:hAnsi="Times New Roman" w:cs="Times New Roman"/>
-          <w:sz w:val="24"/>
-          <w:szCs w:val="24"/>
-        </w:rPr>
-        <w:t>preferințelor</w:t>
-      </w:r>
-      <w:proofErr w:type="spellEnd"/>
-      <w:r>
-        <w:rPr>
-          <w:rFonts w:ascii="Times New Roman" w:hAnsi="Times New Roman" w:cs="Times New Roman"/>
-          <w:sz w:val="24"/>
-          <w:szCs w:val="24"/>
-        </w:rPr>
-        <w:t xml:space="preserve"> </w:t>
-      </w:r>
-      <w:proofErr w:type="spellStart"/>
-      <w:r>
-        <w:rPr>
-          <w:rFonts w:ascii="Times New Roman" w:hAnsi="Times New Roman" w:cs="Times New Roman"/>
+        <w:t xml:space="preserve"> la </w:t>
+      </w:r>
+      <w:proofErr w:type="spellStart"/>
+      <w:r>
+        <w:rPr>
+          <w:rFonts w:ascii="Times New Roman" w:hAnsi="Times New Roman" w:cs="Times New Roman"/>
+          <w:b/>
+          <w:bCs/>
+          <w:sz w:val="24"/>
+          <w:szCs w:val="24"/>
+        </w:rPr>
+        <w:t>îmbunătățirea</w:t>
+      </w:r>
+      <w:proofErr w:type="spellEnd"/>
+      <w:r>
+        <w:rPr>
+          <w:rFonts w:ascii="Times New Roman" w:hAnsi="Times New Roman" w:cs="Times New Roman"/>
+          <w:b/>
+          <w:bCs/>
+          <w:sz w:val="24"/>
+          <w:szCs w:val="24"/>
+        </w:rPr>
+        <w:t xml:space="preserve"> </w:t>
+      </w:r>
+      <w:proofErr w:type="spellStart"/>
+      <w:r>
+        <w:rPr>
+          <w:rFonts w:ascii="Times New Roman" w:hAnsi="Times New Roman" w:cs="Times New Roman"/>
+          <w:b/>
+          <w:bCs/>
+          <w:sz w:val="24"/>
+          <w:szCs w:val="24"/>
+        </w:rPr>
+        <w:t>experienței</w:t>
+      </w:r>
+      <w:proofErr w:type="spellEnd"/>
+      <w:r>
+        <w:rPr>
+          <w:rFonts w:ascii="Times New Roman" w:hAnsi="Times New Roman" w:cs="Times New Roman"/>
+          <w:b/>
+          <w:bCs/>
+          <w:sz w:val="24"/>
+          <w:szCs w:val="24"/>
+        </w:rPr>
+        <w:t xml:space="preserve"> </w:t>
+      </w:r>
+      <w:proofErr w:type="spellStart"/>
+      <w:proofErr w:type="gramStart"/>
+      <w:r>
+        <w:rPr>
+          <w:rFonts w:ascii="Times New Roman" w:hAnsi="Times New Roman" w:cs="Times New Roman"/>
+          <w:b/>
+          <w:bCs/>
           <w:sz w:val="24"/>
           <w:szCs w:val="24"/>
         </w:rPr>
@@ -5110,190 +5341,9 @@
           <w:sz w:val="24"/>
           <w:szCs w:val="24"/>
         </w:rPr>
-        <w:t xml:space="preserve">, </w:t>
-      </w:r>
-      <w:proofErr w:type="spellStart"/>
-      <w:r>
-        <w:rPr>
-          <w:rFonts w:ascii="Times New Roman" w:hAnsi="Times New Roman" w:cs="Times New Roman"/>
-          <w:sz w:val="24"/>
-          <w:szCs w:val="24"/>
-        </w:rPr>
-        <w:t>contribuind</w:t>
-      </w:r>
-      <w:proofErr w:type="spellEnd"/>
-      <w:r>
-        <w:rPr>
-          <w:rFonts w:ascii="Times New Roman" w:hAnsi="Times New Roman" w:cs="Times New Roman"/>
-          <w:sz w:val="24"/>
-          <w:szCs w:val="24"/>
-        </w:rPr>
-        <w:t xml:space="preserve"> </w:t>
-      </w:r>
-      <w:proofErr w:type="spellStart"/>
-      <w:r>
-        <w:rPr>
-          <w:rFonts w:ascii="Times New Roman" w:hAnsi="Times New Roman" w:cs="Times New Roman"/>
-          <w:sz w:val="24"/>
-          <w:szCs w:val="24"/>
-        </w:rPr>
-        <w:t>astfel</w:t>
-      </w:r>
-      <w:proofErr w:type="spellEnd"/>
-      <w:r>
-        <w:rPr>
-          <w:rFonts w:ascii="Times New Roman" w:hAnsi="Times New Roman" w:cs="Times New Roman"/>
-          <w:sz w:val="24"/>
-          <w:szCs w:val="24"/>
-        </w:rPr>
-        <w:t xml:space="preserve"> la </w:t>
-      </w:r>
-      <w:proofErr w:type="spellStart"/>
-      <w:r>
-        <w:rPr>
-          <w:rFonts w:ascii="Times New Roman" w:hAnsi="Times New Roman" w:cs="Times New Roman"/>
-          <w:b/>
-          <w:bCs/>
-          <w:sz w:val="24"/>
-          <w:szCs w:val="24"/>
-        </w:rPr>
-        <w:t>luarea</w:t>
-      </w:r>
-      <w:proofErr w:type="spellEnd"/>
-      <w:r>
-        <w:rPr>
-          <w:rFonts w:ascii="Times New Roman" w:hAnsi="Times New Roman" w:cs="Times New Roman"/>
-          <w:b/>
-          <w:bCs/>
-          <w:sz w:val="24"/>
-          <w:szCs w:val="24"/>
-        </w:rPr>
-        <w:t xml:space="preserve"> </w:t>
-      </w:r>
-      <w:proofErr w:type="spellStart"/>
-      <w:r>
-        <w:rPr>
-          <w:rFonts w:ascii="Times New Roman" w:hAnsi="Times New Roman" w:cs="Times New Roman"/>
-          <w:b/>
-          <w:bCs/>
-          <w:sz w:val="24"/>
-          <w:szCs w:val="24"/>
-        </w:rPr>
-        <w:t>deciziilor</w:t>
-      </w:r>
-      <w:proofErr w:type="spellEnd"/>
-      <w:r>
-        <w:rPr>
-          <w:rFonts w:ascii="Times New Roman" w:hAnsi="Times New Roman" w:cs="Times New Roman"/>
-          <w:b/>
-          <w:bCs/>
-          <w:sz w:val="24"/>
-          <w:szCs w:val="24"/>
-        </w:rPr>
-        <w:t xml:space="preserve"> </w:t>
-      </w:r>
-      <w:proofErr w:type="spellStart"/>
-      <w:r>
-        <w:rPr>
-          <w:rFonts w:ascii="Times New Roman" w:hAnsi="Times New Roman" w:cs="Times New Roman"/>
-          <w:b/>
-          <w:bCs/>
-          <w:sz w:val="24"/>
-          <w:szCs w:val="24"/>
-        </w:rPr>
-        <w:t>strategice</w:t>
-      </w:r>
-      <w:proofErr w:type="spellEnd"/>
-      <w:r>
-        <w:rPr>
-          <w:rFonts w:ascii="Times New Roman" w:hAnsi="Times New Roman" w:cs="Times New Roman"/>
-          <w:sz w:val="24"/>
-          <w:szCs w:val="24"/>
-        </w:rPr>
-        <w:t xml:space="preserve"> </w:t>
-      </w:r>
-      <w:proofErr w:type="spellStart"/>
-      <w:r>
-        <w:rPr>
-          <w:rFonts w:ascii="Times New Roman" w:hAnsi="Times New Roman" w:cs="Times New Roman"/>
-          <w:sz w:val="24"/>
-          <w:szCs w:val="24"/>
-        </w:rPr>
-        <w:t>și</w:t>
-      </w:r>
-      <w:proofErr w:type="spellEnd"/>
-      <w:r>
-        <w:rPr>
-          <w:rFonts w:ascii="Times New Roman" w:hAnsi="Times New Roman" w:cs="Times New Roman"/>
-          <w:sz w:val="24"/>
-          <w:szCs w:val="24"/>
-        </w:rPr>
-        <w:t xml:space="preserve"> la </w:t>
-      </w:r>
-      <w:proofErr w:type="spellStart"/>
-      <w:r>
-        <w:rPr>
-          <w:rFonts w:ascii="Times New Roman" w:hAnsi="Times New Roman" w:cs="Times New Roman"/>
-          <w:b/>
-          <w:bCs/>
-          <w:sz w:val="24"/>
-          <w:szCs w:val="24"/>
-        </w:rPr>
-        <w:t>îmbunătățirea</w:t>
-      </w:r>
-      <w:proofErr w:type="spellEnd"/>
-      <w:r>
-        <w:rPr>
-          <w:rFonts w:ascii="Times New Roman" w:hAnsi="Times New Roman" w:cs="Times New Roman"/>
-          <w:b/>
-          <w:bCs/>
-          <w:sz w:val="24"/>
-          <w:szCs w:val="24"/>
-        </w:rPr>
-        <w:t xml:space="preserve"> </w:t>
-      </w:r>
-      <w:proofErr w:type="spellStart"/>
-      <w:r>
-        <w:rPr>
-          <w:rFonts w:ascii="Times New Roman" w:hAnsi="Times New Roman" w:cs="Times New Roman"/>
-          <w:b/>
-          <w:bCs/>
-          <w:sz w:val="24"/>
-          <w:szCs w:val="24"/>
-        </w:rPr>
-        <w:t>experienței</w:t>
-      </w:r>
-      <w:proofErr w:type="spellEnd"/>
-      <w:r>
-        <w:rPr>
-          <w:rFonts w:ascii="Times New Roman" w:hAnsi="Times New Roman" w:cs="Times New Roman"/>
-          <w:b/>
-          <w:bCs/>
-          <w:sz w:val="24"/>
-          <w:szCs w:val="24"/>
-        </w:rPr>
-        <w:t xml:space="preserve"> </w:t>
-      </w:r>
-      <w:proofErr w:type="spellStart"/>
-      <w:r>
-        <w:rPr>
-          <w:rFonts w:ascii="Times New Roman" w:hAnsi="Times New Roman" w:cs="Times New Roman"/>
-          <w:b/>
-          <w:bCs/>
-          <w:sz w:val="24"/>
-          <w:szCs w:val="24"/>
-        </w:rPr>
-        <w:t>clienților</w:t>
-      </w:r>
-      <w:proofErr w:type="spellEnd"/>
-      <w:r>
-        <w:rPr>
-          <w:rFonts w:ascii="Times New Roman" w:hAnsi="Times New Roman" w:cs="Times New Roman"/>
-          <w:sz w:val="24"/>
-          <w:szCs w:val="24"/>
-        </w:rPr>
         <w:t xml:space="preserve"> .</w:t>
       </w:r>
+      <w:proofErr w:type="gramEnd"/>
     </w:p>
     <w:p>
       <w:pPr>
@@ -6816,7 +6866,25 @@
           <w:sz w:val="24"/>
           <w:szCs w:val="24"/>
         </w:rPr>
-        <w:t xml:space="preserve"> a </w:t>
+        <w:t xml:space="preserve"> </w:t>
+      </w:r>
+      <w:proofErr w:type="gramStart"/>
+      <w:r>
+        <w:rPr>
+          <w:rFonts w:ascii="Times New Roman" w:hAnsi="Times New Roman" w:cs="Times New Roman"/>
+          <w:sz w:val="24"/>
+          <w:szCs w:val="24"/>
+        </w:rPr>
+        <w:t>a</w:t>
+      </w:r>
+      <w:proofErr w:type="gramEnd"/>
+      <w:r>
+        <w:rPr>
+          <w:rFonts w:ascii="Times New Roman" w:hAnsi="Times New Roman" w:cs="Times New Roman"/>
+          <w:sz w:val="24"/>
+          <w:szCs w:val="24"/>
+        </w:rPr>
+        <w:t xml:space="preserve"> </w:t>
       </w:r>
       <w:proofErr w:type="spellStart"/>
       <w:r>
@@ -7553,14 +7621,7 @@
           <w:b/>
           <w:bCs/>
         </w:rPr>
-        <w:t>constrângeril</w:t>
-      </w:r>
-      <w:r>
-        <w:rPr>
-          <w:b/>
-          <w:bCs/>
-        </w:rPr>
-        <w:t>or</w:t>
+        <w:t>constrângerilor</w:t>
       </w:r>
       <w:proofErr w:type="spellEnd"/>
       <w:r>
@@ -8194,6 +8255,7 @@
     <w:p>
       <w:pPr>
         <w:spacing w:line="276" w:lineRule="auto"/>
+        <w:jc w:val="both"/>
         <w:rPr>
           <w:rFonts w:ascii="Times New Roman" w:hAnsi="Times New Roman" w:cs="Times New Roman"/>
           <w:b/>
@@ -8202,6 +8264,2935 @@
           <w:szCs w:val="24"/>
         </w:rPr>
       </w:pPr>
+    </w:p>
+    <w:p>
+      <w:pPr>
+        <w:spacing w:line="276" w:lineRule="auto"/>
+        <w:jc w:val="both"/>
+        <w:rPr>
+          <w:rFonts w:ascii="Times New Roman" w:hAnsi="Times New Roman" w:cs="Times New Roman"/>
+          <w:b/>
+          <w:bCs/>
+          <w:sz w:val="24"/>
+          <w:szCs w:val="24"/>
+        </w:rPr>
+      </w:pPr>
+    </w:p>
+    <w:p>
+      <w:pPr>
+        <w:spacing w:line="276" w:lineRule="auto"/>
+        <w:jc w:val="both"/>
+        <w:rPr>
+          <w:rFonts w:ascii="Times New Roman" w:hAnsi="Times New Roman" w:cs="Times New Roman"/>
+          <w:b/>
+          <w:bCs/>
+          <w:sz w:val="24"/>
+          <w:szCs w:val="24"/>
+        </w:rPr>
+      </w:pPr>
+    </w:p>
+    <w:p>
+      <w:pPr>
+        <w:spacing w:line="276" w:lineRule="auto"/>
+        <w:jc w:val="both"/>
+        <w:rPr>
+          <w:rFonts w:ascii="Times New Roman" w:hAnsi="Times New Roman" w:cs="Times New Roman"/>
+          <w:b/>
+          <w:bCs/>
+          <w:sz w:val="24"/>
+          <w:szCs w:val="24"/>
+        </w:rPr>
+      </w:pPr>
+    </w:p>
+    <w:p>
+      <w:pPr>
+        <w:spacing w:line="276" w:lineRule="auto"/>
+        <w:jc w:val="both"/>
+        <w:rPr>
+          <w:rFonts w:ascii="Times New Roman" w:hAnsi="Times New Roman" w:cs="Times New Roman"/>
+          <w:b/>
+          <w:bCs/>
+          <w:sz w:val="24"/>
+          <w:szCs w:val="24"/>
+        </w:rPr>
+      </w:pPr>
+    </w:p>
+    <w:p>
+      <w:pPr>
+        <w:spacing w:line="276" w:lineRule="auto"/>
+        <w:jc w:val="both"/>
+        <w:rPr>
+          <w:rFonts w:ascii="Times New Roman" w:hAnsi="Times New Roman" w:cs="Times New Roman"/>
+          <w:b/>
+          <w:bCs/>
+          <w:sz w:val="24"/>
+          <w:szCs w:val="24"/>
+        </w:rPr>
+      </w:pPr>
+    </w:p>
+    <w:p>
+      <w:pPr>
+        <w:spacing w:line="276" w:lineRule="auto"/>
+        <w:jc w:val="both"/>
+        <w:rPr>
+          <w:rFonts w:ascii="Times New Roman" w:hAnsi="Times New Roman" w:cs="Times New Roman"/>
+          <w:b/>
+          <w:bCs/>
+          <w:sz w:val="24"/>
+          <w:szCs w:val="24"/>
+          <w:lang w:val="ro-RO"/>
+        </w:rPr>
+      </w:pPr>
+      <w:r>
+        <w:rPr>
+          <w:rFonts w:ascii="Times New Roman" w:hAnsi="Times New Roman" w:cs="Times New Roman"/>
+          <w:b/>
+          <w:bCs/>
+          <w:sz w:val="24"/>
+          <w:szCs w:val="24"/>
+        </w:rPr>
+        <w:lastRenderedPageBreak/>
+        <w:t>Cerin</w:t>
+      </w:r>
+      <w:r>
+        <w:rPr>
+          <w:rFonts w:ascii="Times New Roman" w:hAnsi="Times New Roman" w:cs="Times New Roman"/>
+          <w:b/>
+          <w:bCs/>
+          <w:sz w:val="24"/>
+          <w:szCs w:val="24"/>
+          <w:lang w:val="ro-RO"/>
+        </w:rPr>
+        <w:t>ța 3.</w:t>
+      </w:r>
+    </w:p>
+    <w:p>
+      <w:pPr>
+        <w:spacing w:line="276" w:lineRule="auto"/>
+        <w:rPr>
+          <w:rFonts w:ascii="Times New Roman" w:hAnsi="Times New Roman" w:cs="Times New Roman"/>
+          <w:b/>
+          <w:bCs/>
+          <w:sz w:val="24"/>
+          <w:szCs w:val="24"/>
+        </w:rPr>
+      </w:pPr>
+      <w:proofErr w:type="spellStart"/>
+      <w:r>
+        <w:rPr>
+          <w:rFonts w:ascii="Times New Roman" w:hAnsi="Times New Roman" w:cs="Times New Roman"/>
+          <w:b/>
+          <w:bCs/>
+          <w:sz w:val="24"/>
+          <w:szCs w:val="24"/>
+        </w:rPr>
+        <w:t>Descrierea</w:t>
+      </w:r>
+      <w:proofErr w:type="spellEnd"/>
+      <w:r>
+        <w:rPr>
+          <w:rFonts w:ascii="Times New Roman" w:hAnsi="Times New Roman" w:cs="Times New Roman"/>
+          <w:b/>
+          <w:bCs/>
+          <w:sz w:val="24"/>
+          <w:szCs w:val="24"/>
+        </w:rPr>
+        <w:t xml:space="preserve"> </w:t>
+      </w:r>
+      <w:proofErr w:type="spellStart"/>
+      <w:r>
+        <w:rPr>
+          <w:rFonts w:ascii="Times New Roman" w:hAnsi="Times New Roman" w:cs="Times New Roman"/>
+          <w:b/>
+          <w:bCs/>
+          <w:sz w:val="24"/>
+          <w:szCs w:val="24"/>
+        </w:rPr>
+        <w:t>entităților</w:t>
+      </w:r>
+      <w:proofErr w:type="spellEnd"/>
+      <w:r>
+        <w:rPr>
+          <w:rFonts w:ascii="Times New Roman" w:hAnsi="Times New Roman" w:cs="Times New Roman"/>
+          <w:b/>
+          <w:bCs/>
+          <w:sz w:val="24"/>
+          <w:szCs w:val="24"/>
+        </w:rPr>
+        <w:t xml:space="preserve">, </w:t>
+      </w:r>
+      <w:proofErr w:type="spellStart"/>
+      <w:r>
+        <w:rPr>
+          <w:rFonts w:ascii="Times New Roman" w:hAnsi="Times New Roman" w:cs="Times New Roman"/>
+          <w:b/>
+          <w:bCs/>
+          <w:sz w:val="24"/>
+          <w:szCs w:val="24"/>
+        </w:rPr>
+        <w:t>incluzând</w:t>
+      </w:r>
+      <w:proofErr w:type="spellEnd"/>
+      <w:r>
+        <w:rPr>
+          <w:rFonts w:ascii="Times New Roman" w:hAnsi="Times New Roman" w:cs="Times New Roman"/>
+          <w:b/>
+          <w:bCs/>
+          <w:sz w:val="24"/>
+          <w:szCs w:val="24"/>
+        </w:rPr>
+        <w:t xml:space="preserve"> </w:t>
+      </w:r>
+      <w:proofErr w:type="spellStart"/>
+      <w:r>
+        <w:rPr>
+          <w:rFonts w:ascii="Times New Roman" w:hAnsi="Times New Roman" w:cs="Times New Roman"/>
+          <w:b/>
+          <w:bCs/>
+          <w:sz w:val="24"/>
+          <w:szCs w:val="24"/>
+        </w:rPr>
+        <w:t>precizarea</w:t>
+      </w:r>
+      <w:proofErr w:type="spellEnd"/>
+      <w:r>
+        <w:rPr>
+          <w:rFonts w:ascii="Times New Roman" w:hAnsi="Times New Roman" w:cs="Times New Roman"/>
+          <w:b/>
+          <w:bCs/>
+          <w:sz w:val="24"/>
+          <w:szCs w:val="24"/>
+        </w:rPr>
+        <w:t xml:space="preserve"> </w:t>
+      </w:r>
+      <w:proofErr w:type="spellStart"/>
+      <w:r>
+        <w:rPr>
+          <w:rFonts w:ascii="Times New Roman" w:hAnsi="Times New Roman" w:cs="Times New Roman"/>
+          <w:b/>
+          <w:bCs/>
+          <w:sz w:val="24"/>
+          <w:szCs w:val="24"/>
+        </w:rPr>
+        <w:t>cheii</w:t>
+      </w:r>
+      <w:proofErr w:type="spellEnd"/>
+      <w:r>
+        <w:rPr>
+          <w:rFonts w:ascii="Times New Roman" w:hAnsi="Times New Roman" w:cs="Times New Roman"/>
+          <w:b/>
+          <w:bCs/>
+          <w:sz w:val="24"/>
+          <w:szCs w:val="24"/>
+        </w:rPr>
+        <w:t xml:space="preserve"> </w:t>
+      </w:r>
+      <w:proofErr w:type="spellStart"/>
+      <w:r>
+        <w:rPr>
+          <w:rFonts w:ascii="Times New Roman" w:hAnsi="Times New Roman" w:cs="Times New Roman"/>
+          <w:b/>
+          <w:bCs/>
+          <w:sz w:val="24"/>
+          <w:szCs w:val="24"/>
+        </w:rPr>
+        <w:t>primare</w:t>
+      </w:r>
+      <w:proofErr w:type="spellEnd"/>
+      <w:r>
+        <w:rPr>
+          <w:rFonts w:ascii="Times New Roman" w:hAnsi="Times New Roman" w:cs="Times New Roman"/>
+          <w:b/>
+          <w:bCs/>
+          <w:sz w:val="24"/>
+          <w:szCs w:val="24"/>
+        </w:rPr>
+        <w:t xml:space="preserve">. </w:t>
+      </w:r>
+    </w:p>
+    <w:p>
+      <w:pPr>
+        <w:pStyle w:val="ListParagraph"/>
+        <w:numPr>
+          <w:ilvl w:val="0"/>
+          <w:numId w:val="3"/>
+        </w:numPr>
+        <w:spacing w:line="276" w:lineRule="auto"/>
+        <w:rPr>
+          <w:rFonts w:ascii="Times New Roman" w:hAnsi="Times New Roman" w:cs="Times New Roman"/>
+          <w:sz w:val="24"/>
+          <w:szCs w:val="24"/>
+        </w:rPr>
+      </w:pPr>
+      <w:r>
+        <w:rPr>
+          <w:rFonts w:ascii="Times New Roman" w:hAnsi="Times New Roman" w:cs="Times New Roman"/>
+          <w:b/>
+          <w:bCs/>
+          <w:sz w:val="24"/>
+          <w:szCs w:val="24"/>
+        </w:rPr>
+        <w:t>"</w:t>
+      </w:r>
+      <w:proofErr w:type="spellStart"/>
+      <w:r>
+        <w:rPr>
+          <w:rFonts w:ascii="Times New Roman" w:hAnsi="Times New Roman" w:cs="Times New Roman"/>
+          <w:b/>
+          <w:bCs/>
+          <w:sz w:val="24"/>
+          <w:szCs w:val="24"/>
+        </w:rPr>
+        <w:t>Produse</w:t>
+      </w:r>
+      <w:proofErr w:type="spellEnd"/>
+      <w:r>
+        <w:rPr>
+          <w:rFonts w:ascii="Times New Roman" w:hAnsi="Times New Roman" w:cs="Times New Roman"/>
+          <w:b/>
+          <w:bCs/>
+          <w:sz w:val="24"/>
+          <w:szCs w:val="24"/>
+        </w:rPr>
+        <w:t>"</w:t>
+      </w:r>
+      <w:r>
+        <w:rPr>
+          <w:rFonts w:ascii="Times New Roman" w:hAnsi="Times New Roman" w:cs="Times New Roman"/>
+          <w:sz w:val="24"/>
+          <w:szCs w:val="24"/>
+        </w:rPr>
+        <w:t>:</w:t>
+      </w:r>
+      <w:r>
+        <w:rPr>
+          <w:rFonts w:ascii="Times New Roman" w:hAnsi="Times New Roman" w:cs="Times New Roman"/>
+          <w:sz w:val="24"/>
+          <w:szCs w:val="24"/>
+        </w:rPr>
+        <w:t xml:space="preserve"> </w:t>
+      </w:r>
+      <w:proofErr w:type="spellStart"/>
+      <w:r>
+        <w:rPr>
+          <w:rFonts w:ascii="Times New Roman" w:hAnsi="Times New Roman" w:cs="Times New Roman"/>
+          <w:sz w:val="24"/>
+          <w:szCs w:val="24"/>
+        </w:rPr>
+        <w:t>reprezintă</w:t>
+      </w:r>
+      <w:proofErr w:type="spellEnd"/>
+      <w:r>
+        <w:rPr>
+          <w:rFonts w:ascii="Times New Roman" w:hAnsi="Times New Roman" w:cs="Times New Roman"/>
+          <w:sz w:val="24"/>
+          <w:szCs w:val="24"/>
+        </w:rPr>
+        <w:t xml:space="preserve"> un </w:t>
+      </w:r>
+      <w:proofErr w:type="spellStart"/>
+      <w:r>
+        <w:rPr>
+          <w:rFonts w:ascii="Times New Roman" w:hAnsi="Times New Roman" w:cs="Times New Roman"/>
+          <w:sz w:val="24"/>
+          <w:szCs w:val="24"/>
+        </w:rPr>
+        <w:t>produs</w:t>
+      </w:r>
+      <w:proofErr w:type="spellEnd"/>
+      <w:r>
+        <w:rPr>
+          <w:rFonts w:ascii="Times New Roman" w:hAnsi="Times New Roman" w:cs="Times New Roman"/>
+          <w:sz w:val="24"/>
+          <w:szCs w:val="24"/>
+        </w:rPr>
+        <w:t xml:space="preserve"> IT </w:t>
+      </w:r>
+      <w:proofErr w:type="spellStart"/>
+      <w:r>
+        <w:rPr>
+          <w:rFonts w:ascii="Times New Roman" w:hAnsi="Times New Roman" w:cs="Times New Roman"/>
+          <w:sz w:val="24"/>
+          <w:szCs w:val="24"/>
+        </w:rPr>
+        <w:t>vândut</w:t>
+      </w:r>
+      <w:proofErr w:type="spellEnd"/>
+      <w:r>
+        <w:rPr>
+          <w:rFonts w:ascii="Times New Roman" w:hAnsi="Times New Roman" w:cs="Times New Roman"/>
+          <w:sz w:val="24"/>
+          <w:szCs w:val="24"/>
+        </w:rPr>
+        <w:t xml:space="preserve"> de </w:t>
+      </w:r>
+      <w:proofErr w:type="spellStart"/>
+      <w:r>
+        <w:rPr>
+          <w:rFonts w:ascii="Times New Roman" w:hAnsi="Times New Roman" w:cs="Times New Roman"/>
+          <w:sz w:val="24"/>
+          <w:szCs w:val="24"/>
+        </w:rPr>
+        <w:t>TechFlow</w:t>
+      </w:r>
+      <w:proofErr w:type="spellEnd"/>
+    </w:p>
+    <w:p>
+      <w:pPr>
+        <w:spacing w:line="276" w:lineRule="auto"/>
+        <w:ind w:firstLine="720"/>
+        <w:rPr>
+          <w:rFonts w:ascii="Times New Roman" w:hAnsi="Times New Roman" w:cs="Times New Roman"/>
+          <w:sz w:val="24"/>
+          <w:szCs w:val="24"/>
+        </w:rPr>
+      </w:pPr>
+      <w:proofErr w:type="spellStart"/>
+      <w:r>
+        <w:rPr>
+          <w:rFonts w:ascii="Times New Roman" w:hAnsi="Times New Roman" w:cs="Times New Roman"/>
+          <w:b/>
+          <w:bCs/>
+          <w:sz w:val="24"/>
+          <w:szCs w:val="24"/>
+        </w:rPr>
+        <w:t>Cheia</w:t>
+      </w:r>
+      <w:proofErr w:type="spellEnd"/>
+      <w:r>
+        <w:rPr>
+          <w:rFonts w:ascii="Times New Roman" w:hAnsi="Times New Roman" w:cs="Times New Roman"/>
+          <w:b/>
+          <w:bCs/>
+          <w:sz w:val="24"/>
+          <w:szCs w:val="24"/>
+        </w:rPr>
+        <w:t xml:space="preserve"> </w:t>
+      </w:r>
+      <w:proofErr w:type="spellStart"/>
+      <w:r>
+        <w:rPr>
+          <w:rFonts w:ascii="Times New Roman" w:hAnsi="Times New Roman" w:cs="Times New Roman"/>
+          <w:b/>
+          <w:bCs/>
+          <w:sz w:val="24"/>
+          <w:szCs w:val="24"/>
+        </w:rPr>
+        <w:t>primară</w:t>
+      </w:r>
+      <w:proofErr w:type="spellEnd"/>
+      <w:r>
+        <w:rPr>
+          <w:rFonts w:ascii="Times New Roman" w:hAnsi="Times New Roman" w:cs="Times New Roman"/>
+          <w:sz w:val="24"/>
+          <w:szCs w:val="24"/>
+        </w:rPr>
+        <w:t xml:space="preserve">: </w:t>
+      </w:r>
+      <w:proofErr w:type="spellStart"/>
+      <w:r>
+        <w:rPr>
+          <w:rFonts w:ascii="Times New Roman" w:hAnsi="Times New Roman" w:cs="Times New Roman"/>
+          <w:sz w:val="24"/>
+          <w:szCs w:val="24"/>
+        </w:rPr>
+        <w:t>ID_produs</w:t>
+      </w:r>
+      <w:proofErr w:type="spellEnd"/>
+    </w:p>
+    <w:p>
+      <w:pPr>
+        <w:pStyle w:val="ListParagraph"/>
+        <w:numPr>
+          <w:ilvl w:val="0"/>
+          <w:numId w:val="3"/>
+        </w:numPr>
+        <w:spacing w:line="276" w:lineRule="auto"/>
+        <w:rPr>
+          <w:rFonts w:ascii="Times New Roman" w:hAnsi="Times New Roman" w:cs="Times New Roman"/>
+          <w:sz w:val="24"/>
+          <w:szCs w:val="24"/>
+        </w:rPr>
+      </w:pPr>
+      <w:r>
+        <w:rPr>
+          <w:rFonts w:ascii="Times New Roman" w:hAnsi="Times New Roman" w:cs="Times New Roman"/>
+          <w:b/>
+          <w:bCs/>
+          <w:sz w:val="24"/>
+          <w:szCs w:val="24"/>
+        </w:rPr>
+        <w:t>"</w:t>
+      </w:r>
+      <w:proofErr w:type="spellStart"/>
+      <w:r>
+        <w:rPr>
+          <w:rFonts w:ascii="Times New Roman" w:hAnsi="Times New Roman" w:cs="Times New Roman"/>
+          <w:b/>
+          <w:bCs/>
+          <w:sz w:val="24"/>
+          <w:szCs w:val="24"/>
+        </w:rPr>
+        <w:t>Produc</w:t>
+      </w:r>
+      <w:r>
+        <w:rPr>
+          <w:rFonts w:ascii="Times New Roman" w:hAnsi="Times New Roman" w:cs="Times New Roman"/>
+          <w:b/>
+          <w:bCs/>
+          <w:sz w:val="24"/>
+          <w:szCs w:val="24"/>
+        </w:rPr>
+        <w:t>a</w:t>
+      </w:r>
+      <w:r>
+        <w:rPr>
+          <w:rFonts w:ascii="Times New Roman" w:hAnsi="Times New Roman" w:cs="Times New Roman"/>
+          <w:b/>
+          <w:bCs/>
+          <w:sz w:val="24"/>
+          <w:szCs w:val="24"/>
+        </w:rPr>
+        <w:t>tori</w:t>
+      </w:r>
+      <w:proofErr w:type="spellEnd"/>
+      <w:r>
+        <w:rPr>
+          <w:rFonts w:ascii="Times New Roman" w:hAnsi="Times New Roman" w:cs="Times New Roman"/>
+          <w:b/>
+          <w:bCs/>
+          <w:sz w:val="24"/>
+          <w:szCs w:val="24"/>
+        </w:rPr>
+        <w:t>"</w:t>
+      </w:r>
+      <w:r>
+        <w:rPr>
+          <w:rFonts w:ascii="Times New Roman" w:hAnsi="Times New Roman" w:cs="Times New Roman"/>
+          <w:sz w:val="24"/>
+          <w:szCs w:val="24"/>
+        </w:rPr>
+        <w:t>:</w:t>
+      </w:r>
+      <w:r>
+        <w:rPr>
+          <w:rFonts w:ascii="Times New Roman" w:hAnsi="Times New Roman" w:cs="Times New Roman"/>
+          <w:sz w:val="24"/>
+          <w:szCs w:val="24"/>
+        </w:rPr>
+        <w:t xml:space="preserve"> </w:t>
+      </w:r>
+      <w:proofErr w:type="spellStart"/>
+      <w:r>
+        <w:rPr>
+          <w:rFonts w:ascii="Times New Roman" w:hAnsi="Times New Roman" w:cs="Times New Roman"/>
+          <w:sz w:val="24"/>
+          <w:szCs w:val="24"/>
+        </w:rPr>
+        <w:t>reprezintă</w:t>
+      </w:r>
+      <w:proofErr w:type="spellEnd"/>
+      <w:r>
+        <w:rPr>
+          <w:rFonts w:ascii="Times New Roman" w:hAnsi="Times New Roman" w:cs="Times New Roman"/>
+          <w:sz w:val="24"/>
+          <w:szCs w:val="24"/>
+        </w:rPr>
+        <w:t xml:space="preserve"> </w:t>
+      </w:r>
+      <w:proofErr w:type="spellStart"/>
+      <w:r>
+        <w:rPr>
+          <w:rFonts w:ascii="Times New Roman" w:hAnsi="Times New Roman" w:cs="Times New Roman"/>
+          <w:sz w:val="24"/>
+          <w:szCs w:val="24"/>
+        </w:rPr>
+        <w:t>compania</w:t>
+      </w:r>
+      <w:proofErr w:type="spellEnd"/>
+      <w:r>
+        <w:rPr>
+          <w:rFonts w:ascii="Times New Roman" w:hAnsi="Times New Roman" w:cs="Times New Roman"/>
+          <w:sz w:val="24"/>
+          <w:szCs w:val="24"/>
+        </w:rPr>
+        <w:t xml:space="preserve"> care a </w:t>
+      </w:r>
+      <w:proofErr w:type="spellStart"/>
+      <w:r>
+        <w:rPr>
+          <w:rFonts w:ascii="Times New Roman" w:hAnsi="Times New Roman" w:cs="Times New Roman"/>
+          <w:sz w:val="24"/>
+          <w:szCs w:val="24"/>
+        </w:rPr>
+        <w:t>fabricat</w:t>
+      </w:r>
+      <w:proofErr w:type="spellEnd"/>
+      <w:r>
+        <w:rPr>
+          <w:rFonts w:ascii="Times New Roman" w:hAnsi="Times New Roman" w:cs="Times New Roman"/>
+          <w:sz w:val="24"/>
+          <w:szCs w:val="24"/>
+        </w:rPr>
+        <w:t xml:space="preserve"> </w:t>
+      </w:r>
+      <w:proofErr w:type="spellStart"/>
+      <w:r>
+        <w:rPr>
+          <w:rFonts w:ascii="Times New Roman" w:hAnsi="Times New Roman" w:cs="Times New Roman"/>
+          <w:sz w:val="24"/>
+          <w:szCs w:val="24"/>
+        </w:rPr>
+        <w:t>produsul</w:t>
+      </w:r>
+      <w:proofErr w:type="spellEnd"/>
+      <w:r>
+        <w:rPr>
+          <w:rFonts w:ascii="Times New Roman" w:hAnsi="Times New Roman" w:cs="Times New Roman"/>
+          <w:sz w:val="24"/>
+          <w:szCs w:val="24"/>
+        </w:rPr>
+        <w:t xml:space="preserve"> IT </w:t>
+      </w:r>
+      <w:proofErr w:type="spellStart"/>
+      <w:r>
+        <w:rPr>
+          <w:rFonts w:ascii="Times New Roman" w:hAnsi="Times New Roman" w:cs="Times New Roman"/>
+          <w:sz w:val="24"/>
+          <w:szCs w:val="24"/>
+        </w:rPr>
+        <w:t>vândut</w:t>
+      </w:r>
+      <w:proofErr w:type="spellEnd"/>
+      <w:r>
+        <w:rPr>
+          <w:rFonts w:ascii="Times New Roman" w:hAnsi="Times New Roman" w:cs="Times New Roman"/>
+          <w:sz w:val="24"/>
+          <w:szCs w:val="24"/>
+        </w:rPr>
+        <w:t xml:space="preserve"> de </w:t>
+      </w:r>
+      <w:proofErr w:type="spellStart"/>
+      <w:r>
+        <w:rPr>
+          <w:rFonts w:ascii="Times New Roman" w:hAnsi="Times New Roman" w:cs="Times New Roman"/>
+          <w:sz w:val="24"/>
+          <w:szCs w:val="24"/>
+        </w:rPr>
+        <w:t>TechFlow</w:t>
+      </w:r>
+      <w:proofErr w:type="spellEnd"/>
+    </w:p>
+    <w:p>
+      <w:pPr>
+        <w:spacing w:line="276" w:lineRule="auto"/>
+        <w:ind w:firstLine="720"/>
+        <w:rPr>
+          <w:rFonts w:ascii="Times New Roman" w:hAnsi="Times New Roman" w:cs="Times New Roman"/>
+          <w:sz w:val="24"/>
+          <w:szCs w:val="24"/>
+        </w:rPr>
+      </w:pPr>
+      <w:proofErr w:type="spellStart"/>
+      <w:r>
+        <w:rPr>
+          <w:rFonts w:ascii="Times New Roman" w:hAnsi="Times New Roman" w:cs="Times New Roman"/>
+          <w:b/>
+          <w:bCs/>
+          <w:sz w:val="24"/>
+          <w:szCs w:val="24"/>
+        </w:rPr>
+        <w:t>Cheia</w:t>
+      </w:r>
+      <w:proofErr w:type="spellEnd"/>
+      <w:r>
+        <w:rPr>
+          <w:rFonts w:ascii="Times New Roman" w:hAnsi="Times New Roman" w:cs="Times New Roman"/>
+          <w:b/>
+          <w:bCs/>
+          <w:sz w:val="24"/>
+          <w:szCs w:val="24"/>
+        </w:rPr>
+        <w:t xml:space="preserve"> </w:t>
+      </w:r>
+      <w:proofErr w:type="spellStart"/>
+      <w:r>
+        <w:rPr>
+          <w:rFonts w:ascii="Times New Roman" w:hAnsi="Times New Roman" w:cs="Times New Roman"/>
+          <w:b/>
+          <w:bCs/>
+          <w:sz w:val="24"/>
+          <w:szCs w:val="24"/>
+        </w:rPr>
+        <w:t>primară</w:t>
+      </w:r>
+      <w:proofErr w:type="spellEnd"/>
+      <w:r>
+        <w:rPr>
+          <w:rFonts w:ascii="Times New Roman" w:hAnsi="Times New Roman" w:cs="Times New Roman"/>
+          <w:sz w:val="24"/>
+          <w:szCs w:val="24"/>
+        </w:rPr>
+        <w:t xml:space="preserve">: </w:t>
+      </w:r>
+      <w:proofErr w:type="spellStart"/>
+      <w:r>
+        <w:rPr>
+          <w:rFonts w:ascii="Times New Roman" w:hAnsi="Times New Roman" w:cs="Times New Roman"/>
+          <w:sz w:val="24"/>
+          <w:szCs w:val="24"/>
+        </w:rPr>
+        <w:t>ID_producator</w:t>
+      </w:r>
+      <w:proofErr w:type="spellEnd"/>
+    </w:p>
+    <w:p>
+      <w:pPr>
+        <w:pStyle w:val="ListParagraph"/>
+        <w:numPr>
+          <w:ilvl w:val="0"/>
+          <w:numId w:val="3"/>
+        </w:numPr>
+        <w:spacing w:line="276" w:lineRule="auto"/>
+        <w:rPr>
+          <w:rFonts w:ascii="Times New Roman" w:hAnsi="Times New Roman" w:cs="Times New Roman"/>
+          <w:sz w:val="24"/>
+          <w:szCs w:val="24"/>
+        </w:rPr>
+      </w:pPr>
+      <w:r>
+        <w:rPr>
+          <w:rFonts w:ascii="Times New Roman" w:hAnsi="Times New Roman" w:cs="Times New Roman"/>
+          <w:b/>
+          <w:bCs/>
+          <w:sz w:val="24"/>
+          <w:szCs w:val="24"/>
+        </w:rPr>
+        <w:t>"</w:t>
+      </w:r>
+      <w:proofErr w:type="spellStart"/>
+      <w:r>
+        <w:rPr>
+          <w:rFonts w:ascii="Times New Roman" w:hAnsi="Times New Roman" w:cs="Times New Roman"/>
+          <w:b/>
+          <w:bCs/>
+          <w:sz w:val="24"/>
+          <w:szCs w:val="24"/>
+        </w:rPr>
+        <w:t>Categorii</w:t>
+      </w:r>
+      <w:proofErr w:type="spellEnd"/>
+      <w:r>
+        <w:rPr>
+          <w:rFonts w:ascii="Times New Roman" w:hAnsi="Times New Roman" w:cs="Times New Roman"/>
+          <w:b/>
+          <w:bCs/>
+          <w:sz w:val="24"/>
+          <w:szCs w:val="24"/>
+        </w:rPr>
+        <w:t>"</w:t>
+      </w:r>
+      <w:r>
+        <w:rPr>
+          <w:rFonts w:ascii="Times New Roman" w:hAnsi="Times New Roman" w:cs="Times New Roman"/>
+          <w:sz w:val="24"/>
+          <w:szCs w:val="24"/>
+        </w:rPr>
+        <w:t>:</w:t>
+      </w:r>
+      <w:r>
+        <w:rPr>
+          <w:rFonts w:ascii="Times New Roman" w:hAnsi="Times New Roman" w:cs="Times New Roman"/>
+          <w:sz w:val="24"/>
+          <w:szCs w:val="24"/>
+        </w:rPr>
+        <w:t xml:space="preserve"> </w:t>
+      </w:r>
+      <w:proofErr w:type="spellStart"/>
+      <w:r>
+        <w:rPr>
+          <w:rFonts w:ascii="Times New Roman" w:hAnsi="Times New Roman" w:cs="Times New Roman"/>
+          <w:sz w:val="24"/>
+          <w:szCs w:val="24"/>
+        </w:rPr>
+        <w:t>reprezintă</w:t>
+      </w:r>
+      <w:proofErr w:type="spellEnd"/>
+      <w:r>
+        <w:rPr>
+          <w:rFonts w:ascii="Times New Roman" w:hAnsi="Times New Roman" w:cs="Times New Roman"/>
+          <w:sz w:val="24"/>
+          <w:szCs w:val="24"/>
+        </w:rPr>
+        <w:t xml:space="preserve"> o </w:t>
+      </w:r>
+      <w:proofErr w:type="spellStart"/>
+      <w:r>
+        <w:rPr>
+          <w:rFonts w:ascii="Times New Roman" w:hAnsi="Times New Roman" w:cs="Times New Roman"/>
+          <w:sz w:val="24"/>
+          <w:szCs w:val="24"/>
+        </w:rPr>
+        <w:t>categorie</w:t>
+      </w:r>
+      <w:proofErr w:type="spellEnd"/>
+      <w:r>
+        <w:rPr>
+          <w:rFonts w:ascii="Times New Roman" w:hAnsi="Times New Roman" w:cs="Times New Roman"/>
+          <w:sz w:val="24"/>
+          <w:szCs w:val="24"/>
+        </w:rPr>
+        <w:t xml:space="preserve"> </w:t>
+      </w:r>
+      <w:proofErr w:type="spellStart"/>
+      <w:r>
+        <w:rPr>
+          <w:rFonts w:ascii="Times New Roman" w:hAnsi="Times New Roman" w:cs="Times New Roman"/>
+          <w:sz w:val="24"/>
+          <w:szCs w:val="24"/>
+        </w:rPr>
+        <w:t>în</w:t>
+      </w:r>
+      <w:proofErr w:type="spellEnd"/>
+      <w:r>
+        <w:rPr>
+          <w:rFonts w:ascii="Times New Roman" w:hAnsi="Times New Roman" w:cs="Times New Roman"/>
+          <w:sz w:val="24"/>
+          <w:szCs w:val="24"/>
+        </w:rPr>
+        <w:t xml:space="preserve"> care sunt </w:t>
+      </w:r>
+      <w:proofErr w:type="spellStart"/>
+      <w:r>
+        <w:rPr>
+          <w:rFonts w:ascii="Times New Roman" w:hAnsi="Times New Roman" w:cs="Times New Roman"/>
+          <w:sz w:val="24"/>
+          <w:szCs w:val="24"/>
+        </w:rPr>
+        <w:t>împărțite</w:t>
+      </w:r>
+      <w:proofErr w:type="spellEnd"/>
+      <w:r>
+        <w:rPr>
+          <w:rFonts w:ascii="Times New Roman" w:hAnsi="Times New Roman" w:cs="Times New Roman"/>
+          <w:sz w:val="24"/>
+          <w:szCs w:val="24"/>
+        </w:rPr>
+        <w:t xml:space="preserve"> </w:t>
+      </w:r>
+      <w:proofErr w:type="spellStart"/>
+      <w:r>
+        <w:rPr>
+          <w:rFonts w:ascii="Times New Roman" w:hAnsi="Times New Roman" w:cs="Times New Roman"/>
+          <w:sz w:val="24"/>
+          <w:szCs w:val="24"/>
+        </w:rPr>
+        <w:t>produsele</w:t>
+      </w:r>
+      <w:proofErr w:type="spellEnd"/>
+      <w:r>
+        <w:rPr>
+          <w:rFonts w:ascii="Times New Roman" w:hAnsi="Times New Roman" w:cs="Times New Roman"/>
+          <w:sz w:val="24"/>
+          <w:szCs w:val="24"/>
+        </w:rPr>
+        <w:t xml:space="preserve"> </w:t>
+      </w:r>
+      <w:proofErr w:type="spellStart"/>
+      <w:r>
+        <w:rPr>
+          <w:rFonts w:ascii="Times New Roman" w:hAnsi="Times New Roman" w:cs="Times New Roman"/>
+          <w:sz w:val="24"/>
+          <w:szCs w:val="24"/>
+        </w:rPr>
+        <w:t>TechFlow</w:t>
+      </w:r>
+      <w:proofErr w:type="spellEnd"/>
+    </w:p>
+    <w:p>
+      <w:pPr>
+        <w:spacing w:line="276" w:lineRule="auto"/>
+        <w:ind w:firstLine="720"/>
+        <w:rPr>
+          <w:rFonts w:ascii="Times New Roman" w:hAnsi="Times New Roman" w:cs="Times New Roman"/>
+          <w:sz w:val="24"/>
+          <w:szCs w:val="24"/>
+        </w:rPr>
+      </w:pPr>
+      <w:proofErr w:type="spellStart"/>
+      <w:r>
+        <w:rPr>
+          <w:rFonts w:ascii="Times New Roman" w:hAnsi="Times New Roman" w:cs="Times New Roman"/>
+          <w:b/>
+          <w:bCs/>
+          <w:sz w:val="24"/>
+          <w:szCs w:val="24"/>
+        </w:rPr>
+        <w:t>Cheia</w:t>
+      </w:r>
+      <w:proofErr w:type="spellEnd"/>
+      <w:r>
+        <w:rPr>
+          <w:rFonts w:ascii="Times New Roman" w:hAnsi="Times New Roman" w:cs="Times New Roman"/>
+          <w:b/>
+          <w:bCs/>
+          <w:sz w:val="24"/>
+          <w:szCs w:val="24"/>
+        </w:rPr>
+        <w:t xml:space="preserve"> </w:t>
+      </w:r>
+      <w:proofErr w:type="spellStart"/>
+      <w:r>
+        <w:rPr>
+          <w:rFonts w:ascii="Times New Roman" w:hAnsi="Times New Roman" w:cs="Times New Roman"/>
+          <w:b/>
+          <w:bCs/>
+          <w:sz w:val="24"/>
+          <w:szCs w:val="24"/>
+        </w:rPr>
+        <w:t>primară</w:t>
+      </w:r>
+      <w:proofErr w:type="spellEnd"/>
+      <w:r>
+        <w:rPr>
+          <w:rFonts w:ascii="Times New Roman" w:hAnsi="Times New Roman" w:cs="Times New Roman"/>
+          <w:sz w:val="24"/>
+          <w:szCs w:val="24"/>
+        </w:rPr>
+        <w:t xml:space="preserve">: </w:t>
+      </w:r>
+      <w:proofErr w:type="spellStart"/>
+      <w:r>
+        <w:rPr>
+          <w:rFonts w:ascii="Times New Roman" w:hAnsi="Times New Roman" w:cs="Times New Roman"/>
+          <w:sz w:val="24"/>
+          <w:szCs w:val="24"/>
+        </w:rPr>
+        <w:t>ID_categorie</w:t>
+      </w:r>
+      <w:proofErr w:type="spellEnd"/>
+    </w:p>
+    <w:p>
+      <w:pPr>
+        <w:pStyle w:val="ListParagraph"/>
+        <w:numPr>
+          <w:ilvl w:val="0"/>
+          <w:numId w:val="3"/>
+        </w:numPr>
+        <w:spacing w:line="276" w:lineRule="auto"/>
+        <w:rPr>
+          <w:rFonts w:ascii="Times New Roman" w:hAnsi="Times New Roman" w:cs="Times New Roman"/>
+          <w:sz w:val="24"/>
+          <w:szCs w:val="24"/>
+        </w:rPr>
+      </w:pPr>
+      <w:r>
+        <w:rPr>
+          <w:rFonts w:ascii="Times New Roman" w:hAnsi="Times New Roman" w:cs="Times New Roman"/>
+          <w:b/>
+          <w:bCs/>
+          <w:sz w:val="24"/>
+          <w:szCs w:val="24"/>
+        </w:rPr>
+        <w:t>"</w:t>
+      </w:r>
+      <w:proofErr w:type="spellStart"/>
+      <w:r>
+        <w:rPr>
+          <w:rFonts w:ascii="Times New Roman" w:hAnsi="Times New Roman" w:cs="Times New Roman"/>
+          <w:b/>
+          <w:bCs/>
+          <w:sz w:val="24"/>
+          <w:szCs w:val="24"/>
+        </w:rPr>
+        <w:t>Cli</w:t>
+      </w:r>
+      <w:r>
+        <w:rPr>
+          <w:rFonts w:ascii="Times New Roman" w:hAnsi="Times New Roman" w:cs="Times New Roman"/>
+          <w:b/>
+          <w:bCs/>
+          <w:sz w:val="24"/>
+          <w:szCs w:val="24"/>
+        </w:rPr>
+        <w:t>ent</w:t>
+      </w:r>
+      <w:r>
+        <w:rPr>
+          <w:rFonts w:ascii="Times New Roman" w:hAnsi="Times New Roman" w:cs="Times New Roman"/>
+          <w:b/>
+          <w:bCs/>
+          <w:sz w:val="24"/>
+          <w:szCs w:val="24"/>
+        </w:rPr>
+        <w:t>i</w:t>
+      </w:r>
+      <w:proofErr w:type="spellEnd"/>
+      <w:r>
+        <w:rPr>
+          <w:rFonts w:ascii="Times New Roman" w:hAnsi="Times New Roman" w:cs="Times New Roman"/>
+          <w:b/>
+          <w:bCs/>
+          <w:sz w:val="24"/>
+          <w:szCs w:val="24"/>
+        </w:rPr>
+        <w:t>"</w:t>
+      </w:r>
+      <w:r>
+        <w:rPr>
+          <w:rFonts w:ascii="Times New Roman" w:hAnsi="Times New Roman" w:cs="Times New Roman"/>
+          <w:sz w:val="24"/>
+          <w:szCs w:val="24"/>
+        </w:rPr>
+        <w:t>:</w:t>
+      </w:r>
+      <w:r>
+        <w:rPr>
+          <w:rFonts w:ascii="Times New Roman" w:hAnsi="Times New Roman" w:cs="Times New Roman"/>
+          <w:sz w:val="24"/>
+          <w:szCs w:val="24"/>
+        </w:rPr>
+        <w:t xml:space="preserve"> </w:t>
+      </w:r>
+      <w:r>
+        <w:rPr>
+          <w:rFonts w:ascii="Times New Roman" w:hAnsi="Times New Roman" w:cs="Times New Roman"/>
+          <w:sz w:val="24"/>
+          <w:szCs w:val="24"/>
+        </w:rPr>
+        <w:t xml:space="preserve"> </w:t>
+      </w:r>
+      <w:proofErr w:type="spellStart"/>
+      <w:r>
+        <w:rPr>
+          <w:rFonts w:ascii="Times New Roman" w:hAnsi="Times New Roman" w:cs="Times New Roman"/>
+          <w:sz w:val="24"/>
+          <w:szCs w:val="24"/>
+        </w:rPr>
+        <w:t>reprezintă</w:t>
+      </w:r>
+      <w:proofErr w:type="spellEnd"/>
+      <w:r>
+        <w:rPr>
+          <w:rFonts w:ascii="Times New Roman" w:hAnsi="Times New Roman" w:cs="Times New Roman"/>
+          <w:sz w:val="24"/>
+          <w:szCs w:val="24"/>
+        </w:rPr>
+        <w:t xml:space="preserve"> o </w:t>
+      </w:r>
+      <w:proofErr w:type="spellStart"/>
+      <w:r>
+        <w:rPr>
+          <w:rFonts w:ascii="Times New Roman" w:hAnsi="Times New Roman" w:cs="Times New Roman"/>
+          <w:sz w:val="24"/>
+          <w:szCs w:val="24"/>
+        </w:rPr>
+        <w:t>persoană</w:t>
+      </w:r>
+      <w:proofErr w:type="spellEnd"/>
+      <w:r>
+        <w:rPr>
+          <w:rFonts w:ascii="Times New Roman" w:hAnsi="Times New Roman" w:cs="Times New Roman"/>
+          <w:sz w:val="24"/>
+          <w:szCs w:val="24"/>
+        </w:rPr>
+        <w:t xml:space="preserve"> care a </w:t>
+      </w:r>
+      <w:proofErr w:type="spellStart"/>
+      <w:r>
+        <w:rPr>
+          <w:rFonts w:ascii="Times New Roman" w:hAnsi="Times New Roman" w:cs="Times New Roman"/>
+          <w:sz w:val="24"/>
+          <w:szCs w:val="24"/>
+        </w:rPr>
+        <w:t>cumpărat</w:t>
+      </w:r>
+      <w:proofErr w:type="spellEnd"/>
+      <w:r>
+        <w:rPr>
+          <w:rFonts w:ascii="Times New Roman" w:hAnsi="Times New Roman" w:cs="Times New Roman"/>
+          <w:sz w:val="24"/>
+          <w:szCs w:val="24"/>
+        </w:rPr>
+        <w:t xml:space="preserve"> un </w:t>
+      </w:r>
+      <w:proofErr w:type="spellStart"/>
+      <w:r>
+        <w:rPr>
+          <w:rFonts w:ascii="Times New Roman" w:hAnsi="Times New Roman" w:cs="Times New Roman"/>
+          <w:sz w:val="24"/>
+          <w:szCs w:val="24"/>
+        </w:rPr>
+        <w:t>produs</w:t>
+      </w:r>
+      <w:proofErr w:type="spellEnd"/>
+      <w:r>
+        <w:rPr>
+          <w:rFonts w:ascii="Times New Roman" w:hAnsi="Times New Roman" w:cs="Times New Roman"/>
+          <w:sz w:val="24"/>
+          <w:szCs w:val="24"/>
+        </w:rPr>
+        <w:t xml:space="preserve"> </w:t>
+      </w:r>
+      <w:proofErr w:type="spellStart"/>
+      <w:r>
+        <w:rPr>
+          <w:rFonts w:ascii="Times New Roman" w:hAnsi="Times New Roman" w:cs="Times New Roman"/>
+          <w:sz w:val="24"/>
+          <w:szCs w:val="24"/>
+        </w:rPr>
+        <w:t>sau</w:t>
+      </w:r>
+      <w:proofErr w:type="spellEnd"/>
+      <w:r>
+        <w:rPr>
+          <w:rFonts w:ascii="Times New Roman" w:hAnsi="Times New Roman" w:cs="Times New Roman"/>
+          <w:sz w:val="24"/>
+          <w:szCs w:val="24"/>
+        </w:rPr>
+        <w:t xml:space="preserve"> a </w:t>
+      </w:r>
+      <w:proofErr w:type="spellStart"/>
+      <w:r>
+        <w:rPr>
+          <w:rFonts w:ascii="Times New Roman" w:hAnsi="Times New Roman" w:cs="Times New Roman"/>
+          <w:sz w:val="24"/>
+          <w:szCs w:val="24"/>
+        </w:rPr>
+        <w:t>plasat</w:t>
+      </w:r>
+      <w:proofErr w:type="spellEnd"/>
+      <w:r>
+        <w:rPr>
+          <w:rFonts w:ascii="Times New Roman" w:hAnsi="Times New Roman" w:cs="Times New Roman"/>
+          <w:sz w:val="24"/>
+          <w:szCs w:val="24"/>
+        </w:rPr>
+        <w:t xml:space="preserve"> o </w:t>
+      </w:r>
+      <w:proofErr w:type="spellStart"/>
+      <w:r>
+        <w:rPr>
+          <w:rFonts w:ascii="Times New Roman" w:hAnsi="Times New Roman" w:cs="Times New Roman"/>
+          <w:sz w:val="24"/>
+          <w:szCs w:val="24"/>
+        </w:rPr>
+        <w:t>comandă</w:t>
+      </w:r>
+      <w:proofErr w:type="spellEnd"/>
+      <w:r>
+        <w:rPr>
+          <w:rFonts w:ascii="Times New Roman" w:hAnsi="Times New Roman" w:cs="Times New Roman"/>
+          <w:sz w:val="24"/>
+          <w:szCs w:val="24"/>
+        </w:rPr>
+        <w:t xml:space="preserve"> de </w:t>
+      </w:r>
+      <w:proofErr w:type="spellStart"/>
+      <w:r>
+        <w:rPr>
+          <w:rFonts w:ascii="Times New Roman" w:hAnsi="Times New Roman" w:cs="Times New Roman"/>
+          <w:sz w:val="24"/>
+          <w:szCs w:val="24"/>
+        </w:rPr>
+        <w:t>produse</w:t>
+      </w:r>
+      <w:proofErr w:type="spellEnd"/>
+      <w:r>
+        <w:rPr>
+          <w:rFonts w:ascii="Times New Roman" w:hAnsi="Times New Roman" w:cs="Times New Roman"/>
+          <w:sz w:val="24"/>
+          <w:szCs w:val="24"/>
+        </w:rPr>
+        <w:t xml:space="preserve"> de pe site-</w:t>
+      </w:r>
+      <w:proofErr w:type="spellStart"/>
+      <w:r>
+        <w:rPr>
+          <w:rFonts w:ascii="Times New Roman" w:hAnsi="Times New Roman" w:cs="Times New Roman"/>
+          <w:sz w:val="24"/>
+          <w:szCs w:val="24"/>
+        </w:rPr>
+        <w:t>ul</w:t>
+      </w:r>
+      <w:proofErr w:type="spellEnd"/>
+      <w:r>
+        <w:rPr>
+          <w:rFonts w:ascii="Times New Roman" w:hAnsi="Times New Roman" w:cs="Times New Roman"/>
+          <w:sz w:val="24"/>
+          <w:szCs w:val="24"/>
+        </w:rPr>
+        <w:t xml:space="preserve"> </w:t>
+      </w:r>
+      <w:proofErr w:type="spellStart"/>
+      <w:r>
+        <w:rPr>
+          <w:rFonts w:ascii="Times New Roman" w:hAnsi="Times New Roman" w:cs="Times New Roman"/>
+          <w:sz w:val="24"/>
+          <w:szCs w:val="24"/>
+        </w:rPr>
+        <w:t>TechFlow</w:t>
+      </w:r>
+      <w:proofErr w:type="spellEnd"/>
+    </w:p>
+    <w:p>
+      <w:pPr>
+        <w:spacing w:line="276" w:lineRule="auto"/>
+        <w:ind w:firstLine="720"/>
+        <w:rPr>
+          <w:rFonts w:ascii="Times New Roman" w:hAnsi="Times New Roman" w:cs="Times New Roman"/>
+          <w:sz w:val="24"/>
+          <w:szCs w:val="24"/>
+        </w:rPr>
+      </w:pPr>
+      <w:proofErr w:type="spellStart"/>
+      <w:r>
+        <w:rPr>
+          <w:rFonts w:ascii="Times New Roman" w:hAnsi="Times New Roman" w:cs="Times New Roman"/>
+          <w:b/>
+          <w:bCs/>
+          <w:sz w:val="24"/>
+          <w:szCs w:val="24"/>
+        </w:rPr>
+        <w:t>Cheia</w:t>
+      </w:r>
+      <w:proofErr w:type="spellEnd"/>
+      <w:r>
+        <w:rPr>
+          <w:rFonts w:ascii="Times New Roman" w:hAnsi="Times New Roman" w:cs="Times New Roman"/>
+          <w:b/>
+          <w:bCs/>
+          <w:sz w:val="24"/>
+          <w:szCs w:val="24"/>
+        </w:rPr>
+        <w:t xml:space="preserve"> </w:t>
+      </w:r>
+      <w:proofErr w:type="spellStart"/>
+      <w:r>
+        <w:rPr>
+          <w:rFonts w:ascii="Times New Roman" w:hAnsi="Times New Roman" w:cs="Times New Roman"/>
+          <w:b/>
+          <w:bCs/>
+          <w:sz w:val="24"/>
+          <w:szCs w:val="24"/>
+        </w:rPr>
+        <w:t>primară</w:t>
+      </w:r>
+      <w:proofErr w:type="spellEnd"/>
+      <w:r>
+        <w:rPr>
+          <w:rFonts w:ascii="Times New Roman" w:hAnsi="Times New Roman" w:cs="Times New Roman"/>
+          <w:sz w:val="24"/>
+          <w:szCs w:val="24"/>
+        </w:rPr>
+        <w:t xml:space="preserve">: </w:t>
+      </w:r>
+      <w:proofErr w:type="spellStart"/>
+      <w:r>
+        <w:rPr>
+          <w:rFonts w:ascii="Times New Roman" w:hAnsi="Times New Roman" w:cs="Times New Roman"/>
+          <w:sz w:val="24"/>
+          <w:szCs w:val="24"/>
+        </w:rPr>
+        <w:t>ID_client</w:t>
+      </w:r>
+      <w:proofErr w:type="spellEnd"/>
+    </w:p>
+    <w:p>
+      <w:pPr>
+        <w:pStyle w:val="ListParagraph"/>
+        <w:numPr>
+          <w:ilvl w:val="0"/>
+          <w:numId w:val="3"/>
+        </w:numPr>
+        <w:spacing w:line="276" w:lineRule="auto"/>
+        <w:rPr>
+          <w:rFonts w:ascii="Times New Roman" w:hAnsi="Times New Roman" w:cs="Times New Roman"/>
+          <w:sz w:val="24"/>
+          <w:szCs w:val="24"/>
+        </w:rPr>
+      </w:pPr>
+      <w:r>
+        <w:rPr>
+          <w:rFonts w:ascii="Times New Roman" w:hAnsi="Times New Roman" w:cs="Times New Roman"/>
+          <w:b/>
+          <w:bCs/>
+          <w:sz w:val="24"/>
+          <w:szCs w:val="24"/>
+        </w:rPr>
+        <w:t>"</w:t>
+      </w:r>
+      <w:proofErr w:type="spellStart"/>
+      <w:r>
+        <w:rPr>
+          <w:rFonts w:ascii="Times New Roman" w:hAnsi="Times New Roman" w:cs="Times New Roman"/>
+          <w:b/>
+          <w:bCs/>
+          <w:sz w:val="24"/>
+          <w:szCs w:val="24"/>
+        </w:rPr>
+        <w:t>Comenzi</w:t>
+      </w:r>
+      <w:proofErr w:type="spellEnd"/>
+      <w:r>
+        <w:rPr>
+          <w:rFonts w:ascii="Times New Roman" w:hAnsi="Times New Roman" w:cs="Times New Roman"/>
+          <w:b/>
+          <w:bCs/>
+          <w:sz w:val="24"/>
+          <w:szCs w:val="24"/>
+        </w:rPr>
+        <w:t>"</w:t>
+      </w:r>
+      <w:r>
+        <w:rPr>
+          <w:rFonts w:ascii="Times New Roman" w:hAnsi="Times New Roman" w:cs="Times New Roman"/>
+          <w:sz w:val="24"/>
+          <w:szCs w:val="24"/>
+        </w:rPr>
+        <w:t>:</w:t>
+      </w:r>
+      <w:r>
+        <w:rPr>
+          <w:rFonts w:ascii="Times New Roman" w:hAnsi="Times New Roman" w:cs="Times New Roman"/>
+          <w:sz w:val="24"/>
+          <w:szCs w:val="24"/>
+        </w:rPr>
+        <w:t xml:space="preserve"> </w:t>
+      </w:r>
+      <w:proofErr w:type="spellStart"/>
+      <w:r>
+        <w:rPr>
+          <w:rFonts w:ascii="Times New Roman" w:hAnsi="Times New Roman" w:cs="Times New Roman"/>
+          <w:sz w:val="24"/>
+          <w:szCs w:val="24"/>
+        </w:rPr>
+        <w:t>reprezintă</w:t>
+      </w:r>
+      <w:proofErr w:type="spellEnd"/>
+      <w:r>
+        <w:rPr>
+          <w:rFonts w:ascii="Times New Roman" w:hAnsi="Times New Roman" w:cs="Times New Roman"/>
+          <w:sz w:val="24"/>
+          <w:szCs w:val="24"/>
+        </w:rPr>
+        <w:t xml:space="preserve"> o </w:t>
+      </w:r>
+      <w:proofErr w:type="spellStart"/>
+      <w:r>
+        <w:rPr>
+          <w:rFonts w:ascii="Times New Roman" w:hAnsi="Times New Roman" w:cs="Times New Roman"/>
+          <w:sz w:val="24"/>
+          <w:szCs w:val="24"/>
+        </w:rPr>
+        <w:t>comandă</w:t>
+      </w:r>
+      <w:proofErr w:type="spellEnd"/>
+      <w:r>
+        <w:rPr>
+          <w:rFonts w:ascii="Times New Roman" w:hAnsi="Times New Roman" w:cs="Times New Roman"/>
+          <w:sz w:val="24"/>
+          <w:szCs w:val="24"/>
+        </w:rPr>
+        <w:t xml:space="preserve"> </w:t>
+      </w:r>
+      <w:proofErr w:type="spellStart"/>
+      <w:r>
+        <w:rPr>
+          <w:rFonts w:ascii="Times New Roman" w:hAnsi="Times New Roman" w:cs="Times New Roman"/>
+          <w:sz w:val="24"/>
+          <w:szCs w:val="24"/>
+        </w:rPr>
+        <w:t>plasată</w:t>
+      </w:r>
+      <w:proofErr w:type="spellEnd"/>
+      <w:r>
+        <w:rPr>
+          <w:rFonts w:ascii="Times New Roman" w:hAnsi="Times New Roman" w:cs="Times New Roman"/>
+          <w:sz w:val="24"/>
+          <w:szCs w:val="24"/>
+        </w:rPr>
+        <w:t xml:space="preserve"> de un client</w:t>
+      </w:r>
+    </w:p>
+    <w:p>
+      <w:pPr>
+        <w:spacing w:line="276" w:lineRule="auto"/>
+        <w:ind w:firstLine="720"/>
+        <w:rPr>
+          <w:rFonts w:ascii="Times New Roman" w:hAnsi="Times New Roman" w:cs="Times New Roman"/>
+          <w:sz w:val="24"/>
+          <w:szCs w:val="24"/>
+        </w:rPr>
+      </w:pPr>
+      <w:proofErr w:type="spellStart"/>
+      <w:r>
+        <w:rPr>
+          <w:rFonts w:ascii="Times New Roman" w:hAnsi="Times New Roman" w:cs="Times New Roman"/>
+          <w:b/>
+          <w:bCs/>
+          <w:sz w:val="24"/>
+          <w:szCs w:val="24"/>
+        </w:rPr>
+        <w:t>Cheia</w:t>
+      </w:r>
+      <w:proofErr w:type="spellEnd"/>
+      <w:r>
+        <w:rPr>
+          <w:rFonts w:ascii="Times New Roman" w:hAnsi="Times New Roman" w:cs="Times New Roman"/>
+          <w:b/>
+          <w:bCs/>
+          <w:sz w:val="24"/>
+          <w:szCs w:val="24"/>
+        </w:rPr>
+        <w:t xml:space="preserve"> </w:t>
+      </w:r>
+      <w:proofErr w:type="spellStart"/>
+      <w:r>
+        <w:rPr>
+          <w:rFonts w:ascii="Times New Roman" w:hAnsi="Times New Roman" w:cs="Times New Roman"/>
+          <w:b/>
+          <w:bCs/>
+          <w:sz w:val="24"/>
+          <w:szCs w:val="24"/>
+        </w:rPr>
+        <w:t>primară</w:t>
+      </w:r>
+      <w:proofErr w:type="spellEnd"/>
+      <w:r>
+        <w:rPr>
+          <w:rFonts w:ascii="Times New Roman" w:hAnsi="Times New Roman" w:cs="Times New Roman"/>
+          <w:sz w:val="24"/>
+          <w:szCs w:val="24"/>
+        </w:rPr>
+        <w:t xml:space="preserve">: </w:t>
+      </w:r>
+      <w:proofErr w:type="spellStart"/>
+      <w:r>
+        <w:rPr>
+          <w:rFonts w:ascii="Times New Roman" w:hAnsi="Times New Roman" w:cs="Times New Roman"/>
+          <w:sz w:val="24"/>
+          <w:szCs w:val="24"/>
+        </w:rPr>
+        <w:t>ID_comanda</w:t>
+      </w:r>
+      <w:proofErr w:type="spellEnd"/>
+    </w:p>
+    <w:p>
+      <w:pPr>
+        <w:pStyle w:val="ListParagraph"/>
+        <w:numPr>
+          <w:ilvl w:val="0"/>
+          <w:numId w:val="3"/>
+        </w:numPr>
+        <w:spacing w:line="276" w:lineRule="auto"/>
+        <w:rPr>
+          <w:rFonts w:ascii="Times New Roman" w:hAnsi="Times New Roman" w:cs="Times New Roman"/>
+          <w:sz w:val="24"/>
+          <w:szCs w:val="24"/>
+        </w:rPr>
+      </w:pPr>
+      <w:r>
+        <w:rPr>
+          <w:rFonts w:ascii="Times New Roman" w:hAnsi="Times New Roman" w:cs="Times New Roman"/>
+          <w:b/>
+          <w:bCs/>
+          <w:sz w:val="24"/>
+          <w:szCs w:val="24"/>
+        </w:rPr>
+        <w:t>"</w:t>
+      </w:r>
+      <w:proofErr w:type="spellStart"/>
+      <w:r>
+        <w:rPr>
+          <w:rFonts w:ascii="Times New Roman" w:hAnsi="Times New Roman" w:cs="Times New Roman"/>
+          <w:b/>
+          <w:bCs/>
+          <w:sz w:val="24"/>
+          <w:szCs w:val="24"/>
+        </w:rPr>
+        <w:t>Detalii_comenzi</w:t>
+      </w:r>
+      <w:proofErr w:type="spellEnd"/>
+      <w:r>
+        <w:rPr>
+          <w:rFonts w:ascii="Times New Roman" w:hAnsi="Times New Roman" w:cs="Times New Roman"/>
+          <w:b/>
+          <w:bCs/>
+          <w:sz w:val="24"/>
+          <w:szCs w:val="24"/>
+        </w:rPr>
+        <w:t>"</w:t>
+      </w:r>
+      <w:r>
+        <w:rPr>
+          <w:rFonts w:ascii="Times New Roman" w:hAnsi="Times New Roman" w:cs="Times New Roman"/>
+          <w:sz w:val="24"/>
+          <w:szCs w:val="24"/>
+        </w:rPr>
+        <w:t>:</w:t>
+      </w:r>
+      <w:r>
+        <w:rPr>
+          <w:rFonts w:ascii="Times New Roman" w:hAnsi="Times New Roman" w:cs="Times New Roman"/>
+          <w:sz w:val="24"/>
+          <w:szCs w:val="24"/>
+        </w:rPr>
+        <w:t xml:space="preserve"> </w:t>
+      </w:r>
+      <w:proofErr w:type="spellStart"/>
+      <w:r>
+        <w:rPr>
+          <w:rFonts w:ascii="Times New Roman" w:hAnsi="Times New Roman" w:cs="Times New Roman"/>
+          <w:sz w:val="24"/>
+          <w:szCs w:val="24"/>
+        </w:rPr>
+        <w:t>contine</w:t>
+      </w:r>
+      <w:proofErr w:type="spellEnd"/>
+      <w:r>
+        <w:rPr>
+          <w:rFonts w:ascii="Times New Roman" w:hAnsi="Times New Roman" w:cs="Times New Roman"/>
+          <w:sz w:val="24"/>
+          <w:szCs w:val="24"/>
+        </w:rPr>
+        <w:t xml:space="preserve"> </w:t>
+      </w:r>
+      <w:proofErr w:type="spellStart"/>
+      <w:r>
+        <w:rPr>
+          <w:rFonts w:ascii="Times New Roman" w:hAnsi="Times New Roman" w:cs="Times New Roman"/>
+          <w:sz w:val="24"/>
+          <w:szCs w:val="24"/>
+        </w:rPr>
+        <w:t>pretul</w:t>
+      </w:r>
+      <w:proofErr w:type="spellEnd"/>
+      <w:r>
+        <w:rPr>
+          <w:rFonts w:ascii="Times New Roman" w:hAnsi="Times New Roman" w:cs="Times New Roman"/>
+          <w:sz w:val="24"/>
+          <w:szCs w:val="24"/>
+        </w:rPr>
+        <w:t xml:space="preserve"> total </w:t>
+      </w:r>
+      <w:proofErr w:type="spellStart"/>
+      <w:r>
+        <w:rPr>
+          <w:rFonts w:ascii="Times New Roman" w:hAnsi="Times New Roman" w:cs="Times New Roman"/>
+          <w:sz w:val="24"/>
+          <w:szCs w:val="24"/>
+        </w:rPr>
+        <w:t>si</w:t>
+      </w:r>
+      <w:proofErr w:type="spellEnd"/>
+      <w:r>
+        <w:rPr>
+          <w:rFonts w:ascii="Times New Roman" w:hAnsi="Times New Roman" w:cs="Times New Roman"/>
+          <w:sz w:val="24"/>
+          <w:szCs w:val="24"/>
+        </w:rPr>
+        <w:t xml:space="preserve"> </w:t>
+      </w:r>
+      <w:proofErr w:type="spellStart"/>
+      <w:r>
+        <w:rPr>
+          <w:rFonts w:ascii="Times New Roman" w:hAnsi="Times New Roman" w:cs="Times New Roman"/>
+          <w:sz w:val="24"/>
+          <w:szCs w:val="24"/>
+        </w:rPr>
+        <w:t>numarul</w:t>
+      </w:r>
+      <w:proofErr w:type="spellEnd"/>
+      <w:r>
+        <w:rPr>
+          <w:rFonts w:ascii="Times New Roman" w:hAnsi="Times New Roman" w:cs="Times New Roman"/>
+          <w:sz w:val="24"/>
+          <w:szCs w:val="24"/>
+        </w:rPr>
+        <w:t xml:space="preserve"> de </w:t>
+      </w:r>
+      <w:proofErr w:type="spellStart"/>
+      <w:r>
+        <w:rPr>
+          <w:rFonts w:ascii="Times New Roman" w:hAnsi="Times New Roman" w:cs="Times New Roman"/>
+          <w:sz w:val="24"/>
+          <w:szCs w:val="24"/>
+        </w:rPr>
+        <w:t>produse</w:t>
+      </w:r>
+      <w:proofErr w:type="spellEnd"/>
+      <w:r>
+        <w:rPr>
+          <w:rFonts w:ascii="Times New Roman" w:hAnsi="Times New Roman" w:cs="Times New Roman"/>
+          <w:sz w:val="24"/>
+          <w:szCs w:val="24"/>
+        </w:rPr>
+        <w:t xml:space="preserve"> al </w:t>
+      </w:r>
+      <w:proofErr w:type="spellStart"/>
+      <w:r>
+        <w:rPr>
+          <w:rFonts w:ascii="Times New Roman" w:hAnsi="Times New Roman" w:cs="Times New Roman"/>
+          <w:sz w:val="24"/>
+          <w:szCs w:val="24"/>
+        </w:rPr>
+        <w:t>comenzii</w:t>
+      </w:r>
+      <w:proofErr w:type="spellEnd"/>
+    </w:p>
+    <w:p>
+      <w:pPr>
+        <w:spacing w:line="276" w:lineRule="auto"/>
+        <w:ind w:firstLine="720"/>
+        <w:rPr>
+          <w:rFonts w:ascii="Times New Roman" w:hAnsi="Times New Roman" w:cs="Times New Roman"/>
+          <w:sz w:val="24"/>
+          <w:szCs w:val="24"/>
+        </w:rPr>
+      </w:pPr>
+      <w:proofErr w:type="spellStart"/>
+      <w:r>
+        <w:rPr>
+          <w:rFonts w:ascii="Times New Roman" w:hAnsi="Times New Roman" w:cs="Times New Roman"/>
+          <w:b/>
+          <w:bCs/>
+          <w:sz w:val="24"/>
+          <w:szCs w:val="24"/>
+        </w:rPr>
+        <w:t>Cheia</w:t>
+      </w:r>
+      <w:proofErr w:type="spellEnd"/>
+      <w:r>
+        <w:rPr>
+          <w:rFonts w:ascii="Times New Roman" w:hAnsi="Times New Roman" w:cs="Times New Roman"/>
+          <w:b/>
+          <w:bCs/>
+          <w:sz w:val="24"/>
+          <w:szCs w:val="24"/>
+        </w:rPr>
+        <w:t xml:space="preserve"> </w:t>
+      </w:r>
+      <w:proofErr w:type="spellStart"/>
+      <w:r>
+        <w:rPr>
+          <w:rFonts w:ascii="Times New Roman" w:hAnsi="Times New Roman" w:cs="Times New Roman"/>
+          <w:b/>
+          <w:bCs/>
+          <w:sz w:val="24"/>
+          <w:szCs w:val="24"/>
+        </w:rPr>
+        <w:t>primară</w:t>
+      </w:r>
+      <w:proofErr w:type="spellEnd"/>
+      <w:r>
+        <w:rPr>
+          <w:rFonts w:ascii="Times New Roman" w:hAnsi="Times New Roman" w:cs="Times New Roman"/>
+          <w:sz w:val="24"/>
+          <w:szCs w:val="24"/>
+        </w:rPr>
+        <w:t xml:space="preserve">: </w:t>
+      </w:r>
+      <w:proofErr w:type="spellStart"/>
+      <w:r>
+        <w:rPr>
+          <w:rFonts w:ascii="Times New Roman" w:hAnsi="Times New Roman" w:cs="Times New Roman"/>
+          <w:sz w:val="24"/>
+          <w:szCs w:val="24"/>
+        </w:rPr>
+        <w:t>ID_detalii_comanda</w:t>
+      </w:r>
+      <w:proofErr w:type="spellEnd"/>
+    </w:p>
+    <w:p>
+      <w:pPr>
+        <w:pStyle w:val="ListParagraph"/>
+        <w:numPr>
+          <w:ilvl w:val="0"/>
+          <w:numId w:val="3"/>
+        </w:numPr>
+        <w:spacing w:line="276" w:lineRule="auto"/>
+        <w:rPr>
+          <w:rFonts w:ascii="Times New Roman" w:hAnsi="Times New Roman" w:cs="Times New Roman"/>
+          <w:b/>
+          <w:bCs/>
+          <w:sz w:val="24"/>
+          <w:szCs w:val="24"/>
+        </w:rPr>
+      </w:pPr>
+      <w:r>
+        <w:rPr>
+          <w:rFonts w:ascii="Times New Roman" w:hAnsi="Times New Roman" w:cs="Times New Roman"/>
+          <w:b/>
+          <w:bCs/>
+          <w:sz w:val="24"/>
+          <w:szCs w:val="24"/>
+        </w:rPr>
+        <w:t>"Magazine"</w:t>
+      </w:r>
+      <w:r>
+        <w:rPr>
+          <w:rFonts w:ascii="Times New Roman" w:hAnsi="Times New Roman" w:cs="Times New Roman"/>
+          <w:sz w:val="24"/>
+          <w:szCs w:val="24"/>
+        </w:rPr>
+        <w:t xml:space="preserve">: </w:t>
+      </w:r>
+      <w:proofErr w:type="spellStart"/>
+      <w:r>
+        <w:rPr>
+          <w:rFonts w:ascii="Times New Roman" w:hAnsi="Times New Roman" w:cs="Times New Roman"/>
+          <w:sz w:val="24"/>
+          <w:szCs w:val="24"/>
+        </w:rPr>
+        <w:t>reprezintă</w:t>
+      </w:r>
+      <w:proofErr w:type="spellEnd"/>
+      <w:r>
+        <w:rPr>
+          <w:rFonts w:ascii="Times New Roman" w:hAnsi="Times New Roman" w:cs="Times New Roman"/>
+          <w:sz w:val="24"/>
+          <w:szCs w:val="24"/>
+        </w:rPr>
+        <w:t xml:space="preserve"> un </w:t>
+      </w:r>
+      <w:proofErr w:type="spellStart"/>
+      <w:r>
+        <w:rPr>
+          <w:rFonts w:ascii="Times New Roman" w:hAnsi="Times New Roman" w:cs="Times New Roman"/>
+          <w:sz w:val="24"/>
+          <w:szCs w:val="24"/>
+        </w:rPr>
+        <w:t>magazin</w:t>
+      </w:r>
+      <w:proofErr w:type="spellEnd"/>
+      <w:r>
+        <w:rPr>
+          <w:rFonts w:ascii="Times New Roman" w:hAnsi="Times New Roman" w:cs="Times New Roman"/>
+          <w:sz w:val="24"/>
+          <w:szCs w:val="24"/>
+        </w:rPr>
+        <w:t xml:space="preserve"> </w:t>
+      </w:r>
+      <w:proofErr w:type="spellStart"/>
+      <w:r>
+        <w:rPr>
+          <w:rFonts w:ascii="Times New Roman" w:hAnsi="Times New Roman" w:cs="Times New Roman"/>
+          <w:sz w:val="24"/>
+          <w:szCs w:val="24"/>
+        </w:rPr>
+        <w:t>fizic</w:t>
+      </w:r>
+      <w:proofErr w:type="spellEnd"/>
+      <w:r>
+        <w:rPr>
+          <w:rFonts w:ascii="Times New Roman" w:hAnsi="Times New Roman" w:cs="Times New Roman"/>
+          <w:sz w:val="24"/>
+          <w:szCs w:val="24"/>
+        </w:rPr>
+        <w:t xml:space="preserve"> </w:t>
+      </w:r>
+      <w:proofErr w:type="spellStart"/>
+      <w:r>
+        <w:rPr>
+          <w:rFonts w:ascii="Times New Roman" w:hAnsi="Times New Roman" w:cs="Times New Roman"/>
+          <w:sz w:val="24"/>
+          <w:szCs w:val="24"/>
+        </w:rPr>
+        <w:t>deținut</w:t>
+      </w:r>
+      <w:proofErr w:type="spellEnd"/>
+      <w:r>
+        <w:rPr>
+          <w:rFonts w:ascii="Times New Roman" w:hAnsi="Times New Roman" w:cs="Times New Roman"/>
+          <w:sz w:val="24"/>
+          <w:szCs w:val="24"/>
+        </w:rPr>
+        <w:t xml:space="preserve"> de </w:t>
+      </w:r>
+      <w:proofErr w:type="spellStart"/>
+      <w:r>
+        <w:rPr>
+          <w:rFonts w:ascii="Times New Roman" w:hAnsi="Times New Roman" w:cs="Times New Roman"/>
+          <w:sz w:val="24"/>
+          <w:szCs w:val="24"/>
+        </w:rPr>
+        <w:t>TechFlow</w:t>
+      </w:r>
+      <w:proofErr w:type="spellEnd"/>
+    </w:p>
+    <w:p>
+      <w:pPr>
+        <w:spacing w:line="276" w:lineRule="auto"/>
+        <w:ind w:firstLine="720"/>
+        <w:rPr>
+          <w:rFonts w:ascii="Times New Roman" w:hAnsi="Times New Roman" w:cs="Times New Roman"/>
+          <w:sz w:val="24"/>
+          <w:szCs w:val="24"/>
+        </w:rPr>
+      </w:pPr>
+      <w:proofErr w:type="spellStart"/>
+      <w:r>
+        <w:rPr>
+          <w:rFonts w:ascii="Times New Roman" w:hAnsi="Times New Roman" w:cs="Times New Roman"/>
+          <w:b/>
+          <w:bCs/>
+          <w:sz w:val="24"/>
+          <w:szCs w:val="24"/>
+        </w:rPr>
+        <w:t>Cheia</w:t>
+      </w:r>
+      <w:proofErr w:type="spellEnd"/>
+      <w:r>
+        <w:rPr>
+          <w:rFonts w:ascii="Times New Roman" w:hAnsi="Times New Roman" w:cs="Times New Roman"/>
+          <w:b/>
+          <w:bCs/>
+          <w:sz w:val="24"/>
+          <w:szCs w:val="24"/>
+        </w:rPr>
+        <w:t xml:space="preserve"> </w:t>
+      </w:r>
+      <w:proofErr w:type="spellStart"/>
+      <w:r>
+        <w:rPr>
+          <w:rFonts w:ascii="Times New Roman" w:hAnsi="Times New Roman" w:cs="Times New Roman"/>
+          <w:b/>
+          <w:bCs/>
+          <w:sz w:val="24"/>
+          <w:szCs w:val="24"/>
+        </w:rPr>
+        <w:t>primară</w:t>
+      </w:r>
+      <w:proofErr w:type="spellEnd"/>
+      <w:r>
+        <w:rPr>
+          <w:rFonts w:ascii="Times New Roman" w:hAnsi="Times New Roman" w:cs="Times New Roman"/>
+          <w:sz w:val="24"/>
+          <w:szCs w:val="24"/>
+        </w:rPr>
+        <w:t xml:space="preserve">: </w:t>
+      </w:r>
+      <w:proofErr w:type="spellStart"/>
+      <w:r>
+        <w:rPr>
+          <w:rFonts w:ascii="Times New Roman" w:hAnsi="Times New Roman" w:cs="Times New Roman"/>
+          <w:sz w:val="24"/>
+          <w:szCs w:val="24"/>
+        </w:rPr>
+        <w:t>ID_magazin</w:t>
+      </w:r>
+      <w:proofErr w:type="spellEnd"/>
+    </w:p>
+    <w:p>
+      <w:pPr>
+        <w:pStyle w:val="ListParagraph"/>
+        <w:numPr>
+          <w:ilvl w:val="0"/>
+          <w:numId w:val="3"/>
+        </w:numPr>
+        <w:spacing w:line="276" w:lineRule="auto"/>
+        <w:rPr>
+          <w:rFonts w:ascii="Times New Roman" w:hAnsi="Times New Roman" w:cs="Times New Roman"/>
+          <w:sz w:val="24"/>
+          <w:szCs w:val="24"/>
+        </w:rPr>
+      </w:pPr>
+      <w:r>
+        <w:rPr>
+          <w:rFonts w:ascii="Times New Roman" w:hAnsi="Times New Roman" w:cs="Times New Roman"/>
+          <w:b/>
+          <w:bCs/>
+          <w:sz w:val="24"/>
+          <w:szCs w:val="24"/>
+        </w:rPr>
+        <w:t>"</w:t>
+      </w:r>
+      <w:proofErr w:type="spellStart"/>
+      <w:r>
+        <w:rPr>
+          <w:rFonts w:ascii="Times New Roman" w:hAnsi="Times New Roman" w:cs="Times New Roman"/>
+          <w:b/>
+          <w:bCs/>
+          <w:sz w:val="24"/>
+          <w:szCs w:val="24"/>
+        </w:rPr>
+        <w:t>Angaja</w:t>
+      </w:r>
+      <w:r>
+        <w:rPr>
+          <w:rFonts w:ascii="Times New Roman" w:hAnsi="Times New Roman" w:cs="Times New Roman"/>
+          <w:b/>
+          <w:bCs/>
+          <w:sz w:val="24"/>
+          <w:szCs w:val="24"/>
+        </w:rPr>
+        <w:t>t</w:t>
+      </w:r>
+      <w:r>
+        <w:rPr>
+          <w:rFonts w:ascii="Times New Roman" w:hAnsi="Times New Roman" w:cs="Times New Roman"/>
+          <w:b/>
+          <w:bCs/>
+          <w:sz w:val="24"/>
+          <w:szCs w:val="24"/>
+        </w:rPr>
+        <w:t>i</w:t>
+      </w:r>
+      <w:proofErr w:type="spellEnd"/>
+      <w:r>
+        <w:rPr>
+          <w:rFonts w:ascii="Times New Roman" w:hAnsi="Times New Roman" w:cs="Times New Roman"/>
+          <w:b/>
+          <w:bCs/>
+          <w:sz w:val="24"/>
+          <w:szCs w:val="24"/>
+        </w:rPr>
+        <w:t>"</w:t>
+      </w:r>
+      <w:r>
+        <w:rPr>
+          <w:rFonts w:ascii="Times New Roman" w:hAnsi="Times New Roman" w:cs="Times New Roman"/>
+          <w:sz w:val="24"/>
+          <w:szCs w:val="24"/>
+        </w:rPr>
+        <w:t>:</w:t>
+      </w:r>
+      <w:r>
+        <w:rPr>
+          <w:rFonts w:ascii="Times New Roman" w:hAnsi="Times New Roman" w:cs="Times New Roman"/>
+          <w:sz w:val="24"/>
+          <w:szCs w:val="24"/>
+        </w:rPr>
+        <w:t xml:space="preserve"> </w:t>
+      </w:r>
+      <w:proofErr w:type="spellStart"/>
+      <w:r>
+        <w:rPr>
+          <w:rFonts w:ascii="Times New Roman" w:hAnsi="Times New Roman" w:cs="Times New Roman"/>
+          <w:sz w:val="24"/>
+          <w:szCs w:val="24"/>
+        </w:rPr>
+        <w:t>reprezintă</w:t>
+      </w:r>
+      <w:proofErr w:type="spellEnd"/>
+      <w:r>
+        <w:rPr>
+          <w:rFonts w:ascii="Times New Roman" w:hAnsi="Times New Roman" w:cs="Times New Roman"/>
+          <w:sz w:val="24"/>
+          <w:szCs w:val="24"/>
+        </w:rPr>
+        <w:t xml:space="preserve"> o </w:t>
+      </w:r>
+      <w:proofErr w:type="spellStart"/>
+      <w:r>
+        <w:rPr>
+          <w:rFonts w:ascii="Times New Roman" w:hAnsi="Times New Roman" w:cs="Times New Roman"/>
+          <w:sz w:val="24"/>
+          <w:szCs w:val="24"/>
+        </w:rPr>
+        <w:t>persoană</w:t>
+      </w:r>
+      <w:proofErr w:type="spellEnd"/>
+      <w:r>
+        <w:rPr>
+          <w:rFonts w:ascii="Times New Roman" w:hAnsi="Times New Roman" w:cs="Times New Roman"/>
+          <w:sz w:val="24"/>
+          <w:szCs w:val="24"/>
+        </w:rPr>
+        <w:t xml:space="preserve"> care </w:t>
+      </w:r>
+      <w:proofErr w:type="spellStart"/>
+      <w:r>
+        <w:rPr>
+          <w:rFonts w:ascii="Times New Roman" w:hAnsi="Times New Roman" w:cs="Times New Roman"/>
+          <w:sz w:val="24"/>
+          <w:szCs w:val="24"/>
+        </w:rPr>
+        <w:t>lucrează</w:t>
+      </w:r>
+      <w:proofErr w:type="spellEnd"/>
+      <w:r>
+        <w:rPr>
+          <w:rFonts w:ascii="Times New Roman" w:hAnsi="Times New Roman" w:cs="Times New Roman"/>
+          <w:sz w:val="24"/>
+          <w:szCs w:val="24"/>
+        </w:rPr>
+        <w:t xml:space="preserve"> </w:t>
+      </w:r>
+      <w:proofErr w:type="spellStart"/>
+      <w:r>
+        <w:rPr>
+          <w:rFonts w:ascii="Times New Roman" w:hAnsi="Times New Roman" w:cs="Times New Roman"/>
+          <w:sz w:val="24"/>
+          <w:szCs w:val="24"/>
+        </w:rPr>
+        <w:t>într</w:t>
+      </w:r>
+      <w:proofErr w:type="spellEnd"/>
+      <w:r>
+        <w:rPr>
+          <w:rFonts w:ascii="Times New Roman" w:hAnsi="Times New Roman" w:cs="Times New Roman"/>
+          <w:sz w:val="24"/>
+          <w:szCs w:val="24"/>
+        </w:rPr>
+        <w:t xml:space="preserve">-un </w:t>
+      </w:r>
+      <w:proofErr w:type="spellStart"/>
+      <w:r>
+        <w:rPr>
+          <w:rFonts w:ascii="Times New Roman" w:hAnsi="Times New Roman" w:cs="Times New Roman"/>
+          <w:sz w:val="24"/>
+          <w:szCs w:val="24"/>
+        </w:rPr>
+        <w:t>magazin</w:t>
+      </w:r>
+      <w:proofErr w:type="spellEnd"/>
+      <w:r>
+        <w:rPr>
+          <w:rFonts w:ascii="Times New Roman" w:hAnsi="Times New Roman" w:cs="Times New Roman"/>
+          <w:sz w:val="24"/>
+          <w:szCs w:val="24"/>
+        </w:rPr>
+        <w:t xml:space="preserve"> </w:t>
+      </w:r>
+      <w:proofErr w:type="spellStart"/>
+      <w:r>
+        <w:rPr>
+          <w:rFonts w:ascii="Times New Roman" w:hAnsi="Times New Roman" w:cs="Times New Roman"/>
+          <w:sz w:val="24"/>
+          <w:szCs w:val="24"/>
+        </w:rPr>
+        <w:t>fizic</w:t>
+      </w:r>
+      <w:proofErr w:type="spellEnd"/>
+      <w:r>
+        <w:rPr>
+          <w:rFonts w:ascii="Times New Roman" w:hAnsi="Times New Roman" w:cs="Times New Roman"/>
+          <w:sz w:val="24"/>
+          <w:szCs w:val="24"/>
+        </w:rPr>
+        <w:t xml:space="preserve"> </w:t>
+      </w:r>
+      <w:proofErr w:type="spellStart"/>
+      <w:r>
+        <w:rPr>
+          <w:rFonts w:ascii="Times New Roman" w:hAnsi="Times New Roman" w:cs="Times New Roman"/>
+          <w:sz w:val="24"/>
+          <w:szCs w:val="24"/>
+        </w:rPr>
+        <w:t>TechFlow</w:t>
+      </w:r>
+      <w:proofErr w:type="spellEnd"/>
+    </w:p>
+    <w:p>
+      <w:pPr>
+        <w:spacing w:line="276" w:lineRule="auto"/>
+        <w:ind w:firstLine="720"/>
+        <w:rPr>
+          <w:rFonts w:ascii="Times New Roman" w:hAnsi="Times New Roman" w:cs="Times New Roman"/>
+          <w:sz w:val="24"/>
+          <w:szCs w:val="24"/>
+        </w:rPr>
+      </w:pPr>
+      <w:proofErr w:type="spellStart"/>
+      <w:r>
+        <w:rPr>
+          <w:rFonts w:ascii="Times New Roman" w:hAnsi="Times New Roman" w:cs="Times New Roman"/>
+          <w:b/>
+          <w:bCs/>
+          <w:sz w:val="24"/>
+          <w:szCs w:val="24"/>
+        </w:rPr>
+        <w:t>Cheia</w:t>
+      </w:r>
+      <w:proofErr w:type="spellEnd"/>
+      <w:r>
+        <w:rPr>
+          <w:rFonts w:ascii="Times New Roman" w:hAnsi="Times New Roman" w:cs="Times New Roman"/>
+          <w:b/>
+          <w:bCs/>
+          <w:sz w:val="24"/>
+          <w:szCs w:val="24"/>
+        </w:rPr>
+        <w:t xml:space="preserve"> </w:t>
+      </w:r>
+      <w:proofErr w:type="spellStart"/>
+      <w:r>
+        <w:rPr>
+          <w:rFonts w:ascii="Times New Roman" w:hAnsi="Times New Roman" w:cs="Times New Roman"/>
+          <w:b/>
+          <w:bCs/>
+          <w:sz w:val="24"/>
+          <w:szCs w:val="24"/>
+        </w:rPr>
+        <w:t>primară</w:t>
+      </w:r>
+      <w:proofErr w:type="spellEnd"/>
+      <w:r>
+        <w:rPr>
+          <w:rFonts w:ascii="Times New Roman" w:hAnsi="Times New Roman" w:cs="Times New Roman"/>
+          <w:sz w:val="24"/>
+          <w:szCs w:val="24"/>
+        </w:rPr>
+        <w:t xml:space="preserve">: </w:t>
+      </w:r>
+      <w:proofErr w:type="spellStart"/>
+      <w:r>
+        <w:rPr>
+          <w:rFonts w:ascii="Times New Roman" w:hAnsi="Times New Roman" w:cs="Times New Roman"/>
+          <w:sz w:val="24"/>
+          <w:szCs w:val="24"/>
+        </w:rPr>
+        <w:t>ID_angajat</w:t>
+      </w:r>
+      <w:proofErr w:type="spellEnd"/>
+    </w:p>
+    <w:p>
+      <w:pPr>
+        <w:pStyle w:val="ListParagraph"/>
+        <w:numPr>
+          <w:ilvl w:val="0"/>
+          <w:numId w:val="3"/>
+        </w:numPr>
+        <w:spacing w:line="276" w:lineRule="auto"/>
+        <w:rPr>
+          <w:rFonts w:ascii="Times New Roman" w:hAnsi="Times New Roman" w:cs="Times New Roman"/>
+          <w:sz w:val="24"/>
+          <w:szCs w:val="24"/>
+        </w:rPr>
+      </w:pPr>
+      <w:r>
+        <w:rPr>
+          <w:rFonts w:ascii="Times New Roman" w:hAnsi="Times New Roman" w:cs="Times New Roman"/>
+          <w:b/>
+          <w:bCs/>
+          <w:sz w:val="24"/>
+          <w:szCs w:val="24"/>
+        </w:rPr>
+        <w:t>"</w:t>
+      </w:r>
+      <w:proofErr w:type="spellStart"/>
+      <w:r>
+        <w:rPr>
+          <w:rFonts w:ascii="Times New Roman" w:hAnsi="Times New Roman" w:cs="Times New Roman"/>
+          <w:b/>
+          <w:bCs/>
+          <w:sz w:val="24"/>
+          <w:szCs w:val="24"/>
+        </w:rPr>
+        <w:t>Recenzii</w:t>
+      </w:r>
+      <w:proofErr w:type="spellEnd"/>
+      <w:r>
+        <w:rPr>
+          <w:rFonts w:ascii="Times New Roman" w:hAnsi="Times New Roman" w:cs="Times New Roman"/>
+          <w:b/>
+          <w:bCs/>
+          <w:sz w:val="24"/>
+          <w:szCs w:val="24"/>
+        </w:rPr>
+        <w:t>"</w:t>
+      </w:r>
+      <w:r>
+        <w:rPr>
+          <w:rFonts w:ascii="Times New Roman" w:hAnsi="Times New Roman" w:cs="Times New Roman"/>
+          <w:sz w:val="24"/>
+          <w:szCs w:val="24"/>
+        </w:rPr>
+        <w:t>:</w:t>
+      </w:r>
+      <w:r>
+        <w:rPr>
+          <w:rFonts w:ascii="Times New Roman" w:hAnsi="Times New Roman" w:cs="Times New Roman"/>
+          <w:sz w:val="24"/>
+          <w:szCs w:val="24"/>
+        </w:rPr>
+        <w:t xml:space="preserve"> </w:t>
+      </w:r>
+      <w:proofErr w:type="spellStart"/>
+      <w:r>
+        <w:rPr>
+          <w:rFonts w:ascii="Times New Roman" w:hAnsi="Times New Roman" w:cs="Times New Roman"/>
+          <w:sz w:val="24"/>
+          <w:szCs w:val="24"/>
+        </w:rPr>
+        <w:t>reprezintă</w:t>
+      </w:r>
+      <w:proofErr w:type="spellEnd"/>
+      <w:r>
+        <w:rPr>
+          <w:rFonts w:ascii="Times New Roman" w:hAnsi="Times New Roman" w:cs="Times New Roman"/>
+          <w:sz w:val="24"/>
+          <w:szCs w:val="24"/>
+        </w:rPr>
+        <w:t xml:space="preserve"> feedback-</w:t>
+      </w:r>
+      <w:proofErr w:type="spellStart"/>
+      <w:r>
+        <w:rPr>
+          <w:rFonts w:ascii="Times New Roman" w:hAnsi="Times New Roman" w:cs="Times New Roman"/>
+          <w:sz w:val="24"/>
+          <w:szCs w:val="24"/>
+        </w:rPr>
+        <w:t>ul</w:t>
+      </w:r>
+      <w:proofErr w:type="spellEnd"/>
+      <w:r>
+        <w:rPr>
+          <w:rFonts w:ascii="Times New Roman" w:hAnsi="Times New Roman" w:cs="Times New Roman"/>
+          <w:sz w:val="24"/>
+          <w:szCs w:val="24"/>
+        </w:rPr>
+        <w:t xml:space="preserve"> </w:t>
+      </w:r>
+      <w:proofErr w:type="spellStart"/>
+      <w:r>
+        <w:rPr>
+          <w:rFonts w:ascii="Times New Roman" w:hAnsi="Times New Roman" w:cs="Times New Roman"/>
+          <w:sz w:val="24"/>
+          <w:szCs w:val="24"/>
+        </w:rPr>
+        <w:t>lăsat</w:t>
+      </w:r>
+      <w:proofErr w:type="spellEnd"/>
+      <w:r>
+        <w:rPr>
+          <w:rFonts w:ascii="Times New Roman" w:hAnsi="Times New Roman" w:cs="Times New Roman"/>
+          <w:sz w:val="24"/>
+          <w:szCs w:val="24"/>
+        </w:rPr>
+        <w:t xml:space="preserve"> de un client cu </w:t>
+      </w:r>
+      <w:proofErr w:type="spellStart"/>
+      <w:r>
+        <w:rPr>
+          <w:rFonts w:ascii="Times New Roman" w:hAnsi="Times New Roman" w:cs="Times New Roman"/>
+          <w:sz w:val="24"/>
+          <w:szCs w:val="24"/>
+        </w:rPr>
+        <w:t>privire</w:t>
+      </w:r>
+      <w:proofErr w:type="spellEnd"/>
+      <w:r>
+        <w:rPr>
+          <w:rFonts w:ascii="Times New Roman" w:hAnsi="Times New Roman" w:cs="Times New Roman"/>
+          <w:sz w:val="24"/>
+          <w:szCs w:val="24"/>
+        </w:rPr>
+        <w:t xml:space="preserve"> la un </w:t>
+      </w:r>
+      <w:proofErr w:type="spellStart"/>
+      <w:r>
+        <w:rPr>
+          <w:rFonts w:ascii="Times New Roman" w:hAnsi="Times New Roman" w:cs="Times New Roman"/>
+          <w:sz w:val="24"/>
+          <w:szCs w:val="24"/>
+        </w:rPr>
+        <w:t>produs</w:t>
+      </w:r>
+      <w:proofErr w:type="spellEnd"/>
+      <w:r>
+        <w:rPr>
+          <w:rFonts w:ascii="Times New Roman" w:hAnsi="Times New Roman" w:cs="Times New Roman"/>
+          <w:sz w:val="24"/>
+          <w:szCs w:val="24"/>
+        </w:rPr>
+        <w:t xml:space="preserve"> </w:t>
+      </w:r>
+      <w:proofErr w:type="spellStart"/>
+      <w:r>
+        <w:rPr>
+          <w:rFonts w:ascii="Times New Roman" w:hAnsi="Times New Roman" w:cs="Times New Roman"/>
+          <w:sz w:val="24"/>
+          <w:szCs w:val="24"/>
+        </w:rPr>
+        <w:t>achiziționat</w:t>
+      </w:r>
+      <w:proofErr w:type="spellEnd"/>
+    </w:p>
+    <w:p>
+      <w:pPr>
+        <w:spacing w:line="276" w:lineRule="auto"/>
+        <w:ind w:firstLine="720"/>
+        <w:rPr>
+          <w:rFonts w:ascii="Times New Roman" w:hAnsi="Times New Roman" w:cs="Times New Roman"/>
+          <w:sz w:val="24"/>
+          <w:szCs w:val="24"/>
+        </w:rPr>
+      </w:pPr>
+      <w:proofErr w:type="spellStart"/>
+      <w:r>
+        <w:rPr>
+          <w:rFonts w:ascii="Times New Roman" w:hAnsi="Times New Roman" w:cs="Times New Roman"/>
+          <w:b/>
+          <w:bCs/>
+          <w:sz w:val="24"/>
+          <w:szCs w:val="24"/>
+        </w:rPr>
+        <w:t>Cheia</w:t>
+      </w:r>
+      <w:proofErr w:type="spellEnd"/>
+      <w:r>
+        <w:rPr>
+          <w:rFonts w:ascii="Times New Roman" w:hAnsi="Times New Roman" w:cs="Times New Roman"/>
+          <w:b/>
+          <w:bCs/>
+          <w:sz w:val="24"/>
+          <w:szCs w:val="24"/>
+        </w:rPr>
+        <w:t xml:space="preserve"> </w:t>
+      </w:r>
+      <w:proofErr w:type="spellStart"/>
+      <w:r>
+        <w:rPr>
+          <w:rFonts w:ascii="Times New Roman" w:hAnsi="Times New Roman" w:cs="Times New Roman"/>
+          <w:b/>
+          <w:bCs/>
+          <w:sz w:val="24"/>
+          <w:szCs w:val="24"/>
+        </w:rPr>
+        <w:t>primară</w:t>
+      </w:r>
+      <w:proofErr w:type="spellEnd"/>
+      <w:r>
+        <w:rPr>
+          <w:rFonts w:ascii="Times New Roman" w:hAnsi="Times New Roman" w:cs="Times New Roman"/>
+          <w:sz w:val="24"/>
+          <w:szCs w:val="24"/>
+        </w:rPr>
+        <w:t xml:space="preserve">: </w:t>
+      </w:r>
+      <w:proofErr w:type="spellStart"/>
+      <w:r>
+        <w:rPr>
+          <w:rFonts w:ascii="Times New Roman" w:hAnsi="Times New Roman" w:cs="Times New Roman"/>
+          <w:sz w:val="24"/>
+          <w:szCs w:val="24"/>
+        </w:rPr>
+        <w:t>ID_recenzie</w:t>
+      </w:r>
+      <w:proofErr w:type="spellEnd"/>
+    </w:p>
+    <w:p>
+      <w:pPr>
+        <w:pStyle w:val="ListParagraph"/>
+        <w:numPr>
+          <w:ilvl w:val="0"/>
+          <w:numId w:val="3"/>
+        </w:numPr>
+        <w:spacing w:line="276" w:lineRule="auto"/>
+        <w:rPr>
+          <w:rFonts w:ascii="Times New Roman" w:hAnsi="Times New Roman" w:cs="Times New Roman"/>
+          <w:sz w:val="24"/>
+          <w:szCs w:val="24"/>
+        </w:rPr>
+      </w:pPr>
+      <w:r>
+        <w:rPr>
+          <w:rFonts w:ascii="Times New Roman" w:hAnsi="Times New Roman" w:cs="Times New Roman"/>
+          <w:b/>
+          <w:bCs/>
+          <w:sz w:val="24"/>
+          <w:szCs w:val="24"/>
+        </w:rPr>
+        <w:t>"Pl</w:t>
+      </w:r>
+      <w:r>
+        <w:rPr>
+          <w:rFonts w:ascii="Times New Roman" w:hAnsi="Times New Roman" w:cs="Times New Roman"/>
+          <w:b/>
+          <w:bCs/>
+          <w:sz w:val="24"/>
+          <w:szCs w:val="24"/>
+        </w:rPr>
+        <w:t>at</w:t>
+      </w:r>
+      <w:r>
+        <w:rPr>
+          <w:rFonts w:ascii="Times New Roman" w:hAnsi="Times New Roman" w:cs="Times New Roman"/>
+          <w:b/>
+          <w:bCs/>
+          <w:sz w:val="24"/>
+          <w:szCs w:val="24"/>
+        </w:rPr>
+        <w:t>i"</w:t>
+      </w:r>
+      <w:r>
+        <w:rPr>
+          <w:rFonts w:ascii="Times New Roman" w:hAnsi="Times New Roman" w:cs="Times New Roman"/>
+          <w:sz w:val="24"/>
+          <w:szCs w:val="24"/>
+        </w:rPr>
+        <w:t>:</w:t>
+      </w:r>
+      <w:r>
+        <w:rPr>
+          <w:rFonts w:ascii="Times New Roman" w:hAnsi="Times New Roman" w:cs="Times New Roman"/>
+          <w:sz w:val="24"/>
+          <w:szCs w:val="24"/>
+        </w:rPr>
+        <w:t xml:space="preserve"> </w:t>
+      </w:r>
+      <w:proofErr w:type="spellStart"/>
+      <w:r>
+        <w:rPr>
+          <w:rFonts w:ascii="Times New Roman" w:hAnsi="Times New Roman" w:cs="Times New Roman"/>
+          <w:sz w:val="24"/>
+          <w:szCs w:val="24"/>
+        </w:rPr>
+        <w:t>reprezintă</w:t>
+      </w:r>
+      <w:proofErr w:type="spellEnd"/>
+      <w:r>
+        <w:rPr>
+          <w:rFonts w:ascii="Times New Roman" w:hAnsi="Times New Roman" w:cs="Times New Roman"/>
+          <w:sz w:val="24"/>
+          <w:szCs w:val="24"/>
+        </w:rPr>
+        <w:t xml:space="preserve"> o </w:t>
+      </w:r>
+      <w:proofErr w:type="spellStart"/>
+      <w:r>
+        <w:rPr>
+          <w:rFonts w:ascii="Times New Roman" w:hAnsi="Times New Roman" w:cs="Times New Roman"/>
+          <w:sz w:val="24"/>
+          <w:szCs w:val="24"/>
+        </w:rPr>
+        <w:t>plată</w:t>
+      </w:r>
+      <w:proofErr w:type="spellEnd"/>
+      <w:r>
+        <w:rPr>
+          <w:rFonts w:ascii="Times New Roman" w:hAnsi="Times New Roman" w:cs="Times New Roman"/>
+          <w:sz w:val="24"/>
+          <w:szCs w:val="24"/>
+        </w:rPr>
+        <w:t xml:space="preserve"> </w:t>
+      </w:r>
+      <w:proofErr w:type="spellStart"/>
+      <w:r>
+        <w:rPr>
+          <w:rFonts w:ascii="Times New Roman" w:hAnsi="Times New Roman" w:cs="Times New Roman"/>
+          <w:sz w:val="24"/>
+          <w:szCs w:val="24"/>
+        </w:rPr>
+        <w:t>înregistrată</w:t>
+      </w:r>
+      <w:proofErr w:type="spellEnd"/>
+      <w:r>
+        <w:rPr>
+          <w:rFonts w:ascii="Times New Roman" w:hAnsi="Times New Roman" w:cs="Times New Roman"/>
+          <w:sz w:val="24"/>
+          <w:szCs w:val="24"/>
+        </w:rPr>
+        <w:t xml:space="preserve"> </w:t>
+      </w:r>
+      <w:proofErr w:type="spellStart"/>
+      <w:r>
+        <w:rPr>
+          <w:rFonts w:ascii="Times New Roman" w:hAnsi="Times New Roman" w:cs="Times New Roman"/>
+          <w:sz w:val="24"/>
+          <w:szCs w:val="24"/>
+        </w:rPr>
+        <w:t>pentru</w:t>
+      </w:r>
+      <w:proofErr w:type="spellEnd"/>
+      <w:r>
+        <w:rPr>
+          <w:rFonts w:ascii="Times New Roman" w:hAnsi="Times New Roman" w:cs="Times New Roman"/>
+          <w:sz w:val="24"/>
+          <w:szCs w:val="24"/>
+        </w:rPr>
+        <w:t xml:space="preserve"> o </w:t>
+      </w:r>
+      <w:proofErr w:type="spellStart"/>
+      <w:r>
+        <w:rPr>
+          <w:rFonts w:ascii="Times New Roman" w:hAnsi="Times New Roman" w:cs="Times New Roman"/>
+          <w:sz w:val="24"/>
+          <w:szCs w:val="24"/>
+        </w:rPr>
+        <w:t>comandă</w:t>
+      </w:r>
+      <w:proofErr w:type="spellEnd"/>
+      <w:r>
+        <w:rPr>
+          <w:rFonts w:ascii="Times New Roman" w:hAnsi="Times New Roman" w:cs="Times New Roman"/>
+          <w:sz w:val="24"/>
+          <w:szCs w:val="24"/>
+        </w:rPr>
+        <w:t xml:space="preserve"> </w:t>
+      </w:r>
+      <w:proofErr w:type="spellStart"/>
+      <w:r>
+        <w:rPr>
+          <w:rFonts w:ascii="Times New Roman" w:hAnsi="Times New Roman" w:cs="Times New Roman"/>
+          <w:sz w:val="24"/>
+          <w:szCs w:val="24"/>
+        </w:rPr>
+        <w:t>plasată</w:t>
+      </w:r>
+      <w:proofErr w:type="spellEnd"/>
+      <w:r>
+        <w:rPr>
+          <w:rFonts w:ascii="Times New Roman" w:hAnsi="Times New Roman" w:cs="Times New Roman"/>
+          <w:sz w:val="24"/>
+          <w:szCs w:val="24"/>
+        </w:rPr>
+        <w:t xml:space="preserve"> de un client</w:t>
+      </w:r>
+    </w:p>
+    <w:p>
+      <w:pPr>
+        <w:spacing w:line="276" w:lineRule="auto"/>
+        <w:ind w:firstLine="720"/>
+        <w:rPr>
+          <w:rFonts w:ascii="Times New Roman" w:hAnsi="Times New Roman" w:cs="Times New Roman"/>
+          <w:sz w:val="24"/>
+          <w:szCs w:val="24"/>
+        </w:rPr>
+      </w:pPr>
+      <w:proofErr w:type="spellStart"/>
+      <w:r>
+        <w:rPr>
+          <w:rFonts w:ascii="Times New Roman" w:hAnsi="Times New Roman" w:cs="Times New Roman"/>
+          <w:b/>
+          <w:bCs/>
+          <w:sz w:val="24"/>
+          <w:szCs w:val="24"/>
+        </w:rPr>
+        <w:t>Cheia</w:t>
+      </w:r>
+      <w:proofErr w:type="spellEnd"/>
+      <w:r>
+        <w:rPr>
+          <w:rFonts w:ascii="Times New Roman" w:hAnsi="Times New Roman" w:cs="Times New Roman"/>
+          <w:b/>
+          <w:bCs/>
+          <w:sz w:val="24"/>
+          <w:szCs w:val="24"/>
+        </w:rPr>
+        <w:t xml:space="preserve"> </w:t>
+      </w:r>
+      <w:proofErr w:type="spellStart"/>
+      <w:r>
+        <w:rPr>
+          <w:rFonts w:ascii="Times New Roman" w:hAnsi="Times New Roman" w:cs="Times New Roman"/>
+          <w:b/>
+          <w:bCs/>
+          <w:sz w:val="24"/>
+          <w:szCs w:val="24"/>
+        </w:rPr>
+        <w:t>primară</w:t>
+      </w:r>
+      <w:proofErr w:type="spellEnd"/>
+      <w:r>
+        <w:rPr>
+          <w:rFonts w:ascii="Times New Roman" w:hAnsi="Times New Roman" w:cs="Times New Roman"/>
+          <w:sz w:val="24"/>
+          <w:szCs w:val="24"/>
+        </w:rPr>
+        <w:t xml:space="preserve">: </w:t>
+      </w:r>
+      <w:proofErr w:type="spellStart"/>
+      <w:r>
+        <w:rPr>
+          <w:rFonts w:ascii="Times New Roman" w:hAnsi="Times New Roman" w:cs="Times New Roman"/>
+          <w:sz w:val="24"/>
+          <w:szCs w:val="24"/>
+        </w:rPr>
+        <w:t>ID_plata</w:t>
+      </w:r>
+      <w:proofErr w:type="spellEnd"/>
+    </w:p>
+    <w:p>
+      <w:pPr>
+        <w:pStyle w:val="ListParagraph"/>
+        <w:numPr>
+          <w:ilvl w:val="0"/>
+          <w:numId w:val="3"/>
+        </w:numPr>
+        <w:spacing w:line="276" w:lineRule="auto"/>
+        <w:rPr>
+          <w:rFonts w:ascii="Times New Roman" w:hAnsi="Times New Roman" w:cs="Times New Roman"/>
+          <w:sz w:val="24"/>
+          <w:szCs w:val="24"/>
+        </w:rPr>
+      </w:pPr>
+      <w:r>
+        <w:rPr>
+          <w:rFonts w:ascii="Times New Roman" w:hAnsi="Times New Roman" w:cs="Times New Roman"/>
+          <w:b/>
+          <w:bCs/>
+          <w:sz w:val="24"/>
+          <w:szCs w:val="24"/>
+        </w:rPr>
+        <w:t>"Transport"</w:t>
+      </w:r>
+      <w:r>
+        <w:rPr>
+          <w:rFonts w:ascii="Times New Roman" w:hAnsi="Times New Roman" w:cs="Times New Roman"/>
+          <w:sz w:val="24"/>
+          <w:szCs w:val="24"/>
+        </w:rPr>
+        <w:t>:</w:t>
+      </w:r>
+      <w:r>
+        <w:rPr>
+          <w:rFonts w:ascii="Times New Roman" w:hAnsi="Times New Roman" w:cs="Times New Roman"/>
+          <w:sz w:val="24"/>
+          <w:szCs w:val="24"/>
+        </w:rPr>
+        <w:t xml:space="preserve"> </w:t>
+      </w:r>
+      <w:r>
+        <w:rPr>
+          <w:rFonts w:ascii="Times New Roman" w:hAnsi="Times New Roman" w:cs="Times New Roman"/>
+          <w:sz w:val="24"/>
+          <w:szCs w:val="24"/>
+        </w:rPr>
+        <w:t xml:space="preserve"> </w:t>
+      </w:r>
+      <w:proofErr w:type="spellStart"/>
+      <w:r>
+        <w:rPr>
+          <w:rFonts w:ascii="Times New Roman" w:hAnsi="Times New Roman" w:cs="Times New Roman"/>
+          <w:sz w:val="24"/>
+          <w:szCs w:val="24"/>
+        </w:rPr>
+        <w:t>reprezinta</w:t>
+      </w:r>
+      <w:proofErr w:type="spellEnd"/>
+      <w:r>
+        <w:rPr>
+          <w:rFonts w:ascii="Times New Roman" w:hAnsi="Times New Roman" w:cs="Times New Roman"/>
+          <w:sz w:val="24"/>
+          <w:szCs w:val="24"/>
+        </w:rPr>
+        <w:t xml:space="preserve"> </w:t>
+      </w:r>
+      <w:proofErr w:type="spellStart"/>
+      <w:r>
+        <w:rPr>
+          <w:rFonts w:ascii="Times New Roman" w:hAnsi="Times New Roman" w:cs="Times New Roman"/>
+          <w:sz w:val="24"/>
+          <w:szCs w:val="24"/>
+        </w:rPr>
+        <w:t>modalitatea</w:t>
+      </w:r>
+      <w:proofErr w:type="spellEnd"/>
+      <w:r>
+        <w:rPr>
+          <w:rFonts w:ascii="Times New Roman" w:hAnsi="Times New Roman" w:cs="Times New Roman"/>
+          <w:sz w:val="24"/>
+          <w:szCs w:val="24"/>
+        </w:rPr>
+        <w:t xml:space="preserve"> de transport </w:t>
+      </w:r>
+      <w:proofErr w:type="spellStart"/>
+      <w:r>
+        <w:rPr>
+          <w:rFonts w:ascii="Times New Roman" w:hAnsi="Times New Roman" w:cs="Times New Roman"/>
+          <w:sz w:val="24"/>
+          <w:szCs w:val="24"/>
+        </w:rPr>
+        <w:t>în</w:t>
+      </w:r>
+      <w:proofErr w:type="spellEnd"/>
+      <w:r>
+        <w:rPr>
+          <w:rFonts w:ascii="Times New Roman" w:hAnsi="Times New Roman" w:cs="Times New Roman"/>
+          <w:sz w:val="24"/>
+          <w:szCs w:val="24"/>
+        </w:rPr>
+        <w:t xml:space="preserve"> </w:t>
+      </w:r>
+      <w:proofErr w:type="spellStart"/>
+      <w:r>
+        <w:rPr>
+          <w:rFonts w:ascii="Times New Roman" w:hAnsi="Times New Roman" w:cs="Times New Roman"/>
+          <w:sz w:val="24"/>
+          <w:szCs w:val="24"/>
+        </w:rPr>
+        <w:t>momentul</w:t>
+      </w:r>
+      <w:proofErr w:type="spellEnd"/>
+      <w:r>
+        <w:rPr>
+          <w:rFonts w:ascii="Times New Roman" w:hAnsi="Times New Roman" w:cs="Times New Roman"/>
+          <w:sz w:val="24"/>
+          <w:szCs w:val="24"/>
+        </w:rPr>
+        <w:t xml:space="preserve"> </w:t>
+      </w:r>
+      <w:proofErr w:type="spellStart"/>
+      <w:r>
+        <w:rPr>
+          <w:rFonts w:ascii="Times New Roman" w:hAnsi="Times New Roman" w:cs="Times New Roman"/>
+          <w:sz w:val="24"/>
+          <w:szCs w:val="24"/>
+        </w:rPr>
+        <w:t>plasării</w:t>
+      </w:r>
+      <w:proofErr w:type="spellEnd"/>
+      <w:r>
+        <w:rPr>
+          <w:rFonts w:ascii="Times New Roman" w:hAnsi="Times New Roman" w:cs="Times New Roman"/>
+          <w:sz w:val="24"/>
+          <w:szCs w:val="24"/>
+        </w:rPr>
+        <w:t xml:space="preserve"> </w:t>
+      </w:r>
+      <w:proofErr w:type="spellStart"/>
+      <w:r>
+        <w:rPr>
+          <w:rFonts w:ascii="Times New Roman" w:hAnsi="Times New Roman" w:cs="Times New Roman"/>
+          <w:sz w:val="24"/>
+          <w:szCs w:val="24"/>
+        </w:rPr>
+        <w:t>comenzii</w:t>
+      </w:r>
+      <w:proofErr w:type="spellEnd"/>
+    </w:p>
+    <w:p>
+      <w:pPr>
+        <w:spacing w:line="276" w:lineRule="auto"/>
+        <w:ind w:firstLine="720"/>
+        <w:rPr>
+          <w:rFonts w:ascii="Times New Roman" w:hAnsi="Times New Roman" w:cs="Times New Roman"/>
+          <w:sz w:val="24"/>
+          <w:szCs w:val="24"/>
+        </w:rPr>
+      </w:pPr>
+      <w:proofErr w:type="spellStart"/>
+      <w:r>
+        <w:rPr>
+          <w:rFonts w:ascii="Times New Roman" w:hAnsi="Times New Roman" w:cs="Times New Roman"/>
+          <w:b/>
+          <w:bCs/>
+          <w:sz w:val="24"/>
+          <w:szCs w:val="24"/>
+        </w:rPr>
+        <w:t>Cheia</w:t>
+      </w:r>
+      <w:proofErr w:type="spellEnd"/>
+      <w:r>
+        <w:rPr>
+          <w:rFonts w:ascii="Times New Roman" w:hAnsi="Times New Roman" w:cs="Times New Roman"/>
+          <w:b/>
+          <w:bCs/>
+          <w:sz w:val="24"/>
+          <w:szCs w:val="24"/>
+        </w:rPr>
+        <w:t xml:space="preserve"> </w:t>
+      </w:r>
+      <w:proofErr w:type="spellStart"/>
+      <w:r>
+        <w:rPr>
+          <w:rFonts w:ascii="Times New Roman" w:hAnsi="Times New Roman" w:cs="Times New Roman"/>
+          <w:b/>
+          <w:bCs/>
+          <w:sz w:val="24"/>
+          <w:szCs w:val="24"/>
+        </w:rPr>
+        <w:t>primară</w:t>
+      </w:r>
+      <w:proofErr w:type="spellEnd"/>
+      <w:r>
+        <w:rPr>
+          <w:rFonts w:ascii="Times New Roman" w:hAnsi="Times New Roman" w:cs="Times New Roman"/>
+          <w:sz w:val="24"/>
+          <w:szCs w:val="24"/>
+        </w:rPr>
+        <w:t xml:space="preserve">: </w:t>
+      </w:r>
+      <w:proofErr w:type="spellStart"/>
+      <w:r>
+        <w:rPr>
+          <w:rFonts w:ascii="Times New Roman" w:hAnsi="Times New Roman" w:cs="Times New Roman"/>
+          <w:sz w:val="24"/>
+          <w:szCs w:val="24"/>
+        </w:rPr>
+        <w:t>ID_transport</w:t>
+      </w:r>
+      <w:proofErr w:type="spellEnd"/>
+    </w:p>
+    <w:p>
+      <w:pPr>
+        <w:pStyle w:val="ListParagraph"/>
+        <w:numPr>
+          <w:ilvl w:val="0"/>
+          <w:numId w:val="3"/>
+        </w:numPr>
+        <w:spacing w:line="276" w:lineRule="auto"/>
+        <w:rPr>
+          <w:rFonts w:ascii="Times New Roman" w:hAnsi="Times New Roman" w:cs="Times New Roman"/>
+          <w:sz w:val="24"/>
+          <w:szCs w:val="24"/>
+        </w:rPr>
+      </w:pPr>
+      <w:r>
+        <w:rPr>
+          <w:rFonts w:ascii="Times New Roman" w:hAnsi="Times New Roman" w:cs="Times New Roman"/>
+          <w:b/>
+          <w:bCs/>
+          <w:sz w:val="24"/>
+          <w:szCs w:val="24"/>
+        </w:rPr>
+        <w:t>"Wishlist"</w:t>
+      </w:r>
+      <w:r>
+        <w:rPr>
+          <w:rFonts w:ascii="Times New Roman" w:hAnsi="Times New Roman" w:cs="Times New Roman"/>
+          <w:sz w:val="24"/>
+          <w:szCs w:val="24"/>
+        </w:rPr>
+        <w:t>:</w:t>
+      </w:r>
+      <w:r>
+        <w:rPr>
+          <w:rFonts w:ascii="Times New Roman" w:hAnsi="Times New Roman" w:cs="Times New Roman"/>
+          <w:sz w:val="24"/>
+          <w:szCs w:val="24"/>
+        </w:rPr>
+        <w:t xml:space="preserve"> </w:t>
+      </w:r>
+      <w:proofErr w:type="spellStart"/>
+      <w:r>
+        <w:rPr>
+          <w:rFonts w:ascii="Times New Roman" w:hAnsi="Times New Roman" w:cs="Times New Roman"/>
+          <w:sz w:val="24"/>
+          <w:szCs w:val="24"/>
+        </w:rPr>
+        <w:t>reprezintă</w:t>
+      </w:r>
+      <w:proofErr w:type="spellEnd"/>
+      <w:r>
+        <w:rPr>
+          <w:rFonts w:ascii="Times New Roman" w:hAnsi="Times New Roman" w:cs="Times New Roman"/>
+          <w:sz w:val="24"/>
+          <w:szCs w:val="24"/>
+        </w:rPr>
+        <w:t xml:space="preserve"> o </w:t>
+      </w:r>
+      <w:proofErr w:type="spellStart"/>
+      <w:r>
+        <w:rPr>
+          <w:rFonts w:ascii="Times New Roman" w:hAnsi="Times New Roman" w:cs="Times New Roman"/>
+          <w:sz w:val="24"/>
+          <w:szCs w:val="24"/>
+        </w:rPr>
+        <w:t>listă</w:t>
+      </w:r>
+      <w:proofErr w:type="spellEnd"/>
+      <w:r>
+        <w:rPr>
+          <w:rFonts w:ascii="Times New Roman" w:hAnsi="Times New Roman" w:cs="Times New Roman"/>
+          <w:sz w:val="24"/>
+          <w:szCs w:val="24"/>
+        </w:rPr>
+        <w:t xml:space="preserve"> de </w:t>
+      </w:r>
+      <w:proofErr w:type="spellStart"/>
+      <w:r>
+        <w:rPr>
+          <w:rFonts w:ascii="Times New Roman" w:hAnsi="Times New Roman" w:cs="Times New Roman"/>
+          <w:sz w:val="24"/>
+          <w:szCs w:val="24"/>
+        </w:rPr>
+        <w:t>produse</w:t>
+      </w:r>
+      <w:proofErr w:type="spellEnd"/>
+      <w:r>
+        <w:rPr>
+          <w:rFonts w:ascii="Times New Roman" w:hAnsi="Times New Roman" w:cs="Times New Roman"/>
+          <w:sz w:val="24"/>
+          <w:szCs w:val="24"/>
+        </w:rPr>
+        <w:t xml:space="preserve"> </w:t>
+      </w:r>
+      <w:proofErr w:type="spellStart"/>
+      <w:r>
+        <w:rPr>
+          <w:rFonts w:ascii="Times New Roman" w:hAnsi="Times New Roman" w:cs="Times New Roman"/>
+          <w:sz w:val="24"/>
+          <w:szCs w:val="24"/>
+        </w:rPr>
+        <w:t>preferate</w:t>
+      </w:r>
+      <w:proofErr w:type="spellEnd"/>
+      <w:r>
+        <w:rPr>
+          <w:rFonts w:ascii="Times New Roman" w:hAnsi="Times New Roman" w:cs="Times New Roman"/>
+          <w:sz w:val="24"/>
+          <w:szCs w:val="24"/>
+        </w:rPr>
+        <w:t xml:space="preserve"> de un client</w:t>
+      </w:r>
+    </w:p>
+    <w:p>
+      <w:pPr>
+        <w:spacing w:line="276" w:lineRule="auto"/>
+        <w:ind w:firstLine="720"/>
+        <w:rPr>
+          <w:rFonts w:ascii="Times New Roman" w:hAnsi="Times New Roman" w:cs="Times New Roman"/>
+          <w:sz w:val="24"/>
+          <w:szCs w:val="24"/>
+        </w:rPr>
+      </w:pPr>
+      <w:proofErr w:type="spellStart"/>
+      <w:r>
+        <w:rPr>
+          <w:rFonts w:ascii="Times New Roman" w:hAnsi="Times New Roman" w:cs="Times New Roman"/>
+          <w:b/>
+          <w:bCs/>
+          <w:sz w:val="24"/>
+          <w:szCs w:val="24"/>
+        </w:rPr>
+        <w:t>Cheia</w:t>
+      </w:r>
+      <w:proofErr w:type="spellEnd"/>
+      <w:r>
+        <w:rPr>
+          <w:rFonts w:ascii="Times New Roman" w:hAnsi="Times New Roman" w:cs="Times New Roman"/>
+          <w:b/>
+          <w:bCs/>
+          <w:sz w:val="24"/>
+          <w:szCs w:val="24"/>
+        </w:rPr>
+        <w:t xml:space="preserve"> </w:t>
+      </w:r>
+      <w:proofErr w:type="spellStart"/>
+      <w:r>
+        <w:rPr>
+          <w:rFonts w:ascii="Times New Roman" w:hAnsi="Times New Roman" w:cs="Times New Roman"/>
+          <w:b/>
+          <w:bCs/>
+          <w:sz w:val="24"/>
+          <w:szCs w:val="24"/>
+        </w:rPr>
+        <w:t>primară</w:t>
+      </w:r>
+      <w:proofErr w:type="spellEnd"/>
+      <w:r>
+        <w:rPr>
+          <w:rFonts w:ascii="Times New Roman" w:hAnsi="Times New Roman" w:cs="Times New Roman"/>
+          <w:sz w:val="24"/>
+          <w:szCs w:val="24"/>
+        </w:rPr>
+        <w:t xml:space="preserve">: </w:t>
+      </w:r>
+      <w:proofErr w:type="spellStart"/>
+      <w:r>
+        <w:rPr>
+          <w:rFonts w:ascii="Times New Roman" w:hAnsi="Times New Roman" w:cs="Times New Roman"/>
+          <w:sz w:val="24"/>
+          <w:szCs w:val="24"/>
+        </w:rPr>
+        <w:t>ID_wishlist</w:t>
+      </w:r>
+      <w:proofErr w:type="spellEnd"/>
     </w:p>
     <w:p>
       <w:pPr>
@@ -8235,18 +11226,6 @@
         <w:spacing w:line="276" w:lineRule="auto"/>
         <w:ind w:left="360"/>
         <w:jc w:val="both"/>
-        <w:rPr>
-          <w:rFonts w:ascii="Times New Roman" w:hAnsi="Times New Roman" w:cs="Times New Roman"/>
-          <w:sz w:val="24"/>
-          <w:szCs w:val="24"/>
-          <w:lang w:val="ro-RO"/>
-        </w:rPr>
-      </w:pPr>
-    </w:p>
-    <w:p>
-      <w:pPr>
-        <w:spacing w:line="276" w:lineRule="auto"/>
-        <w:ind w:left="360"/>
         <w:rPr>
           <w:rFonts w:ascii="Times New Roman" w:hAnsi="Times New Roman" w:cs="Times New Roman"/>
           <w:sz w:val="24"/>
@@ -8586,11 +11565,103 @@
       </w:rPr>
     </w:lvl>
   </w:abstractNum>
+  <w:abstractNum w:abstractNumId="2" w15:restartNumberingAfterBreak="0">
+    <w:nsid w:val="39856073"/>
+    <w:multiLevelType w:val="hybridMultilevel"/>
+    <w:tmpl w:val="2B361DB8"/>
+    <w:lvl w:ilvl="0" w:tplc="0409000F">
+      <w:start w:val="1"/>
+      <w:numFmt w:val="decimal"/>
+      <w:lvlText w:val="%1."/>
+      <w:lvlJc w:val="left"/>
+      <w:pPr>
+        <w:ind w:left="720" w:hanging="360"/>
+      </w:pPr>
+      <w:rPr>
+        <w:rFonts w:hint="default"/>
+      </w:rPr>
+    </w:lvl>
+    <w:lvl w:ilvl="1" w:tplc="04090019" w:tentative="1">
+      <w:start w:val="1"/>
+      <w:numFmt w:val="lowerLetter"/>
+      <w:lvlText w:val="%2."/>
+      <w:lvlJc w:val="left"/>
+      <w:pPr>
+        <w:ind w:left="1440" w:hanging="360"/>
+      </w:pPr>
+    </w:lvl>
+    <w:lvl w:ilvl="2" w:tplc="0409001B" w:tentative="1">
+      <w:start w:val="1"/>
+      <w:numFmt w:val="lowerRoman"/>
+      <w:lvlText w:val="%3."/>
+      <w:lvlJc w:val="right"/>
+      <w:pPr>
+        <w:ind w:left="2160" w:hanging="180"/>
+      </w:pPr>
+    </w:lvl>
+    <w:lvl w:ilvl="3" w:tplc="0409000F" w:tentative="1">
+      <w:start w:val="1"/>
+      <w:numFmt w:val="decimal"/>
+      <w:lvlText w:val="%4."/>
+      <w:lvlJc w:val="left"/>
+      <w:pPr>
+        <w:ind w:left="2880" w:hanging="360"/>
+      </w:pPr>
+    </w:lvl>
+    <w:lvl w:ilvl="4" w:tplc="04090019" w:tentative="1">
+      <w:start w:val="1"/>
+      <w:numFmt w:val="lowerLetter"/>
+      <w:lvlText w:val="%5."/>
+      <w:lvlJc w:val="left"/>
+      <w:pPr>
+        <w:ind w:left="3600" w:hanging="360"/>
+      </w:pPr>
+    </w:lvl>
+    <w:lvl w:ilvl="5" w:tplc="0409001B" w:tentative="1">
+      <w:start w:val="1"/>
+      <w:numFmt w:val="lowerRoman"/>
+      <w:lvlText w:val="%6."/>
+      <w:lvlJc w:val="right"/>
+      <w:pPr>
+        <w:ind w:left="4320" w:hanging="180"/>
+      </w:pPr>
+    </w:lvl>
+    <w:lvl w:ilvl="6" w:tplc="0409000F" w:tentative="1">
+      <w:start w:val="1"/>
+      <w:numFmt w:val="decimal"/>
+      <w:lvlText w:val="%7."/>
+      <w:lvlJc w:val="left"/>
+      <w:pPr>
+        <w:ind w:left="5040" w:hanging="360"/>
+      </w:pPr>
+    </w:lvl>
+    <w:lvl w:ilvl="7" w:tplc="04090019" w:tentative="1">
+      <w:start w:val="1"/>
+      <w:numFmt w:val="lowerLetter"/>
+      <w:lvlText w:val="%8."/>
+      <w:lvlJc w:val="left"/>
+      <w:pPr>
+        <w:ind w:left="5760" w:hanging="360"/>
+      </w:pPr>
+    </w:lvl>
+    <w:lvl w:ilvl="8" w:tplc="0409001B" w:tentative="1">
+      <w:start w:val="1"/>
+      <w:numFmt w:val="lowerRoman"/>
+      <w:lvlText w:val="%9."/>
+      <w:lvlJc w:val="right"/>
+      <w:pPr>
+        <w:ind w:left="6480" w:hanging="180"/>
+      </w:pPr>
+    </w:lvl>
+  </w:abstractNum>
   <w:num w:numId="1" w16cid:durableId="1972782634">
     <w:abstractNumId w:val="0"/>
   </w:num>
   <w:num w:numId="2" w16cid:durableId="1292247122">
     <w:abstractNumId w:val="1"/>
+  </w:num>
+  <w:num w:numId="3" w16cid:durableId="771052312">
+    <w:abstractNumId w:val="2"/>
   </w:num>
 </w:numbering>
 </file>

</xml_diff>

<commit_message>
Project Update. Add Task4.
</commit_message>
<xml_diff>
--- a/143_Huma_Stefan-proiect.docx
+++ b/143_Huma_Stefan-proiect.docx
@@ -8733,27 +8733,7 @@
           <w:sz w:val="24"/>
           <w:szCs w:val="24"/>
         </w:rPr>
-        <w:t>Produc</w:t>
-      </w:r>
-      <w:r>
-        <w:rPr>
-          <w:rFonts w:ascii="Times New Roman" w:hAnsi="Times New Roman" w:cs="Times New Roman"/>
-          <w:b/>
-          <w:bCs/>
-          <w:sz w:val="24"/>
-          <w:szCs w:val="24"/>
-        </w:rPr>
-        <w:t>a</w:t>
-      </w:r>
-      <w:r>
-        <w:rPr>
-          <w:rFonts w:ascii="Times New Roman" w:hAnsi="Times New Roman" w:cs="Times New Roman"/>
-          <w:b/>
-          <w:bCs/>
-          <w:sz w:val="24"/>
-          <w:szCs w:val="24"/>
-        </w:rPr>
-        <w:t>tori</w:t>
+        <w:t>Producatori</w:t>
       </w:r>
       <w:proofErr w:type="spellEnd"/>
       <w:r>
@@ -9205,27 +9185,7 @@
           <w:sz w:val="24"/>
           <w:szCs w:val="24"/>
         </w:rPr>
-        <w:t>Cli</w:t>
-      </w:r>
-      <w:r>
-        <w:rPr>
-          <w:rFonts w:ascii="Times New Roman" w:hAnsi="Times New Roman" w:cs="Times New Roman"/>
-          <w:b/>
-          <w:bCs/>
-          <w:sz w:val="24"/>
-          <w:szCs w:val="24"/>
-        </w:rPr>
-        <w:t>ent</w:t>
-      </w:r>
-      <w:r>
-        <w:rPr>
-          <w:rFonts w:ascii="Times New Roman" w:hAnsi="Times New Roman" w:cs="Times New Roman"/>
-          <w:b/>
-          <w:bCs/>
-          <w:sz w:val="24"/>
-          <w:szCs w:val="24"/>
-        </w:rPr>
-        <w:t>i</w:t>
+        <w:t>Clienti</w:t>
       </w:r>
       <w:proofErr w:type="spellEnd"/>
       <w:r>
@@ -9688,120 +9648,92 @@
         <w:spacing w:line="276" w:lineRule="auto"/>
         <w:rPr>
           <w:rFonts w:ascii="Times New Roman" w:hAnsi="Times New Roman" w:cs="Times New Roman"/>
-          <w:sz w:val="24"/>
-          <w:szCs w:val="24"/>
-        </w:rPr>
-      </w:pPr>
-      <w:r>
-        <w:rPr>
-          <w:rFonts w:ascii="Times New Roman" w:hAnsi="Times New Roman" w:cs="Times New Roman"/>
-          <w:b/>
-          <w:bCs/>
-          <w:sz w:val="24"/>
-          <w:szCs w:val="24"/>
-        </w:rPr>
-        <w:t>"</w:t>
-      </w:r>
-      <w:proofErr w:type="spellStart"/>
-      <w:r>
-        <w:rPr>
-          <w:rFonts w:ascii="Times New Roman" w:hAnsi="Times New Roman" w:cs="Times New Roman"/>
-          <w:b/>
-          <w:bCs/>
-          <w:sz w:val="24"/>
-          <w:szCs w:val="24"/>
-        </w:rPr>
-        <w:t>Detalii_comenzi</w:t>
-      </w:r>
-      <w:proofErr w:type="spellEnd"/>
-      <w:r>
-        <w:rPr>
-          <w:rFonts w:ascii="Times New Roman" w:hAnsi="Times New Roman" w:cs="Times New Roman"/>
-          <w:b/>
-          <w:bCs/>
-          <w:sz w:val="24"/>
-          <w:szCs w:val="24"/>
-        </w:rPr>
-        <w:t>"</w:t>
-      </w:r>
-      <w:r>
-        <w:rPr>
-          <w:rFonts w:ascii="Times New Roman" w:hAnsi="Times New Roman" w:cs="Times New Roman"/>
-          <w:sz w:val="24"/>
-          <w:szCs w:val="24"/>
-        </w:rPr>
-        <w:t>:</w:t>
-      </w:r>
-      <w:r>
-        <w:rPr>
-          <w:rFonts w:ascii="Times New Roman" w:hAnsi="Times New Roman" w:cs="Times New Roman"/>
-          <w:sz w:val="24"/>
-          <w:szCs w:val="24"/>
-        </w:rPr>
-        <w:t xml:space="preserve"> </w:t>
-      </w:r>
-      <w:proofErr w:type="spellStart"/>
-      <w:r>
-        <w:rPr>
-          <w:rFonts w:ascii="Times New Roman" w:hAnsi="Times New Roman" w:cs="Times New Roman"/>
-          <w:sz w:val="24"/>
-          <w:szCs w:val="24"/>
-        </w:rPr>
-        <w:t>contine</w:t>
-      </w:r>
-      <w:proofErr w:type="spellEnd"/>
-      <w:r>
-        <w:rPr>
-          <w:rFonts w:ascii="Times New Roman" w:hAnsi="Times New Roman" w:cs="Times New Roman"/>
-          <w:sz w:val="24"/>
-          <w:szCs w:val="24"/>
-        </w:rPr>
-        <w:t xml:space="preserve"> </w:t>
-      </w:r>
-      <w:proofErr w:type="spellStart"/>
-      <w:r>
-        <w:rPr>
-          <w:rFonts w:ascii="Times New Roman" w:hAnsi="Times New Roman" w:cs="Times New Roman"/>
-          <w:sz w:val="24"/>
-          <w:szCs w:val="24"/>
-        </w:rPr>
-        <w:t>pretul</w:t>
-      </w:r>
-      <w:proofErr w:type="spellEnd"/>
-      <w:r>
-        <w:rPr>
-          <w:rFonts w:ascii="Times New Roman" w:hAnsi="Times New Roman" w:cs="Times New Roman"/>
-          <w:sz w:val="24"/>
-          <w:szCs w:val="24"/>
-        </w:rPr>
-        <w:t xml:space="preserve"> total </w:t>
-      </w:r>
-      <w:proofErr w:type="spellStart"/>
-      <w:r>
-        <w:rPr>
-          <w:rFonts w:ascii="Times New Roman" w:hAnsi="Times New Roman" w:cs="Times New Roman"/>
-          <w:sz w:val="24"/>
-          <w:szCs w:val="24"/>
-        </w:rPr>
-        <w:t>si</w:t>
-      </w:r>
-      <w:proofErr w:type="spellEnd"/>
-      <w:r>
-        <w:rPr>
-          <w:rFonts w:ascii="Times New Roman" w:hAnsi="Times New Roman" w:cs="Times New Roman"/>
-          <w:sz w:val="24"/>
-          <w:szCs w:val="24"/>
-        </w:rPr>
-        <w:t xml:space="preserve"> </w:t>
-      </w:r>
-      <w:proofErr w:type="spellStart"/>
-      <w:r>
-        <w:rPr>
-          <w:rFonts w:ascii="Times New Roman" w:hAnsi="Times New Roman" w:cs="Times New Roman"/>
-          <w:sz w:val="24"/>
-          <w:szCs w:val="24"/>
-        </w:rPr>
-        <w:t>numarul</w:t>
+          <w:b/>
+          <w:bCs/>
+          <w:sz w:val="24"/>
+          <w:szCs w:val="24"/>
+        </w:rPr>
+      </w:pPr>
+      <w:r>
+        <w:rPr>
+          <w:rFonts w:ascii="Times New Roman" w:hAnsi="Times New Roman" w:cs="Times New Roman"/>
+          <w:b/>
+          <w:bCs/>
+          <w:sz w:val="24"/>
+          <w:szCs w:val="24"/>
+        </w:rPr>
+        <w:t>"Magazine"</w:t>
+      </w:r>
+      <w:r>
+        <w:rPr>
+          <w:rFonts w:ascii="Times New Roman" w:hAnsi="Times New Roman" w:cs="Times New Roman"/>
+          <w:sz w:val="24"/>
+          <w:szCs w:val="24"/>
+        </w:rPr>
+        <w:t xml:space="preserve">: </w:t>
+      </w:r>
+      <w:proofErr w:type="spellStart"/>
+      <w:r>
+        <w:rPr>
+          <w:rFonts w:ascii="Times New Roman" w:hAnsi="Times New Roman" w:cs="Times New Roman"/>
+          <w:sz w:val="24"/>
+          <w:szCs w:val="24"/>
+        </w:rPr>
+        <w:t>reprezintă</w:t>
+      </w:r>
+      <w:proofErr w:type="spellEnd"/>
+      <w:r>
+        <w:rPr>
+          <w:rFonts w:ascii="Times New Roman" w:hAnsi="Times New Roman" w:cs="Times New Roman"/>
+          <w:sz w:val="24"/>
+          <w:szCs w:val="24"/>
+        </w:rPr>
+        <w:t xml:space="preserve"> un </w:t>
+      </w:r>
+      <w:proofErr w:type="spellStart"/>
+      <w:r>
+        <w:rPr>
+          <w:rFonts w:ascii="Times New Roman" w:hAnsi="Times New Roman" w:cs="Times New Roman"/>
+          <w:sz w:val="24"/>
+          <w:szCs w:val="24"/>
+        </w:rPr>
+        <w:t>magazin</w:t>
+      </w:r>
+      <w:proofErr w:type="spellEnd"/>
+      <w:r>
+        <w:rPr>
+          <w:rFonts w:ascii="Times New Roman" w:hAnsi="Times New Roman" w:cs="Times New Roman"/>
+          <w:sz w:val="24"/>
+          <w:szCs w:val="24"/>
+        </w:rPr>
+        <w:t xml:space="preserve"> </w:t>
+      </w:r>
+      <w:proofErr w:type="spellStart"/>
+      <w:r>
+        <w:rPr>
+          <w:rFonts w:ascii="Times New Roman" w:hAnsi="Times New Roman" w:cs="Times New Roman"/>
+          <w:sz w:val="24"/>
+          <w:szCs w:val="24"/>
+        </w:rPr>
+        <w:t>fizic</w:t>
+      </w:r>
+      <w:proofErr w:type="spellEnd"/>
+      <w:r>
+        <w:rPr>
+          <w:rFonts w:ascii="Times New Roman" w:hAnsi="Times New Roman" w:cs="Times New Roman"/>
+          <w:sz w:val="24"/>
+          <w:szCs w:val="24"/>
+        </w:rPr>
+        <w:t xml:space="preserve"> </w:t>
+      </w:r>
+      <w:proofErr w:type="spellStart"/>
+      <w:r>
+        <w:rPr>
+          <w:rFonts w:ascii="Times New Roman" w:hAnsi="Times New Roman" w:cs="Times New Roman"/>
+          <w:sz w:val="24"/>
+          <w:szCs w:val="24"/>
+        </w:rPr>
+        <w:t>deținut</w:t>
       </w:r>
       <w:proofErr w:type="spellEnd"/>
       <w:r>
@@ -9819,25 +9751,7 @@
           <w:sz w:val="24"/>
           <w:szCs w:val="24"/>
         </w:rPr>
-        <w:t>produse</w:t>
-      </w:r>
-      <w:proofErr w:type="spellEnd"/>
-      <w:r>
-        <w:rPr>
-          <w:rFonts w:ascii="Times New Roman" w:hAnsi="Times New Roman" w:cs="Times New Roman"/>
-          <w:sz w:val="24"/>
-          <w:szCs w:val="24"/>
-        </w:rPr>
-        <w:t xml:space="preserve"> al </w:t>
-      </w:r>
-      <w:proofErr w:type="spellStart"/>
-      <w:r>
-        <w:rPr>
-          <w:rFonts w:ascii="Times New Roman" w:hAnsi="Times New Roman" w:cs="Times New Roman"/>
-          <w:sz w:val="24"/>
-          <w:szCs w:val="24"/>
-        </w:rPr>
-        <w:t>comenzii</w:t>
+        <w:t>TechFlow</w:t>
       </w:r>
       <w:proofErr w:type="spellEnd"/>
     </w:p>
@@ -9900,7 +9814,7 @@
           <w:sz w:val="24"/>
           <w:szCs w:val="24"/>
         </w:rPr>
-        <w:t>ID_detalii_comanda</w:t>
+        <w:t>ID_magazin</w:t>
       </w:r>
       <w:proofErr w:type="spellEnd"/>
     </w:p>
@@ -9914,29 +9828,57 @@
         <w:spacing w:line="276" w:lineRule="auto"/>
         <w:rPr>
           <w:rFonts w:ascii="Times New Roman" w:hAnsi="Times New Roman" w:cs="Times New Roman"/>
-          <w:b/>
-          <w:bCs/>
-          <w:sz w:val="24"/>
-          <w:szCs w:val="24"/>
-        </w:rPr>
-      </w:pPr>
-      <w:r>
-        <w:rPr>
-          <w:rFonts w:ascii="Times New Roman" w:hAnsi="Times New Roman" w:cs="Times New Roman"/>
-          <w:b/>
-          <w:bCs/>
-          <w:sz w:val="24"/>
-          <w:szCs w:val="24"/>
-        </w:rPr>
-        <w:t>"Magazine"</w:t>
-      </w:r>
-      <w:r>
-        <w:rPr>
-          <w:rFonts w:ascii="Times New Roman" w:hAnsi="Times New Roman" w:cs="Times New Roman"/>
-          <w:sz w:val="24"/>
-          <w:szCs w:val="24"/>
-        </w:rPr>
-        <w:t xml:space="preserve">: </w:t>
+          <w:sz w:val="24"/>
+          <w:szCs w:val="24"/>
+        </w:rPr>
+      </w:pPr>
+      <w:r>
+        <w:rPr>
+          <w:rFonts w:ascii="Times New Roman" w:hAnsi="Times New Roman" w:cs="Times New Roman"/>
+          <w:b/>
+          <w:bCs/>
+          <w:sz w:val="24"/>
+          <w:szCs w:val="24"/>
+        </w:rPr>
+        <w:t>"</w:t>
+      </w:r>
+      <w:proofErr w:type="spellStart"/>
+      <w:r>
+        <w:rPr>
+          <w:rFonts w:ascii="Times New Roman" w:hAnsi="Times New Roman" w:cs="Times New Roman"/>
+          <w:b/>
+          <w:bCs/>
+          <w:sz w:val="24"/>
+          <w:szCs w:val="24"/>
+        </w:rPr>
+        <w:t>Angajati</w:t>
+      </w:r>
+      <w:proofErr w:type="spellEnd"/>
+      <w:r>
+        <w:rPr>
+          <w:rFonts w:ascii="Times New Roman" w:hAnsi="Times New Roman" w:cs="Times New Roman"/>
+          <w:b/>
+          <w:bCs/>
+          <w:sz w:val="24"/>
+          <w:szCs w:val="24"/>
+        </w:rPr>
+        <w:t>"</w:t>
+      </w:r>
+      <w:r>
+        <w:rPr>
+          <w:rFonts w:ascii="Times New Roman" w:hAnsi="Times New Roman" w:cs="Times New Roman"/>
+          <w:sz w:val="24"/>
+          <w:szCs w:val="24"/>
+        </w:rPr>
+        <w:t>:</w:t>
+      </w:r>
+      <w:r>
+        <w:rPr>
+          <w:rFonts w:ascii="Times New Roman" w:hAnsi="Times New Roman" w:cs="Times New Roman"/>
+          <w:sz w:val="24"/>
+          <w:szCs w:val="24"/>
+        </w:rPr>
+        <w:t xml:space="preserve"> </w:t>
       </w:r>
       <w:proofErr w:type="spellStart"/>
       <w:r>
@@ -9954,7 +9896,61 @@
           <w:sz w:val="24"/>
           <w:szCs w:val="24"/>
         </w:rPr>
-        <w:t xml:space="preserve"> un </w:t>
+        <w:t xml:space="preserve"> o </w:t>
+      </w:r>
+      <w:proofErr w:type="spellStart"/>
+      <w:r>
+        <w:rPr>
+          <w:rFonts w:ascii="Times New Roman" w:hAnsi="Times New Roman" w:cs="Times New Roman"/>
+          <w:sz w:val="24"/>
+          <w:szCs w:val="24"/>
+        </w:rPr>
+        <w:t>persoană</w:t>
+      </w:r>
+      <w:proofErr w:type="spellEnd"/>
+      <w:r>
+        <w:rPr>
+          <w:rFonts w:ascii="Times New Roman" w:hAnsi="Times New Roman" w:cs="Times New Roman"/>
+          <w:sz w:val="24"/>
+          <w:szCs w:val="24"/>
+        </w:rPr>
+        <w:t xml:space="preserve"> care </w:t>
+      </w:r>
+      <w:proofErr w:type="spellStart"/>
+      <w:r>
+        <w:rPr>
+          <w:rFonts w:ascii="Times New Roman" w:hAnsi="Times New Roman" w:cs="Times New Roman"/>
+          <w:sz w:val="24"/>
+          <w:szCs w:val="24"/>
+        </w:rPr>
+        <w:t>lucrează</w:t>
+      </w:r>
+      <w:proofErr w:type="spellEnd"/>
+      <w:r>
+        <w:rPr>
+          <w:rFonts w:ascii="Times New Roman" w:hAnsi="Times New Roman" w:cs="Times New Roman"/>
+          <w:sz w:val="24"/>
+          <w:szCs w:val="24"/>
+        </w:rPr>
+        <w:t xml:space="preserve"> </w:t>
+      </w:r>
+      <w:proofErr w:type="spellStart"/>
+      <w:r>
+        <w:rPr>
+          <w:rFonts w:ascii="Times New Roman" w:hAnsi="Times New Roman" w:cs="Times New Roman"/>
+          <w:sz w:val="24"/>
+          <w:szCs w:val="24"/>
+        </w:rPr>
+        <w:t>într</w:t>
+      </w:r>
+      <w:proofErr w:type="spellEnd"/>
+      <w:r>
+        <w:rPr>
+          <w:rFonts w:ascii="Times New Roman" w:hAnsi="Times New Roman" w:cs="Times New Roman"/>
+          <w:sz w:val="24"/>
+          <w:szCs w:val="24"/>
+        </w:rPr>
+        <w:t xml:space="preserve">-un </w:t>
       </w:r>
       <w:proofErr w:type="spellStart"/>
       <w:r>
@@ -9991,24 +9987,6 @@
           <w:szCs w:val="24"/>
         </w:rPr>
         <w:t xml:space="preserve"> </w:t>
-      </w:r>
-      <w:proofErr w:type="spellStart"/>
-      <w:r>
-        <w:rPr>
-          <w:rFonts w:ascii="Times New Roman" w:hAnsi="Times New Roman" w:cs="Times New Roman"/>
-          <w:sz w:val="24"/>
-          <w:szCs w:val="24"/>
-        </w:rPr>
-        <w:t>deținut</w:t>
-      </w:r>
-      <w:proofErr w:type="spellEnd"/>
-      <w:r>
-        <w:rPr>
-          <w:rFonts w:ascii="Times New Roman" w:hAnsi="Times New Roman" w:cs="Times New Roman"/>
-          <w:sz w:val="24"/>
-          <w:szCs w:val="24"/>
-        </w:rPr>
-        <w:t xml:space="preserve"> de </w:t>
       </w:r>
       <w:proofErr w:type="spellStart"/>
       <w:r>
@@ -10080,7 +10058,7 @@
           <w:sz w:val="24"/>
           <w:szCs w:val="24"/>
         </w:rPr>
-        <w:t>ID_magazin</w:t>
+        <w:t>ID_angajat</w:t>
       </w:r>
       <w:proofErr w:type="spellEnd"/>
     </w:p>
@@ -10117,27 +10095,7 @@
           <w:sz w:val="24"/>
           <w:szCs w:val="24"/>
         </w:rPr>
-        <w:t>Angaja</w:t>
-      </w:r>
-      <w:r>
-        <w:rPr>
-          <w:rFonts w:ascii="Times New Roman" w:hAnsi="Times New Roman" w:cs="Times New Roman"/>
-          <w:b/>
-          <w:bCs/>
-          <w:sz w:val="24"/>
-          <w:szCs w:val="24"/>
-        </w:rPr>
-        <w:t>t</w:t>
-      </w:r>
-      <w:r>
-        <w:rPr>
-          <w:rFonts w:ascii="Times New Roman" w:hAnsi="Times New Roman" w:cs="Times New Roman"/>
-          <w:b/>
-          <w:bCs/>
-          <w:sz w:val="24"/>
-          <w:szCs w:val="24"/>
-        </w:rPr>
-        <w:t>i</w:t>
+        <w:t>Recenzii</w:t>
       </w:r>
       <w:proofErr w:type="spellEnd"/>
       <w:r>
@@ -10182,106 +10140,88 @@
           <w:sz w:val="24"/>
           <w:szCs w:val="24"/>
         </w:rPr>
-        <w:t xml:space="preserve"> o </w:t>
-      </w:r>
-      <w:proofErr w:type="spellStart"/>
-      <w:r>
-        <w:rPr>
-          <w:rFonts w:ascii="Times New Roman" w:hAnsi="Times New Roman" w:cs="Times New Roman"/>
-          <w:sz w:val="24"/>
-          <w:szCs w:val="24"/>
-        </w:rPr>
-        <w:t>persoană</w:t>
-      </w:r>
-      <w:proofErr w:type="spellEnd"/>
-      <w:r>
-        <w:rPr>
-          <w:rFonts w:ascii="Times New Roman" w:hAnsi="Times New Roman" w:cs="Times New Roman"/>
-          <w:sz w:val="24"/>
-          <w:szCs w:val="24"/>
-        </w:rPr>
-        <w:t xml:space="preserve"> care </w:t>
-      </w:r>
-      <w:proofErr w:type="spellStart"/>
-      <w:r>
-        <w:rPr>
-          <w:rFonts w:ascii="Times New Roman" w:hAnsi="Times New Roman" w:cs="Times New Roman"/>
-          <w:sz w:val="24"/>
-          <w:szCs w:val="24"/>
-        </w:rPr>
-        <w:t>lucrează</w:t>
-      </w:r>
-      <w:proofErr w:type="spellEnd"/>
-      <w:r>
-        <w:rPr>
-          <w:rFonts w:ascii="Times New Roman" w:hAnsi="Times New Roman" w:cs="Times New Roman"/>
-          <w:sz w:val="24"/>
-          <w:szCs w:val="24"/>
-        </w:rPr>
-        <w:t xml:space="preserve"> </w:t>
-      </w:r>
-      <w:proofErr w:type="spellStart"/>
-      <w:r>
-        <w:rPr>
-          <w:rFonts w:ascii="Times New Roman" w:hAnsi="Times New Roman" w:cs="Times New Roman"/>
-          <w:sz w:val="24"/>
-          <w:szCs w:val="24"/>
-        </w:rPr>
-        <w:t>într</w:t>
-      </w:r>
-      <w:proofErr w:type="spellEnd"/>
-      <w:r>
-        <w:rPr>
-          <w:rFonts w:ascii="Times New Roman" w:hAnsi="Times New Roman" w:cs="Times New Roman"/>
-          <w:sz w:val="24"/>
-          <w:szCs w:val="24"/>
-        </w:rPr>
-        <w:t xml:space="preserve">-un </w:t>
-      </w:r>
-      <w:proofErr w:type="spellStart"/>
-      <w:r>
-        <w:rPr>
-          <w:rFonts w:ascii="Times New Roman" w:hAnsi="Times New Roman" w:cs="Times New Roman"/>
-          <w:sz w:val="24"/>
-          <w:szCs w:val="24"/>
-        </w:rPr>
-        <w:t>magazin</w:t>
-      </w:r>
-      <w:proofErr w:type="spellEnd"/>
-      <w:r>
-        <w:rPr>
-          <w:rFonts w:ascii="Times New Roman" w:hAnsi="Times New Roman" w:cs="Times New Roman"/>
-          <w:sz w:val="24"/>
-          <w:szCs w:val="24"/>
-        </w:rPr>
-        <w:t xml:space="preserve"> </w:t>
-      </w:r>
-      <w:proofErr w:type="spellStart"/>
-      <w:r>
-        <w:rPr>
-          <w:rFonts w:ascii="Times New Roman" w:hAnsi="Times New Roman" w:cs="Times New Roman"/>
-          <w:sz w:val="24"/>
-          <w:szCs w:val="24"/>
-        </w:rPr>
-        <w:t>fizic</w:t>
-      </w:r>
-      <w:proofErr w:type="spellEnd"/>
-      <w:r>
-        <w:rPr>
-          <w:rFonts w:ascii="Times New Roman" w:hAnsi="Times New Roman" w:cs="Times New Roman"/>
-          <w:sz w:val="24"/>
-          <w:szCs w:val="24"/>
-        </w:rPr>
-        <w:t xml:space="preserve"> </w:t>
-      </w:r>
-      <w:proofErr w:type="spellStart"/>
-      <w:r>
-        <w:rPr>
-          <w:rFonts w:ascii="Times New Roman" w:hAnsi="Times New Roman" w:cs="Times New Roman"/>
-          <w:sz w:val="24"/>
-          <w:szCs w:val="24"/>
-        </w:rPr>
-        <w:t>TechFlow</w:t>
+        <w:t xml:space="preserve"> feedback-</w:t>
+      </w:r>
+      <w:proofErr w:type="spellStart"/>
+      <w:r>
+        <w:rPr>
+          <w:rFonts w:ascii="Times New Roman" w:hAnsi="Times New Roman" w:cs="Times New Roman"/>
+          <w:sz w:val="24"/>
+          <w:szCs w:val="24"/>
+        </w:rPr>
+        <w:t>ul</w:t>
+      </w:r>
+      <w:proofErr w:type="spellEnd"/>
+      <w:r>
+        <w:rPr>
+          <w:rFonts w:ascii="Times New Roman" w:hAnsi="Times New Roman" w:cs="Times New Roman"/>
+          <w:sz w:val="24"/>
+          <w:szCs w:val="24"/>
+        </w:rPr>
+        <w:t xml:space="preserve"> </w:t>
+      </w:r>
+      <w:proofErr w:type="spellStart"/>
+      <w:r>
+        <w:rPr>
+          <w:rFonts w:ascii="Times New Roman" w:hAnsi="Times New Roman" w:cs="Times New Roman"/>
+          <w:sz w:val="24"/>
+          <w:szCs w:val="24"/>
+        </w:rPr>
+        <w:t>lăsat</w:t>
+      </w:r>
+      <w:proofErr w:type="spellEnd"/>
+      <w:r>
+        <w:rPr>
+          <w:rFonts w:ascii="Times New Roman" w:hAnsi="Times New Roman" w:cs="Times New Roman"/>
+          <w:sz w:val="24"/>
+          <w:szCs w:val="24"/>
+        </w:rPr>
+        <w:t xml:space="preserve"> de un client cu </w:t>
+      </w:r>
+      <w:proofErr w:type="spellStart"/>
+      <w:r>
+        <w:rPr>
+          <w:rFonts w:ascii="Times New Roman" w:hAnsi="Times New Roman" w:cs="Times New Roman"/>
+          <w:sz w:val="24"/>
+          <w:szCs w:val="24"/>
+        </w:rPr>
+        <w:t>privire</w:t>
+      </w:r>
+      <w:proofErr w:type="spellEnd"/>
+      <w:r>
+        <w:rPr>
+          <w:rFonts w:ascii="Times New Roman" w:hAnsi="Times New Roman" w:cs="Times New Roman"/>
+          <w:sz w:val="24"/>
+          <w:szCs w:val="24"/>
+        </w:rPr>
+        <w:t xml:space="preserve"> la un </w:t>
+      </w:r>
+      <w:proofErr w:type="spellStart"/>
+      <w:r>
+        <w:rPr>
+          <w:rFonts w:ascii="Times New Roman" w:hAnsi="Times New Roman" w:cs="Times New Roman"/>
+          <w:sz w:val="24"/>
+          <w:szCs w:val="24"/>
+        </w:rPr>
+        <w:t>produs</w:t>
+      </w:r>
+      <w:proofErr w:type="spellEnd"/>
+      <w:r>
+        <w:rPr>
+          <w:rFonts w:ascii="Times New Roman" w:hAnsi="Times New Roman" w:cs="Times New Roman"/>
+          <w:sz w:val="24"/>
+          <w:szCs w:val="24"/>
+        </w:rPr>
+        <w:t xml:space="preserve"> </w:t>
+      </w:r>
+      <w:proofErr w:type="spellStart"/>
+      <w:r>
+        <w:rPr>
+          <w:rFonts w:ascii="Times New Roman" w:hAnsi="Times New Roman" w:cs="Times New Roman"/>
+          <w:sz w:val="24"/>
+          <w:szCs w:val="24"/>
+        </w:rPr>
+        <w:t>achiziționat</w:t>
       </w:r>
       <w:proofErr w:type="spellEnd"/>
     </w:p>
@@ -10344,7 +10284,7 @@
           <w:sz w:val="24"/>
           <w:szCs w:val="24"/>
         </w:rPr>
-        <w:t>ID_angajat</w:t>
+        <w:t>ID_recenzie</w:t>
       </w:r>
       <w:proofErr w:type="spellEnd"/>
     </w:p>
@@ -10370,29 +10310,7 @@
           <w:sz w:val="24"/>
           <w:szCs w:val="24"/>
         </w:rPr>
-        <w:t>"</w:t>
-      </w:r>
-      <w:proofErr w:type="spellStart"/>
-      <w:r>
-        <w:rPr>
-          <w:rFonts w:ascii="Times New Roman" w:hAnsi="Times New Roman" w:cs="Times New Roman"/>
-          <w:b/>
-          <w:bCs/>
-          <w:sz w:val="24"/>
-          <w:szCs w:val="24"/>
-        </w:rPr>
-        <w:t>Recenzii</w:t>
-      </w:r>
-      <w:proofErr w:type="spellEnd"/>
-      <w:r>
-        <w:rPr>
-          <w:rFonts w:ascii="Times New Roman" w:hAnsi="Times New Roman" w:cs="Times New Roman"/>
-          <w:b/>
-          <w:bCs/>
-          <w:sz w:val="24"/>
-          <w:szCs w:val="24"/>
-        </w:rPr>
-        <w:t>"</w:t>
+        <w:t>"Plati"</w:t>
       </w:r>
       <w:r>
         <w:rPr>
@@ -10426,90 +10344,98 @@
           <w:sz w:val="24"/>
           <w:szCs w:val="24"/>
         </w:rPr>
-        <w:t xml:space="preserve"> feedback-</w:t>
-      </w:r>
-      <w:proofErr w:type="spellStart"/>
-      <w:r>
-        <w:rPr>
-          <w:rFonts w:ascii="Times New Roman" w:hAnsi="Times New Roman" w:cs="Times New Roman"/>
-          <w:sz w:val="24"/>
-          <w:szCs w:val="24"/>
-        </w:rPr>
-        <w:t>ul</w:t>
-      </w:r>
-      <w:proofErr w:type="spellEnd"/>
-      <w:r>
-        <w:rPr>
-          <w:rFonts w:ascii="Times New Roman" w:hAnsi="Times New Roman" w:cs="Times New Roman"/>
-          <w:sz w:val="24"/>
-          <w:szCs w:val="24"/>
-        </w:rPr>
-        <w:t xml:space="preserve"> </w:t>
-      </w:r>
-      <w:proofErr w:type="spellStart"/>
-      <w:r>
-        <w:rPr>
-          <w:rFonts w:ascii="Times New Roman" w:hAnsi="Times New Roman" w:cs="Times New Roman"/>
-          <w:sz w:val="24"/>
-          <w:szCs w:val="24"/>
-        </w:rPr>
-        <w:t>lăsat</w:t>
-      </w:r>
-      <w:proofErr w:type="spellEnd"/>
-      <w:r>
-        <w:rPr>
-          <w:rFonts w:ascii="Times New Roman" w:hAnsi="Times New Roman" w:cs="Times New Roman"/>
-          <w:sz w:val="24"/>
-          <w:szCs w:val="24"/>
-        </w:rPr>
-        <w:t xml:space="preserve"> de un client cu </w:t>
-      </w:r>
-      <w:proofErr w:type="spellStart"/>
-      <w:r>
-        <w:rPr>
-          <w:rFonts w:ascii="Times New Roman" w:hAnsi="Times New Roman" w:cs="Times New Roman"/>
-          <w:sz w:val="24"/>
-          <w:szCs w:val="24"/>
-        </w:rPr>
-        <w:t>privire</w:t>
-      </w:r>
-      <w:proofErr w:type="spellEnd"/>
-      <w:r>
-        <w:rPr>
-          <w:rFonts w:ascii="Times New Roman" w:hAnsi="Times New Roman" w:cs="Times New Roman"/>
-          <w:sz w:val="24"/>
-          <w:szCs w:val="24"/>
-        </w:rPr>
-        <w:t xml:space="preserve"> la un </w:t>
-      </w:r>
-      <w:proofErr w:type="spellStart"/>
-      <w:r>
-        <w:rPr>
-          <w:rFonts w:ascii="Times New Roman" w:hAnsi="Times New Roman" w:cs="Times New Roman"/>
-          <w:sz w:val="24"/>
-          <w:szCs w:val="24"/>
-        </w:rPr>
-        <w:t>produs</w:t>
-      </w:r>
-      <w:proofErr w:type="spellEnd"/>
-      <w:r>
-        <w:rPr>
-          <w:rFonts w:ascii="Times New Roman" w:hAnsi="Times New Roman" w:cs="Times New Roman"/>
-          <w:sz w:val="24"/>
-          <w:szCs w:val="24"/>
-        </w:rPr>
-        <w:t xml:space="preserve"> </w:t>
-      </w:r>
-      <w:proofErr w:type="spellStart"/>
-      <w:r>
-        <w:rPr>
-          <w:rFonts w:ascii="Times New Roman" w:hAnsi="Times New Roman" w:cs="Times New Roman"/>
-          <w:sz w:val="24"/>
-          <w:szCs w:val="24"/>
-        </w:rPr>
-        <w:t>achiziționat</w:t>
-      </w:r>
-      <w:proofErr w:type="spellEnd"/>
+        <w:t xml:space="preserve"> o </w:t>
+      </w:r>
+      <w:proofErr w:type="spellStart"/>
+      <w:r>
+        <w:rPr>
+          <w:rFonts w:ascii="Times New Roman" w:hAnsi="Times New Roman" w:cs="Times New Roman"/>
+          <w:sz w:val="24"/>
+          <w:szCs w:val="24"/>
+        </w:rPr>
+        <w:t>plată</w:t>
+      </w:r>
+      <w:proofErr w:type="spellEnd"/>
+      <w:r>
+        <w:rPr>
+          <w:rFonts w:ascii="Times New Roman" w:hAnsi="Times New Roman" w:cs="Times New Roman"/>
+          <w:sz w:val="24"/>
+          <w:szCs w:val="24"/>
+        </w:rPr>
+        <w:t xml:space="preserve"> </w:t>
+      </w:r>
+      <w:proofErr w:type="spellStart"/>
+      <w:r>
+        <w:rPr>
+          <w:rFonts w:ascii="Times New Roman" w:hAnsi="Times New Roman" w:cs="Times New Roman"/>
+          <w:sz w:val="24"/>
+          <w:szCs w:val="24"/>
+        </w:rPr>
+        <w:t>înregistrată</w:t>
+      </w:r>
+      <w:proofErr w:type="spellEnd"/>
+      <w:r>
+        <w:rPr>
+          <w:rFonts w:ascii="Times New Roman" w:hAnsi="Times New Roman" w:cs="Times New Roman"/>
+          <w:sz w:val="24"/>
+          <w:szCs w:val="24"/>
+        </w:rPr>
+        <w:t xml:space="preserve"> </w:t>
+      </w:r>
+      <w:proofErr w:type="spellStart"/>
+      <w:r>
+        <w:rPr>
+          <w:rFonts w:ascii="Times New Roman" w:hAnsi="Times New Roman" w:cs="Times New Roman"/>
+          <w:sz w:val="24"/>
+          <w:szCs w:val="24"/>
+        </w:rPr>
+        <w:t>pentru</w:t>
+      </w:r>
+      <w:proofErr w:type="spellEnd"/>
+      <w:r>
+        <w:rPr>
+          <w:rFonts w:ascii="Times New Roman" w:hAnsi="Times New Roman" w:cs="Times New Roman"/>
+          <w:sz w:val="24"/>
+          <w:szCs w:val="24"/>
+        </w:rPr>
+        <w:t xml:space="preserve"> o </w:t>
+      </w:r>
+      <w:proofErr w:type="spellStart"/>
+      <w:r>
+        <w:rPr>
+          <w:rFonts w:ascii="Times New Roman" w:hAnsi="Times New Roman" w:cs="Times New Roman"/>
+          <w:sz w:val="24"/>
+          <w:szCs w:val="24"/>
+        </w:rPr>
+        <w:t>comandă</w:t>
+      </w:r>
+      <w:proofErr w:type="spellEnd"/>
+      <w:r>
+        <w:rPr>
+          <w:rFonts w:ascii="Times New Roman" w:hAnsi="Times New Roman" w:cs="Times New Roman"/>
+          <w:sz w:val="24"/>
+          <w:szCs w:val="24"/>
+        </w:rPr>
+        <w:t xml:space="preserve"> </w:t>
+      </w:r>
+      <w:proofErr w:type="spellStart"/>
+      <w:r>
+        <w:rPr>
+          <w:rFonts w:ascii="Times New Roman" w:hAnsi="Times New Roman" w:cs="Times New Roman"/>
+          <w:sz w:val="24"/>
+          <w:szCs w:val="24"/>
+        </w:rPr>
+        <w:t>plasată</w:t>
+      </w:r>
+      <w:proofErr w:type="spellEnd"/>
+      <w:r>
+        <w:rPr>
+          <w:rFonts w:ascii="Times New Roman" w:hAnsi="Times New Roman" w:cs="Times New Roman"/>
+          <w:sz w:val="24"/>
+          <w:szCs w:val="24"/>
+        </w:rPr>
+        <w:t xml:space="preserve"> de un client</w:t>
+      </w:r>
     </w:p>
     <w:p>
       <w:pPr>
@@ -10570,7 +10496,7 @@
           <w:sz w:val="24"/>
           <w:szCs w:val="24"/>
         </w:rPr>
-        <w:t>ID_recenzie</w:t>
+        <w:t>ID_plata</w:t>
       </w:r>
       <w:proofErr w:type="spellEnd"/>
     </w:p>
@@ -10596,27 +10522,7 @@
           <w:sz w:val="24"/>
           <w:szCs w:val="24"/>
         </w:rPr>
-        <w:t>"Pl</w:t>
-      </w:r>
-      <w:r>
-        <w:rPr>
-          <w:rFonts w:ascii="Times New Roman" w:hAnsi="Times New Roman" w:cs="Times New Roman"/>
-          <w:b/>
-          <w:bCs/>
-          <w:sz w:val="24"/>
-          <w:szCs w:val="24"/>
-        </w:rPr>
-        <w:t>at</w:t>
-      </w:r>
-      <w:r>
-        <w:rPr>
-          <w:rFonts w:ascii="Times New Roman" w:hAnsi="Times New Roman" w:cs="Times New Roman"/>
-          <w:b/>
-          <w:bCs/>
-          <w:sz w:val="24"/>
-          <w:szCs w:val="24"/>
-        </w:rPr>
-        <w:t>i"</w:t>
+        <w:t>"Transport"</w:t>
       </w:r>
       <w:r>
         <w:rPr>
@@ -10634,114 +10540,114 @@
         </w:rPr>
         <w:t xml:space="preserve"> </w:t>
       </w:r>
-      <w:proofErr w:type="spellStart"/>
-      <w:r>
-        <w:rPr>
-          <w:rFonts w:ascii="Times New Roman" w:hAnsi="Times New Roman" w:cs="Times New Roman"/>
-          <w:sz w:val="24"/>
-          <w:szCs w:val="24"/>
-        </w:rPr>
-        <w:t>reprezintă</w:t>
-      </w:r>
-      <w:proofErr w:type="spellEnd"/>
-      <w:r>
-        <w:rPr>
-          <w:rFonts w:ascii="Times New Roman" w:hAnsi="Times New Roman" w:cs="Times New Roman"/>
-          <w:sz w:val="24"/>
-          <w:szCs w:val="24"/>
-        </w:rPr>
-        <w:t xml:space="preserve"> o </w:t>
-      </w:r>
-      <w:proofErr w:type="spellStart"/>
-      <w:r>
-        <w:rPr>
-          <w:rFonts w:ascii="Times New Roman" w:hAnsi="Times New Roman" w:cs="Times New Roman"/>
-          <w:sz w:val="24"/>
-          <w:szCs w:val="24"/>
-        </w:rPr>
-        <w:t>plată</w:t>
-      </w:r>
-      <w:proofErr w:type="spellEnd"/>
-      <w:r>
-        <w:rPr>
-          <w:rFonts w:ascii="Times New Roman" w:hAnsi="Times New Roman" w:cs="Times New Roman"/>
-          <w:sz w:val="24"/>
-          <w:szCs w:val="24"/>
-        </w:rPr>
-        <w:t xml:space="preserve"> </w:t>
-      </w:r>
-      <w:proofErr w:type="spellStart"/>
-      <w:r>
-        <w:rPr>
-          <w:rFonts w:ascii="Times New Roman" w:hAnsi="Times New Roman" w:cs="Times New Roman"/>
-          <w:sz w:val="24"/>
-          <w:szCs w:val="24"/>
-        </w:rPr>
-        <w:t>înregistrată</w:t>
-      </w:r>
-      <w:proofErr w:type="spellEnd"/>
-      <w:r>
-        <w:rPr>
-          <w:rFonts w:ascii="Times New Roman" w:hAnsi="Times New Roman" w:cs="Times New Roman"/>
-          <w:sz w:val="24"/>
-          <w:szCs w:val="24"/>
-        </w:rPr>
-        <w:t xml:space="preserve"> </w:t>
-      </w:r>
-      <w:proofErr w:type="spellStart"/>
-      <w:r>
-        <w:rPr>
-          <w:rFonts w:ascii="Times New Roman" w:hAnsi="Times New Roman" w:cs="Times New Roman"/>
-          <w:sz w:val="24"/>
-          <w:szCs w:val="24"/>
-        </w:rPr>
-        <w:t>pentru</w:t>
-      </w:r>
-      <w:proofErr w:type="spellEnd"/>
-      <w:r>
-        <w:rPr>
-          <w:rFonts w:ascii="Times New Roman" w:hAnsi="Times New Roman" w:cs="Times New Roman"/>
-          <w:sz w:val="24"/>
-          <w:szCs w:val="24"/>
-        </w:rPr>
-        <w:t xml:space="preserve"> o </w:t>
-      </w:r>
-      <w:proofErr w:type="spellStart"/>
-      <w:r>
-        <w:rPr>
-          <w:rFonts w:ascii="Times New Roman" w:hAnsi="Times New Roman" w:cs="Times New Roman"/>
-          <w:sz w:val="24"/>
-          <w:szCs w:val="24"/>
-        </w:rPr>
-        <w:t>comandă</w:t>
-      </w:r>
-      <w:proofErr w:type="spellEnd"/>
-      <w:r>
-        <w:rPr>
-          <w:rFonts w:ascii="Times New Roman" w:hAnsi="Times New Roman" w:cs="Times New Roman"/>
-          <w:sz w:val="24"/>
-          <w:szCs w:val="24"/>
-        </w:rPr>
-        <w:t xml:space="preserve"> </w:t>
-      </w:r>
-      <w:proofErr w:type="spellStart"/>
-      <w:r>
-        <w:rPr>
-          <w:rFonts w:ascii="Times New Roman" w:hAnsi="Times New Roman" w:cs="Times New Roman"/>
-          <w:sz w:val="24"/>
-          <w:szCs w:val="24"/>
-        </w:rPr>
-        <w:t>plasată</w:t>
-      </w:r>
-      <w:proofErr w:type="spellEnd"/>
-      <w:r>
-        <w:rPr>
-          <w:rFonts w:ascii="Times New Roman" w:hAnsi="Times New Roman" w:cs="Times New Roman"/>
-          <w:sz w:val="24"/>
-          <w:szCs w:val="24"/>
-        </w:rPr>
-        <w:t xml:space="preserve"> de un client</w:t>
-      </w:r>
+      <w:r>
+        <w:rPr>
+          <w:rFonts w:ascii="Times New Roman" w:hAnsi="Times New Roman" w:cs="Times New Roman"/>
+          <w:sz w:val="24"/>
+          <w:szCs w:val="24"/>
+        </w:rPr>
+        <w:t xml:space="preserve"> </w:t>
+      </w:r>
+      <w:proofErr w:type="spellStart"/>
+      <w:r>
+        <w:rPr>
+          <w:rFonts w:ascii="Times New Roman" w:hAnsi="Times New Roman" w:cs="Times New Roman"/>
+          <w:sz w:val="24"/>
+          <w:szCs w:val="24"/>
+        </w:rPr>
+        <w:t>reprezinta</w:t>
+      </w:r>
+      <w:proofErr w:type="spellEnd"/>
+      <w:r>
+        <w:rPr>
+          <w:rFonts w:ascii="Times New Roman" w:hAnsi="Times New Roman" w:cs="Times New Roman"/>
+          <w:sz w:val="24"/>
+          <w:szCs w:val="24"/>
+        </w:rPr>
+        <w:t xml:space="preserve"> </w:t>
+      </w:r>
+      <w:proofErr w:type="spellStart"/>
+      <w:r>
+        <w:rPr>
+          <w:rFonts w:ascii="Times New Roman" w:hAnsi="Times New Roman" w:cs="Times New Roman"/>
+          <w:sz w:val="24"/>
+          <w:szCs w:val="24"/>
+        </w:rPr>
+        <w:t>modalitatea</w:t>
+      </w:r>
+      <w:proofErr w:type="spellEnd"/>
+      <w:r>
+        <w:rPr>
+          <w:rFonts w:ascii="Times New Roman" w:hAnsi="Times New Roman" w:cs="Times New Roman"/>
+          <w:sz w:val="24"/>
+          <w:szCs w:val="24"/>
+        </w:rPr>
+        <w:t xml:space="preserve"> de transport </w:t>
+      </w:r>
+      <w:proofErr w:type="spellStart"/>
+      <w:r>
+        <w:rPr>
+          <w:rFonts w:ascii="Times New Roman" w:hAnsi="Times New Roman" w:cs="Times New Roman"/>
+          <w:sz w:val="24"/>
+          <w:szCs w:val="24"/>
+        </w:rPr>
+        <w:t>în</w:t>
+      </w:r>
+      <w:proofErr w:type="spellEnd"/>
+      <w:r>
+        <w:rPr>
+          <w:rFonts w:ascii="Times New Roman" w:hAnsi="Times New Roman" w:cs="Times New Roman"/>
+          <w:sz w:val="24"/>
+          <w:szCs w:val="24"/>
+        </w:rPr>
+        <w:t xml:space="preserve"> </w:t>
+      </w:r>
+      <w:proofErr w:type="spellStart"/>
+      <w:r>
+        <w:rPr>
+          <w:rFonts w:ascii="Times New Roman" w:hAnsi="Times New Roman" w:cs="Times New Roman"/>
+          <w:sz w:val="24"/>
+          <w:szCs w:val="24"/>
+        </w:rPr>
+        <w:t>momentul</w:t>
+      </w:r>
+      <w:proofErr w:type="spellEnd"/>
+      <w:r>
+        <w:rPr>
+          <w:rFonts w:ascii="Times New Roman" w:hAnsi="Times New Roman" w:cs="Times New Roman"/>
+          <w:sz w:val="24"/>
+          <w:szCs w:val="24"/>
+        </w:rPr>
+        <w:t xml:space="preserve"> </w:t>
+      </w:r>
+      <w:proofErr w:type="spellStart"/>
+      <w:r>
+        <w:rPr>
+          <w:rFonts w:ascii="Times New Roman" w:hAnsi="Times New Roman" w:cs="Times New Roman"/>
+          <w:sz w:val="24"/>
+          <w:szCs w:val="24"/>
+        </w:rPr>
+        <w:t>plasării</w:t>
+      </w:r>
+      <w:proofErr w:type="spellEnd"/>
+      <w:r>
+        <w:rPr>
+          <w:rFonts w:ascii="Times New Roman" w:hAnsi="Times New Roman" w:cs="Times New Roman"/>
+          <w:sz w:val="24"/>
+          <w:szCs w:val="24"/>
+        </w:rPr>
+        <w:t xml:space="preserve"> </w:t>
+      </w:r>
+      <w:proofErr w:type="spellStart"/>
+      <w:r>
+        <w:rPr>
+          <w:rFonts w:ascii="Times New Roman" w:hAnsi="Times New Roman" w:cs="Times New Roman"/>
+          <w:sz w:val="24"/>
+          <w:szCs w:val="24"/>
+        </w:rPr>
+        <w:t>comenzii</w:t>
+      </w:r>
+      <w:proofErr w:type="spellEnd"/>
     </w:p>
     <w:p>
       <w:pPr>
@@ -10802,7 +10708,7 @@
           <w:sz w:val="24"/>
           <w:szCs w:val="24"/>
         </w:rPr>
-        <w:t>ID_plata</w:t>
+        <w:t>ID_transport</w:t>
       </w:r>
       <w:proofErr w:type="spellEnd"/>
     </w:p>
@@ -10828,7 +10734,7 @@
           <w:sz w:val="24"/>
           <w:szCs w:val="24"/>
         </w:rPr>
-        <w:t>"Transport"</w:t>
+        <w:t>"Wishlist"</w:t>
       </w:r>
       <w:r>
         <w:rPr>
@@ -10846,114 +10752,78 @@
         </w:rPr>
         <w:t xml:space="preserve"> </w:t>
       </w:r>
-      <w:r>
-        <w:rPr>
-          <w:rFonts w:ascii="Times New Roman" w:hAnsi="Times New Roman" w:cs="Times New Roman"/>
-          <w:sz w:val="24"/>
-          <w:szCs w:val="24"/>
-        </w:rPr>
-        <w:t xml:space="preserve"> </w:t>
-      </w:r>
-      <w:proofErr w:type="spellStart"/>
-      <w:r>
-        <w:rPr>
-          <w:rFonts w:ascii="Times New Roman" w:hAnsi="Times New Roman" w:cs="Times New Roman"/>
-          <w:sz w:val="24"/>
-          <w:szCs w:val="24"/>
-        </w:rPr>
-        <w:t>reprezinta</w:t>
-      </w:r>
-      <w:proofErr w:type="spellEnd"/>
-      <w:r>
-        <w:rPr>
-          <w:rFonts w:ascii="Times New Roman" w:hAnsi="Times New Roman" w:cs="Times New Roman"/>
-          <w:sz w:val="24"/>
-          <w:szCs w:val="24"/>
-        </w:rPr>
-        <w:t xml:space="preserve"> </w:t>
-      </w:r>
-      <w:proofErr w:type="spellStart"/>
-      <w:r>
-        <w:rPr>
-          <w:rFonts w:ascii="Times New Roman" w:hAnsi="Times New Roman" w:cs="Times New Roman"/>
-          <w:sz w:val="24"/>
-          <w:szCs w:val="24"/>
-        </w:rPr>
-        <w:t>modalitatea</w:t>
-      </w:r>
-      <w:proofErr w:type="spellEnd"/>
-      <w:r>
-        <w:rPr>
-          <w:rFonts w:ascii="Times New Roman" w:hAnsi="Times New Roman" w:cs="Times New Roman"/>
-          <w:sz w:val="24"/>
-          <w:szCs w:val="24"/>
-        </w:rPr>
-        <w:t xml:space="preserve"> de transport </w:t>
-      </w:r>
-      <w:proofErr w:type="spellStart"/>
-      <w:r>
-        <w:rPr>
-          <w:rFonts w:ascii="Times New Roman" w:hAnsi="Times New Roman" w:cs="Times New Roman"/>
-          <w:sz w:val="24"/>
-          <w:szCs w:val="24"/>
-        </w:rPr>
-        <w:t>în</w:t>
-      </w:r>
-      <w:proofErr w:type="spellEnd"/>
-      <w:r>
-        <w:rPr>
-          <w:rFonts w:ascii="Times New Roman" w:hAnsi="Times New Roman" w:cs="Times New Roman"/>
-          <w:sz w:val="24"/>
-          <w:szCs w:val="24"/>
-        </w:rPr>
-        <w:t xml:space="preserve"> </w:t>
-      </w:r>
-      <w:proofErr w:type="spellStart"/>
-      <w:r>
-        <w:rPr>
-          <w:rFonts w:ascii="Times New Roman" w:hAnsi="Times New Roman" w:cs="Times New Roman"/>
-          <w:sz w:val="24"/>
-          <w:szCs w:val="24"/>
-        </w:rPr>
-        <w:t>momentul</w:t>
-      </w:r>
-      <w:proofErr w:type="spellEnd"/>
-      <w:r>
-        <w:rPr>
-          <w:rFonts w:ascii="Times New Roman" w:hAnsi="Times New Roman" w:cs="Times New Roman"/>
-          <w:sz w:val="24"/>
-          <w:szCs w:val="24"/>
-        </w:rPr>
-        <w:t xml:space="preserve"> </w:t>
-      </w:r>
-      <w:proofErr w:type="spellStart"/>
-      <w:r>
-        <w:rPr>
-          <w:rFonts w:ascii="Times New Roman" w:hAnsi="Times New Roman" w:cs="Times New Roman"/>
-          <w:sz w:val="24"/>
-          <w:szCs w:val="24"/>
-        </w:rPr>
-        <w:t>plasării</w:t>
-      </w:r>
-      <w:proofErr w:type="spellEnd"/>
-      <w:r>
-        <w:rPr>
-          <w:rFonts w:ascii="Times New Roman" w:hAnsi="Times New Roman" w:cs="Times New Roman"/>
-          <w:sz w:val="24"/>
-          <w:szCs w:val="24"/>
-        </w:rPr>
-        <w:t xml:space="preserve"> </w:t>
-      </w:r>
-      <w:proofErr w:type="spellStart"/>
-      <w:r>
-        <w:rPr>
-          <w:rFonts w:ascii="Times New Roman" w:hAnsi="Times New Roman" w:cs="Times New Roman"/>
-          <w:sz w:val="24"/>
-          <w:szCs w:val="24"/>
-        </w:rPr>
-        <w:t>comenzii</w:t>
-      </w:r>
-      <w:proofErr w:type="spellEnd"/>
+      <w:proofErr w:type="spellStart"/>
+      <w:r>
+        <w:rPr>
+          <w:rFonts w:ascii="Times New Roman" w:hAnsi="Times New Roman" w:cs="Times New Roman"/>
+          <w:sz w:val="24"/>
+          <w:szCs w:val="24"/>
+        </w:rPr>
+        <w:t>reprezintă</w:t>
+      </w:r>
+      <w:proofErr w:type="spellEnd"/>
+      <w:r>
+        <w:rPr>
+          <w:rFonts w:ascii="Times New Roman" w:hAnsi="Times New Roman" w:cs="Times New Roman"/>
+          <w:sz w:val="24"/>
+          <w:szCs w:val="24"/>
+        </w:rPr>
+        <w:t xml:space="preserve"> o </w:t>
+      </w:r>
+      <w:proofErr w:type="spellStart"/>
+      <w:r>
+        <w:rPr>
+          <w:rFonts w:ascii="Times New Roman" w:hAnsi="Times New Roman" w:cs="Times New Roman"/>
+          <w:sz w:val="24"/>
+          <w:szCs w:val="24"/>
+        </w:rPr>
+        <w:t>listă</w:t>
+      </w:r>
+      <w:proofErr w:type="spellEnd"/>
+      <w:r>
+        <w:rPr>
+          <w:rFonts w:ascii="Times New Roman" w:hAnsi="Times New Roman" w:cs="Times New Roman"/>
+          <w:sz w:val="24"/>
+          <w:szCs w:val="24"/>
+        </w:rPr>
+        <w:t xml:space="preserve"> de </w:t>
+      </w:r>
+      <w:proofErr w:type="spellStart"/>
+      <w:r>
+        <w:rPr>
+          <w:rFonts w:ascii="Times New Roman" w:hAnsi="Times New Roman" w:cs="Times New Roman"/>
+          <w:sz w:val="24"/>
+          <w:szCs w:val="24"/>
+        </w:rPr>
+        <w:t>produse</w:t>
+      </w:r>
+      <w:proofErr w:type="spellEnd"/>
+      <w:r>
+        <w:rPr>
+          <w:rFonts w:ascii="Times New Roman" w:hAnsi="Times New Roman" w:cs="Times New Roman"/>
+          <w:sz w:val="24"/>
+          <w:szCs w:val="24"/>
+        </w:rPr>
+        <w:t xml:space="preserve"> </w:t>
+      </w:r>
+      <w:proofErr w:type="spellStart"/>
+      <w:r>
+        <w:rPr>
+          <w:rFonts w:ascii="Times New Roman" w:hAnsi="Times New Roman" w:cs="Times New Roman"/>
+          <w:sz w:val="24"/>
+          <w:szCs w:val="24"/>
+        </w:rPr>
+        <w:t>preferate</w:t>
+      </w:r>
+      <w:proofErr w:type="spellEnd"/>
+      <w:r>
+        <w:rPr>
+          <w:rFonts w:ascii="Times New Roman" w:hAnsi="Times New Roman" w:cs="Times New Roman"/>
+          <w:sz w:val="24"/>
+          <w:szCs w:val="24"/>
+        </w:rPr>
+        <w:t xml:space="preserve"> de un client</w:t>
+      </w:r>
     </w:p>
     <w:p>
       <w:pPr>
@@ -11014,198 +10884,1081 @@
           <w:sz w:val="24"/>
           <w:szCs w:val="24"/>
         </w:rPr>
-        <w:t>ID_transport</w:t>
-      </w:r>
-      <w:proofErr w:type="spellEnd"/>
+        <w:t>ID_wishlist</w:t>
+      </w:r>
+      <w:proofErr w:type="spellEnd"/>
+    </w:p>
+    <w:p>
+      <w:pPr>
+        <w:spacing w:line="276" w:lineRule="auto"/>
+        <w:jc w:val="both"/>
+        <w:rPr>
+          <w:rFonts w:ascii="Times New Roman" w:hAnsi="Times New Roman" w:cs="Times New Roman"/>
+          <w:b/>
+          <w:bCs/>
+          <w:sz w:val="24"/>
+          <w:szCs w:val="24"/>
+        </w:rPr>
+      </w:pPr>
+    </w:p>
+    <w:p>
+      <w:pPr>
+        <w:spacing w:line="276" w:lineRule="auto"/>
+        <w:jc w:val="both"/>
+        <w:rPr>
+          <w:rFonts w:ascii="Times New Roman" w:hAnsi="Times New Roman" w:cs="Times New Roman"/>
+          <w:b/>
+          <w:bCs/>
+          <w:sz w:val="24"/>
+          <w:szCs w:val="24"/>
+        </w:rPr>
+      </w:pPr>
+    </w:p>
+    <w:p>
+      <w:pPr>
+        <w:spacing w:line="276" w:lineRule="auto"/>
+        <w:jc w:val="both"/>
+        <w:rPr>
+          <w:rFonts w:ascii="Times New Roman" w:hAnsi="Times New Roman" w:cs="Times New Roman"/>
+          <w:b/>
+          <w:bCs/>
+          <w:sz w:val="24"/>
+          <w:szCs w:val="24"/>
+          <w:lang w:val="ro-RO"/>
+        </w:rPr>
+      </w:pPr>
+      <w:r>
+        <w:rPr>
+          <w:rFonts w:ascii="Times New Roman" w:hAnsi="Times New Roman" w:cs="Times New Roman"/>
+          <w:b/>
+          <w:bCs/>
+          <w:sz w:val="24"/>
+          <w:szCs w:val="24"/>
+        </w:rPr>
+        <w:lastRenderedPageBreak/>
+        <w:t>Cerin</w:t>
+      </w:r>
+      <w:r>
+        <w:rPr>
+          <w:rFonts w:ascii="Times New Roman" w:hAnsi="Times New Roman" w:cs="Times New Roman"/>
+          <w:b/>
+          <w:bCs/>
+          <w:sz w:val="24"/>
+          <w:szCs w:val="24"/>
+          <w:lang w:val="ro-RO"/>
+        </w:rPr>
+        <w:t xml:space="preserve">ța </w:t>
+      </w:r>
+      <w:r>
+        <w:rPr>
+          <w:rFonts w:ascii="Times New Roman" w:hAnsi="Times New Roman" w:cs="Times New Roman"/>
+          <w:b/>
+          <w:bCs/>
+          <w:sz w:val="24"/>
+          <w:szCs w:val="24"/>
+          <w:lang w:val="ro-RO"/>
+        </w:rPr>
+        <w:t>4</w:t>
+      </w:r>
+      <w:r>
+        <w:rPr>
+          <w:rFonts w:ascii="Times New Roman" w:hAnsi="Times New Roman" w:cs="Times New Roman"/>
+          <w:b/>
+          <w:bCs/>
+          <w:sz w:val="24"/>
+          <w:szCs w:val="24"/>
+          <w:lang w:val="ro-RO"/>
+        </w:rPr>
+        <w:t>.</w:t>
+      </w:r>
+    </w:p>
+    <w:p>
+      <w:pPr>
+        <w:spacing w:line="276" w:lineRule="auto"/>
+        <w:jc w:val="both"/>
+        <w:rPr>
+          <w:rFonts w:ascii="Times New Roman" w:hAnsi="Times New Roman" w:cs="Times New Roman"/>
+          <w:b/>
+          <w:bCs/>
+          <w:sz w:val="24"/>
+          <w:szCs w:val="24"/>
+          <w:lang w:val="ro-RO"/>
+        </w:rPr>
+      </w:pPr>
+    </w:p>
+    <w:p>
+      <w:pPr>
+        <w:spacing w:line="276" w:lineRule="auto"/>
+        <w:jc w:val="both"/>
+        <w:rPr>
+          <w:rFonts w:ascii="Times New Roman" w:hAnsi="Times New Roman" w:cs="Times New Roman"/>
+          <w:b/>
+          <w:bCs/>
+          <w:sz w:val="24"/>
+          <w:szCs w:val="24"/>
+        </w:rPr>
+      </w:pPr>
+      <w:proofErr w:type="spellStart"/>
+      <w:r>
+        <w:rPr>
+          <w:rFonts w:ascii="Times New Roman" w:hAnsi="Times New Roman" w:cs="Times New Roman"/>
+          <w:b/>
+          <w:bCs/>
+          <w:sz w:val="24"/>
+          <w:szCs w:val="24"/>
+        </w:rPr>
+        <w:t>Descrierea</w:t>
+      </w:r>
+      <w:proofErr w:type="spellEnd"/>
+      <w:r>
+        <w:rPr>
+          <w:rFonts w:ascii="Times New Roman" w:hAnsi="Times New Roman" w:cs="Times New Roman"/>
+          <w:b/>
+          <w:bCs/>
+          <w:sz w:val="24"/>
+          <w:szCs w:val="24"/>
+        </w:rPr>
+        <w:t xml:space="preserve"> </w:t>
+      </w:r>
+      <w:proofErr w:type="spellStart"/>
+      <w:r>
+        <w:rPr>
+          <w:rFonts w:ascii="Times New Roman" w:hAnsi="Times New Roman" w:cs="Times New Roman"/>
+          <w:b/>
+          <w:bCs/>
+          <w:sz w:val="24"/>
+          <w:szCs w:val="24"/>
+        </w:rPr>
+        <w:t>relațiilor</w:t>
+      </w:r>
+      <w:proofErr w:type="spellEnd"/>
+      <w:r>
+        <w:rPr>
+          <w:rFonts w:ascii="Times New Roman" w:hAnsi="Times New Roman" w:cs="Times New Roman"/>
+          <w:b/>
+          <w:bCs/>
+          <w:sz w:val="24"/>
+          <w:szCs w:val="24"/>
+        </w:rPr>
+        <w:t xml:space="preserve">, </w:t>
+      </w:r>
+      <w:proofErr w:type="spellStart"/>
+      <w:r>
+        <w:rPr>
+          <w:rFonts w:ascii="Times New Roman" w:hAnsi="Times New Roman" w:cs="Times New Roman"/>
+          <w:b/>
+          <w:bCs/>
+          <w:sz w:val="24"/>
+          <w:szCs w:val="24"/>
+        </w:rPr>
+        <w:t>incluzând</w:t>
+      </w:r>
+      <w:proofErr w:type="spellEnd"/>
+      <w:r>
+        <w:rPr>
+          <w:rFonts w:ascii="Times New Roman" w:hAnsi="Times New Roman" w:cs="Times New Roman"/>
+          <w:b/>
+          <w:bCs/>
+          <w:sz w:val="24"/>
+          <w:szCs w:val="24"/>
+        </w:rPr>
+        <w:t xml:space="preserve"> </w:t>
+      </w:r>
+      <w:proofErr w:type="spellStart"/>
+      <w:r>
+        <w:rPr>
+          <w:rFonts w:ascii="Times New Roman" w:hAnsi="Times New Roman" w:cs="Times New Roman"/>
+          <w:b/>
+          <w:bCs/>
+          <w:sz w:val="24"/>
+          <w:szCs w:val="24"/>
+        </w:rPr>
+        <w:t>precizarea</w:t>
+      </w:r>
+      <w:proofErr w:type="spellEnd"/>
+      <w:r>
+        <w:rPr>
+          <w:rFonts w:ascii="Times New Roman" w:hAnsi="Times New Roman" w:cs="Times New Roman"/>
+          <w:b/>
+          <w:bCs/>
+          <w:sz w:val="24"/>
+          <w:szCs w:val="24"/>
+        </w:rPr>
+        <w:t xml:space="preserve"> </w:t>
+      </w:r>
+      <w:proofErr w:type="spellStart"/>
+      <w:r>
+        <w:rPr>
+          <w:rFonts w:ascii="Times New Roman" w:hAnsi="Times New Roman" w:cs="Times New Roman"/>
+          <w:b/>
+          <w:bCs/>
+          <w:sz w:val="24"/>
+          <w:szCs w:val="24"/>
+        </w:rPr>
+        <w:t>cardinalității</w:t>
+      </w:r>
+      <w:proofErr w:type="spellEnd"/>
+      <w:r>
+        <w:rPr>
+          <w:rFonts w:ascii="Times New Roman" w:hAnsi="Times New Roman" w:cs="Times New Roman"/>
+          <w:b/>
+          <w:bCs/>
+          <w:sz w:val="24"/>
+          <w:szCs w:val="24"/>
+        </w:rPr>
+        <w:t xml:space="preserve"> </w:t>
+      </w:r>
+      <w:proofErr w:type="spellStart"/>
+      <w:r>
+        <w:rPr>
+          <w:rFonts w:ascii="Times New Roman" w:hAnsi="Times New Roman" w:cs="Times New Roman"/>
+          <w:b/>
+          <w:bCs/>
+          <w:sz w:val="24"/>
+          <w:szCs w:val="24"/>
+        </w:rPr>
+        <w:t>acestora</w:t>
+      </w:r>
+      <w:proofErr w:type="spellEnd"/>
+      <w:r>
+        <w:rPr>
+          <w:rFonts w:ascii="Times New Roman" w:hAnsi="Times New Roman" w:cs="Times New Roman"/>
+          <w:b/>
+          <w:bCs/>
+          <w:sz w:val="24"/>
+          <w:szCs w:val="24"/>
+        </w:rPr>
+        <w:t xml:space="preserve">. </w:t>
+      </w:r>
+    </w:p>
+    <w:p>
+      <w:pPr>
+        <w:spacing w:line="276" w:lineRule="auto"/>
+        <w:jc w:val="both"/>
+        <w:rPr>
+          <w:rFonts w:ascii="Times New Roman" w:hAnsi="Times New Roman" w:cs="Times New Roman"/>
+          <w:b/>
+          <w:bCs/>
+          <w:sz w:val="24"/>
+          <w:szCs w:val="24"/>
+        </w:rPr>
+      </w:pPr>
+    </w:p>
+    <w:p>
+      <w:pPr>
+        <w:spacing w:line="276" w:lineRule="auto"/>
+        <w:jc w:val="both"/>
+        <w:rPr>
+          <w:rFonts w:ascii="Times New Roman" w:hAnsi="Times New Roman" w:cs="Times New Roman"/>
+          <w:b/>
+          <w:bCs/>
+          <w:sz w:val="24"/>
+          <w:szCs w:val="24"/>
+        </w:rPr>
+      </w:pPr>
+      <w:proofErr w:type="spellStart"/>
+      <w:r>
+        <w:rPr>
+          <w:rFonts w:ascii="Times New Roman" w:hAnsi="Times New Roman" w:cs="Times New Roman"/>
+          <w:b/>
+          <w:bCs/>
+          <w:sz w:val="24"/>
+          <w:szCs w:val="24"/>
+        </w:rPr>
+        <w:t>Relatii</w:t>
+      </w:r>
+      <w:proofErr w:type="spellEnd"/>
+      <w:r>
+        <w:rPr>
+          <w:rFonts w:ascii="Times New Roman" w:hAnsi="Times New Roman" w:cs="Times New Roman"/>
+          <w:b/>
+          <w:bCs/>
+          <w:sz w:val="24"/>
+          <w:szCs w:val="24"/>
+        </w:rPr>
+        <w:t>:</w:t>
+      </w:r>
     </w:p>
     <w:p>
       <w:pPr>
         <w:pStyle w:val="ListParagraph"/>
         <w:numPr>
           <w:ilvl w:val="0"/>
-          <w:numId w:val="3"/>
+          <w:numId w:val="4"/>
         </w:numPr>
         <w:spacing w:line="276" w:lineRule="auto"/>
-        <w:rPr>
-          <w:rFonts w:ascii="Times New Roman" w:hAnsi="Times New Roman" w:cs="Times New Roman"/>
-          <w:sz w:val="24"/>
-          <w:szCs w:val="24"/>
-        </w:rPr>
-      </w:pPr>
-      <w:r>
-        <w:rPr>
-          <w:rFonts w:ascii="Times New Roman" w:hAnsi="Times New Roman" w:cs="Times New Roman"/>
-          <w:b/>
-          <w:bCs/>
-          <w:sz w:val="24"/>
-          <w:szCs w:val="24"/>
-        </w:rPr>
-        <w:t>"Wishlist"</w:t>
-      </w:r>
-      <w:r>
-        <w:rPr>
-          <w:rFonts w:ascii="Times New Roman" w:hAnsi="Times New Roman" w:cs="Times New Roman"/>
-          <w:sz w:val="24"/>
-          <w:szCs w:val="24"/>
-        </w:rPr>
-        <w:t>:</w:t>
-      </w:r>
-      <w:r>
-        <w:rPr>
-          <w:rFonts w:ascii="Times New Roman" w:hAnsi="Times New Roman" w:cs="Times New Roman"/>
-          <w:sz w:val="24"/>
-          <w:szCs w:val="24"/>
-        </w:rPr>
-        <w:t xml:space="preserve"> </w:t>
-      </w:r>
-      <w:proofErr w:type="spellStart"/>
-      <w:r>
-        <w:rPr>
-          <w:rFonts w:ascii="Times New Roman" w:hAnsi="Times New Roman" w:cs="Times New Roman"/>
-          <w:sz w:val="24"/>
-          <w:szCs w:val="24"/>
-        </w:rPr>
-        <w:t>reprezintă</w:t>
-      </w:r>
-      <w:proofErr w:type="spellEnd"/>
-      <w:r>
-        <w:rPr>
-          <w:rFonts w:ascii="Times New Roman" w:hAnsi="Times New Roman" w:cs="Times New Roman"/>
-          <w:sz w:val="24"/>
-          <w:szCs w:val="24"/>
-        </w:rPr>
-        <w:t xml:space="preserve"> o </w:t>
-      </w:r>
-      <w:proofErr w:type="spellStart"/>
-      <w:r>
-        <w:rPr>
-          <w:rFonts w:ascii="Times New Roman" w:hAnsi="Times New Roman" w:cs="Times New Roman"/>
-          <w:sz w:val="24"/>
-          <w:szCs w:val="24"/>
-        </w:rPr>
-        <w:t>listă</w:t>
-      </w:r>
-      <w:proofErr w:type="spellEnd"/>
-      <w:r>
-        <w:rPr>
-          <w:rFonts w:ascii="Times New Roman" w:hAnsi="Times New Roman" w:cs="Times New Roman"/>
-          <w:sz w:val="24"/>
-          <w:szCs w:val="24"/>
-        </w:rPr>
-        <w:t xml:space="preserve"> de </w:t>
-      </w:r>
-      <w:proofErr w:type="spellStart"/>
-      <w:r>
-        <w:rPr>
-          <w:rFonts w:ascii="Times New Roman" w:hAnsi="Times New Roman" w:cs="Times New Roman"/>
-          <w:sz w:val="24"/>
-          <w:szCs w:val="24"/>
-        </w:rPr>
-        <w:t>produse</w:t>
-      </w:r>
-      <w:proofErr w:type="spellEnd"/>
-      <w:r>
-        <w:rPr>
-          <w:rFonts w:ascii="Times New Roman" w:hAnsi="Times New Roman" w:cs="Times New Roman"/>
-          <w:sz w:val="24"/>
-          <w:szCs w:val="24"/>
-        </w:rPr>
-        <w:t xml:space="preserve"> </w:t>
-      </w:r>
-      <w:proofErr w:type="spellStart"/>
-      <w:r>
-        <w:rPr>
-          <w:rFonts w:ascii="Times New Roman" w:hAnsi="Times New Roman" w:cs="Times New Roman"/>
-          <w:sz w:val="24"/>
-          <w:szCs w:val="24"/>
-        </w:rPr>
-        <w:t>preferate</w:t>
-      </w:r>
-      <w:proofErr w:type="spellEnd"/>
-      <w:r>
-        <w:rPr>
-          <w:rFonts w:ascii="Times New Roman" w:hAnsi="Times New Roman" w:cs="Times New Roman"/>
-          <w:sz w:val="24"/>
-          <w:szCs w:val="24"/>
-        </w:rPr>
-        <w:t xml:space="preserve"> de un client</w:t>
+        <w:jc w:val="both"/>
+        <w:rPr>
+          <w:rFonts w:ascii="Times New Roman" w:hAnsi="Times New Roman" w:cs="Times New Roman"/>
+          <w:sz w:val="24"/>
+          <w:szCs w:val="24"/>
+          <w:lang w:val="ro-RO"/>
+        </w:rPr>
+      </w:pPr>
+      <w:r>
+        <w:rPr>
+          <w:rFonts w:ascii="Times New Roman" w:hAnsi="Times New Roman" w:cs="Times New Roman"/>
+          <w:b/>
+          <w:bCs/>
+          <w:sz w:val="24"/>
+          <w:szCs w:val="24"/>
+          <w:lang w:val="ro-RO"/>
+        </w:rPr>
+        <w:t>"Produse" - "Producatori"</w:t>
+      </w:r>
+      <w:r>
+        <w:rPr>
+          <w:rFonts w:ascii="Times New Roman" w:hAnsi="Times New Roman" w:cs="Times New Roman"/>
+          <w:sz w:val="24"/>
+          <w:szCs w:val="24"/>
+          <w:lang w:val="ro-RO"/>
+        </w:rPr>
+        <w:t>: Many-to-One</w:t>
       </w:r>
     </w:p>
     <w:p>
       <w:pPr>
+        <w:pStyle w:val="ListParagraph"/>
         <w:spacing w:line="276" w:lineRule="auto"/>
-        <w:ind w:firstLine="720"/>
-        <w:rPr>
-          <w:rFonts w:ascii="Times New Roman" w:hAnsi="Times New Roman" w:cs="Times New Roman"/>
-          <w:sz w:val="24"/>
-          <w:szCs w:val="24"/>
-        </w:rPr>
-      </w:pPr>
-      <w:proofErr w:type="spellStart"/>
-      <w:r>
-        <w:rPr>
-          <w:rFonts w:ascii="Times New Roman" w:hAnsi="Times New Roman" w:cs="Times New Roman"/>
-          <w:b/>
-          <w:bCs/>
-          <w:sz w:val="24"/>
-          <w:szCs w:val="24"/>
-        </w:rPr>
-        <w:t>Cheia</w:t>
-      </w:r>
-      <w:proofErr w:type="spellEnd"/>
-      <w:r>
-        <w:rPr>
-          <w:rFonts w:ascii="Times New Roman" w:hAnsi="Times New Roman" w:cs="Times New Roman"/>
-          <w:b/>
-          <w:bCs/>
-          <w:sz w:val="24"/>
-          <w:szCs w:val="24"/>
-        </w:rPr>
-        <w:t xml:space="preserve"> </w:t>
-      </w:r>
-      <w:proofErr w:type="spellStart"/>
-      <w:r>
-        <w:rPr>
-          <w:rFonts w:ascii="Times New Roman" w:hAnsi="Times New Roman" w:cs="Times New Roman"/>
-          <w:b/>
-          <w:bCs/>
-          <w:sz w:val="24"/>
-          <w:szCs w:val="24"/>
-        </w:rPr>
-        <w:t>primară</w:t>
-      </w:r>
-      <w:proofErr w:type="spellEnd"/>
-      <w:r>
-        <w:rPr>
-          <w:rFonts w:ascii="Times New Roman" w:hAnsi="Times New Roman" w:cs="Times New Roman"/>
-          <w:sz w:val="24"/>
-          <w:szCs w:val="24"/>
-        </w:rPr>
-        <w:t xml:space="preserve">: </w:t>
-      </w:r>
-      <w:proofErr w:type="spellStart"/>
-      <w:r>
-        <w:rPr>
-          <w:rFonts w:ascii="Times New Roman" w:hAnsi="Times New Roman" w:cs="Times New Roman"/>
-          <w:sz w:val="24"/>
-          <w:szCs w:val="24"/>
-        </w:rPr>
-        <w:t>ID_wishlist</w:t>
-      </w:r>
-      <w:proofErr w:type="spellEnd"/>
+        <w:jc w:val="both"/>
+        <w:rPr>
+          <w:rFonts w:ascii="Times New Roman" w:hAnsi="Times New Roman" w:cs="Times New Roman"/>
+          <w:sz w:val="24"/>
+          <w:szCs w:val="24"/>
+          <w:lang w:val="ro-RO"/>
+        </w:rPr>
+      </w:pPr>
+      <w:r>
+        <w:rPr>
+          <w:rFonts w:ascii="Times New Roman" w:hAnsi="Times New Roman" w:cs="Times New Roman"/>
+          <w:sz w:val="24"/>
+          <w:szCs w:val="24"/>
+          <w:lang w:val="ro-RO"/>
+        </w:rPr>
+        <w:t>(o companie poate fabrica mai multe produse, dar fiecare produs este asociat cu un singur producător)</w:t>
+      </w:r>
     </w:p>
     <w:p>
       <w:pPr>
+        <w:pStyle w:val="ListParagraph"/>
+        <w:numPr>
+          <w:ilvl w:val="0"/>
+          <w:numId w:val="4"/>
+        </w:numPr>
         <w:spacing w:line="276" w:lineRule="auto"/>
-        <w:rPr>
-          <w:rFonts w:ascii="Times New Roman" w:hAnsi="Times New Roman" w:cs="Times New Roman"/>
-          <w:b/>
-          <w:bCs/>
+        <w:jc w:val="both"/>
+        <w:rPr>
+          <w:rFonts w:ascii="Times New Roman" w:hAnsi="Times New Roman" w:cs="Times New Roman"/>
           <w:sz w:val="24"/>
           <w:szCs w:val="24"/>
           <w:lang w:val="ro-RO"/>
         </w:rPr>
       </w:pPr>
+      <w:r>
+        <w:rPr>
+          <w:rFonts w:ascii="Times New Roman" w:hAnsi="Times New Roman" w:cs="Times New Roman"/>
+          <w:b/>
+          <w:bCs/>
+          <w:sz w:val="24"/>
+          <w:szCs w:val="24"/>
+          <w:lang w:val="ro-RO"/>
+        </w:rPr>
+        <w:t>"Produse"</w:t>
+      </w:r>
+      <w:r>
+        <w:rPr>
+          <w:rFonts w:ascii="Times New Roman" w:hAnsi="Times New Roman" w:cs="Times New Roman"/>
+          <w:b/>
+          <w:bCs/>
+          <w:sz w:val="24"/>
+          <w:szCs w:val="24"/>
+          <w:lang w:val="ro-RO"/>
+        </w:rPr>
+        <w:t xml:space="preserve"> </w:t>
+      </w:r>
+      <w:r>
+        <w:rPr>
+          <w:rFonts w:ascii="Times New Roman" w:hAnsi="Times New Roman" w:cs="Times New Roman"/>
+          <w:b/>
+          <w:bCs/>
+          <w:sz w:val="24"/>
+          <w:szCs w:val="24"/>
+          <w:lang w:val="ro-RO"/>
+        </w:rPr>
+        <w:t>-</w:t>
+      </w:r>
+      <w:r>
+        <w:rPr>
+          <w:rFonts w:ascii="Times New Roman" w:hAnsi="Times New Roman" w:cs="Times New Roman"/>
+          <w:b/>
+          <w:bCs/>
+          <w:sz w:val="24"/>
+          <w:szCs w:val="24"/>
+          <w:lang w:val="ro-RO"/>
+        </w:rPr>
+        <w:t xml:space="preserve"> </w:t>
+      </w:r>
+      <w:r>
+        <w:rPr>
+          <w:rFonts w:ascii="Times New Roman" w:hAnsi="Times New Roman" w:cs="Times New Roman"/>
+          <w:b/>
+          <w:bCs/>
+          <w:sz w:val="24"/>
+          <w:szCs w:val="24"/>
+          <w:lang w:val="ro-RO"/>
+        </w:rPr>
+        <w:t>"Categorii"</w:t>
+      </w:r>
+      <w:r>
+        <w:rPr>
+          <w:rFonts w:ascii="Times New Roman" w:hAnsi="Times New Roman" w:cs="Times New Roman"/>
+          <w:sz w:val="24"/>
+          <w:szCs w:val="24"/>
+          <w:lang w:val="ro-RO"/>
+        </w:rPr>
+        <w:t xml:space="preserve">: Many-to-One </w:t>
+      </w:r>
+    </w:p>
+    <w:p>
+      <w:pPr>
+        <w:pStyle w:val="ListParagraph"/>
+        <w:spacing w:line="276" w:lineRule="auto"/>
+        <w:jc w:val="both"/>
+        <w:rPr>
+          <w:rFonts w:ascii="Times New Roman" w:hAnsi="Times New Roman" w:cs="Times New Roman"/>
+          <w:sz w:val="24"/>
+          <w:szCs w:val="24"/>
+          <w:lang w:val="ro-RO"/>
+        </w:rPr>
+      </w:pPr>
+      <w:r>
+        <w:rPr>
+          <w:rFonts w:ascii="Times New Roman" w:hAnsi="Times New Roman" w:cs="Times New Roman"/>
+          <w:sz w:val="24"/>
+          <w:szCs w:val="24"/>
+          <w:lang w:val="ro-RO"/>
+        </w:rPr>
+        <w:t>(un produs poate fi încadrat într-o singură categorie, dar o categorie poate avea mai multe produse)</w:t>
+      </w:r>
+    </w:p>
+    <w:p>
+      <w:pPr>
+        <w:pStyle w:val="ListParagraph"/>
+        <w:numPr>
+          <w:ilvl w:val="0"/>
+          <w:numId w:val="4"/>
+        </w:numPr>
+        <w:spacing w:line="276" w:lineRule="auto"/>
+        <w:jc w:val="both"/>
+        <w:rPr>
+          <w:rFonts w:ascii="Times New Roman" w:hAnsi="Times New Roman" w:cs="Times New Roman"/>
+          <w:sz w:val="24"/>
+          <w:szCs w:val="24"/>
+          <w:lang w:val="ro-RO"/>
+        </w:rPr>
+      </w:pPr>
+      <w:r>
+        <w:rPr>
+          <w:rFonts w:ascii="Times New Roman" w:hAnsi="Times New Roman" w:cs="Times New Roman"/>
+          <w:b/>
+          <w:bCs/>
+          <w:sz w:val="24"/>
+          <w:szCs w:val="24"/>
+          <w:lang w:val="ro-RO"/>
+        </w:rPr>
+        <w:t>"Clienti"</w:t>
+      </w:r>
+      <w:r>
+        <w:rPr>
+          <w:rFonts w:ascii="Times New Roman" w:hAnsi="Times New Roman" w:cs="Times New Roman"/>
+          <w:b/>
+          <w:bCs/>
+          <w:sz w:val="24"/>
+          <w:szCs w:val="24"/>
+          <w:lang w:val="ro-RO"/>
+        </w:rPr>
+        <w:t xml:space="preserve"> </w:t>
+      </w:r>
+      <w:r>
+        <w:rPr>
+          <w:rFonts w:ascii="Times New Roman" w:hAnsi="Times New Roman" w:cs="Times New Roman"/>
+          <w:b/>
+          <w:bCs/>
+          <w:sz w:val="24"/>
+          <w:szCs w:val="24"/>
+          <w:lang w:val="ro-RO"/>
+        </w:rPr>
+        <w:t>- "Comenzi"</w:t>
+      </w:r>
+      <w:r>
+        <w:rPr>
+          <w:rFonts w:ascii="Times New Roman" w:hAnsi="Times New Roman" w:cs="Times New Roman"/>
+          <w:sz w:val="24"/>
+          <w:szCs w:val="24"/>
+          <w:lang w:val="ro-RO"/>
+        </w:rPr>
+        <w:t xml:space="preserve">: One-to-Many </w:t>
+      </w:r>
+    </w:p>
+    <w:p>
+      <w:pPr>
+        <w:pStyle w:val="ListParagraph"/>
+        <w:spacing w:line="276" w:lineRule="auto"/>
+        <w:jc w:val="both"/>
+        <w:rPr>
+          <w:rFonts w:ascii="Times New Roman" w:hAnsi="Times New Roman" w:cs="Times New Roman"/>
+          <w:sz w:val="24"/>
+          <w:szCs w:val="24"/>
+          <w:lang w:val="ro-RO"/>
+        </w:rPr>
+      </w:pPr>
+      <w:r>
+        <w:rPr>
+          <w:rFonts w:ascii="Times New Roman" w:hAnsi="Times New Roman" w:cs="Times New Roman"/>
+          <w:sz w:val="24"/>
+          <w:szCs w:val="24"/>
+          <w:lang w:val="ro-RO"/>
+        </w:rPr>
+        <w:t>(un client poate plasa mai multe comenzi, dar o comandă este plasată de un singur client)</w:t>
+      </w:r>
+    </w:p>
+    <w:p>
+      <w:pPr>
+        <w:pStyle w:val="ListParagraph"/>
+        <w:numPr>
+          <w:ilvl w:val="0"/>
+          <w:numId w:val="4"/>
+        </w:numPr>
+        <w:spacing w:line="276" w:lineRule="auto"/>
+        <w:jc w:val="both"/>
+        <w:rPr>
+          <w:rFonts w:ascii="Times New Roman" w:hAnsi="Times New Roman" w:cs="Times New Roman"/>
+          <w:sz w:val="24"/>
+          <w:szCs w:val="24"/>
+          <w:lang w:val="ro-RO"/>
+        </w:rPr>
+      </w:pPr>
+      <w:r>
+        <w:rPr>
+          <w:rFonts w:ascii="Times New Roman" w:hAnsi="Times New Roman" w:cs="Times New Roman"/>
+          <w:b/>
+          <w:bCs/>
+          <w:sz w:val="24"/>
+          <w:szCs w:val="24"/>
+          <w:lang w:val="ro-RO"/>
+        </w:rPr>
+        <w:t xml:space="preserve">"Comenzi" - "Plati": </w:t>
+      </w:r>
+      <w:r>
+        <w:rPr>
+          <w:rFonts w:ascii="Times New Roman" w:hAnsi="Times New Roman" w:cs="Times New Roman"/>
+          <w:sz w:val="24"/>
+          <w:szCs w:val="24"/>
+          <w:lang w:val="ro-RO"/>
+        </w:rPr>
+        <w:t xml:space="preserve">One-to-One </w:t>
+      </w:r>
+    </w:p>
+    <w:p>
+      <w:pPr>
+        <w:pStyle w:val="ListParagraph"/>
+        <w:spacing w:line="276" w:lineRule="auto"/>
+        <w:jc w:val="both"/>
+        <w:rPr>
+          <w:rFonts w:ascii="Times New Roman" w:hAnsi="Times New Roman" w:cs="Times New Roman"/>
+          <w:sz w:val="24"/>
+          <w:szCs w:val="24"/>
+          <w:lang w:val="ro-RO"/>
+        </w:rPr>
+      </w:pPr>
+      <w:r>
+        <w:rPr>
+          <w:rFonts w:ascii="Times New Roman" w:hAnsi="Times New Roman" w:cs="Times New Roman"/>
+          <w:sz w:val="24"/>
+          <w:szCs w:val="24"/>
+          <w:lang w:val="ro-RO"/>
+        </w:rPr>
+        <w:t>(fiecare comandă are o singură înregistrare de plată)</w:t>
+      </w:r>
+    </w:p>
+    <w:p>
+      <w:pPr>
+        <w:pStyle w:val="ListParagraph"/>
+        <w:numPr>
+          <w:ilvl w:val="0"/>
+          <w:numId w:val="4"/>
+        </w:numPr>
+        <w:spacing w:line="276" w:lineRule="auto"/>
+        <w:jc w:val="both"/>
+        <w:rPr>
+          <w:rFonts w:ascii="Times New Roman" w:hAnsi="Times New Roman" w:cs="Times New Roman"/>
+          <w:sz w:val="24"/>
+          <w:szCs w:val="24"/>
+          <w:lang w:val="ro-RO"/>
+        </w:rPr>
+      </w:pPr>
+      <w:r>
+        <w:rPr>
+          <w:rFonts w:ascii="Times New Roman" w:hAnsi="Times New Roman" w:cs="Times New Roman"/>
+          <w:b/>
+          <w:bCs/>
+          <w:sz w:val="24"/>
+          <w:szCs w:val="24"/>
+          <w:lang w:val="ro-RO"/>
+        </w:rPr>
+        <w:t xml:space="preserve">"Comenzi" - "Transport": </w:t>
+      </w:r>
+      <w:r>
+        <w:rPr>
+          <w:rFonts w:ascii="Times New Roman" w:hAnsi="Times New Roman" w:cs="Times New Roman"/>
+          <w:sz w:val="24"/>
+          <w:szCs w:val="24"/>
+          <w:lang w:val="ro-RO"/>
+        </w:rPr>
+        <w:t>Many-to-One</w:t>
+      </w:r>
+    </w:p>
+    <w:p>
+      <w:pPr>
+        <w:pStyle w:val="ListParagraph"/>
+        <w:spacing w:line="276" w:lineRule="auto"/>
+        <w:jc w:val="both"/>
+        <w:rPr>
+          <w:rFonts w:ascii="Times New Roman" w:hAnsi="Times New Roman" w:cs="Times New Roman"/>
+          <w:sz w:val="24"/>
+          <w:szCs w:val="24"/>
+          <w:lang w:val="ro-RO"/>
+        </w:rPr>
+      </w:pPr>
+      <w:r>
+        <w:rPr>
+          <w:rFonts w:ascii="Times New Roman" w:hAnsi="Times New Roman" w:cs="Times New Roman"/>
+          <w:sz w:val="24"/>
+          <w:szCs w:val="24"/>
+          <w:lang w:val="ro-RO"/>
+        </w:rPr>
+        <w:t xml:space="preserve"> (o comandă poate fi asociată cu o singură modalitate de transport, dar o modalitate de transport poate fi utilizată pentru mai multe comenzi)</w:t>
+      </w:r>
+    </w:p>
+    <w:p>
+      <w:pPr>
+        <w:pStyle w:val="ListParagraph"/>
+        <w:numPr>
+          <w:ilvl w:val="0"/>
+          <w:numId w:val="4"/>
+        </w:numPr>
+        <w:spacing w:line="276" w:lineRule="auto"/>
+        <w:jc w:val="both"/>
+        <w:rPr>
+          <w:rFonts w:ascii="Times New Roman" w:hAnsi="Times New Roman" w:cs="Times New Roman"/>
+          <w:sz w:val="24"/>
+          <w:szCs w:val="24"/>
+          <w:lang w:val="ro-RO"/>
+        </w:rPr>
+      </w:pPr>
+      <w:r>
+        <w:rPr>
+          <w:rFonts w:ascii="Times New Roman" w:hAnsi="Times New Roman" w:cs="Times New Roman"/>
+          <w:b/>
+          <w:bCs/>
+          <w:sz w:val="24"/>
+          <w:szCs w:val="24"/>
+          <w:lang w:val="ro-RO"/>
+        </w:rPr>
+        <w:t>"Clienti" - "Recenzii":</w:t>
+      </w:r>
+      <w:r>
+        <w:rPr>
+          <w:rFonts w:ascii="Times New Roman" w:hAnsi="Times New Roman" w:cs="Times New Roman"/>
+          <w:sz w:val="24"/>
+          <w:szCs w:val="24"/>
+          <w:lang w:val="ro-RO"/>
+        </w:rPr>
+        <w:t xml:space="preserve"> One-to-Many </w:t>
+      </w:r>
+    </w:p>
+    <w:p>
+      <w:pPr>
+        <w:pStyle w:val="ListParagraph"/>
+        <w:spacing w:line="276" w:lineRule="auto"/>
+        <w:jc w:val="both"/>
+        <w:rPr>
+          <w:rFonts w:ascii="Times New Roman" w:hAnsi="Times New Roman" w:cs="Times New Roman"/>
+          <w:sz w:val="24"/>
+          <w:szCs w:val="24"/>
+          <w:lang w:val="ro-RO"/>
+        </w:rPr>
+      </w:pPr>
+      <w:r>
+        <w:rPr>
+          <w:rFonts w:ascii="Times New Roman" w:hAnsi="Times New Roman" w:cs="Times New Roman"/>
+          <w:sz w:val="24"/>
+          <w:szCs w:val="24"/>
+          <w:lang w:val="ro-RO"/>
+        </w:rPr>
+        <w:t>(un client poate lăsa mai multe recenzii, dar o recenzie este scrisă de un singur client)</w:t>
+      </w:r>
+    </w:p>
+    <w:p>
+      <w:pPr>
+        <w:pStyle w:val="ListParagraph"/>
+        <w:numPr>
+          <w:ilvl w:val="0"/>
+          <w:numId w:val="4"/>
+        </w:numPr>
+        <w:spacing w:line="276" w:lineRule="auto"/>
+        <w:jc w:val="both"/>
+        <w:rPr>
+          <w:rFonts w:ascii="Times New Roman" w:hAnsi="Times New Roman" w:cs="Times New Roman"/>
+          <w:sz w:val="24"/>
+          <w:szCs w:val="24"/>
+          <w:lang w:val="ro-RO"/>
+        </w:rPr>
+      </w:pPr>
+      <w:r>
+        <w:rPr>
+          <w:rFonts w:ascii="Times New Roman" w:hAnsi="Times New Roman" w:cs="Times New Roman"/>
+          <w:b/>
+          <w:bCs/>
+          <w:sz w:val="24"/>
+          <w:szCs w:val="24"/>
+          <w:lang w:val="ro-RO"/>
+        </w:rPr>
+        <w:t>"Clienti" - "Wishlist"</w:t>
+      </w:r>
+      <w:r>
+        <w:rPr>
+          <w:rFonts w:ascii="Times New Roman" w:hAnsi="Times New Roman" w:cs="Times New Roman"/>
+          <w:sz w:val="24"/>
+          <w:szCs w:val="24"/>
+          <w:lang w:val="ro-RO"/>
+        </w:rPr>
+        <w:t xml:space="preserve">: One-to-One </w:t>
+      </w:r>
+    </w:p>
+    <w:p>
+      <w:pPr>
+        <w:pStyle w:val="ListParagraph"/>
+        <w:spacing w:line="276" w:lineRule="auto"/>
+        <w:jc w:val="both"/>
+        <w:rPr>
+          <w:rFonts w:ascii="Times New Roman" w:hAnsi="Times New Roman" w:cs="Times New Roman"/>
+          <w:sz w:val="24"/>
+          <w:szCs w:val="24"/>
+          <w:lang w:val="ro-RO"/>
+        </w:rPr>
+      </w:pPr>
+      <w:r>
+        <w:rPr>
+          <w:rFonts w:ascii="Times New Roman" w:hAnsi="Times New Roman" w:cs="Times New Roman"/>
+          <w:sz w:val="24"/>
+          <w:szCs w:val="24"/>
+          <w:lang w:val="ro-RO"/>
+        </w:rPr>
+        <w:t>(fiecare client are o singură listă de produse preferate)</w:t>
+      </w:r>
+    </w:p>
+    <w:p>
+      <w:pPr>
+        <w:pStyle w:val="ListParagraph"/>
+        <w:numPr>
+          <w:ilvl w:val="0"/>
+          <w:numId w:val="4"/>
+        </w:numPr>
+        <w:spacing w:line="276" w:lineRule="auto"/>
+        <w:jc w:val="both"/>
+        <w:rPr>
+          <w:rFonts w:ascii="Times New Roman" w:hAnsi="Times New Roman" w:cs="Times New Roman"/>
+          <w:sz w:val="24"/>
+          <w:szCs w:val="24"/>
+          <w:lang w:val="ro-RO"/>
+        </w:rPr>
+      </w:pPr>
+      <w:r>
+        <w:rPr>
+          <w:rFonts w:ascii="Times New Roman" w:hAnsi="Times New Roman" w:cs="Times New Roman"/>
+          <w:b/>
+          <w:bCs/>
+          <w:sz w:val="24"/>
+          <w:szCs w:val="24"/>
+          <w:lang w:val="ro-RO"/>
+        </w:rPr>
+        <w:t>"Magazine" - "Angajati"</w:t>
+      </w:r>
+      <w:r>
+        <w:rPr>
+          <w:rFonts w:ascii="Times New Roman" w:hAnsi="Times New Roman" w:cs="Times New Roman"/>
+          <w:sz w:val="24"/>
+          <w:szCs w:val="24"/>
+          <w:lang w:val="ro-RO"/>
+        </w:rPr>
+        <w:t xml:space="preserve"> : One-to-Many </w:t>
+      </w:r>
+    </w:p>
+    <w:p>
+      <w:pPr>
+        <w:pStyle w:val="ListParagraph"/>
+        <w:spacing w:line="276" w:lineRule="auto"/>
+        <w:jc w:val="both"/>
+        <w:rPr>
+          <w:rFonts w:ascii="Times New Roman" w:hAnsi="Times New Roman" w:cs="Times New Roman"/>
+          <w:sz w:val="24"/>
+          <w:szCs w:val="24"/>
+          <w:lang w:val="ro-RO"/>
+        </w:rPr>
+      </w:pPr>
+      <w:r>
+        <w:rPr>
+          <w:rFonts w:ascii="Times New Roman" w:hAnsi="Times New Roman" w:cs="Times New Roman"/>
+          <w:sz w:val="24"/>
+          <w:szCs w:val="24"/>
+          <w:lang w:val="ro-RO"/>
+        </w:rPr>
+        <w:t>(un magazin poate avea mai mulți angajați, dar un angajat lucrează într-un singur magazin)</w:t>
+      </w:r>
+    </w:p>
+    <w:p>
+      <w:pPr>
+        <w:pStyle w:val="ListParagraph"/>
+        <w:numPr>
+          <w:ilvl w:val="0"/>
+          <w:numId w:val="4"/>
+        </w:numPr>
+        <w:spacing w:line="276" w:lineRule="auto"/>
+        <w:jc w:val="both"/>
+        <w:rPr>
+          <w:rFonts w:ascii="Times New Roman" w:hAnsi="Times New Roman" w:cs="Times New Roman"/>
+          <w:sz w:val="24"/>
+          <w:szCs w:val="24"/>
+          <w:lang w:val="ro-RO"/>
+        </w:rPr>
+      </w:pPr>
+      <w:r>
+        <w:rPr>
+          <w:rFonts w:ascii="Times New Roman" w:hAnsi="Times New Roman" w:cs="Times New Roman"/>
+          <w:b/>
+          <w:bCs/>
+          <w:sz w:val="24"/>
+          <w:szCs w:val="24"/>
+          <w:lang w:val="ro-RO"/>
+        </w:rPr>
+        <w:t xml:space="preserve">"Comenzi" - "Produse": </w:t>
+      </w:r>
+      <w:r>
+        <w:rPr>
+          <w:rFonts w:ascii="Times New Roman" w:hAnsi="Times New Roman" w:cs="Times New Roman"/>
+          <w:sz w:val="24"/>
+          <w:szCs w:val="24"/>
+          <w:lang w:val="ro-RO"/>
+        </w:rPr>
+        <w:t xml:space="preserve">Many-to-Many </w:t>
+      </w:r>
+    </w:p>
+    <w:p>
+      <w:pPr>
+        <w:pStyle w:val="ListParagraph"/>
+        <w:spacing w:line="276" w:lineRule="auto"/>
+        <w:jc w:val="both"/>
+        <w:rPr>
+          <w:rFonts w:ascii="Times New Roman" w:hAnsi="Times New Roman" w:cs="Times New Roman"/>
+          <w:sz w:val="24"/>
+          <w:szCs w:val="24"/>
+          <w:lang w:val="ro-RO"/>
+        </w:rPr>
+      </w:pPr>
+      <w:r>
+        <w:rPr>
+          <w:rFonts w:ascii="Times New Roman" w:hAnsi="Times New Roman" w:cs="Times New Roman"/>
+          <w:sz w:val="24"/>
+          <w:szCs w:val="24"/>
+          <w:lang w:val="ro-RO"/>
+        </w:rPr>
+        <w:t>(o comandă poate include mai multe produse și un produs poate fi achiziționat în mai multe comenzi)</w:t>
+      </w:r>
+    </w:p>
+    <w:p>
+      <w:pPr>
+        <w:pStyle w:val="ListParagraph"/>
+        <w:numPr>
+          <w:ilvl w:val="0"/>
+          <w:numId w:val="4"/>
+        </w:numPr>
+        <w:spacing w:line="276" w:lineRule="auto"/>
+        <w:jc w:val="both"/>
+        <w:rPr>
+          <w:rFonts w:ascii="Times New Roman" w:hAnsi="Times New Roman" w:cs="Times New Roman"/>
+          <w:sz w:val="24"/>
+          <w:szCs w:val="24"/>
+          <w:lang w:val="ro-RO"/>
+        </w:rPr>
+      </w:pPr>
+      <w:r>
+        <w:rPr>
+          <w:rFonts w:ascii="Times New Roman" w:hAnsi="Times New Roman" w:cs="Times New Roman"/>
+          <w:b/>
+          <w:bCs/>
+          <w:sz w:val="24"/>
+          <w:szCs w:val="24"/>
+          <w:lang w:val="ro-RO"/>
+        </w:rPr>
+        <w:t>"Produse" - "Wishlist":</w:t>
+      </w:r>
+      <w:r>
+        <w:rPr>
+          <w:rFonts w:ascii="Times New Roman" w:hAnsi="Times New Roman" w:cs="Times New Roman"/>
+          <w:sz w:val="24"/>
+          <w:szCs w:val="24"/>
+          <w:lang w:val="ro-RO"/>
+        </w:rPr>
+        <w:t xml:space="preserve"> Many-to-Many </w:t>
+      </w:r>
+    </w:p>
+    <w:p>
+      <w:pPr>
+        <w:pStyle w:val="ListParagraph"/>
+        <w:spacing w:line="276" w:lineRule="auto"/>
+        <w:jc w:val="both"/>
+        <w:rPr>
+          <w:rFonts w:ascii="Times New Roman" w:hAnsi="Times New Roman" w:cs="Times New Roman"/>
+          <w:sz w:val="24"/>
+          <w:szCs w:val="24"/>
+          <w:lang w:val="ro-RO"/>
+        </w:rPr>
+      </w:pPr>
+      <w:r>
+        <w:rPr>
+          <w:rFonts w:ascii="Times New Roman" w:hAnsi="Times New Roman" w:cs="Times New Roman"/>
+          <w:sz w:val="24"/>
+          <w:szCs w:val="24"/>
+          <w:lang w:val="ro-RO"/>
+        </w:rPr>
+        <w:t>(un produs poate fi adăugat în mai multe liste de dorințe și o listă de dorințe poate include mai multe produse)</w:t>
+      </w:r>
+    </w:p>
+    <w:p>
+      <w:pPr>
+        <w:spacing w:line="276" w:lineRule="auto"/>
+        <w:jc w:val="both"/>
+        <w:rPr>
+          <w:rFonts w:ascii="Times New Roman" w:hAnsi="Times New Roman" w:cs="Times New Roman"/>
+          <w:b/>
+          <w:bCs/>
+          <w:sz w:val="24"/>
+          <w:szCs w:val="24"/>
+          <w:lang w:val="ro-RO"/>
+        </w:rPr>
+      </w:pPr>
+    </w:p>
+    <w:p>
+      <w:pPr>
+        <w:spacing w:line="276" w:lineRule="auto"/>
+        <w:rPr>
+          <w:rFonts w:ascii="Times New Roman" w:hAnsi="Times New Roman" w:cs="Times New Roman"/>
+          <w:b/>
+          <w:bCs/>
+          <w:sz w:val="24"/>
+          <w:szCs w:val="24"/>
+          <w:lang w:val="ro-RO"/>
+        </w:rPr>
+      </w:pPr>
+    </w:p>
+    <w:p>
+      <w:pPr>
+        <w:spacing w:line="276" w:lineRule="auto"/>
+        <w:jc w:val="both"/>
+        <w:rPr>
+          <w:rFonts w:ascii="Times New Roman" w:hAnsi="Times New Roman" w:cs="Times New Roman"/>
+          <w:b/>
+          <w:bCs/>
+          <w:sz w:val="24"/>
+          <w:szCs w:val="24"/>
+          <w:lang w:val="ro-RO"/>
+        </w:rPr>
+      </w:pPr>
+    </w:p>
+    <w:p>
+      <w:pPr>
+        <w:spacing w:line="276" w:lineRule="auto"/>
+        <w:ind w:left="360"/>
+        <w:jc w:val="both"/>
+        <w:rPr>
+          <w:rFonts w:ascii="Times New Roman" w:hAnsi="Times New Roman" w:cs="Times New Roman"/>
+          <w:sz w:val="24"/>
+          <w:szCs w:val="24"/>
+          <w:lang w:val="ro-RO"/>
+        </w:rPr>
+      </w:pPr>
+    </w:p>
+    <w:p>
+      <w:pPr>
+        <w:spacing w:line="276" w:lineRule="auto"/>
+        <w:ind w:left="360"/>
+        <w:jc w:val="both"/>
+        <w:rPr>
+          <w:rFonts w:ascii="Times New Roman" w:hAnsi="Times New Roman" w:cs="Times New Roman"/>
+          <w:sz w:val="24"/>
+          <w:szCs w:val="24"/>
+          <w:lang w:val="ro-RO"/>
+        </w:rPr>
+      </w:pPr>
+    </w:p>
+    <w:p>
+      <w:pPr>
+        <w:spacing w:line="276" w:lineRule="auto"/>
+        <w:jc w:val="both"/>
+        <w:rPr>
+          <w:rFonts w:ascii="Times New Roman" w:hAnsi="Times New Roman" w:cs="Times New Roman"/>
+          <w:b/>
+          <w:bCs/>
+          <w:sz w:val="24"/>
+          <w:szCs w:val="24"/>
+          <w:lang w:val="ro-RO"/>
+        </w:rPr>
+      </w:pPr>
+      <w:r>
+        <w:rPr>
+          <w:rFonts w:ascii="Times New Roman" w:hAnsi="Times New Roman" w:cs="Times New Roman"/>
+          <w:b/>
+          <w:bCs/>
+          <w:sz w:val="24"/>
+          <w:szCs w:val="24"/>
+        </w:rPr>
+        <w:lastRenderedPageBreak/>
+        <w:t>Cerin</w:t>
+      </w:r>
+      <w:r>
+        <w:rPr>
+          <w:rFonts w:ascii="Times New Roman" w:hAnsi="Times New Roman" w:cs="Times New Roman"/>
+          <w:b/>
+          <w:bCs/>
+          <w:sz w:val="24"/>
+          <w:szCs w:val="24"/>
+          <w:lang w:val="ro-RO"/>
+        </w:rPr>
+        <w:t xml:space="preserve">ța </w:t>
+      </w:r>
+      <w:r>
+        <w:rPr>
+          <w:rFonts w:ascii="Times New Roman" w:hAnsi="Times New Roman" w:cs="Times New Roman"/>
+          <w:b/>
+          <w:bCs/>
+          <w:sz w:val="24"/>
+          <w:szCs w:val="24"/>
+          <w:lang w:val="ro-RO"/>
+        </w:rPr>
+        <w:t>5</w:t>
+      </w:r>
+      <w:r>
+        <w:rPr>
+          <w:rFonts w:ascii="Times New Roman" w:hAnsi="Times New Roman" w:cs="Times New Roman"/>
+          <w:b/>
+          <w:bCs/>
+          <w:sz w:val="24"/>
+          <w:szCs w:val="24"/>
+          <w:lang w:val="ro-RO"/>
+        </w:rPr>
+        <w:t>.</w:t>
+      </w:r>
     </w:p>
     <w:p>
       <w:pPr>
@@ -11340,6 +12093,95 @@
 <file path=word/numbering.xml><?xml version="1.0" encoding="utf-8"?>
 <w:numbering xmlns:wpc="http://schemas.microsoft.com/office/word/2010/wordprocessingCanvas" xmlns:cx="http://schemas.microsoft.com/office/drawing/2014/chartex" xmlns:cx1="http://schemas.microsoft.com/office/drawing/2015/9/8/chartex" xmlns:cx2="http://schemas.microsoft.com/office/drawing/2015/10/21/chartex" xmlns:cx3="http://schemas.microsoft.com/office/drawing/2016/5/9/chartex" xmlns:cx4="http://schemas.microsoft.com/office/drawing/2016/5/10/chartex" xmlns:cx5="http://schemas.microsoft.com/office/drawing/2016/5/11/chartex" xmlns:cx6="http://schemas.microsoft.com/office/drawing/2016/5/12/chartex" xmlns:cx7="http://schemas.microsoft.com/office/drawing/2016/5/13/chartex" xmlns:cx8="http://schemas.microsoft.com/office/drawing/2016/5/14/chartex" xmlns:mc="http://schemas.openxmlformats.org/markup-compatibility/2006" xmlns:aink="http://schemas.microsoft.com/office/drawing/2016/ink" xmlns:am3d="http://schemas.microsoft.com/office/drawing/2017/model3d" xmlns:o="urn:schemas-microsoft-com:office:office" xmlns:oel="http://schemas.microsoft.com/office/2019/extlst" xmlns:r="http://schemas.openxmlformats.org/officeDocument/2006/relationships" xmlns:m="http://schemas.openxmlformats.org/officeDocument/2006/math" xmlns:v="urn:schemas-microsoft-com:vml" xmlns:wp14="http://schemas.microsoft.com/office/word/2010/wordprocessingDrawing" xmlns:wp="http://schemas.openxmlformats.org/drawingml/2006/wordprocessingDrawing" xmlns:w10="urn:schemas-microsoft-com:office:word" xmlns:w="http://schemas.openxmlformats.org/wordprocessingml/2006/main" xmlns:w14="http://schemas.microsoft.com/office/word/2010/wordml" xmlns:w15="http://schemas.microsoft.com/office/word/2012/wordml" xmlns:w16cex="http://schemas.microsoft.com/office/word/2018/wordml/cex" xmlns:w16cid="http://schemas.microsoft.com/office/word/2016/wordml/cid" xmlns:w16="http://schemas.microsoft.com/office/word/2018/wordml" xmlns:w16du="http://schemas.microsoft.com/office/word/2023/wordml/word16du" xmlns:w16sdtdh="http://schemas.microsoft.com/office/word/2020/wordml/sdtdatahash" xmlns:w16se="http://schemas.microsoft.com/office/word/2015/wordml/symex" xmlns:wpg="http://schemas.microsoft.com/office/word/2010/wordprocessingGroup" xmlns:wpi="http://schemas.microsoft.com/office/word/2010/wordprocessingInk" xmlns:wne="http://schemas.microsoft.com/office/word/2006/wordml" xmlns:wps="http://schemas.microsoft.com/office/word/2010/wordprocessingShape" mc:Ignorable="w14 w15 w16se w16cid w16 w16cex w16sdtdh wp14">
   <w:abstractNum w:abstractNumId="0" w15:restartNumberingAfterBreak="0">
+    <w:nsid w:val="0CD330A5"/>
+    <w:multiLevelType w:val="hybridMultilevel"/>
+    <w:tmpl w:val="DF30D312"/>
+    <w:lvl w:ilvl="0" w:tplc="0409000F">
+      <w:start w:val="1"/>
+      <w:numFmt w:val="decimal"/>
+      <w:lvlText w:val="%1."/>
+      <w:lvlJc w:val="left"/>
+      <w:pPr>
+        <w:ind w:left="720" w:hanging="360"/>
+      </w:pPr>
+      <w:rPr>
+        <w:rFonts w:hint="default"/>
+      </w:rPr>
+    </w:lvl>
+    <w:lvl w:ilvl="1" w:tplc="FFFFFFFF" w:tentative="1">
+      <w:start w:val="1"/>
+      <w:numFmt w:val="lowerLetter"/>
+      <w:lvlText w:val="%2."/>
+      <w:lvlJc w:val="left"/>
+      <w:pPr>
+        <w:ind w:left="1440" w:hanging="360"/>
+      </w:pPr>
+    </w:lvl>
+    <w:lvl w:ilvl="2" w:tplc="FFFFFFFF" w:tentative="1">
+      <w:start w:val="1"/>
+      <w:numFmt w:val="lowerRoman"/>
+      <w:lvlText w:val="%3."/>
+      <w:lvlJc w:val="right"/>
+      <w:pPr>
+        <w:ind w:left="2160" w:hanging="180"/>
+      </w:pPr>
+    </w:lvl>
+    <w:lvl w:ilvl="3" w:tplc="FFFFFFFF" w:tentative="1">
+      <w:start w:val="1"/>
+      <w:numFmt w:val="decimal"/>
+      <w:lvlText w:val="%4."/>
+      <w:lvlJc w:val="left"/>
+      <w:pPr>
+        <w:ind w:left="2880" w:hanging="360"/>
+      </w:pPr>
+    </w:lvl>
+    <w:lvl w:ilvl="4" w:tplc="FFFFFFFF" w:tentative="1">
+      <w:start w:val="1"/>
+      <w:numFmt w:val="lowerLetter"/>
+      <w:lvlText w:val="%5."/>
+      <w:lvlJc w:val="left"/>
+      <w:pPr>
+        <w:ind w:left="3600" w:hanging="360"/>
+      </w:pPr>
+    </w:lvl>
+    <w:lvl w:ilvl="5" w:tplc="FFFFFFFF" w:tentative="1">
+      <w:start w:val="1"/>
+      <w:numFmt w:val="lowerRoman"/>
+      <w:lvlText w:val="%6."/>
+      <w:lvlJc w:val="right"/>
+      <w:pPr>
+        <w:ind w:left="4320" w:hanging="180"/>
+      </w:pPr>
+    </w:lvl>
+    <w:lvl w:ilvl="6" w:tplc="FFFFFFFF" w:tentative="1">
+      <w:start w:val="1"/>
+      <w:numFmt w:val="decimal"/>
+      <w:lvlText w:val="%7."/>
+      <w:lvlJc w:val="left"/>
+      <w:pPr>
+        <w:ind w:left="5040" w:hanging="360"/>
+      </w:pPr>
+    </w:lvl>
+    <w:lvl w:ilvl="7" w:tplc="FFFFFFFF" w:tentative="1">
+      <w:start w:val="1"/>
+      <w:numFmt w:val="lowerLetter"/>
+      <w:lvlText w:val="%8."/>
+      <w:lvlJc w:val="left"/>
+      <w:pPr>
+        <w:ind w:left="5760" w:hanging="360"/>
+      </w:pPr>
+    </w:lvl>
+    <w:lvl w:ilvl="8" w:tplc="FFFFFFFF" w:tentative="1">
+      <w:start w:val="1"/>
+      <w:numFmt w:val="lowerRoman"/>
+      <w:lvlText w:val="%9."/>
+      <w:lvlJc w:val="right"/>
+      <w:pPr>
+        <w:ind w:left="6480" w:hanging="180"/>
+      </w:pPr>
+    </w:lvl>
+  </w:abstractNum>
+  <w:abstractNum w:abstractNumId="1" w15:restartNumberingAfterBreak="0">
     <w:nsid w:val="0DD13F8E"/>
     <w:multiLevelType w:val="hybridMultilevel"/>
     <w:tmpl w:val="E058267C"/>
@@ -11452,7 +12294,7 @@
       </w:rPr>
     </w:lvl>
   </w:abstractNum>
-  <w:abstractNum w:abstractNumId="1" w15:restartNumberingAfterBreak="0">
+  <w:abstractNum w:abstractNumId="2" w15:restartNumberingAfterBreak="0">
     <w:nsid w:val="19FA42EE"/>
     <w:multiLevelType w:val="hybridMultilevel"/>
     <w:tmpl w:val="C15C7FF6"/>
@@ -11565,10 +12407,10 @@
       </w:rPr>
     </w:lvl>
   </w:abstractNum>
-  <w:abstractNum w:abstractNumId="2" w15:restartNumberingAfterBreak="0">
+  <w:abstractNum w:abstractNumId="3" w15:restartNumberingAfterBreak="0">
     <w:nsid w:val="39856073"/>
     <w:multiLevelType w:val="hybridMultilevel"/>
-    <w:tmpl w:val="2B361DB8"/>
+    <w:tmpl w:val="339442EE"/>
     <w:lvl w:ilvl="0" w:tplc="0409000F">
       <w:start w:val="1"/>
       <w:numFmt w:val="decimal"/>
@@ -11655,13 +12497,16 @@
     </w:lvl>
   </w:abstractNum>
   <w:num w:numId="1" w16cid:durableId="1972782634">
-    <w:abstractNumId w:val="0"/>
+    <w:abstractNumId w:val="1"/>
   </w:num>
   <w:num w:numId="2" w16cid:durableId="1292247122">
-    <w:abstractNumId w:val="1"/>
+    <w:abstractNumId w:val="2"/>
   </w:num>
   <w:num w:numId="3" w16cid:durableId="771052312">
-    <w:abstractNumId w:val="2"/>
+    <w:abstractNumId w:val="3"/>
+  </w:num>
+  <w:num w:numId="4" w16cid:durableId="1991209817">
+    <w:abstractNumId w:val="0"/>
   </w:num>
 </w:numbering>
 </file>
@@ -12066,7 +12911,7 @@
   <w:style w:type="paragraph" w:default="1" w:styleId="Normal">
     <w:name w:val="Normal"/>
     <w:qFormat/>
-    <w:rsid w:val="001B3B8D"/>
+    <w:rsid w:val="00F9365E"/>
   </w:style>
   <w:style w:type="character" w:default="1" w:styleId="DefaultParagraphFont">
     <w:name w:val="Default Paragraph Font"/>

</xml_diff>

<commit_message>
Project Update. Add Task5.
</commit_message>
<xml_diff>
--- a/143_Huma_Stefan-proiect.docx
+++ b/143_Huma_Stefan-proiect.docx
@@ -221,7 +221,6 @@
         <w:t xml:space="preserve"> </w:t>
       </w:r>
       <w:proofErr w:type="spellStart"/>
-      <w:proofErr w:type="gramStart"/>
       <w:r>
         <w:rPr>
           <w:rFonts w:ascii="Times New Roman" w:hAnsi="Times New Roman" w:cs="Times New Roman"/>
@@ -239,16 +238,7 @@
           <w:sz w:val="24"/>
           <w:szCs w:val="24"/>
         </w:rPr>
-        <w:t xml:space="preserve"> :</w:t>
-      </w:r>
-      <w:proofErr w:type="gramEnd"/>
-      <w:r>
-        <w:rPr>
-          <w:rFonts w:ascii="Times New Roman" w:hAnsi="Times New Roman" w:cs="Times New Roman"/>
-          <w:sz w:val="24"/>
-          <w:szCs w:val="24"/>
-        </w:rPr>
-        <w:t xml:space="preserve"> </w:t>
+        <w:t xml:space="preserve"> : </w:t>
       </w:r>
       <w:proofErr w:type="spellStart"/>
       <w:r>
@@ -287,7 +277,6 @@
           <w:szCs w:val="24"/>
         </w:rPr>
       </w:pPr>
-      <w:proofErr w:type="gramStart"/>
       <w:r>
         <w:rPr>
           <w:rFonts w:ascii="Times New Roman" w:hAnsi="Times New Roman" w:cs="Times New Roman"/>
@@ -314,16 +303,7 @@
           <w:sz w:val="24"/>
           <w:szCs w:val="24"/>
         </w:rPr>
-        <w:t>:</w:t>
-      </w:r>
-      <w:proofErr w:type="gramEnd"/>
-      <w:r>
-        <w:rPr>
-          <w:rFonts w:ascii="Times New Roman" w:hAnsi="Times New Roman" w:cs="Times New Roman"/>
-          <w:sz w:val="24"/>
-          <w:szCs w:val="24"/>
-        </w:rPr>
-        <w:t xml:space="preserve"> </w:t>
+        <w:t xml:space="preserve">: </w:t>
       </w:r>
       <w:proofErr w:type="spellStart"/>
       <w:r>
@@ -1824,25 +1804,7 @@
           <w:sz w:val="24"/>
           <w:szCs w:val="24"/>
         </w:rPr>
-        <w:t xml:space="preserve">, care </w:t>
-      </w:r>
-      <w:proofErr w:type="gramStart"/>
-      <w:r>
-        <w:rPr>
-          <w:rFonts w:ascii="Times New Roman" w:hAnsi="Times New Roman" w:cs="Times New Roman"/>
-          <w:sz w:val="24"/>
-          <w:szCs w:val="24"/>
-        </w:rPr>
-        <w:t>are</w:t>
-      </w:r>
-      <w:proofErr w:type="gramEnd"/>
-      <w:r>
-        <w:rPr>
-          <w:rFonts w:ascii="Times New Roman" w:hAnsi="Times New Roman" w:cs="Times New Roman"/>
-          <w:sz w:val="24"/>
-          <w:szCs w:val="24"/>
-        </w:rPr>
-        <w:t xml:space="preserve"> un </w:t>
+        <w:t xml:space="preserve">, care are un </w:t>
       </w:r>
       <w:proofErr w:type="spellStart"/>
       <w:r>
@@ -4585,7 +4547,6 @@
         <w:t xml:space="preserve">, </w:t>
       </w:r>
       <w:proofErr w:type="spellStart"/>
-      <w:proofErr w:type="gramStart"/>
       <w:r>
         <w:rPr>
           <w:rFonts w:ascii="Times New Roman" w:hAnsi="Times New Roman" w:cs="Times New Roman"/>
@@ -4609,16 +4570,7 @@
           <w:sz w:val="24"/>
           <w:szCs w:val="24"/>
         </w:rPr>
-        <w:t>,</w:t>
-      </w:r>
-      <w:proofErr w:type="gramEnd"/>
-      <w:r>
-        <w:rPr>
-          <w:rFonts w:ascii="Times New Roman" w:hAnsi="Times New Roman" w:cs="Times New Roman"/>
-          <w:sz w:val="24"/>
-          <w:szCs w:val="24"/>
-        </w:rPr>
-        <w:t xml:space="preserve"> </w:t>
+        <w:t xml:space="preserve">, </w:t>
       </w:r>
       <w:proofErr w:type="spellStart"/>
       <w:r>
@@ -5323,7 +5275,6 @@
         <w:t xml:space="preserve"> </w:t>
       </w:r>
       <w:proofErr w:type="spellStart"/>
-      <w:proofErr w:type="gramStart"/>
       <w:r>
         <w:rPr>
           <w:rFonts w:ascii="Times New Roman" w:hAnsi="Times New Roman" w:cs="Times New Roman"/>
@@ -5343,7 +5294,6 @@
         </w:rPr>
         <w:t xml:space="preserve"> .</w:t>
       </w:r>
-      <w:proofErr w:type="gramEnd"/>
     </w:p>
     <w:p>
       <w:pPr>
@@ -6866,25 +6816,7 @@
           <w:sz w:val="24"/>
           <w:szCs w:val="24"/>
         </w:rPr>
-        <w:t xml:space="preserve"> </w:t>
-      </w:r>
-      <w:proofErr w:type="gramStart"/>
-      <w:r>
-        <w:rPr>
-          <w:rFonts w:ascii="Times New Roman" w:hAnsi="Times New Roman" w:cs="Times New Roman"/>
-          <w:sz w:val="24"/>
-          <w:szCs w:val="24"/>
-        </w:rPr>
-        <w:t>a</w:t>
-      </w:r>
-      <w:proofErr w:type="gramEnd"/>
-      <w:r>
-        <w:rPr>
-          <w:rFonts w:ascii="Times New Roman" w:hAnsi="Times New Roman" w:cs="Times New Roman"/>
-          <w:sz w:val="24"/>
-          <w:szCs w:val="24"/>
-        </w:rPr>
-        <w:t xml:space="preserve"> </w:t>
+        <w:t xml:space="preserve"> a </w:t>
       </w:r>
       <w:proofErr w:type="spellStart"/>
       <w:r>
@@ -10947,29 +10879,7 @@
           <w:szCs w:val="24"/>
           <w:lang w:val="ro-RO"/>
         </w:rPr>
-        <w:t xml:space="preserve">ța </w:t>
-      </w:r>
-      <w:r>
-        <w:rPr>
-          <w:rFonts w:ascii="Times New Roman" w:hAnsi="Times New Roman" w:cs="Times New Roman"/>
-          <w:b/>
-          <w:bCs/>
-          <w:sz w:val="24"/>
-          <w:szCs w:val="24"/>
-          <w:lang w:val="ro-RO"/>
-        </w:rPr>
-        <w:t>4</w:t>
-      </w:r>
-      <w:r>
-        <w:rPr>
-          <w:rFonts w:ascii="Times New Roman" w:hAnsi="Times New Roman" w:cs="Times New Roman"/>
-          <w:b/>
-          <w:bCs/>
-          <w:sz w:val="24"/>
-          <w:szCs w:val="24"/>
-          <w:lang w:val="ro-RO"/>
-        </w:rPr>
-        <w:t>.</w:t>
+        <w:t>ța 4.</w:t>
       </w:r>
     </w:p>
     <w:p>
@@ -11935,33 +11845,221 @@
           <w:szCs w:val="24"/>
           <w:lang w:val="ro-RO"/>
         </w:rPr>
-        <w:t xml:space="preserve">ța </w:t>
-      </w:r>
-      <w:r>
-        <w:rPr>
-          <w:rFonts w:ascii="Times New Roman" w:hAnsi="Times New Roman" w:cs="Times New Roman"/>
-          <w:b/>
-          <w:bCs/>
-          <w:sz w:val="24"/>
-          <w:szCs w:val="24"/>
-          <w:lang w:val="ro-RO"/>
-        </w:rPr>
-        <w:t>5</w:t>
-      </w:r>
-      <w:r>
-        <w:rPr>
-          <w:rFonts w:ascii="Times New Roman" w:hAnsi="Times New Roman" w:cs="Times New Roman"/>
-          <w:b/>
-          <w:bCs/>
-          <w:sz w:val="24"/>
-          <w:szCs w:val="24"/>
-          <w:lang w:val="ro-RO"/>
-        </w:rPr>
-        <w:t>.</w:t>
+        <w:t>ța 5.</w:t>
       </w:r>
     </w:p>
     <w:p>
       <w:pPr>
+        <w:pStyle w:val="Default"/>
+        <w:rPr>
+          <w:b/>
+          <w:bCs/>
+        </w:rPr>
+      </w:pPr>
+      <w:proofErr w:type="spellStart"/>
+      <w:r>
+        <w:rPr>
+          <w:b/>
+          <w:bCs/>
+        </w:rPr>
+        <w:t>Descrierea</w:t>
+      </w:r>
+      <w:proofErr w:type="spellEnd"/>
+      <w:r>
+        <w:rPr>
+          <w:b/>
+          <w:bCs/>
+        </w:rPr>
+        <w:t xml:space="preserve"> </w:t>
+      </w:r>
+      <w:proofErr w:type="spellStart"/>
+      <w:r>
+        <w:rPr>
+          <w:b/>
+          <w:bCs/>
+        </w:rPr>
+        <w:t>atributelor</w:t>
+      </w:r>
+      <w:proofErr w:type="spellEnd"/>
+      <w:r>
+        <w:rPr>
+          <w:b/>
+          <w:bCs/>
+        </w:rPr>
+        <w:t xml:space="preserve">, </w:t>
+      </w:r>
+      <w:proofErr w:type="spellStart"/>
+      <w:r>
+        <w:rPr>
+          <w:b/>
+          <w:bCs/>
+        </w:rPr>
+        <w:t>incluzând</w:t>
+      </w:r>
+      <w:proofErr w:type="spellEnd"/>
+      <w:r>
+        <w:rPr>
+          <w:b/>
+          <w:bCs/>
+        </w:rPr>
+        <w:t xml:space="preserve"> </w:t>
+      </w:r>
+      <w:proofErr w:type="spellStart"/>
+      <w:r>
+        <w:rPr>
+          <w:b/>
+          <w:bCs/>
+        </w:rPr>
+        <w:t>tipul</w:t>
+      </w:r>
+      <w:proofErr w:type="spellEnd"/>
+      <w:r>
+        <w:rPr>
+          <w:b/>
+          <w:bCs/>
+        </w:rPr>
+        <w:t xml:space="preserve"> de date </w:t>
+      </w:r>
+      <w:proofErr w:type="spellStart"/>
+      <w:r>
+        <w:rPr>
+          <w:b/>
+          <w:bCs/>
+        </w:rPr>
+        <w:t>și</w:t>
+      </w:r>
+      <w:proofErr w:type="spellEnd"/>
+      <w:r>
+        <w:rPr>
+          <w:b/>
+          <w:bCs/>
+        </w:rPr>
+        <w:t xml:space="preserve"> </w:t>
+      </w:r>
+      <w:proofErr w:type="spellStart"/>
+      <w:r>
+        <w:rPr>
+          <w:b/>
+          <w:bCs/>
+        </w:rPr>
+        <w:t>eventualele</w:t>
+      </w:r>
+      <w:proofErr w:type="spellEnd"/>
+      <w:r>
+        <w:rPr>
+          <w:b/>
+          <w:bCs/>
+        </w:rPr>
+        <w:t xml:space="preserve"> </w:t>
+      </w:r>
+      <w:proofErr w:type="spellStart"/>
+      <w:r>
+        <w:rPr>
+          <w:b/>
+          <w:bCs/>
+        </w:rPr>
+        <w:t>constrângeri</w:t>
+      </w:r>
+      <w:proofErr w:type="spellEnd"/>
+      <w:r>
+        <w:rPr>
+          <w:b/>
+          <w:bCs/>
+        </w:rPr>
+        <w:t xml:space="preserve">, </w:t>
+      </w:r>
+      <w:proofErr w:type="spellStart"/>
+      <w:r>
+        <w:rPr>
+          <w:b/>
+          <w:bCs/>
+        </w:rPr>
+        <w:t>valori</w:t>
+      </w:r>
+      <w:proofErr w:type="spellEnd"/>
+      <w:r>
+        <w:rPr>
+          <w:b/>
+          <w:bCs/>
+        </w:rPr>
+        <w:t xml:space="preserve"> </w:t>
+      </w:r>
+      <w:proofErr w:type="spellStart"/>
+      <w:r>
+        <w:rPr>
+          <w:b/>
+          <w:bCs/>
+        </w:rPr>
+        <w:t>implicite</w:t>
+      </w:r>
+      <w:proofErr w:type="spellEnd"/>
+      <w:r>
+        <w:rPr>
+          <w:b/>
+          <w:bCs/>
+        </w:rPr>
+        <w:t xml:space="preserve">, </w:t>
+      </w:r>
+      <w:proofErr w:type="spellStart"/>
+      <w:r>
+        <w:rPr>
+          <w:b/>
+          <w:bCs/>
+        </w:rPr>
+        <w:t>valori</w:t>
+      </w:r>
+      <w:proofErr w:type="spellEnd"/>
+      <w:r>
+        <w:rPr>
+          <w:b/>
+          <w:bCs/>
+        </w:rPr>
+        <w:t xml:space="preserve"> </w:t>
+      </w:r>
+      <w:proofErr w:type="spellStart"/>
+      <w:r>
+        <w:rPr>
+          <w:b/>
+          <w:bCs/>
+        </w:rPr>
+        <w:t>posibile</w:t>
+      </w:r>
+      <w:proofErr w:type="spellEnd"/>
+      <w:r>
+        <w:rPr>
+          <w:b/>
+          <w:bCs/>
+        </w:rPr>
+        <w:t xml:space="preserve"> ale </w:t>
+      </w:r>
+      <w:proofErr w:type="spellStart"/>
+      <w:r>
+        <w:rPr>
+          <w:b/>
+          <w:bCs/>
+        </w:rPr>
+        <w:t>atributelor</w:t>
+      </w:r>
+      <w:proofErr w:type="spellEnd"/>
+      <w:r>
+        <w:rPr>
+          <w:b/>
+          <w:bCs/>
+        </w:rPr>
+        <w:t xml:space="preserve">. </w:t>
+      </w:r>
+    </w:p>
+    <w:p>
+      <w:pPr>
+        <w:pStyle w:val="Default"/>
+        <w:rPr>
+          <w:b/>
+          <w:bCs/>
+        </w:rPr>
+      </w:pPr>
+    </w:p>
+    <w:p>
+      <w:pPr>
         <w:spacing w:line="276" w:lineRule="auto"/>
         <w:jc w:val="both"/>
         <w:rPr>
@@ -11973,11 +12071,21 @@
           <w:lang w:val="ro-RO"/>
         </w:rPr>
       </w:pPr>
+      <w:r>
+        <w:rPr>
+          <w:rFonts w:ascii="Times New Roman" w:hAnsi="Times New Roman" w:cs="Times New Roman"/>
+          <w:b/>
+          <w:bCs/>
+          <w:sz w:val="24"/>
+          <w:szCs w:val="24"/>
+          <w:lang w:val="ro-RO"/>
+        </w:rPr>
+        <w:t xml:space="preserve">Precizari : </w:t>
+      </w:r>
     </w:p>
     <w:p>
       <w:pPr>
         <w:spacing w:line="276" w:lineRule="auto"/>
-        <w:ind w:left="360"/>
         <w:jc w:val="both"/>
         <w:rPr>
           <w:rFonts w:ascii="Times New Roman" w:hAnsi="Times New Roman" w:cs="Times New Roman"/>
@@ -11986,6 +12094,60 @@
           <w:lang w:val="ro-RO"/>
         </w:rPr>
       </w:pPr>
+      <w:r>
+        <w:rPr>
+          <w:rFonts w:ascii="Times New Roman" w:hAnsi="Times New Roman" w:cs="Times New Roman"/>
+          <w:sz w:val="24"/>
+          <w:szCs w:val="24"/>
+          <w:lang w:val="ro-RO"/>
+        </w:rPr>
+        <w:t>Cheile Primare</w:t>
+      </w:r>
+      <w:r>
+        <w:rPr>
+          <w:rFonts w:ascii="Times New Roman" w:hAnsi="Times New Roman" w:cs="Times New Roman"/>
+          <w:sz w:val="24"/>
+          <w:szCs w:val="24"/>
+          <w:lang w:val="ro-RO"/>
+        </w:rPr>
+        <w:t>/Straine</w:t>
+      </w:r>
+      <w:r>
+        <w:rPr>
+          <w:rFonts w:ascii="Times New Roman" w:hAnsi="Times New Roman" w:cs="Times New Roman"/>
+          <w:sz w:val="24"/>
+          <w:szCs w:val="24"/>
+          <w:lang w:val="ro-RO"/>
+        </w:rPr>
+        <w:t xml:space="preserve">  - </w:t>
+      </w:r>
+      <w:r>
+        <w:rPr>
+          <w:rFonts w:ascii="Times New Roman" w:hAnsi="Times New Roman" w:cs="Times New Roman"/>
+          <w:sz w:val="24"/>
+          <w:szCs w:val="24"/>
+          <w:lang w:val="ro-RO"/>
+        </w:rPr>
+        <w:t xml:space="preserve"> tip de date </w:t>
+      </w:r>
+      <w:r>
+        <w:rPr>
+          <w:rFonts w:ascii="Times New Roman" w:hAnsi="Times New Roman" w:cs="Times New Roman"/>
+          <w:sz w:val="24"/>
+          <w:szCs w:val="24"/>
+          <w:lang w:val="ro-RO"/>
+        </w:rPr>
+        <w:t>number</w:t>
+      </w:r>
+      <w:r>
+        <w:rPr>
+          <w:rFonts w:ascii="Times New Roman" w:hAnsi="Times New Roman" w:cs="Times New Roman"/>
+          <w:sz w:val="24"/>
+          <w:szCs w:val="24"/>
+          <w:lang w:val="ro-RO"/>
+        </w:rPr>
+        <w:t>, valori implicite generate automat</w:t>
+      </w:r>
     </w:p>
     <w:p>
       <w:pPr>
@@ -11995,6 +12157,2256 @@
           <w:rFonts w:ascii="Times New Roman" w:hAnsi="Times New Roman" w:cs="Times New Roman"/>
           <w:sz w:val="24"/>
           <w:szCs w:val="24"/>
+          <w:lang w:val="ro-RO"/>
+        </w:rPr>
+      </w:pPr>
+      <w:r>
+        <w:rPr>
+          <w:rFonts w:ascii="Times New Roman" w:hAnsi="Times New Roman" w:cs="Times New Roman"/>
+          <w:sz w:val="24"/>
+          <w:szCs w:val="24"/>
+          <w:lang w:val="ro-RO"/>
+        </w:rPr>
+        <w:t xml:space="preserve">Toate atributele inafara de cheile primare si straine au : </w:t>
+      </w:r>
+      <w:r>
+        <w:rPr>
+          <w:rFonts w:ascii="Times New Roman" w:hAnsi="Times New Roman" w:cs="Times New Roman"/>
+          <w:sz w:val="24"/>
+          <w:szCs w:val="24"/>
+          <w:lang w:val="ro-RO"/>
+        </w:rPr>
+        <w:t xml:space="preserve">constrângere </w:t>
+      </w:r>
+      <w:r>
+        <w:rPr>
+          <w:rFonts w:ascii="Times New Roman" w:hAnsi="Times New Roman" w:cs="Times New Roman"/>
+          <w:sz w:val="24"/>
+          <w:szCs w:val="24"/>
+          <w:lang w:val="ro-RO"/>
+        </w:rPr>
+        <w:t>not null</w:t>
+      </w:r>
+      <w:r>
+        <w:rPr>
+          <w:rFonts w:ascii="Times New Roman" w:hAnsi="Times New Roman" w:cs="Times New Roman"/>
+          <w:sz w:val="24"/>
+          <w:szCs w:val="24"/>
+          <w:lang w:val="ro-RO"/>
+        </w:rPr>
+        <w:t>, valoare implicită null</w:t>
+      </w:r>
+    </w:p>
+    <w:p>
+      <w:pPr>
+        <w:spacing w:line="276" w:lineRule="auto"/>
+        <w:jc w:val="both"/>
+        <w:rPr>
+          <w:rFonts w:ascii="Times New Roman" w:hAnsi="Times New Roman" w:cs="Times New Roman"/>
+          <w:sz w:val="24"/>
+          <w:szCs w:val="24"/>
+          <w:lang w:val="ro-RO"/>
+        </w:rPr>
+      </w:pPr>
+    </w:p>
+    <w:p>
+      <w:pPr>
+        <w:spacing w:line="276" w:lineRule="auto"/>
+        <w:jc w:val="both"/>
+        <w:rPr>
+          <w:rFonts w:ascii="Times New Roman" w:hAnsi="Times New Roman" w:cs="Times New Roman"/>
+          <w:b/>
+          <w:bCs/>
+          <w:sz w:val="24"/>
+          <w:szCs w:val="24"/>
+          <w:lang w:val="ro-RO"/>
+        </w:rPr>
+      </w:pPr>
+      <w:r>
+        <w:rPr>
+          <w:rFonts w:ascii="Times New Roman" w:hAnsi="Times New Roman" w:cs="Times New Roman"/>
+          <w:b/>
+          <w:bCs/>
+          <w:sz w:val="24"/>
+          <w:szCs w:val="24"/>
+          <w:lang w:val="ro-RO"/>
+        </w:rPr>
+        <w:t>"Produse"</w:t>
+      </w:r>
+    </w:p>
+    <w:p>
+      <w:pPr>
+        <w:spacing w:line="276" w:lineRule="auto"/>
+        <w:jc w:val="both"/>
+        <w:rPr>
+          <w:rFonts w:ascii="Times New Roman" w:hAnsi="Times New Roman" w:cs="Times New Roman"/>
+          <w:b/>
+          <w:bCs/>
+          <w:sz w:val="24"/>
+          <w:szCs w:val="24"/>
+          <w:lang w:val="ro-RO"/>
+        </w:rPr>
+      </w:pPr>
+      <w:r>
+        <w:rPr>
+          <w:rFonts w:ascii="Times New Roman" w:hAnsi="Times New Roman" w:cs="Times New Roman"/>
+          <w:b/>
+          <w:bCs/>
+          <w:sz w:val="24"/>
+          <w:szCs w:val="24"/>
+          <w:lang w:val="ro-RO"/>
+        </w:rPr>
+        <w:t xml:space="preserve"> </w:t>
+      </w:r>
+      <w:r>
+        <w:rPr>
+          <w:rFonts w:ascii="Times New Roman" w:hAnsi="Times New Roman" w:cs="Times New Roman"/>
+          <w:sz w:val="24"/>
+          <w:szCs w:val="24"/>
+          <w:lang w:val="ro-RO"/>
+        </w:rPr>
+        <w:t>c</w:t>
+      </w:r>
+      <w:r>
+        <w:rPr>
+          <w:rFonts w:ascii="Times New Roman" w:hAnsi="Times New Roman" w:cs="Times New Roman"/>
+          <w:sz w:val="24"/>
+          <w:szCs w:val="24"/>
+          <w:lang w:val="ro-RO"/>
+        </w:rPr>
+        <w:t xml:space="preserve">heie primară: ID_produs </w:t>
+      </w:r>
+      <w:r>
+        <w:rPr>
+          <w:rFonts w:ascii="Times New Roman" w:hAnsi="Times New Roman" w:cs="Times New Roman"/>
+          <w:b/>
+          <w:bCs/>
+          <w:sz w:val="24"/>
+          <w:szCs w:val="24"/>
+          <w:lang w:val="ro-RO"/>
+        </w:rPr>
+        <w:t xml:space="preserve">, </w:t>
+      </w:r>
+      <w:r>
+        <w:rPr>
+          <w:rFonts w:ascii="Times New Roman" w:hAnsi="Times New Roman" w:cs="Times New Roman"/>
+          <w:sz w:val="24"/>
+          <w:szCs w:val="24"/>
+          <w:lang w:val="ro-RO"/>
+        </w:rPr>
+        <w:t>n</w:t>
+      </w:r>
+      <w:r>
+        <w:rPr>
+          <w:rFonts w:ascii="Times New Roman" w:hAnsi="Times New Roman" w:cs="Times New Roman"/>
+          <w:sz w:val="24"/>
+          <w:szCs w:val="24"/>
+          <w:lang w:val="ro-RO"/>
+        </w:rPr>
+        <w:t>ume</w:t>
+      </w:r>
+      <w:r>
+        <w:rPr>
+          <w:rFonts w:ascii="Times New Roman" w:hAnsi="Times New Roman" w:cs="Times New Roman"/>
+          <w:sz w:val="24"/>
+          <w:szCs w:val="24"/>
+          <w:lang w:val="ro-RO"/>
+        </w:rPr>
+        <w:t>_produs</w:t>
+      </w:r>
+      <w:r>
+        <w:rPr>
+          <w:rFonts w:ascii="Times New Roman" w:hAnsi="Times New Roman" w:cs="Times New Roman"/>
+          <w:sz w:val="24"/>
+          <w:szCs w:val="24"/>
+          <w:lang w:val="ro-RO"/>
+        </w:rPr>
+        <w:t xml:space="preserve"> (varchar</w:t>
+      </w:r>
+      <w:r>
+        <w:rPr>
+          <w:rFonts w:ascii="Times New Roman" w:hAnsi="Times New Roman" w:cs="Times New Roman"/>
+          <w:sz w:val="24"/>
+          <w:szCs w:val="24"/>
+          <w:lang w:val="ro-RO"/>
+        </w:rPr>
+        <w:t>(50)</w:t>
+      </w:r>
+      <w:r>
+        <w:rPr>
+          <w:rFonts w:ascii="Times New Roman" w:hAnsi="Times New Roman" w:cs="Times New Roman"/>
+          <w:sz w:val="24"/>
+          <w:szCs w:val="24"/>
+          <w:lang w:val="ro-RO"/>
+        </w:rPr>
+        <w:t>)</w:t>
+      </w:r>
+      <w:r>
+        <w:rPr>
+          <w:rFonts w:ascii="Times New Roman" w:hAnsi="Times New Roman" w:cs="Times New Roman"/>
+          <w:b/>
+          <w:bCs/>
+          <w:sz w:val="24"/>
+          <w:szCs w:val="24"/>
+          <w:lang w:val="ro-RO"/>
+        </w:rPr>
+        <w:t>,</w:t>
+      </w:r>
+      <w:r>
+        <w:rPr>
+          <w:rFonts w:ascii="Times New Roman" w:hAnsi="Times New Roman" w:cs="Times New Roman"/>
+          <w:b/>
+          <w:bCs/>
+          <w:sz w:val="24"/>
+          <w:szCs w:val="24"/>
+          <w:lang w:val="ro-RO"/>
+        </w:rPr>
+        <w:t xml:space="preserve"> </w:t>
+      </w:r>
+      <w:r>
+        <w:rPr>
+          <w:rFonts w:ascii="Times New Roman" w:hAnsi="Times New Roman" w:cs="Times New Roman"/>
+          <w:sz w:val="24"/>
+          <w:szCs w:val="24"/>
+          <w:lang w:val="ro-RO"/>
+        </w:rPr>
+        <w:t>d</w:t>
+      </w:r>
+      <w:r>
+        <w:rPr>
+          <w:rFonts w:ascii="Times New Roman" w:hAnsi="Times New Roman" w:cs="Times New Roman"/>
+          <w:sz w:val="24"/>
+          <w:szCs w:val="24"/>
+          <w:lang w:val="ro-RO"/>
+        </w:rPr>
+        <w:t>escriere</w:t>
+      </w:r>
+      <w:r>
+        <w:rPr>
+          <w:rFonts w:ascii="Times New Roman" w:hAnsi="Times New Roman" w:cs="Times New Roman"/>
+          <w:sz w:val="24"/>
+          <w:szCs w:val="24"/>
+          <w:lang w:val="ro-RO"/>
+        </w:rPr>
+        <w:t>_produs</w:t>
+      </w:r>
+      <w:r>
+        <w:rPr>
+          <w:rFonts w:ascii="Times New Roman" w:hAnsi="Times New Roman" w:cs="Times New Roman"/>
+          <w:sz w:val="24"/>
+          <w:szCs w:val="24"/>
+          <w:lang w:val="ro-RO"/>
+        </w:rPr>
+        <w:t xml:space="preserve"> (text</w:t>
+      </w:r>
+      <w:r>
+        <w:rPr>
+          <w:rFonts w:ascii="Times New Roman" w:hAnsi="Times New Roman" w:cs="Times New Roman"/>
+          <w:sz w:val="24"/>
+          <w:szCs w:val="24"/>
+          <w:lang w:val="ro-RO"/>
+        </w:rPr>
+        <w:t>)</w:t>
+      </w:r>
+      <w:r>
+        <w:rPr>
+          <w:rFonts w:ascii="Times New Roman" w:hAnsi="Times New Roman" w:cs="Times New Roman"/>
+          <w:sz w:val="24"/>
+          <w:szCs w:val="24"/>
+          <w:lang w:val="ro-RO"/>
+        </w:rPr>
+        <w:t xml:space="preserve"> </w:t>
+      </w:r>
+      <w:r>
+        <w:rPr>
+          <w:rFonts w:ascii="Times New Roman" w:hAnsi="Times New Roman" w:cs="Times New Roman"/>
+          <w:b/>
+          <w:bCs/>
+          <w:sz w:val="24"/>
+          <w:szCs w:val="24"/>
+          <w:lang w:val="ro-RO"/>
+        </w:rPr>
+        <w:t>,</w:t>
+      </w:r>
+      <w:r>
+        <w:rPr>
+          <w:rFonts w:ascii="Times New Roman" w:hAnsi="Times New Roman" w:cs="Times New Roman"/>
+          <w:b/>
+          <w:bCs/>
+          <w:sz w:val="24"/>
+          <w:szCs w:val="24"/>
+          <w:lang w:val="ro-RO"/>
+        </w:rPr>
+        <w:t xml:space="preserve"> </w:t>
+      </w:r>
+      <w:r>
+        <w:rPr>
+          <w:rFonts w:ascii="Times New Roman" w:hAnsi="Times New Roman" w:cs="Times New Roman"/>
+          <w:sz w:val="24"/>
+          <w:szCs w:val="24"/>
+          <w:lang w:val="ro-RO"/>
+        </w:rPr>
+        <w:t>p</w:t>
+      </w:r>
+      <w:r>
+        <w:rPr>
+          <w:rFonts w:ascii="Times New Roman" w:hAnsi="Times New Roman" w:cs="Times New Roman"/>
+          <w:sz w:val="24"/>
+          <w:szCs w:val="24"/>
+          <w:lang w:val="ro-RO"/>
+        </w:rPr>
+        <w:t>re</w:t>
+      </w:r>
+      <w:r>
+        <w:rPr>
+          <w:rFonts w:ascii="Times New Roman" w:hAnsi="Times New Roman" w:cs="Times New Roman"/>
+          <w:sz w:val="24"/>
+          <w:szCs w:val="24"/>
+          <w:lang w:val="ro-RO"/>
+        </w:rPr>
+        <w:t>t_produs</w:t>
+      </w:r>
+      <w:r>
+        <w:rPr>
+          <w:rFonts w:ascii="Times New Roman" w:hAnsi="Times New Roman" w:cs="Times New Roman"/>
+          <w:sz w:val="24"/>
+          <w:szCs w:val="24"/>
+          <w:lang w:val="ro-RO"/>
+        </w:rPr>
+        <w:t xml:space="preserve"> (float)</w:t>
+      </w:r>
+      <w:r>
+        <w:rPr>
+          <w:rFonts w:ascii="Times New Roman" w:hAnsi="Times New Roman" w:cs="Times New Roman"/>
+          <w:b/>
+          <w:bCs/>
+          <w:sz w:val="24"/>
+          <w:szCs w:val="24"/>
+          <w:lang w:val="ro-RO"/>
+        </w:rPr>
+        <w:t xml:space="preserve">, </w:t>
+      </w:r>
+      <w:r>
+        <w:rPr>
+          <w:rFonts w:ascii="Times New Roman" w:hAnsi="Times New Roman" w:cs="Times New Roman"/>
+          <w:sz w:val="24"/>
+          <w:szCs w:val="24"/>
+          <w:lang w:val="ro-RO"/>
+        </w:rPr>
+        <w:t>s</w:t>
+      </w:r>
+      <w:r>
+        <w:rPr>
+          <w:rFonts w:ascii="Times New Roman" w:hAnsi="Times New Roman" w:cs="Times New Roman"/>
+          <w:sz w:val="24"/>
+          <w:szCs w:val="24"/>
+          <w:lang w:val="ro-RO"/>
+        </w:rPr>
+        <w:t>toc</w:t>
+      </w:r>
+      <w:r>
+        <w:rPr>
+          <w:rFonts w:ascii="Times New Roman" w:hAnsi="Times New Roman" w:cs="Times New Roman"/>
+          <w:sz w:val="24"/>
+          <w:szCs w:val="24"/>
+          <w:lang w:val="ro-RO"/>
+        </w:rPr>
+        <w:t>_produs</w:t>
+      </w:r>
+      <w:r>
+        <w:rPr>
+          <w:rFonts w:ascii="Times New Roman" w:hAnsi="Times New Roman" w:cs="Times New Roman"/>
+          <w:sz w:val="24"/>
+          <w:szCs w:val="24"/>
+          <w:lang w:val="ro-RO"/>
+        </w:rPr>
+        <w:t xml:space="preserve"> (int)</w:t>
+      </w:r>
+      <w:r>
+        <w:rPr>
+          <w:rFonts w:ascii="Times New Roman" w:hAnsi="Times New Roman" w:cs="Times New Roman"/>
+          <w:b/>
+          <w:bCs/>
+          <w:sz w:val="24"/>
+          <w:szCs w:val="24"/>
+          <w:lang w:val="ro-RO"/>
+        </w:rPr>
+        <w:t xml:space="preserve">, </w:t>
+      </w:r>
+      <w:r>
+        <w:rPr>
+          <w:rFonts w:ascii="Times New Roman" w:hAnsi="Times New Roman" w:cs="Times New Roman"/>
+          <w:sz w:val="24"/>
+          <w:szCs w:val="24"/>
+          <w:lang w:val="ro-RO"/>
+        </w:rPr>
+        <w:t xml:space="preserve">ID_producator </w:t>
+      </w:r>
+      <w:r>
+        <w:rPr>
+          <w:rFonts w:ascii="Times New Roman" w:hAnsi="Times New Roman" w:cs="Times New Roman"/>
+          <w:b/>
+          <w:bCs/>
+          <w:sz w:val="24"/>
+          <w:szCs w:val="24"/>
+          <w:lang w:val="ro-RO"/>
+        </w:rPr>
+        <w:t xml:space="preserve">, </w:t>
+      </w:r>
+      <w:r>
+        <w:rPr>
+          <w:rFonts w:ascii="Times New Roman" w:hAnsi="Times New Roman" w:cs="Times New Roman"/>
+          <w:sz w:val="24"/>
+          <w:szCs w:val="24"/>
+          <w:lang w:val="ro-RO"/>
+        </w:rPr>
+        <w:t xml:space="preserve">ID_categorie </w:t>
+      </w:r>
+    </w:p>
+    <w:p>
+      <w:pPr>
+        <w:spacing w:line="276" w:lineRule="auto"/>
+        <w:jc w:val="both"/>
+        <w:rPr>
+          <w:rFonts w:ascii="Times New Roman" w:hAnsi="Times New Roman" w:cs="Times New Roman"/>
+          <w:sz w:val="24"/>
+          <w:szCs w:val="24"/>
+          <w:lang w:val="ro-RO"/>
+        </w:rPr>
+      </w:pPr>
+    </w:p>
+    <w:p>
+      <w:pPr>
+        <w:spacing w:line="276" w:lineRule="auto"/>
+        <w:jc w:val="both"/>
+        <w:rPr>
+          <w:rFonts w:ascii="Times New Roman" w:hAnsi="Times New Roman" w:cs="Times New Roman"/>
+          <w:b/>
+          <w:bCs/>
+          <w:sz w:val="24"/>
+          <w:szCs w:val="24"/>
+          <w:lang w:val="ro-RO"/>
+        </w:rPr>
+      </w:pPr>
+      <w:r>
+        <w:rPr>
+          <w:rFonts w:ascii="Times New Roman" w:hAnsi="Times New Roman" w:cs="Times New Roman"/>
+          <w:b/>
+          <w:bCs/>
+          <w:sz w:val="24"/>
+          <w:szCs w:val="24"/>
+          <w:lang w:val="ro-RO"/>
+        </w:rPr>
+        <w:t>"Producatori"</w:t>
+      </w:r>
+    </w:p>
+    <w:p>
+      <w:pPr>
+        <w:spacing w:line="276" w:lineRule="auto"/>
+        <w:jc w:val="both"/>
+        <w:rPr>
+          <w:rFonts w:ascii="Times New Roman" w:hAnsi="Times New Roman" w:cs="Times New Roman"/>
+          <w:sz w:val="24"/>
+          <w:szCs w:val="24"/>
+          <w:lang w:val="ro-RO"/>
+        </w:rPr>
+      </w:pPr>
+      <w:r>
+        <w:rPr>
+          <w:rFonts w:ascii="Times New Roman" w:hAnsi="Times New Roman" w:cs="Times New Roman"/>
+          <w:b/>
+          <w:bCs/>
+          <w:sz w:val="24"/>
+          <w:szCs w:val="24"/>
+          <w:lang w:val="ro-RO"/>
+        </w:rPr>
+        <w:t xml:space="preserve"> </w:t>
+      </w:r>
+      <w:r>
+        <w:rPr>
+          <w:rFonts w:ascii="Times New Roman" w:hAnsi="Times New Roman" w:cs="Times New Roman"/>
+          <w:sz w:val="24"/>
+          <w:szCs w:val="24"/>
+          <w:lang w:val="ro-RO"/>
+        </w:rPr>
+        <w:t>c</w:t>
+      </w:r>
+      <w:r>
+        <w:rPr>
+          <w:rFonts w:ascii="Times New Roman" w:hAnsi="Times New Roman" w:cs="Times New Roman"/>
+          <w:sz w:val="24"/>
+          <w:szCs w:val="24"/>
+          <w:lang w:val="ro-RO"/>
+        </w:rPr>
+        <w:t xml:space="preserve">heie primară: ID_producator </w:t>
+      </w:r>
+      <w:r>
+        <w:rPr>
+          <w:rFonts w:ascii="Times New Roman" w:hAnsi="Times New Roman" w:cs="Times New Roman"/>
+          <w:sz w:val="24"/>
+          <w:szCs w:val="24"/>
+          <w:lang w:val="ro-RO"/>
+        </w:rPr>
+        <w:t xml:space="preserve">, </w:t>
+      </w:r>
+      <w:r>
+        <w:rPr>
+          <w:rFonts w:ascii="Times New Roman" w:hAnsi="Times New Roman" w:cs="Times New Roman"/>
+          <w:sz w:val="24"/>
+          <w:szCs w:val="24"/>
+          <w:lang w:val="ro-RO"/>
+        </w:rPr>
+        <w:t>n</w:t>
+      </w:r>
+      <w:r>
+        <w:rPr>
+          <w:rFonts w:ascii="Times New Roman" w:hAnsi="Times New Roman" w:cs="Times New Roman"/>
+          <w:sz w:val="24"/>
+          <w:szCs w:val="24"/>
+          <w:lang w:val="ro-RO"/>
+        </w:rPr>
+        <w:t>ume</w:t>
+      </w:r>
+      <w:r>
+        <w:rPr>
+          <w:rFonts w:ascii="Times New Roman" w:hAnsi="Times New Roman" w:cs="Times New Roman"/>
+          <w:sz w:val="24"/>
+          <w:szCs w:val="24"/>
+          <w:lang w:val="ro-RO"/>
+        </w:rPr>
+        <w:t>_producator</w:t>
+      </w:r>
+      <w:r>
+        <w:rPr>
+          <w:rFonts w:ascii="Times New Roman" w:hAnsi="Times New Roman" w:cs="Times New Roman"/>
+          <w:sz w:val="24"/>
+          <w:szCs w:val="24"/>
+          <w:lang w:val="ro-RO"/>
+        </w:rPr>
+        <w:t xml:space="preserve"> (varchar</w:t>
+      </w:r>
+      <w:r>
+        <w:rPr>
+          <w:rFonts w:ascii="Times New Roman" w:hAnsi="Times New Roman" w:cs="Times New Roman"/>
+          <w:sz w:val="24"/>
+          <w:szCs w:val="24"/>
+          <w:lang w:val="ro-RO"/>
+        </w:rPr>
+        <w:t>(50)</w:t>
+      </w:r>
+      <w:r>
+        <w:rPr>
+          <w:rFonts w:ascii="Times New Roman" w:hAnsi="Times New Roman" w:cs="Times New Roman"/>
+          <w:sz w:val="24"/>
+          <w:szCs w:val="24"/>
+          <w:lang w:val="ro-RO"/>
+        </w:rPr>
+        <w:t>)</w:t>
+      </w:r>
+      <w:r>
+        <w:rPr>
+          <w:rFonts w:ascii="Times New Roman" w:hAnsi="Times New Roman" w:cs="Times New Roman"/>
+          <w:b/>
+          <w:bCs/>
+          <w:sz w:val="24"/>
+          <w:szCs w:val="24"/>
+          <w:lang w:val="ro-RO"/>
+        </w:rPr>
+        <w:t xml:space="preserve">, </w:t>
+      </w:r>
+      <w:r>
+        <w:rPr>
+          <w:rFonts w:ascii="Times New Roman" w:hAnsi="Times New Roman" w:cs="Times New Roman"/>
+          <w:sz w:val="24"/>
+          <w:szCs w:val="24"/>
+          <w:lang w:val="ro-RO"/>
+        </w:rPr>
+        <w:t>t</w:t>
+      </w:r>
+      <w:r>
+        <w:rPr>
+          <w:rFonts w:ascii="Times New Roman" w:hAnsi="Times New Roman" w:cs="Times New Roman"/>
+          <w:sz w:val="24"/>
+          <w:szCs w:val="24"/>
+          <w:lang w:val="ro-RO"/>
+        </w:rPr>
+        <w:t>ara</w:t>
+      </w:r>
+      <w:r>
+        <w:rPr>
+          <w:rFonts w:ascii="Times New Roman" w:hAnsi="Times New Roman" w:cs="Times New Roman"/>
+          <w:sz w:val="24"/>
+          <w:szCs w:val="24"/>
+          <w:lang w:val="ro-RO"/>
+        </w:rPr>
+        <w:t>_producator</w:t>
+      </w:r>
+      <w:r>
+        <w:rPr>
+          <w:rFonts w:ascii="Times New Roman" w:hAnsi="Times New Roman" w:cs="Times New Roman"/>
+          <w:sz w:val="24"/>
+          <w:szCs w:val="24"/>
+          <w:lang w:val="ro-RO"/>
+        </w:rPr>
+        <w:t xml:space="preserve"> </w:t>
+      </w:r>
+      <w:r>
+        <w:rPr>
+          <w:rFonts w:ascii="Times New Roman" w:hAnsi="Times New Roman" w:cs="Times New Roman"/>
+          <w:sz w:val="24"/>
+          <w:szCs w:val="24"/>
+          <w:lang w:val="ro-RO"/>
+        </w:rPr>
+        <w:t>(varchar</w:t>
+      </w:r>
+      <w:r>
+        <w:rPr>
+          <w:rFonts w:ascii="Times New Roman" w:hAnsi="Times New Roman" w:cs="Times New Roman"/>
+          <w:sz w:val="24"/>
+          <w:szCs w:val="24"/>
+          <w:lang w:val="ro-RO"/>
+        </w:rPr>
+        <w:t>(50)</w:t>
+      </w:r>
+      <w:r>
+        <w:rPr>
+          <w:rFonts w:ascii="Times New Roman" w:hAnsi="Times New Roman" w:cs="Times New Roman"/>
+          <w:sz w:val="24"/>
+          <w:szCs w:val="24"/>
+          <w:lang w:val="ro-RO"/>
+        </w:rPr>
+        <w:t>)</w:t>
+      </w:r>
+    </w:p>
+    <w:p>
+      <w:pPr>
+        <w:spacing w:line="276" w:lineRule="auto"/>
+        <w:jc w:val="both"/>
+        <w:rPr>
+          <w:rFonts w:ascii="Times New Roman" w:hAnsi="Times New Roman" w:cs="Times New Roman"/>
+          <w:sz w:val="24"/>
+          <w:szCs w:val="24"/>
+          <w:lang w:val="ro-RO"/>
+        </w:rPr>
+      </w:pPr>
+    </w:p>
+    <w:p>
+      <w:pPr>
+        <w:spacing w:line="276" w:lineRule="auto"/>
+        <w:jc w:val="both"/>
+        <w:rPr>
+          <w:rFonts w:ascii="Times New Roman" w:hAnsi="Times New Roman" w:cs="Times New Roman"/>
+          <w:b/>
+          <w:bCs/>
+          <w:sz w:val="24"/>
+          <w:szCs w:val="24"/>
+          <w:lang w:val="ro-RO"/>
+        </w:rPr>
+      </w:pPr>
+      <w:r>
+        <w:rPr>
+          <w:rFonts w:ascii="Times New Roman" w:hAnsi="Times New Roman" w:cs="Times New Roman"/>
+          <w:b/>
+          <w:bCs/>
+          <w:sz w:val="24"/>
+          <w:szCs w:val="24"/>
+          <w:lang w:val="ro-RO"/>
+        </w:rPr>
+        <w:t>"Categorii"</w:t>
+      </w:r>
+    </w:p>
+    <w:p>
+      <w:pPr>
+        <w:spacing w:line="276" w:lineRule="auto"/>
+        <w:jc w:val="both"/>
+        <w:rPr>
+          <w:rFonts w:ascii="Times New Roman" w:hAnsi="Times New Roman" w:cs="Times New Roman"/>
+          <w:sz w:val="24"/>
+          <w:szCs w:val="24"/>
+          <w:lang w:val="ro-RO"/>
+        </w:rPr>
+      </w:pPr>
+      <w:r>
+        <w:rPr>
+          <w:rFonts w:ascii="Times New Roman" w:hAnsi="Times New Roman" w:cs="Times New Roman"/>
+          <w:sz w:val="24"/>
+          <w:szCs w:val="24"/>
+          <w:lang w:val="ro-RO"/>
+        </w:rPr>
+        <w:t>c</w:t>
+      </w:r>
+      <w:r>
+        <w:rPr>
+          <w:rFonts w:ascii="Times New Roman" w:hAnsi="Times New Roman" w:cs="Times New Roman"/>
+          <w:sz w:val="24"/>
+          <w:szCs w:val="24"/>
+          <w:lang w:val="ro-RO"/>
+        </w:rPr>
+        <w:t>heie</w:t>
+      </w:r>
+      <w:r>
+        <w:rPr>
+          <w:rFonts w:ascii="Times New Roman" w:hAnsi="Times New Roman" w:cs="Times New Roman"/>
+          <w:b/>
+          <w:bCs/>
+          <w:sz w:val="24"/>
+          <w:szCs w:val="24"/>
+          <w:lang w:val="ro-RO"/>
+        </w:rPr>
+        <w:t xml:space="preserve"> </w:t>
+      </w:r>
+      <w:r>
+        <w:rPr>
+          <w:rFonts w:ascii="Times New Roman" w:hAnsi="Times New Roman" w:cs="Times New Roman"/>
+          <w:sz w:val="24"/>
+          <w:szCs w:val="24"/>
+          <w:lang w:val="ro-RO"/>
+        </w:rPr>
+        <w:t>primară</w:t>
+      </w:r>
+      <w:r>
+        <w:rPr>
+          <w:rFonts w:ascii="Times New Roman" w:hAnsi="Times New Roman" w:cs="Times New Roman"/>
+          <w:b/>
+          <w:bCs/>
+          <w:sz w:val="24"/>
+          <w:szCs w:val="24"/>
+          <w:lang w:val="ro-RO"/>
+        </w:rPr>
+        <w:t xml:space="preserve">: </w:t>
+      </w:r>
+      <w:r>
+        <w:rPr>
+          <w:rFonts w:ascii="Times New Roman" w:hAnsi="Times New Roman" w:cs="Times New Roman"/>
+          <w:sz w:val="24"/>
+          <w:szCs w:val="24"/>
+          <w:lang w:val="ro-RO"/>
+        </w:rPr>
+        <w:t>ID_categorie</w:t>
+      </w:r>
+      <w:r>
+        <w:rPr>
+          <w:rFonts w:ascii="Times New Roman" w:hAnsi="Times New Roman" w:cs="Times New Roman"/>
+          <w:sz w:val="24"/>
+          <w:szCs w:val="24"/>
+          <w:lang w:val="ro-RO"/>
+        </w:rPr>
+        <w:t>, n</w:t>
+      </w:r>
+      <w:r>
+        <w:rPr>
+          <w:rFonts w:ascii="Times New Roman" w:hAnsi="Times New Roman" w:cs="Times New Roman"/>
+          <w:sz w:val="24"/>
+          <w:szCs w:val="24"/>
+          <w:lang w:val="ro-RO"/>
+        </w:rPr>
+        <w:t>ume</w:t>
+      </w:r>
+      <w:r>
+        <w:rPr>
+          <w:rFonts w:ascii="Times New Roman" w:hAnsi="Times New Roman" w:cs="Times New Roman"/>
+          <w:sz w:val="24"/>
+          <w:szCs w:val="24"/>
+          <w:lang w:val="ro-RO"/>
+        </w:rPr>
+        <w:t>_categorie</w:t>
+      </w:r>
+      <w:r>
+        <w:rPr>
+          <w:rFonts w:ascii="Times New Roman" w:hAnsi="Times New Roman" w:cs="Times New Roman"/>
+          <w:sz w:val="24"/>
+          <w:szCs w:val="24"/>
+          <w:lang w:val="ro-RO"/>
+        </w:rPr>
+        <w:t xml:space="preserve"> (varchar</w:t>
+      </w:r>
+      <w:r>
+        <w:rPr>
+          <w:rFonts w:ascii="Times New Roman" w:hAnsi="Times New Roman" w:cs="Times New Roman"/>
+          <w:sz w:val="24"/>
+          <w:szCs w:val="24"/>
+          <w:lang w:val="ro-RO"/>
+        </w:rPr>
+        <w:t>(50)</w:t>
+      </w:r>
+      <w:r>
+        <w:rPr>
+          <w:rFonts w:ascii="Times New Roman" w:hAnsi="Times New Roman" w:cs="Times New Roman"/>
+          <w:sz w:val="24"/>
+          <w:szCs w:val="24"/>
+          <w:lang w:val="ro-RO"/>
+        </w:rPr>
+        <w:t>)</w:t>
+      </w:r>
+      <w:r>
+        <w:rPr>
+          <w:rFonts w:ascii="Times New Roman" w:hAnsi="Times New Roman" w:cs="Times New Roman"/>
+          <w:sz w:val="24"/>
+          <w:szCs w:val="24"/>
+          <w:lang w:val="ro-RO"/>
+        </w:rPr>
+        <w:t>, d</w:t>
+      </w:r>
+      <w:r>
+        <w:rPr>
+          <w:rFonts w:ascii="Times New Roman" w:hAnsi="Times New Roman" w:cs="Times New Roman"/>
+          <w:sz w:val="24"/>
+          <w:szCs w:val="24"/>
+          <w:lang w:val="ro-RO"/>
+        </w:rPr>
+        <w:t>escriere</w:t>
+      </w:r>
+      <w:r>
+        <w:rPr>
+          <w:rFonts w:ascii="Times New Roman" w:hAnsi="Times New Roman" w:cs="Times New Roman"/>
+          <w:sz w:val="24"/>
+          <w:szCs w:val="24"/>
+          <w:lang w:val="ro-RO"/>
+        </w:rPr>
+        <w:t>_categorie</w:t>
+      </w:r>
+      <w:r>
+        <w:rPr>
+          <w:rFonts w:ascii="Times New Roman" w:hAnsi="Times New Roman" w:cs="Times New Roman"/>
+          <w:sz w:val="24"/>
+          <w:szCs w:val="24"/>
+          <w:lang w:val="ro-RO"/>
+        </w:rPr>
+        <w:t xml:space="preserve"> (text)</w:t>
+      </w:r>
+      <w:r>
+        <w:rPr>
+          <w:rFonts w:ascii="Times New Roman" w:hAnsi="Times New Roman" w:cs="Times New Roman"/>
+          <w:sz w:val="24"/>
+          <w:szCs w:val="24"/>
+          <w:lang w:val="ro-RO"/>
+        </w:rPr>
+        <w:t xml:space="preserve"> </w:t>
+      </w:r>
+    </w:p>
+    <w:p>
+      <w:pPr>
+        <w:spacing w:line="276" w:lineRule="auto"/>
+        <w:jc w:val="both"/>
+        <w:rPr>
+          <w:rFonts w:ascii="Times New Roman" w:hAnsi="Times New Roman" w:cs="Times New Roman"/>
+          <w:sz w:val="24"/>
+          <w:szCs w:val="24"/>
+          <w:lang w:val="ro-RO"/>
+        </w:rPr>
+      </w:pPr>
+    </w:p>
+    <w:p>
+      <w:pPr>
+        <w:spacing w:line="276" w:lineRule="auto"/>
+        <w:jc w:val="both"/>
+        <w:rPr>
+          <w:rFonts w:ascii="Times New Roman" w:hAnsi="Times New Roman" w:cs="Times New Roman"/>
+          <w:b/>
+          <w:bCs/>
+          <w:sz w:val="24"/>
+          <w:szCs w:val="24"/>
+          <w:lang w:val="ro-RO"/>
+        </w:rPr>
+      </w:pPr>
+      <w:r>
+        <w:rPr>
+          <w:rFonts w:ascii="Times New Roman" w:hAnsi="Times New Roman" w:cs="Times New Roman"/>
+          <w:b/>
+          <w:bCs/>
+          <w:sz w:val="24"/>
+          <w:szCs w:val="24"/>
+          <w:lang w:val="ro-RO"/>
+        </w:rPr>
+        <w:t>"Clienti":</w:t>
+      </w:r>
+    </w:p>
+    <w:p>
+      <w:pPr>
+        <w:spacing w:line="276" w:lineRule="auto"/>
+        <w:jc w:val="both"/>
+        <w:rPr>
+          <w:rFonts w:ascii="Times New Roman" w:hAnsi="Times New Roman" w:cs="Times New Roman"/>
+          <w:sz w:val="24"/>
+          <w:szCs w:val="24"/>
+          <w:lang w:val="ro-RO"/>
+        </w:rPr>
+      </w:pPr>
+      <w:r>
+        <w:rPr>
+          <w:rFonts w:ascii="Times New Roman" w:hAnsi="Times New Roman" w:cs="Times New Roman"/>
+          <w:sz w:val="24"/>
+          <w:szCs w:val="24"/>
+          <w:lang w:val="ro-RO"/>
+        </w:rPr>
+        <w:t>c</w:t>
+      </w:r>
+      <w:r>
+        <w:rPr>
+          <w:rFonts w:ascii="Times New Roman" w:hAnsi="Times New Roman" w:cs="Times New Roman"/>
+          <w:sz w:val="24"/>
+          <w:szCs w:val="24"/>
+          <w:lang w:val="ro-RO"/>
+        </w:rPr>
+        <w:t>heie primară: ID_client</w:t>
+      </w:r>
+      <w:r>
+        <w:rPr>
+          <w:rFonts w:ascii="Times New Roman" w:hAnsi="Times New Roman" w:cs="Times New Roman"/>
+          <w:sz w:val="24"/>
+          <w:szCs w:val="24"/>
+          <w:lang w:val="ro-RO"/>
+        </w:rPr>
+        <w:t>, n</w:t>
+      </w:r>
+      <w:r>
+        <w:rPr>
+          <w:rFonts w:ascii="Times New Roman" w:hAnsi="Times New Roman" w:cs="Times New Roman"/>
+          <w:sz w:val="24"/>
+          <w:szCs w:val="24"/>
+          <w:lang w:val="ro-RO"/>
+        </w:rPr>
+        <w:t>ume</w:t>
+      </w:r>
+      <w:r>
+        <w:rPr>
+          <w:rFonts w:ascii="Times New Roman" w:hAnsi="Times New Roman" w:cs="Times New Roman"/>
+          <w:sz w:val="24"/>
+          <w:szCs w:val="24"/>
+          <w:lang w:val="ro-RO"/>
+        </w:rPr>
+        <w:t>_client</w:t>
+      </w:r>
+      <w:r>
+        <w:rPr>
+          <w:rFonts w:ascii="Times New Roman" w:hAnsi="Times New Roman" w:cs="Times New Roman"/>
+          <w:sz w:val="24"/>
+          <w:szCs w:val="24"/>
+          <w:lang w:val="ro-RO"/>
+        </w:rPr>
+        <w:t xml:space="preserve"> (varchar</w:t>
+      </w:r>
+      <w:r>
+        <w:rPr>
+          <w:rFonts w:ascii="Times New Roman" w:hAnsi="Times New Roman" w:cs="Times New Roman"/>
+          <w:sz w:val="24"/>
+          <w:szCs w:val="24"/>
+          <w:lang w:val="ro-RO"/>
+        </w:rPr>
+        <w:t>(50)</w:t>
+      </w:r>
+      <w:r>
+        <w:rPr>
+          <w:rFonts w:ascii="Times New Roman" w:hAnsi="Times New Roman" w:cs="Times New Roman"/>
+          <w:sz w:val="24"/>
+          <w:szCs w:val="24"/>
+          <w:lang w:val="ro-RO"/>
+        </w:rPr>
+        <w:t>)</w:t>
+      </w:r>
+      <w:r>
+        <w:rPr>
+          <w:rFonts w:ascii="Times New Roman" w:hAnsi="Times New Roman" w:cs="Times New Roman"/>
+          <w:sz w:val="24"/>
+          <w:szCs w:val="24"/>
+          <w:lang w:val="ro-RO"/>
+        </w:rPr>
+        <w:t>, p</w:t>
+      </w:r>
+      <w:r>
+        <w:rPr>
+          <w:rFonts w:ascii="Times New Roman" w:hAnsi="Times New Roman" w:cs="Times New Roman"/>
+          <w:sz w:val="24"/>
+          <w:szCs w:val="24"/>
+          <w:lang w:val="ro-RO"/>
+        </w:rPr>
+        <w:t>renume</w:t>
+      </w:r>
+      <w:r>
+        <w:rPr>
+          <w:rFonts w:ascii="Times New Roman" w:hAnsi="Times New Roman" w:cs="Times New Roman"/>
+          <w:sz w:val="24"/>
+          <w:szCs w:val="24"/>
+          <w:lang w:val="ro-RO"/>
+        </w:rPr>
+        <w:t>_client</w:t>
+      </w:r>
+      <w:r>
+        <w:rPr>
+          <w:rFonts w:ascii="Times New Roman" w:hAnsi="Times New Roman" w:cs="Times New Roman"/>
+          <w:sz w:val="24"/>
+          <w:szCs w:val="24"/>
+          <w:lang w:val="ro-RO"/>
+        </w:rPr>
+        <w:t>(varchar</w:t>
+      </w:r>
+      <w:r>
+        <w:rPr>
+          <w:rFonts w:ascii="Times New Roman" w:hAnsi="Times New Roman" w:cs="Times New Roman"/>
+          <w:sz w:val="24"/>
+          <w:szCs w:val="24"/>
+          <w:lang w:val="ro-RO"/>
+        </w:rPr>
+        <w:t>(50)</w:t>
+      </w:r>
+      <w:r>
+        <w:rPr>
+          <w:rFonts w:ascii="Times New Roman" w:hAnsi="Times New Roman" w:cs="Times New Roman"/>
+          <w:sz w:val="24"/>
+          <w:szCs w:val="24"/>
+          <w:lang w:val="ro-RO"/>
+        </w:rPr>
+        <w:t>)</w:t>
+      </w:r>
+      <w:r>
+        <w:rPr>
+          <w:rFonts w:ascii="Times New Roman" w:hAnsi="Times New Roman" w:cs="Times New Roman"/>
+          <w:sz w:val="24"/>
+          <w:szCs w:val="24"/>
+          <w:lang w:val="ro-RO"/>
+        </w:rPr>
+        <w:t>,</w:t>
+      </w:r>
+      <w:r>
+        <w:rPr>
+          <w:rFonts w:ascii="Times New Roman" w:hAnsi="Times New Roman" w:cs="Times New Roman"/>
+          <w:sz w:val="24"/>
+          <w:szCs w:val="24"/>
+          <w:lang w:val="ro-RO"/>
+        </w:rPr>
+        <w:t xml:space="preserve"> </w:t>
+      </w:r>
+      <w:r>
+        <w:rPr>
+          <w:rFonts w:ascii="Times New Roman" w:hAnsi="Times New Roman" w:cs="Times New Roman"/>
+          <w:sz w:val="24"/>
+          <w:szCs w:val="24"/>
+          <w:lang w:val="ro-RO"/>
+        </w:rPr>
+        <w:t>e</w:t>
+      </w:r>
+      <w:r>
+        <w:rPr>
+          <w:rFonts w:ascii="Times New Roman" w:hAnsi="Times New Roman" w:cs="Times New Roman"/>
+          <w:sz w:val="24"/>
+          <w:szCs w:val="24"/>
+          <w:lang w:val="ro-RO"/>
+        </w:rPr>
+        <w:t>mail</w:t>
+      </w:r>
+      <w:r>
+        <w:rPr>
+          <w:rFonts w:ascii="Times New Roman" w:hAnsi="Times New Roman" w:cs="Times New Roman"/>
+          <w:sz w:val="24"/>
+          <w:szCs w:val="24"/>
+          <w:lang w:val="ro-RO"/>
+        </w:rPr>
+        <w:t>_client</w:t>
+      </w:r>
+      <w:r>
+        <w:rPr>
+          <w:rFonts w:ascii="Times New Roman" w:hAnsi="Times New Roman" w:cs="Times New Roman"/>
+          <w:sz w:val="24"/>
+          <w:szCs w:val="24"/>
+          <w:lang w:val="ro-RO"/>
+        </w:rPr>
+        <w:t xml:space="preserve"> (varchar</w:t>
+      </w:r>
+      <w:r>
+        <w:rPr>
+          <w:rFonts w:ascii="Times New Roman" w:hAnsi="Times New Roman" w:cs="Times New Roman"/>
+          <w:sz w:val="24"/>
+          <w:szCs w:val="24"/>
+          <w:lang w:val="ro-RO"/>
+        </w:rPr>
+        <w:t>(35)</w:t>
+      </w:r>
+      <w:r>
+        <w:rPr>
+          <w:rFonts w:ascii="Times New Roman" w:hAnsi="Times New Roman" w:cs="Times New Roman"/>
+          <w:sz w:val="24"/>
+          <w:szCs w:val="24"/>
+          <w:lang w:val="ro-RO"/>
+        </w:rPr>
+        <w:t>)</w:t>
+      </w:r>
+      <w:r>
+        <w:rPr>
+          <w:rFonts w:ascii="Times New Roman" w:hAnsi="Times New Roman" w:cs="Times New Roman"/>
+          <w:sz w:val="24"/>
+          <w:szCs w:val="24"/>
+          <w:lang w:val="ro-RO"/>
+        </w:rPr>
+        <w:t>, a</w:t>
+      </w:r>
+      <w:r>
+        <w:rPr>
+          <w:rFonts w:ascii="Times New Roman" w:hAnsi="Times New Roman" w:cs="Times New Roman"/>
+          <w:sz w:val="24"/>
+          <w:szCs w:val="24"/>
+          <w:lang w:val="ro-RO"/>
+        </w:rPr>
+        <w:t>dresa</w:t>
+      </w:r>
+      <w:r>
+        <w:rPr>
+          <w:rFonts w:ascii="Times New Roman" w:hAnsi="Times New Roman" w:cs="Times New Roman"/>
+          <w:sz w:val="24"/>
+          <w:szCs w:val="24"/>
+          <w:lang w:val="ro-RO"/>
+        </w:rPr>
+        <w:t>_client</w:t>
+      </w:r>
+      <w:r>
+        <w:rPr>
+          <w:rFonts w:ascii="Times New Roman" w:hAnsi="Times New Roman" w:cs="Times New Roman"/>
+          <w:sz w:val="24"/>
+          <w:szCs w:val="24"/>
+          <w:lang w:val="ro-RO"/>
+        </w:rPr>
+        <w:t xml:space="preserve"> (varchar</w:t>
+      </w:r>
+      <w:r>
+        <w:rPr>
+          <w:rFonts w:ascii="Times New Roman" w:hAnsi="Times New Roman" w:cs="Times New Roman"/>
+          <w:sz w:val="24"/>
+          <w:szCs w:val="24"/>
+          <w:lang w:val="ro-RO"/>
+        </w:rPr>
+        <w:t>(40)</w:t>
+      </w:r>
+      <w:r>
+        <w:rPr>
+          <w:rFonts w:ascii="Times New Roman" w:hAnsi="Times New Roman" w:cs="Times New Roman"/>
+          <w:sz w:val="24"/>
+          <w:szCs w:val="24"/>
+          <w:lang w:val="ro-RO"/>
+        </w:rPr>
+        <w:t>)</w:t>
+      </w:r>
+      <w:r>
+        <w:rPr>
+          <w:rFonts w:ascii="Times New Roman" w:hAnsi="Times New Roman" w:cs="Times New Roman"/>
+          <w:sz w:val="24"/>
+          <w:szCs w:val="24"/>
+          <w:lang w:val="ro-RO"/>
+        </w:rPr>
+        <w:t xml:space="preserve">, </w:t>
+      </w:r>
+      <w:r>
+        <w:rPr>
+          <w:rFonts w:ascii="Times New Roman" w:hAnsi="Times New Roman" w:cs="Times New Roman"/>
+          <w:sz w:val="24"/>
+          <w:szCs w:val="24"/>
+          <w:lang w:val="ro-RO"/>
+        </w:rPr>
+        <w:t>telefon</w:t>
+      </w:r>
+      <w:r>
+        <w:rPr>
+          <w:rFonts w:ascii="Times New Roman" w:hAnsi="Times New Roman" w:cs="Times New Roman"/>
+          <w:sz w:val="24"/>
+          <w:szCs w:val="24"/>
+          <w:lang w:val="ro-RO"/>
+        </w:rPr>
+        <w:t>_client</w:t>
+      </w:r>
+      <w:r>
+        <w:rPr>
+          <w:rFonts w:ascii="Times New Roman" w:hAnsi="Times New Roman" w:cs="Times New Roman"/>
+          <w:sz w:val="24"/>
+          <w:szCs w:val="24"/>
+          <w:lang w:val="ro-RO"/>
+        </w:rPr>
+        <w:t xml:space="preserve"> (varchar</w:t>
+      </w:r>
+      <w:r>
+        <w:rPr>
+          <w:rFonts w:ascii="Times New Roman" w:hAnsi="Times New Roman" w:cs="Times New Roman"/>
+          <w:sz w:val="24"/>
+          <w:szCs w:val="24"/>
+          <w:lang w:val="ro-RO"/>
+        </w:rPr>
+        <w:t>(20)</w:t>
+      </w:r>
+      <w:r>
+        <w:rPr>
+          <w:rFonts w:ascii="Times New Roman" w:hAnsi="Times New Roman" w:cs="Times New Roman"/>
+          <w:sz w:val="24"/>
+          <w:szCs w:val="24"/>
+          <w:lang w:val="ro-RO"/>
+        </w:rPr>
+        <w:t>)</w:t>
+      </w:r>
+      <w:r>
+        <w:rPr>
+          <w:rFonts w:ascii="Times New Roman" w:hAnsi="Times New Roman" w:cs="Times New Roman"/>
+          <w:sz w:val="24"/>
+          <w:szCs w:val="24"/>
+          <w:lang w:val="ro-RO"/>
+        </w:rPr>
+        <w:t>, data_inregistrare</w:t>
+      </w:r>
+      <w:r>
+        <w:rPr>
+          <w:rFonts w:ascii="Times New Roman" w:hAnsi="Times New Roman" w:cs="Times New Roman"/>
+          <w:sz w:val="24"/>
+          <w:szCs w:val="24"/>
+          <w:lang w:val="ro-RO"/>
+        </w:rPr>
+        <w:t xml:space="preserve"> (date)</w:t>
+      </w:r>
+    </w:p>
+    <w:p>
+      <w:pPr>
+        <w:spacing w:line="276" w:lineRule="auto"/>
+        <w:jc w:val="both"/>
+        <w:rPr>
+          <w:rFonts w:ascii="Times New Roman" w:hAnsi="Times New Roman" w:cs="Times New Roman"/>
+          <w:sz w:val="24"/>
+          <w:szCs w:val="24"/>
+          <w:lang w:val="ro-RO"/>
+        </w:rPr>
+      </w:pPr>
+    </w:p>
+    <w:p>
+      <w:pPr>
+        <w:spacing w:line="276" w:lineRule="auto"/>
+        <w:jc w:val="both"/>
+        <w:rPr>
+          <w:rFonts w:ascii="Times New Roman" w:hAnsi="Times New Roman" w:cs="Times New Roman"/>
+          <w:sz w:val="24"/>
+          <w:szCs w:val="24"/>
+          <w:lang w:val="ro-RO"/>
+        </w:rPr>
+      </w:pPr>
+      <w:r>
+        <w:rPr>
+          <w:rFonts w:ascii="Times New Roman" w:hAnsi="Times New Roman" w:cs="Times New Roman"/>
+          <w:b/>
+          <w:bCs/>
+          <w:sz w:val="24"/>
+          <w:szCs w:val="24"/>
+          <w:lang w:val="ro-RO"/>
+        </w:rPr>
+        <w:t>"Comenzi":</w:t>
+      </w:r>
+      <w:r>
+        <w:rPr>
+          <w:rFonts w:ascii="Times New Roman" w:hAnsi="Times New Roman" w:cs="Times New Roman"/>
+          <w:b/>
+          <w:bCs/>
+          <w:sz w:val="24"/>
+          <w:szCs w:val="24"/>
+          <w:lang w:val="ro-RO"/>
+        </w:rPr>
+        <w:t xml:space="preserve"> </w:t>
+      </w:r>
+      <w:r>
+        <w:rPr>
+          <w:rFonts w:ascii="Times New Roman" w:hAnsi="Times New Roman" w:cs="Times New Roman"/>
+          <w:sz w:val="24"/>
+          <w:szCs w:val="24"/>
+          <w:lang w:val="ro-RO"/>
+        </w:rPr>
+        <w:t>c</w:t>
+      </w:r>
+      <w:r>
+        <w:rPr>
+          <w:rFonts w:ascii="Times New Roman" w:hAnsi="Times New Roman" w:cs="Times New Roman"/>
+          <w:sz w:val="24"/>
+          <w:szCs w:val="24"/>
+          <w:lang w:val="ro-RO"/>
+        </w:rPr>
+        <w:t>heie primară: ID_comanda</w:t>
+      </w:r>
+      <w:r>
+        <w:rPr>
+          <w:rFonts w:ascii="Times New Roman" w:hAnsi="Times New Roman" w:cs="Times New Roman"/>
+          <w:b/>
+          <w:bCs/>
+          <w:sz w:val="24"/>
+          <w:szCs w:val="24"/>
+          <w:lang w:val="ro-RO"/>
+        </w:rPr>
+        <w:t>,</w:t>
+      </w:r>
+      <w:r>
+        <w:rPr>
+          <w:rFonts w:ascii="Times New Roman" w:hAnsi="Times New Roman" w:cs="Times New Roman"/>
+          <w:b/>
+          <w:bCs/>
+          <w:sz w:val="24"/>
+          <w:szCs w:val="24"/>
+          <w:lang w:val="ro-RO"/>
+        </w:rPr>
+        <w:t xml:space="preserve"> </w:t>
+      </w:r>
+      <w:r>
+        <w:rPr>
+          <w:rFonts w:ascii="Times New Roman" w:hAnsi="Times New Roman" w:cs="Times New Roman"/>
+          <w:sz w:val="24"/>
+          <w:szCs w:val="24"/>
+          <w:lang w:val="ro-RO"/>
+        </w:rPr>
+        <w:t>d</w:t>
+      </w:r>
+      <w:r>
+        <w:rPr>
+          <w:rFonts w:ascii="Times New Roman" w:hAnsi="Times New Roman" w:cs="Times New Roman"/>
+          <w:sz w:val="24"/>
+          <w:szCs w:val="24"/>
+          <w:lang w:val="ro-RO"/>
+        </w:rPr>
+        <w:t>ata</w:t>
+      </w:r>
+      <w:r>
+        <w:rPr>
+          <w:rFonts w:ascii="Times New Roman" w:hAnsi="Times New Roman" w:cs="Times New Roman"/>
+          <w:sz w:val="24"/>
+          <w:szCs w:val="24"/>
+          <w:lang w:val="ro-RO"/>
+        </w:rPr>
+        <w:t>_</w:t>
+      </w:r>
+      <w:r>
+        <w:rPr>
+          <w:rFonts w:ascii="Times New Roman" w:hAnsi="Times New Roman" w:cs="Times New Roman"/>
+          <w:sz w:val="24"/>
+          <w:szCs w:val="24"/>
+          <w:lang w:val="ro-RO"/>
+        </w:rPr>
+        <w:t>plas</w:t>
+      </w:r>
+      <w:r>
+        <w:rPr>
+          <w:rFonts w:ascii="Times New Roman" w:hAnsi="Times New Roman" w:cs="Times New Roman"/>
+          <w:sz w:val="24"/>
+          <w:szCs w:val="24"/>
+          <w:lang w:val="ro-RO"/>
+        </w:rPr>
+        <w:t>are</w:t>
+      </w:r>
+      <w:r>
+        <w:rPr>
+          <w:rFonts w:ascii="Times New Roman" w:hAnsi="Times New Roman" w:cs="Times New Roman"/>
+          <w:sz w:val="24"/>
+          <w:szCs w:val="24"/>
+          <w:lang w:val="ro-RO"/>
+        </w:rPr>
+        <w:t xml:space="preserve"> (date)</w:t>
+      </w:r>
+      <w:r>
+        <w:rPr>
+          <w:rFonts w:ascii="Times New Roman" w:hAnsi="Times New Roman" w:cs="Times New Roman"/>
+          <w:b/>
+          <w:bCs/>
+          <w:sz w:val="24"/>
+          <w:szCs w:val="24"/>
+          <w:lang w:val="ro-RO"/>
+        </w:rPr>
+        <w:t xml:space="preserve">, </w:t>
+      </w:r>
+      <w:r>
+        <w:rPr>
+          <w:rFonts w:ascii="Times New Roman" w:hAnsi="Times New Roman" w:cs="Times New Roman"/>
+          <w:sz w:val="24"/>
+          <w:szCs w:val="24"/>
+          <w:lang w:val="ro-RO"/>
+        </w:rPr>
+        <w:t>s</w:t>
+      </w:r>
+      <w:r>
+        <w:rPr>
+          <w:rFonts w:ascii="Times New Roman" w:hAnsi="Times New Roman" w:cs="Times New Roman"/>
+          <w:sz w:val="24"/>
+          <w:szCs w:val="24"/>
+          <w:lang w:val="ro-RO"/>
+        </w:rPr>
+        <w:t>tatus</w:t>
+      </w:r>
+      <w:r>
+        <w:rPr>
+          <w:rFonts w:ascii="Times New Roman" w:hAnsi="Times New Roman" w:cs="Times New Roman"/>
+          <w:sz w:val="24"/>
+          <w:szCs w:val="24"/>
+          <w:lang w:val="ro-RO"/>
+        </w:rPr>
+        <w:t xml:space="preserve">_comanda </w:t>
+      </w:r>
+      <w:r>
+        <w:rPr>
+          <w:rFonts w:ascii="Times New Roman" w:hAnsi="Times New Roman" w:cs="Times New Roman"/>
+          <w:sz w:val="24"/>
+          <w:szCs w:val="24"/>
+          <w:lang w:val="ro-RO"/>
+        </w:rPr>
+        <w:t>(varchar</w:t>
+      </w:r>
+      <w:r>
+        <w:rPr>
+          <w:rFonts w:ascii="Times New Roman" w:hAnsi="Times New Roman" w:cs="Times New Roman"/>
+          <w:sz w:val="24"/>
+          <w:szCs w:val="24"/>
+          <w:lang w:val="ro-RO"/>
+        </w:rPr>
+        <w:t>(50)</w:t>
+      </w:r>
+      <w:r>
+        <w:rPr>
+          <w:rFonts w:ascii="Times New Roman" w:hAnsi="Times New Roman" w:cs="Times New Roman"/>
+          <w:sz w:val="24"/>
+          <w:szCs w:val="24"/>
+          <w:lang w:val="ro-RO"/>
+        </w:rPr>
+        <w:t>)</w:t>
+      </w:r>
+      <w:r>
+        <w:rPr>
+          <w:rFonts w:ascii="Times New Roman" w:hAnsi="Times New Roman" w:cs="Times New Roman"/>
+          <w:b/>
+          <w:bCs/>
+          <w:sz w:val="24"/>
+          <w:szCs w:val="24"/>
+          <w:lang w:val="ro-RO"/>
+        </w:rPr>
+        <w:t xml:space="preserve">, </w:t>
+      </w:r>
+      <w:r>
+        <w:rPr>
+          <w:rFonts w:ascii="Times New Roman" w:hAnsi="Times New Roman" w:cs="Times New Roman"/>
+          <w:sz w:val="24"/>
+          <w:szCs w:val="24"/>
+          <w:lang w:val="ro-RO"/>
+        </w:rPr>
+        <w:t>ID_client</w:t>
+      </w:r>
+      <w:r>
+        <w:rPr>
+          <w:rFonts w:ascii="Times New Roman" w:hAnsi="Times New Roman" w:cs="Times New Roman"/>
+          <w:sz w:val="24"/>
+          <w:szCs w:val="24"/>
+          <w:lang w:val="ro-RO"/>
+        </w:rPr>
+        <w:t>,</w:t>
+      </w:r>
+      <w:r>
+        <w:rPr>
+          <w:rFonts w:ascii="Times New Roman" w:hAnsi="Times New Roman" w:cs="Times New Roman"/>
+          <w:sz w:val="24"/>
+          <w:szCs w:val="24"/>
+          <w:lang w:val="ro-RO"/>
+        </w:rPr>
+        <w:t xml:space="preserve"> ID_transport</w:t>
+      </w:r>
+    </w:p>
+    <w:p>
+      <w:pPr>
+        <w:spacing w:line="276" w:lineRule="auto"/>
+        <w:jc w:val="both"/>
+        <w:rPr>
+          <w:rFonts w:ascii="Times New Roman" w:hAnsi="Times New Roman" w:cs="Times New Roman"/>
+          <w:b/>
+          <w:bCs/>
+          <w:sz w:val="24"/>
+          <w:szCs w:val="24"/>
+          <w:lang w:val="ro-RO"/>
+        </w:rPr>
+      </w:pPr>
+    </w:p>
+    <w:p>
+      <w:pPr>
+        <w:spacing w:line="276" w:lineRule="auto"/>
+        <w:jc w:val="both"/>
+        <w:rPr>
+          <w:rFonts w:ascii="Times New Roman" w:hAnsi="Times New Roman" w:cs="Times New Roman"/>
+          <w:sz w:val="24"/>
+          <w:szCs w:val="24"/>
+          <w:lang w:val="ro-RO"/>
+        </w:rPr>
+      </w:pPr>
+      <w:r>
+        <w:rPr>
+          <w:rFonts w:ascii="Times New Roman" w:hAnsi="Times New Roman" w:cs="Times New Roman"/>
+          <w:b/>
+          <w:bCs/>
+          <w:sz w:val="24"/>
+          <w:szCs w:val="24"/>
+          <w:lang w:val="ro-RO"/>
+        </w:rPr>
+        <w:t>"Magazine"</w:t>
+      </w:r>
+      <w:r>
+        <w:rPr>
+          <w:rFonts w:ascii="Times New Roman" w:hAnsi="Times New Roman" w:cs="Times New Roman"/>
+          <w:b/>
+          <w:bCs/>
+          <w:sz w:val="24"/>
+          <w:szCs w:val="24"/>
+          <w:lang w:val="ro-RO"/>
+        </w:rPr>
+        <w:t>:</w:t>
+      </w:r>
+      <w:r>
+        <w:rPr>
+          <w:rFonts w:ascii="Times New Roman" w:hAnsi="Times New Roman" w:cs="Times New Roman"/>
+          <w:sz w:val="24"/>
+          <w:szCs w:val="24"/>
+          <w:lang w:val="ro-RO"/>
+        </w:rPr>
+        <w:t xml:space="preserve"> </w:t>
+      </w:r>
+      <w:r>
+        <w:rPr>
+          <w:rFonts w:ascii="Times New Roman" w:hAnsi="Times New Roman" w:cs="Times New Roman"/>
+          <w:sz w:val="24"/>
+          <w:szCs w:val="24"/>
+          <w:lang w:val="ro-RO"/>
+        </w:rPr>
+        <w:t>cheie primară: ID_magazin</w:t>
+      </w:r>
+      <w:r>
+        <w:rPr>
+          <w:rFonts w:ascii="Times New Roman" w:hAnsi="Times New Roman" w:cs="Times New Roman"/>
+          <w:sz w:val="24"/>
+          <w:szCs w:val="24"/>
+          <w:lang w:val="ro-RO"/>
+        </w:rPr>
+        <w:t xml:space="preserve">, </w:t>
+      </w:r>
+      <w:r>
+        <w:rPr>
+          <w:rFonts w:ascii="Times New Roman" w:hAnsi="Times New Roman" w:cs="Times New Roman"/>
+          <w:sz w:val="24"/>
+          <w:szCs w:val="24"/>
+          <w:lang w:val="ro-RO"/>
+        </w:rPr>
+        <w:t>nume_magazin (varchar)</w:t>
+      </w:r>
+      <w:r>
+        <w:rPr>
+          <w:rFonts w:ascii="Times New Roman" w:hAnsi="Times New Roman" w:cs="Times New Roman"/>
+          <w:sz w:val="24"/>
+          <w:szCs w:val="24"/>
+          <w:lang w:val="ro-RO"/>
+        </w:rPr>
+        <w:t>, a</w:t>
+      </w:r>
+      <w:r>
+        <w:rPr>
+          <w:rFonts w:ascii="Times New Roman" w:hAnsi="Times New Roman" w:cs="Times New Roman"/>
+          <w:sz w:val="24"/>
+          <w:szCs w:val="24"/>
+          <w:lang w:val="ro-RO"/>
+        </w:rPr>
+        <w:t>dresa</w:t>
+      </w:r>
+      <w:r>
+        <w:rPr>
+          <w:rFonts w:ascii="Times New Roman" w:hAnsi="Times New Roman" w:cs="Times New Roman"/>
+          <w:sz w:val="24"/>
+          <w:szCs w:val="24"/>
+          <w:lang w:val="ro-RO"/>
+        </w:rPr>
+        <w:t>_magazin</w:t>
+      </w:r>
+      <w:r>
+        <w:rPr>
+          <w:rFonts w:ascii="Times New Roman" w:hAnsi="Times New Roman" w:cs="Times New Roman"/>
+          <w:sz w:val="24"/>
+          <w:szCs w:val="24"/>
+          <w:lang w:val="ro-RO"/>
+        </w:rPr>
+        <w:t xml:space="preserve"> (varchar)</w:t>
+      </w:r>
+    </w:p>
+    <w:p>
+      <w:pPr>
+        <w:spacing w:line="276" w:lineRule="auto"/>
+        <w:jc w:val="both"/>
+        <w:rPr>
+          <w:rFonts w:ascii="Times New Roman" w:hAnsi="Times New Roman" w:cs="Times New Roman"/>
+          <w:sz w:val="24"/>
+          <w:szCs w:val="24"/>
+          <w:lang w:val="ro-RO"/>
+        </w:rPr>
+      </w:pPr>
+    </w:p>
+    <w:p>
+      <w:pPr>
+        <w:spacing w:line="276" w:lineRule="auto"/>
+        <w:jc w:val="both"/>
+        <w:rPr>
+          <w:rFonts w:ascii="Times New Roman" w:hAnsi="Times New Roman" w:cs="Times New Roman"/>
+          <w:b/>
+          <w:bCs/>
+          <w:sz w:val="24"/>
+          <w:szCs w:val="24"/>
+          <w:lang w:val="ro-RO"/>
+        </w:rPr>
+      </w:pPr>
+    </w:p>
+    <w:p>
+      <w:pPr>
+        <w:spacing w:line="276" w:lineRule="auto"/>
+        <w:jc w:val="both"/>
+        <w:rPr>
+          <w:rFonts w:ascii="Times New Roman" w:hAnsi="Times New Roman" w:cs="Times New Roman"/>
+          <w:sz w:val="24"/>
+          <w:szCs w:val="24"/>
+          <w:lang w:val="ro-RO"/>
+        </w:rPr>
+      </w:pPr>
+      <w:r>
+        <w:rPr>
+          <w:rFonts w:ascii="Times New Roman" w:hAnsi="Times New Roman" w:cs="Times New Roman"/>
+          <w:b/>
+          <w:bCs/>
+          <w:sz w:val="24"/>
+          <w:szCs w:val="24"/>
+          <w:lang w:val="ro-RO"/>
+        </w:rPr>
+        <w:lastRenderedPageBreak/>
+        <w:t>"Recenzii":</w:t>
+      </w:r>
+      <w:r>
+        <w:rPr>
+          <w:rFonts w:ascii="Times New Roman" w:hAnsi="Times New Roman" w:cs="Times New Roman"/>
+          <w:b/>
+          <w:bCs/>
+          <w:sz w:val="24"/>
+          <w:szCs w:val="24"/>
+          <w:lang w:val="ro-RO"/>
+        </w:rPr>
+        <w:t xml:space="preserve"> </w:t>
+      </w:r>
+      <w:r>
+        <w:rPr>
+          <w:rFonts w:ascii="Times New Roman" w:hAnsi="Times New Roman" w:cs="Times New Roman"/>
+          <w:sz w:val="24"/>
+          <w:szCs w:val="24"/>
+          <w:lang w:val="ro-RO"/>
+        </w:rPr>
+        <w:t xml:space="preserve">cheie primara: </w:t>
+      </w:r>
+      <w:r>
+        <w:rPr>
+          <w:rFonts w:ascii="Times New Roman" w:hAnsi="Times New Roman" w:cs="Times New Roman"/>
+          <w:sz w:val="24"/>
+          <w:szCs w:val="24"/>
+          <w:lang w:val="ro-RO"/>
+        </w:rPr>
+        <w:t>ID_recenzie</w:t>
+      </w:r>
+      <w:r>
+        <w:rPr>
+          <w:rFonts w:ascii="Times New Roman" w:hAnsi="Times New Roman" w:cs="Times New Roman"/>
+          <w:sz w:val="24"/>
+          <w:szCs w:val="24"/>
+          <w:lang w:val="ro-RO"/>
+        </w:rPr>
+        <w:t>, text_recenzie (varchar(1000))</w:t>
+      </w:r>
+      <w:r>
+        <w:rPr>
+          <w:rFonts w:ascii="Times New Roman" w:hAnsi="Times New Roman" w:cs="Times New Roman"/>
+          <w:b/>
+          <w:bCs/>
+          <w:sz w:val="24"/>
+          <w:szCs w:val="24"/>
+          <w:lang w:val="ro-RO"/>
+        </w:rPr>
+        <w:t xml:space="preserve">, </w:t>
+      </w:r>
+      <w:r>
+        <w:rPr>
+          <w:rFonts w:ascii="Times New Roman" w:hAnsi="Times New Roman" w:cs="Times New Roman"/>
+          <w:sz w:val="24"/>
+          <w:szCs w:val="24"/>
+          <w:lang w:val="ro-RO"/>
+        </w:rPr>
+        <w:t>d</w:t>
+      </w:r>
+      <w:r>
+        <w:rPr>
+          <w:rFonts w:ascii="Times New Roman" w:hAnsi="Times New Roman" w:cs="Times New Roman"/>
+          <w:sz w:val="24"/>
+          <w:szCs w:val="24"/>
+          <w:lang w:val="ro-RO"/>
+        </w:rPr>
+        <w:t>ata</w:t>
+      </w:r>
+      <w:r>
+        <w:rPr>
+          <w:rFonts w:ascii="Times New Roman" w:hAnsi="Times New Roman" w:cs="Times New Roman"/>
+          <w:sz w:val="24"/>
+          <w:szCs w:val="24"/>
+          <w:lang w:val="ro-RO"/>
+        </w:rPr>
+        <w:t>_recenzie</w:t>
+      </w:r>
+      <w:r>
+        <w:rPr>
+          <w:rFonts w:ascii="Times New Roman" w:hAnsi="Times New Roman" w:cs="Times New Roman"/>
+          <w:sz w:val="24"/>
+          <w:szCs w:val="24"/>
+          <w:lang w:val="ro-RO"/>
+        </w:rPr>
+        <w:t xml:space="preserve"> </w:t>
+      </w:r>
+      <w:r>
+        <w:rPr>
+          <w:rFonts w:ascii="Times New Roman" w:hAnsi="Times New Roman" w:cs="Times New Roman"/>
+          <w:sz w:val="24"/>
+          <w:szCs w:val="24"/>
+          <w:lang w:val="ro-RO"/>
+        </w:rPr>
+        <w:t>(</w:t>
+      </w:r>
+      <w:r>
+        <w:rPr>
+          <w:rFonts w:ascii="Times New Roman" w:hAnsi="Times New Roman" w:cs="Times New Roman"/>
+          <w:sz w:val="24"/>
+          <w:szCs w:val="24"/>
+          <w:lang w:val="ro-RO"/>
+        </w:rPr>
+        <w:t>date</w:t>
+      </w:r>
+      <w:r>
+        <w:rPr>
+          <w:rFonts w:ascii="Times New Roman" w:hAnsi="Times New Roman" w:cs="Times New Roman"/>
+          <w:sz w:val="24"/>
+          <w:szCs w:val="24"/>
+          <w:lang w:val="ro-RO"/>
+        </w:rPr>
+        <w:t xml:space="preserve">), </w:t>
+      </w:r>
+      <w:r>
+        <w:rPr>
+          <w:rFonts w:ascii="Times New Roman" w:hAnsi="Times New Roman" w:cs="Times New Roman"/>
+          <w:sz w:val="24"/>
+          <w:szCs w:val="24"/>
+          <w:lang w:val="ro-RO"/>
+        </w:rPr>
+        <w:t>ID_client</w:t>
+      </w:r>
+      <w:r>
+        <w:rPr>
+          <w:rFonts w:ascii="Times New Roman" w:hAnsi="Times New Roman" w:cs="Times New Roman"/>
+          <w:b/>
+          <w:bCs/>
+          <w:sz w:val="24"/>
+          <w:szCs w:val="24"/>
+          <w:lang w:val="ro-RO"/>
+        </w:rPr>
+        <w:t xml:space="preserve">, </w:t>
+      </w:r>
+      <w:r>
+        <w:rPr>
+          <w:rFonts w:ascii="Times New Roman" w:hAnsi="Times New Roman" w:cs="Times New Roman"/>
+          <w:sz w:val="24"/>
+          <w:szCs w:val="24"/>
+          <w:lang w:val="ro-RO"/>
+        </w:rPr>
+        <w:t>ID_produs</w:t>
+      </w:r>
+    </w:p>
+    <w:p>
+      <w:pPr>
+        <w:spacing w:line="276" w:lineRule="auto"/>
+        <w:jc w:val="both"/>
+        <w:rPr>
+          <w:rFonts w:ascii="Times New Roman" w:hAnsi="Times New Roman" w:cs="Times New Roman"/>
+          <w:b/>
+          <w:bCs/>
+          <w:sz w:val="24"/>
+          <w:szCs w:val="24"/>
+          <w:lang w:val="ro-RO"/>
+        </w:rPr>
+      </w:pPr>
+    </w:p>
+    <w:p>
+      <w:pPr>
+        <w:spacing w:line="276" w:lineRule="auto"/>
+        <w:jc w:val="both"/>
+        <w:rPr>
+          <w:rFonts w:ascii="Times New Roman" w:hAnsi="Times New Roman" w:cs="Times New Roman"/>
+          <w:sz w:val="24"/>
+          <w:szCs w:val="24"/>
+          <w:lang w:val="ro-RO"/>
+        </w:rPr>
+      </w:pPr>
+      <w:r>
+        <w:rPr>
+          <w:rFonts w:ascii="Times New Roman" w:hAnsi="Times New Roman" w:cs="Times New Roman"/>
+          <w:b/>
+          <w:bCs/>
+          <w:sz w:val="24"/>
+          <w:szCs w:val="24"/>
+          <w:lang w:val="ro-RO"/>
+        </w:rPr>
+        <w:t>"Plati":</w:t>
+      </w:r>
+      <w:r>
+        <w:rPr>
+          <w:rFonts w:ascii="Times New Roman" w:hAnsi="Times New Roman" w:cs="Times New Roman"/>
+          <w:b/>
+          <w:bCs/>
+          <w:sz w:val="24"/>
+          <w:szCs w:val="24"/>
+          <w:lang w:val="ro-RO"/>
+        </w:rPr>
+        <w:t xml:space="preserve"> </w:t>
+      </w:r>
+      <w:r>
+        <w:rPr>
+          <w:rFonts w:ascii="Times New Roman" w:hAnsi="Times New Roman" w:cs="Times New Roman"/>
+          <w:sz w:val="24"/>
+          <w:szCs w:val="24"/>
+          <w:lang w:val="ro-RO"/>
+        </w:rPr>
+        <w:t>cheie primara:</w:t>
+      </w:r>
+      <w:r>
+        <w:rPr>
+          <w:rFonts w:ascii="Times New Roman" w:hAnsi="Times New Roman" w:cs="Times New Roman"/>
+          <w:b/>
+          <w:bCs/>
+          <w:sz w:val="24"/>
+          <w:szCs w:val="24"/>
+          <w:lang w:val="ro-RO"/>
+        </w:rPr>
+        <w:t xml:space="preserve"> </w:t>
+      </w:r>
+      <w:r>
+        <w:rPr>
+          <w:rFonts w:ascii="Times New Roman" w:hAnsi="Times New Roman" w:cs="Times New Roman"/>
+          <w:sz w:val="24"/>
+          <w:szCs w:val="24"/>
+          <w:lang w:val="ro-RO"/>
+        </w:rPr>
+        <w:t>ID_plata</w:t>
+      </w:r>
+      <w:r>
+        <w:rPr>
+          <w:rFonts w:ascii="Times New Roman" w:hAnsi="Times New Roman" w:cs="Times New Roman"/>
+          <w:sz w:val="24"/>
+          <w:szCs w:val="24"/>
+          <w:lang w:val="ro-RO"/>
+        </w:rPr>
+        <w:t>, suma_plata</w:t>
+      </w:r>
+      <w:r>
+        <w:rPr>
+          <w:rFonts w:ascii="Times New Roman" w:hAnsi="Times New Roman" w:cs="Times New Roman"/>
+          <w:sz w:val="24"/>
+          <w:szCs w:val="24"/>
+          <w:lang w:val="ro-RO"/>
+        </w:rPr>
+        <w:t xml:space="preserve"> (number(10,2))</w:t>
+      </w:r>
+      <w:r>
+        <w:rPr>
+          <w:rFonts w:ascii="Times New Roman" w:hAnsi="Times New Roman" w:cs="Times New Roman"/>
+          <w:b/>
+          <w:bCs/>
+          <w:sz w:val="24"/>
+          <w:szCs w:val="24"/>
+          <w:lang w:val="ro-RO"/>
+        </w:rPr>
+        <w:t xml:space="preserve">, </w:t>
+      </w:r>
+      <w:r>
+        <w:rPr>
+          <w:rFonts w:ascii="Times New Roman" w:hAnsi="Times New Roman" w:cs="Times New Roman"/>
+          <w:sz w:val="24"/>
+          <w:szCs w:val="24"/>
+          <w:lang w:val="ro-RO"/>
+        </w:rPr>
+        <w:t>ID_comanda</w:t>
+      </w:r>
+    </w:p>
+    <w:p>
+      <w:pPr>
+        <w:spacing w:line="276" w:lineRule="auto"/>
+        <w:jc w:val="both"/>
+        <w:rPr>
+          <w:rFonts w:ascii="Times New Roman" w:hAnsi="Times New Roman" w:cs="Times New Roman"/>
+          <w:b/>
+          <w:bCs/>
+          <w:sz w:val="24"/>
+          <w:szCs w:val="24"/>
+          <w:lang w:val="ro-RO"/>
+        </w:rPr>
+      </w:pPr>
+    </w:p>
+    <w:p>
+      <w:pPr>
+        <w:spacing w:line="276" w:lineRule="auto"/>
+        <w:jc w:val="both"/>
+        <w:rPr>
+          <w:rFonts w:ascii="Times New Roman" w:hAnsi="Times New Roman" w:cs="Times New Roman"/>
+          <w:sz w:val="24"/>
+          <w:szCs w:val="24"/>
+          <w:lang w:val="ro-RO"/>
+        </w:rPr>
+      </w:pPr>
+      <w:r>
+        <w:rPr>
+          <w:rFonts w:ascii="Times New Roman" w:hAnsi="Times New Roman" w:cs="Times New Roman"/>
+          <w:b/>
+          <w:bCs/>
+          <w:sz w:val="24"/>
+          <w:szCs w:val="24"/>
+          <w:lang w:val="ro-RO"/>
+        </w:rPr>
+        <w:t>"Transport":</w:t>
+      </w:r>
+      <w:r>
+        <w:rPr>
+          <w:rFonts w:ascii="Times New Roman" w:hAnsi="Times New Roman" w:cs="Times New Roman"/>
+          <w:b/>
+          <w:bCs/>
+          <w:sz w:val="24"/>
+          <w:szCs w:val="24"/>
+          <w:lang w:val="ro-RO"/>
+        </w:rPr>
+        <w:t xml:space="preserve"> </w:t>
+      </w:r>
+      <w:r>
+        <w:rPr>
+          <w:rFonts w:ascii="Times New Roman" w:hAnsi="Times New Roman" w:cs="Times New Roman"/>
+          <w:sz w:val="24"/>
+          <w:szCs w:val="24"/>
+          <w:lang w:val="ro-RO"/>
+        </w:rPr>
+        <w:t>cheie primara:</w:t>
+      </w:r>
+      <w:r>
+        <w:rPr>
+          <w:rFonts w:ascii="Times New Roman" w:hAnsi="Times New Roman" w:cs="Times New Roman"/>
+          <w:b/>
+          <w:bCs/>
+          <w:sz w:val="24"/>
+          <w:szCs w:val="24"/>
+          <w:lang w:val="ro-RO"/>
+        </w:rPr>
+        <w:t xml:space="preserve"> </w:t>
+      </w:r>
+      <w:r>
+        <w:rPr>
+          <w:rFonts w:ascii="Times New Roman" w:hAnsi="Times New Roman" w:cs="Times New Roman"/>
+          <w:sz w:val="24"/>
+          <w:szCs w:val="24"/>
+          <w:lang w:val="ro-RO"/>
+        </w:rPr>
+        <w:t>ID_transport</w:t>
+      </w:r>
+      <w:r>
+        <w:rPr>
+          <w:rFonts w:ascii="Times New Roman" w:hAnsi="Times New Roman" w:cs="Times New Roman"/>
+          <w:b/>
+          <w:bCs/>
+          <w:sz w:val="24"/>
+          <w:szCs w:val="24"/>
+          <w:lang w:val="ro-RO"/>
+        </w:rPr>
+        <w:t xml:space="preserve">, </w:t>
+      </w:r>
+      <w:r>
+        <w:rPr>
+          <w:rFonts w:ascii="Times New Roman" w:hAnsi="Times New Roman" w:cs="Times New Roman"/>
+          <w:sz w:val="24"/>
+          <w:szCs w:val="24"/>
+          <w:lang w:val="ro-RO"/>
+        </w:rPr>
+        <w:t>m</w:t>
+      </w:r>
+      <w:r>
+        <w:rPr>
+          <w:rFonts w:ascii="Times New Roman" w:hAnsi="Times New Roman" w:cs="Times New Roman"/>
+          <w:sz w:val="24"/>
+          <w:szCs w:val="24"/>
+          <w:lang w:val="ro-RO"/>
+        </w:rPr>
+        <w:t>odalitate_transport</w:t>
+      </w:r>
+      <w:r>
+        <w:rPr>
+          <w:rFonts w:ascii="Times New Roman" w:hAnsi="Times New Roman" w:cs="Times New Roman"/>
+          <w:sz w:val="24"/>
+          <w:szCs w:val="24"/>
+          <w:lang w:val="ro-RO"/>
+        </w:rPr>
+        <w:t xml:space="preserve"> (</w:t>
+      </w:r>
+      <w:r>
+        <w:rPr>
+          <w:rFonts w:ascii="Times New Roman" w:hAnsi="Times New Roman" w:cs="Times New Roman"/>
+          <w:sz w:val="24"/>
+          <w:szCs w:val="24"/>
+          <w:lang w:val="ro-RO"/>
+        </w:rPr>
+        <w:t>varchar(50)</w:t>
+      </w:r>
+      <w:r>
+        <w:rPr>
+          <w:rFonts w:ascii="Times New Roman" w:hAnsi="Times New Roman" w:cs="Times New Roman"/>
+          <w:sz w:val="24"/>
+          <w:szCs w:val="24"/>
+          <w:lang w:val="ro-RO"/>
+        </w:rPr>
+        <w:t>), c</w:t>
+      </w:r>
+      <w:r>
+        <w:rPr>
+          <w:rFonts w:ascii="Times New Roman" w:hAnsi="Times New Roman" w:cs="Times New Roman"/>
+          <w:sz w:val="24"/>
+          <w:szCs w:val="24"/>
+          <w:lang w:val="ro-RO"/>
+        </w:rPr>
+        <w:t>ost_transport</w:t>
+      </w:r>
+      <w:r>
+        <w:rPr>
+          <w:rFonts w:ascii="Times New Roman" w:hAnsi="Times New Roman" w:cs="Times New Roman"/>
+          <w:sz w:val="24"/>
+          <w:szCs w:val="24"/>
+          <w:lang w:val="ro-RO"/>
+        </w:rPr>
+        <w:t xml:space="preserve"> (number</w:t>
+      </w:r>
+      <w:r>
+        <w:rPr>
+          <w:rFonts w:ascii="Times New Roman" w:hAnsi="Times New Roman" w:cs="Times New Roman"/>
+          <w:sz w:val="24"/>
+          <w:szCs w:val="24"/>
+          <w:lang w:val="ro-RO"/>
+        </w:rPr>
+        <w:t>(10,2)</w:t>
+      </w:r>
+      <w:r>
+        <w:rPr>
+          <w:rFonts w:ascii="Times New Roman" w:hAnsi="Times New Roman" w:cs="Times New Roman"/>
+          <w:sz w:val="24"/>
+          <w:szCs w:val="24"/>
+          <w:lang w:val="ro-RO"/>
+        </w:rPr>
+        <w:t xml:space="preserve">), </w:t>
+      </w:r>
+      <w:r>
+        <w:rPr>
+          <w:rFonts w:ascii="Times New Roman" w:hAnsi="Times New Roman" w:cs="Times New Roman"/>
+          <w:sz w:val="24"/>
+          <w:szCs w:val="24"/>
+          <w:lang w:val="ro-RO"/>
+        </w:rPr>
+        <w:t>ID_comanda</w:t>
+      </w:r>
+    </w:p>
+    <w:p>
+      <w:pPr>
+        <w:spacing w:line="276" w:lineRule="auto"/>
+        <w:jc w:val="both"/>
+        <w:rPr>
+          <w:rFonts w:ascii="Times New Roman" w:hAnsi="Times New Roman" w:cs="Times New Roman"/>
+          <w:b/>
+          <w:bCs/>
+          <w:sz w:val="24"/>
+          <w:szCs w:val="24"/>
+          <w:lang w:val="ro-RO"/>
+        </w:rPr>
+      </w:pPr>
+    </w:p>
+    <w:p>
+      <w:pPr>
+        <w:spacing w:line="276" w:lineRule="auto"/>
+        <w:jc w:val="both"/>
+        <w:rPr>
+          <w:rFonts w:ascii="Times New Roman" w:hAnsi="Times New Roman" w:cs="Times New Roman"/>
+          <w:sz w:val="24"/>
+          <w:szCs w:val="24"/>
+          <w:lang w:val="ro-RO"/>
+        </w:rPr>
+      </w:pPr>
+      <w:r>
+        <w:rPr>
+          <w:rFonts w:ascii="Times New Roman" w:hAnsi="Times New Roman" w:cs="Times New Roman"/>
+          <w:b/>
+          <w:bCs/>
+          <w:sz w:val="24"/>
+          <w:szCs w:val="24"/>
+          <w:lang w:val="ro-RO"/>
+        </w:rPr>
+        <w:t>"Wishlist":</w:t>
+      </w:r>
+      <w:r>
+        <w:rPr>
+          <w:rFonts w:ascii="Times New Roman" w:hAnsi="Times New Roman" w:cs="Times New Roman"/>
+          <w:b/>
+          <w:bCs/>
+          <w:sz w:val="24"/>
+          <w:szCs w:val="24"/>
+          <w:lang w:val="ro-RO"/>
+        </w:rPr>
+        <w:t xml:space="preserve"> </w:t>
+      </w:r>
+      <w:r>
+        <w:rPr>
+          <w:rFonts w:ascii="Times New Roman" w:hAnsi="Times New Roman" w:cs="Times New Roman"/>
+          <w:sz w:val="24"/>
+          <w:szCs w:val="24"/>
+          <w:lang w:val="ro-RO"/>
+        </w:rPr>
+        <w:t>ID_wishlist</w:t>
+      </w:r>
+      <w:r>
+        <w:rPr>
+          <w:rFonts w:ascii="Times New Roman" w:hAnsi="Times New Roman" w:cs="Times New Roman"/>
+          <w:b/>
+          <w:bCs/>
+          <w:sz w:val="24"/>
+          <w:szCs w:val="24"/>
+          <w:lang w:val="ro-RO"/>
+        </w:rPr>
+        <w:t xml:space="preserve">, </w:t>
+      </w:r>
+      <w:r>
+        <w:rPr>
+          <w:rFonts w:ascii="Times New Roman" w:hAnsi="Times New Roman" w:cs="Times New Roman"/>
+          <w:sz w:val="24"/>
+          <w:szCs w:val="24"/>
+          <w:lang w:val="ro-RO"/>
+        </w:rPr>
+        <w:t>d</w:t>
+      </w:r>
+      <w:r>
+        <w:rPr>
+          <w:rFonts w:ascii="Times New Roman" w:hAnsi="Times New Roman" w:cs="Times New Roman"/>
+          <w:sz w:val="24"/>
+          <w:szCs w:val="24"/>
+          <w:lang w:val="ro-RO"/>
+        </w:rPr>
+        <w:t>ata_adaugare</w:t>
+      </w:r>
+      <w:r>
+        <w:rPr>
+          <w:rFonts w:ascii="Times New Roman" w:hAnsi="Times New Roman" w:cs="Times New Roman"/>
+          <w:sz w:val="24"/>
+          <w:szCs w:val="24"/>
+          <w:lang w:val="ro-RO"/>
+        </w:rPr>
+        <w:t xml:space="preserve"> (date)</w:t>
+      </w:r>
+      <w:r>
+        <w:rPr>
+          <w:rFonts w:ascii="Times New Roman" w:hAnsi="Times New Roman" w:cs="Times New Roman"/>
+          <w:sz w:val="24"/>
+          <w:szCs w:val="24"/>
+          <w:lang w:val="ro-RO"/>
+        </w:rPr>
+        <w:t xml:space="preserve"> </w:t>
+      </w:r>
+      <w:r>
+        <w:rPr>
+          <w:rFonts w:ascii="Times New Roman" w:hAnsi="Times New Roman" w:cs="Times New Roman"/>
+          <w:sz w:val="24"/>
+          <w:szCs w:val="24"/>
+          <w:lang w:val="ro-RO"/>
+        </w:rPr>
+        <w:t>,</w:t>
+      </w:r>
+      <w:r>
+        <w:rPr>
+          <w:rFonts w:ascii="Times New Roman" w:hAnsi="Times New Roman" w:cs="Times New Roman"/>
+          <w:b/>
+          <w:bCs/>
+          <w:sz w:val="24"/>
+          <w:szCs w:val="24"/>
+          <w:lang w:val="ro-RO"/>
+        </w:rPr>
+        <w:t xml:space="preserve"> </w:t>
+      </w:r>
+      <w:r>
+        <w:rPr>
+          <w:rFonts w:ascii="Times New Roman" w:hAnsi="Times New Roman" w:cs="Times New Roman"/>
+          <w:sz w:val="24"/>
+          <w:szCs w:val="24"/>
+          <w:lang w:val="ro-RO"/>
+        </w:rPr>
+        <w:t>ID_client</w:t>
+      </w:r>
+      <w:r>
+        <w:rPr>
+          <w:rFonts w:ascii="Times New Roman" w:hAnsi="Times New Roman" w:cs="Times New Roman"/>
+          <w:b/>
+          <w:bCs/>
+          <w:sz w:val="24"/>
+          <w:szCs w:val="24"/>
+          <w:lang w:val="ro-RO"/>
+        </w:rPr>
+        <w:t xml:space="preserve"> </w:t>
+      </w:r>
+    </w:p>
+    <w:p>
+      <w:pPr>
+        <w:spacing w:line="276" w:lineRule="auto"/>
+        <w:jc w:val="both"/>
+        <w:rPr>
+          <w:rFonts w:ascii="Times New Roman" w:hAnsi="Times New Roman" w:cs="Times New Roman"/>
+          <w:sz w:val="24"/>
+          <w:szCs w:val="24"/>
+          <w:lang w:val="ro-RO"/>
+        </w:rPr>
+      </w:pPr>
+    </w:p>
+    <w:p>
+      <w:pPr>
+        <w:spacing w:line="276" w:lineRule="auto"/>
+        <w:jc w:val="both"/>
+        <w:rPr>
+          <w:rFonts w:ascii="Times New Roman" w:hAnsi="Times New Roman" w:cs="Times New Roman"/>
+          <w:b/>
+          <w:bCs/>
+          <w:sz w:val="24"/>
+          <w:szCs w:val="24"/>
+          <w:lang w:val="ro-RO"/>
+        </w:rPr>
+      </w:pPr>
+    </w:p>
+    <w:p>
+      <w:pPr>
+        <w:spacing w:line="276" w:lineRule="auto"/>
+        <w:jc w:val="both"/>
+        <w:rPr>
+          <w:rFonts w:ascii="Times New Roman" w:hAnsi="Times New Roman" w:cs="Times New Roman"/>
+          <w:sz w:val="24"/>
+          <w:szCs w:val="24"/>
+          <w:lang w:val="ro-RO"/>
+        </w:rPr>
+      </w:pPr>
+    </w:p>
+    <w:p>
+      <w:pPr>
+        <w:spacing w:line="276" w:lineRule="auto"/>
+        <w:jc w:val="both"/>
+        <w:rPr>
+          <w:rFonts w:ascii="Times New Roman" w:hAnsi="Times New Roman" w:cs="Times New Roman"/>
+          <w:sz w:val="24"/>
+          <w:szCs w:val="24"/>
+          <w:lang w:val="ro-RO"/>
+        </w:rPr>
+      </w:pPr>
+    </w:p>
+    <w:p>
+      <w:pPr>
+        <w:spacing w:line="276" w:lineRule="auto"/>
+        <w:jc w:val="both"/>
+        <w:rPr>
+          <w:rFonts w:ascii="Times New Roman" w:hAnsi="Times New Roman" w:cs="Times New Roman"/>
+          <w:sz w:val="24"/>
+          <w:szCs w:val="24"/>
+          <w:lang w:val="ro-RO"/>
         </w:rPr>
       </w:pPr>
     </w:p>

</xml_diff>

<commit_message>
Project Update. Add Task8.
</commit_message>
<xml_diff>
--- a/143_Huma_Stefan-proiect.docx
+++ b/143_Huma_Stefan-proiect.docx
@@ -312,9 +312,14 @@
       <w:pPr>
         <w:pStyle w:val="TOC1"/>
         <w:rPr>
-          <w:rFonts w:cstheme="minorBidi"/>
+          <w:rFonts w:asciiTheme="minorHAnsi" w:hAnsiTheme="minorHAnsi" w:cstheme="minorBidi"/>
+          <w:b w:val="0"/>
+          <w:bCs w:val="0"/>
           <w:noProof/>
           <w:kern w:val="2"/>
+          <w:sz w:val="22"/>
+          <w:szCs w:val="22"/>
+          <w:lang w:val="en-US"/>
           <w14:ligatures w14:val="standardContextual"/>
         </w:rPr>
       </w:pPr>
@@ -339,7 +344,7 @@
         </w:rPr>
         <w:fldChar w:fldCharType="separate"/>
       </w:r>
-      <w:hyperlink w:anchor="_Toc134551104" w:history="1">
+      <w:hyperlink w:anchor="_Toc134551968" w:history="1">
         <w:r>
           <w:rPr>
             <w:rStyle w:val="Hyperlink"/>
@@ -366,7 +371,7 @@
             <w:noProof/>
             <w:webHidden/>
           </w:rPr>
-          <w:instrText xml:space="preserve"> PAGEREF _Toc134551104 \h </w:instrText>
+          <w:instrText xml:space="preserve"> PAGEREF _Toc134551968 \h </w:instrText>
         </w:r>
         <w:r>
           <w:rPr>
@@ -386,7 +391,7 @@
             <w:noProof/>
             <w:webHidden/>
           </w:rPr>
-          <w:t>2</w:t>
+          <w:t>3</w:t>
         </w:r>
         <w:r>
           <w:rPr>
@@ -401,13 +406,18 @@
       <w:pPr>
         <w:pStyle w:val="TOC1"/>
         <w:rPr>
-          <w:rFonts w:cstheme="minorBidi"/>
+          <w:rFonts w:asciiTheme="minorHAnsi" w:hAnsiTheme="minorHAnsi" w:cstheme="minorBidi"/>
+          <w:b w:val="0"/>
+          <w:bCs w:val="0"/>
           <w:noProof/>
           <w:kern w:val="2"/>
+          <w:sz w:val="22"/>
+          <w:szCs w:val="22"/>
+          <w:lang w:val="en-US"/>
           <w14:ligatures w14:val="standardContextual"/>
         </w:rPr>
       </w:pPr>
-      <w:hyperlink w:anchor="_Toc134551105" w:history="1">
+      <w:hyperlink w:anchor="_Toc134551969" w:history="1">
         <w:r>
           <w:rPr>
             <w:rStyle w:val="Hyperlink"/>
@@ -434,75 +444,7 @@
             <w:noProof/>
             <w:webHidden/>
           </w:rPr>
-          <w:instrText xml:space="preserve"> PAGEREF _Toc134551105 \h </w:instrText>
-        </w:r>
-        <w:r>
-          <w:rPr>
-            <w:noProof/>
-            <w:webHidden/>
-          </w:rPr>
-        </w:r>
-        <w:r>
-          <w:rPr>
-            <w:noProof/>
-            <w:webHidden/>
-          </w:rPr>
-          <w:fldChar w:fldCharType="separate"/>
-        </w:r>
-        <w:r>
-          <w:rPr>
-            <w:noProof/>
-            <w:webHidden/>
-          </w:rPr>
-          <w:t>4</w:t>
-        </w:r>
-        <w:r>
-          <w:rPr>
-            <w:noProof/>
-            <w:webHidden/>
-          </w:rPr>
-          <w:fldChar w:fldCharType="end"/>
-        </w:r>
-      </w:hyperlink>
-    </w:p>
-    <w:p>
-      <w:pPr>
-        <w:pStyle w:val="TOC1"/>
-        <w:rPr>
-          <w:rFonts w:cstheme="minorBidi"/>
-          <w:noProof/>
-          <w:kern w:val="2"/>
-          <w14:ligatures w14:val="standardContextual"/>
-        </w:rPr>
-      </w:pPr>
-      <w:hyperlink w:anchor="_Toc134551106" w:history="1">
-        <w:r>
-          <w:rPr>
-            <w:rStyle w:val="Hyperlink"/>
-            <w:noProof/>
-          </w:rPr>
-          <w:t>Cerința 3.</w:t>
-        </w:r>
-        <w:r>
-          <w:rPr>
-            <w:noProof/>
-            <w:webHidden/>
-          </w:rPr>
-          <w:tab/>
-        </w:r>
-        <w:r>
-          <w:rPr>
-            <w:noProof/>
-            <w:webHidden/>
-          </w:rPr>
-          <w:fldChar w:fldCharType="begin"/>
-        </w:r>
-        <w:r>
-          <w:rPr>
-            <w:noProof/>
-            <w:webHidden/>
-          </w:rPr>
-          <w:instrText xml:space="preserve"> PAGEREF _Toc134551106 \h </w:instrText>
+          <w:instrText xml:space="preserve"> PAGEREF _Toc134551969 \h </w:instrText>
         </w:r>
         <w:r>
           <w:rPr>
@@ -537,19 +479,24 @@
       <w:pPr>
         <w:pStyle w:val="TOC1"/>
         <w:rPr>
-          <w:rFonts w:cstheme="minorBidi"/>
+          <w:rFonts w:asciiTheme="minorHAnsi" w:hAnsiTheme="minorHAnsi" w:cstheme="minorBidi"/>
+          <w:b w:val="0"/>
+          <w:bCs w:val="0"/>
           <w:noProof/>
           <w:kern w:val="2"/>
+          <w:sz w:val="22"/>
+          <w:szCs w:val="22"/>
+          <w:lang w:val="en-US"/>
           <w14:ligatures w14:val="standardContextual"/>
         </w:rPr>
       </w:pPr>
-      <w:hyperlink w:anchor="_Toc134551107" w:history="1">
+      <w:hyperlink w:anchor="_Toc134551970" w:history="1">
         <w:r>
           <w:rPr>
             <w:rStyle w:val="Hyperlink"/>
             <w:noProof/>
           </w:rPr>
-          <w:t>Cerința 4.</w:t>
+          <w:t>Cerința 3.</w:t>
         </w:r>
         <w:r>
           <w:rPr>
@@ -570,7 +517,7 @@
             <w:noProof/>
             <w:webHidden/>
           </w:rPr>
-          <w:instrText xml:space="preserve"> PAGEREF _Toc134551107 \h </w:instrText>
+          <w:instrText xml:space="preserve"> PAGEREF _Toc134551970 \h </w:instrText>
         </w:r>
         <w:r>
           <w:rPr>
@@ -605,19 +552,24 @@
       <w:pPr>
         <w:pStyle w:val="TOC1"/>
         <w:rPr>
-          <w:rFonts w:cstheme="minorBidi"/>
+          <w:rFonts w:asciiTheme="minorHAnsi" w:hAnsiTheme="minorHAnsi" w:cstheme="minorBidi"/>
+          <w:b w:val="0"/>
+          <w:bCs w:val="0"/>
           <w:noProof/>
           <w:kern w:val="2"/>
+          <w:sz w:val="22"/>
+          <w:szCs w:val="22"/>
+          <w:lang w:val="en-US"/>
           <w14:ligatures w14:val="standardContextual"/>
         </w:rPr>
       </w:pPr>
-      <w:hyperlink w:anchor="_Toc134551108" w:history="1">
+      <w:hyperlink w:anchor="_Toc134551971" w:history="1">
         <w:r>
           <w:rPr>
             <w:rStyle w:val="Hyperlink"/>
             <w:noProof/>
           </w:rPr>
-          <w:t>Cerința 5.</w:t>
+          <w:t>Cerința 4.</w:t>
         </w:r>
         <w:r>
           <w:rPr>
@@ -638,7 +590,7 @@
             <w:noProof/>
             <w:webHidden/>
           </w:rPr>
-          <w:instrText xml:space="preserve"> PAGEREF _Toc134551108 \h </w:instrText>
+          <w:instrText xml:space="preserve"> PAGEREF _Toc134551971 \h </w:instrText>
         </w:r>
         <w:r>
           <w:rPr>
@@ -673,13 +625,91 @@
       <w:pPr>
         <w:pStyle w:val="TOC1"/>
         <w:rPr>
-          <w:rFonts w:cstheme="minorBidi"/>
+          <w:rFonts w:asciiTheme="minorHAnsi" w:hAnsiTheme="minorHAnsi" w:cstheme="minorBidi"/>
+          <w:b w:val="0"/>
+          <w:bCs w:val="0"/>
           <w:noProof/>
           <w:kern w:val="2"/>
+          <w:sz w:val="22"/>
+          <w:szCs w:val="22"/>
+          <w:lang w:val="en-US"/>
           <w14:ligatures w14:val="standardContextual"/>
         </w:rPr>
       </w:pPr>
-      <w:hyperlink w:anchor="_Toc134551109" w:history="1">
+      <w:hyperlink w:anchor="_Toc134551972" w:history="1">
+        <w:r>
+          <w:rPr>
+            <w:rStyle w:val="Hyperlink"/>
+            <w:noProof/>
+          </w:rPr>
+          <w:t>Cerința 5.</w:t>
+        </w:r>
+        <w:r>
+          <w:rPr>
+            <w:noProof/>
+            <w:webHidden/>
+          </w:rPr>
+          <w:tab/>
+        </w:r>
+        <w:r>
+          <w:rPr>
+            <w:noProof/>
+            <w:webHidden/>
+          </w:rPr>
+          <w:fldChar w:fldCharType="begin"/>
+        </w:r>
+        <w:r>
+          <w:rPr>
+            <w:noProof/>
+            <w:webHidden/>
+          </w:rPr>
+          <w:instrText xml:space="preserve"> PAGEREF _Toc134551972 \h </w:instrText>
+        </w:r>
+        <w:r>
+          <w:rPr>
+            <w:noProof/>
+            <w:webHidden/>
+          </w:rPr>
+        </w:r>
+        <w:r>
+          <w:rPr>
+            <w:noProof/>
+            <w:webHidden/>
+          </w:rPr>
+          <w:fldChar w:fldCharType="separate"/>
+        </w:r>
+        <w:r>
+          <w:rPr>
+            <w:noProof/>
+            <w:webHidden/>
+          </w:rPr>
+          <w:t>8</w:t>
+        </w:r>
+        <w:r>
+          <w:rPr>
+            <w:noProof/>
+            <w:webHidden/>
+          </w:rPr>
+          <w:fldChar w:fldCharType="end"/>
+        </w:r>
+      </w:hyperlink>
+    </w:p>
+    <w:p>
+      <w:pPr>
+        <w:pStyle w:val="TOC1"/>
+        <w:rPr>
+          <w:rFonts w:asciiTheme="minorHAnsi" w:hAnsiTheme="minorHAnsi" w:cstheme="minorBidi"/>
+          <w:b w:val="0"/>
+          <w:bCs w:val="0"/>
+          <w:noProof/>
+          <w:kern w:val="2"/>
+          <w:sz w:val="22"/>
+          <w:szCs w:val="22"/>
+          <w:lang w:val="en-US"/>
+          <w14:ligatures w14:val="standardContextual"/>
+        </w:rPr>
+      </w:pPr>
+      <w:hyperlink w:anchor="_Toc134551973" w:history="1">
         <w:r>
           <w:rPr>
             <w:rStyle w:val="Hyperlink"/>
@@ -706,7 +736,7 @@
             <w:noProof/>
             <w:webHidden/>
           </w:rPr>
-          <w:instrText xml:space="preserve"> PAGEREF _Toc134551109 \h </w:instrText>
+          <w:instrText xml:space="preserve"> PAGEREF _Toc134551973 \h </w:instrText>
         </w:r>
         <w:r>
           <w:rPr>
@@ -726,7 +756,7 @@
             <w:noProof/>
             <w:webHidden/>
           </w:rPr>
-          <w:t>9</w:t>
+          <w:t>10</w:t>
         </w:r>
         <w:r>
           <w:rPr>
@@ -739,6 +769,152 @@
     </w:p>
     <w:p>
       <w:pPr>
+        <w:pStyle w:val="TOC1"/>
+        <w:rPr>
+          <w:rFonts w:asciiTheme="minorHAnsi" w:hAnsiTheme="minorHAnsi" w:cstheme="minorBidi"/>
+          <w:b w:val="0"/>
+          <w:bCs w:val="0"/>
+          <w:noProof/>
+          <w:kern w:val="2"/>
+          <w:sz w:val="22"/>
+          <w:szCs w:val="22"/>
+          <w:lang w:val="en-US"/>
+          <w14:ligatures w14:val="standardContextual"/>
+        </w:rPr>
+      </w:pPr>
+      <w:hyperlink w:anchor="_Toc134551974" w:history="1">
+        <w:r>
+          <w:rPr>
+            <w:rStyle w:val="Hyperlink"/>
+            <w:noProof/>
+          </w:rPr>
+          <w:t>Cerința 7.</w:t>
+        </w:r>
+        <w:r>
+          <w:rPr>
+            <w:noProof/>
+            <w:webHidden/>
+          </w:rPr>
+          <w:tab/>
+        </w:r>
+        <w:r>
+          <w:rPr>
+            <w:noProof/>
+            <w:webHidden/>
+          </w:rPr>
+          <w:fldChar w:fldCharType="begin"/>
+        </w:r>
+        <w:r>
+          <w:rPr>
+            <w:noProof/>
+            <w:webHidden/>
+          </w:rPr>
+          <w:instrText xml:space="preserve"> PAGEREF _Toc134551974 \h </w:instrText>
+        </w:r>
+        <w:r>
+          <w:rPr>
+            <w:noProof/>
+            <w:webHidden/>
+          </w:rPr>
+        </w:r>
+        <w:r>
+          <w:rPr>
+            <w:noProof/>
+            <w:webHidden/>
+          </w:rPr>
+          <w:fldChar w:fldCharType="separate"/>
+        </w:r>
+        <w:r>
+          <w:rPr>
+            <w:noProof/>
+            <w:webHidden/>
+          </w:rPr>
+          <w:t>11</w:t>
+        </w:r>
+        <w:r>
+          <w:rPr>
+            <w:noProof/>
+            <w:webHidden/>
+          </w:rPr>
+          <w:fldChar w:fldCharType="end"/>
+        </w:r>
+      </w:hyperlink>
+    </w:p>
+    <w:p>
+      <w:pPr>
+        <w:pStyle w:val="TOC1"/>
+        <w:rPr>
+          <w:rFonts w:asciiTheme="minorHAnsi" w:hAnsiTheme="minorHAnsi" w:cstheme="minorBidi"/>
+          <w:b w:val="0"/>
+          <w:bCs w:val="0"/>
+          <w:noProof/>
+          <w:kern w:val="2"/>
+          <w:sz w:val="22"/>
+          <w:szCs w:val="22"/>
+          <w:lang w:val="en-US"/>
+          <w14:ligatures w14:val="standardContextual"/>
+        </w:rPr>
+      </w:pPr>
+      <w:hyperlink w:anchor="_Toc134551975" w:history="1">
+        <w:r>
+          <w:rPr>
+            <w:rStyle w:val="Hyperlink"/>
+            <w:noProof/>
+          </w:rPr>
+          <w:t>Cerința 8.</w:t>
+        </w:r>
+        <w:r>
+          <w:rPr>
+            <w:noProof/>
+            <w:webHidden/>
+          </w:rPr>
+          <w:tab/>
+        </w:r>
+        <w:r>
+          <w:rPr>
+            <w:noProof/>
+            <w:webHidden/>
+          </w:rPr>
+          <w:fldChar w:fldCharType="begin"/>
+        </w:r>
+        <w:r>
+          <w:rPr>
+            <w:noProof/>
+            <w:webHidden/>
+          </w:rPr>
+          <w:instrText xml:space="preserve"> PAGEREF _Toc134551975 \h </w:instrText>
+        </w:r>
+        <w:r>
+          <w:rPr>
+            <w:noProof/>
+            <w:webHidden/>
+          </w:rPr>
+        </w:r>
+        <w:r>
+          <w:rPr>
+            <w:noProof/>
+            <w:webHidden/>
+          </w:rPr>
+          <w:fldChar w:fldCharType="separate"/>
+        </w:r>
+        <w:r>
+          <w:rPr>
+            <w:noProof/>
+            <w:webHidden/>
+          </w:rPr>
+          <w:t>12</w:t>
+        </w:r>
+        <w:r>
+          <w:rPr>
+            <w:noProof/>
+            <w:webHidden/>
+          </w:rPr>
+          <w:fldChar w:fldCharType="end"/>
+        </w:r>
+      </w:hyperlink>
+    </w:p>
+    <w:p>
+      <w:pPr>
         <w:rPr>
           <w:rFonts w:ascii="Times New Roman" w:hAnsi="Times New Roman" w:cs="Times New Roman"/>
           <w:b/>
@@ -803,7 +979,7 @@
       <w:pPr>
         <w:pStyle w:val="da"/>
       </w:pPr>
-      <w:bookmarkStart w:id="0" w:name="_Toc134551104"/>
+      <w:bookmarkStart w:id="0" w:name="_Toc134551968"/>
       <w:r>
         <w:t>Cerința 1.</w:t>
       </w:r>
@@ -1956,7 +2132,7 @@
       <w:pPr>
         <w:pStyle w:val="da"/>
       </w:pPr>
-      <w:bookmarkStart w:id="1" w:name="_Toc134551105"/>
+      <w:bookmarkStart w:id="1" w:name="_Toc134551969"/>
       <w:r>
         <w:lastRenderedPageBreak/>
         <w:t>Cerința 2.</w:t>
@@ -2553,7 +2729,7 @@
       <w:pPr>
         <w:pStyle w:val="da"/>
       </w:pPr>
-      <w:bookmarkStart w:id="2" w:name="_Toc134551106"/>
+      <w:bookmarkStart w:id="2" w:name="_Toc134551970"/>
       <w:r>
         <w:lastRenderedPageBreak/>
         <w:t>Cerința 3.</w:t>
@@ -3379,7 +3555,7 @@
       <w:pPr>
         <w:pStyle w:val="da"/>
       </w:pPr>
-      <w:bookmarkStart w:id="3" w:name="_Toc134551107"/>
+      <w:bookmarkStart w:id="3" w:name="_Toc134551971"/>
       <w:r>
         <w:lastRenderedPageBreak/>
         <w:t>Cerința 4.</w:t>
@@ -4398,7 +4574,7 @@
       <w:pPr>
         <w:pStyle w:val="da"/>
       </w:pPr>
-      <w:bookmarkStart w:id="4" w:name="_Toc134551108"/>
+      <w:bookmarkStart w:id="4" w:name="_Toc134551972"/>
       <w:r>
         <w:lastRenderedPageBreak/>
         <w:t>Cerința 5.</w:t>
@@ -6004,16 +6180,16 @@
           <w:szCs w:val="24"/>
           <w:lang w:val="ro-RO"/>
         </w:rPr>
-        <w:t>m</w:t>
-      </w:r>
-      <w:r>
-        <w:rPr>
-          <w:rFonts w:ascii="Times New Roman" w:hAnsi="Times New Roman" w:cs="Times New Roman"/>
-          <w:sz w:val="24"/>
-          <w:szCs w:val="24"/>
-          <w:lang w:val="ro-RO"/>
-        </w:rPr>
-        <w:t>odalitate_transport</w:t>
+        <w:t>firma</w:t>
+      </w:r>
+      <w:r>
+        <w:rPr>
+          <w:rFonts w:ascii="Times New Roman" w:hAnsi="Times New Roman" w:cs="Times New Roman"/>
+          <w:sz w:val="24"/>
+          <w:szCs w:val="24"/>
+          <w:lang w:val="ro-RO"/>
+        </w:rPr>
+        <w:t>_transport</w:t>
       </w:r>
       <w:r>
         <w:rPr>
@@ -6268,29 +6444,7 @@
           <w:szCs w:val="24"/>
           <w:lang w:val="ro-RO"/>
         </w:rPr>
-        <w:t>"</w:t>
-      </w:r>
-      <w:r>
-        <w:rPr>
-          <w:rFonts w:ascii="Times New Roman" w:hAnsi="Times New Roman" w:cs="Times New Roman"/>
-          <w:b/>
-          <w:bCs/>
-          <w:sz w:val="24"/>
-          <w:szCs w:val="24"/>
-          <w:lang w:val="ro-RO"/>
-        </w:rPr>
-        <w:t>Angajati</w:t>
-      </w:r>
-      <w:r>
-        <w:rPr>
-          <w:rFonts w:ascii="Times New Roman" w:hAnsi="Times New Roman" w:cs="Times New Roman"/>
-          <w:b/>
-          <w:bCs/>
-          <w:sz w:val="24"/>
-          <w:szCs w:val="24"/>
-          <w:lang w:val="ro-RO"/>
-        </w:rPr>
-        <w:t>"</w:t>
+        <w:t>"Angajati"</w:t>
       </w:r>
     </w:p>
     <w:p>
@@ -6430,7 +6584,7 @@
       <w:pPr>
         <w:pStyle w:val="da"/>
       </w:pPr>
-      <w:bookmarkStart w:id="5" w:name="_Toc134551109"/>
+      <w:bookmarkStart w:id="5" w:name="_Toc134551973"/>
       <w:r>
         <w:lastRenderedPageBreak/>
         <w:t xml:space="preserve">Cerința </w:t>
@@ -6564,87 +6718,924 @@
     </w:p>
     <w:p>
       <w:pPr>
-        <w:spacing w:line="276" w:lineRule="auto"/>
-        <w:jc w:val="both"/>
-        <w:rPr>
-          <w:rFonts w:ascii="Times New Roman" w:hAnsi="Times New Roman" w:cs="Times New Roman"/>
-          <w:b/>
-          <w:bCs/>
-          <w:sz w:val="24"/>
-          <w:szCs w:val="24"/>
-          <w:lang w:val="ro-RO"/>
-        </w:rPr>
-      </w:pPr>
-    </w:p>
-    <w:p>
-      <w:pPr>
-        <w:spacing w:line="276" w:lineRule="auto"/>
-        <w:jc w:val="both"/>
-        <w:rPr>
-          <w:rFonts w:ascii="Times New Roman" w:hAnsi="Times New Roman" w:cs="Times New Roman"/>
-          <w:b/>
-          <w:bCs/>
-          <w:sz w:val="24"/>
-          <w:szCs w:val="24"/>
-          <w:lang w:val="ro-RO"/>
-        </w:rPr>
-      </w:pPr>
-    </w:p>
-    <w:p>
-      <w:pPr>
-        <w:spacing w:line="276" w:lineRule="auto"/>
-        <w:jc w:val="both"/>
-        <w:rPr>
-          <w:rFonts w:ascii="Times New Roman" w:hAnsi="Times New Roman" w:cs="Times New Roman"/>
-          <w:b/>
-          <w:bCs/>
-          <w:sz w:val="24"/>
-          <w:szCs w:val="24"/>
-          <w:lang w:val="ro-RO"/>
-        </w:rPr>
-      </w:pPr>
-    </w:p>
-    <w:p>
-      <w:pPr>
-        <w:spacing w:line="276" w:lineRule="auto"/>
-        <w:jc w:val="both"/>
-        <w:rPr>
-          <w:rFonts w:ascii="Times New Roman" w:hAnsi="Times New Roman" w:cs="Times New Roman"/>
-          <w:b/>
-          <w:bCs/>
-          <w:sz w:val="24"/>
-          <w:szCs w:val="24"/>
-          <w:lang w:val="ro-RO"/>
-        </w:rPr>
-      </w:pPr>
-    </w:p>
-    <w:p>
-      <w:pPr>
-        <w:spacing w:line="276" w:lineRule="auto"/>
-        <w:jc w:val="both"/>
-        <w:rPr>
-          <w:rFonts w:ascii="Times New Roman" w:hAnsi="Times New Roman" w:cs="Times New Roman"/>
-          <w:b/>
-          <w:bCs/>
-          <w:sz w:val="24"/>
-          <w:szCs w:val="24"/>
-          <w:lang w:val="ro-RO"/>
-        </w:rPr>
-      </w:pPr>
-    </w:p>
-    <w:p>
-      <w:pPr>
-        <w:spacing w:line="276" w:lineRule="auto"/>
-        <w:jc w:val="both"/>
-        <w:rPr>
-          <w:rFonts w:ascii="Times New Roman" w:hAnsi="Times New Roman" w:cs="Times New Roman"/>
-          <w:b/>
-          <w:bCs/>
-          <w:sz w:val="24"/>
-          <w:szCs w:val="24"/>
-          <w:lang w:val="ro-RO"/>
-        </w:rPr>
-      </w:pPr>
+        <w:rPr>
+          <w:rFonts w:ascii="Times New Roman" w:hAnsi="Times New Roman"/>
+          <w:b/>
+          <w:sz w:val="24"/>
+          <w:lang w:val="ro-RO"/>
+        </w:rPr>
+      </w:pPr>
+      <w:r>
+        <w:br w:type="page"/>
+      </w:r>
+    </w:p>
+    <w:p>
+      <w:pPr>
+        <w:pStyle w:val="da"/>
+      </w:pPr>
+      <w:bookmarkStart w:id="6" w:name="_Toc134551974"/>
+      <w:r>
+        <w:lastRenderedPageBreak/>
+        <w:t xml:space="preserve">Cerința </w:t>
+      </w:r>
+      <w:r>
+        <w:t>7</w:t>
+      </w:r>
+      <w:r>
+        <w:t>.</w:t>
+      </w:r>
+      <w:bookmarkEnd w:id="6"/>
+    </w:p>
+    <w:p>
+      <w:pPr>
+        <w:rPr>
+          <w:rFonts w:ascii="Times New Roman" w:hAnsi="Times New Roman" w:cs="Times New Roman"/>
+          <w:b/>
+          <w:bCs/>
+          <w:sz w:val="24"/>
+          <w:szCs w:val="24"/>
+        </w:rPr>
+      </w:pPr>
+      <w:r>
+        <w:rPr>
+          <w:rFonts w:ascii="Times New Roman" w:hAnsi="Times New Roman" w:cs="Times New Roman"/>
+          <w:b/>
+          <w:bCs/>
+          <w:sz w:val="24"/>
+          <w:szCs w:val="24"/>
+        </w:rPr>
+        <w:t>Realizarea diagramei conceptuale corespunzătoare diagramei entitate-relație proiectate la punctul 6.</w:t>
+      </w:r>
+    </w:p>
+    <w:p>
+      <w:pPr>
+        <w:spacing w:line="276" w:lineRule="auto"/>
+        <w:jc w:val="both"/>
+        <w:rPr>
+          <w:rFonts w:ascii="Times New Roman" w:hAnsi="Times New Roman" w:cs="Times New Roman"/>
+          <w:b/>
+          <w:bCs/>
+          <w:sz w:val="24"/>
+          <w:szCs w:val="24"/>
+          <w:lang w:val="ro-RO"/>
+        </w:rPr>
+      </w:pPr>
+    </w:p>
+    <w:p>
+      <w:pPr>
+        <w:spacing w:line="276" w:lineRule="auto"/>
+        <w:jc w:val="both"/>
+        <w:rPr>
+          <w:rFonts w:ascii="Times New Roman" w:hAnsi="Times New Roman" w:cs="Times New Roman"/>
+          <w:b/>
+          <w:bCs/>
+          <w:sz w:val="24"/>
+          <w:szCs w:val="24"/>
+          <w:lang w:val="ro-RO"/>
+        </w:rPr>
+      </w:pPr>
+    </w:p>
+    <w:p>
+      <w:pPr>
+        <w:spacing w:line="276" w:lineRule="auto"/>
+        <w:jc w:val="both"/>
+        <w:rPr>
+          <w:rFonts w:ascii="Times New Roman" w:hAnsi="Times New Roman" w:cs="Times New Roman"/>
+          <w:b/>
+          <w:bCs/>
+          <w:sz w:val="24"/>
+          <w:szCs w:val="24"/>
+          <w:lang w:val="ro-RO"/>
+        </w:rPr>
+      </w:pPr>
+    </w:p>
+    <w:p>
+      <w:pPr>
+        <w:spacing w:line="276" w:lineRule="auto"/>
+        <w:jc w:val="both"/>
+        <w:rPr>
+          <w:rFonts w:ascii="Times New Roman" w:hAnsi="Times New Roman" w:cs="Times New Roman"/>
+          <w:b/>
+          <w:bCs/>
+          <w:sz w:val="24"/>
+          <w:szCs w:val="24"/>
+          <w:lang w:val="ro-RO"/>
+        </w:rPr>
+      </w:pPr>
+    </w:p>
+    <w:p>
+      <w:pPr>
+        <w:spacing w:line="276" w:lineRule="auto"/>
+        <w:jc w:val="both"/>
+        <w:rPr>
+          <w:rFonts w:ascii="Times New Roman" w:hAnsi="Times New Roman" w:cs="Times New Roman"/>
+          <w:b/>
+          <w:bCs/>
+          <w:sz w:val="24"/>
+          <w:szCs w:val="24"/>
+          <w:lang w:val="ro-RO"/>
+        </w:rPr>
+      </w:pPr>
+    </w:p>
+    <w:p>
+      <w:pPr>
+        <w:spacing w:line="276" w:lineRule="auto"/>
+        <w:jc w:val="both"/>
+        <w:rPr>
+          <w:rFonts w:ascii="Times New Roman" w:hAnsi="Times New Roman" w:cs="Times New Roman"/>
+          <w:b/>
+          <w:bCs/>
+          <w:sz w:val="24"/>
+          <w:szCs w:val="24"/>
+          <w:lang w:val="ro-RO"/>
+        </w:rPr>
+      </w:pPr>
+    </w:p>
+    <w:p>
+      <w:pPr>
+        <w:spacing w:line="276" w:lineRule="auto"/>
+        <w:jc w:val="both"/>
+        <w:rPr>
+          <w:rFonts w:ascii="Times New Roman" w:hAnsi="Times New Roman" w:cs="Times New Roman"/>
+          <w:b/>
+          <w:bCs/>
+          <w:sz w:val="24"/>
+          <w:szCs w:val="24"/>
+          <w:lang w:val="ro-RO"/>
+        </w:rPr>
+      </w:pPr>
+    </w:p>
+    <w:p>
+      <w:pPr>
+        <w:spacing w:line="276" w:lineRule="auto"/>
+        <w:jc w:val="both"/>
+        <w:rPr>
+          <w:rFonts w:ascii="Times New Roman" w:hAnsi="Times New Roman" w:cs="Times New Roman"/>
+          <w:b/>
+          <w:bCs/>
+          <w:sz w:val="24"/>
+          <w:szCs w:val="24"/>
+          <w:lang w:val="ro-RO"/>
+        </w:rPr>
+      </w:pPr>
+    </w:p>
+    <w:p>
+      <w:pPr>
+        <w:spacing w:line="276" w:lineRule="auto"/>
+        <w:jc w:val="both"/>
+        <w:rPr>
+          <w:rFonts w:ascii="Times New Roman" w:hAnsi="Times New Roman" w:cs="Times New Roman"/>
+          <w:b/>
+          <w:bCs/>
+          <w:sz w:val="24"/>
+          <w:szCs w:val="24"/>
+          <w:lang w:val="ro-RO"/>
+        </w:rPr>
+      </w:pPr>
+    </w:p>
+    <w:p>
+      <w:pPr>
+        <w:spacing w:line="276" w:lineRule="auto"/>
+        <w:jc w:val="both"/>
+        <w:rPr>
+          <w:rFonts w:ascii="Times New Roman" w:hAnsi="Times New Roman" w:cs="Times New Roman"/>
+          <w:b/>
+          <w:bCs/>
+          <w:sz w:val="24"/>
+          <w:szCs w:val="24"/>
+          <w:lang w:val="ro-RO"/>
+        </w:rPr>
+      </w:pPr>
+    </w:p>
+    <w:p>
+      <w:pPr>
+        <w:spacing w:line="276" w:lineRule="auto"/>
+        <w:jc w:val="both"/>
+        <w:rPr>
+          <w:rFonts w:ascii="Times New Roman" w:hAnsi="Times New Roman" w:cs="Times New Roman"/>
+          <w:b/>
+          <w:bCs/>
+          <w:sz w:val="24"/>
+          <w:szCs w:val="24"/>
+          <w:lang w:val="ro-RO"/>
+        </w:rPr>
+      </w:pPr>
+    </w:p>
+    <w:p>
+      <w:pPr>
+        <w:spacing w:line="276" w:lineRule="auto"/>
+        <w:jc w:val="both"/>
+        <w:rPr>
+          <w:rFonts w:ascii="Times New Roman" w:hAnsi="Times New Roman" w:cs="Times New Roman"/>
+          <w:b/>
+          <w:bCs/>
+          <w:sz w:val="24"/>
+          <w:szCs w:val="24"/>
+          <w:lang w:val="ro-RO"/>
+        </w:rPr>
+      </w:pPr>
+    </w:p>
+    <w:p>
+      <w:pPr>
+        <w:spacing w:line="276" w:lineRule="auto"/>
+        <w:jc w:val="both"/>
+        <w:rPr>
+          <w:rFonts w:ascii="Times New Roman" w:hAnsi="Times New Roman" w:cs="Times New Roman"/>
+          <w:b/>
+          <w:bCs/>
+          <w:sz w:val="24"/>
+          <w:szCs w:val="24"/>
+          <w:lang w:val="ro-RO"/>
+        </w:rPr>
+      </w:pPr>
+    </w:p>
+    <w:p>
+      <w:pPr>
+        <w:spacing w:line="276" w:lineRule="auto"/>
+        <w:jc w:val="both"/>
+        <w:rPr>
+          <w:rFonts w:ascii="Times New Roman" w:hAnsi="Times New Roman" w:cs="Times New Roman"/>
+          <w:b/>
+          <w:bCs/>
+          <w:sz w:val="24"/>
+          <w:szCs w:val="24"/>
+          <w:lang w:val="ro-RO"/>
+        </w:rPr>
+      </w:pPr>
+    </w:p>
+    <w:p>
+      <w:pPr>
+        <w:spacing w:line="276" w:lineRule="auto"/>
+        <w:jc w:val="both"/>
+        <w:rPr>
+          <w:rFonts w:ascii="Times New Roman" w:hAnsi="Times New Roman" w:cs="Times New Roman"/>
+          <w:b/>
+          <w:bCs/>
+          <w:sz w:val="24"/>
+          <w:szCs w:val="24"/>
+          <w:lang w:val="ro-RO"/>
+        </w:rPr>
+      </w:pPr>
+    </w:p>
+    <w:p>
+      <w:pPr>
+        <w:spacing w:line="276" w:lineRule="auto"/>
+        <w:jc w:val="both"/>
+        <w:rPr>
+          <w:rFonts w:ascii="Times New Roman" w:hAnsi="Times New Roman" w:cs="Times New Roman"/>
+          <w:b/>
+          <w:bCs/>
+          <w:sz w:val="24"/>
+          <w:szCs w:val="24"/>
+          <w:lang w:val="ro-RO"/>
+        </w:rPr>
+      </w:pPr>
+    </w:p>
+    <w:p>
+      <w:pPr>
+        <w:spacing w:line="276" w:lineRule="auto"/>
+        <w:jc w:val="both"/>
+        <w:rPr>
+          <w:rFonts w:ascii="Times New Roman" w:hAnsi="Times New Roman" w:cs="Times New Roman"/>
+          <w:b/>
+          <w:bCs/>
+          <w:sz w:val="24"/>
+          <w:szCs w:val="24"/>
+          <w:lang w:val="ro-RO"/>
+        </w:rPr>
+      </w:pPr>
+    </w:p>
+    <w:p>
+      <w:pPr>
+        <w:spacing w:line="276" w:lineRule="auto"/>
+        <w:jc w:val="both"/>
+        <w:rPr>
+          <w:rFonts w:ascii="Times New Roman" w:hAnsi="Times New Roman" w:cs="Times New Roman"/>
+          <w:b/>
+          <w:bCs/>
+          <w:sz w:val="24"/>
+          <w:szCs w:val="24"/>
+          <w:lang w:val="ro-RO"/>
+        </w:rPr>
+      </w:pPr>
+    </w:p>
+    <w:p>
+      <w:pPr>
+        <w:spacing w:line="276" w:lineRule="auto"/>
+        <w:jc w:val="both"/>
+        <w:rPr>
+          <w:rFonts w:ascii="Times New Roman" w:hAnsi="Times New Roman" w:cs="Times New Roman"/>
+          <w:b/>
+          <w:bCs/>
+          <w:sz w:val="24"/>
+          <w:szCs w:val="24"/>
+          <w:lang w:val="ro-RO"/>
+        </w:rPr>
+      </w:pPr>
+    </w:p>
+    <w:p>
+      <w:pPr>
+        <w:spacing w:line="276" w:lineRule="auto"/>
+        <w:jc w:val="both"/>
+        <w:rPr>
+          <w:rFonts w:ascii="Times New Roman" w:hAnsi="Times New Roman" w:cs="Times New Roman"/>
+          <w:b/>
+          <w:bCs/>
+          <w:sz w:val="24"/>
+          <w:szCs w:val="24"/>
+          <w:lang w:val="ro-RO"/>
+        </w:rPr>
+      </w:pPr>
+    </w:p>
+    <w:p>
+      <w:pPr>
+        <w:spacing w:line="276" w:lineRule="auto"/>
+        <w:jc w:val="both"/>
+        <w:rPr>
+          <w:rFonts w:ascii="Times New Roman" w:hAnsi="Times New Roman" w:cs="Times New Roman"/>
+          <w:b/>
+          <w:bCs/>
+          <w:sz w:val="24"/>
+          <w:szCs w:val="24"/>
+          <w:lang w:val="ro-RO"/>
+        </w:rPr>
+      </w:pPr>
+    </w:p>
+    <w:p>
+      <w:pPr>
+        <w:spacing w:line="276" w:lineRule="auto"/>
+        <w:jc w:val="both"/>
+        <w:rPr>
+          <w:rFonts w:ascii="Times New Roman" w:hAnsi="Times New Roman" w:cs="Times New Roman"/>
+          <w:b/>
+          <w:bCs/>
+          <w:sz w:val="24"/>
+          <w:szCs w:val="24"/>
+          <w:lang w:val="ro-RO"/>
+        </w:rPr>
+      </w:pPr>
+    </w:p>
+    <w:p>
+      <w:pPr>
+        <w:spacing w:line="276" w:lineRule="auto"/>
+        <w:jc w:val="both"/>
+        <w:rPr>
+          <w:rFonts w:ascii="Times New Roman" w:hAnsi="Times New Roman" w:cs="Times New Roman"/>
+          <w:b/>
+          <w:bCs/>
+          <w:sz w:val="24"/>
+          <w:szCs w:val="24"/>
+          <w:lang w:val="ro-RO"/>
+        </w:rPr>
+      </w:pPr>
+    </w:p>
+    <w:p>
+      <w:pPr>
+        <w:rPr>
+          <w:rFonts w:ascii="Times New Roman" w:hAnsi="Times New Roman" w:cs="Times New Roman"/>
+          <w:b/>
+          <w:bCs/>
+          <w:sz w:val="24"/>
+          <w:szCs w:val="24"/>
+          <w:lang w:val="ro-RO"/>
+        </w:rPr>
+      </w:pPr>
+      <w:r>
+        <w:rPr>
+          <w:rFonts w:ascii="Times New Roman" w:hAnsi="Times New Roman" w:cs="Times New Roman"/>
+          <w:b/>
+          <w:bCs/>
+          <w:sz w:val="24"/>
+          <w:szCs w:val="24"/>
+          <w:lang w:val="ro-RO"/>
+        </w:rPr>
+        <w:br w:type="page"/>
+      </w:r>
+    </w:p>
+    <w:p>
+      <w:pPr>
+        <w:pStyle w:val="da"/>
+        <w:tabs>
+          <w:tab w:val="left" w:pos="2160"/>
+        </w:tabs>
+      </w:pPr>
+      <w:bookmarkStart w:id="7" w:name="_Toc134551975"/>
+      <w:r>
+        <w:lastRenderedPageBreak/>
+        <w:t xml:space="preserve">Cerința </w:t>
+      </w:r>
+      <w:r>
+        <w:t>8</w:t>
+      </w:r>
+      <w:r>
+        <w:t>.</w:t>
+      </w:r>
+      <w:bookmarkEnd w:id="7"/>
+      <w:r>
+        <w:tab/>
+      </w:r>
+    </w:p>
+    <w:p>
+      <w:pPr>
+        <w:pStyle w:val="Default"/>
+        <w:rPr>
+          <w:b/>
+          <w:bCs/>
+        </w:rPr>
+      </w:pPr>
+      <w:r>
+        <w:rPr>
+          <w:b/>
+          <w:bCs/>
+        </w:rPr>
+        <w:t xml:space="preserve">Enumerarea schemelor relaționale corespunzătoare diagramei conceptuale proiectate la punctul 7. </w:t>
+      </w:r>
+    </w:p>
+    <w:p>
+      <w:pPr>
+        <w:pStyle w:val="da"/>
+        <w:tabs>
+          <w:tab w:val="left" w:pos="2160"/>
+        </w:tabs>
+      </w:pPr>
+    </w:p>
+    <w:p>
+      <w:pPr>
+        <w:pStyle w:val="da"/>
+        <w:numPr>
+          <w:ilvl w:val="0"/>
+          <w:numId w:val="5"/>
+        </w:numPr>
+        <w:tabs>
+          <w:tab w:val="left" w:pos="2160"/>
+        </w:tabs>
+      </w:pPr>
+      <w:r>
+        <w:t>a</w:t>
+      </w:r>
+      <w:r>
+        <w:t>ngajati</w:t>
+      </w:r>
+      <w:r>
+        <w:rPr>
+          <w:b w:val="0"/>
+          <w:bCs/>
+        </w:rPr>
+        <w:t>(id_angajat,</w:t>
+      </w:r>
+      <w:r>
+        <w:rPr>
+          <w:b w:val="0"/>
+          <w:bCs/>
+        </w:rPr>
+        <w:t xml:space="preserve"> </w:t>
+      </w:r>
+      <w:r>
+        <w:rPr>
+          <w:b w:val="0"/>
+          <w:bCs/>
+        </w:rPr>
+        <w:t>nume_angajat,</w:t>
+      </w:r>
+      <w:r>
+        <w:rPr>
+          <w:b w:val="0"/>
+          <w:bCs/>
+        </w:rPr>
+        <w:t xml:space="preserve"> </w:t>
+      </w:r>
+      <w:r>
+        <w:rPr>
+          <w:b w:val="0"/>
+          <w:bCs/>
+        </w:rPr>
+        <w:t>prenume_angajat,</w:t>
+      </w:r>
+      <w:r>
+        <w:rPr>
+          <w:b w:val="0"/>
+          <w:bCs/>
+        </w:rPr>
+        <w:t xml:space="preserve"> </w:t>
+      </w:r>
+      <w:r>
+        <w:rPr>
+          <w:b w:val="0"/>
+          <w:bCs/>
+        </w:rPr>
+        <w:t>email_angajat,</w:t>
+      </w:r>
+      <w:r>
+        <w:rPr>
+          <w:b w:val="0"/>
+          <w:bCs/>
+        </w:rPr>
+        <w:t xml:space="preserve"> </w:t>
+      </w:r>
+      <w:r>
+        <w:rPr>
+          <w:b w:val="0"/>
+          <w:bCs/>
+        </w:rPr>
+        <w:t>salariu_angajat,</w:t>
+      </w:r>
+      <w:r>
+        <w:rPr>
+          <w:b w:val="0"/>
+          <w:bCs/>
+        </w:rPr>
+        <w:t xml:space="preserve"> </w:t>
+      </w:r>
+      <w:r>
+        <w:rPr>
+          <w:b w:val="0"/>
+          <w:bCs/>
+        </w:rPr>
+        <w:t>job_angajat,</w:t>
+      </w:r>
+      <w:r>
+        <w:rPr>
+          <w:b w:val="0"/>
+          <w:bCs/>
+        </w:rPr>
+        <w:t xml:space="preserve"> </w:t>
+      </w:r>
+      <w:r>
+        <w:rPr>
+          <w:b w:val="0"/>
+          <w:bCs/>
+        </w:rPr>
+        <w:t>id_magazin)</w:t>
+      </w:r>
+    </w:p>
+    <w:p>
+      <w:pPr>
+        <w:pStyle w:val="da"/>
+        <w:numPr>
+          <w:ilvl w:val="0"/>
+          <w:numId w:val="5"/>
+        </w:numPr>
+        <w:tabs>
+          <w:tab w:val="left" w:pos="2160"/>
+        </w:tabs>
+      </w:pPr>
+      <w:r>
+        <w:t>m</w:t>
+      </w:r>
+      <w:r>
+        <w:t>agazine</w:t>
+      </w:r>
+      <w:r>
+        <w:rPr>
+          <w:b w:val="0"/>
+          <w:bCs/>
+        </w:rPr>
+        <w:t>(id_magazin, nume_magazin, adresa_magazin)</w:t>
+      </w:r>
+    </w:p>
+    <w:p>
+      <w:pPr>
+        <w:pStyle w:val="da"/>
+        <w:numPr>
+          <w:ilvl w:val="0"/>
+          <w:numId w:val="5"/>
+        </w:numPr>
+        <w:tabs>
+          <w:tab w:val="left" w:pos="2160"/>
+        </w:tabs>
+      </w:pPr>
+      <w:r>
+        <w:t>p</w:t>
+      </w:r>
+      <w:r>
+        <w:t>roduse</w:t>
+      </w:r>
+      <w:r>
+        <w:rPr>
+          <w:b w:val="0"/>
+          <w:bCs/>
+        </w:rPr>
+        <w:t>(id_produs, nume_produs, descriere_produs, pret_produs, stoc_produs, id_producator, id_categorie)</w:t>
+      </w:r>
+    </w:p>
+    <w:p>
+      <w:pPr>
+        <w:pStyle w:val="da"/>
+        <w:numPr>
+          <w:ilvl w:val="0"/>
+          <w:numId w:val="5"/>
+        </w:numPr>
+        <w:tabs>
+          <w:tab w:val="left" w:pos="2160"/>
+        </w:tabs>
+      </w:pPr>
+      <w:r>
+        <w:t>p</w:t>
+      </w:r>
+      <w:r>
+        <w:t>roducatori</w:t>
+      </w:r>
+      <w:r>
+        <w:rPr>
+          <w:b w:val="0"/>
+          <w:bCs/>
+        </w:rPr>
+        <w:t>(id_producator, nume_producator,</w:t>
+      </w:r>
+      <w:r>
+        <w:rPr>
+          <w:b w:val="0"/>
+          <w:bCs/>
+        </w:rPr>
+        <w:t xml:space="preserve"> tara_producator)</w:t>
+      </w:r>
+    </w:p>
+    <w:p>
+      <w:pPr>
+        <w:pStyle w:val="da"/>
+        <w:numPr>
+          <w:ilvl w:val="0"/>
+          <w:numId w:val="5"/>
+        </w:numPr>
+        <w:tabs>
+          <w:tab w:val="left" w:pos="2160"/>
+        </w:tabs>
+      </w:pPr>
+      <w:r>
+        <w:t>c</w:t>
+      </w:r>
+      <w:r>
+        <w:t>ategorii</w:t>
+      </w:r>
+      <w:r>
+        <w:rPr>
+          <w:b w:val="0"/>
+          <w:bCs/>
+        </w:rPr>
+        <w:t>(id_categorie, nume_categorie, descriere_categorie)</w:t>
+      </w:r>
+    </w:p>
+    <w:p>
+      <w:pPr>
+        <w:pStyle w:val="da"/>
+        <w:numPr>
+          <w:ilvl w:val="0"/>
+          <w:numId w:val="5"/>
+        </w:numPr>
+        <w:tabs>
+          <w:tab w:val="left" w:pos="2160"/>
+        </w:tabs>
+      </w:pPr>
+      <w:r>
+        <w:t>w</w:t>
+      </w:r>
+      <w:r>
+        <w:t>ishlist</w:t>
+      </w:r>
+      <w:r>
+        <w:rPr>
+          <w:b w:val="0"/>
+          <w:bCs/>
+        </w:rPr>
+        <w:t>(id_wishlist, data_adaugare, id_client)</w:t>
+      </w:r>
+    </w:p>
+    <w:p>
+      <w:pPr>
+        <w:pStyle w:val="da"/>
+        <w:numPr>
+          <w:ilvl w:val="0"/>
+          <w:numId w:val="5"/>
+        </w:numPr>
+        <w:tabs>
+          <w:tab w:val="left" w:pos="2160"/>
+        </w:tabs>
+      </w:pPr>
+      <w:r>
+        <w:t>c</w:t>
+      </w:r>
+      <w:r>
+        <w:t>lienti</w:t>
+      </w:r>
+      <w:r>
+        <w:rPr>
+          <w:b w:val="0"/>
+          <w:bCs/>
+        </w:rPr>
+        <w:t>(id_client, nume_client, prenume_client, email_client, telefon_client, data_inregistrare)</w:t>
+      </w:r>
+    </w:p>
+    <w:p>
+      <w:pPr>
+        <w:pStyle w:val="da"/>
+        <w:numPr>
+          <w:ilvl w:val="0"/>
+          <w:numId w:val="5"/>
+        </w:numPr>
+        <w:tabs>
+          <w:tab w:val="left" w:pos="2160"/>
+        </w:tabs>
+      </w:pPr>
+      <w:r>
+        <w:t>r</w:t>
+      </w:r>
+      <w:r>
+        <w:t>ecenzii</w:t>
+      </w:r>
+      <w:r>
+        <w:rPr>
+          <w:b w:val="0"/>
+          <w:bCs/>
+        </w:rPr>
+        <w:t>(id_recenzie, nota_recenzie, id_client, id_produs)</w:t>
+      </w:r>
+    </w:p>
+    <w:p>
+      <w:pPr>
+        <w:pStyle w:val="da"/>
+        <w:numPr>
+          <w:ilvl w:val="0"/>
+          <w:numId w:val="5"/>
+        </w:numPr>
+        <w:tabs>
+          <w:tab w:val="left" w:pos="2160"/>
+        </w:tabs>
+      </w:pPr>
+      <w:r>
+        <w:t>c</w:t>
+      </w:r>
+      <w:r>
+        <w:t>omenzi</w:t>
+      </w:r>
+      <w:r>
+        <w:rPr>
+          <w:b w:val="0"/>
+          <w:bCs/>
+        </w:rPr>
+        <w:t>(id_comanda, data_plasare, status_comanda, id_client, id_plata, id_transport)</w:t>
+      </w:r>
+    </w:p>
+    <w:p>
+      <w:pPr>
+        <w:pStyle w:val="da"/>
+        <w:numPr>
+          <w:ilvl w:val="0"/>
+          <w:numId w:val="5"/>
+        </w:numPr>
+        <w:tabs>
+          <w:tab w:val="left" w:pos="2160"/>
+        </w:tabs>
+      </w:pPr>
+      <w:r>
+        <w:t>p</w:t>
+      </w:r>
+      <w:r>
+        <w:t>lati</w:t>
+      </w:r>
+      <w:r>
+        <w:rPr>
+          <w:b w:val="0"/>
+          <w:bCs/>
+        </w:rPr>
+        <w:t>(id_plata, total_plata, tip_plata)</w:t>
+      </w:r>
+    </w:p>
+    <w:p>
+      <w:pPr>
+        <w:pStyle w:val="da"/>
+        <w:numPr>
+          <w:ilvl w:val="0"/>
+          <w:numId w:val="5"/>
+        </w:numPr>
+        <w:tabs>
+          <w:tab w:val="left" w:pos="2160"/>
+        </w:tabs>
+      </w:pPr>
+      <w:r>
+        <w:t>t</w:t>
+      </w:r>
+      <w:r>
+        <w:t>ransport</w:t>
+      </w:r>
+      <w:r>
+        <w:rPr>
+          <w:b w:val="0"/>
+          <w:bCs/>
+        </w:rPr>
+        <w:t>(id_transport, firma_transport, cost_transport)</w:t>
+      </w:r>
+    </w:p>
+    <w:p>
+      <w:pPr>
+        <w:pStyle w:val="da"/>
+        <w:tabs>
+          <w:tab w:val="left" w:pos="2160"/>
+        </w:tabs>
+      </w:pPr>
+    </w:p>
+    <w:p>
+      <w:pPr>
+        <w:pStyle w:val="da"/>
+        <w:tabs>
+          <w:tab w:val="left" w:pos="2160"/>
+        </w:tabs>
+      </w:pPr>
+      <w:r>
+        <w:t>Tabele asociative:</w:t>
+      </w:r>
+    </w:p>
+    <w:p>
+      <w:pPr>
+        <w:pStyle w:val="da"/>
+        <w:numPr>
+          <w:ilvl w:val="0"/>
+          <w:numId w:val="5"/>
+        </w:numPr>
+        <w:tabs>
+          <w:tab w:val="left" w:pos="2160"/>
+        </w:tabs>
+      </w:pPr>
+      <w:r>
+        <w:t>p</w:t>
+      </w:r>
+      <w:r>
+        <w:t>roduse_</w:t>
+      </w:r>
+      <w:r>
+        <w:t>m</w:t>
+      </w:r>
+      <w:r>
+        <w:t>agazine</w:t>
+      </w:r>
+      <w:r>
+        <w:rPr>
+          <w:b w:val="0"/>
+          <w:bCs/>
+        </w:rPr>
+        <w:t>(id_produs, id_magazin)</w:t>
+      </w:r>
+    </w:p>
+    <w:p>
+      <w:pPr>
+        <w:pStyle w:val="da"/>
+        <w:numPr>
+          <w:ilvl w:val="0"/>
+          <w:numId w:val="5"/>
+        </w:numPr>
+        <w:tabs>
+          <w:tab w:val="left" w:pos="2160"/>
+        </w:tabs>
+      </w:pPr>
+      <w:r>
+        <w:t>p</w:t>
+      </w:r>
+      <w:r>
+        <w:t>roduse_</w:t>
+      </w:r>
+      <w:r>
+        <w:t>w</w:t>
+      </w:r>
+      <w:r>
+        <w:t>ishlist</w:t>
+      </w:r>
+      <w:r>
+        <w:rPr>
+          <w:b w:val="0"/>
+          <w:bCs/>
+        </w:rPr>
+        <w:t>(id_produs, id_wishlist)</w:t>
+      </w:r>
+    </w:p>
+    <w:p>
+      <w:pPr>
+        <w:pStyle w:val="da"/>
+        <w:numPr>
+          <w:ilvl w:val="0"/>
+          <w:numId w:val="5"/>
+        </w:numPr>
+        <w:tabs>
+          <w:tab w:val="left" w:pos="2160"/>
+        </w:tabs>
+      </w:pPr>
+      <w:r>
+        <w:t>p</w:t>
+      </w:r>
+      <w:r>
+        <w:t>roduse_</w:t>
+      </w:r>
+      <w:r>
+        <w:t>c</w:t>
+      </w:r>
+      <w:r>
+        <w:t>omenzi</w:t>
+      </w:r>
+      <w:r>
+        <w:rPr>
+          <w:b w:val="0"/>
+          <w:bCs/>
+        </w:rPr>
+        <w:t>(id_produs, id_comanda)</w:t>
+      </w:r>
     </w:p>
     <w:p>
       <w:pPr>
@@ -6822,13 +7813,8 @@
     <w:pPr>
       <w:pStyle w:val="Header"/>
     </w:pPr>
-    <w:proofErr w:type="spellStart"/>
     <w:r>
-      <w:t>Humă</w:t>
-    </w:r>
-    <w:proofErr w:type="spellEnd"/>
-    <w:r>
-      <w:t xml:space="preserve"> Ștefan-Dorian </w:t>
+      <w:t xml:space="preserve">Humă Ștefan-Dorian </w:t>
     </w:r>
   </w:p>
   <w:p>
@@ -7165,16 +8151,16 @@
     </w:lvl>
   </w:abstractNum>
   <w:abstractNum w:abstractNumId="3" w15:restartNumberingAfterBreak="0">
-    <w:nsid w:val="39856073"/>
+    <w:nsid w:val="1AD21312"/>
     <w:multiLevelType w:val="hybridMultilevel"/>
-    <w:tmpl w:val="339442EE"/>
-    <w:lvl w:ilvl="0" w:tplc="0409000F">
+    <w:tmpl w:val="5BD44BB4"/>
+    <w:lvl w:ilvl="0" w:tplc="C06A4612">
       <w:start w:val="1"/>
       <w:numFmt w:val="decimal"/>
       <w:lvlText w:val="%1."/>
       <w:lvlJc w:val="left"/>
       <w:pPr>
-        <w:ind w:left="720" w:hanging="360"/>
+        <w:ind w:left="720" w:hanging="504"/>
       </w:pPr>
       <w:rPr>
         <w:rFonts w:hint="default"/>
@@ -7253,6 +8239,95 @@
       </w:pPr>
     </w:lvl>
   </w:abstractNum>
+  <w:abstractNum w:abstractNumId="4" w15:restartNumberingAfterBreak="0">
+    <w:nsid w:val="39856073"/>
+    <w:multiLevelType w:val="hybridMultilevel"/>
+    <w:tmpl w:val="339442EE"/>
+    <w:lvl w:ilvl="0" w:tplc="0409000F">
+      <w:start w:val="1"/>
+      <w:numFmt w:val="decimal"/>
+      <w:lvlText w:val="%1."/>
+      <w:lvlJc w:val="left"/>
+      <w:pPr>
+        <w:ind w:left="720" w:hanging="360"/>
+      </w:pPr>
+      <w:rPr>
+        <w:rFonts w:hint="default"/>
+      </w:rPr>
+    </w:lvl>
+    <w:lvl w:ilvl="1" w:tplc="04090019" w:tentative="1">
+      <w:start w:val="1"/>
+      <w:numFmt w:val="lowerLetter"/>
+      <w:lvlText w:val="%2."/>
+      <w:lvlJc w:val="left"/>
+      <w:pPr>
+        <w:ind w:left="1440" w:hanging="360"/>
+      </w:pPr>
+    </w:lvl>
+    <w:lvl w:ilvl="2" w:tplc="0409001B" w:tentative="1">
+      <w:start w:val="1"/>
+      <w:numFmt w:val="lowerRoman"/>
+      <w:lvlText w:val="%3."/>
+      <w:lvlJc w:val="right"/>
+      <w:pPr>
+        <w:ind w:left="2160" w:hanging="180"/>
+      </w:pPr>
+    </w:lvl>
+    <w:lvl w:ilvl="3" w:tplc="0409000F" w:tentative="1">
+      <w:start w:val="1"/>
+      <w:numFmt w:val="decimal"/>
+      <w:lvlText w:val="%4."/>
+      <w:lvlJc w:val="left"/>
+      <w:pPr>
+        <w:ind w:left="2880" w:hanging="360"/>
+      </w:pPr>
+    </w:lvl>
+    <w:lvl w:ilvl="4" w:tplc="04090019" w:tentative="1">
+      <w:start w:val="1"/>
+      <w:numFmt w:val="lowerLetter"/>
+      <w:lvlText w:val="%5."/>
+      <w:lvlJc w:val="left"/>
+      <w:pPr>
+        <w:ind w:left="3600" w:hanging="360"/>
+      </w:pPr>
+    </w:lvl>
+    <w:lvl w:ilvl="5" w:tplc="0409001B" w:tentative="1">
+      <w:start w:val="1"/>
+      <w:numFmt w:val="lowerRoman"/>
+      <w:lvlText w:val="%6."/>
+      <w:lvlJc w:val="right"/>
+      <w:pPr>
+        <w:ind w:left="4320" w:hanging="180"/>
+      </w:pPr>
+    </w:lvl>
+    <w:lvl w:ilvl="6" w:tplc="0409000F" w:tentative="1">
+      <w:start w:val="1"/>
+      <w:numFmt w:val="decimal"/>
+      <w:lvlText w:val="%7."/>
+      <w:lvlJc w:val="left"/>
+      <w:pPr>
+        <w:ind w:left="5040" w:hanging="360"/>
+      </w:pPr>
+    </w:lvl>
+    <w:lvl w:ilvl="7" w:tplc="04090019" w:tentative="1">
+      <w:start w:val="1"/>
+      <w:numFmt w:val="lowerLetter"/>
+      <w:lvlText w:val="%8."/>
+      <w:lvlJc w:val="left"/>
+      <w:pPr>
+        <w:ind w:left="5760" w:hanging="360"/>
+      </w:pPr>
+    </w:lvl>
+    <w:lvl w:ilvl="8" w:tplc="0409001B" w:tentative="1">
+      <w:start w:val="1"/>
+      <w:numFmt w:val="lowerRoman"/>
+      <w:lvlText w:val="%9."/>
+      <w:lvlJc w:val="right"/>
+      <w:pPr>
+        <w:ind w:left="6480" w:hanging="180"/>
+      </w:pPr>
+    </w:lvl>
+  </w:abstractNum>
   <w:num w:numId="1" w16cid:durableId="1972782634">
     <w:abstractNumId w:val="1"/>
   </w:num>
@@ -7260,10 +8335,13 @@
     <w:abstractNumId w:val="2"/>
   </w:num>
   <w:num w:numId="3" w16cid:durableId="771052312">
-    <w:abstractNumId w:val="3"/>
+    <w:abstractNumId w:val="4"/>
   </w:num>
   <w:num w:numId="4" w16cid:durableId="1991209817">
     <w:abstractNumId w:val="0"/>
+  </w:num>
+  <w:num w:numId="5" w16cid:durableId="2021660607">
+    <w:abstractNumId w:val="3"/>
   </w:num>
 </w:numbering>
 </file>
@@ -7740,6 +8818,7 @@
   <w:style w:type="character" w:default="1" w:styleId="DefaultParagraphFont">
     <w:name w:val="Default Paragraph Font"/>
     <w:uiPriority w:val="1"/>
+    <w:semiHidden/>
     <w:unhideWhenUsed/>
   </w:style>
   <w:style w:type="table" w:default="1" w:styleId="TableNormal">

</xml_diff>

<commit_message>
Project Update. Add Task7.
</commit_message>
<xml_diff>
--- a/143_Huma_Stefan-proiect.docx
+++ b/143_Huma_Stefan-proiect.docx
@@ -181,7 +181,7 @@
           <w:lang w:val="ro-RO"/>
         </w:rPr>
         <w:drawing>
-          <wp:anchor distT="0" distB="0" distL="114300" distR="114300" simplePos="0" relativeHeight="251659264" behindDoc="1" locked="0" layoutInCell="1" allowOverlap="1" wp14:anchorId="1395B458">
+          <wp:anchor distT="0" distB="0" distL="114300" distR="114300" simplePos="0" relativeHeight="251659264" behindDoc="1" locked="0" layoutInCell="1" allowOverlap="1" wp14:anchorId="1A32E7E6" wp14:editId="2DF71848">
             <wp:simplePos x="0" y="0"/>
             <wp:positionH relativeFrom="margin">
               <wp:align>left</wp:align>
@@ -344,7 +344,7 @@
         </w:rPr>
         <w:fldChar w:fldCharType="separate"/>
       </w:r>
-      <w:hyperlink w:anchor="_Toc134551968" w:history="1">
+      <w:hyperlink w:anchor="_Toc134561279" w:history="1">
         <w:r>
           <w:rPr>
             <w:rStyle w:val="Hyperlink"/>
@@ -371,7 +371,7 @@
             <w:noProof/>
             <w:webHidden/>
           </w:rPr>
-          <w:instrText xml:space="preserve"> PAGEREF _Toc134551968 \h </w:instrText>
+          <w:instrText xml:space="preserve"> PAGEREF _Toc134561279 \h </w:instrText>
         </w:r>
         <w:r>
           <w:rPr>
@@ -417,7 +417,7 @@
           <w14:ligatures w14:val="standardContextual"/>
         </w:rPr>
       </w:pPr>
-      <w:hyperlink w:anchor="_Toc134551969" w:history="1">
+      <w:hyperlink w:anchor="_Toc134561280" w:history="1">
         <w:r>
           <w:rPr>
             <w:rStyle w:val="Hyperlink"/>
@@ -444,7 +444,7 @@
             <w:noProof/>
             <w:webHidden/>
           </w:rPr>
-          <w:instrText xml:space="preserve"> PAGEREF _Toc134551969 \h </w:instrText>
+          <w:instrText xml:space="preserve"> PAGEREF _Toc134561280 \h </w:instrText>
         </w:r>
         <w:r>
           <w:rPr>
@@ -490,7 +490,7 @@
           <w14:ligatures w14:val="standardContextual"/>
         </w:rPr>
       </w:pPr>
-      <w:hyperlink w:anchor="_Toc134551970" w:history="1">
+      <w:hyperlink w:anchor="_Toc134561281" w:history="1">
         <w:r>
           <w:rPr>
             <w:rStyle w:val="Hyperlink"/>
@@ -517,7 +517,7 @@
             <w:noProof/>
             <w:webHidden/>
           </w:rPr>
-          <w:instrText xml:space="preserve"> PAGEREF _Toc134551970 \h </w:instrText>
+          <w:instrText xml:space="preserve"> PAGEREF _Toc134561281 \h </w:instrText>
         </w:r>
         <w:r>
           <w:rPr>
@@ -563,7 +563,7 @@
           <w14:ligatures w14:val="standardContextual"/>
         </w:rPr>
       </w:pPr>
-      <w:hyperlink w:anchor="_Toc134551971" w:history="1">
+      <w:hyperlink w:anchor="_Toc134561282" w:history="1">
         <w:r>
           <w:rPr>
             <w:rStyle w:val="Hyperlink"/>
@@ -590,7 +590,7 @@
             <w:noProof/>
             <w:webHidden/>
           </w:rPr>
-          <w:instrText xml:space="preserve"> PAGEREF _Toc134551971 \h </w:instrText>
+          <w:instrText xml:space="preserve"> PAGEREF _Toc134561282 \h </w:instrText>
         </w:r>
         <w:r>
           <w:rPr>
@@ -636,7 +636,7 @@
           <w14:ligatures w14:val="standardContextual"/>
         </w:rPr>
       </w:pPr>
-      <w:hyperlink w:anchor="_Toc134551972" w:history="1">
+      <w:hyperlink w:anchor="_Toc134561283" w:history="1">
         <w:r>
           <w:rPr>
             <w:rStyle w:val="Hyperlink"/>
@@ -663,7 +663,7 @@
             <w:noProof/>
             <w:webHidden/>
           </w:rPr>
-          <w:instrText xml:space="preserve"> PAGEREF _Toc134551972 \h </w:instrText>
+          <w:instrText xml:space="preserve"> PAGEREF _Toc134561283 \h </w:instrText>
         </w:r>
         <w:r>
           <w:rPr>
@@ -709,7 +709,7 @@
           <w14:ligatures w14:val="standardContextual"/>
         </w:rPr>
       </w:pPr>
-      <w:hyperlink w:anchor="_Toc134551973" w:history="1">
+      <w:hyperlink w:anchor="_Toc134561284" w:history="1">
         <w:r>
           <w:rPr>
             <w:rStyle w:val="Hyperlink"/>
@@ -736,7 +736,7 @@
             <w:noProof/>
             <w:webHidden/>
           </w:rPr>
-          <w:instrText xml:space="preserve"> PAGEREF _Toc134551973 \h </w:instrText>
+          <w:instrText xml:space="preserve"> PAGEREF _Toc134561284 \h </w:instrText>
         </w:r>
         <w:r>
           <w:rPr>
@@ -782,7 +782,7 @@
           <w14:ligatures w14:val="standardContextual"/>
         </w:rPr>
       </w:pPr>
-      <w:hyperlink w:anchor="_Toc134551974" w:history="1">
+      <w:hyperlink w:anchor="_Toc134561285" w:history="1">
         <w:r>
           <w:rPr>
             <w:rStyle w:val="Hyperlink"/>
@@ -809,7 +809,7 @@
             <w:noProof/>
             <w:webHidden/>
           </w:rPr>
-          <w:instrText xml:space="preserve"> PAGEREF _Toc134551974 \h </w:instrText>
+          <w:instrText xml:space="preserve"> PAGEREF _Toc134561285 \h </w:instrText>
         </w:r>
         <w:r>
           <w:rPr>
@@ -855,7 +855,7 @@
           <w14:ligatures w14:val="standardContextual"/>
         </w:rPr>
       </w:pPr>
-      <w:hyperlink w:anchor="_Toc134551975" w:history="1">
+      <w:hyperlink w:anchor="_Toc134561286" w:history="1">
         <w:r>
           <w:rPr>
             <w:rStyle w:val="Hyperlink"/>
@@ -882,7 +882,7 @@
             <w:noProof/>
             <w:webHidden/>
           </w:rPr>
-          <w:instrText xml:space="preserve"> PAGEREF _Toc134551975 \h </w:instrText>
+          <w:instrText xml:space="preserve"> PAGEREF _Toc134561286 \h </w:instrText>
         </w:r>
         <w:r>
           <w:rPr>
@@ -979,7 +979,7 @@
       <w:pPr>
         <w:pStyle w:val="da"/>
       </w:pPr>
-      <w:bookmarkStart w:id="0" w:name="_Toc134551968"/>
+      <w:bookmarkStart w:id="0" w:name="_Toc134561279"/>
       <w:r>
         <w:t>Cerința 1.</w:t>
       </w:r>
@@ -2132,7 +2132,7 @@
       <w:pPr>
         <w:pStyle w:val="da"/>
       </w:pPr>
-      <w:bookmarkStart w:id="1" w:name="_Toc134551969"/>
+      <w:bookmarkStart w:id="1" w:name="_Toc134561280"/>
       <w:r>
         <w:lastRenderedPageBreak/>
         <w:t>Cerința 2.</w:t>
@@ -2729,7 +2729,7 @@
       <w:pPr>
         <w:pStyle w:val="da"/>
       </w:pPr>
-      <w:bookmarkStart w:id="2" w:name="_Toc134551970"/>
+      <w:bookmarkStart w:id="2" w:name="_Toc134561281"/>
       <w:r>
         <w:lastRenderedPageBreak/>
         <w:t>Cerința 3.</w:t>
@@ -3555,7 +3555,7 @@
       <w:pPr>
         <w:pStyle w:val="da"/>
       </w:pPr>
-      <w:bookmarkStart w:id="3" w:name="_Toc134551971"/>
+      <w:bookmarkStart w:id="3" w:name="_Toc134561282"/>
       <w:r>
         <w:lastRenderedPageBreak/>
         <w:t>Cerința 4.</w:t>
@@ -4574,7 +4574,7 @@
       <w:pPr>
         <w:pStyle w:val="da"/>
       </w:pPr>
-      <w:bookmarkStart w:id="4" w:name="_Toc134551972"/>
+      <w:bookmarkStart w:id="4" w:name="_Toc134561283"/>
       <w:r>
         <w:lastRenderedPageBreak/>
         <w:t>Cerința 5.</w:t>
@@ -6584,7 +6584,7 @@
       <w:pPr>
         <w:pStyle w:val="da"/>
       </w:pPr>
-      <w:bookmarkStart w:id="5" w:name="_Toc134551973"/>
+      <w:bookmarkStart w:id="5" w:name="_Toc134561284"/>
       <w:r>
         <w:lastRenderedPageBreak/>
         <w:t xml:space="preserve">Cerința </w:t>
@@ -6646,7 +6646,7 @@
           <w:lang w:val="ro-RO"/>
         </w:rPr>
         <w:drawing>
-          <wp:anchor distT="91440" distB="0" distL="0" distR="0" simplePos="0" relativeHeight="251658240" behindDoc="0" locked="0" layoutInCell="1" allowOverlap="1">
+          <wp:anchor distT="91440" distB="0" distL="0" distR="0" simplePos="0" relativeHeight="251658240" behindDoc="0" locked="0" layoutInCell="1" allowOverlap="1" wp14:anchorId="3DAD2A8E" wp14:editId="374667FF">
             <wp:simplePos x="0" y="0"/>
             <wp:positionH relativeFrom="page">
               <wp:align>left</wp:align>
@@ -6733,383 +6733,473 @@
       <w:pPr>
         <w:pStyle w:val="da"/>
       </w:pPr>
-      <w:bookmarkStart w:id="6" w:name="_Toc134551974"/>
+      <w:bookmarkStart w:id="6" w:name="_Toc134561285"/>
       <w:r>
         <w:lastRenderedPageBreak/>
-        <w:t xml:space="preserve">Cerința </w:t>
-      </w:r>
-      <w:r>
-        <w:t>7</w:t>
+        <w:t>Cerința 7.</w:t>
+      </w:r>
+      <w:bookmarkEnd w:id="6"/>
+    </w:p>
+    <w:p>
+      <w:pPr>
+        <w:rPr>
+          <w:rFonts w:ascii="Times New Roman" w:hAnsi="Times New Roman" w:cs="Times New Roman"/>
+          <w:b/>
+          <w:bCs/>
+          <w:sz w:val="24"/>
+          <w:szCs w:val="24"/>
+        </w:rPr>
+      </w:pPr>
+      <w:proofErr w:type="spellStart"/>
+      <w:r>
+        <w:rPr>
+          <w:rFonts w:ascii="Times New Roman" w:hAnsi="Times New Roman" w:cs="Times New Roman"/>
+          <w:b/>
+          <w:bCs/>
+          <w:sz w:val="24"/>
+          <w:szCs w:val="24"/>
+        </w:rPr>
+        <w:t>Realizarea</w:t>
+      </w:r>
+      <w:proofErr w:type="spellEnd"/>
+      <w:r>
+        <w:rPr>
+          <w:rFonts w:ascii="Times New Roman" w:hAnsi="Times New Roman" w:cs="Times New Roman"/>
+          <w:b/>
+          <w:bCs/>
+          <w:sz w:val="24"/>
+          <w:szCs w:val="24"/>
+        </w:rPr>
+        <w:t xml:space="preserve"> </w:t>
+      </w:r>
+      <w:proofErr w:type="spellStart"/>
+      <w:r>
+        <w:rPr>
+          <w:rFonts w:ascii="Times New Roman" w:hAnsi="Times New Roman" w:cs="Times New Roman"/>
+          <w:b/>
+          <w:bCs/>
+          <w:sz w:val="24"/>
+          <w:szCs w:val="24"/>
+        </w:rPr>
+        <w:t>diagramei</w:t>
+      </w:r>
+      <w:proofErr w:type="spellEnd"/>
+      <w:r>
+        <w:rPr>
+          <w:rFonts w:ascii="Times New Roman" w:hAnsi="Times New Roman" w:cs="Times New Roman"/>
+          <w:b/>
+          <w:bCs/>
+          <w:sz w:val="24"/>
+          <w:szCs w:val="24"/>
+        </w:rPr>
+        <w:t xml:space="preserve"> </w:t>
+      </w:r>
+      <w:proofErr w:type="spellStart"/>
+      <w:r>
+        <w:rPr>
+          <w:rFonts w:ascii="Times New Roman" w:hAnsi="Times New Roman" w:cs="Times New Roman"/>
+          <w:b/>
+          <w:bCs/>
+          <w:sz w:val="24"/>
+          <w:szCs w:val="24"/>
+        </w:rPr>
+        <w:t>conceptuale</w:t>
+      </w:r>
+      <w:proofErr w:type="spellEnd"/>
+      <w:r>
+        <w:rPr>
+          <w:rFonts w:ascii="Times New Roman" w:hAnsi="Times New Roman" w:cs="Times New Roman"/>
+          <w:b/>
+          <w:bCs/>
+          <w:sz w:val="24"/>
+          <w:szCs w:val="24"/>
+        </w:rPr>
+        <w:t xml:space="preserve"> </w:t>
+      </w:r>
+      <w:proofErr w:type="spellStart"/>
+      <w:r>
+        <w:rPr>
+          <w:rFonts w:ascii="Times New Roman" w:hAnsi="Times New Roman" w:cs="Times New Roman"/>
+          <w:b/>
+          <w:bCs/>
+          <w:sz w:val="24"/>
+          <w:szCs w:val="24"/>
+        </w:rPr>
+        <w:t>corespunzătoare</w:t>
+      </w:r>
+      <w:proofErr w:type="spellEnd"/>
+      <w:r>
+        <w:rPr>
+          <w:rFonts w:ascii="Times New Roman" w:hAnsi="Times New Roman" w:cs="Times New Roman"/>
+          <w:b/>
+          <w:bCs/>
+          <w:sz w:val="24"/>
+          <w:szCs w:val="24"/>
+        </w:rPr>
+        <w:t xml:space="preserve"> </w:t>
+      </w:r>
+      <w:proofErr w:type="spellStart"/>
+      <w:r>
+        <w:rPr>
+          <w:rFonts w:ascii="Times New Roman" w:hAnsi="Times New Roman" w:cs="Times New Roman"/>
+          <w:b/>
+          <w:bCs/>
+          <w:sz w:val="24"/>
+          <w:szCs w:val="24"/>
+        </w:rPr>
+        <w:t>diagramei</w:t>
+      </w:r>
+      <w:proofErr w:type="spellEnd"/>
+      <w:r>
+        <w:rPr>
+          <w:rFonts w:ascii="Times New Roman" w:hAnsi="Times New Roman" w:cs="Times New Roman"/>
+          <w:b/>
+          <w:bCs/>
+          <w:sz w:val="24"/>
+          <w:szCs w:val="24"/>
+        </w:rPr>
+        <w:t xml:space="preserve"> </w:t>
+      </w:r>
+      <w:proofErr w:type="spellStart"/>
+      <w:r>
+        <w:rPr>
+          <w:rFonts w:ascii="Times New Roman" w:hAnsi="Times New Roman" w:cs="Times New Roman"/>
+          <w:b/>
+          <w:bCs/>
+          <w:sz w:val="24"/>
+          <w:szCs w:val="24"/>
+        </w:rPr>
+        <w:t>entitate-relație</w:t>
+      </w:r>
+      <w:proofErr w:type="spellEnd"/>
+      <w:r>
+        <w:rPr>
+          <w:rFonts w:ascii="Times New Roman" w:hAnsi="Times New Roman" w:cs="Times New Roman"/>
+          <w:b/>
+          <w:bCs/>
+          <w:sz w:val="24"/>
+          <w:szCs w:val="24"/>
+        </w:rPr>
+        <w:t xml:space="preserve"> </w:t>
+      </w:r>
+      <w:proofErr w:type="spellStart"/>
+      <w:r>
+        <w:rPr>
+          <w:rFonts w:ascii="Times New Roman" w:hAnsi="Times New Roman" w:cs="Times New Roman"/>
+          <w:b/>
+          <w:bCs/>
+          <w:sz w:val="24"/>
+          <w:szCs w:val="24"/>
+        </w:rPr>
+        <w:t>proiectate</w:t>
+      </w:r>
+      <w:proofErr w:type="spellEnd"/>
+      <w:r>
+        <w:rPr>
+          <w:rFonts w:ascii="Times New Roman" w:hAnsi="Times New Roman" w:cs="Times New Roman"/>
+          <w:b/>
+          <w:bCs/>
+          <w:sz w:val="24"/>
+          <w:szCs w:val="24"/>
+        </w:rPr>
+        <w:t xml:space="preserve"> la </w:t>
+      </w:r>
+      <w:proofErr w:type="spellStart"/>
+      <w:r>
+        <w:rPr>
+          <w:rFonts w:ascii="Times New Roman" w:hAnsi="Times New Roman" w:cs="Times New Roman"/>
+          <w:b/>
+          <w:bCs/>
+          <w:sz w:val="24"/>
+          <w:szCs w:val="24"/>
+        </w:rPr>
+        <w:t>punctul</w:t>
+      </w:r>
+      <w:proofErr w:type="spellEnd"/>
+      <w:r>
+        <w:rPr>
+          <w:rFonts w:ascii="Times New Roman" w:hAnsi="Times New Roman" w:cs="Times New Roman"/>
+          <w:b/>
+          <w:bCs/>
+          <w:sz w:val="24"/>
+          <w:szCs w:val="24"/>
+        </w:rPr>
+        <w:t xml:space="preserve"> 6.</w:t>
+      </w:r>
+    </w:p>
+    <w:p>
+      <w:pPr>
+        <w:spacing w:line="276" w:lineRule="auto"/>
+        <w:jc w:val="both"/>
+        <w:rPr>
+          <w:rFonts w:ascii="Times New Roman" w:hAnsi="Times New Roman" w:cs="Times New Roman"/>
+          <w:b/>
+          <w:bCs/>
+          <w:sz w:val="24"/>
+          <w:szCs w:val="24"/>
+          <w:lang w:val="ro-RO"/>
+        </w:rPr>
+      </w:pPr>
+      <w:r>
+        <w:rPr>
+          <w:rFonts w:ascii="Times New Roman" w:hAnsi="Times New Roman" w:cs="Times New Roman"/>
+          <w:b/>
+          <w:bCs/>
+          <w:noProof/>
+          <w:sz w:val="24"/>
+          <w:szCs w:val="24"/>
+          <w:lang w:val="ro-RO"/>
+        </w:rPr>
+        <w:drawing>
+          <wp:anchor distT="0" distB="0" distL="114300" distR="114300" simplePos="0" relativeHeight="251660288" behindDoc="0" locked="0" layoutInCell="1" allowOverlap="1" wp14:anchorId="23107662" wp14:editId="499A51C9">
+            <wp:simplePos x="0" y="0"/>
+            <wp:positionH relativeFrom="page">
+              <wp:align>left</wp:align>
+            </wp:positionH>
+            <wp:positionV relativeFrom="paragraph">
+              <wp:posOffset>196215</wp:posOffset>
+            </wp:positionV>
+            <wp:extent cx="9198610" cy="6592570"/>
+            <wp:effectExtent l="0" t="0" r="2540" b="0"/>
+            <wp:wrapSquare wrapText="largest"/>
+            <wp:docPr id="1455020567" name="Picture 1"/>
+            <wp:cNvGraphicFramePr>
+              <a:graphicFrameLocks xmlns:a="http://schemas.openxmlformats.org/drawingml/2006/main" noChangeAspect="1"/>
+            </wp:cNvGraphicFramePr>
+            <a:graphic xmlns:a="http://schemas.openxmlformats.org/drawingml/2006/main">
+              <a:graphicData uri="http://schemas.openxmlformats.org/drawingml/2006/picture">
+                <pic:pic xmlns:pic="http://schemas.openxmlformats.org/drawingml/2006/picture">
+                  <pic:nvPicPr>
+                    <pic:cNvPr id="1455020567" name="Picture 1455020567"/>
+                    <pic:cNvPicPr/>
+                  </pic:nvPicPr>
+                  <pic:blipFill>
+                    <a:blip r:embed="rId9" cstate="print">
+                      <a:extLst>
+                        <a:ext uri="{28A0092B-C50C-407E-A947-70E740481C1C}">
+                          <a14:useLocalDpi xmlns:a14="http://schemas.microsoft.com/office/drawing/2010/main" val="0"/>
+                        </a:ext>
+                      </a:extLst>
+                    </a:blip>
+                    <a:stretch>
+                      <a:fillRect/>
+                    </a:stretch>
+                  </pic:blipFill>
+                  <pic:spPr>
+                    <a:xfrm>
+                      <a:off x="0" y="0"/>
+                      <a:ext cx="9198610" cy="6592570"/>
+                    </a:xfrm>
+                    <a:prstGeom prst="rect">
+                      <a:avLst/>
+                    </a:prstGeom>
+                  </pic:spPr>
+                </pic:pic>
+              </a:graphicData>
+            </a:graphic>
+            <wp14:sizeRelH relativeFrom="margin">
+              <wp14:pctWidth>0</wp14:pctWidth>
+            </wp14:sizeRelH>
+            <wp14:sizeRelV relativeFrom="margin">
+              <wp14:pctHeight>0</wp14:pctHeight>
+            </wp14:sizeRelV>
+          </wp:anchor>
+        </w:drawing>
+      </w:r>
+    </w:p>
+    <w:p>
+      <w:pPr>
+        <w:spacing w:line="276" w:lineRule="auto"/>
+        <w:jc w:val="both"/>
+        <w:rPr>
+          <w:rFonts w:ascii="Times New Roman" w:hAnsi="Times New Roman" w:cs="Times New Roman"/>
+          <w:b/>
+          <w:bCs/>
+          <w:sz w:val="24"/>
+          <w:szCs w:val="24"/>
+          <w:lang w:val="ro-RO"/>
+        </w:rPr>
+      </w:pPr>
+    </w:p>
+    <w:p>
+      <w:pPr>
+        <w:spacing w:line="276" w:lineRule="auto"/>
+        <w:jc w:val="both"/>
+        <w:rPr>
+          <w:rFonts w:ascii="Times New Roman" w:hAnsi="Times New Roman" w:cs="Times New Roman"/>
+          <w:b/>
+          <w:bCs/>
+          <w:sz w:val="24"/>
+          <w:szCs w:val="24"/>
+          <w:lang w:val="ro-RO"/>
+        </w:rPr>
+      </w:pPr>
+    </w:p>
+    <w:p>
+      <w:pPr>
+        <w:pStyle w:val="da"/>
+        <w:rPr>
+          <w:rFonts w:cs="Times New Roman"/>
+          <w:bCs/>
+          <w:szCs w:val="24"/>
+        </w:rPr>
+      </w:pPr>
+      <w:bookmarkStart w:id="7" w:name="_Toc134561286"/>
+      <w:proofErr w:type="spellStart"/>
+      <w:r>
+        <w:lastRenderedPageBreak/>
+        <w:t>Cerința</w:t>
+      </w:r>
+      <w:proofErr w:type="spellEnd"/>
+      <w:r>
+        <w:t xml:space="preserve"> </w:t>
+      </w:r>
+      <w:r>
+        <w:t>8</w:t>
       </w:r>
       <w:r>
         <w:t>.</w:t>
       </w:r>
-      <w:bookmarkEnd w:id="6"/>
-    </w:p>
-    <w:p>
-      <w:pPr>
-        <w:rPr>
-          <w:rFonts w:ascii="Times New Roman" w:hAnsi="Times New Roman" w:cs="Times New Roman"/>
-          <w:b/>
-          <w:bCs/>
-          <w:sz w:val="24"/>
-          <w:szCs w:val="24"/>
-        </w:rPr>
-      </w:pPr>
-      <w:r>
-        <w:rPr>
-          <w:rFonts w:ascii="Times New Roman" w:hAnsi="Times New Roman" w:cs="Times New Roman"/>
-          <w:b/>
-          <w:bCs/>
-          <w:sz w:val="24"/>
-          <w:szCs w:val="24"/>
-        </w:rPr>
-        <w:t>Realizarea diagramei conceptuale corespunzătoare diagramei entitate-relație proiectate la punctul 6.</w:t>
-      </w:r>
-    </w:p>
-    <w:p>
-      <w:pPr>
-        <w:spacing w:line="276" w:lineRule="auto"/>
-        <w:jc w:val="both"/>
-        <w:rPr>
-          <w:rFonts w:ascii="Times New Roman" w:hAnsi="Times New Roman" w:cs="Times New Roman"/>
-          <w:b/>
-          <w:bCs/>
-          <w:sz w:val="24"/>
-          <w:szCs w:val="24"/>
-          <w:lang w:val="ro-RO"/>
-        </w:rPr>
-      </w:pPr>
-    </w:p>
-    <w:p>
-      <w:pPr>
-        <w:spacing w:line="276" w:lineRule="auto"/>
-        <w:jc w:val="both"/>
-        <w:rPr>
-          <w:rFonts w:ascii="Times New Roman" w:hAnsi="Times New Roman" w:cs="Times New Roman"/>
-          <w:b/>
-          <w:bCs/>
-          <w:sz w:val="24"/>
-          <w:szCs w:val="24"/>
-          <w:lang w:val="ro-RO"/>
-        </w:rPr>
-      </w:pPr>
-    </w:p>
-    <w:p>
-      <w:pPr>
-        <w:spacing w:line="276" w:lineRule="auto"/>
-        <w:jc w:val="both"/>
-        <w:rPr>
-          <w:rFonts w:ascii="Times New Roman" w:hAnsi="Times New Roman" w:cs="Times New Roman"/>
-          <w:b/>
-          <w:bCs/>
-          <w:sz w:val="24"/>
-          <w:szCs w:val="24"/>
-          <w:lang w:val="ro-RO"/>
-        </w:rPr>
-      </w:pPr>
-    </w:p>
-    <w:p>
-      <w:pPr>
-        <w:spacing w:line="276" w:lineRule="auto"/>
-        <w:jc w:val="both"/>
-        <w:rPr>
-          <w:rFonts w:ascii="Times New Roman" w:hAnsi="Times New Roman" w:cs="Times New Roman"/>
-          <w:b/>
-          <w:bCs/>
-          <w:sz w:val="24"/>
-          <w:szCs w:val="24"/>
-          <w:lang w:val="ro-RO"/>
-        </w:rPr>
-      </w:pPr>
-    </w:p>
-    <w:p>
-      <w:pPr>
-        <w:spacing w:line="276" w:lineRule="auto"/>
-        <w:jc w:val="both"/>
-        <w:rPr>
-          <w:rFonts w:ascii="Times New Roman" w:hAnsi="Times New Roman" w:cs="Times New Roman"/>
-          <w:b/>
-          <w:bCs/>
-          <w:sz w:val="24"/>
-          <w:szCs w:val="24"/>
-          <w:lang w:val="ro-RO"/>
-        </w:rPr>
-      </w:pPr>
-    </w:p>
-    <w:p>
-      <w:pPr>
-        <w:spacing w:line="276" w:lineRule="auto"/>
-        <w:jc w:val="both"/>
-        <w:rPr>
-          <w:rFonts w:ascii="Times New Roman" w:hAnsi="Times New Roman" w:cs="Times New Roman"/>
-          <w:b/>
-          <w:bCs/>
-          <w:sz w:val="24"/>
-          <w:szCs w:val="24"/>
-          <w:lang w:val="ro-RO"/>
-        </w:rPr>
-      </w:pPr>
-    </w:p>
-    <w:p>
-      <w:pPr>
-        <w:spacing w:line="276" w:lineRule="auto"/>
-        <w:jc w:val="both"/>
-        <w:rPr>
-          <w:rFonts w:ascii="Times New Roman" w:hAnsi="Times New Roman" w:cs="Times New Roman"/>
-          <w:b/>
-          <w:bCs/>
-          <w:sz w:val="24"/>
-          <w:szCs w:val="24"/>
-          <w:lang w:val="ro-RO"/>
-        </w:rPr>
-      </w:pPr>
-    </w:p>
-    <w:p>
-      <w:pPr>
-        <w:spacing w:line="276" w:lineRule="auto"/>
-        <w:jc w:val="both"/>
-        <w:rPr>
-          <w:rFonts w:ascii="Times New Roman" w:hAnsi="Times New Roman" w:cs="Times New Roman"/>
-          <w:b/>
-          <w:bCs/>
-          <w:sz w:val="24"/>
-          <w:szCs w:val="24"/>
-          <w:lang w:val="ro-RO"/>
-        </w:rPr>
-      </w:pPr>
-    </w:p>
-    <w:p>
-      <w:pPr>
-        <w:spacing w:line="276" w:lineRule="auto"/>
-        <w:jc w:val="both"/>
-        <w:rPr>
-          <w:rFonts w:ascii="Times New Roman" w:hAnsi="Times New Roman" w:cs="Times New Roman"/>
-          <w:b/>
-          <w:bCs/>
-          <w:sz w:val="24"/>
-          <w:szCs w:val="24"/>
-          <w:lang w:val="ro-RO"/>
-        </w:rPr>
-      </w:pPr>
-    </w:p>
-    <w:p>
-      <w:pPr>
-        <w:spacing w:line="276" w:lineRule="auto"/>
-        <w:jc w:val="both"/>
-        <w:rPr>
-          <w:rFonts w:ascii="Times New Roman" w:hAnsi="Times New Roman" w:cs="Times New Roman"/>
-          <w:b/>
-          <w:bCs/>
-          <w:sz w:val="24"/>
-          <w:szCs w:val="24"/>
-          <w:lang w:val="ro-RO"/>
-        </w:rPr>
-      </w:pPr>
-    </w:p>
-    <w:p>
-      <w:pPr>
-        <w:spacing w:line="276" w:lineRule="auto"/>
-        <w:jc w:val="both"/>
-        <w:rPr>
-          <w:rFonts w:ascii="Times New Roman" w:hAnsi="Times New Roman" w:cs="Times New Roman"/>
-          <w:b/>
-          <w:bCs/>
-          <w:sz w:val="24"/>
-          <w:szCs w:val="24"/>
-          <w:lang w:val="ro-RO"/>
-        </w:rPr>
-      </w:pPr>
-    </w:p>
-    <w:p>
-      <w:pPr>
-        <w:spacing w:line="276" w:lineRule="auto"/>
-        <w:jc w:val="both"/>
-        <w:rPr>
-          <w:rFonts w:ascii="Times New Roman" w:hAnsi="Times New Roman" w:cs="Times New Roman"/>
-          <w:b/>
-          <w:bCs/>
-          <w:sz w:val="24"/>
-          <w:szCs w:val="24"/>
-          <w:lang w:val="ro-RO"/>
-        </w:rPr>
-      </w:pPr>
-    </w:p>
-    <w:p>
-      <w:pPr>
-        <w:spacing w:line="276" w:lineRule="auto"/>
-        <w:jc w:val="both"/>
-        <w:rPr>
-          <w:rFonts w:ascii="Times New Roman" w:hAnsi="Times New Roman" w:cs="Times New Roman"/>
-          <w:b/>
-          <w:bCs/>
-          <w:sz w:val="24"/>
-          <w:szCs w:val="24"/>
-          <w:lang w:val="ro-RO"/>
-        </w:rPr>
-      </w:pPr>
-    </w:p>
-    <w:p>
-      <w:pPr>
-        <w:spacing w:line="276" w:lineRule="auto"/>
-        <w:jc w:val="both"/>
-        <w:rPr>
-          <w:rFonts w:ascii="Times New Roman" w:hAnsi="Times New Roman" w:cs="Times New Roman"/>
-          <w:b/>
-          <w:bCs/>
-          <w:sz w:val="24"/>
-          <w:szCs w:val="24"/>
-          <w:lang w:val="ro-RO"/>
-        </w:rPr>
-      </w:pPr>
-    </w:p>
-    <w:p>
-      <w:pPr>
-        <w:spacing w:line="276" w:lineRule="auto"/>
-        <w:jc w:val="both"/>
-        <w:rPr>
-          <w:rFonts w:ascii="Times New Roman" w:hAnsi="Times New Roman" w:cs="Times New Roman"/>
-          <w:b/>
-          <w:bCs/>
-          <w:sz w:val="24"/>
-          <w:szCs w:val="24"/>
-          <w:lang w:val="ro-RO"/>
-        </w:rPr>
-      </w:pPr>
-    </w:p>
-    <w:p>
-      <w:pPr>
-        <w:spacing w:line="276" w:lineRule="auto"/>
-        <w:jc w:val="both"/>
-        <w:rPr>
-          <w:rFonts w:ascii="Times New Roman" w:hAnsi="Times New Roman" w:cs="Times New Roman"/>
-          <w:b/>
-          <w:bCs/>
-          <w:sz w:val="24"/>
-          <w:szCs w:val="24"/>
-          <w:lang w:val="ro-RO"/>
-        </w:rPr>
-      </w:pPr>
-    </w:p>
-    <w:p>
-      <w:pPr>
-        <w:spacing w:line="276" w:lineRule="auto"/>
-        <w:jc w:val="both"/>
-        <w:rPr>
-          <w:rFonts w:ascii="Times New Roman" w:hAnsi="Times New Roman" w:cs="Times New Roman"/>
-          <w:b/>
-          <w:bCs/>
-          <w:sz w:val="24"/>
-          <w:szCs w:val="24"/>
-          <w:lang w:val="ro-RO"/>
-        </w:rPr>
-      </w:pPr>
-    </w:p>
-    <w:p>
-      <w:pPr>
-        <w:spacing w:line="276" w:lineRule="auto"/>
-        <w:jc w:val="both"/>
-        <w:rPr>
-          <w:rFonts w:ascii="Times New Roman" w:hAnsi="Times New Roman" w:cs="Times New Roman"/>
-          <w:b/>
-          <w:bCs/>
-          <w:sz w:val="24"/>
-          <w:szCs w:val="24"/>
-          <w:lang w:val="ro-RO"/>
-        </w:rPr>
-      </w:pPr>
-    </w:p>
-    <w:p>
-      <w:pPr>
-        <w:spacing w:line="276" w:lineRule="auto"/>
-        <w:jc w:val="both"/>
-        <w:rPr>
-          <w:rFonts w:ascii="Times New Roman" w:hAnsi="Times New Roman" w:cs="Times New Roman"/>
-          <w:b/>
-          <w:bCs/>
-          <w:sz w:val="24"/>
-          <w:szCs w:val="24"/>
-          <w:lang w:val="ro-RO"/>
-        </w:rPr>
-      </w:pPr>
-    </w:p>
-    <w:p>
-      <w:pPr>
-        <w:spacing w:line="276" w:lineRule="auto"/>
-        <w:jc w:val="both"/>
-        <w:rPr>
-          <w:rFonts w:ascii="Times New Roman" w:hAnsi="Times New Roman" w:cs="Times New Roman"/>
-          <w:b/>
-          <w:bCs/>
-          <w:sz w:val="24"/>
-          <w:szCs w:val="24"/>
-          <w:lang w:val="ro-RO"/>
-        </w:rPr>
-      </w:pPr>
-    </w:p>
-    <w:p>
-      <w:pPr>
-        <w:spacing w:line="276" w:lineRule="auto"/>
-        <w:jc w:val="both"/>
-        <w:rPr>
-          <w:rFonts w:ascii="Times New Roman" w:hAnsi="Times New Roman" w:cs="Times New Roman"/>
-          <w:b/>
-          <w:bCs/>
-          <w:sz w:val="24"/>
-          <w:szCs w:val="24"/>
-          <w:lang w:val="ro-RO"/>
-        </w:rPr>
-      </w:pPr>
-    </w:p>
-    <w:p>
-      <w:pPr>
-        <w:spacing w:line="276" w:lineRule="auto"/>
-        <w:jc w:val="both"/>
-        <w:rPr>
-          <w:rFonts w:ascii="Times New Roman" w:hAnsi="Times New Roman" w:cs="Times New Roman"/>
-          <w:b/>
-          <w:bCs/>
-          <w:sz w:val="24"/>
-          <w:szCs w:val="24"/>
-          <w:lang w:val="ro-RO"/>
-        </w:rPr>
-      </w:pPr>
-    </w:p>
-    <w:p>
-      <w:pPr>
-        <w:spacing w:line="276" w:lineRule="auto"/>
-        <w:jc w:val="both"/>
-        <w:rPr>
-          <w:rFonts w:ascii="Times New Roman" w:hAnsi="Times New Roman" w:cs="Times New Roman"/>
-          <w:b/>
-          <w:bCs/>
-          <w:sz w:val="24"/>
-          <w:szCs w:val="24"/>
-          <w:lang w:val="ro-RO"/>
-        </w:rPr>
-      </w:pPr>
-    </w:p>
-    <w:p>
-      <w:pPr>
-        <w:rPr>
-          <w:rFonts w:ascii="Times New Roman" w:hAnsi="Times New Roman" w:cs="Times New Roman"/>
-          <w:b/>
-          <w:bCs/>
-          <w:sz w:val="24"/>
-          <w:szCs w:val="24"/>
-          <w:lang w:val="ro-RO"/>
-        </w:rPr>
-      </w:pPr>
-      <w:r>
-        <w:rPr>
-          <w:rFonts w:ascii="Times New Roman" w:hAnsi="Times New Roman" w:cs="Times New Roman"/>
-          <w:b/>
-          <w:bCs/>
-          <w:sz w:val="24"/>
-          <w:szCs w:val="24"/>
-          <w:lang w:val="ro-RO"/>
-        </w:rPr>
-        <w:br w:type="page"/>
+      <w:bookmarkEnd w:id="7"/>
+      <w:r>
+        <w:tab/>
+      </w:r>
+    </w:p>
+    <w:p>
+      <w:pPr>
+        <w:pStyle w:val="Default"/>
+        <w:rPr>
+          <w:b/>
+          <w:bCs/>
+        </w:rPr>
+      </w:pPr>
+      <w:proofErr w:type="spellStart"/>
+      <w:r>
+        <w:rPr>
+          <w:b/>
+          <w:bCs/>
+        </w:rPr>
+        <w:t>Enumerarea</w:t>
+      </w:r>
+      <w:proofErr w:type="spellEnd"/>
+      <w:r>
+        <w:rPr>
+          <w:b/>
+          <w:bCs/>
+        </w:rPr>
+        <w:t xml:space="preserve"> </w:t>
+      </w:r>
+      <w:proofErr w:type="spellStart"/>
+      <w:r>
+        <w:rPr>
+          <w:b/>
+          <w:bCs/>
+        </w:rPr>
+        <w:t>schemelor</w:t>
+      </w:r>
+      <w:proofErr w:type="spellEnd"/>
+      <w:r>
+        <w:rPr>
+          <w:b/>
+          <w:bCs/>
+        </w:rPr>
+        <w:t xml:space="preserve"> </w:t>
+      </w:r>
+      <w:proofErr w:type="spellStart"/>
+      <w:r>
+        <w:rPr>
+          <w:b/>
+          <w:bCs/>
+        </w:rPr>
+        <w:t>relaționale</w:t>
+      </w:r>
+      <w:proofErr w:type="spellEnd"/>
+      <w:r>
+        <w:rPr>
+          <w:b/>
+          <w:bCs/>
+        </w:rPr>
+        <w:t xml:space="preserve"> </w:t>
+      </w:r>
+      <w:proofErr w:type="spellStart"/>
+      <w:r>
+        <w:rPr>
+          <w:b/>
+          <w:bCs/>
+        </w:rPr>
+        <w:t>corespunzătoare</w:t>
+      </w:r>
+      <w:proofErr w:type="spellEnd"/>
+      <w:r>
+        <w:rPr>
+          <w:b/>
+          <w:bCs/>
+        </w:rPr>
+        <w:t xml:space="preserve"> </w:t>
+      </w:r>
+      <w:proofErr w:type="spellStart"/>
+      <w:r>
+        <w:rPr>
+          <w:b/>
+          <w:bCs/>
+        </w:rPr>
+        <w:t>diagramei</w:t>
+      </w:r>
+      <w:proofErr w:type="spellEnd"/>
+      <w:r>
+        <w:rPr>
+          <w:b/>
+          <w:bCs/>
+        </w:rPr>
+        <w:t xml:space="preserve"> </w:t>
+      </w:r>
+      <w:proofErr w:type="spellStart"/>
+      <w:r>
+        <w:rPr>
+          <w:b/>
+          <w:bCs/>
+        </w:rPr>
+        <w:t>conceptuale</w:t>
+      </w:r>
+      <w:proofErr w:type="spellEnd"/>
+      <w:r>
+        <w:rPr>
+          <w:b/>
+          <w:bCs/>
+        </w:rPr>
+        <w:t xml:space="preserve"> </w:t>
+      </w:r>
+      <w:proofErr w:type="spellStart"/>
+      <w:r>
+        <w:rPr>
+          <w:b/>
+          <w:bCs/>
+        </w:rPr>
+        <w:t>proiectate</w:t>
+      </w:r>
+      <w:proofErr w:type="spellEnd"/>
+      <w:r>
+        <w:rPr>
+          <w:b/>
+          <w:bCs/>
+        </w:rPr>
+        <w:t xml:space="preserve"> la </w:t>
+      </w:r>
+      <w:proofErr w:type="spellStart"/>
+      <w:r>
+        <w:rPr>
+          <w:b/>
+          <w:bCs/>
+        </w:rPr>
+        <w:t>punctul</w:t>
+      </w:r>
+      <w:proofErr w:type="spellEnd"/>
+      <w:r>
+        <w:rPr>
+          <w:b/>
+          <w:bCs/>
+        </w:rPr>
+        <w:t xml:space="preserve"> 7. </w:t>
       </w:r>
     </w:p>
     <w:p>
@@ -7119,36 +7209,218 @@
           <w:tab w:val="left" w:pos="2160"/>
         </w:tabs>
       </w:pPr>
-      <w:bookmarkStart w:id="7" w:name="_Toc134551975"/>
-      <w:r>
-        <w:lastRenderedPageBreak/>
-        <w:t xml:space="preserve">Cerința </w:t>
-      </w:r>
-      <w:r>
-        <w:t>8</w:t>
-      </w:r>
-      <w:r>
-        <w:t>.</w:t>
-      </w:r>
-      <w:bookmarkEnd w:id="7"/>
-      <w:r>
-        <w:tab/>
-      </w:r>
-    </w:p>
-    <w:p>
-      <w:pPr>
-        <w:pStyle w:val="Default"/>
-        <w:rPr>
-          <w:b/>
-          <w:bCs/>
-        </w:rPr>
-      </w:pPr>
-      <w:r>
-        <w:rPr>
-          <w:b/>
-          <w:bCs/>
-        </w:rPr>
-        <w:t xml:space="preserve">Enumerarea schemelor relaționale corespunzătoare diagramei conceptuale proiectate la punctul 7. </w:t>
+    </w:p>
+    <w:p>
+      <w:pPr>
+        <w:pStyle w:val="nu"/>
+      </w:pPr>
+      <w:r>
+        <w:t>a</w:t>
+      </w:r>
+      <w:r>
+        <w:t>ngajati</w:t>
+      </w:r>
+      <w:r>
+        <w:rPr>
+          <w:b w:val="0"/>
+          <w:bCs w:val="0"/>
+        </w:rPr>
+        <w:t>(id_angajat, nume_angajat, prenume_angajat, email_angajat, salariu_angajat, job_angajat, id_magazin)</w:t>
+      </w:r>
+    </w:p>
+    <w:p>
+      <w:pPr>
+        <w:pStyle w:val="nu"/>
+      </w:pPr>
+      <w:r>
+        <w:t>m</w:t>
+      </w:r>
+      <w:r>
+        <w:t>agazine</w:t>
+      </w:r>
+      <w:r>
+        <w:rPr>
+          <w:b w:val="0"/>
+          <w:bCs w:val="0"/>
+        </w:rPr>
+        <w:t>(id_magazin, nume_magazin, adresa_magazin)</w:t>
+      </w:r>
+    </w:p>
+    <w:p>
+      <w:pPr>
+        <w:pStyle w:val="nu"/>
+      </w:pPr>
+      <w:r>
+        <w:t>p</w:t>
+      </w:r>
+      <w:r>
+        <w:t>roduse</w:t>
+      </w:r>
+      <w:r>
+        <w:rPr>
+          <w:b w:val="0"/>
+          <w:bCs w:val="0"/>
+        </w:rPr>
+        <w:t>(id_produs, nume_produs, descriere_produs, pret_produs, stoc_produs, id_producator, id_categorie)</w:t>
+      </w:r>
+    </w:p>
+    <w:p>
+      <w:pPr>
+        <w:pStyle w:val="nu"/>
+      </w:pPr>
+      <w:r>
+        <w:t>p</w:t>
+      </w:r>
+      <w:r>
+        <w:t>roducatori</w:t>
+      </w:r>
+      <w:r>
+        <w:rPr>
+          <w:b w:val="0"/>
+          <w:bCs w:val="0"/>
+        </w:rPr>
+        <w:t>(id_producator, nume_producator,</w:t>
+      </w:r>
+      <w:r>
+        <w:rPr>
+          <w:b w:val="0"/>
+          <w:bCs w:val="0"/>
+        </w:rPr>
+        <w:t xml:space="preserve"> tara_producator)</w:t>
+      </w:r>
+    </w:p>
+    <w:p>
+      <w:pPr>
+        <w:pStyle w:val="nu"/>
+      </w:pPr>
+      <w:r>
+        <w:t>c</w:t>
+      </w:r>
+      <w:r>
+        <w:t>ategorii</w:t>
+      </w:r>
+      <w:r>
+        <w:rPr>
+          <w:b w:val="0"/>
+          <w:bCs w:val="0"/>
+        </w:rPr>
+        <w:t>(id_categorie, nume_categorie, descriere_categorie)</w:t>
+      </w:r>
+    </w:p>
+    <w:p>
+      <w:pPr>
+        <w:pStyle w:val="nu"/>
+        <w:rPr>
+          <w:b w:val="0"/>
+          <w:bCs w:val="0"/>
+        </w:rPr>
+      </w:pPr>
+      <w:r>
+        <w:t>w</w:t>
+      </w:r>
+      <w:r>
+        <w:t>ishlist</w:t>
+      </w:r>
+      <w:r>
+        <w:rPr>
+          <w:b w:val="0"/>
+          <w:bCs w:val="0"/>
+        </w:rPr>
+        <w:t>(id_wishlist, data_adaugare, id_client)</w:t>
+      </w:r>
+    </w:p>
+    <w:p>
+      <w:pPr>
+        <w:pStyle w:val="nu"/>
+      </w:pPr>
+      <w:r>
+        <w:t>c</w:t>
+      </w:r>
+      <w:r>
+        <w:t>lienti</w:t>
+      </w:r>
+      <w:r>
+        <w:rPr>
+          <w:b w:val="0"/>
+          <w:bCs w:val="0"/>
+        </w:rPr>
+        <w:t>(id_client, nume_client, prenume_client, email_client, telefon_client, data_inregistrare)</w:t>
+      </w:r>
+    </w:p>
+    <w:p>
+      <w:pPr>
+        <w:pStyle w:val="nu"/>
+      </w:pPr>
+      <w:r>
+        <w:t>r</w:t>
+      </w:r>
+      <w:r>
+        <w:t>ecenzii</w:t>
+      </w:r>
+      <w:r>
+        <w:rPr>
+          <w:b w:val="0"/>
+          <w:bCs w:val="0"/>
+        </w:rPr>
+        <w:t>(id_recenzie, nota_recenzie, id_client, id_produs)</w:t>
+      </w:r>
+    </w:p>
+    <w:p>
+      <w:pPr>
+        <w:pStyle w:val="nu"/>
+      </w:pPr>
+      <w:r>
+        <w:t>c</w:t>
+      </w:r>
+      <w:r>
+        <w:t>omenzi</w:t>
+      </w:r>
+      <w:r>
+        <w:rPr>
+          <w:b w:val="0"/>
+          <w:bCs w:val="0"/>
+        </w:rPr>
+        <w:t>(id_comanda, data_plasare, status_comanda, id_client, id_plata, id_transport)</w:t>
+      </w:r>
+    </w:p>
+    <w:p>
+      <w:pPr>
+        <w:pStyle w:val="nu"/>
+      </w:pPr>
+      <w:r>
+        <w:t>p</w:t>
+      </w:r>
+      <w:r>
+        <w:t>lati</w:t>
+      </w:r>
+      <w:r>
+        <w:rPr>
+          <w:b w:val="0"/>
+          <w:bCs w:val="0"/>
+        </w:rPr>
+        <w:t>(id_plata, total_plata, tip_plata)</w:t>
+      </w:r>
+    </w:p>
+    <w:p>
+      <w:pPr>
+        <w:pStyle w:val="nu"/>
+        <w:rPr>
+          <w:b w:val="0"/>
+          <w:bCs w:val="0"/>
+        </w:rPr>
+      </w:pPr>
+      <w:r>
+        <w:t>t</w:t>
+      </w:r>
+      <w:r>
+        <w:t>ransport</w:t>
+      </w:r>
+      <w:r>
+        <w:rPr>
+          <w:b w:val="0"/>
+          <w:bCs w:val="0"/>
+        </w:rPr>
+        <w:t>(id_transport, firma_transport, cost_transport)</w:t>
       </w:r>
     </w:p>
     <w:p>
@@ -7161,124 +7433,27 @@
     </w:p>
     <w:p>
       <w:pPr>
-        <w:pStyle w:val="da"/>
+        <w:pStyle w:val="nu"/>
         <w:numPr>
           <w:ilvl w:val="0"/>
-          <w:numId w:val="5"/>
+          <w:numId w:val="0"/>
         </w:numPr>
-        <w:tabs>
-          <w:tab w:val="left" w:pos="2160"/>
-        </w:tabs>
-      </w:pPr>
-      <w:r>
-        <w:t>a</w:t>
-      </w:r>
-      <w:r>
-        <w:t>ngajati</w:t>
-      </w:r>
-      <w:r>
-        <w:rPr>
-          <w:b w:val="0"/>
-          <w:bCs/>
-        </w:rPr>
-        <w:t>(id_angajat,</w:t>
-      </w:r>
-      <w:r>
-        <w:rPr>
-          <w:b w:val="0"/>
-          <w:bCs/>
-        </w:rPr>
-        <w:t xml:space="preserve"> </w:t>
-      </w:r>
-      <w:r>
-        <w:rPr>
-          <w:b w:val="0"/>
-          <w:bCs/>
-        </w:rPr>
-        <w:t>nume_angajat,</w:t>
-      </w:r>
-      <w:r>
-        <w:rPr>
-          <w:b w:val="0"/>
-          <w:bCs/>
-        </w:rPr>
-        <w:t xml:space="preserve"> </w:t>
-      </w:r>
-      <w:r>
-        <w:rPr>
-          <w:b w:val="0"/>
-          <w:bCs/>
-        </w:rPr>
-        <w:t>prenume_angajat,</w:t>
-      </w:r>
-      <w:r>
-        <w:rPr>
-          <w:b w:val="0"/>
-          <w:bCs/>
-        </w:rPr>
-        <w:t xml:space="preserve"> </w:t>
-      </w:r>
-      <w:r>
-        <w:rPr>
-          <w:b w:val="0"/>
-          <w:bCs/>
-        </w:rPr>
-        <w:t>email_angajat,</w:t>
-      </w:r>
-      <w:r>
-        <w:rPr>
-          <w:b w:val="0"/>
-          <w:bCs/>
-        </w:rPr>
-        <w:t xml:space="preserve"> </w:t>
-      </w:r>
-      <w:r>
-        <w:rPr>
-          <w:b w:val="0"/>
-          <w:bCs/>
-        </w:rPr>
-        <w:t>salariu_angajat,</w:t>
-      </w:r>
-      <w:r>
-        <w:rPr>
-          <w:b w:val="0"/>
-          <w:bCs/>
-        </w:rPr>
-        <w:t xml:space="preserve"> </w:t>
-      </w:r>
-      <w:r>
-        <w:rPr>
-          <w:b w:val="0"/>
-          <w:bCs/>
-        </w:rPr>
-        <w:t>job_angajat,</w:t>
-      </w:r>
-      <w:r>
-        <w:rPr>
-          <w:b w:val="0"/>
-          <w:bCs/>
-        </w:rPr>
-        <w:t xml:space="preserve"> </w:t>
-      </w:r>
-      <w:r>
-        <w:rPr>
-          <w:b w:val="0"/>
-          <w:bCs/>
-        </w:rPr>
-        <w:t>id_magazin)</w:t>
-      </w:r>
-    </w:p>
-    <w:p>
-      <w:pPr>
-        <w:pStyle w:val="da"/>
-        <w:numPr>
-          <w:ilvl w:val="0"/>
-          <w:numId w:val="5"/>
-        </w:numPr>
-        <w:tabs>
-          <w:tab w:val="left" w:pos="2160"/>
-        </w:tabs>
-      </w:pPr>
+        <w:ind w:left="720" w:hanging="504"/>
+      </w:pPr>
+      <w:r>
+        <w:t>Tabele asociative:</w:t>
+      </w:r>
+    </w:p>
+    <w:p>
+      <w:pPr>
+        <w:pStyle w:val="nu"/>
+      </w:pPr>
+      <w:r>
+        <w:t>p</w:t>
+      </w:r>
+      <w:r>
+        <w:t>roduse_</w:t>
+      </w:r>
       <w:r>
         <w:t>m</w:t>
       </w:r>
@@ -7286,354 +7461,46 @@
         <w:t>agazine</w:t>
       </w:r>
       <w:r>
-        <w:rPr>
-          <w:b w:val="0"/>
-          <w:bCs/>
-        </w:rPr>
-        <w:t>(id_magazin, nume_magazin, adresa_magazin)</w:t>
-      </w:r>
-    </w:p>
-    <w:p>
-      <w:pPr>
-        <w:pStyle w:val="da"/>
-        <w:numPr>
-          <w:ilvl w:val="0"/>
-          <w:numId w:val="5"/>
-        </w:numPr>
-        <w:tabs>
-          <w:tab w:val="left" w:pos="2160"/>
-        </w:tabs>
+        <w:t>(id_produs, id_magazin)</w:t>
+      </w:r>
+    </w:p>
+    <w:p>
+      <w:pPr>
+        <w:pStyle w:val="nu"/>
       </w:pPr>
       <w:r>
         <w:t>p</w:t>
       </w:r>
       <w:r>
-        <w:t>roduse</w:t>
-      </w:r>
-      <w:r>
-        <w:rPr>
-          <w:b w:val="0"/>
-          <w:bCs/>
-        </w:rPr>
-        <w:t>(id_produs, nume_produs, descriere_produs, pret_produs, stoc_produs, id_producator, id_categorie)</w:t>
-      </w:r>
-    </w:p>
-    <w:p>
-      <w:pPr>
-        <w:pStyle w:val="da"/>
-        <w:numPr>
-          <w:ilvl w:val="0"/>
-          <w:numId w:val="5"/>
-        </w:numPr>
-        <w:tabs>
-          <w:tab w:val="left" w:pos="2160"/>
-        </w:tabs>
+        <w:t>roduse_</w:t>
+      </w:r>
+      <w:r>
+        <w:t>w</w:t>
+      </w:r>
+      <w:r>
+        <w:t>ishlist</w:t>
+      </w:r>
+      <w:r>
+        <w:t>(id_produs, id_wishlist)</w:t>
+      </w:r>
+    </w:p>
+    <w:p>
+      <w:pPr>
+        <w:pStyle w:val="nu"/>
       </w:pPr>
       <w:r>
         <w:t>p</w:t>
       </w:r>
       <w:r>
-        <w:t>roducatori</w:t>
-      </w:r>
-      <w:r>
-        <w:rPr>
-          <w:b w:val="0"/>
-          <w:bCs/>
-        </w:rPr>
-        <w:t>(id_producator, nume_producator,</w:t>
-      </w:r>
-      <w:r>
-        <w:rPr>
-          <w:b w:val="0"/>
-          <w:bCs/>
-        </w:rPr>
-        <w:t xml:space="preserve"> tara_producator)</w:t>
-      </w:r>
-    </w:p>
-    <w:p>
-      <w:pPr>
-        <w:pStyle w:val="da"/>
-        <w:numPr>
-          <w:ilvl w:val="0"/>
-          <w:numId w:val="5"/>
-        </w:numPr>
-        <w:tabs>
-          <w:tab w:val="left" w:pos="2160"/>
-        </w:tabs>
-      </w:pPr>
+        <w:t>roduse_</w:t>
+      </w:r>
       <w:r>
         <w:t>c</w:t>
       </w:r>
       <w:r>
-        <w:t>ategorii</w:t>
-      </w:r>
-      <w:r>
-        <w:rPr>
-          <w:b w:val="0"/>
-          <w:bCs/>
-        </w:rPr>
-        <w:t>(id_categorie, nume_categorie, descriere_categorie)</w:t>
-      </w:r>
-    </w:p>
-    <w:p>
-      <w:pPr>
-        <w:pStyle w:val="da"/>
-        <w:numPr>
-          <w:ilvl w:val="0"/>
-          <w:numId w:val="5"/>
-        </w:numPr>
-        <w:tabs>
-          <w:tab w:val="left" w:pos="2160"/>
-        </w:tabs>
-      </w:pPr>
-      <w:r>
-        <w:t>w</w:t>
-      </w:r>
-      <w:r>
-        <w:t>ishlist</w:t>
-      </w:r>
-      <w:r>
-        <w:rPr>
-          <w:b w:val="0"/>
-          <w:bCs/>
-        </w:rPr>
-        <w:t>(id_wishlist, data_adaugare, id_client)</w:t>
-      </w:r>
-    </w:p>
-    <w:p>
-      <w:pPr>
-        <w:pStyle w:val="da"/>
-        <w:numPr>
-          <w:ilvl w:val="0"/>
-          <w:numId w:val="5"/>
-        </w:numPr>
-        <w:tabs>
-          <w:tab w:val="left" w:pos="2160"/>
-        </w:tabs>
-      </w:pPr>
-      <w:r>
-        <w:t>c</w:t>
-      </w:r>
-      <w:r>
-        <w:t>lienti</w:t>
-      </w:r>
-      <w:r>
-        <w:rPr>
-          <w:b w:val="0"/>
-          <w:bCs/>
-        </w:rPr>
-        <w:t>(id_client, nume_client, prenume_client, email_client, telefon_client, data_inregistrare)</w:t>
-      </w:r>
-    </w:p>
-    <w:p>
-      <w:pPr>
-        <w:pStyle w:val="da"/>
-        <w:numPr>
-          <w:ilvl w:val="0"/>
-          <w:numId w:val="5"/>
-        </w:numPr>
-        <w:tabs>
-          <w:tab w:val="left" w:pos="2160"/>
-        </w:tabs>
-      </w:pPr>
-      <w:r>
-        <w:t>r</w:t>
-      </w:r>
-      <w:r>
-        <w:t>ecenzii</w:t>
-      </w:r>
-      <w:r>
-        <w:rPr>
-          <w:b w:val="0"/>
-          <w:bCs/>
-        </w:rPr>
-        <w:t>(id_recenzie, nota_recenzie, id_client, id_produs)</w:t>
-      </w:r>
-    </w:p>
-    <w:p>
-      <w:pPr>
-        <w:pStyle w:val="da"/>
-        <w:numPr>
-          <w:ilvl w:val="0"/>
-          <w:numId w:val="5"/>
-        </w:numPr>
-        <w:tabs>
-          <w:tab w:val="left" w:pos="2160"/>
-        </w:tabs>
-      </w:pPr>
-      <w:r>
-        <w:t>c</w:t>
-      </w:r>
-      <w:r>
         <w:t>omenzi</w:t>
       </w:r>
       <w:r>
-        <w:rPr>
-          <w:b w:val="0"/>
-          <w:bCs/>
-        </w:rPr>
-        <w:t>(id_comanda, data_plasare, status_comanda, id_client, id_plata, id_transport)</w:t>
-      </w:r>
-    </w:p>
-    <w:p>
-      <w:pPr>
-        <w:pStyle w:val="da"/>
-        <w:numPr>
-          <w:ilvl w:val="0"/>
-          <w:numId w:val="5"/>
-        </w:numPr>
-        <w:tabs>
-          <w:tab w:val="left" w:pos="2160"/>
-        </w:tabs>
-      </w:pPr>
-      <w:r>
-        <w:t>p</w:t>
-      </w:r>
-      <w:r>
-        <w:t>lati</w:t>
-      </w:r>
-      <w:r>
-        <w:rPr>
-          <w:b w:val="0"/>
-          <w:bCs/>
-        </w:rPr>
-        <w:t>(id_plata, total_plata, tip_plata)</w:t>
-      </w:r>
-    </w:p>
-    <w:p>
-      <w:pPr>
-        <w:pStyle w:val="da"/>
-        <w:numPr>
-          <w:ilvl w:val="0"/>
-          <w:numId w:val="5"/>
-        </w:numPr>
-        <w:tabs>
-          <w:tab w:val="left" w:pos="2160"/>
-        </w:tabs>
-      </w:pPr>
-      <w:r>
-        <w:t>t</w:t>
-      </w:r>
-      <w:r>
-        <w:t>ransport</w:t>
-      </w:r>
-      <w:r>
-        <w:rPr>
-          <w:b w:val="0"/>
-          <w:bCs/>
-        </w:rPr>
-        <w:t>(id_transport, firma_transport, cost_transport)</w:t>
-      </w:r>
-    </w:p>
-    <w:p>
-      <w:pPr>
-        <w:pStyle w:val="da"/>
-        <w:tabs>
-          <w:tab w:val="left" w:pos="2160"/>
-        </w:tabs>
-      </w:pPr>
-    </w:p>
-    <w:p>
-      <w:pPr>
-        <w:pStyle w:val="da"/>
-        <w:tabs>
-          <w:tab w:val="left" w:pos="2160"/>
-        </w:tabs>
-      </w:pPr>
-      <w:r>
-        <w:t>Tabele asociative:</w:t>
-      </w:r>
-    </w:p>
-    <w:p>
-      <w:pPr>
-        <w:pStyle w:val="da"/>
-        <w:numPr>
-          <w:ilvl w:val="0"/>
-          <w:numId w:val="5"/>
-        </w:numPr>
-        <w:tabs>
-          <w:tab w:val="left" w:pos="2160"/>
-        </w:tabs>
-      </w:pPr>
-      <w:r>
-        <w:t>p</w:t>
-      </w:r>
-      <w:r>
-        <w:t>roduse_</w:t>
-      </w:r>
-      <w:r>
-        <w:t>m</w:t>
-      </w:r>
-      <w:r>
-        <w:t>agazine</w:t>
-      </w:r>
-      <w:r>
-        <w:rPr>
-          <w:b w:val="0"/>
-          <w:bCs/>
-        </w:rPr>
-        <w:t>(id_produs, id_magazin)</w:t>
-      </w:r>
-    </w:p>
-    <w:p>
-      <w:pPr>
-        <w:pStyle w:val="da"/>
-        <w:numPr>
-          <w:ilvl w:val="0"/>
-          <w:numId w:val="5"/>
-        </w:numPr>
-        <w:tabs>
-          <w:tab w:val="left" w:pos="2160"/>
-        </w:tabs>
-      </w:pPr>
-      <w:r>
-        <w:t>p</w:t>
-      </w:r>
-      <w:r>
-        <w:t>roduse_</w:t>
-      </w:r>
-      <w:r>
-        <w:t>w</w:t>
-      </w:r>
-      <w:r>
-        <w:t>ishlist</w:t>
-      </w:r>
-      <w:r>
-        <w:rPr>
-          <w:b w:val="0"/>
-          <w:bCs/>
-        </w:rPr>
-        <w:t>(id_produs, id_wishlist)</w:t>
-      </w:r>
-    </w:p>
-    <w:p>
-      <w:pPr>
-        <w:pStyle w:val="da"/>
-        <w:numPr>
-          <w:ilvl w:val="0"/>
-          <w:numId w:val="5"/>
-        </w:numPr>
-        <w:tabs>
-          <w:tab w:val="left" w:pos="2160"/>
-        </w:tabs>
-      </w:pPr>
-      <w:r>
-        <w:t>p</w:t>
-      </w:r>
-      <w:r>
-        <w:t>roduse_</w:t>
-      </w:r>
-      <w:r>
-        <w:t>c</w:t>
-      </w:r>
-      <w:r>
-        <w:t>omenzi</w:t>
-      </w:r>
-      <w:r>
-        <w:rPr>
-          <w:b w:val="0"/>
-          <w:bCs/>
-        </w:rPr>
         <w:t>(id_produs, id_comanda)</w:t>
       </w:r>
     </w:p>
@@ -7692,8 +7559,8 @@
       </w:pPr>
     </w:p>
     <w:sectPr>
-      <w:headerReference w:type="default" r:id="rId9"/>
-      <w:footerReference w:type="default" r:id="rId10"/>
+      <w:headerReference w:type="default" r:id="rId10"/>
+      <w:footerReference w:type="default" r:id="rId11"/>
       <w:pgSz w:w="12240" w:h="15840"/>
       <w:pgMar w:top="1440" w:right="1440" w:bottom="1440" w:left="1440" w:header="720" w:footer="720" w:gutter="0"/>
       <w:cols w:space="720"/>
@@ -7813,8 +7680,13 @@
     <w:pPr>
       <w:pStyle w:val="Header"/>
     </w:pPr>
+    <w:proofErr w:type="spellStart"/>
     <w:r>
-      <w:t xml:space="preserve">Humă Ștefan-Dorian </w:t>
+      <w:t>Humă</w:t>
+    </w:r>
+    <w:proofErr w:type="spellEnd"/>
+    <w:r>
+      <w:t xml:space="preserve"> Ștefan-Dorian </w:t>
     </w:r>
   </w:p>
   <w:p>
@@ -8153,10 +8025,11 @@
   <w:abstractNum w:abstractNumId="3" w15:restartNumberingAfterBreak="0">
     <w:nsid w:val="1AD21312"/>
     <w:multiLevelType w:val="hybridMultilevel"/>
-    <w:tmpl w:val="5BD44BB4"/>
-    <w:lvl w:ilvl="0" w:tplc="C06A4612">
+    <w:tmpl w:val="67A0E5C6"/>
+    <w:lvl w:ilvl="0" w:tplc="795E66B8">
       <w:start w:val="1"/>
       <w:numFmt w:val="decimal"/>
+      <w:pStyle w:val="nu"/>
       <w:lvlText w:val="%1."/>
       <w:lvlJc w:val="left"/>
       <w:pPr>
@@ -8818,7 +8691,6 @@
   <w:style w:type="character" w:default="1" w:styleId="DefaultParagraphFont">
     <w:name w:val="Default Paragraph Font"/>
     <w:uiPriority w:val="1"/>
-    <w:semiHidden/>
     <w:unhideWhenUsed/>
   </w:style>
   <w:style w:type="table" w:default="1" w:styleId="TableNormal">
@@ -9064,6 +8936,37 @@
     <w:rPr>
       <w:rFonts w:ascii="Times New Roman" w:hAnsi="Times New Roman"/>
       <w:b/>
+      <w:sz w:val="24"/>
+      <w:lang w:val="ro-RO"/>
+    </w:rPr>
+  </w:style>
+  <w:style w:type="paragraph" w:customStyle="1" w:styleId="nu">
+    <w:name w:val="nu"/>
+    <w:basedOn w:val="da"/>
+    <w:link w:val="nuChar"/>
+    <w:qFormat/>
+    <w:rsid w:val="00FC174B"/>
+    <w:pPr>
+      <w:numPr>
+        <w:numId w:val="5"/>
+      </w:numPr>
+      <w:tabs>
+        <w:tab w:val="left" w:pos="2160"/>
+      </w:tabs>
+    </w:pPr>
+    <w:rPr>
+      <w:bCs/>
+    </w:rPr>
+  </w:style>
+  <w:style w:type="character" w:customStyle="1" w:styleId="nuChar">
+    <w:name w:val="nu Char"/>
+    <w:basedOn w:val="daChar"/>
+    <w:link w:val="nu"/>
+    <w:rsid w:val="00FC174B"/>
+    <w:rPr>
+      <w:rFonts w:ascii="Times New Roman" w:hAnsi="Times New Roman"/>
+      <w:b/>
+      <w:bCs/>
       <w:sz w:val="24"/>
       <w:lang w:val="ro-RO"/>
     </w:rPr>

</xml_diff>

<commit_message>
Project Update. Add Task9.
</commit_message>
<xml_diff>
--- a/143_Huma_Stefan-proiect.docx
+++ b/143_Huma_Stefan-proiect.docx
@@ -181,7 +181,7 @@
           <w:lang w:val="ro-RO"/>
         </w:rPr>
         <w:drawing>
-          <wp:anchor distT="0" distB="0" distL="114300" distR="114300" simplePos="0" relativeHeight="251659264" behindDoc="1" locked="0" layoutInCell="1" allowOverlap="1" wp14:anchorId="1A32E7E6" wp14:editId="2DF71848">
+          <wp:anchor distT="0" distB="0" distL="114300" distR="114300" simplePos="0" relativeHeight="251657216" behindDoc="1" locked="0" layoutInCell="1" allowOverlap="1" wp14:anchorId="1A32E7E6" wp14:editId="70C8420E">
             <wp:simplePos x="0" y="0"/>
             <wp:positionH relativeFrom="margin">
               <wp:align>left</wp:align>
@@ -344,7 +344,7 @@
         </w:rPr>
         <w:fldChar w:fldCharType="separate"/>
       </w:r>
-      <w:hyperlink w:anchor="_Toc134561279" w:history="1">
+      <w:hyperlink w:anchor="_Toc134694396" w:history="1">
         <w:r>
           <w:rPr>
             <w:rStyle w:val="Hyperlink"/>
@@ -371,7 +371,7 @@
             <w:noProof/>
             <w:webHidden/>
           </w:rPr>
-          <w:instrText xml:space="preserve"> PAGEREF _Toc134561279 \h </w:instrText>
+          <w:instrText xml:space="preserve"> PAGEREF _Toc134694396 \h </w:instrText>
         </w:r>
         <w:r>
           <w:rPr>
@@ -417,7 +417,7 @@
           <w14:ligatures w14:val="standardContextual"/>
         </w:rPr>
       </w:pPr>
-      <w:hyperlink w:anchor="_Toc134561280" w:history="1">
+      <w:hyperlink w:anchor="_Toc134694397" w:history="1">
         <w:r>
           <w:rPr>
             <w:rStyle w:val="Hyperlink"/>
@@ -444,7 +444,7 @@
             <w:noProof/>
             <w:webHidden/>
           </w:rPr>
-          <w:instrText xml:space="preserve"> PAGEREF _Toc134561280 \h </w:instrText>
+          <w:instrText xml:space="preserve"> PAGEREF _Toc134694397 \h </w:instrText>
         </w:r>
         <w:r>
           <w:rPr>
@@ -490,7 +490,7 @@
           <w14:ligatures w14:val="standardContextual"/>
         </w:rPr>
       </w:pPr>
-      <w:hyperlink w:anchor="_Toc134561281" w:history="1">
+      <w:hyperlink w:anchor="_Toc134694398" w:history="1">
         <w:r>
           <w:rPr>
             <w:rStyle w:val="Hyperlink"/>
@@ -517,7 +517,7 @@
             <w:noProof/>
             <w:webHidden/>
           </w:rPr>
-          <w:instrText xml:space="preserve"> PAGEREF _Toc134561281 \h </w:instrText>
+          <w:instrText xml:space="preserve"> PAGEREF _Toc134694398 \h </w:instrText>
         </w:r>
         <w:r>
           <w:rPr>
@@ -563,7 +563,7 @@
           <w14:ligatures w14:val="standardContextual"/>
         </w:rPr>
       </w:pPr>
-      <w:hyperlink w:anchor="_Toc134561282" w:history="1">
+      <w:hyperlink w:anchor="_Toc134694399" w:history="1">
         <w:r>
           <w:rPr>
             <w:rStyle w:val="Hyperlink"/>
@@ -590,7 +590,7 @@
             <w:noProof/>
             <w:webHidden/>
           </w:rPr>
-          <w:instrText xml:space="preserve"> PAGEREF _Toc134561282 \h </w:instrText>
+          <w:instrText xml:space="preserve"> PAGEREF _Toc134694399 \h </w:instrText>
         </w:r>
         <w:r>
           <w:rPr>
@@ -636,7 +636,7 @@
           <w14:ligatures w14:val="standardContextual"/>
         </w:rPr>
       </w:pPr>
-      <w:hyperlink w:anchor="_Toc134561283" w:history="1">
+      <w:hyperlink w:anchor="_Toc134694400" w:history="1">
         <w:r>
           <w:rPr>
             <w:rStyle w:val="Hyperlink"/>
@@ -663,7 +663,7 @@
             <w:noProof/>
             <w:webHidden/>
           </w:rPr>
-          <w:instrText xml:space="preserve"> PAGEREF _Toc134561283 \h </w:instrText>
+          <w:instrText xml:space="preserve"> PAGEREF _Toc134694400 \h </w:instrText>
         </w:r>
         <w:r>
           <w:rPr>
@@ -709,7 +709,7 @@
           <w14:ligatures w14:val="standardContextual"/>
         </w:rPr>
       </w:pPr>
-      <w:hyperlink w:anchor="_Toc134561284" w:history="1">
+      <w:hyperlink w:anchor="_Toc134694401" w:history="1">
         <w:r>
           <w:rPr>
             <w:rStyle w:val="Hyperlink"/>
@@ -736,7 +736,7 @@
             <w:noProof/>
             <w:webHidden/>
           </w:rPr>
-          <w:instrText xml:space="preserve"> PAGEREF _Toc134561284 \h </w:instrText>
+          <w:instrText xml:space="preserve"> PAGEREF _Toc134694401 \h </w:instrText>
         </w:r>
         <w:r>
           <w:rPr>
@@ -782,7 +782,7 @@
           <w14:ligatures w14:val="standardContextual"/>
         </w:rPr>
       </w:pPr>
-      <w:hyperlink w:anchor="_Toc134561285" w:history="1">
+      <w:hyperlink w:anchor="_Toc134694402" w:history="1">
         <w:r>
           <w:rPr>
             <w:rStyle w:val="Hyperlink"/>
@@ -809,7 +809,7 @@
             <w:noProof/>
             <w:webHidden/>
           </w:rPr>
-          <w:instrText xml:space="preserve"> PAGEREF _Toc134561285 \h </w:instrText>
+          <w:instrText xml:space="preserve"> PAGEREF _Toc134694402 \h </w:instrText>
         </w:r>
         <w:r>
           <w:rPr>
@@ -855,7 +855,7 @@
           <w14:ligatures w14:val="standardContextual"/>
         </w:rPr>
       </w:pPr>
-      <w:hyperlink w:anchor="_Toc134561286" w:history="1">
+      <w:hyperlink w:anchor="_Toc134694403" w:history="1">
         <w:r>
           <w:rPr>
             <w:rStyle w:val="Hyperlink"/>
@@ -882,7 +882,7 @@
             <w:noProof/>
             <w:webHidden/>
           </w:rPr>
-          <w:instrText xml:space="preserve"> PAGEREF _Toc134561286 \h </w:instrText>
+          <w:instrText xml:space="preserve"> PAGEREF _Toc134694403 \h </w:instrText>
         </w:r>
         <w:r>
           <w:rPr>
@@ -915,6 +915,79 @@
     </w:p>
     <w:p>
       <w:pPr>
+        <w:pStyle w:val="TOC1"/>
+        <w:rPr>
+          <w:rFonts w:asciiTheme="minorHAnsi" w:hAnsiTheme="minorHAnsi" w:cstheme="minorBidi"/>
+          <w:b w:val="0"/>
+          <w:bCs w:val="0"/>
+          <w:noProof/>
+          <w:kern w:val="2"/>
+          <w:sz w:val="22"/>
+          <w:szCs w:val="22"/>
+          <w:lang w:val="en-US"/>
+          <w14:ligatures w14:val="standardContextual"/>
+        </w:rPr>
+      </w:pPr>
+      <w:hyperlink w:anchor="_Toc134694404" w:history="1">
+        <w:r>
+          <w:rPr>
+            <w:rStyle w:val="Hyperlink"/>
+            <w:noProof/>
+          </w:rPr>
+          <w:t>Cerința 9.</w:t>
+        </w:r>
+        <w:r>
+          <w:rPr>
+            <w:noProof/>
+            <w:webHidden/>
+          </w:rPr>
+          <w:tab/>
+        </w:r>
+        <w:r>
+          <w:rPr>
+            <w:noProof/>
+            <w:webHidden/>
+          </w:rPr>
+          <w:fldChar w:fldCharType="begin"/>
+        </w:r>
+        <w:r>
+          <w:rPr>
+            <w:noProof/>
+            <w:webHidden/>
+          </w:rPr>
+          <w:instrText xml:space="preserve"> PAGEREF _Toc134694404 \h </w:instrText>
+        </w:r>
+        <w:r>
+          <w:rPr>
+            <w:noProof/>
+            <w:webHidden/>
+          </w:rPr>
+        </w:r>
+        <w:r>
+          <w:rPr>
+            <w:noProof/>
+            <w:webHidden/>
+          </w:rPr>
+          <w:fldChar w:fldCharType="separate"/>
+        </w:r>
+        <w:r>
+          <w:rPr>
+            <w:noProof/>
+            <w:webHidden/>
+          </w:rPr>
+          <w:t>13</w:t>
+        </w:r>
+        <w:r>
+          <w:rPr>
+            <w:noProof/>
+            <w:webHidden/>
+          </w:rPr>
+          <w:fldChar w:fldCharType="end"/>
+        </w:r>
+      </w:hyperlink>
+    </w:p>
+    <w:p>
+      <w:pPr>
         <w:rPr>
           <w:rFonts w:ascii="Times New Roman" w:hAnsi="Times New Roman" w:cs="Times New Roman"/>
           <w:b/>
@@ -979,7 +1052,7 @@
       <w:pPr>
         <w:pStyle w:val="da"/>
       </w:pPr>
-      <w:bookmarkStart w:id="0" w:name="_Toc134561279"/>
+      <w:bookmarkStart w:id="0" w:name="_Toc134694396"/>
       <w:r>
         <w:t>Cerința 1.</w:t>
       </w:r>
@@ -2132,7 +2205,7 @@
       <w:pPr>
         <w:pStyle w:val="da"/>
       </w:pPr>
-      <w:bookmarkStart w:id="1" w:name="_Toc134561280"/>
+      <w:bookmarkStart w:id="1" w:name="_Toc134694397"/>
       <w:r>
         <w:lastRenderedPageBreak/>
         <w:t>Cerința 2.</w:t>
@@ -2729,7 +2802,7 @@
       <w:pPr>
         <w:pStyle w:val="da"/>
       </w:pPr>
-      <w:bookmarkStart w:id="2" w:name="_Toc134561281"/>
+      <w:bookmarkStart w:id="2" w:name="_Toc134694398"/>
       <w:r>
         <w:lastRenderedPageBreak/>
         <w:t>Cerința 3.</w:t>
@@ -3555,7 +3628,7 @@
       <w:pPr>
         <w:pStyle w:val="da"/>
       </w:pPr>
-      <w:bookmarkStart w:id="3" w:name="_Toc134561282"/>
+      <w:bookmarkStart w:id="3" w:name="_Toc134694399"/>
       <w:r>
         <w:lastRenderedPageBreak/>
         <w:t>Cerința 4.</w:t>
@@ -4574,7 +4647,7 @@
       <w:pPr>
         <w:pStyle w:val="da"/>
       </w:pPr>
-      <w:bookmarkStart w:id="4" w:name="_Toc134561283"/>
+      <w:bookmarkStart w:id="4" w:name="_Toc134694400"/>
       <w:r>
         <w:lastRenderedPageBreak/>
         <w:t>Cerința 5.</w:t>
@@ -6584,7 +6657,7 @@
       <w:pPr>
         <w:pStyle w:val="da"/>
       </w:pPr>
-      <w:bookmarkStart w:id="5" w:name="_Toc134561284"/>
+      <w:bookmarkStart w:id="5" w:name="_Toc134694401"/>
       <w:r>
         <w:lastRenderedPageBreak/>
         <w:t xml:space="preserve">Cerința </w:t>
@@ -6646,7 +6719,7 @@
           <w:lang w:val="ro-RO"/>
         </w:rPr>
         <w:drawing>
-          <wp:anchor distT="91440" distB="0" distL="0" distR="0" simplePos="0" relativeHeight="251658240" behindDoc="0" locked="0" layoutInCell="1" allowOverlap="1" wp14:anchorId="3DAD2A8E" wp14:editId="374667FF">
+          <wp:anchor distT="91440" distB="0" distL="0" distR="0" simplePos="0" relativeHeight="251656192" behindDoc="0" locked="0" layoutInCell="1" allowOverlap="1" wp14:anchorId="3DAD2A8E" wp14:editId="244C1D0D">
             <wp:simplePos x="0" y="0"/>
             <wp:positionH relativeFrom="page">
               <wp:align>left</wp:align>
@@ -6733,7 +6806,7 @@
       <w:pPr>
         <w:pStyle w:val="da"/>
       </w:pPr>
-      <w:bookmarkStart w:id="6" w:name="_Toc134561285"/>
+      <w:bookmarkStart w:id="6" w:name="_Toc134694402"/>
       <w:r>
         <w:lastRenderedPageBreak/>
         <w:t>Cerința 7.</w:t>
@@ -6951,7 +7024,7 @@
           <w:lang w:val="ro-RO"/>
         </w:rPr>
         <w:drawing>
-          <wp:anchor distT="0" distB="0" distL="114300" distR="114300" simplePos="0" relativeHeight="251660288" behindDoc="0" locked="0" layoutInCell="1" allowOverlap="1" wp14:anchorId="23107662" wp14:editId="499A51C9">
+          <wp:anchor distT="0" distB="0" distL="114300" distR="114300" simplePos="0" relativeHeight="251659264" behindDoc="0" locked="0" layoutInCell="1" allowOverlap="1" wp14:anchorId="23107662" wp14:editId="3421B29C">
             <wp:simplePos x="0" y="0"/>
             <wp:positionH relativeFrom="page">
               <wp:align>left</wp:align>
@@ -7044,15 +7117,9 @@
           <w:szCs w:val="24"/>
         </w:rPr>
       </w:pPr>
-      <w:bookmarkStart w:id="7" w:name="_Toc134561286"/>
-      <w:proofErr w:type="spellStart"/>
-      <w:r>
-        <w:lastRenderedPageBreak/>
-        <w:t>Cerința</w:t>
-      </w:r>
-      <w:proofErr w:type="spellEnd"/>
-      <w:r>
-        <w:t xml:space="preserve"> </w:t>
+      <w:bookmarkStart w:id="7" w:name="_Toc134694403"/>
+      <w:r>
+        <w:t xml:space="preserve">Cerința </w:t>
       </w:r>
       <w:r>
         <w:t>8</w:t>
@@ -7461,12 +7528,20 @@
         <w:t>agazine</w:t>
       </w:r>
       <w:r>
+        <w:rPr>
+          <w:b w:val="0"/>
+          <w:bCs w:val="0"/>
+        </w:rPr>
         <w:t>(id_produs, id_magazin)</w:t>
       </w:r>
     </w:p>
     <w:p>
       <w:pPr>
         <w:pStyle w:val="nu"/>
+        <w:rPr>
+          <w:b w:val="0"/>
+          <w:bCs w:val="0"/>
+        </w:rPr>
       </w:pPr>
       <w:r>
         <w:t>p</w:t>
@@ -7481,6 +7556,10 @@
         <w:t>ishlist</w:t>
       </w:r>
       <w:r>
+        <w:rPr>
+          <w:b w:val="0"/>
+          <w:bCs w:val="0"/>
+        </w:rPr>
         <w:t>(id_produs, id_wishlist)</w:t>
       </w:r>
     </w:p>
@@ -7501,9 +7580,2687 @@
         <w:t>omenzi</w:t>
       </w:r>
       <w:r>
+        <w:rPr>
+          <w:b w:val="0"/>
+          <w:bCs w:val="0"/>
+        </w:rPr>
         <w:t>(id_produs, id_comanda)</w:t>
       </w:r>
     </w:p>
+    <w:p/>
+    <w:p/>
+    <w:p/>
+    <w:p/>
+    <w:p>
+      <w:pPr>
+        <w:rPr>
+          <w:rFonts w:ascii="Times New Roman" w:hAnsi="Times New Roman"/>
+          <w:b/>
+          <w:sz w:val="24"/>
+          <w:lang w:val="ro-RO"/>
+        </w:rPr>
+      </w:pPr>
+      <w:r>
+        <w:br w:type="page"/>
+      </w:r>
+    </w:p>
+    <w:p>
+      <w:pPr>
+        <w:pStyle w:val="da"/>
+      </w:pPr>
+      <w:bookmarkStart w:id="8" w:name="_Toc134694404"/>
+      <w:r>
+        <w:lastRenderedPageBreak/>
+        <w:t xml:space="preserve">Cerința </w:t>
+      </w:r>
+      <w:r>
+        <w:t>9</w:t>
+      </w:r>
+      <w:r>
+        <w:t>.</w:t>
+      </w:r>
+      <w:bookmarkEnd w:id="8"/>
+    </w:p>
+    <w:p>
+      <w:pPr>
+        <w:pStyle w:val="nu"/>
+        <w:numPr>
+          <w:ilvl w:val="0"/>
+          <w:numId w:val="0"/>
+        </w:numPr>
+      </w:pPr>
+      <w:r>
+        <w:rPr>
+          <w:rFonts w:cs="Times New Roman"/>
+          <w:b w:val="0"/>
+          <w:bCs w:val="0"/>
+          <w:noProof/>
+          <w:szCs w:val="24"/>
+        </w:rPr>
+        <w:drawing>
+          <wp:anchor distT="0" distB="0" distL="114300" distR="114300" simplePos="0" relativeHeight="251657216" behindDoc="0" locked="0" layoutInCell="1" allowOverlap="1" wp14:anchorId="1667DFD6" wp14:editId="31EC967A">
+            <wp:simplePos x="0" y="0"/>
+            <wp:positionH relativeFrom="column">
+              <wp:posOffset>-837656</wp:posOffset>
+            </wp:positionH>
+            <wp:positionV relativeFrom="paragraph">
+              <wp:posOffset>180976</wp:posOffset>
+            </wp:positionV>
+            <wp:extent cx="7912825" cy="3916680"/>
+            <wp:effectExtent l="0" t="0" r="0" b="0"/>
+            <wp:wrapThrough wrapText="bothSides">
+              <wp:wrapPolygon edited="0">
+                <wp:start x="0" y="0"/>
+                <wp:lineTo x="0" y="21537"/>
+                <wp:lineTo x="21529" y="21537"/>
+                <wp:lineTo x="21529" y="0"/>
+                <wp:lineTo x="0" y="0"/>
+              </wp:wrapPolygon>
+            </wp:wrapThrough>
+            <wp:docPr id="1185261922" name="Picture 1"/>
+            <wp:cNvGraphicFramePr>
+              <a:graphicFrameLocks xmlns:a="http://schemas.openxmlformats.org/drawingml/2006/main" noChangeAspect="1"/>
+            </wp:cNvGraphicFramePr>
+            <a:graphic xmlns:a="http://schemas.openxmlformats.org/drawingml/2006/main">
+              <a:graphicData uri="http://schemas.openxmlformats.org/drawingml/2006/picture">
+                <pic:pic xmlns:pic="http://schemas.openxmlformats.org/drawingml/2006/picture">
+                  <pic:nvPicPr>
+                    <pic:cNvPr id="1185261922" name="Picture 1185261922"/>
+                    <pic:cNvPicPr/>
+                  </pic:nvPicPr>
+                  <pic:blipFill>
+                    <a:blip r:embed="rId10">
+                      <a:extLst>
+                        <a:ext uri="{28A0092B-C50C-407E-A947-70E740481C1C}">
+                          <a14:useLocalDpi xmlns:a14="http://schemas.microsoft.com/office/drawing/2010/main" val="0"/>
+                        </a:ext>
+                      </a:extLst>
+                    </a:blip>
+                    <a:stretch>
+                      <a:fillRect/>
+                    </a:stretch>
+                  </pic:blipFill>
+                  <pic:spPr>
+                    <a:xfrm>
+                      <a:off x="0" y="0"/>
+                      <a:ext cx="7918787" cy="3919631"/>
+                    </a:xfrm>
+                    <a:prstGeom prst="rect">
+                      <a:avLst/>
+                    </a:prstGeom>
+                  </pic:spPr>
+                </pic:pic>
+              </a:graphicData>
+            </a:graphic>
+            <wp14:sizeRelH relativeFrom="page">
+              <wp14:pctWidth>0</wp14:pctWidth>
+            </wp14:sizeRelH>
+            <wp14:sizeRelV relativeFrom="page">
+              <wp14:pctHeight>0</wp14:pctHeight>
+            </wp14:sizeRelV>
+          </wp:anchor>
+        </w:drawing>
+      </w:r>
+      <w:r>
+        <w:t>Realizarea normalizării până la forma normală 3 (FN1-FN3).</w:t>
+      </w:r>
+    </w:p>
+    <w:p>
+      <w:pPr>
+        <w:spacing w:line="276" w:lineRule="auto"/>
+        <w:jc w:val="both"/>
+        <w:rPr>
+          <w:rFonts w:ascii="Times New Roman" w:hAnsi="Times New Roman" w:cs="Times New Roman"/>
+          <w:b/>
+          <w:bCs/>
+          <w:sz w:val="24"/>
+          <w:szCs w:val="24"/>
+        </w:rPr>
+      </w:pPr>
+      <w:r>
+        <w:rPr>
+          <w:rFonts w:ascii="Times New Roman" w:hAnsi="Times New Roman" w:cs="Times New Roman"/>
+          <w:b/>
+          <w:bCs/>
+          <w:sz w:val="24"/>
+          <w:szCs w:val="24"/>
+        </w:rPr>
+        <w:t>Prima</w:t>
+      </w:r>
+      <w:r>
+        <w:rPr>
+          <w:rFonts w:ascii="Times New Roman" w:hAnsi="Times New Roman" w:cs="Times New Roman"/>
+          <w:b/>
+          <w:bCs/>
+          <w:sz w:val="24"/>
+          <w:szCs w:val="24"/>
+        </w:rPr>
+        <w:t xml:space="preserve"> </w:t>
+      </w:r>
+      <w:proofErr w:type="spellStart"/>
+      <w:r>
+        <w:rPr>
+          <w:rFonts w:ascii="Times New Roman" w:hAnsi="Times New Roman" w:cs="Times New Roman"/>
+          <w:b/>
+          <w:bCs/>
+          <w:sz w:val="24"/>
+          <w:szCs w:val="24"/>
+        </w:rPr>
+        <w:t>formă</w:t>
+      </w:r>
+      <w:proofErr w:type="spellEnd"/>
+      <w:r>
+        <w:rPr>
+          <w:rFonts w:ascii="Times New Roman" w:hAnsi="Times New Roman" w:cs="Times New Roman"/>
+          <w:b/>
+          <w:bCs/>
+          <w:sz w:val="24"/>
+          <w:szCs w:val="24"/>
+        </w:rPr>
+        <w:t xml:space="preserve"> </w:t>
+      </w:r>
+      <w:proofErr w:type="spellStart"/>
+      <w:r>
+        <w:rPr>
+          <w:rFonts w:ascii="Times New Roman" w:hAnsi="Times New Roman" w:cs="Times New Roman"/>
+          <w:b/>
+          <w:bCs/>
+          <w:sz w:val="24"/>
+          <w:szCs w:val="24"/>
+        </w:rPr>
+        <w:t>normală</w:t>
+      </w:r>
+      <w:proofErr w:type="spellEnd"/>
+      <w:r>
+        <w:rPr>
+          <w:rFonts w:ascii="Times New Roman" w:hAnsi="Times New Roman" w:cs="Times New Roman"/>
+          <w:b/>
+          <w:bCs/>
+          <w:sz w:val="24"/>
+          <w:szCs w:val="24"/>
+        </w:rPr>
+        <w:t xml:space="preserve"> (FN1)</w:t>
+      </w:r>
+      <w:r>
+        <w:rPr>
+          <w:rFonts w:ascii="Times New Roman" w:hAnsi="Times New Roman" w:cs="Times New Roman"/>
+          <w:b/>
+          <w:bCs/>
+          <w:sz w:val="24"/>
+          <w:szCs w:val="24"/>
+        </w:rPr>
+        <w:t xml:space="preserve"> :</w:t>
+      </w:r>
+    </w:p>
+    <w:p>
+      <w:pPr>
+        <w:spacing w:line="276" w:lineRule="auto"/>
+        <w:jc w:val="both"/>
+        <w:rPr>
+          <w:rFonts w:ascii="Times New Roman" w:hAnsi="Times New Roman" w:cs="Times New Roman"/>
+          <w:b/>
+          <w:bCs/>
+          <w:sz w:val="24"/>
+          <w:szCs w:val="24"/>
+        </w:rPr>
+      </w:pPr>
+      <w:r>
+        <w:rPr>
+          <w:rFonts w:ascii="Times New Roman" w:hAnsi="Times New Roman" w:cs="Times New Roman"/>
+          <w:sz w:val="24"/>
+          <w:szCs w:val="24"/>
+        </w:rPr>
+        <w:t xml:space="preserve">O </w:t>
+      </w:r>
+      <w:proofErr w:type="spellStart"/>
+      <w:r>
+        <w:rPr>
+          <w:rFonts w:ascii="Times New Roman" w:hAnsi="Times New Roman" w:cs="Times New Roman"/>
+          <w:sz w:val="24"/>
+          <w:szCs w:val="24"/>
+        </w:rPr>
+        <w:t>relaţie</w:t>
+      </w:r>
+      <w:proofErr w:type="spellEnd"/>
+      <w:r>
+        <w:rPr>
+          <w:rFonts w:ascii="Times New Roman" w:hAnsi="Times New Roman" w:cs="Times New Roman"/>
+          <w:sz w:val="24"/>
+          <w:szCs w:val="24"/>
+        </w:rPr>
+        <w:t xml:space="preserve"> </w:t>
+      </w:r>
+      <w:proofErr w:type="spellStart"/>
+      <w:r>
+        <w:rPr>
+          <w:rFonts w:ascii="Times New Roman" w:hAnsi="Times New Roman" w:cs="Times New Roman"/>
+          <w:sz w:val="24"/>
+          <w:szCs w:val="24"/>
+        </w:rPr>
+        <w:t>este</w:t>
+      </w:r>
+      <w:proofErr w:type="spellEnd"/>
+      <w:r>
+        <w:rPr>
+          <w:rFonts w:ascii="Times New Roman" w:hAnsi="Times New Roman" w:cs="Times New Roman"/>
+          <w:sz w:val="24"/>
+          <w:szCs w:val="24"/>
+        </w:rPr>
+        <w:t xml:space="preserve"> </w:t>
+      </w:r>
+      <w:proofErr w:type="spellStart"/>
+      <w:r>
+        <w:rPr>
+          <w:rFonts w:ascii="Times New Roman" w:hAnsi="Times New Roman" w:cs="Times New Roman"/>
+          <w:sz w:val="24"/>
+          <w:szCs w:val="24"/>
+        </w:rPr>
+        <w:t>în</w:t>
+      </w:r>
+      <w:proofErr w:type="spellEnd"/>
+      <w:r>
+        <w:rPr>
+          <w:rFonts w:ascii="Times New Roman" w:hAnsi="Times New Roman" w:cs="Times New Roman"/>
+          <w:sz w:val="24"/>
+          <w:szCs w:val="24"/>
+        </w:rPr>
+        <w:t xml:space="preserve"> FN1 </w:t>
+      </w:r>
+      <w:proofErr w:type="spellStart"/>
+      <w:r>
+        <w:rPr>
+          <w:rFonts w:ascii="Times New Roman" w:hAnsi="Times New Roman" w:cs="Times New Roman"/>
+          <w:sz w:val="24"/>
+          <w:szCs w:val="24"/>
+        </w:rPr>
+        <w:t>dacă</w:t>
+      </w:r>
+      <w:proofErr w:type="spellEnd"/>
+      <w:r>
+        <w:rPr>
+          <w:rFonts w:ascii="Times New Roman" w:hAnsi="Times New Roman" w:cs="Times New Roman"/>
+          <w:sz w:val="24"/>
+          <w:szCs w:val="24"/>
+        </w:rPr>
+        <w:t xml:space="preserve"> </w:t>
+      </w:r>
+      <w:proofErr w:type="spellStart"/>
+      <w:r>
+        <w:rPr>
+          <w:rFonts w:ascii="Times New Roman" w:hAnsi="Times New Roman" w:cs="Times New Roman"/>
+          <w:sz w:val="24"/>
+          <w:szCs w:val="24"/>
+        </w:rPr>
+        <w:t>domeniile</w:t>
+      </w:r>
+      <w:proofErr w:type="spellEnd"/>
+      <w:r>
+        <w:rPr>
+          <w:rFonts w:ascii="Times New Roman" w:hAnsi="Times New Roman" w:cs="Times New Roman"/>
+          <w:sz w:val="24"/>
+          <w:szCs w:val="24"/>
+        </w:rPr>
+        <w:t xml:space="preserve"> pe care sunt definite </w:t>
+      </w:r>
+      <w:proofErr w:type="spellStart"/>
+      <w:r>
+        <w:rPr>
+          <w:rFonts w:ascii="Times New Roman" w:hAnsi="Times New Roman" w:cs="Times New Roman"/>
+          <w:sz w:val="24"/>
+          <w:szCs w:val="24"/>
+        </w:rPr>
+        <w:t>atributele</w:t>
+      </w:r>
+      <w:proofErr w:type="spellEnd"/>
+      <w:r>
+        <w:rPr>
+          <w:rFonts w:ascii="Times New Roman" w:hAnsi="Times New Roman" w:cs="Times New Roman"/>
+          <w:sz w:val="24"/>
+          <w:szCs w:val="24"/>
+        </w:rPr>
+        <w:t xml:space="preserve"> </w:t>
+      </w:r>
+      <w:proofErr w:type="spellStart"/>
+      <w:r>
+        <w:rPr>
+          <w:rFonts w:ascii="Times New Roman" w:hAnsi="Times New Roman" w:cs="Times New Roman"/>
+          <w:sz w:val="24"/>
+          <w:szCs w:val="24"/>
+        </w:rPr>
+        <w:t>relaţiei</w:t>
+      </w:r>
+      <w:proofErr w:type="spellEnd"/>
+      <w:r>
+        <w:rPr>
+          <w:rFonts w:ascii="Times New Roman" w:hAnsi="Times New Roman" w:cs="Times New Roman"/>
+          <w:sz w:val="24"/>
+          <w:szCs w:val="24"/>
+        </w:rPr>
+        <w:t xml:space="preserve"> sunt </w:t>
+      </w:r>
+      <w:proofErr w:type="spellStart"/>
+      <w:r>
+        <w:rPr>
+          <w:rFonts w:ascii="Times New Roman" w:hAnsi="Times New Roman" w:cs="Times New Roman"/>
+          <w:sz w:val="24"/>
+          <w:szCs w:val="24"/>
+        </w:rPr>
+        <w:t>constituite</w:t>
+      </w:r>
+      <w:proofErr w:type="spellEnd"/>
+      <w:r>
+        <w:rPr>
+          <w:rFonts w:ascii="Times New Roman" w:hAnsi="Times New Roman" w:cs="Times New Roman"/>
+          <w:sz w:val="24"/>
+          <w:szCs w:val="24"/>
+        </w:rPr>
+        <w:t xml:space="preserve"> </w:t>
+      </w:r>
+      <w:proofErr w:type="spellStart"/>
+      <w:r>
+        <w:rPr>
+          <w:rFonts w:ascii="Times New Roman" w:hAnsi="Times New Roman" w:cs="Times New Roman"/>
+          <w:sz w:val="24"/>
+          <w:szCs w:val="24"/>
+        </w:rPr>
+        <w:t>numai</w:t>
+      </w:r>
+      <w:proofErr w:type="spellEnd"/>
+      <w:r>
+        <w:rPr>
+          <w:rFonts w:ascii="Times New Roman" w:hAnsi="Times New Roman" w:cs="Times New Roman"/>
+          <w:sz w:val="24"/>
+          <w:szCs w:val="24"/>
+        </w:rPr>
+        <w:t xml:space="preserve"> din </w:t>
+      </w:r>
+      <w:proofErr w:type="spellStart"/>
+      <w:r>
+        <w:rPr>
+          <w:rFonts w:ascii="Times New Roman" w:hAnsi="Times New Roman" w:cs="Times New Roman"/>
+          <w:sz w:val="24"/>
+          <w:szCs w:val="24"/>
+        </w:rPr>
+        <w:t>valori</w:t>
+      </w:r>
+      <w:proofErr w:type="spellEnd"/>
+      <w:r>
+        <w:rPr>
+          <w:rFonts w:ascii="Times New Roman" w:hAnsi="Times New Roman" w:cs="Times New Roman"/>
+          <w:sz w:val="24"/>
+          <w:szCs w:val="24"/>
+        </w:rPr>
+        <w:t xml:space="preserve"> </w:t>
+      </w:r>
+      <w:proofErr w:type="spellStart"/>
+      <w:r>
+        <w:rPr>
+          <w:rFonts w:ascii="Times New Roman" w:hAnsi="Times New Roman" w:cs="Times New Roman"/>
+          <w:sz w:val="24"/>
+          <w:szCs w:val="24"/>
+        </w:rPr>
+        <w:t>atomice</w:t>
+      </w:r>
+      <w:proofErr w:type="spellEnd"/>
+      <w:r>
+        <w:rPr>
+          <w:rFonts w:ascii="Times New Roman" w:hAnsi="Times New Roman" w:cs="Times New Roman"/>
+          <w:sz w:val="24"/>
+          <w:szCs w:val="24"/>
+        </w:rPr>
+        <w:t xml:space="preserve">. Un </w:t>
+      </w:r>
+      <w:proofErr w:type="spellStart"/>
+      <w:r>
+        <w:rPr>
+          <w:rFonts w:ascii="Times New Roman" w:hAnsi="Times New Roman" w:cs="Times New Roman"/>
+          <w:sz w:val="24"/>
+          <w:szCs w:val="24"/>
+        </w:rPr>
+        <w:t>tuplu</w:t>
+      </w:r>
+      <w:proofErr w:type="spellEnd"/>
+      <w:r>
+        <w:rPr>
+          <w:rFonts w:ascii="Times New Roman" w:hAnsi="Times New Roman" w:cs="Times New Roman"/>
+          <w:sz w:val="24"/>
+          <w:szCs w:val="24"/>
+        </w:rPr>
+        <w:t xml:space="preserve"> nu </w:t>
+      </w:r>
+      <w:proofErr w:type="spellStart"/>
+      <w:r>
+        <w:rPr>
+          <w:rFonts w:ascii="Times New Roman" w:hAnsi="Times New Roman" w:cs="Times New Roman"/>
+          <w:sz w:val="24"/>
+          <w:szCs w:val="24"/>
+        </w:rPr>
+        <w:t>trebuie</w:t>
+      </w:r>
+      <w:proofErr w:type="spellEnd"/>
+      <w:r>
+        <w:rPr>
+          <w:rFonts w:ascii="Times New Roman" w:hAnsi="Times New Roman" w:cs="Times New Roman"/>
+          <w:sz w:val="24"/>
+          <w:szCs w:val="24"/>
+        </w:rPr>
+        <w:t xml:space="preserve"> </w:t>
+      </w:r>
+      <w:proofErr w:type="spellStart"/>
+      <w:r>
+        <w:rPr>
+          <w:rFonts w:ascii="Times New Roman" w:hAnsi="Times New Roman" w:cs="Times New Roman"/>
+          <w:sz w:val="24"/>
+          <w:szCs w:val="24"/>
+        </w:rPr>
+        <w:t>să</w:t>
+      </w:r>
+      <w:proofErr w:type="spellEnd"/>
+      <w:r>
+        <w:rPr>
+          <w:rFonts w:ascii="Times New Roman" w:hAnsi="Times New Roman" w:cs="Times New Roman"/>
+          <w:sz w:val="24"/>
+          <w:szCs w:val="24"/>
+        </w:rPr>
+        <w:t xml:space="preserve"> </w:t>
+      </w:r>
+      <w:proofErr w:type="spellStart"/>
+      <w:r>
+        <w:rPr>
+          <w:rFonts w:ascii="Times New Roman" w:hAnsi="Times New Roman" w:cs="Times New Roman"/>
+          <w:sz w:val="24"/>
+          <w:szCs w:val="24"/>
+        </w:rPr>
+        <w:t>conţină</w:t>
+      </w:r>
+      <w:proofErr w:type="spellEnd"/>
+      <w:r>
+        <w:rPr>
+          <w:rFonts w:ascii="Times New Roman" w:hAnsi="Times New Roman" w:cs="Times New Roman"/>
+          <w:sz w:val="24"/>
+          <w:szCs w:val="24"/>
+        </w:rPr>
+        <w:t xml:space="preserve"> </w:t>
+      </w:r>
+      <w:proofErr w:type="spellStart"/>
+      <w:r>
+        <w:rPr>
+          <w:rFonts w:ascii="Times New Roman" w:hAnsi="Times New Roman" w:cs="Times New Roman"/>
+          <w:sz w:val="24"/>
+          <w:szCs w:val="24"/>
+        </w:rPr>
+        <w:t>atribute</w:t>
+      </w:r>
+      <w:proofErr w:type="spellEnd"/>
+      <w:r>
+        <w:rPr>
+          <w:rFonts w:ascii="Times New Roman" w:hAnsi="Times New Roman" w:cs="Times New Roman"/>
+          <w:sz w:val="24"/>
+          <w:szCs w:val="24"/>
+        </w:rPr>
+        <w:t xml:space="preserve"> </w:t>
+      </w:r>
+      <w:proofErr w:type="spellStart"/>
+      <w:r>
+        <w:rPr>
+          <w:rFonts w:ascii="Times New Roman" w:hAnsi="Times New Roman" w:cs="Times New Roman"/>
+          <w:sz w:val="24"/>
+          <w:szCs w:val="24"/>
+        </w:rPr>
+        <w:t>sau</w:t>
+      </w:r>
+      <w:proofErr w:type="spellEnd"/>
+      <w:r>
+        <w:rPr>
+          <w:rFonts w:ascii="Times New Roman" w:hAnsi="Times New Roman" w:cs="Times New Roman"/>
+          <w:sz w:val="24"/>
+          <w:szCs w:val="24"/>
+        </w:rPr>
+        <w:t xml:space="preserve"> </w:t>
+      </w:r>
+      <w:proofErr w:type="spellStart"/>
+      <w:r>
+        <w:rPr>
+          <w:rFonts w:ascii="Times New Roman" w:hAnsi="Times New Roman" w:cs="Times New Roman"/>
+          <w:sz w:val="24"/>
+          <w:szCs w:val="24"/>
+        </w:rPr>
+        <w:t>grupuri</w:t>
+      </w:r>
+      <w:proofErr w:type="spellEnd"/>
+      <w:r>
+        <w:rPr>
+          <w:rFonts w:ascii="Times New Roman" w:hAnsi="Times New Roman" w:cs="Times New Roman"/>
+          <w:sz w:val="24"/>
+          <w:szCs w:val="24"/>
+        </w:rPr>
+        <w:t xml:space="preserve"> de </w:t>
+      </w:r>
+      <w:proofErr w:type="spellStart"/>
+      <w:r>
+        <w:rPr>
+          <w:rFonts w:ascii="Times New Roman" w:hAnsi="Times New Roman" w:cs="Times New Roman"/>
+          <w:sz w:val="24"/>
+          <w:szCs w:val="24"/>
+        </w:rPr>
+        <w:t>atribute</w:t>
+      </w:r>
+      <w:proofErr w:type="spellEnd"/>
+      <w:r>
+        <w:rPr>
+          <w:rFonts w:ascii="Times New Roman" w:hAnsi="Times New Roman" w:cs="Times New Roman"/>
+          <w:sz w:val="24"/>
+          <w:szCs w:val="24"/>
+        </w:rPr>
+        <w:t xml:space="preserve"> repetitive. </w:t>
+      </w:r>
+      <w:proofErr w:type="spellStart"/>
+      <w:r>
+        <w:rPr>
+          <w:rFonts w:ascii="Times New Roman" w:hAnsi="Times New Roman" w:cs="Times New Roman"/>
+          <w:sz w:val="24"/>
+          <w:szCs w:val="24"/>
+        </w:rPr>
+        <w:t>Aducerea</w:t>
+      </w:r>
+      <w:proofErr w:type="spellEnd"/>
+      <w:r>
+        <w:rPr>
+          <w:rFonts w:ascii="Times New Roman" w:hAnsi="Times New Roman" w:cs="Times New Roman"/>
+          <w:sz w:val="24"/>
+          <w:szCs w:val="24"/>
+        </w:rPr>
+        <w:t xml:space="preserve"> </w:t>
+      </w:r>
+      <w:proofErr w:type="spellStart"/>
+      <w:r>
+        <w:rPr>
+          <w:rFonts w:ascii="Times New Roman" w:hAnsi="Times New Roman" w:cs="Times New Roman"/>
+          <w:sz w:val="24"/>
+          <w:szCs w:val="24"/>
+        </w:rPr>
+        <w:t>relaţiilor</w:t>
+      </w:r>
+      <w:proofErr w:type="spellEnd"/>
+      <w:r>
+        <w:rPr>
+          <w:rFonts w:ascii="Times New Roman" w:hAnsi="Times New Roman" w:cs="Times New Roman"/>
+          <w:sz w:val="24"/>
+          <w:szCs w:val="24"/>
+        </w:rPr>
+        <w:t xml:space="preserve"> </w:t>
+      </w:r>
+      <w:proofErr w:type="spellStart"/>
+      <w:r>
+        <w:rPr>
+          <w:rFonts w:ascii="Times New Roman" w:hAnsi="Times New Roman" w:cs="Times New Roman"/>
+          <w:sz w:val="24"/>
+          <w:szCs w:val="24"/>
+        </w:rPr>
+        <w:t>în</w:t>
+      </w:r>
+      <w:proofErr w:type="spellEnd"/>
+      <w:r>
+        <w:rPr>
+          <w:rFonts w:ascii="Times New Roman" w:hAnsi="Times New Roman" w:cs="Times New Roman"/>
+          <w:sz w:val="24"/>
+          <w:szCs w:val="24"/>
+        </w:rPr>
+        <w:t xml:space="preserve"> FN1 </w:t>
+      </w:r>
+      <w:proofErr w:type="spellStart"/>
+      <w:r>
+        <w:rPr>
+          <w:rFonts w:ascii="Times New Roman" w:hAnsi="Times New Roman" w:cs="Times New Roman"/>
+          <w:sz w:val="24"/>
+          <w:szCs w:val="24"/>
+        </w:rPr>
+        <w:t>presupune</w:t>
+      </w:r>
+      <w:proofErr w:type="spellEnd"/>
+      <w:r>
+        <w:rPr>
+          <w:rFonts w:ascii="Times New Roman" w:hAnsi="Times New Roman" w:cs="Times New Roman"/>
+          <w:sz w:val="24"/>
+          <w:szCs w:val="24"/>
+        </w:rPr>
+        <w:t xml:space="preserve"> </w:t>
+      </w:r>
+      <w:proofErr w:type="spellStart"/>
+      <w:r>
+        <w:rPr>
+          <w:rFonts w:ascii="Times New Roman" w:hAnsi="Times New Roman" w:cs="Times New Roman"/>
+          <w:sz w:val="24"/>
+          <w:szCs w:val="24"/>
+        </w:rPr>
+        <w:t>eliminarea</w:t>
+      </w:r>
+      <w:proofErr w:type="spellEnd"/>
+      <w:r>
+        <w:rPr>
+          <w:rFonts w:ascii="Times New Roman" w:hAnsi="Times New Roman" w:cs="Times New Roman"/>
+          <w:sz w:val="24"/>
+          <w:szCs w:val="24"/>
+        </w:rPr>
+        <w:t xml:space="preserve"> </w:t>
+      </w:r>
+      <w:proofErr w:type="spellStart"/>
+      <w:r>
+        <w:rPr>
+          <w:rFonts w:ascii="Times New Roman" w:hAnsi="Times New Roman" w:cs="Times New Roman"/>
+          <w:sz w:val="24"/>
+          <w:szCs w:val="24"/>
+        </w:rPr>
+        <w:t>atributelor</w:t>
+      </w:r>
+      <w:proofErr w:type="spellEnd"/>
+      <w:r>
+        <w:rPr>
+          <w:rFonts w:ascii="Times New Roman" w:hAnsi="Times New Roman" w:cs="Times New Roman"/>
+          <w:sz w:val="24"/>
+          <w:szCs w:val="24"/>
+        </w:rPr>
+        <w:t xml:space="preserve"> </w:t>
+      </w:r>
+      <w:proofErr w:type="spellStart"/>
+      <w:r>
+        <w:rPr>
+          <w:rFonts w:ascii="Times New Roman" w:hAnsi="Times New Roman" w:cs="Times New Roman"/>
+          <w:sz w:val="24"/>
+          <w:szCs w:val="24"/>
+        </w:rPr>
+        <w:t>compuse</w:t>
+      </w:r>
+      <w:proofErr w:type="spellEnd"/>
+      <w:r>
+        <w:rPr>
+          <w:rFonts w:ascii="Times New Roman" w:hAnsi="Times New Roman" w:cs="Times New Roman"/>
+          <w:sz w:val="24"/>
+          <w:szCs w:val="24"/>
+        </w:rPr>
+        <w:t xml:space="preserve"> </w:t>
+      </w:r>
+      <w:proofErr w:type="spellStart"/>
+      <w:r>
+        <w:rPr>
+          <w:rFonts w:ascii="Times New Roman" w:hAnsi="Times New Roman" w:cs="Times New Roman"/>
+          <w:sz w:val="24"/>
+          <w:szCs w:val="24"/>
+        </w:rPr>
+        <w:t>şi</w:t>
+      </w:r>
+      <w:proofErr w:type="spellEnd"/>
+      <w:r>
+        <w:rPr>
+          <w:rFonts w:ascii="Times New Roman" w:hAnsi="Times New Roman" w:cs="Times New Roman"/>
+          <w:sz w:val="24"/>
+          <w:szCs w:val="24"/>
+        </w:rPr>
+        <w:t xml:space="preserve"> a </w:t>
+      </w:r>
+      <w:proofErr w:type="spellStart"/>
+      <w:r>
+        <w:rPr>
+          <w:rFonts w:ascii="Times New Roman" w:hAnsi="Times New Roman" w:cs="Times New Roman"/>
+          <w:sz w:val="24"/>
+          <w:szCs w:val="24"/>
+        </w:rPr>
+        <w:t>celor</w:t>
+      </w:r>
+      <w:proofErr w:type="spellEnd"/>
+      <w:r>
+        <w:rPr>
+          <w:rFonts w:ascii="Times New Roman" w:hAnsi="Times New Roman" w:cs="Times New Roman"/>
+          <w:sz w:val="24"/>
+          <w:szCs w:val="24"/>
+        </w:rPr>
+        <w:t xml:space="preserve"> repetitive.</w:t>
+      </w:r>
+    </w:p>
+    <w:p>
+      <w:pPr>
+        <w:spacing w:line="276" w:lineRule="auto"/>
+        <w:jc w:val="both"/>
+        <w:rPr>
+          <w:rFonts w:ascii="Times New Roman" w:hAnsi="Times New Roman" w:cs="Times New Roman"/>
+          <w:sz w:val="24"/>
+          <w:szCs w:val="24"/>
+        </w:rPr>
+      </w:pPr>
+      <w:proofErr w:type="spellStart"/>
+      <w:r>
+        <w:rPr>
+          <w:rFonts w:ascii="Times New Roman" w:hAnsi="Times New Roman" w:cs="Times New Roman"/>
+          <w:sz w:val="24"/>
+          <w:szCs w:val="24"/>
+        </w:rPr>
+        <w:t>Deoarece</w:t>
+      </w:r>
+      <w:proofErr w:type="spellEnd"/>
+      <w:r>
+        <w:rPr>
+          <w:rFonts w:ascii="Times New Roman" w:hAnsi="Times New Roman" w:cs="Times New Roman"/>
+          <w:sz w:val="24"/>
+          <w:szCs w:val="24"/>
+        </w:rPr>
+        <w:t xml:space="preserve"> o </w:t>
+      </w:r>
+      <w:proofErr w:type="spellStart"/>
+      <w:r>
+        <w:rPr>
+          <w:rFonts w:ascii="Times New Roman" w:hAnsi="Times New Roman" w:cs="Times New Roman"/>
+          <w:sz w:val="24"/>
+          <w:szCs w:val="24"/>
+        </w:rPr>
+        <w:t>comand</w:t>
+      </w:r>
+      <w:proofErr w:type="spellEnd"/>
+      <w:r>
+        <w:rPr>
+          <w:rFonts w:ascii="Times New Roman" w:hAnsi="Times New Roman" w:cs="Times New Roman"/>
+          <w:sz w:val="24"/>
+          <w:szCs w:val="24"/>
+          <w:lang w:val="ro-RO"/>
+        </w:rPr>
+        <w:t>ă</w:t>
+      </w:r>
+      <w:r>
+        <w:rPr>
+          <w:rFonts w:ascii="Times New Roman" w:hAnsi="Times New Roman" w:cs="Times New Roman"/>
+          <w:sz w:val="24"/>
+          <w:szCs w:val="24"/>
+        </w:rPr>
+        <w:t xml:space="preserve"> p</w:t>
+      </w:r>
+      <w:proofErr w:type="spellStart"/>
+      <w:r>
+        <w:rPr>
+          <w:rFonts w:ascii="Times New Roman" w:hAnsi="Times New Roman" w:cs="Times New Roman"/>
+          <w:sz w:val="24"/>
+          <w:szCs w:val="24"/>
+        </w:rPr>
+        <w:t>oate</w:t>
+      </w:r>
+      <w:proofErr w:type="spellEnd"/>
+      <w:r>
+        <w:rPr>
+          <w:rFonts w:ascii="Times New Roman" w:hAnsi="Times New Roman" w:cs="Times New Roman"/>
+          <w:sz w:val="24"/>
+          <w:szCs w:val="24"/>
+        </w:rPr>
+        <w:t xml:space="preserve"> </w:t>
+      </w:r>
+      <w:proofErr w:type="spellStart"/>
+      <w:r>
+        <w:rPr>
+          <w:rFonts w:ascii="Times New Roman" w:hAnsi="Times New Roman" w:cs="Times New Roman"/>
+          <w:sz w:val="24"/>
+          <w:szCs w:val="24"/>
+        </w:rPr>
+        <w:t>avea</w:t>
+      </w:r>
+      <w:proofErr w:type="spellEnd"/>
+      <w:r>
+        <w:rPr>
+          <w:rFonts w:ascii="Times New Roman" w:hAnsi="Times New Roman" w:cs="Times New Roman"/>
+          <w:sz w:val="24"/>
+          <w:szCs w:val="24"/>
+        </w:rPr>
+        <w:t xml:space="preserve"> </w:t>
+      </w:r>
+      <w:proofErr w:type="spellStart"/>
+      <w:r>
+        <w:rPr>
+          <w:rFonts w:ascii="Times New Roman" w:hAnsi="Times New Roman" w:cs="Times New Roman"/>
+          <w:sz w:val="24"/>
+          <w:szCs w:val="24"/>
+        </w:rPr>
+        <w:t>unul</w:t>
+      </w:r>
+      <w:proofErr w:type="spellEnd"/>
+      <w:r>
+        <w:rPr>
+          <w:rFonts w:ascii="Times New Roman" w:hAnsi="Times New Roman" w:cs="Times New Roman"/>
+          <w:sz w:val="24"/>
+          <w:szCs w:val="24"/>
+        </w:rPr>
+        <w:t xml:space="preserve"> </w:t>
+      </w:r>
+      <w:proofErr w:type="spellStart"/>
+      <w:r>
+        <w:rPr>
+          <w:rFonts w:ascii="Times New Roman" w:hAnsi="Times New Roman" w:cs="Times New Roman"/>
+          <w:sz w:val="24"/>
+          <w:szCs w:val="24"/>
+        </w:rPr>
+        <w:t>sau</w:t>
+      </w:r>
+      <w:proofErr w:type="spellEnd"/>
+      <w:r>
+        <w:rPr>
+          <w:rFonts w:ascii="Times New Roman" w:hAnsi="Times New Roman" w:cs="Times New Roman"/>
+          <w:sz w:val="24"/>
+          <w:szCs w:val="24"/>
+        </w:rPr>
+        <w:t xml:space="preserve"> </w:t>
+      </w:r>
+      <w:proofErr w:type="spellStart"/>
+      <w:r>
+        <w:rPr>
+          <w:rFonts w:ascii="Times New Roman" w:hAnsi="Times New Roman" w:cs="Times New Roman"/>
+          <w:sz w:val="24"/>
+          <w:szCs w:val="24"/>
+        </w:rPr>
+        <w:t>mai</w:t>
+      </w:r>
+      <w:proofErr w:type="spellEnd"/>
+      <w:r>
+        <w:rPr>
+          <w:rFonts w:ascii="Times New Roman" w:hAnsi="Times New Roman" w:cs="Times New Roman"/>
+          <w:sz w:val="24"/>
+          <w:szCs w:val="24"/>
+        </w:rPr>
+        <w:t xml:space="preserve"> </w:t>
+      </w:r>
+      <w:proofErr w:type="spellStart"/>
+      <w:r>
+        <w:rPr>
+          <w:rFonts w:ascii="Times New Roman" w:hAnsi="Times New Roman" w:cs="Times New Roman"/>
+          <w:sz w:val="24"/>
+          <w:szCs w:val="24"/>
+        </w:rPr>
+        <w:t>multe</w:t>
+      </w:r>
+      <w:proofErr w:type="spellEnd"/>
+      <w:r>
+        <w:rPr>
+          <w:rFonts w:ascii="Times New Roman" w:hAnsi="Times New Roman" w:cs="Times New Roman"/>
+          <w:sz w:val="24"/>
+          <w:szCs w:val="24"/>
+        </w:rPr>
+        <w:t xml:space="preserve"> </w:t>
+      </w:r>
+      <w:proofErr w:type="spellStart"/>
+      <w:r>
+        <w:rPr>
+          <w:rFonts w:ascii="Times New Roman" w:hAnsi="Times New Roman" w:cs="Times New Roman"/>
+          <w:sz w:val="24"/>
+          <w:szCs w:val="24"/>
+        </w:rPr>
+        <w:t>produs</w:t>
+      </w:r>
+      <w:r>
+        <w:rPr>
+          <w:rFonts w:ascii="Times New Roman" w:hAnsi="Times New Roman" w:cs="Times New Roman"/>
+          <w:sz w:val="24"/>
+          <w:szCs w:val="24"/>
+        </w:rPr>
+        <w:t>e</w:t>
+      </w:r>
+      <w:proofErr w:type="spellEnd"/>
+      <w:r>
+        <w:rPr>
+          <w:rFonts w:ascii="Times New Roman" w:hAnsi="Times New Roman" w:cs="Times New Roman"/>
+          <w:sz w:val="24"/>
+          <w:szCs w:val="24"/>
+        </w:rPr>
+        <w:t xml:space="preserve">, </w:t>
+      </w:r>
+      <w:proofErr w:type="spellStart"/>
+      <w:r>
+        <w:rPr>
+          <w:rFonts w:ascii="Times New Roman" w:hAnsi="Times New Roman" w:cs="Times New Roman"/>
+          <w:sz w:val="24"/>
+          <w:szCs w:val="24"/>
+        </w:rPr>
+        <w:t>informaţiile</w:t>
+      </w:r>
+      <w:proofErr w:type="spellEnd"/>
+      <w:r>
+        <w:rPr>
+          <w:rFonts w:ascii="Times New Roman" w:hAnsi="Times New Roman" w:cs="Times New Roman"/>
+          <w:sz w:val="24"/>
+          <w:szCs w:val="24"/>
+        </w:rPr>
+        <w:t xml:space="preserve"> legate de </w:t>
+      </w:r>
+      <w:proofErr w:type="spellStart"/>
+      <w:r>
+        <w:rPr>
+          <w:rFonts w:ascii="Times New Roman" w:hAnsi="Times New Roman" w:cs="Times New Roman"/>
+          <w:sz w:val="24"/>
+          <w:szCs w:val="24"/>
+        </w:rPr>
+        <w:t>produse</w:t>
+      </w:r>
+      <w:proofErr w:type="spellEnd"/>
+      <w:r>
+        <w:rPr>
+          <w:rFonts w:ascii="Times New Roman" w:hAnsi="Times New Roman" w:cs="Times New Roman"/>
+          <w:sz w:val="24"/>
+          <w:szCs w:val="24"/>
+        </w:rPr>
+        <w:t xml:space="preserve"> </w:t>
+      </w:r>
+      <w:proofErr w:type="spellStart"/>
+      <w:r>
+        <w:rPr>
+          <w:rFonts w:ascii="Times New Roman" w:hAnsi="Times New Roman" w:cs="Times New Roman"/>
+          <w:sz w:val="24"/>
+          <w:szCs w:val="24"/>
+        </w:rPr>
+        <w:t>vor</w:t>
+      </w:r>
+      <w:proofErr w:type="spellEnd"/>
+      <w:r>
+        <w:rPr>
+          <w:rFonts w:ascii="Times New Roman" w:hAnsi="Times New Roman" w:cs="Times New Roman"/>
+          <w:sz w:val="24"/>
+          <w:szCs w:val="24"/>
+        </w:rPr>
+        <w:t xml:space="preserve"> fi separate </w:t>
+      </w:r>
+      <w:proofErr w:type="spellStart"/>
+      <w:r>
+        <w:rPr>
+          <w:rFonts w:ascii="Times New Roman" w:hAnsi="Times New Roman" w:cs="Times New Roman"/>
+          <w:sz w:val="24"/>
+          <w:szCs w:val="24"/>
+        </w:rPr>
+        <w:t>într</w:t>
+      </w:r>
+      <w:proofErr w:type="spellEnd"/>
+      <w:r>
+        <w:rPr>
+          <w:rFonts w:ascii="Times New Roman" w:hAnsi="Times New Roman" w:cs="Times New Roman"/>
+          <w:sz w:val="24"/>
+          <w:szCs w:val="24"/>
+        </w:rPr>
+        <w:t>-</w:t>
+      </w:r>
+      <w:r>
+        <w:rPr>
+          <w:rFonts w:ascii="Times New Roman" w:hAnsi="Times New Roman" w:cs="Times New Roman"/>
+          <w:sz w:val="24"/>
+          <w:szCs w:val="24"/>
+        </w:rPr>
+        <w:t xml:space="preserve">un alt </w:t>
+      </w:r>
+      <w:proofErr w:type="spellStart"/>
+      <w:r>
+        <w:rPr>
+          <w:rFonts w:ascii="Times New Roman" w:hAnsi="Times New Roman" w:cs="Times New Roman"/>
+          <w:sz w:val="24"/>
+          <w:szCs w:val="24"/>
+        </w:rPr>
+        <w:t>tabel</w:t>
+      </w:r>
+      <w:proofErr w:type="spellEnd"/>
+      <w:r>
+        <w:rPr>
+          <w:rFonts w:ascii="Times New Roman" w:hAnsi="Times New Roman" w:cs="Times New Roman"/>
+          <w:sz w:val="24"/>
+          <w:szCs w:val="24"/>
+        </w:rPr>
+        <w:t>.</w:t>
+      </w:r>
+    </w:p>
+    <w:p>
+      <w:pPr>
+        <w:spacing w:line="276" w:lineRule="auto"/>
+        <w:jc w:val="both"/>
+        <w:rPr>
+          <w:rFonts w:ascii="Times New Roman" w:hAnsi="Times New Roman" w:cs="Times New Roman"/>
+          <w:sz w:val="24"/>
+          <w:szCs w:val="24"/>
+        </w:rPr>
+      </w:pPr>
+    </w:p>
+    <w:p>
+      <w:pPr>
+        <w:spacing w:line="276" w:lineRule="auto"/>
+        <w:jc w:val="both"/>
+        <w:rPr>
+          <w:rFonts w:ascii="Times New Roman" w:hAnsi="Times New Roman" w:cs="Times New Roman"/>
+          <w:b/>
+          <w:bCs/>
+          <w:sz w:val="24"/>
+          <w:szCs w:val="24"/>
+        </w:rPr>
+      </w:pPr>
+      <w:r>
+        <w:rPr>
+          <w:rFonts w:ascii="Times New Roman" w:hAnsi="Times New Roman" w:cs="Times New Roman"/>
+          <w:b/>
+          <w:bCs/>
+          <w:sz w:val="24"/>
+          <w:szCs w:val="24"/>
+        </w:rPr>
+        <w:t xml:space="preserve">A </w:t>
+      </w:r>
+      <w:proofErr w:type="spellStart"/>
+      <w:r>
+        <w:rPr>
+          <w:rFonts w:ascii="Times New Roman" w:hAnsi="Times New Roman" w:cs="Times New Roman"/>
+          <w:b/>
+          <w:bCs/>
+          <w:sz w:val="24"/>
+          <w:szCs w:val="24"/>
+        </w:rPr>
+        <w:t>doua</w:t>
+      </w:r>
+      <w:proofErr w:type="spellEnd"/>
+      <w:r>
+        <w:rPr>
+          <w:rFonts w:ascii="Times New Roman" w:hAnsi="Times New Roman" w:cs="Times New Roman"/>
+          <w:b/>
+          <w:bCs/>
+          <w:sz w:val="24"/>
+          <w:szCs w:val="24"/>
+        </w:rPr>
+        <w:t xml:space="preserve"> </w:t>
+      </w:r>
+      <w:proofErr w:type="spellStart"/>
+      <w:r>
+        <w:rPr>
+          <w:rFonts w:ascii="Times New Roman" w:hAnsi="Times New Roman" w:cs="Times New Roman"/>
+          <w:b/>
+          <w:bCs/>
+          <w:sz w:val="24"/>
+          <w:szCs w:val="24"/>
+        </w:rPr>
+        <w:t>formă</w:t>
+      </w:r>
+      <w:proofErr w:type="spellEnd"/>
+      <w:r>
+        <w:rPr>
+          <w:rFonts w:ascii="Times New Roman" w:hAnsi="Times New Roman" w:cs="Times New Roman"/>
+          <w:b/>
+          <w:bCs/>
+          <w:sz w:val="24"/>
+          <w:szCs w:val="24"/>
+        </w:rPr>
+        <w:t xml:space="preserve"> </w:t>
+      </w:r>
+      <w:proofErr w:type="spellStart"/>
+      <w:r>
+        <w:rPr>
+          <w:rFonts w:ascii="Times New Roman" w:hAnsi="Times New Roman" w:cs="Times New Roman"/>
+          <w:b/>
+          <w:bCs/>
+          <w:sz w:val="24"/>
+          <w:szCs w:val="24"/>
+        </w:rPr>
+        <w:t>normală</w:t>
+      </w:r>
+      <w:proofErr w:type="spellEnd"/>
+      <w:r>
+        <w:rPr>
+          <w:rFonts w:ascii="Times New Roman" w:hAnsi="Times New Roman" w:cs="Times New Roman"/>
+          <w:b/>
+          <w:bCs/>
+          <w:sz w:val="24"/>
+          <w:szCs w:val="24"/>
+        </w:rPr>
+        <w:t xml:space="preserve"> (FN2)</w:t>
+      </w:r>
+      <w:r>
+        <w:rPr>
+          <w:rFonts w:ascii="Times New Roman" w:hAnsi="Times New Roman" w:cs="Times New Roman"/>
+          <w:b/>
+          <w:bCs/>
+          <w:sz w:val="24"/>
+          <w:szCs w:val="24"/>
+        </w:rPr>
+        <w:t xml:space="preserve"> :</w:t>
+      </w:r>
+    </w:p>
+    <w:p>
+      <w:pPr>
+        <w:spacing w:line="276" w:lineRule="auto"/>
+        <w:jc w:val="both"/>
+        <w:rPr>
+          <w:rFonts w:ascii="Times New Roman" w:hAnsi="Times New Roman" w:cs="Times New Roman"/>
+          <w:sz w:val="24"/>
+          <w:szCs w:val="24"/>
+        </w:rPr>
+      </w:pPr>
+      <w:r>
+        <w:rPr>
+          <w:rFonts w:ascii="Times New Roman" w:hAnsi="Times New Roman" w:cs="Times New Roman"/>
+          <w:sz w:val="24"/>
+          <w:szCs w:val="24"/>
+        </w:rPr>
+        <w:t xml:space="preserve">O </w:t>
+      </w:r>
+      <w:proofErr w:type="spellStart"/>
+      <w:r>
+        <w:rPr>
+          <w:rFonts w:ascii="Times New Roman" w:hAnsi="Times New Roman" w:cs="Times New Roman"/>
+          <w:sz w:val="24"/>
+          <w:szCs w:val="24"/>
+        </w:rPr>
+        <w:t>relaţie</w:t>
+      </w:r>
+      <w:proofErr w:type="spellEnd"/>
+      <w:r>
+        <w:rPr>
+          <w:rFonts w:ascii="Times New Roman" w:hAnsi="Times New Roman" w:cs="Times New Roman"/>
+          <w:sz w:val="24"/>
+          <w:szCs w:val="24"/>
+        </w:rPr>
+        <w:t xml:space="preserve"> se </w:t>
+      </w:r>
+      <w:proofErr w:type="spellStart"/>
+      <w:r>
+        <w:rPr>
+          <w:rFonts w:ascii="Times New Roman" w:hAnsi="Times New Roman" w:cs="Times New Roman"/>
+          <w:sz w:val="24"/>
+          <w:szCs w:val="24"/>
+        </w:rPr>
+        <w:t>află</w:t>
+      </w:r>
+      <w:proofErr w:type="spellEnd"/>
+      <w:r>
+        <w:rPr>
+          <w:rFonts w:ascii="Times New Roman" w:hAnsi="Times New Roman" w:cs="Times New Roman"/>
+          <w:sz w:val="24"/>
+          <w:szCs w:val="24"/>
+        </w:rPr>
+        <w:t xml:space="preserve"> </w:t>
+      </w:r>
+      <w:proofErr w:type="spellStart"/>
+      <w:r>
+        <w:rPr>
+          <w:rFonts w:ascii="Times New Roman" w:hAnsi="Times New Roman" w:cs="Times New Roman"/>
+          <w:sz w:val="24"/>
+          <w:szCs w:val="24"/>
+        </w:rPr>
+        <w:t>în</w:t>
+      </w:r>
+      <w:proofErr w:type="spellEnd"/>
+      <w:r>
+        <w:rPr>
+          <w:rFonts w:ascii="Times New Roman" w:hAnsi="Times New Roman" w:cs="Times New Roman"/>
+          <w:sz w:val="24"/>
+          <w:szCs w:val="24"/>
+        </w:rPr>
+        <w:t xml:space="preserve"> a </w:t>
+      </w:r>
+      <w:proofErr w:type="spellStart"/>
+      <w:r>
+        <w:rPr>
+          <w:rFonts w:ascii="Times New Roman" w:hAnsi="Times New Roman" w:cs="Times New Roman"/>
+          <w:sz w:val="24"/>
+          <w:szCs w:val="24"/>
+        </w:rPr>
+        <w:t>doua</w:t>
+      </w:r>
+      <w:proofErr w:type="spellEnd"/>
+      <w:r>
+        <w:rPr>
+          <w:rFonts w:ascii="Times New Roman" w:hAnsi="Times New Roman" w:cs="Times New Roman"/>
+          <w:sz w:val="24"/>
+          <w:szCs w:val="24"/>
+        </w:rPr>
+        <w:t xml:space="preserve"> </w:t>
+      </w:r>
+      <w:proofErr w:type="spellStart"/>
+      <w:r>
+        <w:rPr>
+          <w:rFonts w:ascii="Times New Roman" w:hAnsi="Times New Roman" w:cs="Times New Roman"/>
+          <w:sz w:val="24"/>
+          <w:szCs w:val="24"/>
+        </w:rPr>
+        <w:t>formă</w:t>
+      </w:r>
+      <w:proofErr w:type="spellEnd"/>
+      <w:r>
+        <w:rPr>
+          <w:rFonts w:ascii="Times New Roman" w:hAnsi="Times New Roman" w:cs="Times New Roman"/>
+          <w:sz w:val="24"/>
+          <w:szCs w:val="24"/>
+        </w:rPr>
+        <w:t xml:space="preserve"> </w:t>
+      </w:r>
+      <w:proofErr w:type="spellStart"/>
+      <w:r>
+        <w:rPr>
+          <w:rFonts w:ascii="Times New Roman" w:hAnsi="Times New Roman" w:cs="Times New Roman"/>
+          <w:sz w:val="24"/>
+          <w:szCs w:val="24"/>
+        </w:rPr>
+        <w:t>normală</w:t>
+      </w:r>
+      <w:proofErr w:type="spellEnd"/>
+      <w:r>
+        <w:rPr>
+          <w:rFonts w:ascii="Times New Roman" w:hAnsi="Times New Roman" w:cs="Times New Roman"/>
+          <w:sz w:val="24"/>
+          <w:szCs w:val="24"/>
+        </w:rPr>
+        <w:t xml:space="preserve"> FN2 </w:t>
+      </w:r>
+      <w:proofErr w:type="spellStart"/>
+      <w:r>
+        <w:rPr>
+          <w:rFonts w:ascii="Times New Roman" w:hAnsi="Times New Roman" w:cs="Times New Roman"/>
+          <w:sz w:val="24"/>
+          <w:szCs w:val="24"/>
+        </w:rPr>
+        <w:t>dacă</w:t>
+      </w:r>
+      <w:proofErr w:type="spellEnd"/>
+      <w:r>
+        <w:rPr>
+          <w:rFonts w:ascii="Times New Roman" w:hAnsi="Times New Roman" w:cs="Times New Roman"/>
+          <w:sz w:val="24"/>
+          <w:szCs w:val="24"/>
+        </w:rPr>
+        <w:t>:</w:t>
+      </w:r>
+    </w:p>
+    <w:p>
+      <w:pPr>
+        <w:spacing w:line="276" w:lineRule="auto"/>
+        <w:jc w:val="both"/>
+        <w:rPr>
+          <w:rFonts w:ascii="Times New Roman" w:hAnsi="Times New Roman" w:cs="Times New Roman"/>
+          <w:sz w:val="24"/>
+          <w:szCs w:val="24"/>
+        </w:rPr>
+      </w:pPr>
+      <w:r>
+        <w:rPr>
+          <w:rFonts w:ascii="Times New Roman" w:hAnsi="Times New Roman" w:cs="Times New Roman"/>
+          <w:sz w:val="24"/>
+          <w:szCs w:val="24"/>
+        </w:rPr>
+        <w:t xml:space="preserve">1. se </w:t>
+      </w:r>
+      <w:proofErr w:type="spellStart"/>
+      <w:r>
+        <w:rPr>
+          <w:rFonts w:ascii="Times New Roman" w:hAnsi="Times New Roman" w:cs="Times New Roman"/>
+          <w:sz w:val="24"/>
+          <w:szCs w:val="24"/>
+        </w:rPr>
+        <w:t>află</w:t>
+      </w:r>
+      <w:proofErr w:type="spellEnd"/>
+      <w:r>
+        <w:rPr>
+          <w:rFonts w:ascii="Times New Roman" w:hAnsi="Times New Roman" w:cs="Times New Roman"/>
+          <w:sz w:val="24"/>
+          <w:szCs w:val="24"/>
+        </w:rPr>
+        <w:t xml:space="preserve"> </w:t>
+      </w:r>
+      <w:proofErr w:type="spellStart"/>
+      <w:r>
+        <w:rPr>
+          <w:rFonts w:ascii="Times New Roman" w:hAnsi="Times New Roman" w:cs="Times New Roman"/>
+          <w:sz w:val="24"/>
+          <w:szCs w:val="24"/>
+        </w:rPr>
+        <w:t>în</w:t>
+      </w:r>
+      <w:proofErr w:type="spellEnd"/>
+      <w:r>
+        <w:rPr>
+          <w:rFonts w:ascii="Times New Roman" w:hAnsi="Times New Roman" w:cs="Times New Roman"/>
+          <w:sz w:val="24"/>
+          <w:szCs w:val="24"/>
+        </w:rPr>
+        <w:t xml:space="preserve"> forma </w:t>
+      </w:r>
+      <w:proofErr w:type="spellStart"/>
+      <w:r>
+        <w:rPr>
+          <w:rFonts w:ascii="Times New Roman" w:hAnsi="Times New Roman" w:cs="Times New Roman"/>
+          <w:sz w:val="24"/>
+          <w:szCs w:val="24"/>
+        </w:rPr>
+        <w:t>normală</w:t>
+      </w:r>
+      <w:proofErr w:type="spellEnd"/>
+      <w:r>
+        <w:rPr>
+          <w:rFonts w:ascii="Times New Roman" w:hAnsi="Times New Roman" w:cs="Times New Roman"/>
+          <w:sz w:val="24"/>
+          <w:szCs w:val="24"/>
+        </w:rPr>
+        <w:t xml:space="preserve"> FN1 </w:t>
+      </w:r>
+    </w:p>
+    <w:p>
+      <w:pPr>
+        <w:spacing w:line="276" w:lineRule="auto"/>
+        <w:jc w:val="both"/>
+        <w:rPr>
+          <w:rFonts w:ascii="Times New Roman" w:hAnsi="Times New Roman" w:cs="Times New Roman"/>
+          <w:sz w:val="24"/>
+          <w:szCs w:val="24"/>
+        </w:rPr>
+      </w:pPr>
+      <w:r>
+        <w:rPr>
+          <w:rFonts w:ascii="Times New Roman" w:hAnsi="Times New Roman" w:cs="Times New Roman"/>
+          <w:sz w:val="24"/>
+          <w:szCs w:val="24"/>
+        </w:rPr>
+        <w:t xml:space="preserve">2. </w:t>
+      </w:r>
+      <w:proofErr w:type="spellStart"/>
+      <w:r>
+        <w:rPr>
+          <w:rFonts w:ascii="Times New Roman" w:hAnsi="Times New Roman" w:cs="Times New Roman"/>
+          <w:sz w:val="24"/>
+          <w:szCs w:val="24"/>
+        </w:rPr>
+        <w:t>fiecare</w:t>
+      </w:r>
+      <w:proofErr w:type="spellEnd"/>
+      <w:r>
+        <w:rPr>
+          <w:rFonts w:ascii="Times New Roman" w:hAnsi="Times New Roman" w:cs="Times New Roman"/>
+          <w:sz w:val="24"/>
+          <w:szCs w:val="24"/>
+        </w:rPr>
+        <w:t xml:space="preserve"> </w:t>
+      </w:r>
+      <w:proofErr w:type="spellStart"/>
+      <w:r>
+        <w:rPr>
+          <w:rFonts w:ascii="Times New Roman" w:hAnsi="Times New Roman" w:cs="Times New Roman"/>
+          <w:sz w:val="24"/>
+          <w:szCs w:val="24"/>
+        </w:rPr>
+        <w:t>atribut</w:t>
+      </w:r>
+      <w:proofErr w:type="spellEnd"/>
+      <w:r>
+        <w:rPr>
+          <w:rFonts w:ascii="Times New Roman" w:hAnsi="Times New Roman" w:cs="Times New Roman"/>
+          <w:sz w:val="24"/>
+          <w:szCs w:val="24"/>
+        </w:rPr>
+        <w:t xml:space="preserve"> care nu </w:t>
+      </w:r>
+      <w:proofErr w:type="spellStart"/>
+      <w:r>
+        <w:rPr>
+          <w:rFonts w:ascii="Times New Roman" w:hAnsi="Times New Roman" w:cs="Times New Roman"/>
+          <w:sz w:val="24"/>
+          <w:szCs w:val="24"/>
+        </w:rPr>
+        <w:t>este</w:t>
+      </w:r>
+      <w:proofErr w:type="spellEnd"/>
+      <w:r>
+        <w:rPr>
+          <w:rFonts w:ascii="Times New Roman" w:hAnsi="Times New Roman" w:cs="Times New Roman"/>
+          <w:sz w:val="24"/>
+          <w:szCs w:val="24"/>
+        </w:rPr>
+        <w:t xml:space="preserve"> </w:t>
+      </w:r>
+      <w:proofErr w:type="spellStart"/>
+      <w:r>
+        <w:rPr>
+          <w:rFonts w:ascii="Times New Roman" w:hAnsi="Times New Roman" w:cs="Times New Roman"/>
+          <w:sz w:val="24"/>
+          <w:szCs w:val="24"/>
+        </w:rPr>
+        <w:t>cheie</w:t>
+      </w:r>
+      <w:proofErr w:type="spellEnd"/>
+      <w:r>
+        <w:rPr>
+          <w:rFonts w:ascii="Times New Roman" w:hAnsi="Times New Roman" w:cs="Times New Roman"/>
+          <w:sz w:val="24"/>
+          <w:szCs w:val="24"/>
+        </w:rPr>
+        <w:t xml:space="preserve"> </w:t>
+      </w:r>
+      <w:proofErr w:type="spellStart"/>
+      <w:r>
+        <w:rPr>
+          <w:rFonts w:ascii="Times New Roman" w:hAnsi="Times New Roman" w:cs="Times New Roman"/>
+          <w:sz w:val="24"/>
+          <w:szCs w:val="24"/>
+        </w:rPr>
+        <w:t>este</w:t>
+      </w:r>
+      <w:proofErr w:type="spellEnd"/>
+      <w:r>
+        <w:rPr>
+          <w:rFonts w:ascii="Times New Roman" w:hAnsi="Times New Roman" w:cs="Times New Roman"/>
+          <w:sz w:val="24"/>
+          <w:szCs w:val="24"/>
+        </w:rPr>
+        <w:t xml:space="preserve"> dependent de </w:t>
+      </w:r>
+      <w:proofErr w:type="spellStart"/>
+      <w:r>
+        <w:rPr>
+          <w:rFonts w:ascii="Times New Roman" w:hAnsi="Times New Roman" w:cs="Times New Roman"/>
+          <w:sz w:val="24"/>
+          <w:szCs w:val="24"/>
+        </w:rPr>
+        <w:t>întreaga</w:t>
+      </w:r>
+      <w:proofErr w:type="spellEnd"/>
+      <w:r>
+        <w:rPr>
+          <w:rFonts w:ascii="Times New Roman" w:hAnsi="Times New Roman" w:cs="Times New Roman"/>
+          <w:sz w:val="24"/>
+          <w:szCs w:val="24"/>
+        </w:rPr>
+        <w:t xml:space="preserve"> </w:t>
+      </w:r>
+      <w:proofErr w:type="spellStart"/>
+      <w:r>
+        <w:rPr>
+          <w:rFonts w:ascii="Times New Roman" w:hAnsi="Times New Roman" w:cs="Times New Roman"/>
+          <w:sz w:val="24"/>
+          <w:szCs w:val="24"/>
+        </w:rPr>
+        <w:t>cheie</w:t>
+      </w:r>
+      <w:proofErr w:type="spellEnd"/>
+      <w:r>
+        <w:rPr>
+          <w:rFonts w:ascii="Times New Roman" w:hAnsi="Times New Roman" w:cs="Times New Roman"/>
+          <w:sz w:val="24"/>
+          <w:szCs w:val="24"/>
+        </w:rPr>
+        <w:t xml:space="preserve"> </w:t>
+      </w:r>
+      <w:proofErr w:type="spellStart"/>
+      <w:r>
+        <w:rPr>
+          <w:rFonts w:ascii="Times New Roman" w:hAnsi="Times New Roman" w:cs="Times New Roman"/>
+          <w:sz w:val="24"/>
+          <w:szCs w:val="24"/>
+        </w:rPr>
+        <w:t>primară</w:t>
+      </w:r>
+      <w:proofErr w:type="spellEnd"/>
+      <w:r>
+        <w:rPr>
+          <w:rFonts w:ascii="Times New Roman" w:hAnsi="Times New Roman" w:cs="Times New Roman"/>
+          <w:sz w:val="24"/>
+          <w:szCs w:val="24"/>
+        </w:rPr>
+        <w:t>.</w:t>
+      </w:r>
+    </w:p>
+    <w:p>
+      <w:pPr>
+        <w:spacing w:line="276" w:lineRule="auto"/>
+        <w:jc w:val="both"/>
+        <w:rPr>
+          <w:rFonts w:ascii="Times New Roman" w:hAnsi="Times New Roman" w:cs="Times New Roman"/>
+          <w:sz w:val="24"/>
+          <w:szCs w:val="24"/>
+        </w:rPr>
+      </w:pPr>
+      <w:proofErr w:type="spellStart"/>
+      <w:r>
+        <w:rPr>
+          <w:rFonts w:ascii="Times New Roman" w:hAnsi="Times New Roman" w:cs="Times New Roman"/>
+          <w:sz w:val="24"/>
+          <w:szCs w:val="24"/>
+        </w:rPr>
+        <w:t>Deoarece</w:t>
+      </w:r>
+      <w:proofErr w:type="spellEnd"/>
+      <w:r>
+        <w:rPr>
+          <w:rFonts w:ascii="Times New Roman" w:hAnsi="Times New Roman" w:cs="Times New Roman"/>
+          <w:sz w:val="24"/>
+          <w:szCs w:val="24"/>
+        </w:rPr>
+        <w:t xml:space="preserve"> </w:t>
+      </w:r>
+      <w:proofErr w:type="spellStart"/>
+      <w:r>
+        <w:rPr>
+          <w:rFonts w:ascii="Times New Roman" w:hAnsi="Times New Roman" w:cs="Times New Roman"/>
+          <w:sz w:val="24"/>
+          <w:szCs w:val="24"/>
+        </w:rPr>
+        <w:t>nume_produs</w:t>
+      </w:r>
+      <w:proofErr w:type="spellEnd"/>
+      <w:r>
+        <w:rPr>
+          <w:rFonts w:ascii="Times New Roman" w:hAnsi="Times New Roman" w:cs="Times New Roman"/>
+          <w:sz w:val="24"/>
+          <w:szCs w:val="24"/>
+        </w:rPr>
+        <w:t xml:space="preserve">, </w:t>
+      </w:r>
+      <w:proofErr w:type="spellStart"/>
+      <w:r>
+        <w:rPr>
+          <w:rFonts w:ascii="Times New Roman" w:hAnsi="Times New Roman" w:cs="Times New Roman"/>
+          <w:sz w:val="24"/>
+          <w:szCs w:val="24"/>
+        </w:rPr>
+        <w:t>descri</w:t>
+      </w:r>
+      <w:r>
+        <w:rPr>
+          <w:rFonts w:ascii="Times New Roman" w:hAnsi="Times New Roman" w:cs="Times New Roman"/>
+          <w:sz w:val="24"/>
+          <w:szCs w:val="24"/>
+        </w:rPr>
+        <w:t>e</w:t>
+      </w:r>
+      <w:r>
+        <w:rPr>
+          <w:rFonts w:ascii="Times New Roman" w:hAnsi="Times New Roman" w:cs="Times New Roman"/>
+          <w:sz w:val="24"/>
+          <w:szCs w:val="24"/>
+        </w:rPr>
+        <w:t>re_produs</w:t>
+      </w:r>
+      <w:proofErr w:type="spellEnd"/>
+      <w:r>
+        <w:rPr>
+          <w:rFonts w:ascii="Times New Roman" w:hAnsi="Times New Roman" w:cs="Times New Roman"/>
+          <w:sz w:val="24"/>
+          <w:szCs w:val="24"/>
+        </w:rPr>
+        <w:t xml:space="preserve">, </w:t>
+      </w:r>
+      <w:proofErr w:type="spellStart"/>
+      <w:r>
+        <w:rPr>
+          <w:rFonts w:ascii="Times New Roman" w:hAnsi="Times New Roman" w:cs="Times New Roman"/>
+          <w:sz w:val="24"/>
+          <w:szCs w:val="24"/>
+        </w:rPr>
+        <w:t>pret_produs</w:t>
+      </w:r>
+      <w:proofErr w:type="spellEnd"/>
+      <w:r>
+        <w:rPr>
+          <w:rFonts w:ascii="Times New Roman" w:hAnsi="Times New Roman" w:cs="Times New Roman"/>
+          <w:sz w:val="24"/>
+          <w:szCs w:val="24"/>
+        </w:rPr>
+        <w:t xml:space="preserve"> </w:t>
+      </w:r>
+      <w:proofErr w:type="spellStart"/>
+      <w:r>
+        <w:rPr>
+          <w:rFonts w:ascii="Times New Roman" w:hAnsi="Times New Roman" w:cs="Times New Roman"/>
+          <w:sz w:val="24"/>
+          <w:szCs w:val="24"/>
+        </w:rPr>
+        <w:t>si</w:t>
+      </w:r>
+      <w:proofErr w:type="spellEnd"/>
+      <w:r>
+        <w:rPr>
+          <w:rFonts w:ascii="Times New Roman" w:hAnsi="Times New Roman" w:cs="Times New Roman"/>
+          <w:sz w:val="24"/>
+          <w:szCs w:val="24"/>
+        </w:rPr>
+        <w:t xml:space="preserve"> </w:t>
+      </w:r>
+      <w:proofErr w:type="spellStart"/>
+      <w:r>
+        <w:rPr>
+          <w:rFonts w:ascii="Times New Roman" w:hAnsi="Times New Roman" w:cs="Times New Roman"/>
+          <w:sz w:val="24"/>
+          <w:szCs w:val="24"/>
+        </w:rPr>
+        <w:t>stoc_produs</w:t>
+      </w:r>
+      <w:proofErr w:type="spellEnd"/>
+      <w:r>
+        <w:rPr>
+          <w:rFonts w:ascii="Times New Roman" w:hAnsi="Times New Roman" w:cs="Times New Roman"/>
+          <w:sz w:val="24"/>
+          <w:szCs w:val="24"/>
+        </w:rPr>
+        <w:t xml:space="preserve"> </w:t>
+      </w:r>
+      <w:proofErr w:type="spellStart"/>
+      <w:r>
+        <w:rPr>
+          <w:rFonts w:ascii="Times New Roman" w:hAnsi="Times New Roman" w:cs="Times New Roman"/>
+          <w:sz w:val="24"/>
+          <w:szCs w:val="24"/>
+        </w:rPr>
+        <w:t>depinde</w:t>
+      </w:r>
+      <w:proofErr w:type="spellEnd"/>
+      <w:r>
+        <w:rPr>
+          <w:rFonts w:ascii="Times New Roman" w:hAnsi="Times New Roman" w:cs="Times New Roman"/>
+          <w:sz w:val="24"/>
+          <w:szCs w:val="24"/>
+        </w:rPr>
+        <w:t xml:space="preserve"> </w:t>
+      </w:r>
+      <w:proofErr w:type="spellStart"/>
+      <w:r>
+        <w:rPr>
+          <w:rFonts w:ascii="Times New Roman" w:hAnsi="Times New Roman" w:cs="Times New Roman"/>
+          <w:sz w:val="24"/>
+          <w:szCs w:val="24"/>
+        </w:rPr>
+        <w:t>doar</w:t>
+      </w:r>
+      <w:proofErr w:type="spellEnd"/>
+      <w:r>
+        <w:rPr>
+          <w:rFonts w:ascii="Times New Roman" w:hAnsi="Times New Roman" w:cs="Times New Roman"/>
+          <w:sz w:val="24"/>
+          <w:szCs w:val="24"/>
+        </w:rPr>
+        <w:t xml:space="preserve"> de </w:t>
+      </w:r>
+      <w:proofErr w:type="spellStart"/>
+      <w:r>
+        <w:rPr>
+          <w:rFonts w:ascii="Times New Roman" w:hAnsi="Times New Roman" w:cs="Times New Roman"/>
+          <w:sz w:val="24"/>
+          <w:szCs w:val="24"/>
+        </w:rPr>
+        <w:t>id_produs</w:t>
+      </w:r>
+      <w:proofErr w:type="spellEnd"/>
+      <w:r>
+        <w:rPr>
+          <w:rFonts w:ascii="Times New Roman" w:hAnsi="Times New Roman" w:cs="Times New Roman"/>
+          <w:sz w:val="24"/>
+          <w:szCs w:val="24"/>
+        </w:rPr>
+        <w:t xml:space="preserve">, se </w:t>
+      </w:r>
+      <w:proofErr w:type="spellStart"/>
+      <w:r>
+        <w:rPr>
+          <w:rFonts w:ascii="Times New Roman" w:hAnsi="Times New Roman" w:cs="Times New Roman"/>
+          <w:sz w:val="24"/>
+          <w:szCs w:val="24"/>
+        </w:rPr>
+        <w:t>va</w:t>
+      </w:r>
+      <w:proofErr w:type="spellEnd"/>
+      <w:r>
+        <w:rPr>
+          <w:rFonts w:ascii="Times New Roman" w:hAnsi="Times New Roman" w:cs="Times New Roman"/>
+          <w:sz w:val="24"/>
+          <w:szCs w:val="24"/>
+        </w:rPr>
+        <w:t xml:space="preserve"> </w:t>
+      </w:r>
+      <w:proofErr w:type="spellStart"/>
+      <w:r>
+        <w:rPr>
+          <w:rFonts w:ascii="Times New Roman" w:hAnsi="Times New Roman" w:cs="Times New Roman"/>
+          <w:sz w:val="24"/>
+          <w:szCs w:val="24"/>
+        </w:rPr>
+        <w:t>adăuga</w:t>
+      </w:r>
+      <w:proofErr w:type="spellEnd"/>
+      <w:r>
+        <w:rPr>
+          <w:rFonts w:ascii="Times New Roman" w:hAnsi="Times New Roman" w:cs="Times New Roman"/>
+          <w:sz w:val="24"/>
+          <w:szCs w:val="24"/>
+        </w:rPr>
+        <w:t xml:space="preserve"> un </w:t>
+      </w:r>
+      <w:proofErr w:type="spellStart"/>
+      <w:r>
+        <w:rPr>
+          <w:rFonts w:ascii="Times New Roman" w:hAnsi="Times New Roman" w:cs="Times New Roman"/>
+          <w:sz w:val="24"/>
+          <w:szCs w:val="24"/>
+        </w:rPr>
+        <w:t>tabel</w:t>
+      </w:r>
+      <w:proofErr w:type="spellEnd"/>
+      <w:r>
+        <w:rPr>
+          <w:rFonts w:ascii="Times New Roman" w:hAnsi="Times New Roman" w:cs="Times New Roman"/>
+          <w:sz w:val="24"/>
+          <w:szCs w:val="24"/>
+        </w:rPr>
+        <w:t xml:space="preserve"> </w:t>
+      </w:r>
+      <w:proofErr w:type="spellStart"/>
+      <w:r>
+        <w:rPr>
+          <w:rFonts w:ascii="Times New Roman" w:hAnsi="Times New Roman" w:cs="Times New Roman"/>
+          <w:sz w:val="24"/>
+          <w:szCs w:val="24"/>
+        </w:rPr>
+        <w:t>separat</w:t>
+      </w:r>
+      <w:proofErr w:type="spellEnd"/>
+      <w:r>
+        <w:rPr>
+          <w:rFonts w:ascii="Times New Roman" w:hAnsi="Times New Roman" w:cs="Times New Roman"/>
+          <w:sz w:val="24"/>
+          <w:szCs w:val="24"/>
+        </w:rPr>
+        <w:t>.</w:t>
+      </w:r>
+    </w:p>
+    <w:p>
+      <w:pPr>
+        <w:spacing w:line="276" w:lineRule="auto"/>
+        <w:jc w:val="both"/>
+        <w:rPr>
+          <w:rFonts w:ascii="Times New Roman" w:hAnsi="Times New Roman" w:cs="Times New Roman"/>
+          <w:b/>
+          <w:bCs/>
+          <w:sz w:val="24"/>
+          <w:szCs w:val="24"/>
+        </w:rPr>
+      </w:pPr>
+      <w:r>
+        <w:rPr>
+          <w:rFonts w:ascii="Times New Roman" w:hAnsi="Times New Roman" w:cs="Times New Roman"/>
+          <w:b/>
+          <w:bCs/>
+          <w:sz w:val="24"/>
+          <w:szCs w:val="24"/>
+        </w:rPr>
+        <w:lastRenderedPageBreak/>
+        <w:t xml:space="preserve">A </w:t>
+      </w:r>
+      <w:proofErr w:type="spellStart"/>
+      <w:r>
+        <w:rPr>
+          <w:rFonts w:ascii="Times New Roman" w:hAnsi="Times New Roman" w:cs="Times New Roman"/>
+          <w:b/>
+          <w:bCs/>
+          <w:sz w:val="24"/>
+          <w:szCs w:val="24"/>
+        </w:rPr>
+        <w:t>treia</w:t>
+      </w:r>
+      <w:proofErr w:type="spellEnd"/>
+      <w:r>
+        <w:rPr>
+          <w:rFonts w:ascii="Times New Roman" w:hAnsi="Times New Roman" w:cs="Times New Roman"/>
+          <w:b/>
+          <w:bCs/>
+          <w:sz w:val="24"/>
+          <w:szCs w:val="24"/>
+        </w:rPr>
+        <w:t xml:space="preserve"> f</w:t>
+      </w:r>
+      <w:proofErr w:type="spellStart"/>
+      <w:r>
+        <w:rPr>
+          <w:rFonts w:ascii="Times New Roman" w:hAnsi="Times New Roman" w:cs="Times New Roman"/>
+          <w:b/>
+          <w:bCs/>
+          <w:sz w:val="24"/>
+          <w:szCs w:val="24"/>
+        </w:rPr>
+        <w:t>ormă</w:t>
+      </w:r>
+      <w:proofErr w:type="spellEnd"/>
+      <w:r>
+        <w:rPr>
+          <w:rFonts w:ascii="Times New Roman" w:hAnsi="Times New Roman" w:cs="Times New Roman"/>
+          <w:b/>
+          <w:bCs/>
+          <w:sz w:val="24"/>
+          <w:szCs w:val="24"/>
+        </w:rPr>
+        <w:t xml:space="preserve"> </w:t>
+      </w:r>
+      <w:proofErr w:type="spellStart"/>
+      <w:r>
+        <w:rPr>
+          <w:rFonts w:ascii="Times New Roman" w:hAnsi="Times New Roman" w:cs="Times New Roman"/>
+          <w:b/>
+          <w:bCs/>
+          <w:sz w:val="24"/>
+          <w:szCs w:val="24"/>
+        </w:rPr>
+        <w:t>normală</w:t>
+      </w:r>
+      <w:proofErr w:type="spellEnd"/>
+      <w:r>
+        <w:rPr>
+          <w:rFonts w:ascii="Times New Roman" w:hAnsi="Times New Roman" w:cs="Times New Roman"/>
+          <w:b/>
+          <w:bCs/>
+          <w:sz w:val="24"/>
+          <w:szCs w:val="24"/>
+        </w:rPr>
+        <w:t xml:space="preserve"> (FN</w:t>
+      </w:r>
+      <w:r>
+        <w:rPr>
+          <w:rFonts w:ascii="Times New Roman" w:hAnsi="Times New Roman" w:cs="Times New Roman"/>
+          <w:b/>
+          <w:bCs/>
+          <w:sz w:val="24"/>
+          <w:szCs w:val="24"/>
+        </w:rPr>
+        <w:t>3</w:t>
+      </w:r>
+      <w:r>
+        <w:rPr>
+          <w:rFonts w:ascii="Times New Roman" w:hAnsi="Times New Roman" w:cs="Times New Roman"/>
+          <w:b/>
+          <w:bCs/>
+          <w:sz w:val="24"/>
+          <w:szCs w:val="24"/>
+        </w:rPr>
+        <w:t>) :</w:t>
+      </w:r>
+    </w:p>
+    <w:p>
+      <w:pPr>
+        <w:rPr>
+          <w:rFonts w:ascii="Times New Roman" w:hAnsi="Times New Roman" w:cs="Times New Roman"/>
+          <w:sz w:val="24"/>
+          <w:szCs w:val="24"/>
+        </w:rPr>
+      </w:pPr>
+      <w:r>
+        <w:rPr>
+          <w:rFonts w:ascii="Times New Roman" w:hAnsi="Times New Roman" w:cs="Times New Roman"/>
+          <w:sz w:val="24"/>
+          <w:szCs w:val="24"/>
+        </w:rPr>
+        <w:t xml:space="preserve">O </w:t>
+      </w:r>
+      <w:proofErr w:type="spellStart"/>
+      <w:r>
+        <w:rPr>
+          <w:rFonts w:ascii="Times New Roman" w:hAnsi="Times New Roman" w:cs="Times New Roman"/>
+          <w:sz w:val="24"/>
+          <w:szCs w:val="24"/>
+        </w:rPr>
+        <w:t>relaţie</w:t>
+      </w:r>
+      <w:proofErr w:type="spellEnd"/>
+      <w:r>
+        <w:rPr>
+          <w:rFonts w:ascii="Times New Roman" w:hAnsi="Times New Roman" w:cs="Times New Roman"/>
+          <w:sz w:val="24"/>
+          <w:szCs w:val="24"/>
+        </w:rPr>
+        <w:t xml:space="preserve"> </w:t>
+      </w:r>
+      <w:proofErr w:type="spellStart"/>
+      <w:r>
+        <w:rPr>
+          <w:rFonts w:ascii="Times New Roman" w:hAnsi="Times New Roman" w:cs="Times New Roman"/>
+          <w:sz w:val="24"/>
+          <w:szCs w:val="24"/>
+        </w:rPr>
+        <w:t>este</w:t>
+      </w:r>
+      <w:proofErr w:type="spellEnd"/>
+      <w:r>
+        <w:rPr>
+          <w:rFonts w:ascii="Times New Roman" w:hAnsi="Times New Roman" w:cs="Times New Roman"/>
+          <w:sz w:val="24"/>
+          <w:szCs w:val="24"/>
+        </w:rPr>
+        <w:t xml:space="preserve"> </w:t>
+      </w:r>
+      <w:proofErr w:type="spellStart"/>
+      <w:r>
+        <w:rPr>
+          <w:rFonts w:ascii="Times New Roman" w:hAnsi="Times New Roman" w:cs="Times New Roman"/>
+          <w:sz w:val="24"/>
+          <w:szCs w:val="24"/>
+        </w:rPr>
+        <w:t>în</w:t>
+      </w:r>
+      <w:proofErr w:type="spellEnd"/>
+      <w:r>
+        <w:rPr>
+          <w:rFonts w:ascii="Times New Roman" w:hAnsi="Times New Roman" w:cs="Times New Roman"/>
+          <w:sz w:val="24"/>
+          <w:szCs w:val="24"/>
+        </w:rPr>
+        <w:t xml:space="preserve"> forma </w:t>
+      </w:r>
+      <w:proofErr w:type="spellStart"/>
+      <w:r>
+        <w:rPr>
+          <w:rFonts w:ascii="Times New Roman" w:hAnsi="Times New Roman" w:cs="Times New Roman"/>
+          <w:sz w:val="24"/>
+          <w:szCs w:val="24"/>
+        </w:rPr>
+        <w:t>normală</w:t>
+      </w:r>
+      <w:proofErr w:type="spellEnd"/>
+      <w:r>
+        <w:rPr>
+          <w:rFonts w:ascii="Times New Roman" w:hAnsi="Times New Roman" w:cs="Times New Roman"/>
+          <w:sz w:val="24"/>
+          <w:szCs w:val="24"/>
+        </w:rPr>
+        <w:t xml:space="preserve"> </w:t>
+      </w:r>
+      <w:proofErr w:type="spellStart"/>
+      <w:r>
+        <w:rPr>
+          <w:rFonts w:ascii="Times New Roman" w:hAnsi="Times New Roman" w:cs="Times New Roman"/>
+          <w:sz w:val="24"/>
+          <w:szCs w:val="24"/>
+        </w:rPr>
+        <w:t>trei</w:t>
+      </w:r>
+      <w:proofErr w:type="spellEnd"/>
+      <w:r>
+        <w:rPr>
+          <w:rFonts w:ascii="Times New Roman" w:hAnsi="Times New Roman" w:cs="Times New Roman"/>
+          <w:sz w:val="24"/>
+          <w:szCs w:val="24"/>
+        </w:rPr>
+        <w:t xml:space="preserve"> FN3 </w:t>
+      </w:r>
+      <w:proofErr w:type="spellStart"/>
+      <w:r>
+        <w:rPr>
+          <w:rFonts w:ascii="Times New Roman" w:hAnsi="Times New Roman" w:cs="Times New Roman"/>
+          <w:sz w:val="24"/>
+          <w:szCs w:val="24"/>
+        </w:rPr>
+        <w:t>dacă</w:t>
+      </w:r>
+      <w:proofErr w:type="spellEnd"/>
+      <w:r>
+        <w:rPr>
+          <w:rFonts w:ascii="Times New Roman" w:hAnsi="Times New Roman" w:cs="Times New Roman"/>
+          <w:sz w:val="24"/>
+          <w:szCs w:val="24"/>
+        </w:rPr>
+        <w:t>:</w:t>
+      </w:r>
+    </w:p>
+    <w:p>
+      <w:pPr>
+        <w:rPr>
+          <w:rFonts w:ascii="Times New Roman" w:hAnsi="Times New Roman" w:cs="Times New Roman"/>
+          <w:sz w:val="24"/>
+          <w:szCs w:val="24"/>
+        </w:rPr>
+      </w:pPr>
+      <w:r>
+        <w:rPr>
+          <w:rFonts w:ascii="Times New Roman" w:hAnsi="Times New Roman" w:cs="Times New Roman"/>
+          <w:sz w:val="24"/>
+          <w:szCs w:val="24"/>
+        </w:rPr>
+        <w:t xml:space="preserve">1. se </w:t>
+      </w:r>
+      <w:proofErr w:type="spellStart"/>
+      <w:r>
+        <w:rPr>
+          <w:rFonts w:ascii="Times New Roman" w:hAnsi="Times New Roman" w:cs="Times New Roman"/>
+          <w:sz w:val="24"/>
+          <w:szCs w:val="24"/>
+        </w:rPr>
+        <w:t>găseşte</w:t>
+      </w:r>
+      <w:proofErr w:type="spellEnd"/>
+      <w:r>
+        <w:rPr>
+          <w:rFonts w:ascii="Times New Roman" w:hAnsi="Times New Roman" w:cs="Times New Roman"/>
+          <w:sz w:val="24"/>
+          <w:szCs w:val="24"/>
+        </w:rPr>
+        <w:t xml:space="preserve"> </w:t>
+      </w:r>
+      <w:proofErr w:type="spellStart"/>
+      <w:r>
+        <w:rPr>
+          <w:rFonts w:ascii="Times New Roman" w:hAnsi="Times New Roman" w:cs="Times New Roman"/>
+          <w:sz w:val="24"/>
+          <w:szCs w:val="24"/>
+        </w:rPr>
+        <w:t>în</w:t>
+      </w:r>
+      <w:proofErr w:type="spellEnd"/>
+      <w:r>
+        <w:rPr>
+          <w:rFonts w:ascii="Times New Roman" w:hAnsi="Times New Roman" w:cs="Times New Roman"/>
+          <w:sz w:val="24"/>
+          <w:szCs w:val="24"/>
+        </w:rPr>
+        <w:t xml:space="preserve"> FN2 </w:t>
+      </w:r>
+    </w:p>
+    <w:p>
+      <w:pPr>
+        <w:rPr>
+          <w:rFonts w:ascii="Times New Roman" w:hAnsi="Times New Roman" w:cs="Times New Roman"/>
+          <w:sz w:val="24"/>
+          <w:szCs w:val="24"/>
+        </w:rPr>
+      </w:pPr>
+      <w:r>
+        <w:rPr>
+          <w:rFonts w:ascii="Times New Roman" w:hAnsi="Times New Roman" w:cs="Times New Roman"/>
+          <w:sz w:val="24"/>
+          <w:szCs w:val="24"/>
+        </w:rPr>
+        <w:t xml:space="preserve">2. </w:t>
+      </w:r>
+      <w:proofErr w:type="spellStart"/>
+      <w:r>
+        <w:rPr>
+          <w:rFonts w:ascii="Times New Roman" w:hAnsi="Times New Roman" w:cs="Times New Roman"/>
+          <w:sz w:val="24"/>
+          <w:szCs w:val="24"/>
+        </w:rPr>
+        <w:t>fiecare</w:t>
+      </w:r>
+      <w:proofErr w:type="spellEnd"/>
+      <w:r>
+        <w:rPr>
+          <w:rFonts w:ascii="Times New Roman" w:hAnsi="Times New Roman" w:cs="Times New Roman"/>
+          <w:sz w:val="24"/>
+          <w:szCs w:val="24"/>
+        </w:rPr>
+        <w:t xml:space="preserve"> </w:t>
+      </w:r>
+      <w:proofErr w:type="spellStart"/>
+      <w:r>
+        <w:rPr>
+          <w:rFonts w:ascii="Times New Roman" w:hAnsi="Times New Roman" w:cs="Times New Roman"/>
+          <w:sz w:val="24"/>
+          <w:szCs w:val="24"/>
+        </w:rPr>
+        <w:t>atribut</w:t>
+      </w:r>
+      <w:proofErr w:type="spellEnd"/>
+      <w:r>
+        <w:rPr>
+          <w:rFonts w:ascii="Times New Roman" w:hAnsi="Times New Roman" w:cs="Times New Roman"/>
+          <w:sz w:val="24"/>
+          <w:szCs w:val="24"/>
+        </w:rPr>
+        <w:t xml:space="preserve"> care nu </w:t>
+      </w:r>
+      <w:proofErr w:type="spellStart"/>
+      <w:r>
+        <w:rPr>
+          <w:rFonts w:ascii="Times New Roman" w:hAnsi="Times New Roman" w:cs="Times New Roman"/>
+          <w:sz w:val="24"/>
+          <w:szCs w:val="24"/>
+        </w:rPr>
+        <w:t>este</w:t>
+      </w:r>
+      <w:proofErr w:type="spellEnd"/>
+      <w:r>
+        <w:rPr>
+          <w:rFonts w:ascii="Times New Roman" w:hAnsi="Times New Roman" w:cs="Times New Roman"/>
+          <w:sz w:val="24"/>
+          <w:szCs w:val="24"/>
+        </w:rPr>
+        <w:t xml:space="preserve"> </w:t>
+      </w:r>
+      <w:proofErr w:type="spellStart"/>
+      <w:r>
+        <w:rPr>
+          <w:rFonts w:ascii="Times New Roman" w:hAnsi="Times New Roman" w:cs="Times New Roman"/>
+          <w:sz w:val="24"/>
+          <w:szCs w:val="24"/>
+        </w:rPr>
+        <w:t>cheie</w:t>
+      </w:r>
+      <w:proofErr w:type="spellEnd"/>
+      <w:r>
+        <w:rPr>
+          <w:rFonts w:ascii="Times New Roman" w:hAnsi="Times New Roman" w:cs="Times New Roman"/>
+          <w:sz w:val="24"/>
+          <w:szCs w:val="24"/>
+        </w:rPr>
+        <w:t xml:space="preserve"> </w:t>
+      </w:r>
+      <w:proofErr w:type="spellStart"/>
+      <w:r>
+        <w:rPr>
+          <w:rFonts w:ascii="Times New Roman" w:hAnsi="Times New Roman" w:cs="Times New Roman"/>
+          <w:sz w:val="24"/>
+          <w:szCs w:val="24"/>
+        </w:rPr>
+        <w:t>depinde</w:t>
+      </w:r>
+      <w:proofErr w:type="spellEnd"/>
+      <w:r>
+        <w:rPr>
+          <w:rFonts w:ascii="Times New Roman" w:hAnsi="Times New Roman" w:cs="Times New Roman"/>
+          <w:sz w:val="24"/>
+          <w:szCs w:val="24"/>
+        </w:rPr>
+        <w:t xml:space="preserve"> direct de</w:t>
+      </w:r>
+      <w:r>
+        <w:rPr>
+          <w:rFonts w:ascii="Times New Roman" w:hAnsi="Times New Roman" w:cs="Times New Roman"/>
+          <w:sz w:val="24"/>
+          <w:szCs w:val="24"/>
+        </w:rPr>
+        <w:t xml:space="preserve"> </w:t>
+      </w:r>
+      <w:proofErr w:type="spellStart"/>
+      <w:r>
+        <w:rPr>
+          <w:rFonts w:ascii="Times New Roman" w:hAnsi="Times New Roman" w:cs="Times New Roman"/>
+          <w:sz w:val="24"/>
+          <w:szCs w:val="24"/>
+        </w:rPr>
+        <w:t>cheia</w:t>
+      </w:r>
+      <w:proofErr w:type="spellEnd"/>
+      <w:r>
+        <w:rPr>
+          <w:rFonts w:ascii="Times New Roman" w:hAnsi="Times New Roman" w:cs="Times New Roman"/>
+          <w:sz w:val="24"/>
+          <w:szCs w:val="24"/>
+        </w:rPr>
+        <w:t xml:space="preserve"> </w:t>
+      </w:r>
+      <w:proofErr w:type="spellStart"/>
+      <w:r>
+        <w:rPr>
+          <w:rFonts w:ascii="Times New Roman" w:hAnsi="Times New Roman" w:cs="Times New Roman"/>
+          <w:sz w:val="24"/>
+          <w:szCs w:val="24"/>
+        </w:rPr>
+        <w:t>primară</w:t>
+      </w:r>
+      <w:proofErr w:type="spellEnd"/>
+      <w:r>
+        <w:rPr>
+          <w:rFonts w:ascii="Times New Roman" w:hAnsi="Times New Roman" w:cs="Times New Roman"/>
+          <w:sz w:val="24"/>
+          <w:szCs w:val="24"/>
+        </w:rPr>
+        <w:t>.</w:t>
+      </w:r>
+    </w:p>
+    <w:p>
+      <w:pPr>
+        <w:spacing w:line="276" w:lineRule="auto"/>
+        <w:jc w:val="both"/>
+        <w:rPr>
+          <w:rFonts w:ascii="Times New Roman" w:hAnsi="Times New Roman" w:cs="Times New Roman"/>
+          <w:sz w:val="24"/>
+          <w:szCs w:val="24"/>
+        </w:rPr>
+      </w:pPr>
+      <w:r>
+        <w:rPr>
+          <w:rFonts w:ascii="Times New Roman" w:hAnsi="Times New Roman" w:cs="Times New Roman"/>
+          <w:sz w:val="24"/>
+          <w:szCs w:val="24"/>
+        </w:rPr>
+        <w:t xml:space="preserve">In </w:t>
+      </w:r>
+      <w:proofErr w:type="spellStart"/>
+      <w:r>
+        <w:rPr>
+          <w:rFonts w:ascii="Times New Roman" w:hAnsi="Times New Roman" w:cs="Times New Roman"/>
+          <w:sz w:val="24"/>
+          <w:szCs w:val="24"/>
+        </w:rPr>
+        <w:t>tabelul</w:t>
+      </w:r>
+      <w:proofErr w:type="spellEnd"/>
+      <w:r>
+        <w:rPr>
+          <w:rFonts w:ascii="Times New Roman" w:hAnsi="Times New Roman" w:cs="Times New Roman"/>
+          <w:sz w:val="24"/>
+          <w:szCs w:val="24"/>
+        </w:rPr>
+        <w:t xml:space="preserve"> COMENZI se </w:t>
+      </w:r>
+      <w:proofErr w:type="spellStart"/>
+      <w:r>
+        <w:rPr>
+          <w:rFonts w:ascii="Times New Roman" w:hAnsi="Times New Roman" w:cs="Times New Roman"/>
+          <w:sz w:val="24"/>
+          <w:szCs w:val="24"/>
+        </w:rPr>
+        <w:t>observa</w:t>
+      </w:r>
+      <w:proofErr w:type="spellEnd"/>
+      <w:r>
+        <w:rPr>
+          <w:rFonts w:ascii="Times New Roman" w:hAnsi="Times New Roman" w:cs="Times New Roman"/>
+          <w:sz w:val="24"/>
+          <w:szCs w:val="24"/>
+        </w:rPr>
+        <w:t xml:space="preserve"> ca </w:t>
+      </w:r>
+      <w:proofErr w:type="spellStart"/>
+      <w:r>
+        <w:rPr>
+          <w:rFonts w:ascii="Times New Roman" w:hAnsi="Times New Roman" w:cs="Times New Roman"/>
+          <w:sz w:val="24"/>
+          <w:szCs w:val="24"/>
+        </w:rPr>
+        <w:t>atributul</w:t>
+      </w:r>
+      <w:proofErr w:type="spellEnd"/>
+      <w:r>
+        <w:rPr>
+          <w:rFonts w:ascii="Times New Roman" w:hAnsi="Times New Roman" w:cs="Times New Roman"/>
+          <w:sz w:val="24"/>
+          <w:szCs w:val="24"/>
+        </w:rPr>
+        <w:t xml:space="preserve"> </w:t>
+      </w:r>
+      <w:proofErr w:type="spellStart"/>
+      <w:r>
+        <w:rPr>
+          <w:rFonts w:ascii="Times New Roman" w:hAnsi="Times New Roman" w:cs="Times New Roman"/>
+          <w:sz w:val="24"/>
+          <w:szCs w:val="24"/>
+        </w:rPr>
+        <w:t>id_client</w:t>
+      </w:r>
+      <w:proofErr w:type="spellEnd"/>
+      <w:r>
+        <w:rPr>
+          <w:rFonts w:ascii="Times New Roman" w:hAnsi="Times New Roman" w:cs="Times New Roman"/>
+          <w:sz w:val="24"/>
+          <w:szCs w:val="24"/>
+        </w:rPr>
+        <w:t xml:space="preserve"> </w:t>
+      </w:r>
+      <w:proofErr w:type="spellStart"/>
+      <w:r>
+        <w:rPr>
+          <w:rFonts w:ascii="Times New Roman" w:hAnsi="Times New Roman" w:cs="Times New Roman"/>
+          <w:sz w:val="24"/>
+          <w:szCs w:val="24"/>
+        </w:rPr>
+        <w:t>determina</w:t>
+      </w:r>
+      <w:proofErr w:type="spellEnd"/>
+      <w:r>
+        <w:rPr>
+          <w:rFonts w:ascii="Times New Roman" w:hAnsi="Times New Roman" w:cs="Times New Roman"/>
+          <w:sz w:val="24"/>
+          <w:szCs w:val="24"/>
+        </w:rPr>
+        <w:t xml:space="preserve"> in mod </w:t>
+      </w:r>
+      <w:proofErr w:type="spellStart"/>
+      <w:r>
+        <w:rPr>
+          <w:rFonts w:ascii="Times New Roman" w:hAnsi="Times New Roman" w:cs="Times New Roman"/>
+          <w:sz w:val="24"/>
+          <w:szCs w:val="24"/>
+        </w:rPr>
+        <w:t>unic</w:t>
+      </w:r>
+      <w:proofErr w:type="spellEnd"/>
+      <w:r>
+        <w:rPr>
+          <w:rFonts w:ascii="Times New Roman" w:hAnsi="Times New Roman" w:cs="Times New Roman"/>
+          <w:sz w:val="24"/>
+          <w:szCs w:val="24"/>
+        </w:rPr>
+        <w:t xml:space="preserve"> </w:t>
+      </w:r>
+      <w:proofErr w:type="spellStart"/>
+      <w:r>
+        <w:rPr>
+          <w:rFonts w:ascii="Times New Roman" w:hAnsi="Times New Roman" w:cs="Times New Roman"/>
+          <w:sz w:val="24"/>
+          <w:szCs w:val="24"/>
+        </w:rPr>
+        <w:t>atributele</w:t>
+      </w:r>
+      <w:proofErr w:type="spellEnd"/>
+      <w:r>
+        <w:rPr>
+          <w:rFonts w:ascii="Times New Roman" w:hAnsi="Times New Roman" w:cs="Times New Roman"/>
+          <w:sz w:val="24"/>
+          <w:szCs w:val="24"/>
+        </w:rPr>
+        <w:t xml:space="preserve"> : </w:t>
+      </w:r>
+      <w:proofErr w:type="spellStart"/>
+      <w:r>
+        <w:rPr>
+          <w:rFonts w:ascii="Times New Roman" w:hAnsi="Times New Roman" w:cs="Times New Roman"/>
+          <w:sz w:val="24"/>
+          <w:szCs w:val="24"/>
+        </w:rPr>
+        <w:t>nume_client</w:t>
+      </w:r>
+      <w:proofErr w:type="spellEnd"/>
+      <w:r>
+        <w:rPr>
+          <w:rFonts w:ascii="Times New Roman" w:hAnsi="Times New Roman" w:cs="Times New Roman"/>
+          <w:sz w:val="24"/>
+          <w:szCs w:val="24"/>
+        </w:rPr>
+        <w:t xml:space="preserve">, </w:t>
+      </w:r>
+      <w:proofErr w:type="spellStart"/>
+      <w:r>
+        <w:rPr>
+          <w:rFonts w:ascii="Times New Roman" w:hAnsi="Times New Roman" w:cs="Times New Roman"/>
+          <w:sz w:val="24"/>
+          <w:szCs w:val="24"/>
+        </w:rPr>
+        <w:t>prenume_client</w:t>
+      </w:r>
+      <w:proofErr w:type="spellEnd"/>
+      <w:r>
+        <w:rPr>
+          <w:rFonts w:ascii="Times New Roman" w:hAnsi="Times New Roman" w:cs="Times New Roman"/>
+          <w:sz w:val="24"/>
+          <w:szCs w:val="24"/>
+        </w:rPr>
+        <w:t xml:space="preserve">, </w:t>
+      </w:r>
+      <w:proofErr w:type="spellStart"/>
+      <w:r>
+        <w:rPr>
+          <w:rFonts w:ascii="Times New Roman" w:hAnsi="Times New Roman" w:cs="Times New Roman"/>
+          <w:sz w:val="24"/>
+          <w:szCs w:val="24"/>
+        </w:rPr>
+        <w:t>email_client</w:t>
+      </w:r>
+      <w:proofErr w:type="spellEnd"/>
+      <w:r>
+        <w:rPr>
+          <w:rFonts w:ascii="Times New Roman" w:hAnsi="Times New Roman" w:cs="Times New Roman"/>
+          <w:sz w:val="24"/>
+          <w:szCs w:val="24"/>
+        </w:rPr>
+        <w:t xml:space="preserve">, </w:t>
+      </w:r>
+      <w:proofErr w:type="spellStart"/>
+      <w:r>
+        <w:rPr>
+          <w:rFonts w:ascii="Times New Roman" w:hAnsi="Times New Roman" w:cs="Times New Roman"/>
+          <w:sz w:val="24"/>
+          <w:szCs w:val="24"/>
+        </w:rPr>
+        <w:t>telefon_client</w:t>
+      </w:r>
+      <w:proofErr w:type="spellEnd"/>
+      <w:r>
+        <w:rPr>
+          <w:rFonts w:ascii="Times New Roman" w:hAnsi="Times New Roman" w:cs="Times New Roman"/>
+          <w:sz w:val="24"/>
+          <w:szCs w:val="24"/>
+        </w:rPr>
+        <w:t xml:space="preserve">, </w:t>
+      </w:r>
+      <w:proofErr w:type="spellStart"/>
+      <w:r>
+        <w:rPr>
+          <w:rFonts w:ascii="Times New Roman" w:hAnsi="Times New Roman" w:cs="Times New Roman"/>
+          <w:sz w:val="24"/>
+          <w:szCs w:val="24"/>
+        </w:rPr>
+        <w:t>data_inregistrare</w:t>
+      </w:r>
+      <w:proofErr w:type="spellEnd"/>
+      <w:r>
+        <w:rPr>
+          <w:rFonts w:ascii="Times New Roman" w:hAnsi="Times New Roman" w:cs="Times New Roman"/>
+          <w:sz w:val="24"/>
+          <w:szCs w:val="24"/>
+        </w:rPr>
+        <w:t xml:space="preserve">. </w:t>
+      </w:r>
+      <w:proofErr w:type="spellStart"/>
+      <w:r>
+        <w:rPr>
+          <w:rFonts w:ascii="Times New Roman" w:hAnsi="Times New Roman" w:cs="Times New Roman"/>
+          <w:sz w:val="24"/>
+          <w:szCs w:val="24"/>
+        </w:rPr>
+        <w:t>Astfel</w:t>
+      </w:r>
+      <w:proofErr w:type="spellEnd"/>
+      <w:r>
+        <w:rPr>
+          <w:rFonts w:ascii="Times New Roman" w:hAnsi="Times New Roman" w:cs="Times New Roman"/>
+          <w:sz w:val="24"/>
+          <w:szCs w:val="24"/>
+        </w:rPr>
+        <w:t xml:space="preserve"> se </w:t>
+      </w:r>
+      <w:proofErr w:type="spellStart"/>
+      <w:r>
+        <w:rPr>
+          <w:rFonts w:ascii="Times New Roman" w:hAnsi="Times New Roman" w:cs="Times New Roman"/>
+          <w:sz w:val="24"/>
+          <w:szCs w:val="24"/>
+        </w:rPr>
+        <w:t>va</w:t>
+      </w:r>
+      <w:proofErr w:type="spellEnd"/>
+      <w:r>
+        <w:rPr>
+          <w:rFonts w:ascii="Times New Roman" w:hAnsi="Times New Roman" w:cs="Times New Roman"/>
+          <w:sz w:val="24"/>
+          <w:szCs w:val="24"/>
+        </w:rPr>
+        <w:t xml:space="preserve"> </w:t>
+      </w:r>
+      <w:proofErr w:type="spellStart"/>
+      <w:r>
+        <w:rPr>
+          <w:rFonts w:ascii="Times New Roman" w:hAnsi="Times New Roman" w:cs="Times New Roman"/>
+          <w:sz w:val="24"/>
+          <w:szCs w:val="24"/>
+        </w:rPr>
+        <w:t>adauga</w:t>
+      </w:r>
+      <w:proofErr w:type="spellEnd"/>
+      <w:r>
+        <w:rPr>
+          <w:rFonts w:ascii="Times New Roman" w:hAnsi="Times New Roman" w:cs="Times New Roman"/>
+          <w:sz w:val="24"/>
+          <w:szCs w:val="24"/>
+        </w:rPr>
+        <w:t xml:space="preserve"> un </w:t>
+      </w:r>
+      <w:proofErr w:type="spellStart"/>
+      <w:r>
+        <w:rPr>
+          <w:rFonts w:ascii="Times New Roman" w:hAnsi="Times New Roman" w:cs="Times New Roman"/>
+          <w:sz w:val="24"/>
+          <w:szCs w:val="24"/>
+        </w:rPr>
+        <w:t>nou</w:t>
+      </w:r>
+      <w:proofErr w:type="spellEnd"/>
+      <w:r>
+        <w:rPr>
+          <w:rFonts w:ascii="Times New Roman" w:hAnsi="Times New Roman" w:cs="Times New Roman"/>
+          <w:sz w:val="24"/>
+          <w:szCs w:val="24"/>
+        </w:rPr>
+        <w:t xml:space="preserve"> </w:t>
+      </w:r>
+      <w:proofErr w:type="spellStart"/>
+      <w:r>
+        <w:rPr>
+          <w:rFonts w:ascii="Times New Roman" w:hAnsi="Times New Roman" w:cs="Times New Roman"/>
+          <w:sz w:val="24"/>
+          <w:szCs w:val="24"/>
+        </w:rPr>
+        <w:t>tabel</w:t>
+      </w:r>
+      <w:proofErr w:type="spellEnd"/>
+      <w:r>
+        <w:rPr>
+          <w:rFonts w:ascii="Times New Roman" w:hAnsi="Times New Roman" w:cs="Times New Roman"/>
+          <w:sz w:val="24"/>
+          <w:szCs w:val="24"/>
+        </w:rPr>
+        <w:t xml:space="preserve"> </w:t>
+      </w:r>
+      <w:proofErr w:type="spellStart"/>
+      <w:r>
+        <w:rPr>
+          <w:rFonts w:ascii="Times New Roman" w:hAnsi="Times New Roman" w:cs="Times New Roman"/>
+          <w:sz w:val="24"/>
+          <w:szCs w:val="24"/>
+        </w:rPr>
+        <w:t>numit</w:t>
+      </w:r>
+      <w:proofErr w:type="spellEnd"/>
+      <w:r>
+        <w:rPr>
+          <w:rFonts w:ascii="Times New Roman" w:hAnsi="Times New Roman" w:cs="Times New Roman"/>
+          <w:sz w:val="24"/>
+          <w:szCs w:val="24"/>
+        </w:rPr>
+        <w:t xml:space="preserve"> CLIENTI cu </w:t>
+      </w:r>
+      <w:proofErr w:type="spellStart"/>
+      <w:r>
+        <w:rPr>
+          <w:rFonts w:ascii="Times New Roman" w:hAnsi="Times New Roman" w:cs="Times New Roman"/>
+          <w:sz w:val="24"/>
+          <w:szCs w:val="24"/>
+        </w:rPr>
+        <w:t>cheie</w:t>
+      </w:r>
+      <w:proofErr w:type="spellEnd"/>
+      <w:r>
+        <w:rPr>
+          <w:rFonts w:ascii="Times New Roman" w:hAnsi="Times New Roman" w:cs="Times New Roman"/>
+          <w:sz w:val="24"/>
+          <w:szCs w:val="24"/>
+        </w:rPr>
+        <w:t xml:space="preserve"> </w:t>
+      </w:r>
+      <w:proofErr w:type="spellStart"/>
+      <w:r>
+        <w:rPr>
+          <w:rFonts w:ascii="Times New Roman" w:hAnsi="Times New Roman" w:cs="Times New Roman"/>
+          <w:sz w:val="24"/>
+          <w:szCs w:val="24"/>
+        </w:rPr>
+        <w:t>primara</w:t>
+      </w:r>
+      <w:proofErr w:type="spellEnd"/>
+      <w:r>
+        <w:rPr>
+          <w:rFonts w:ascii="Times New Roman" w:hAnsi="Times New Roman" w:cs="Times New Roman"/>
+          <w:sz w:val="24"/>
+          <w:szCs w:val="24"/>
+        </w:rPr>
+        <w:t xml:space="preserve"> </w:t>
+      </w:r>
+      <w:proofErr w:type="spellStart"/>
+      <w:r>
+        <w:rPr>
+          <w:rFonts w:ascii="Times New Roman" w:hAnsi="Times New Roman" w:cs="Times New Roman"/>
+          <w:sz w:val="24"/>
+          <w:szCs w:val="24"/>
+        </w:rPr>
+        <w:t>id_client</w:t>
+      </w:r>
+      <w:proofErr w:type="spellEnd"/>
+      <w:r>
+        <w:rPr>
+          <w:rFonts w:ascii="Times New Roman" w:hAnsi="Times New Roman" w:cs="Times New Roman"/>
+          <w:sz w:val="24"/>
+          <w:szCs w:val="24"/>
+        </w:rPr>
+        <w:t xml:space="preserve"> </w:t>
+      </w:r>
+      <w:proofErr w:type="spellStart"/>
+      <w:r>
+        <w:rPr>
+          <w:rFonts w:ascii="Times New Roman" w:hAnsi="Times New Roman" w:cs="Times New Roman"/>
+          <w:sz w:val="24"/>
+          <w:szCs w:val="24"/>
+        </w:rPr>
+        <w:t>avand</w:t>
+      </w:r>
+      <w:proofErr w:type="spellEnd"/>
+      <w:r>
+        <w:rPr>
+          <w:rFonts w:ascii="Times New Roman" w:hAnsi="Times New Roman" w:cs="Times New Roman"/>
+          <w:sz w:val="24"/>
+          <w:szCs w:val="24"/>
+        </w:rPr>
+        <w:t xml:space="preserve"> </w:t>
+      </w:r>
+      <w:proofErr w:type="spellStart"/>
+      <w:r>
+        <w:rPr>
+          <w:rFonts w:ascii="Times New Roman" w:hAnsi="Times New Roman" w:cs="Times New Roman"/>
+          <w:sz w:val="24"/>
+          <w:szCs w:val="24"/>
+        </w:rPr>
+        <w:t>atributele</w:t>
+      </w:r>
+      <w:proofErr w:type="spellEnd"/>
+      <w:r>
+        <w:rPr>
+          <w:rFonts w:ascii="Times New Roman" w:hAnsi="Times New Roman" w:cs="Times New Roman"/>
+          <w:sz w:val="24"/>
+          <w:szCs w:val="24"/>
+        </w:rPr>
+        <w:t xml:space="preserve"> </w:t>
+      </w:r>
+      <w:proofErr w:type="spellStart"/>
+      <w:r>
+        <w:rPr>
+          <w:rFonts w:ascii="Times New Roman" w:hAnsi="Times New Roman" w:cs="Times New Roman"/>
+          <w:sz w:val="24"/>
+          <w:szCs w:val="24"/>
+        </w:rPr>
+        <w:t>mentionate</w:t>
+      </w:r>
+      <w:proofErr w:type="spellEnd"/>
+      <w:r>
+        <w:rPr>
+          <w:rFonts w:ascii="Times New Roman" w:hAnsi="Times New Roman" w:cs="Times New Roman"/>
+          <w:sz w:val="24"/>
+          <w:szCs w:val="24"/>
+        </w:rPr>
+        <w:t>.</w:t>
+      </w:r>
+    </w:p>
+    <w:p>
+      <w:pPr>
+        <w:spacing w:line="276" w:lineRule="auto"/>
+        <w:jc w:val="both"/>
+        <w:rPr>
+          <w:rFonts w:ascii="Times New Roman" w:hAnsi="Times New Roman" w:cs="Times New Roman"/>
+          <w:b/>
+          <w:bCs/>
+          <w:sz w:val="24"/>
+          <w:szCs w:val="24"/>
+          <w:lang w:val="ro-RO"/>
+        </w:rPr>
+      </w:pPr>
+    </w:p>
     <w:p>
       <w:pPr>
         <w:spacing w:line="276" w:lineRule="auto"/>
@@ -7559,8 +10316,8 @@
       </w:pPr>
     </w:p>
     <w:sectPr>
-      <w:headerReference w:type="default" r:id="rId10"/>
-      <w:footerReference w:type="default" r:id="rId11"/>
+      <w:headerReference w:type="default" r:id="rId11"/>
+      <w:footerReference w:type="default" r:id="rId12"/>
       <w:pgSz w:w="12240" w:h="15840"/>
       <w:pgMar w:top="1440" w:right="1440" w:bottom="1440" w:left="1440" w:header="720" w:footer="720" w:gutter="0"/>
       <w:cols w:space="720"/>
@@ -8025,8 +10782,8 @@
   <w:abstractNum w:abstractNumId="3" w15:restartNumberingAfterBreak="0">
     <w:nsid w:val="1AD21312"/>
     <w:multiLevelType w:val="hybridMultilevel"/>
-    <w:tmpl w:val="67A0E5C6"/>
-    <w:lvl w:ilvl="0" w:tplc="795E66B8">
+    <w:tmpl w:val="2A6E29DC"/>
+    <w:lvl w:ilvl="0" w:tplc="4E3A8FD0">
       <w:start w:val="1"/>
       <w:numFmt w:val="decimal"/>
       <w:pStyle w:val="nu"/>
@@ -8037,6 +10794,8 @@
       </w:pPr>
       <w:rPr>
         <w:rFonts w:hint="default"/>
+        <w:b/>
+        <w:bCs/>
       </w:rPr>
     </w:lvl>
     <w:lvl w:ilvl="1" w:tplc="04090019" w:tentative="1">
@@ -8619,7 +11378,7 @@
   <w:style w:type="paragraph" w:default="1" w:styleId="Normal">
     <w:name w:val="Normal"/>
     <w:qFormat/>
-    <w:rsid w:val="0086305B"/>
+    <w:rsid w:val="007D5834"/>
   </w:style>
   <w:style w:type="paragraph" w:styleId="Heading1">
     <w:name w:val="heading 1"/>
@@ -8691,6 +11450,7 @@
   <w:style w:type="character" w:default="1" w:styleId="DefaultParagraphFont">
     <w:name w:val="Default Paragraph Font"/>
     <w:uiPriority w:val="1"/>
+    <w:semiHidden/>
     <w:unhideWhenUsed/>
   </w:style>
   <w:style w:type="table" w:default="1" w:styleId="TableNormal">

</xml_diff>

<commit_message>
Project Update. Add Task11.
</commit_message>
<xml_diff>
--- a/143_Huma_Stefan-proiect.docx
+++ b/143_Huma_Stefan-proiect.docx
@@ -344,7 +344,7 @@
         </w:rPr>
         <w:fldChar w:fldCharType="separate"/>
       </w:r>
-      <w:hyperlink w:anchor="_Toc134694396" w:history="1">
+      <w:hyperlink w:anchor="_Toc135050844" w:history="1">
         <w:r>
           <w:rPr>
             <w:rStyle w:val="Hyperlink"/>
@@ -371,7 +371,7 @@
             <w:noProof/>
             <w:webHidden/>
           </w:rPr>
-          <w:instrText xml:space="preserve"> PAGEREF _Toc134694396 \h </w:instrText>
+          <w:instrText xml:space="preserve"> PAGEREF _Toc135050844 \h </w:instrText>
         </w:r>
         <w:r>
           <w:rPr>
@@ -417,7 +417,7 @@
           <w14:ligatures w14:val="standardContextual"/>
         </w:rPr>
       </w:pPr>
-      <w:hyperlink w:anchor="_Toc134694397" w:history="1">
+      <w:hyperlink w:anchor="_Toc135050845" w:history="1">
         <w:r>
           <w:rPr>
             <w:rStyle w:val="Hyperlink"/>
@@ -444,7 +444,7 @@
             <w:noProof/>
             <w:webHidden/>
           </w:rPr>
-          <w:instrText xml:space="preserve"> PAGEREF _Toc134694397 \h </w:instrText>
+          <w:instrText xml:space="preserve"> PAGEREF _Toc135050845 \h </w:instrText>
         </w:r>
         <w:r>
           <w:rPr>
@@ -490,7 +490,7 @@
           <w14:ligatures w14:val="standardContextual"/>
         </w:rPr>
       </w:pPr>
-      <w:hyperlink w:anchor="_Toc134694398" w:history="1">
+      <w:hyperlink w:anchor="_Toc135050846" w:history="1">
         <w:r>
           <w:rPr>
             <w:rStyle w:val="Hyperlink"/>
@@ -517,7 +517,7 @@
             <w:noProof/>
             <w:webHidden/>
           </w:rPr>
-          <w:instrText xml:space="preserve"> PAGEREF _Toc134694398 \h </w:instrText>
+          <w:instrText xml:space="preserve"> PAGEREF _Toc135050846 \h </w:instrText>
         </w:r>
         <w:r>
           <w:rPr>
@@ -563,7 +563,7 @@
           <w14:ligatures w14:val="standardContextual"/>
         </w:rPr>
       </w:pPr>
-      <w:hyperlink w:anchor="_Toc134694399" w:history="1">
+      <w:hyperlink w:anchor="_Toc135050847" w:history="1">
         <w:r>
           <w:rPr>
             <w:rStyle w:val="Hyperlink"/>
@@ -590,7 +590,7 @@
             <w:noProof/>
             <w:webHidden/>
           </w:rPr>
-          <w:instrText xml:space="preserve"> PAGEREF _Toc134694399 \h </w:instrText>
+          <w:instrText xml:space="preserve"> PAGEREF _Toc135050847 \h </w:instrText>
         </w:r>
         <w:r>
           <w:rPr>
@@ -636,7 +636,7 @@
           <w14:ligatures w14:val="standardContextual"/>
         </w:rPr>
       </w:pPr>
-      <w:hyperlink w:anchor="_Toc134694400" w:history="1">
+      <w:hyperlink w:anchor="_Toc135050848" w:history="1">
         <w:r>
           <w:rPr>
             <w:rStyle w:val="Hyperlink"/>
@@ -663,7 +663,7 @@
             <w:noProof/>
             <w:webHidden/>
           </w:rPr>
-          <w:instrText xml:space="preserve"> PAGEREF _Toc134694400 \h </w:instrText>
+          <w:instrText xml:space="preserve"> PAGEREF _Toc135050848 \h </w:instrText>
         </w:r>
         <w:r>
           <w:rPr>
@@ -709,7 +709,7 @@
           <w14:ligatures w14:val="standardContextual"/>
         </w:rPr>
       </w:pPr>
-      <w:hyperlink w:anchor="_Toc134694401" w:history="1">
+      <w:hyperlink w:anchor="_Toc135050849" w:history="1">
         <w:r>
           <w:rPr>
             <w:rStyle w:val="Hyperlink"/>
@@ -736,7 +736,7 @@
             <w:noProof/>
             <w:webHidden/>
           </w:rPr>
-          <w:instrText xml:space="preserve"> PAGEREF _Toc134694401 \h </w:instrText>
+          <w:instrText xml:space="preserve"> PAGEREF _Toc135050849 \h </w:instrText>
         </w:r>
         <w:r>
           <w:rPr>
@@ -782,7 +782,7 @@
           <w14:ligatures w14:val="standardContextual"/>
         </w:rPr>
       </w:pPr>
-      <w:hyperlink w:anchor="_Toc134694402" w:history="1">
+      <w:hyperlink w:anchor="_Toc135050850" w:history="1">
         <w:r>
           <w:rPr>
             <w:rStyle w:val="Hyperlink"/>
@@ -809,7 +809,7 @@
             <w:noProof/>
             <w:webHidden/>
           </w:rPr>
-          <w:instrText xml:space="preserve"> PAGEREF _Toc134694402 \h </w:instrText>
+          <w:instrText xml:space="preserve"> PAGEREF _Toc135050850 \h </w:instrText>
         </w:r>
         <w:r>
           <w:rPr>
@@ -855,7 +855,7 @@
           <w14:ligatures w14:val="standardContextual"/>
         </w:rPr>
       </w:pPr>
-      <w:hyperlink w:anchor="_Toc134694403" w:history="1">
+      <w:hyperlink w:anchor="_Toc135050851" w:history="1">
         <w:r>
           <w:rPr>
             <w:rStyle w:val="Hyperlink"/>
@@ -882,7 +882,7 @@
             <w:noProof/>
             <w:webHidden/>
           </w:rPr>
-          <w:instrText xml:space="preserve"> PAGEREF _Toc134694403 \h </w:instrText>
+          <w:instrText xml:space="preserve"> PAGEREF _Toc135050851 \h </w:instrText>
         </w:r>
         <w:r>
           <w:rPr>
@@ -928,7 +928,7 @@
           <w14:ligatures w14:val="standardContextual"/>
         </w:rPr>
       </w:pPr>
-      <w:hyperlink w:anchor="_Toc134694404" w:history="1">
+      <w:hyperlink w:anchor="_Toc135050852" w:history="1">
         <w:r>
           <w:rPr>
             <w:rStyle w:val="Hyperlink"/>
@@ -955,7 +955,7 @@
             <w:noProof/>
             <w:webHidden/>
           </w:rPr>
-          <w:instrText xml:space="preserve"> PAGEREF _Toc134694404 \h </w:instrText>
+          <w:instrText xml:space="preserve"> PAGEREF _Toc135050852 \h </w:instrText>
         </w:r>
         <w:r>
           <w:rPr>
@@ -988,6 +988,152 @@
     </w:p>
     <w:p>
       <w:pPr>
+        <w:pStyle w:val="TOC1"/>
+        <w:rPr>
+          <w:rFonts w:asciiTheme="minorHAnsi" w:hAnsiTheme="minorHAnsi" w:cstheme="minorBidi"/>
+          <w:b w:val="0"/>
+          <w:bCs w:val="0"/>
+          <w:noProof/>
+          <w:kern w:val="2"/>
+          <w:sz w:val="22"/>
+          <w:szCs w:val="22"/>
+          <w:lang w:val="en-US"/>
+          <w14:ligatures w14:val="standardContextual"/>
+        </w:rPr>
+      </w:pPr>
+      <w:hyperlink w:anchor="_Toc135050853" w:history="1">
+        <w:r>
+          <w:rPr>
+            <w:rStyle w:val="Hyperlink"/>
+            <w:noProof/>
+          </w:rPr>
+          <w:t>Cerința 10.</w:t>
+        </w:r>
+        <w:r>
+          <w:rPr>
+            <w:noProof/>
+            <w:webHidden/>
+          </w:rPr>
+          <w:tab/>
+        </w:r>
+        <w:r>
+          <w:rPr>
+            <w:noProof/>
+            <w:webHidden/>
+          </w:rPr>
+          <w:fldChar w:fldCharType="begin"/>
+        </w:r>
+        <w:r>
+          <w:rPr>
+            <w:noProof/>
+            <w:webHidden/>
+          </w:rPr>
+          <w:instrText xml:space="preserve"> PAGEREF _Toc135050853 \h </w:instrText>
+        </w:r>
+        <w:r>
+          <w:rPr>
+            <w:noProof/>
+            <w:webHidden/>
+          </w:rPr>
+        </w:r>
+        <w:r>
+          <w:rPr>
+            <w:noProof/>
+            <w:webHidden/>
+          </w:rPr>
+          <w:fldChar w:fldCharType="separate"/>
+        </w:r>
+        <w:r>
+          <w:rPr>
+            <w:noProof/>
+            <w:webHidden/>
+          </w:rPr>
+          <w:t>15</w:t>
+        </w:r>
+        <w:r>
+          <w:rPr>
+            <w:noProof/>
+            <w:webHidden/>
+          </w:rPr>
+          <w:fldChar w:fldCharType="end"/>
+        </w:r>
+      </w:hyperlink>
+    </w:p>
+    <w:p>
+      <w:pPr>
+        <w:pStyle w:val="TOC1"/>
+        <w:rPr>
+          <w:rFonts w:asciiTheme="minorHAnsi" w:hAnsiTheme="minorHAnsi" w:cstheme="minorBidi"/>
+          <w:b w:val="0"/>
+          <w:bCs w:val="0"/>
+          <w:noProof/>
+          <w:kern w:val="2"/>
+          <w:sz w:val="22"/>
+          <w:szCs w:val="22"/>
+          <w:lang w:val="en-US"/>
+          <w14:ligatures w14:val="standardContextual"/>
+        </w:rPr>
+      </w:pPr>
+      <w:hyperlink w:anchor="_Toc135050854" w:history="1">
+        <w:r>
+          <w:rPr>
+            <w:rStyle w:val="Hyperlink"/>
+            <w:noProof/>
+          </w:rPr>
+          <w:t>Cerința 11.</w:t>
+        </w:r>
+        <w:r>
+          <w:rPr>
+            <w:noProof/>
+            <w:webHidden/>
+          </w:rPr>
+          <w:tab/>
+        </w:r>
+        <w:r>
+          <w:rPr>
+            <w:noProof/>
+            <w:webHidden/>
+          </w:rPr>
+          <w:fldChar w:fldCharType="begin"/>
+        </w:r>
+        <w:r>
+          <w:rPr>
+            <w:noProof/>
+            <w:webHidden/>
+          </w:rPr>
+          <w:instrText xml:space="preserve"> PAGEREF _Toc135050854 \h </w:instrText>
+        </w:r>
+        <w:r>
+          <w:rPr>
+            <w:noProof/>
+            <w:webHidden/>
+          </w:rPr>
+        </w:r>
+        <w:r>
+          <w:rPr>
+            <w:noProof/>
+            <w:webHidden/>
+          </w:rPr>
+          <w:fldChar w:fldCharType="separate"/>
+        </w:r>
+        <w:r>
+          <w:rPr>
+            <w:noProof/>
+            <w:webHidden/>
+          </w:rPr>
+          <w:t>16</w:t>
+        </w:r>
+        <w:r>
+          <w:rPr>
+            <w:noProof/>
+            <w:webHidden/>
+          </w:rPr>
+          <w:fldChar w:fldCharType="end"/>
+        </w:r>
+      </w:hyperlink>
+    </w:p>
+    <w:p>
+      <w:pPr>
         <w:rPr>
           <w:rFonts w:ascii="Times New Roman" w:hAnsi="Times New Roman" w:cs="Times New Roman"/>
           <w:b/>
@@ -1052,7 +1198,7 @@
       <w:pPr>
         <w:pStyle w:val="da"/>
       </w:pPr>
-      <w:bookmarkStart w:id="0" w:name="_Toc134694396"/>
+      <w:bookmarkStart w:id="0" w:name="_Toc135050844"/>
       <w:r>
         <w:t>Cerința 1.</w:t>
       </w:r>
@@ -2205,7 +2351,7 @@
       <w:pPr>
         <w:pStyle w:val="da"/>
       </w:pPr>
-      <w:bookmarkStart w:id="1" w:name="_Toc134694397"/>
+      <w:bookmarkStart w:id="1" w:name="_Toc135050845"/>
       <w:r>
         <w:lastRenderedPageBreak/>
         <w:t>Cerința 2.</w:t>
@@ -2802,7 +2948,7 @@
       <w:pPr>
         <w:pStyle w:val="da"/>
       </w:pPr>
-      <w:bookmarkStart w:id="2" w:name="_Toc134694398"/>
+      <w:bookmarkStart w:id="2" w:name="_Toc135050846"/>
       <w:r>
         <w:lastRenderedPageBreak/>
         <w:t>Cerința 3.</w:t>
@@ -3628,7 +3774,7 @@
       <w:pPr>
         <w:pStyle w:val="da"/>
       </w:pPr>
-      <w:bookmarkStart w:id="3" w:name="_Toc134694399"/>
+      <w:bookmarkStart w:id="3" w:name="_Toc135050847"/>
       <w:r>
         <w:lastRenderedPageBreak/>
         <w:t>Cerința 4.</w:t>
@@ -4647,7 +4793,7 @@
       <w:pPr>
         <w:pStyle w:val="da"/>
       </w:pPr>
-      <w:bookmarkStart w:id="4" w:name="_Toc134694400"/>
+      <w:bookmarkStart w:id="4" w:name="_Toc135050848"/>
       <w:r>
         <w:lastRenderedPageBreak/>
         <w:t>Cerința 5.</w:t>
@@ -6102,7 +6248,25 @@
           <w:szCs w:val="24"/>
           <w:lang w:val="ro-RO"/>
         </w:rPr>
-        <w:t>ID_plata, suma_plata</w:t>
+        <w:t xml:space="preserve">ID_plata, </w:t>
+      </w:r>
+      <w:r>
+        <w:rPr>
+          <w:rFonts w:ascii="Times New Roman" w:hAnsi="Times New Roman" w:cs="Times New Roman"/>
+          <w:sz w:val="24"/>
+          <w:szCs w:val="24"/>
+          <w:lang w:val="ro-RO"/>
+        </w:rPr>
+        <w:t>total</w:t>
+      </w:r>
+      <w:r>
+        <w:rPr>
+          <w:rFonts w:ascii="Times New Roman" w:hAnsi="Times New Roman" w:cs="Times New Roman"/>
+          <w:sz w:val="24"/>
+          <w:szCs w:val="24"/>
+          <w:lang w:val="ro-RO"/>
+        </w:rPr>
+        <w:t>_plata</w:t>
       </w:r>
       <w:r>
         <w:rPr>
@@ -6657,7 +6821,7 @@
       <w:pPr>
         <w:pStyle w:val="da"/>
       </w:pPr>
-      <w:bookmarkStart w:id="5" w:name="_Toc134694401"/>
+      <w:bookmarkStart w:id="5" w:name="_Toc135050849"/>
       <w:r>
         <w:lastRenderedPageBreak/>
         <w:t xml:space="preserve">Cerința </w:t>
@@ -6719,7 +6883,7 @@
           <w:lang w:val="ro-RO"/>
         </w:rPr>
         <w:drawing>
-          <wp:anchor distT="91440" distB="0" distL="0" distR="0" simplePos="0" relativeHeight="251656192" behindDoc="0" locked="0" layoutInCell="1" allowOverlap="1" wp14:anchorId="3DAD2A8E" wp14:editId="244C1D0D">
+          <wp:anchor distT="91440" distB="0" distL="0" distR="0" simplePos="0" relativeHeight="251656192" behindDoc="0" locked="0" layoutInCell="1" allowOverlap="1" wp14:anchorId="3DAD2A8E" wp14:editId="4845ED2A">
             <wp:simplePos x="0" y="0"/>
             <wp:positionH relativeFrom="page">
               <wp:align>left</wp:align>
@@ -6806,7 +6970,7 @@
       <w:pPr>
         <w:pStyle w:val="da"/>
       </w:pPr>
-      <w:bookmarkStart w:id="6" w:name="_Toc134694402"/>
+      <w:bookmarkStart w:id="6" w:name="_Toc135050850"/>
       <w:r>
         <w:lastRenderedPageBreak/>
         <w:t>Cerința 7.</w:t>
@@ -7024,7 +7188,7 @@
           <w:lang w:val="ro-RO"/>
         </w:rPr>
         <w:drawing>
-          <wp:anchor distT="0" distB="0" distL="114300" distR="114300" simplePos="0" relativeHeight="251659264" behindDoc="0" locked="0" layoutInCell="1" allowOverlap="1" wp14:anchorId="23107662" wp14:editId="3421B29C">
+          <wp:anchor distT="0" distB="0" distL="114300" distR="114300" simplePos="0" relativeHeight="251659264" behindDoc="0" locked="0" layoutInCell="1" allowOverlap="1" wp14:anchorId="23107662" wp14:editId="7A157A3E">
             <wp:simplePos x="0" y="0"/>
             <wp:positionH relativeFrom="page">
               <wp:align>left</wp:align>
@@ -7117,7 +7281,7 @@
           <w:szCs w:val="24"/>
         </w:rPr>
       </w:pPr>
-      <w:bookmarkStart w:id="7" w:name="_Toc134694403"/>
+      <w:bookmarkStart w:id="7" w:name="_Toc135050851"/>
       <w:r>
         <w:t xml:space="preserve">Cerința </w:t>
       </w:r>
@@ -7608,7 +7772,7 @@
       <w:pPr>
         <w:pStyle w:val="da"/>
       </w:pPr>
-      <w:bookmarkStart w:id="8" w:name="_Toc134694404"/>
+      <w:bookmarkStart w:id="8" w:name="_Toc135050852"/>
       <w:r>
         <w:lastRenderedPageBreak/>
         <w:t xml:space="preserve">Cerința </w:t>
@@ -7638,7 +7802,7 @@
           <w:szCs w:val="24"/>
         </w:rPr>
         <w:drawing>
-          <wp:anchor distT="0" distB="0" distL="114300" distR="114300" simplePos="0" relativeHeight="251657216" behindDoc="0" locked="0" layoutInCell="1" allowOverlap="1" wp14:anchorId="1667DFD6" wp14:editId="31EC967A">
+          <wp:anchor distT="0" distB="0" distL="114300" distR="114300" simplePos="0" relativeHeight="251658240" behindDoc="0" locked="0" layoutInCell="1" allowOverlap="1" wp14:anchorId="1667DFD6" wp14:editId="3DA83C13">
             <wp:simplePos x="0" y="0"/>
             <wp:positionH relativeFrom="column">
               <wp:posOffset>-837656</wp:posOffset>
@@ -7725,8 +7889,20 @@
           <w:sz w:val="24"/>
           <w:szCs w:val="24"/>
         </w:rPr>
-        <w:t>Prima</w:t>
-      </w:r>
+        <w:t xml:space="preserve">Prima </w:t>
+      </w:r>
+      <w:proofErr w:type="spellStart"/>
+      <w:r>
+        <w:rPr>
+          <w:rFonts w:ascii="Times New Roman" w:hAnsi="Times New Roman" w:cs="Times New Roman"/>
+          <w:b/>
+          <w:bCs/>
+          <w:sz w:val="24"/>
+          <w:szCs w:val="24"/>
+        </w:rPr>
+        <w:t>formă</w:t>
+      </w:r>
+      <w:proofErr w:type="spellEnd"/>
       <w:r>
         <w:rPr>
           <w:rFonts w:ascii="Times New Roman" w:hAnsi="Times New Roman" w:cs="Times New Roman"/>
@@ -7746,6 +7922,903 @@
           <w:sz w:val="24"/>
           <w:szCs w:val="24"/>
         </w:rPr>
+        <w:t>normală</w:t>
+      </w:r>
+      <w:proofErr w:type="spellEnd"/>
+      <w:r>
+        <w:rPr>
+          <w:rFonts w:ascii="Times New Roman" w:hAnsi="Times New Roman" w:cs="Times New Roman"/>
+          <w:b/>
+          <w:bCs/>
+          <w:sz w:val="24"/>
+          <w:szCs w:val="24"/>
+        </w:rPr>
+        <w:t xml:space="preserve"> (FN1</w:t>
+      </w:r>
+      <w:proofErr w:type="gramStart"/>
+      <w:r>
+        <w:rPr>
+          <w:rFonts w:ascii="Times New Roman" w:hAnsi="Times New Roman" w:cs="Times New Roman"/>
+          <w:b/>
+          <w:bCs/>
+          <w:sz w:val="24"/>
+          <w:szCs w:val="24"/>
+        </w:rPr>
+        <w:t>)</w:t>
+      </w:r>
+      <w:r>
+        <w:rPr>
+          <w:rFonts w:ascii="Times New Roman" w:hAnsi="Times New Roman" w:cs="Times New Roman"/>
+          <w:b/>
+          <w:bCs/>
+          <w:sz w:val="24"/>
+          <w:szCs w:val="24"/>
+        </w:rPr>
+        <w:t xml:space="preserve"> :</w:t>
+      </w:r>
+      <w:proofErr w:type="gramEnd"/>
+    </w:p>
+    <w:p>
+      <w:pPr>
+        <w:spacing w:line="276" w:lineRule="auto"/>
+        <w:jc w:val="both"/>
+        <w:rPr>
+          <w:rFonts w:ascii="Times New Roman" w:hAnsi="Times New Roman" w:cs="Times New Roman"/>
+          <w:b/>
+          <w:bCs/>
+          <w:sz w:val="24"/>
+          <w:szCs w:val="24"/>
+        </w:rPr>
+      </w:pPr>
+      <w:r>
+        <w:rPr>
+          <w:rFonts w:ascii="Times New Roman" w:hAnsi="Times New Roman" w:cs="Times New Roman"/>
+          <w:sz w:val="24"/>
+          <w:szCs w:val="24"/>
+        </w:rPr>
+        <w:t xml:space="preserve">O </w:t>
+      </w:r>
+      <w:proofErr w:type="spellStart"/>
+      <w:r>
+        <w:rPr>
+          <w:rFonts w:ascii="Times New Roman" w:hAnsi="Times New Roman" w:cs="Times New Roman"/>
+          <w:sz w:val="24"/>
+          <w:szCs w:val="24"/>
+        </w:rPr>
+        <w:t>relaţie</w:t>
+      </w:r>
+      <w:proofErr w:type="spellEnd"/>
+      <w:r>
+        <w:rPr>
+          <w:rFonts w:ascii="Times New Roman" w:hAnsi="Times New Roman" w:cs="Times New Roman"/>
+          <w:sz w:val="24"/>
+          <w:szCs w:val="24"/>
+        </w:rPr>
+        <w:t xml:space="preserve"> </w:t>
+      </w:r>
+      <w:proofErr w:type="spellStart"/>
+      <w:r>
+        <w:rPr>
+          <w:rFonts w:ascii="Times New Roman" w:hAnsi="Times New Roman" w:cs="Times New Roman"/>
+          <w:sz w:val="24"/>
+          <w:szCs w:val="24"/>
+        </w:rPr>
+        <w:t>este</w:t>
+      </w:r>
+      <w:proofErr w:type="spellEnd"/>
+      <w:r>
+        <w:rPr>
+          <w:rFonts w:ascii="Times New Roman" w:hAnsi="Times New Roman" w:cs="Times New Roman"/>
+          <w:sz w:val="24"/>
+          <w:szCs w:val="24"/>
+        </w:rPr>
+        <w:t xml:space="preserve"> </w:t>
+      </w:r>
+      <w:proofErr w:type="spellStart"/>
+      <w:r>
+        <w:rPr>
+          <w:rFonts w:ascii="Times New Roman" w:hAnsi="Times New Roman" w:cs="Times New Roman"/>
+          <w:sz w:val="24"/>
+          <w:szCs w:val="24"/>
+        </w:rPr>
+        <w:t>în</w:t>
+      </w:r>
+      <w:proofErr w:type="spellEnd"/>
+      <w:r>
+        <w:rPr>
+          <w:rFonts w:ascii="Times New Roman" w:hAnsi="Times New Roman" w:cs="Times New Roman"/>
+          <w:sz w:val="24"/>
+          <w:szCs w:val="24"/>
+        </w:rPr>
+        <w:t xml:space="preserve"> FN1 </w:t>
+      </w:r>
+      <w:proofErr w:type="spellStart"/>
+      <w:r>
+        <w:rPr>
+          <w:rFonts w:ascii="Times New Roman" w:hAnsi="Times New Roman" w:cs="Times New Roman"/>
+          <w:sz w:val="24"/>
+          <w:szCs w:val="24"/>
+        </w:rPr>
+        <w:t>dacă</w:t>
+      </w:r>
+      <w:proofErr w:type="spellEnd"/>
+      <w:r>
+        <w:rPr>
+          <w:rFonts w:ascii="Times New Roman" w:hAnsi="Times New Roman" w:cs="Times New Roman"/>
+          <w:sz w:val="24"/>
+          <w:szCs w:val="24"/>
+        </w:rPr>
+        <w:t xml:space="preserve"> </w:t>
+      </w:r>
+      <w:proofErr w:type="spellStart"/>
+      <w:r>
+        <w:rPr>
+          <w:rFonts w:ascii="Times New Roman" w:hAnsi="Times New Roman" w:cs="Times New Roman"/>
+          <w:sz w:val="24"/>
+          <w:szCs w:val="24"/>
+        </w:rPr>
+        <w:t>domeniile</w:t>
+      </w:r>
+      <w:proofErr w:type="spellEnd"/>
+      <w:r>
+        <w:rPr>
+          <w:rFonts w:ascii="Times New Roman" w:hAnsi="Times New Roman" w:cs="Times New Roman"/>
+          <w:sz w:val="24"/>
+          <w:szCs w:val="24"/>
+        </w:rPr>
+        <w:t xml:space="preserve"> pe care sunt definite </w:t>
+      </w:r>
+      <w:proofErr w:type="spellStart"/>
+      <w:r>
+        <w:rPr>
+          <w:rFonts w:ascii="Times New Roman" w:hAnsi="Times New Roman" w:cs="Times New Roman"/>
+          <w:sz w:val="24"/>
+          <w:szCs w:val="24"/>
+        </w:rPr>
+        <w:t>atributele</w:t>
+      </w:r>
+      <w:proofErr w:type="spellEnd"/>
+      <w:r>
+        <w:rPr>
+          <w:rFonts w:ascii="Times New Roman" w:hAnsi="Times New Roman" w:cs="Times New Roman"/>
+          <w:sz w:val="24"/>
+          <w:szCs w:val="24"/>
+        </w:rPr>
+        <w:t xml:space="preserve"> </w:t>
+      </w:r>
+      <w:proofErr w:type="spellStart"/>
+      <w:r>
+        <w:rPr>
+          <w:rFonts w:ascii="Times New Roman" w:hAnsi="Times New Roman" w:cs="Times New Roman"/>
+          <w:sz w:val="24"/>
+          <w:szCs w:val="24"/>
+        </w:rPr>
+        <w:t>relaţiei</w:t>
+      </w:r>
+      <w:proofErr w:type="spellEnd"/>
+      <w:r>
+        <w:rPr>
+          <w:rFonts w:ascii="Times New Roman" w:hAnsi="Times New Roman" w:cs="Times New Roman"/>
+          <w:sz w:val="24"/>
+          <w:szCs w:val="24"/>
+        </w:rPr>
+        <w:t xml:space="preserve"> sunt </w:t>
+      </w:r>
+      <w:proofErr w:type="spellStart"/>
+      <w:r>
+        <w:rPr>
+          <w:rFonts w:ascii="Times New Roman" w:hAnsi="Times New Roman" w:cs="Times New Roman"/>
+          <w:sz w:val="24"/>
+          <w:szCs w:val="24"/>
+        </w:rPr>
+        <w:t>constituite</w:t>
+      </w:r>
+      <w:proofErr w:type="spellEnd"/>
+      <w:r>
+        <w:rPr>
+          <w:rFonts w:ascii="Times New Roman" w:hAnsi="Times New Roman" w:cs="Times New Roman"/>
+          <w:sz w:val="24"/>
+          <w:szCs w:val="24"/>
+        </w:rPr>
+        <w:t xml:space="preserve"> </w:t>
+      </w:r>
+      <w:proofErr w:type="spellStart"/>
+      <w:r>
+        <w:rPr>
+          <w:rFonts w:ascii="Times New Roman" w:hAnsi="Times New Roman" w:cs="Times New Roman"/>
+          <w:sz w:val="24"/>
+          <w:szCs w:val="24"/>
+        </w:rPr>
+        <w:t>numai</w:t>
+      </w:r>
+      <w:proofErr w:type="spellEnd"/>
+      <w:r>
+        <w:rPr>
+          <w:rFonts w:ascii="Times New Roman" w:hAnsi="Times New Roman" w:cs="Times New Roman"/>
+          <w:sz w:val="24"/>
+          <w:szCs w:val="24"/>
+        </w:rPr>
+        <w:t xml:space="preserve"> din </w:t>
+      </w:r>
+      <w:proofErr w:type="spellStart"/>
+      <w:r>
+        <w:rPr>
+          <w:rFonts w:ascii="Times New Roman" w:hAnsi="Times New Roman" w:cs="Times New Roman"/>
+          <w:sz w:val="24"/>
+          <w:szCs w:val="24"/>
+        </w:rPr>
+        <w:t>valori</w:t>
+      </w:r>
+      <w:proofErr w:type="spellEnd"/>
+      <w:r>
+        <w:rPr>
+          <w:rFonts w:ascii="Times New Roman" w:hAnsi="Times New Roman" w:cs="Times New Roman"/>
+          <w:sz w:val="24"/>
+          <w:szCs w:val="24"/>
+        </w:rPr>
+        <w:t xml:space="preserve"> </w:t>
+      </w:r>
+      <w:proofErr w:type="spellStart"/>
+      <w:r>
+        <w:rPr>
+          <w:rFonts w:ascii="Times New Roman" w:hAnsi="Times New Roman" w:cs="Times New Roman"/>
+          <w:sz w:val="24"/>
+          <w:szCs w:val="24"/>
+        </w:rPr>
+        <w:t>atomice</w:t>
+      </w:r>
+      <w:proofErr w:type="spellEnd"/>
+      <w:r>
+        <w:rPr>
+          <w:rFonts w:ascii="Times New Roman" w:hAnsi="Times New Roman" w:cs="Times New Roman"/>
+          <w:sz w:val="24"/>
+          <w:szCs w:val="24"/>
+        </w:rPr>
+        <w:t xml:space="preserve">. Un </w:t>
+      </w:r>
+      <w:proofErr w:type="spellStart"/>
+      <w:r>
+        <w:rPr>
+          <w:rFonts w:ascii="Times New Roman" w:hAnsi="Times New Roman" w:cs="Times New Roman"/>
+          <w:sz w:val="24"/>
+          <w:szCs w:val="24"/>
+        </w:rPr>
+        <w:t>tuplu</w:t>
+      </w:r>
+      <w:proofErr w:type="spellEnd"/>
+      <w:r>
+        <w:rPr>
+          <w:rFonts w:ascii="Times New Roman" w:hAnsi="Times New Roman" w:cs="Times New Roman"/>
+          <w:sz w:val="24"/>
+          <w:szCs w:val="24"/>
+        </w:rPr>
+        <w:t xml:space="preserve"> nu </w:t>
+      </w:r>
+      <w:proofErr w:type="spellStart"/>
+      <w:r>
+        <w:rPr>
+          <w:rFonts w:ascii="Times New Roman" w:hAnsi="Times New Roman" w:cs="Times New Roman"/>
+          <w:sz w:val="24"/>
+          <w:szCs w:val="24"/>
+        </w:rPr>
+        <w:t>trebuie</w:t>
+      </w:r>
+      <w:proofErr w:type="spellEnd"/>
+      <w:r>
+        <w:rPr>
+          <w:rFonts w:ascii="Times New Roman" w:hAnsi="Times New Roman" w:cs="Times New Roman"/>
+          <w:sz w:val="24"/>
+          <w:szCs w:val="24"/>
+        </w:rPr>
+        <w:t xml:space="preserve"> </w:t>
+      </w:r>
+      <w:proofErr w:type="spellStart"/>
+      <w:r>
+        <w:rPr>
+          <w:rFonts w:ascii="Times New Roman" w:hAnsi="Times New Roman" w:cs="Times New Roman"/>
+          <w:sz w:val="24"/>
+          <w:szCs w:val="24"/>
+        </w:rPr>
+        <w:t>să</w:t>
+      </w:r>
+      <w:proofErr w:type="spellEnd"/>
+      <w:r>
+        <w:rPr>
+          <w:rFonts w:ascii="Times New Roman" w:hAnsi="Times New Roman" w:cs="Times New Roman"/>
+          <w:sz w:val="24"/>
+          <w:szCs w:val="24"/>
+        </w:rPr>
+        <w:t xml:space="preserve"> </w:t>
+      </w:r>
+      <w:proofErr w:type="spellStart"/>
+      <w:r>
+        <w:rPr>
+          <w:rFonts w:ascii="Times New Roman" w:hAnsi="Times New Roman" w:cs="Times New Roman"/>
+          <w:sz w:val="24"/>
+          <w:szCs w:val="24"/>
+        </w:rPr>
+        <w:t>conţină</w:t>
+      </w:r>
+      <w:proofErr w:type="spellEnd"/>
+      <w:r>
+        <w:rPr>
+          <w:rFonts w:ascii="Times New Roman" w:hAnsi="Times New Roman" w:cs="Times New Roman"/>
+          <w:sz w:val="24"/>
+          <w:szCs w:val="24"/>
+        </w:rPr>
+        <w:t xml:space="preserve"> </w:t>
+      </w:r>
+      <w:proofErr w:type="spellStart"/>
+      <w:r>
+        <w:rPr>
+          <w:rFonts w:ascii="Times New Roman" w:hAnsi="Times New Roman" w:cs="Times New Roman"/>
+          <w:sz w:val="24"/>
+          <w:szCs w:val="24"/>
+        </w:rPr>
+        <w:t>atribute</w:t>
+      </w:r>
+      <w:proofErr w:type="spellEnd"/>
+      <w:r>
+        <w:rPr>
+          <w:rFonts w:ascii="Times New Roman" w:hAnsi="Times New Roman" w:cs="Times New Roman"/>
+          <w:sz w:val="24"/>
+          <w:szCs w:val="24"/>
+        </w:rPr>
+        <w:t xml:space="preserve"> </w:t>
+      </w:r>
+      <w:proofErr w:type="spellStart"/>
+      <w:r>
+        <w:rPr>
+          <w:rFonts w:ascii="Times New Roman" w:hAnsi="Times New Roman" w:cs="Times New Roman"/>
+          <w:sz w:val="24"/>
+          <w:szCs w:val="24"/>
+        </w:rPr>
+        <w:t>sau</w:t>
+      </w:r>
+      <w:proofErr w:type="spellEnd"/>
+      <w:r>
+        <w:rPr>
+          <w:rFonts w:ascii="Times New Roman" w:hAnsi="Times New Roman" w:cs="Times New Roman"/>
+          <w:sz w:val="24"/>
+          <w:szCs w:val="24"/>
+        </w:rPr>
+        <w:t xml:space="preserve"> </w:t>
+      </w:r>
+      <w:proofErr w:type="spellStart"/>
+      <w:r>
+        <w:rPr>
+          <w:rFonts w:ascii="Times New Roman" w:hAnsi="Times New Roman" w:cs="Times New Roman"/>
+          <w:sz w:val="24"/>
+          <w:szCs w:val="24"/>
+        </w:rPr>
+        <w:t>grupuri</w:t>
+      </w:r>
+      <w:proofErr w:type="spellEnd"/>
+      <w:r>
+        <w:rPr>
+          <w:rFonts w:ascii="Times New Roman" w:hAnsi="Times New Roman" w:cs="Times New Roman"/>
+          <w:sz w:val="24"/>
+          <w:szCs w:val="24"/>
+        </w:rPr>
+        <w:t xml:space="preserve"> de </w:t>
+      </w:r>
+      <w:proofErr w:type="spellStart"/>
+      <w:r>
+        <w:rPr>
+          <w:rFonts w:ascii="Times New Roman" w:hAnsi="Times New Roman" w:cs="Times New Roman"/>
+          <w:sz w:val="24"/>
+          <w:szCs w:val="24"/>
+        </w:rPr>
+        <w:t>atribute</w:t>
+      </w:r>
+      <w:proofErr w:type="spellEnd"/>
+      <w:r>
+        <w:rPr>
+          <w:rFonts w:ascii="Times New Roman" w:hAnsi="Times New Roman" w:cs="Times New Roman"/>
+          <w:sz w:val="24"/>
+          <w:szCs w:val="24"/>
+        </w:rPr>
+        <w:t xml:space="preserve"> repetitive. </w:t>
+      </w:r>
+      <w:proofErr w:type="spellStart"/>
+      <w:r>
+        <w:rPr>
+          <w:rFonts w:ascii="Times New Roman" w:hAnsi="Times New Roman" w:cs="Times New Roman"/>
+          <w:sz w:val="24"/>
+          <w:szCs w:val="24"/>
+        </w:rPr>
+        <w:t>Aducerea</w:t>
+      </w:r>
+      <w:proofErr w:type="spellEnd"/>
+      <w:r>
+        <w:rPr>
+          <w:rFonts w:ascii="Times New Roman" w:hAnsi="Times New Roman" w:cs="Times New Roman"/>
+          <w:sz w:val="24"/>
+          <w:szCs w:val="24"/>
+        </w:rPr>
+        <w:t xml:space="preserve"> </w:t>
+      </w:r>
+      <w:proofErr w:type="spellStart"/>
+      <w:r>
+        <w:rPr>
+          <w:rFonts w:ascii="Times New Roman" w:hAnsi="Times New Roman" w:cs="Times New Roman"/>
+          <w:sz w:val="24"/>
+          <w:szCs w:val="24"/>
+        </w:rPr>
+        <w:t>relaţiilor</w:t>
+      </w:r>
+      <w:proofErr w:type="spellEnd"/>
+      <w:r>
+        <w:rPr>
+          <w:rFonts w:ascii="Times New Roman" w:hAnsi="Times New Roman" w:cs="Times New Roman"/>
+          <w:sz w:val="24"/>
+          <w:szCs w:val="24"/>
+        </w:rPr>
+        <w:t xml:space="preserve"> </w:t>
+      </w:r>
+      <w:proofErr w:type="spellStart"/>
+      <w:r>
+        <w:rPr>
+          <w:rFonts w:ascii="Times New Roman" w:hAnsi="Times New Roman" w:cs="Times New Roman"/>
+          <w:sz w:val="24"/>
+          <w:szCs w:val="24"/>
+        </w:rPr>
+        <w:t>în</w:t>
+      </w:r>
+      <w:proofErr w:type="spellEnd"/>
+      <w:r>
+        <w:rPr>
+          <w:rFonts w:ascii="Times New Roman" w:hAnsi="Times New Roman" w:cs="Times New Roman"/>
+          <w:sz w:val="24"/>
+          <w:szCs w:val="24"/>
+        </w:rPr>
+        <w:t xml:space="preserve"> FN1 </w:t>
+      </w:r>
+      <w:proofErr w:type="spellStart"/>
+      <w:r>
+        <w:rPr>
+          <w:rFonts w:ascii="Times New Roman" w:hAnsi="Times New Roman" w:cs="Times New Roman"/>
+          <w:sz w:val="24"/>
+          <w:szCs w:val="24"/>
+        </w:rPr>
+        <w:t>presupune</w:t>
+      </w:r>
+      <w:proofErr w:type="spellEnd"/>
+      <w:r>
+        <w:rPr>
+          <w:rFonts w:ascii="Times New Roman" w:hAnsi="Times New Roman" w:cs="Times New Roman"/>
+          <w:sz w:val="24"/>
+          <w:szCs w:val="24"/>
+        </w:rPr>
+        <w:t xml:space="preserve"> </w:t>
+      </w:r>
+      <w:proofErr w:type="spellStart"/>
+      <w:r>
+        <w:rPr>
+          <w:rFonts w:ascii="Times New Roman" w:hAnsi="Times New Roman" w:cs="Times New Roman"/>
+          <w:sz w:val="24"/>
+          <w:szCs w:val="24"/>
+        </w:rPr>
+        <w:t>eliminarea</w:t>
+      </w:r>
+      <w:proofErr w:type="spellEnd"/>
+      <w:r>
+        <w:rPr>
+          <w:rFonts w:ascii="Times New Roman" w:hAnsi="Times New Roman" w:cs="Times New Roman"/>
+          <w:sz w:val="24"/>
+          <w:szCs w:val="24"/>
+        </w:rPr>
+        <w:t xml:space="preserve"> </w:t>
+      </w:r>
+      <w:proofErr w:type="spellStart"/>
+      <w:r>
+        <w:rPr>
+          <w:rFonts w:ascii="Times New Roman" w:hAnsi="Times New Roman" w:cs="Times New Roman"/>
+          <w:sz w:val="24"/>
+          <w:szCs w:val="24"/>
+        </w:rPr>
+        <w:t>atributelor</w:t>
+      </w:r>
+      <w:proofErr w:type="spellEnd"/>
+      <w:r>
+        <w:rPr>
+          <w:rFonts w:ascii="Times New Roman" w:hAnsi="Times New Roman" w:cs="Times New Roman"/>
+          <w:sz w:val="24"/>
+          <w:szCs w:val="24"/>
+        </w:rPr>
+        <w:t xml:space="preserve"> </w:t>
+      </w:r>
+      <w:proofErr w:type="spellStart"/>
+      <w:r>
+        <w:rPr>
+          <w:rFonts w:ascii="Times New Roman" w:hAnsi="Times New Roman" w:cs="Times New Roman"/>
+          <w:sz w:val="24"/>
+          <w:szCs w:val="24"/>
+        </w:rPr>
+        <w:t>compuse</w:t>
+      </w:r>
+      <w:proofErr w:type="spellEnd"/>
+      <w:r>
+        <w:rPr>
+          <w:rFonts w:ascii="Times New Roman" w:hAnsi="Times New Roman" w:cs="Times New Roman"/>
+          <w:sz w:val="24"/>
+          <w:szCs w:val="24"/>
+        </w:rPr>
+        <w:t xml:space="preserve"> </w:t>
+      </w:r>
+      <w:proofErr w:type="spellStart"/>
+      <w:r>
+        <w:rPr>
+          <w:rFonts w:ascii="Times New Roman" w:hAnsi="Times New Roman" w:cs="Times New Roman"/>
+          <w:sz w:val="24"/>
+          <w:szCs w:val="24"/>
+        </w:rPr>
+        <w:t>şi</w:t>
+      </w:r>
+      <w:proofErr w:type="spellEnd"/>
+      <w:r>
+        <w:rPr>
+          <w:rFonts w:ascii="Times New Roman" w:hAnsi="Times New Roman" w:cs="Times New Roman"/>
+          <w:sz w:val="24"/>
+          <w:szCs w:val="24"/>
+        </w:rPr>
+        <w:t xml:space="preserve"> a </w:t>
+      </w:r>
+      <w:proofErr w:type="spellStart"/>
+      <w:r>
+        <w:rPr>
+          <w:rFonts w:ascii="Times New Roman" w:hAnsi="Times New Roman" w:cs="Times New Roman"/>
+          <w:sz w:val="24"/>
+          <w:szCs w:val="24"/>
+        </w:rPr>
+        <w:t>celor</w:t>
+      </w:r>
+      <w:proofErr w:type="spellEnd"/>
+      <w:r>
+        <w:rPr>
+          <w:rFonts w:ascii="Times New Roman" w:hAnsi="Times New Roman" w:cs="Times New Roman"/>
+          <w:sz w:val="24"/>
+          <w:szCs w:val="24"/>
+        </w:rPr>
+        <w:t xml:space="preserve"> repetitive.</w:t>
+      </w:r>
+    </w:p>
+    <w:p>
+      <w:pPr>
+        <w:spacing w:line="276" w:lineRule="auto"/>
+        <w:jc w:val="both"/>
+        <w:rPr>
+          <w:rFonts w:ascii="Times New Roman" w:hAnsi="Times New Roman" w:cs="Times New Roman"/>
+          <w:sz w:val="24"/>
+          <w:szCs w:val="24"/>
+        </w:rPr>
+      </w:pPr>
+      <w:proofErr w:type="spellStart"/>
+      <w:r>
+        <w:rPr>
+          <w:rFonts w:ascii="Times New Roman" w:hAnsi="Times New Roman" w:cs="Times New Roman"/>
+          <w:sz w:val="24"/>
+          <w:szCs w:val="24"/>
+        </w:rPr>
+        <w:t>Deoarece</w:t>
+      </w:r>
+      <w:proofErr w:type="spellEnd"/>
+      <w:r>
+        <w:rPr>
+          <w:rFonts w:ascii="Times New Roman" w:hAnsi="Times New Roman" w:cs="Times New Roman"/>
+          <w:sz w:val="24"/>
+          <w:szCs w:val="24"/>
+        </w:rPr>
+        <w:t xml:space="preserve"> o </w:t>
+      </w:r>
+      <w:proofErr w:type="spellStart"/>
+      <w:r>
+        <w:rPr>
+          <w:rFonts w:ascii="Times New Roman" w:hAnsi="Times New Roman" w:cs="Times New Roman"/>
+          <w:sz w:val="24"/>
+          <w:szCs w:val="24"/>
+        </w:rPr>
+        <w:t>comand</w:t>
+      </w:r>
+      <w:proofErr w:type="spellEnd"/>
+      <w:r>
+        <w:rPr>
+          <w:rFonts w:ascii="Times New Roman" w:hAnsi="Times New Roman" w:cs="Times New Roman"/>
+          <w:sz w:val="24"/>
+          <w:szCs w:val="24"/>
+          <w:lang w:val="ro-RO"/>
+        </w:rPr>
+        <w:t>ă</w:t>
+      </w:r>
+      <w:r>
+        <w:rPr>
+          <w:rFonts w:ascii="Times New Roman" w:hAnsi="Times New Roman" w:cs="Times New Roman"/>
+          <w:sz w:val="24"/>
+          <w:szCs w:val="24"/>
+        </w:rPr>
+        <w:t xml:space="preserve"> </w:t>
+      </w:r>
+      <w:proofErr w:type="spellStart"/>
+      <w:r>
+        <w:rPr>
+          <w:rFonts w:ascii="Times New Roman" w:hAnsi="Times New Roman" w:cs="Times New Roman"/>
+          <w:sz w:val="24"/>
+          <w:szCs w:val="24"/>
+        </w:rPr>
+        <w:t>poate</w:t>
+      </w:r>
+      <w:proofErr w:type="spellEnd"/>
+      <w:r>
+        <w:rPr>
+          <w:rFonts w:ascii="Times New Roman" w:hAnsi="Times New Roman" w:cs="Times New Roman"/>
+          <w:sz w:val="24"/>
+          <w:szCs w:val="24"/>
+        </w:rPr>
+        <w:t xml:space="preserve"> </w:t>
+      </w:r>
+      <w:proofErr w:type="spellStart"/>
+      <w:r>
+        <w:rPr>
+          <w:rFonts w:ascii="Times New Roman" w:hAnsi="Times New Roman" w:cs="Times New Roman"/>
+          <w:sz w:val="24"/>
+          <w:szCs w:val="24"/>
+        </w:rPr>
+        <w:t>avea</w:t>
+      </w:r>
+      <w:proofErr w:type="spellEnd"/>
+      <w:r>
+        <w:rPr>
+          <w:rFonts w:ascii="Times New Roman" w:hAnsi="Times New Roman" w:cs="Times New Roman"/>
+          <w:sz w:val="24"/>
+          <w:szCs w:val="24"/>
+        </w:rPr>
+        <w:t xml:space="preserve"> </w:t>
+      </w:r>
+      <w:proofErr w:type="spellStart"/>
+      <w:r>
+        <w:rPr>
+          <w:rFonts w:ascii="Times New Roman" w:hAnsi="Times New Roman" w:cs="Times New Roman"/>
+          <w:sz w:val="24"/>
+          <w:szCs w:val="24"/>
+        </w:rPr>
+        <w:t>unul</w:t>
+      </w:r>
+      <w:proofErr w:type="spellEnd"/>
+      <w:r>
+        <w:rPr>
+          <w:rFonts w:ascii="Times New Roman" w:hAnsi="Times New Roman" w:cs="Times New Roman"/>
+          <w:sz w:val="24"/>
+          <w:szCs w:val="24"/>
+        </w:rPr>
+        <w:t xml:space="preserve"> </w:t>
+      </w:r>
+      <w:proofErr w:type="spellStart"/>
+      <w:r>
+        <w:rPr>
+          <w:rFonts w:ascii="Times New Roman" w:hAnsi="Times New Roman" w:cs="Times New Roman"/>
+          <w:sz w:val="24"/>
+          <w:szCs w:val="24"/>
+        </w:rPr>
+        <w:t>sau</w:t>
+      </w:r>
+      <w:proofErr w:type="spellEnd"/>
+      <w:r>
+        <w:rPr>
+          <w:rFonts w:ascii="Times New Roman" w:hAnsi="Times New Roman" w:cs="Times New Roman"/>
+          <w:sz w:val="24"/>
+          <w:szCs w:val="24"/>
+        </w:rPr>
+        <w:t xml:space="preserve"> </w:t>
+      </w:r>
+      <w:proofErr w:type="spellStart"/>
+      <w:r>
+        <w:rPr>
+          <w:rFonts w:ascii="Times New Roman" w:hAnsi="Times New Roman" w:cs="Times New Roman"/>
+          <w:sz w:val="24"/>
+          <w:szCs w:val="24"/>
+        </w:rPr>
+        <w:t>mai</w:t>
+      </w:r>
+      <w:proofErr w:type="spellEnd"/>
+      <w:r>
+        <w:rPr>
+          <w:rFonts w:ascii="Times New Roman" w:hAnsi="Times New Roman" w:cs="Times New Roman"/>
+          <w:sz w:val="24"/>
+          <w:szCs w:val="24"/>
+        </w:rPr>
+        <w:t xml:space="preserve"> </w:t>
+      </w:r>
+      <w:proofErr w:type="spellStart"/>
+      <w:r>
+        <w:rPr>
+          <w:rFonts w:ascii="Times New Roman" w:hAnsi="Times New Roman" w:cs="Times New Roman"/>
+          <w:sz w:val="24"/>
+          <w:szCs w:val="24"/>
+        </w:rPr>
+        <w:t>multe</w:t>
+      </w:r>
+      <w:proofErr w:type="spellEnd"/>
+      <w:r>
+        <w:rPr>
+          <w:rFonts w:ascii="Times New Roman" w:hAnsi="Times New Roman" w:cs="Times New Roman"/>
+          <w:sz w:val="24"/>
+          <w:szCs w:val="24"/>
+        </w:rPr>
+        <w:t xml:space="preserve"> </w:t>
+      </w:r>
+      <w:proofErr w:type="spellStart"/>
+      <w:r>
+        <w:rPr>
+          <w:rFonts w:ascii="Times New Roman" w:hAnsi="Times New Roman" w:cs="Times New Roman"/>
+          <w:sz w:val="24"/>
+          <w:szCs w:val="24"/>
+        </w:rPr>
+        <w:t>produse</w:t>
+      </w:r>
+      <w:proofErr w:type="spellEnd"/>
+      <w:r>
+        <w:rPr>
+          <w:rFonts w:ascii="Times New Roman" w:hAnsi="Times New Roman" w:cs="Times New Roman"/>
+          <w:sz w:val="24"/>
+          <w:szCs w:val="24"/>
+        </w:rPr>
+        <w:t xml:space="preserve">, </w:t>
+      </w:r>
+      <w:proofErr w:type="spellStart"/>
+      <w:r>
+        <w:rPr>
+          <w:rFonts w:ascii="Times New Roman" w:hAnsi="Times New Roman" w:cs="Times New Roman"/>
+          <w:sz w:val="24"/>
+          <w:szCs w:val="24"/>
+        </w:rPr>
+        <w:t>informaţiile</w:t>
+      </w:r>
+      <w:proofErr w:type="spellEnd"/>
+      <w:r>
+        <w:rPr>
+          <w:rFonts w:ascii="Times New Roman" w:hAnsi="Times New Roman" w:cs="Times New Roman"/>
+          <w:sz w:val="24"/>
+          <w:szCs w:val="24"/>
+        </w:rPr>
+        <w:t xml:space="preserve"> legate de </w:t>
+      </w:r>
+      <w:proofErr w:type="spellStart"/>
+      <w:r>
+        <w:rPr>
+          <w:rFonts w:ascii="Times New Roman" w:hAnsi="Times New Roman" w:cs="Times New Roman"/>
+          <w:sz w:val="24"/>
+          <w:szCs w:val="24"/>
+        </w:rPr>
+        <w:t>produse</w:t>
+      </w:r>
+      <w:proofErr w:type="spellEnd"/>
+      <w:r>
+        <w:rPr>
+          <w:rFonts w:ascii="Times New Roman" w:hAnsi="Times New Roman" w:cs="Times New Roman"/>
+          <w:sz w:val="24"/>
+          <w:szCs w:val="24"/>
+        </w:rPr>
+        <w:t xml:space="preserve"> </w:t>
+      </w:r>
+      <w:proofErr w:type="spellStart"/>
+      <w:r>
+        <w:rPr>
+          <w:rFonts w:ascii="Times New Roman" w:hAnsi="Times New Roman" w:cs="Times New Roman"/>
+          <w:sz w:val="24"/>
+          <w:szCs w:val="24"/>
+        </w:rPr>
+        <w:t>vor</w:t>
+      </w:r>
+      <w:proofErr w:type="spellEnd"/>
+      <w:r>
+        <w:rPr>
+          <w:rFonts w:ascii="Times New Roman" w:hAnsi="Times New Roman" w:cs="Times New Roman"/>
+          <w:sz w:val="24"/>
+          <w:szCs w:val="24"/>
+        </w:rPr>
+        <w:t xml:space="preserve"> fi separate </w:t>
+      </w:r>
+      <w:proofErr w:type="spellStart"/>
+      <w:r>
+        <w:rPr>
+          <w:rFonts w:ascii="Times New Roman" w:hAnsi="Times New Roman" w:cs="Times New Roman"/>
+          <w:sz w:val="24"/>
+          <w:szCs w:val="24"/>
+        </w:rPr>
+        <w:t>într</w:t>
+      </w:r>
+      <w:proofErr w:type="spellEnd"/>
+      <w:r>
+        <w:rPr>
+          <w:rFonts w:ascii="Times New Roman" w:hAnsi="Times New Roman" w:cs="Times New Roman"/>
+          <w:sz w:val="24"/>
+          <w:szCs w:val="24"/>
+        </w:rPr>
+        <w:t xml:space="preserve">-un alt </w:t>
+      </w:r>
+      <w:proofErr w:type="spellStart"/>
+      <w:r>
+        <w:rPr>
+          <w:rFonts w:ascii="Times New Roman" w:hAnsi="Times New Roman" w:cs="Times New Roman"/>
+          <w:sz w:val="24"/>
+          <w:szCs w:val="24"/>
+        </w:rPr>
+        <w:t>tabel</w:t>
+      </w:r>
+      <w:proofErr w:type="spellEnd"/>
+      <w:r>
+        <w:rPr>
+          <w:rFonts w:ascii="Times New Roman" w:hAnsi="Times New Roman" w:cs="Times New Roman"/>
+          <w:sz w:val="24"/>
+          <w:szCs w:val="24"/>
+        </w:rPr>
+        <w:t>.</w:t>
+      </w:r>
+    </w:p>
+    <w:p>
+      <w:pPr>
+        <w:spacing w:line="276" w:lineRule="auto"/>
+        <w:jc w:val="both"/>
+        <w:rPr>
+          <w:rFonts w:ascii="Times New Roman" w:hAnsi="Times New Roman" w:cs="Times New Roman"/>
+          <w:sz w:val="24"/>
+          <w:szCs w:val="24"/>
+        </w:rPr>
+      </w:pPr>
+    </w:p>
+    <w:p>
+      <w:pPr>
+        <w:spacing w:line="276" w:lineRule="auto"/>
+        <w:jc w:val="both"/>
+        <w:rPr>
+          <w:rFonts w:ascii="Times New Roman" w:hAnsi="Times New Roman" w:cs="Times New Roman"/>
+          <w:b/>
+          <w:bCs/>
+          <w:sz w:val="24"/>
+          <w:szCs w:val="24"/>
+        </w:rPr>
+      </w:pPr>
+      <w:r>
+        <w:rPr>
+          <w:rFonts w:ascii="Times New Roman" w:hAnsi="Times New Roman" w:cs="Times New Roman"/>
+          <w:b/>
+          <w:bCs/>
+          <w:sz w:val="24"/>
+          <w:szCs w:val="24"/>
+        </w:rPr>
+        <w:t xml:space="preserve">A </w:t>
+      </w:r>
+      <w:proofErr w:type="spellStart"/>
+      <w:r>
+        <w:rPr>
+          <w:rFonts w:ascii="Times New Roman" w:hAnsi="Times New Roman" w:cs="Times New Roman"/>
+          <w:b/>
+          <w:bCs/>
+          <w:sz w:val="24"/>
+          <w:szCs w:val="24"/>
+        </w:rPr>
+        <w:t>doua</w:t>
+      </w:r>
+      <w:proofErr w:type="spellEnd"/>
+      <w:r>
+        <w:rPr>
+          <w:rFonts w:ascii="Times New Roman" w:hAnsi="Times New Roman" w:cs="Times New Roman"/>
+          <w:b/>
+          <w:bCs/>
+          <w:sz w:val="24"/>
+          <w:szCs w:val="24"/>
+        </w:rPr>
+        <w:t xml:space="preserve"> </w:t>
+      </w:r>
+      <w:proofErr w:type="spellStart"/>
+      <w:r>
+        <w:rPr>
+          <w:rFonts w:ascii="Times New Roman" w:hAnsi="Times New Roman" w:cs="Times New Roman"/>
+          <w:b/>
+          <w:bCs/>
+          <w:sz w:val="24"/>
+          <w:szCs w:val="24"/>
+        </w:rPr>
         <w:t>formă</w:t>
       </w:r>
       <w:proofErr w:type="spellEnd"/>
@@ -7779,7 +8852,18 @@
           <w:sz w:val="24"/>
           <w:szCs w:val="24"/>
         </w:rPr>
-        <w:t xml:space="preserve"> (FN1)</w:t>
+        <w:t xml:space="preserve"> (FN2</w:t>
+      </w:r>
+      <w:proofErr w:type="gramStart"/>
+      <w:r>
+        <w:rPr>
+          <w:rFonts w:ascii="Times New Roman" w:hAnsi="Times New Roman" w:cs="Times New Roman"/>
+          <w:b/>
+          <w:bCs/>
+          <w:sz w:val="24"/>
+          <w:szCs w:val="24"/>
+        </w:rPr>
+        <w:t>)</w:t>
       </w:r>
       <w:r>
         <w:rPr>
@@ -7791,929 +8875,7 @@
         </w:rPr>
         <w:t xml:space="preserve"> :</w:t>
       </w:r>
-    </w:p>
-    <w:p>
-      <w:pPr>
-        <w:spacing w:line="276" w:lineRule="auto"/>
-        <w:jc w:val="both"/>
-        <w:rPr>
-          <w:rFonts w:ascii="Times New Roman" w:hAnsi="Times New Roman" w:cs="Times New Roman"/>
-          <w:b/>
-          <w:bCs/>
-          <w:sz w:val="24"/>
-          <w:szCs w:val="24"/>
-        </w:rPr>
-      </w:pPr>
-      <w:r>
-        <w:rPr>
-          <w:rFonts w:ascii="Times New Roman" w:hAnsi="Times New Roman" w:cs="Times New Roman"/>
-          <w:sz w:val="24"/>
-          <w:szCs w:val="24"/>
-        </w:rPr>
-        <w:t xml:space="preserve">O </w:t>
-      </w:r>
-      <w:proofErr w:type="spellStart"/>
-      <w:r>
-        <w:rPr>
-          <w:rFonts w:ascii="Times New Roman" w:hAnsi="Times New Roman" w:cs="Times New Roman"/>
-          <w:sz w:val="24"/>
-          <w:szCs w:val="24"/>
-        </w:rPr>
-        <w:t>relaţie</w:t>
-      </w:r>
-      <w:proofErr w:type="spellEnd"/>
-      <w:r>
-        <w:rPr>
-          <w:rFonts w:ascii="Times New Roman" w:hAnsi="Times New Roman" w:cs="Times New Roman"/>
-          <w:sz w:val="24"/>
-          <w:szCs w:val="24"/>
-        </w:rPr>
-        <w:t xml:space="preserve"> </w:t>
-      </w:r>
-      <w:proofErr w:type="spellStart"/>
-      <w:r>
-        <w:rPr>
-          <w:rFonts w:ascii="Times New Roman" w:hAnsi="Times New Roman" w:cs="Times New Roman"/>
-          <w:sz w:val="24"/>
-          <w:szCs w:val="24"/>
-        </w:rPr>
-        <w:t>este</w:t>
-      </w:r>
-      <w:proofErr w:type="spellEnd"/>
-      <w:r>
-        <w:rPr>
-          <w:rFonts w:ascii="Times New Roman" w:hAnsi="Times New Roman" w:cs="Times New Roman"/>
-          <w:sz w:val="24"/>
-          <w:szCs w:val="24"/>
-        </w:rPr>
-        <w:t xml:space="preserve"> </w:t>
-      </w:r>
-      <w:proofErr w:type="spellStart"/>
-      <w:r>
-        <w:rPr>
-          <w:rFonts w:ascii="Times New Roman" w:hAnsi="Times New Roman" w:cs="Times New Roman"/>
-          <w:sz w:val="24"/>
-          <w:szCs w:val="24"/>
-        </w:rPr>
-        <w:t>în</w:t>
-      </w:r>
-      <w:proofErr w:type="spellEnd"/>
-      <w:r>
-        <w:rPr>
-          <w:rFonts w:ascii="Times New Roman" w:hAnsi="Times New Roman" w:cs="Times New Roman"/>
-          <w:sz w:val="24"/>
-          <w:szCs w:val="24"/>
-        </w:rPr>
-        <w:t xml:space="preserve"> FN1 </w:t>
-      </w:r>
-      <w:proofErr w:type="spellStart"/>
-      <w:r>
-        <w:rPr>
-          <w:rFonts w:ascii="Times New Roman" w:hAnsi="Times New Roman" w:cs="Times New Roman"/>
-          <w:sz w:val="24"/>
-          <w:szCs w:val="24"/>
-        </w:rPr>
-        <w:t>dacă</w:t>
-      </w:r>
-      <w:proofErr w:type="spellEnd"/>
-      <w:r>
-        <w:rPr>
-          <w:rFonts w:ascii="Times New Roman" w:hAnsi="Times New Roman" w:cs="Times New Roman"/>
-          <w:sz w:val="24"/>
-          <w:szCs w:val="24"/>
-        </w:rPr>
-        <w:t xml:space="preserve"> </w:t>
-      </w:r>
-      <w:proofErr w:type="spellStart"/>
-      <w:r>
-        <w:rPr>
-          <w:rFonts w:ascii="Times New Roman" w:hAnsi="Times New Roman" w:cs="Times New Roman"/>
-          <w:sz w:val="24"/>
-          <w:szCs w:val="24"/>
-        </w:rPr>
-        <w:t>domeniile</w:t>
-      </w:r>
-      <w:proofErr w:type="spellEnd"/>
-      <w:r>
-        <w:rPr>
-          <w:rFonts w:ascii="Times New Roman" w:hAnsi="Times New Roman" w:cs="Times New Roman"/>
-          <w:sz w:val="24"/>
-          <w:szCs w:val="24"/>
-        </w:rPr>
-        <w:t xml:space="preserve"> pe care sunt definite </w:t>
-      </w:r>
-      <w:proofErr w:type="spellStart"/>
-      <w:r>
-        <w:rPr>
-          <w:rFonts w:ascii="Times New Roman" w:hAnsi="Times New Roman" w:cs="Times New Roman"/>
-          <w:sz w:val="24"/>
-          <w:szCs w:val="24"/>
-        </w:rPr>
-        <w:t>atributele</w:t>
-      </w:r>
-      <w:proofErr w:type="spellEnd"/>
-      <w:r>
-        <w:rPr>
-          <w:rFonts w:ascii="Times New Roman" w:hAnsi="Times New Roman" w:cs="Times New Roman"/>
-          <w:sz w:val="24"/>
-          <w:szCs w:val="24"/>
-        </w:rPr>
-        <w:t xml:space="preserve"> </w:t>
-      </w:r>
-      <w:proofErr w:type="spellStart"/>
-      <w:r>
-        <w:rPr>
-          <w:rFonts w:ascii="Times New Roman" w:hAnsi="Times New Roman" w:cs="Times New Roman"/>
-          <w:sz w:val="24"/>
-          <w:szCs w:val="24"/>
-        </w:rPr>
-        <w:t>relaţiei</w:t>
-      </w:r>
-      <w:proofErr w:type="spellEnd"/>
-      <w:r>
-        <w:rPr>
-          <w:rFonts w:ascii="Times New Roman" w:hAnsi="Times New Roman" w:cs="Times New Roman"/>
-          <w:sz w:val="24"/>
-          <w:szCs w:val="24"/>
-        </w:rPr>
-        <w:t xml:space="preserve"> sunt </w:t>
-      </w:r>
-      <w:proofErr w:type="spellStart"/>
-      <w:r>
-        <w:rPr>
-          <w:rFonts w:ascii="Times New Roman" w:hAnsi="Times New Roman" w:cs="Times New Roman"/>
-          <w:sz w:val="24"/>
-          <w:szCs w:val="24"/>
-        </w:rPr>
-        <w:t>constituite</w:t>
-      </w:r>
-      <w:proofErr w:type="spellEnd"/>
-      <w:r>
-        <w:rPr>
-          <w:rFonts w:ascii="Times New Roman" w:hAnsi="Times New Roman" w:cs="Times New Roman"/>
-          <w:sz w:val="24"/>
-          <w:szCs w:val="24"/>
-        </w:rPr>
-        <w:t xml:space="preserve"> </w:t>
-      </w:r>
-      <w:proofErr w:type="spellStart"/>
-      <w:r>
-        <w:rPr>
-          <w:rFonts w:ascii="Times New Roman" w:hAnsi="Times New Roman" w:cs="Times New Roman"/>
-          <w:sz w:val="24"/>
-          <w:szCs w:val="24"/>
-        </w:rPr>
-        <w:t>numai</w:t>
-      </w:r>
-      <w:proofErr w:type="spellEnd"/>
-      <w:r>
-        <w:rPr>
-          <w:rFonts w:ascii="Times New Roman" w:hAnsi="Times New Roman" w:cs="Times New Roman"/>
-          <w:sz w:val="24"/>
-          <w:szCs w:val="24"/>
-        </w:rPr>
-        <w:t xml:space="preserve"> din </w:t>
-      </w:r>
-      <w:proofErr w:type="spellStart"/>
-      <w:r>
-        <w:rPr>
-          <w:rFonts w:ascii="Times New Roman" w:hAnsi="Times New Roman" w:cs="Times New Roman"/>
-          <w:sz w:val="24"/>
-          <w:szCs w:val="24"/>
-        </w:rPr>
-        <w:t>valori</w:t>
-      </w:r>
-      <w:proofErr w:type="spellEnd"/>
-      <w:r>
-        <w:rPr>
-          <w:rFonts w:ascii="Times New Roman" w:hAnsi="Times New Roman" w:cs="Times New Roman"/>
-          <w:sz w:val="24"/>
-          <w:szCs w:val="24"/>
-        </w:rPr>
-        <w:t xml:space="preserve"> </w:t>
-      </w:r>
-      <w:proofErr w:type="spellStart"/>
-      <w:r>
-        <w:rPr>
-          <w:rFonts w:ascii="Times New Roman" w:hAnsi="Times New Roman" w:cs="Times New Roman"/>
-          <w:sz w:val="24"/>
-          <w:szCs w:val="24"/>
-        </w:rPr>
-        <w:t>atomice</w:t>
-      </w:r>
-      <w:proofErr w:type="spellEnd"/>
-      <w:r>
-        <w:rPr>
-          <w:rFonts w:ascii="Times New Roman" w:hAnsi="Times New Roman" w:cs="Times New Roman"/>
-          <w:sz w:val="24"/>
-          <w:szCs w:val="24"/>
-        </w:rPr>
-        <w:t xml:space="preserve">. Un </w:t>
-      </w:r>
-      <w:proofErr w:type="spellStart"/>
-      <w:r>
-        <w:rPr>
-          <w:rFonts w:ascii="Times New Roman" w:hAnsi="Times New Roman" w:cs="Times New Roman"/>
-          <w:sz w:val="24"/>
-          <w:szCs w:val="24"/>
-        </w:rPr>
-        <w:t>tuplu</w:t>
-      </w:r>
-      <w:proofErr w:type="spellEnd"/>
-      <w:r>
-        <w:rPr>
-          <w:rFonts w:ascii="Times New Roman" w:hAnsi="Times New Roman" w:cs="Times New Roman"/>
-          <w:sz w:val="24"/>
-          <w:szCs w:val="24"/>
-        </w:rPr>
-        <w:t xml:space="preserve"> nu </w:t>
-      </w:r>
-      <w:proofErr w:type="spellStart"/>
-      <w:r>
-        <w:rPr>
-          <w:rFonts w:ascii="Times New Roman" w:hAnsi="Times New Roman" w:cs="Times New Roman"/>
-          <w:sz w:val="24"/>
-          <w:szCs w:val="24"/>
-        </w:rPr>
-        <w:t>trebuie</w:t>
-      </w:r>
-      <w:proofErr w:type="spellEnd"/>
-      <w:r>
-        <w:rPr>
-          <w:rFonts w:ascii="Times New Roman" w:hAnsi="Times New Roman" w:cs="Times New Roman"/>
-          <w:sz w:val="24"/>
-          <w:szCs w:val="24"/>
-        </w:rPr>
-        <w:t xml:space="preserve"> </w:t>
-      </w:r>
-      <w:proofErr w:type="spellStart"/>
-      <w:r>
-        <w:rPr>
-          <w:rFonts w:ascii="Times New Roman" w:hAnsi="Times New Roman" w:cs="Times New Roman"/>
-          <w:sz w:val="24"/>
-          <w:szCs w:val="24"/>
-        </w:rPr>
-        <w:t>să</w:t>
-      </w:r>
-      <w:proofErr w:type="spellEnd"/>
-      <w:r>
-        <w:rPr>
-          <w:rFonts w:ascii="Times New Roman" w:hAnsi="Times New Roman" w:cs="Times New Roman"/>
-          <w:sz w:val="24"/>
-          <w:szCs w:val="24"/>
-        </w:rPr>
-        <w:t xml:space="preserve"> </w:t>
-      </w:r>
-      <w:proofErr w:type="spellStart"/>
-      <w:r>
-        <w:rPr>
-          <w:rFonts w:ascii="Times New Roman" w:hAnsi="Times New Roman" w:cs="Times New Roman"/>
-          <w:sz w:val="24"/>
-          <w:szCs w:val="24"/>
-        </w:rPr>
-        <w:t>conţină</w:t>
-      </w:r>
-      <w:proofErr w:type="spellEnd"/>
-      <w:r>
-        <w:rPr>
-          <w:rFonts w:ascii="Times New Roman" w:hAnsi="Times New Roman" w:cs="Times New Roman"/>
-          <w:sz w:val="24"/>
-          <w:szCs w:val="24"/>
-        </w:rPr>
-        <w:t xml:space="preserve"> </w:t>
-      </w:r>
-      <w:proofErr w:type="spellStart"/>
-      <w:r>
-        <w:rPr>
-          <w:rFonts w:ascii="Times New Roman" w:hAnsi="Times New Roman" w:cs="Times New Roman"/>
-          <w:sz w:val="24"/>
-          <w:szCs w:val="24"/>
-        </w:rPr>
-        <w:t>atribute</w:t>
-      </w:r>
-      <w:proofErr w:type="spellEnd"/>
-      <w:r>
-        <w:rPr>
-          <w:rFonts w:ascii="Times New Roman" w:hAnsi="Times New Roman" w:cs="Times New Roman"/>
-          <w:sz w:val="24"/>
-          <w:szCs w:val="24"/>
-        </w:rPr>
-        <w:t xml:space="preserve"> </w:t>
-      </w:r>
-      <w:proofErr w:type="spellStart"/>
-      <w:r>
-        <w:rPr>
-          <w:rFonts w:ascii="Times New Roman" w:hAnsi="Times New Roman" w:cs="Times New Roman"/>
-          <w:sz w:val="24"/>
-          <w:szCs w:val="24"/>
-        </w:rPr>
-        <w:t>sau</w:t>
-      </w:r>
-      <w:proofErr w:type="spellEnd"/>
-      <w:r>
-        <w:rPr>
-          <w:rFonts w:ascii="Times New Roman" w:hAnsi="Times New Roman" w:cs="Times New Roman"/>
-          <w:sz w:val="24"/>
-          <w:szCs w:val="24"/>
-        </w:rPr>
-        <w:t xml:space="preserve"> </w:t>
-      </w:r>
-      <w:proofErr w:type="spellStart"/>
-      <w:r>
-        <w:rPr>
-          <w:rFonts w:ascii="Times New Roman" w:hAnsi="Times New Roman" w:cs="Times New Roman"/>
-          <w:sz w:val="24"/>
-          <w:szCs w:val="24"/>
-        </w:rPr>
-        <w:t>grupuri</w:t>
-      </w:r>
-      <w:proofErr w:type="spellEnd"/>
-      <w:r>
-        <w:rPr>
-          <w:rFonts w:ascii="Times New Roman" w:hAnsi="Times New Roman" w:cs="Times New Roman"/>
-          <w:sz w:val="24"/>
-          <w:szCs w:val="24"/>
-        </w:rPr>
-        <w:t xml:space="preserve"> de </w:t>
-      </w:r>
-      <w:proofErr w:type="spellStart"/>
-      <w:r>
-        <w:rPr>
-          <w:rFonts w:ascii="Times New Roman" w:hAnsi="Times New Roman" w:cs="Times New Roman"/>
-          <w:sz w:val="24"/>
-          <w:szCs w:val="24"/>
-        </w:rPr>
-        <w:t>atribute</w:t>
-      </w:r>
-      <w:proofErr w:type="spellEnd"/>
-      <w:r>
-        <w:rPr>
-          <w:rFonts w:ascii="Times New Roman" w:hAnsi="Times New Roman" w:cs="Times New Roman"/>
-          <w:sz w:val="24"/>
-          <w:szCs w:val="24"/>
-        </w:rPr>
-        <w:t xml:space="preserve"> repetitive. </w:t>
-      </w:r>
-      <w:proofErr w:type="spellStart"/>
-      <w:r>
-        <w:rPr>
-          <w:rFonts w:ascii="Times New Roman" w:hAnsi="Times New Roman" w:cs="Times New Roman"/>
-          <w:sz w:val="24"/>
-          <w:szCs w:val="24"/>
-        </w:rPr>
-        <w:t>Aducerea</w:t>
-      </w:r>
-      <w:proofErr w:type="spellEnd"/>
-      <w:r>
-        <w:rPr>
-          <w:rFonts w:ascii="Times New Roman" w:hAnsi="Times New Roman" w:cs="Times New Roman"/>
-          <w:sz w:val="24"/>
-          <w:szCs w:val="24"/>
-        </w:rPr>
-        <w:t xml:space="preserve"> </w:t>
-      </w:r>
-      <w:proofErr w:type="spellStart"/>
-      <w:r>
-        <w:rPr>
-          <w:rFonts w:ascii="Times New Roman" w:hAnsi="Times New Roman" w:cs="Times New Roman"/>
-          <w:sz w:val="24"/>
-          <w:szCs w:val="24"/>
-        </w:rPr>
-        <w:t>relaţiilor</w:t>
-      </w:r>
-      <w:proofErr w:type="spellEnd"/>
-      <w:r>
-        <w:rPr>
-          <w:rFonts w:ascii="Times New Roman" w:hAnsi="Times New Roman" w:cs="Times New Roman"/>
-          <w:sz w:val="24"/>
-          <w:szCs w:val="24"/>
-        </w:rPr>
-        <w:t xml:space="preserve"> </w:t>
-      </w:r>
-      <w:proofErr w:type="spellStart"/>
-      <w:r>
-        <w:rPr>
-          <w:rFonts w:ascii="Times New Roman" w:hAnsi="Times New Roman" w:cs="Times New Roman"/>
-          <w:sz w:val="24"/>
-          <w:szCs w:val="24"/>
-        </w:rPr>
-        <w:t>în</w:t>
-      </w:r>
-      <w:proofErr w:type="spellEnd"/>
-      <w:r>
-        <w:rPr>
-          <w:rFonts w:ascii="Times New Roman" w:hAnsi="Times New Roman" w:cs="Times New Roman"/>
-          <w:sz w:val="24"/>
-          <w:szCs w:val="24"/>
-        </w:rPr>
-        <w:t xml:space="preserve"> FN1 </w:t>
-      </w:r>
-      <w:proofErr w:type="spellStart"/>
-      <w:r>
-        <w:rPr>
-          <w:rFonts w:ascii="Times New Roman" w:hAnsi="Times New Roman" w:cs="Times New Roman"/>
-          <w:sz w:val="24"/>
-          <w:szCs w:val="24"/>
-        </w:rPr>
-        <w:t>presupune</w:t>
-      </w:r>
-      <w:proofErr w:type="spellEnd"/>
-      <w:r>
-        <w:rPr>
-          <w:rFonts w:ascii="Times New Roman" w:hAnsi="Times New Roman" w:cs="Times New Roman"/>
-          <w:sz w:val="24"/>
-          <w:szCs w:val="24"/>
-        </w:rPr>
-        <w:t xml:space="preserve"> </w:t>
-      </w:r>
-      <w:proofErr w:type="spellStart"/>
-      <w:r>
-        <w:rPr>
-          <w:rFonts w:ascii="Times New Roman" w:hAnsi="Times New Roman" w:cs="Times New Roman"/>
-          <w:sz w:val="24"/>
-          <w:szCs w:val="24"/>
-        </w:rPr>
-        <w:t>eliminarea</w:t>
-      </w:r>
-      <w:proofErr w:type="spellEnd"/>
-      <w:r>
-        <w:rPr>
-          <w:rFonts w:ascii="Times New Roman" w:hAnsi="Times New Roman" w:cs="Times New Roman"/>
-          <w:sz w:val="24"/>
-          <w:szCs w:val="24"/>
-        </w:rPr>
-        <w:t xml:space="preserve"> </w:t>
-      </w:r>
-      <w:proofErr w:type="spellStart"/>
-      <w:r>
-        <w:rPr>
-          <w:rFonts w:ascii="Times New Roman" w:hAnsi="Times New Roman" w:cs="Times New Roman"/>
-          <w:sz w:val="24"/>
-          <w:szCs w:val="24"/>
-        </w:rPr>
-        <w:t>atributelor</w:t>
-      </w:r>
-      <w:proofErr w:type="spellEnd"/>
-      <w:r>
-        <w:rPr>
-          <w:rFonts w:ascii="Times New Roman" w:hAnsi="Times New Roman" w:cs="Times New Roman"/>
-          <w:sz w:val="24"/>
-          <w:szCs w:val="24"/>
-        </w:rPr>
-        <w:t xml:space="preserve"> </w:t>
-      </w:r>
-      <w:proofErr w:type="spellStart"/>
-      <w:r>
-        <w:rPr>
-          <w:rFonts w:ascii="Times New Roman" w:hAnsi="Times New Roman" w:cs="Times New Roman"/>
-          <w:sz w:val="24"/>
-          <w:szCs w:val="24"/>
-        </w:rPr>
-        <w:t>compuse</w:t>
-      </w:r>
-      <w:proofErr w:type="spellEnd"/>
-      <w:r>
-        <w:rPr>
-          <w:rFonts w:ascii="Times New Roman" w:hAnsi="Times New Roman" w:cs="Times New Roman"/>
-          <w:sz w:val="24"/>
-          <w:szCs w:val="24"/>
-        </w:rPr>
-        <w:t xml:space="preserve"> </w:t>
-      </w:r>
-      <w:proofErr w:type="spellStart"/>
-      <w:r>
-        <w:rPr>
-          <w:rFonts w:ascii="Times New Roman" w:hAnsi="Times New Roman" w:cs="Times New Roman"/>
-          <w:sz w:val="24"/>
-          <w:szCs w:val="24"/>
-        </w:rPr>
-        <w:t>şi</w:t>
-      </w:r>
-      <w:proofErr w:type="spellEnd"/>
-      <w:r>
-        <w:rPr>
-          <w:rFonts w:ascii="Times New Roman" w:hAnsi="Times New Roman" w:cs="Times New Roman"/>
-          <w:sz w:val="24"/>
-          <w:szCs w:val="24"/>
-        </w:rPr>
-        <w:t xml:space="preserve"> a </w:t>
-      </w:r>
-      <w:proofErr w:type="spellStart"/>
-      <w:r>
-        <w:rPr>
-          <w:rFonts w:ascii="Times New Roman" w:hAnsi="Times New Roman" w:cs="Times New Roman"/>
-          <w:sz w:val="24"/>
-          <w:szCs w:val="24"/>
-        </w:rPr>
-        <w:t>celor</w:t>
-      </w:r>
-      <w:proofErr w:type="spellEnd"/>
-      <w:r>
-        <w:rPr>
-          <w:rFonts w:ascii="Times New Roman" w:hAnsi="Times New Roman" w:cs="Times New Roman"/>
-          <w:sz w:val="24"/>
-          <w:szCs w:val="24"/>
-        </w:rPr>
-        <w:t xml:space="preserve"> repetitive.</w:t>
-      </w:r>
-    </w:p>
-    <w:p>
-      <w:pPr>
-        <w:spacing w:line="276" w:lineRule="auto"/>
-        <w:jc w:val="both"/>
-        <w:rPr>
-          <w:rFonts w:ascii="Times New Roman" w:hAnsi="Times New Roman" w:cs="Times New Roman"/>
-          <w:sz w:val="24"/>
-          <w:szCs w:val="24"/>
-        </w:rPr>
-      </w:pPr>
-      <w:proofErr w:type="spellStart"/>
-      <w:r>
-        <w:rPr>
-          <w:rFonts w:ascii="Times New Roman" w:hAnsi="Times New Roman" w:cs="Times New Roman"/>
-          <w:sz w:val="24"/>
-          <w:szCs w:val="24"/>
-        </w:rPr>
-        <w:t>Deoarece</w:t>
-      </w:r>
-      <w:proofErr w:type="spellEnd"/>
-      <w:r>
-        <w:rPr>
-          <w:rFonts w:ascii="Times New Roman" w:hAnsi="Times New Roman" w:cs="Times New Roman"/>
-          <w:sz w:val="24"/>
-          <w:szCs w:val="24"/>
-        </w:rPr>
-        <w:t xml:space="preserve"> o </w:t>
-      </w:r>
-      <w:proofErr w:type="spellStart"/>
-      <w:r>
-        <w:rPr>
-          <w:rFonts w:ascii="Times New Roman" w:hAnsi="Times New Roman" w:cs="Times New Roman"/>
-          <w:sz w:val="24"/>
-          <w:szCs w:val="24"/>
-        </w:rPr>
-        <w:t>comand</w:t>
-      </w:r>
-      <w:proofErr w:type="spellEnd"/>
-      <w:r>
-        <w:rPr>
-          <w:rFonts w:ascii="Times New Roman" w:hAnsi="Times New Roman" w:cs="Times New Roman"/>
-          <w:sz w:val="24"/>
-          <w:szCs w:val="24"/>
-          <w:lang w:val="ro-RO"/>
-        </w:rPr>
-        <w:t>ă</w:t>
-      </w:r>
-      <w:r>
-        <w:rPr>
-          <w:rFonts w:ascii="Times New Roman" w:hAnsi="Times New Roman" w:cs="Times New Roman"/>
-          <w:sz w:val="24"/>
-          <w:szCs w:val="24"/>
-        </w:rPr>
-        <w:t xml:space="preserve"> p</w:t>
-      </w:r>
-      <w:proofErr w:type="spellStart"/>
-      <w:r>
-        <w:rPr>
-          <w:rFonts w:ascii="Times New Roman" w:hAnsi="Times New Roman" w:cs="Times New Roman"/>
-          <w:sz w:val="24"/>
-          <w:szCs w:val="24"/>
-        </w:rPr>
-        <w:t>oate</w:t>
-      </w:r>
-      <w:proofErr w:type="spellEnd"/>
-      <w:r>
-        <w:rPr>
-          <w:rFonts w:ascii="Times New Roman" w:hAnsi="Times New Roman" w:cs="Times New Roman"/>
-          <w:sz w:val="24"/>
-          <w:szCs w:val="24"/>
-        </w:rPr>
-        <w:t xml:space="preserve"> </w:t>
-      </w:r>
-      <w:proofErr w:type="spellStart"/>
-      <w:r>
-        <w:rPr>
-          <w:rFonts w:ascii="Times New Roman" w:hAnsi="Times New Roman" w:cs="Times New Roman"/>
-          <w:sz w:val="24"/>
-          <w:szCs w:val="24"/>
-        </w:rPr>
-        <w:t>avea</w:t>
-      </w:r>
-      <w:proofErr w:type="spellEnd"/>
-      <w:r>
-        <w:rPr>
-          <w:rFonts w:ascii="Times New Roman" w:hAnsi="Times New Roman" w:cs="Times New Roman"/>
-          <w:sz w:val="24"/>
-          <w:szCs w:val="24"/>
-        </w:rPr>
-        <w:t xml:space="preserve"> </w:t>
-      </w:r>
-      <w:proofErr w:type="spellStart"/>
-      <w:r>
-        <w:rPr>
-          <w:rFonts w:ascii="Times New Roman" w:hAnsi="Times New Roman" w:cs="Times New Roman"/>
-          <w:sz w:val="24"/>
-          <w:szCs w:val="24"/>
-        </w:rPr>
-        <w:t>unul</w:t>
-      </w:r>
-      <w:proofErr w:type="spellEnd"/>
-      <w:r>
-        <w:rPr>
-          <w:rFonts w:ascii="Times New Roman" w:hAnsi="Times New Roman" w:cs="Times New Roman"/>
-          <w:sz w:val="24"/>
-          <w:szCs w:val="24"/>
-        </w:rPr>
-        <w:t xml:space="preserve"> </w:t>
-      </w:r>
-      <w:proofErr w:type="spellStart"/>
-      <w:r>
-        <w:rPr>
-          <w:rFonts w:ascii="Times New Roman" w:hAnsi="Times New Roman" w:cs="Times New Roman"/>
-          <w:sz w:val="24"/>
-          <w:szCs w:val="24"/>
-        </w:rPr>
-        <w:t>sau</w:t>
-      </w:r>
-      <w:proofErr w:type="spellEnd"/>
-      <w:r>
-        <w:rPr>
-          <w:rFonts w:ascii="Times New Roman" w:hAnsi="Times New Roman" w:cs="Times New Roman"/>
-          <w:sz w:val="24"/>
-          <w:szCs w:val="24"/>
-        </w:rPr>
-        <w:t xml:space="preserve"> </w:t>
-      </w:r>
-      <w:proofErr w:type="spellStart"/>
-      <w:r>
-        <w:rPr>
-          <w:rFonts w:ascii="Times New Roman" w:hAnsi="Times New Roman" w:cs="Times New Roman"/>
-          <w:sz w:val="24"/>
-          <w:szCs w:val="24"/>
-        </w:rPr>
-        <w:t>mai</w:t>
-      </w:r>
-      <w:proofErr w:type="spellEnd"/>
-      <w:r>
-        <w:rPr>
-          <w:rFonts w:ascii="Times New Roman" w:hAnsi="Times New Roman" w:cs="Times New Roman"/>
-          <w:sz w:val="24"/>
-          <w:szCs w:val="24"/>
-        </w:rPr>
-        <w:t xml:space="preserve"> </w:t>
-      </w:r>
-      <w:proofErr w:type="spellStart"/>
-      <w:r>
-        <w:rPr>
-          <w:rFonts w:ascii="Times New Roman" w:hAnsi="Times New Roman" w:cs="Times New Roman"/>
-          <w:sz w:val="24"/>
-          <w:szCs w:val="24"/>
-        </w:rPr>
-        <w:t>multe</w:t>
-      </w:r>
-      <w:proofErr w:type="spellEnd"/>
-      <w:r>
-        <w:rPr>
-          <w:rFonts w:ascii="Times New Roman" w:hAnsi="Times New Roman" w:cs="Times New Roman"/>
-          <w:sz w:val="24"/>
-          <w:szCs w:val="24"/>
-        </w:rPr>
-        <w:t xml:space="preserve"> </w:t>
-      </w:r>
-      <w:proofErr w:type="spellStart"/>
-      <w:r>
-        <w:rPr>
-          <w:rFonts w:ascii="Times New Roman" w:hAnsi="Times New Roman" w:cs="Times New Roman"/>
-          <w:sz w:val="24"/>
-          <w:szCs w:val="24"/>
-        </w:rPr>
-        <w:t>produs</w:t>
-      </w:r>
-      <w:r>
-        <w:rPr>
-          <w:rFonts w:ascii="Times New Roman" w:hAnsi="Times New Roman" w:cs="Times New Roman"/>
-          <w:sz w:val="24"/>
-          <w:szCs w:val="24"/>
-        </w:rPr>
-        <w:t>e</w:t>
-      </w:r>
-      <w:proofErr w:type="spellEnd"/>
-      <w:r>
-        <w:rPr>
-          <w:rFonts w:ascii="Times New Roman" w:hAnsi="Times New Roman" w:cs="Times New Roman"/>
-          <w:sz w:val="24"/>
-          <w:szCs w:val="24"/>
-        </w:rPr>
-        <w:t xml:space="preserve">, </w:t>
-      </w:r>
-      <w:proofErr w:type="spellStart"/>
-      <w:r>
-        <w:rPr>
-          <w:rFonts w:ascii="Times New Roman" w:hAnsi="Times New Roman" w:cs="Times New Roman"/>
-          <w:sz w:val="24"/>
-          <w:szCs w:val="24"/>
-        </w:rPr>
-        <w:t>informaţiile</w:t>
-      </w:r>
-      <w:proofErr w:type="spellEnd"/>
-      <w:r>
-        <w:rPr>
-          <w:rFonts w:ascii="Times New Roman" w:hAnsi="Times New Roman" w:cs="Times New Roman"/>
-          <w:sz w:val="24"/>
-          <w:szCs w:val="24"/>
-        </w:rPr>
-        <w:t xml:space="preserve"> legate de </w:t>
-      </w:r>
-      <w:proofErr w:type="spellStart"/>
-      <w:r>
-        <w:rPr>
-          <w:rFonts w:ascii="Times New Roman" w:hAnsi="Times New Roman" w:cs="Times New Roman"/>
-          <w:sz w:val="24"/>
-          <w:szCs w:val="24"/>
-        </w:rPr>
-        <w:t>produse</w:t>
-      </w:r>
-      <w:proofErr w:type="spellEnd"/>
-      <w:r>
-        <w:rPr>
-          <w:rFonts w:ascii="Times New Roman" w:hAnsi="Times New Roman" w:cs="Times New Roman"/>
-          <w:sz w:val="24"/>
-          <w:szCs w:val="24"/>
-        </w:rPr>
-        <w:t xml:space="preserve"> </w:t>
-      </w:r>
-      <w:proofErr w:type="spellStart"/>
-      <w:r>
-        <w:rPr>
-          <w:rFonts w:ascii="Times New Roman" w:hAnsi="Times New Roman" w:cs="Times New Roman"/>
-          <w:sz w:val="24"/>
-          <w:szCs w:val="24"/>
-        </w:rPr>
-        <w:t>vor</w:t>
-      </w:r>
-      <w:proofErr w:type="spellEnd"/>
-      <w:r>
-        <w:rPr>
-          <w:rFonts w:ascii="Times New Roman" w:hAnsi="Times New Roman" w:cs="Times New Roman"/>
-          <w:sz w:val="24"/>
-          <w:szCs w:val="24"/>
-        </w:rPr>
-        <w:t xml:space="preserve"> fi separate </w:t>
-      </w:r>
-      <w:proofErr w:type="spellStart"/>
-      <w:r>
-        <w:rPr>
-          <w:rFonts w:ascii="Times New Roman" w:hAnsi="Times New Roman" w:cs="Times New Roman"/>
-          <w:sz w:val="24"/>
-          <w:szCs w:val="24"/>
-        </w:rPr>
-        <w:t>într</w:t>
-      </w:r>
-      <w:proofErr w:type="spellEnd"/>
-      <w:r>
-        <w:rPr>
-          <w:rFonts w:ascii="Times New Roman" w:hAnsi="Times New Roman" w:cs="Times New Roman"/>
-          <w:sz w:val="24"/>
-          <w:szCs w:val="24"/>
-        </w:rPr>
-        <w:t>-</w:t>
-      </w:r>
-      <w:r>
-        <w:rPr>
-          <w:rFonts w:ascii="Times New Roman" w:hAnsi="Times New Roman" w:cs="Times New Roman"/>
-          <w:sz w:val="24"/>
-          <w:szCs w:val="24"/>
-        </w:rPr>
-        <w:t xml:space="preserve">un alt </w:t>
-      </w:r>
-      <w:proofErr w:type="spellStart"/>
-      <w:r>
-        <w:rPr>
-          <w:rFonts w:ascii="Times New Roman" w:hAnsi="Times New Roman" w:cs="Times New Roman"/>
-          <w:sz w:val="24"/>
-          <w:szCs w:val="24"/>
-        </w:rPr>
-        <w:t>tabel</w:t>
-      </w:r>
-      <w:proofErr w:type="spellEnd"/>
-      <w:r>
-        <w:rPr>
-          <w:rFonts w:ascii="Times New Roman" w:hAnsi="Times New Roman" w:cs="Times New Roman"/>
-          <w:sz w:val="24"/>
-          <w:szCs w:val="24"/>
-        </w:rPr>
-        <w:t>.</w:t>
-      </w:r>
-    </w:p>
-    <w:p>
-      <w:pPr>
-        <w:spacing w:line="276" w:lineRule="auto"/>
-        <w:jc w:val="both"/>
-        <w:rPr>
-          <w:rFonts w:ascii="Times New Roman" w:hAnsi="Times New Roman" w:cs="Times New Roman"/>
-          <w:sz w:val="24"/>
-          <w:szCs w:val="24"/>
-        </w:rPr>
-      </w:pPr>
-    </w:p>
-    <w:p>
-      <w:pPr>
-        <w:spacing w:line="276" w:lineRule="auto"/>
-        <w:jc w:val="both"/>
-        <w:rPr>
-          <w:rFonts w:ascii="Times New Roman" w:hAnsi="Times New Roman" w:cs="Times New Roman"/>
-          <w:b/>
-          <w:bCs/>
-          <w:sz w:val="24"/>
-          <w:szCs w:val="24"/>
-        </w:rPr>
-      </w:pPr>
-      <w:r>
-        <w:rPr>
-          <w:rFonts w:ascii="Times New Roman" w:hAnsi="Times New Roman" w:cs="Times New Roman"/>
-          <w:b/>
-          <w:bCs/>
-          <w:sz w:val="24"/>
-          <w:szCs w:val="24"/>
-        </w:rPr>
-        <w:t xml:space="preserve">A </w:t>
-      </w:r>
-      <w:proofErr w:type="spellStart"/>
-      <w:r>
-        <w:rPr>
-          <w:rFonts w:ascii="Times New Roman" w:hAnsi="Times New Roman" w:cs="Times New Roman"/>
-          <w:b/>
-          <w:bCs/>
-          <w:sz w:val="24"/>
-          <w:szCs w:val="24"/>
-        </w:rPr>
-        <w:t>doua</w:t>
-      </w:r>
-      <w:proofErr w:type="spellEnd"/>
-      <w:r>
-        <w:rPr>
-          <w:rFonts w:ascii="Times New Roman" w:hAnsi="Times New Roman" w:cs="Times New Roman"/>
-          <w:b/>
-          <w:bCs/>
-          <w:sz w:val="24"/>
-          <w:szCs w:val="24"/>
-        </w:rPr>
-        <w:t xml:space="preserve"> </w:t>
-      </w:r>
-      <w:proofErr w:type="spellStart"/>
-      <w:r>
-        <w:rPr>
-          <w:rFonts w:ascii="Times New Roman" w:hAnsi="Times New Roman" w:cs="Times New Roman"/>
-          <w:b/>
-          <w:bCs/>
-          <w:sz w:val="24"/>
-          <w:szCs w:val="24"/>
-        </w:rPr>
-        <w:t>formă</w:t>
-      </w:r>
-      <w:proofErr w:type="spellEnd"/>
-      <w:r>
-        <w:rPr>
-          <w:rFonts w:ascii="Times New Roman" w:hAnsi="Times New Roman" w:cs="Times New Roman"/>
-          <w:b/>
-          <w:bCs/>
-          <w:sz w:val="24"/>
-          <w:szCs w:val="24"/>
-        </w:rPr>
-        <w:t xml:space="preserve"> </w:t>
-      </w:r>
-      <w:proofErr w:type="spellStart"/>
-      <w:r>
-        <w:rPr>
-          <w:rFonts w:ascii="Times New Roman" w:hAnsi="Times New Roman" w:cs="Times New Roman"/>
-          <w:b/>
-          <w:bCs/>
-          <w:sz w:val="24"/>
-          <w:szCs w:val="24"/>
-        </w:rPr>
-        <w:t>normală</w:t>
-      </w:r>
-      <w:proofErr w:type="spellEnd"/>
-      <w:r>
-        <w:rPr>
-          <w:rFonts w:ascii="Times New Roman" w:hAnsi="Times New Roman" w:cs="Times New Roman"/>
-          <w:b/>
-          <w:bCs/>
-          <w:sz w:val="24"/>
-          <w:szCs w:val="24"/>
-        </w:rPr>
-        <w:t xml:space="preserve"> (FN2)</w:t>
-      </w:r>
-      <w:r>
-        <w:rPr>
-          <w:rFonts w:ascii="Times New Roman" w:hAnsi="Times New Roman" w:cs="Times New Roman"/>
-          <w:b/>
-          <w:bCs/>
-          <w:sz w:val="24"/>
-          <w:szCs w:val="24"/>
-        </w:rPr>
-        <w:t xml:space="preserve"> :</w:t>
-      </w:r>
+      <w:proofErr w:type="gramEnd"/>
     </w:p>
     <w:p>
       <w:pPr>
@@ -9400,28 +9562,6 @@
           <w:sz w:val="24"/>
           <w:szCs w:val="24"/>
         </w:rPr>
-        <w:t xml:space="preserve"> f</w:t>
-      </w:r>
-      <w:proofErr w:type="spellStart"/>
-      <w:r>
-        <w:rPr>
-          <w:rFonts w:ascii="Times New Roman" w:hAnsi="Times New Roman" w:cs="Times New Roman"/>
-          <w:b/>
-          <w:bCs/>
-          <w:sz w:val="24"/>
-          <w:szCs w:val="24"/>
-        </w:rPr>
-        <w:t>ormă</w:t>
-      </w:r>
-      <w:proofErr w:type="spellEnd"/>
-      <w:r>
-        <w:rPr>
-          <w:rFonts w:ascii="Times New Roman" w:hAnsi="Times New Roman" w:cs="Times New Roman"/>
-          <w:b/>
-          <w:bCs/>
-          <w:sz w:val="24"/>
-          <w:szCs w:val="24"/>
-        </w:rPr>
         <w:t xml:space="preserve"> </w:t>
       </w:r>
       <w:proofErr w:type="spellStart"/>
@@ -9433,6 +9573,28 @@
           <w:sz w:val="24"/>
           <w:szCs w:val="24"/>
         </w:rPr>
+        <w:t>formă</w:t>
+      </w:r>
+      <w:proofErr w:type="spellEnd"/>
+      <w:r>
+        <w:rPr>
+          <w:rFonts w:ascii="Times New Roman" w:hAnsi="Times New Roman" w:cs="Times New Roman"/>
+          <w:b/>
+          <w:bCs/>
+          <w:sz w:val="24"/>
+          <w:szCs w:val="24"/>
+        </w:rPr>
+        <w:t xml:space="preserve"> </w:t>
+      </w:r>
+      <w:proofErr w:type="spellStart"/>
+      <w:r>
+        <w:rPr>
+          <w:rFonts w:ascii="Times New Roman" w:hAnsi="Times New Roman" w:cs="Times New Roman"/>
+          <w:b/>
+          <w:bCs/>
+          <w:sz w:val="24"/>
+          <w:szCs w:val="24"/>
+        </w:rPr>
         <w:t>normală</w:t>
       </w:r>
       <w:proofErr w:type="spellEnd"/>
@@ -9444,18 +9606,9 @@
           <w:sz w:val="24"/>
           <w:szCs w:val="24"/>
         </w:rPr>
-        <w:t xml:space="preserve"> (FN</w:t>
-      </w:r>
-      <w:r>
-        <w:rPr>
-          <w:rFonts w:ascii="Times New Roman" w:hAnsi="Times New Roman" w:cs="Times New Roman"/>
-          <w:b/>
-          <w:bCs/>
-          <w:sz w:val="24"/>
-          <w:szCs w:val="24"/>
-        </w:rPr>
-        <w:t>3</w:t>
-      </w:r>
+        <w:t xml:space="preserve"> (FN3</w:t>
+      </w:r>
+      <w:proofErr w:type="gramStart"/>
       <w:r>
         <w:rPr>
           <w:rFonts w:ascii="Times New Roman" w:hAnsi="Times New Roman" w:cs="Times New Roman"/>
@@ -9466,6 +9619,7 @@
         </w:rPr>
         <w:t>) :</w:t>
       </w:r>
+      <w:proofErr w:type="gramEnd"/>
     </w:p>
     <w:p>
       <w:pPr>
@@ -9923,6 +10077,7 @@
         <w:t xml:space="preserve"> </w:t>
       </w:r>
       <w:proofErr w:type="spellStart"/>
+      <w:proofErr w:type="gramStart"/>
       <w:r>
         <w:rPr>
           <w:rFonts w:ascii="Times New Roman" w:hAnsi="Times New Roman" w:cs="Times New Roman"/>
@@ -9938,7 +10093,16 @@
           <w:sz w:val="24"/>
           <w:szCs w:val="24"/>
         </w:rPr>
-        <w:t xml:space="preserve"> : </w:t>
+        <w:t xml:space="preserve"> :</w:t>
+      </w:r>
+      <w:proofErr w:type="gramEnd"/>
+      <w:r>
+        <w:rPr>
+          <w:rFonts w:ascii="Times New Roman" w:hAnsi="Times New Roman" w:cs="Times New Roman"/>
+          <w:sz w:val="24"/>
+          <w:szCs w:val="24"/>
+        </w:rPr>
+        <w:t xml:space="preserve"> </w:t>
       </w:r>
       <w:proofErr w:type="spellStart"/>
       <w:r>
@@ -10263,61 +10427,644 @@
     </w:p>
     <w:p>
       <w:pPr>
-        <w:spacing w:line="276" w:lineRule="auto"/>
-        <w:jc w:val="both"/>
-        <w:rPr>
-          <w:rFonts w:ascii="Times New Roman" w:hAnsi="Times New Roman" w:cs="Times New Roman"/>
-          <w:b/>
-          <w:bCs/>
-          <w:sz w:val="24"/>
-          <w:szCs w:val="24"/>
-          <w:lang w:val="ro-RO"/>
-        </w:rPr>
-      </w:pPr>
-    </w:p>
-    <w:p>
-      <w:pPr>
-        <w:spacing w:line="276" w:lineRule="auto"/>
-        <w:jc w:val="both"/>
-        <w:rPr>
-          <w:rFonts w:ascii="Times New Roman" w:hAnsi="Times New Roman" w:cs="Times New Roman"/>
-          <w:b/>
-          <w:bCs/>
-          <w:sz w:val="24"/>
-          <w:szCs w:val="24"/>
-          <w:lang w:val="ro-RO"/>
-        </w:rPr>
-      </w:pPr>
-    </w:p>
-    <w:p>
-      <w:pPr>
-        <w:spacing w:line="276" w:lineRule="auto"/>
-        <w:jc w:val="both"/>
-        <w:rPr>
-          <w:rFonts w:ascii="Times New Roman" w:hAnsi="Times New Roman" w:cs="Times New Roman"/>
-          <w:b/>
-          <w:bCs/>
-          <w:sz w:val="24"/>
-          <w:szCs w:val="24"/>
-          <w:lang w:val="ro-RO"/>
-        </w:rPr>
-      </w:pPr>
-    </w:p>
-    <w:p>
-      <w:pPr>
-        <w:spacing w:line="276" w:lineRule="auto"/>
-        <w:jc w:val="both"/>
-        <w:rPr>
-          <w:rFonts w:ascii="Times New Roman" w:hAnsi="Times New Roman" w:cs="Times New Roman"/>
-          <w:sz w:val="24"/>
-          <w:szCs w:val="24"/>
-          <w:lang w:val="ro-RO"/>
-        </w:rPr>
-      </w:pPr>
+        <w:rPr>
+          <w:rFonts w:ascii="Times New Roman" w:hAnsi="Times New Roman"/>
+          <w:b/>
+          <w:sz w:val="24"/>
+          <w:lang w:val="ro-RO"/>
+        </w:rPr>
+      </w:pPr>
+      <w:r>
+        <w:br w:type="page"/>
+      </w:r>
+    </w:p>
+    <w:p>
+      <w:pPr>
+        <w:pStyle w:val="da"/>
+      </w:pPr>
+      <w:bookmarkStart w:id="9" w:name="_Toc135050853"/>
+      <w:r>
+        <w:lastRenderedPageBreak/>
+        <w:t xml:space="preserve">Cerința </w:t>
+      </w:r>
+      <w:r>
+        <w:t>10</w:t>
+      </w:r>
+      <w:r>
+        <w:t>.</w:t>
+      </w:r>
+      <w:bookmarkEnd w:id="9"/>
+    </w:p>
+    <w:p>
+      <w:pPr>
+        <w:pStyle w:val="nu"/>
+        <w:numPr>
+          <w:ilvl w:val="0"/>
+          <w:numId w:val="0"/>
+        </w:numPr>
+      </w:pPr>
+      <w:r>
+        <w:t>Crearea unei secvențe ce va fi utilizată în inserarea înregistrărilor în tabele (punctul 11).</w:t>
+      </w:r>
+    </w:p>
+    <w:p>
+      <w:pPr>
+        <w:pStyle w:val="nu"/>
+        <w:numPr>
+          <w:ilvl w:val="0"/>
+          <w:numId w:val="0"/>
+        </w:numPr>
+      </w:pPr>
+    </w:p>
+    <w:p>
+      <w:pPr>
+        <w:pStyle w:val="nu"/>
+        <w:numPr>
+          <w:ilvl w:val="0"/>
+          <w:numId w:val="0"/>
+        </w:numPr>
+      </w:pPr>
+    </w:p>
+    <w:p>
+      <w:pPr>
+        <w:pStyle w:val="nu"/>
+        <w:numPr>
+          <w:ilvl w:val="0"/>
+          <w:numId w:val="0"/>
+        </w:numPr>
+        <w:jc w:val="center"/>
+      </w:pPr>
+      <w:r>
+        <w:rPr>
+          <w:noProof/>
+        </w:rPr>
+        <w:drawing>
+          <wp:inline distT="0" distB="0" distL="0" distR="0" wp14:anchorId="062D065B" wp14:editId="6F15A137">
+            <wp:extent cx="3474720" cy="2841259"/>
+            <wp:effectExtent l="0" t="0" r="0" b="0"/>
+            <wp:docPr id="2095189705" name="Picture 1"/>
+            <wp:cNvGraphicFramePr>
+              <a:graphicFrameLocks xmlns:a="http://schemas.openxmlformats.org/drawingml/2006/main" noChangeAspect="1"/>
+            </wp:cNvGraphicFramePr>
+            <a:graphic xmlns:a="http://schemas.openxmlformats.org/drawingml/2006/main">
+              <a:graphicData uri="http://schemas.openxmlformats.org/drawingml/2006/picture">
+                <pic:pic xmlns:pic="http://schemas.openxmlformats.org/drawingml/2006/picture">
+                  <pic:nvPicPr>
+                    <pic:cNvPr id="2095189705" name=""/>
+                    <pic:cNvPicPr/>
+                  </pic:nvPicPr>
+                  <pic:blipFill>
+                    <a:blip r:embed="rId11"/>
+                    <a:stretch>
+                      <a:fillRect/>
+                    </a:stretch>
+                  </pic:blipFill>
+                  <pic:spPr>
+                    <a:xfrm>
+                      <a:off x="0" y="0"/>
+                      <a:ext cx="3498073" cy="2860355"/>
+                    </a:xfrm>
+                    <a:prstGeom prst="rect">
+                      <a:avLst/>
+                    </a:prstGeom>
+                  </pic:spPr>
+                </pic:pic>
+              </a:graphicData>
+            </a:graphic>
+          </wp:inline>
+        </w:drawing>
+      </w:r>
+    </w:p>
+    <w:p>
+      <w:pPr>
+        <w:pStyle w:val="nu"/>
+        <w:numPr>
+          <w:ilvl w:val="0"/>
+          <w:numId w:val="0"/>
+        </w:numPr>
+        <w:jc w:val="center"/>
+      </w:pPr>
+    </w:p>
+    <w:p>
+      <w:pPr>
+        <w:pStyle w:val="nu"/>
+        <w:numPr>
+          <w:ilvl w:val="0"/>
+          <w:numId w:val="0"/>
+        </w:numPr>
+      </w:pPr>
+    </w:p>
+    <w:p>
+      <w:pPr>
+        <w:pStyle w:val="nu"/>
+        <w:numPr>
+          <w:ilvl w:val="0"/>
+          <w:numId w:val="0"/>
+        </w:numPr>
+      </w:pPr>
+    </w:p>
+    <w:p>
+      <w:pPr>
+        <w:spacing w:line="276" w:lineRule="auto"/>
+        <w:jc w:val="both"/>
+        <w:rPr>
+          <w:rFonts w:ascii="Times New Roman" w:hAnsi="Times New Roman" w:cs="Times New Roman"/>
+          <w:b/>
+          <w:bCs/>
+          <w:sz w:val="24"/>
+          <w:szCs w:val="24"/>
+          <w:lang w:val="ro-RO"/>
+        </w:rPr>
+      </w:pPr>
+    </w:p>
+    <w:p>
+      <w:pPr>
+        <w:spacing w:line="276" w:lineRule="auto"/>
+        <w:jc w:val="both"/>
+        <w:rPr>
+          <w:rFonts w:ascii="Times New Roman" w:hAnsi="Times New Roman" w:cs="Times New Roman"/>
+          <w:b/>
+          <w:bCs/>
+          <w:sz w:val="24"/>
+          <w:szCs w:val="24"/>
+          <w:lang w:val="ro-RO"/>
+        </w:rPr>
+      </w:pPr>
+    </w:p>
+    <w:p>
+      <w:pPr>
+        <w:spacing w:line="276" w:lineRule="auto"/>
+        <w:jc w:val="both"/>
+        <w:rPr>
+          <w:rFonts w:ascii="Times New Roman" w:hAnsi="Times New Roman" w:cs="Times New Roman"/>
+          <w:b/>
+          <w:bCs/>
+          <w:sz w:val="24"/>
+          <w:szCs w:val="24"/>
+          <w:lang w:val="ro-RO"/>
+        </w:rPr>
+      </w:pPr>
+    </w:p>
+    <w:p>
+      <w:pPr>
+        <w:spacing w:line="276" w:lineRule="auto"/>
+        <w:jc w:val="both"/>
+        <w:rPr>
+          <w:rFonts w:ascii="Times New Roman" w:hAnsi="Times New Roman" w:cs="Times New Roman"/>
+          <w:sz w:val="24"/>
+          <w:szCs w:val="24"/>
+          <w:lang w:val="ro-RO"/>
+        </w:rPr>
+      </w:pPr>
+    </w:p>
+    <w:p>
+      <w:pPr>
+        <w:spacing w:line="276" w:lineRule="auto"/>
+        <w:jc w:val="both"/>
+        <w:rPr>
+          <w:rFonts w:ascii="Times New Roman" w:hAnsi="Times New Roman" w:cs="Times New Roman"/>
+          <w:sz w:val="24"/>
+          <w:szCs w:val="24"/>
+          <w:lang w:val="ro-RO"/>
+        </w:rPr>
+      </w:pPr>
+    </w:p>
+    <w:p>
+      <w:pPr>
+        <w:spacing w:line="276" w:lineRule="auto"/>
+        <w:jc w:val="both"/>
+        <w:rPr>
+          <w:rFonts w:ascii="Times New Roman" w:hAnsi="Times New Roman" w:cs="Times New Roman"/>
+          <w:sz w:val="24"/>
+          <w:szCs w:val="24"/>
+          <w:lang w:val="ro-RO"/>
+        </w:rPr>
+      </w:pPr>
+    </w:p>
+    <w:p>
+      <w:pPr>
+        <w:spacing w:line="276" w:lineRule="auto"/>
+        <w:jc w:val="both"/>
+        <w:rPr>
+          <w:rFonts w:ascii="Times New Roman" w:hAnsi="Times New Roman" w:cs="Times New Roman"/>
+          <w:sz w:val="24"/>
+          <w:szCs w:val="24"/>
+          <w:lang w:val="ro-RO"/>
+        </w:rPr>
+      </w:pPr>
+    </w:p>
+    <w:p>
+      <w:pPr>
+        <w:spacing w:line="276" w:lineRule="auto"/>
+        <w:jc w:val="both"/>
+        <w:rPr>
+          <w:rFonts w:ascii="Times New Roman" w:hAnsi="Times New Roman" w:cs="Times New Roman"/>
+          <w:sz w:val="24"/>
+          <w:szCs w:val="24"/>
+          <w:lang w:val="ro-RO"/>
+        </w:rPr>
+      </w:pPr>
+    </w:p>
+    <w:p>
+      <w:pPr>
+        <w:spacing w:line="276" w:lineRule="auto"/>
+        <w:jc w:val="both"/>
+        <w:rPr>
+          <w:rFonts w:ascii="Times New Roman" w:hAnsi="Times New Roman" w:cs="Times New Roman"/>
+          <w:sz w:val="24"/>
+          <w:szCs w:val="24"/>
+          <w:lang w:val="ro-RO"/>
+        </w:rPr>
+      </w:pPr>
+    </w:p>
+    <w:p>
+      <w:pPr>
+        <w:spacing w:line="276" w:lineRule="auto"/>
+        <w:jc w:val="both"/>
+        <w:rPr>
+          <w:rFonts w:ascii="Times New Roman" w:hAnsi="Times New Roman" w:cs="Times New Roman"/>
+          <w:sz w:val="24"/>
+          <w:szCs w:val="24"/>
+          <w:lang w:val="ro-RO"/>
+        </w:rPr>
+      </w:pPr>
+    </w:p>
+    <w:p>
+      <w:pPr>
+        <w:pStyle w:val="da"/>
+      </w:pPr>
+      <w:bookmarkStart w:id="10" w:name="_Toc135050854"/>
+      <w:r>
+        <w:lastRenderedPageBreak/>
+        <w:t xml:space="preserve">Cerința </w:t>
+      </w:r>
+      <w:r>
+        <w:t>11</w:t>
+      </w:r>
+      <w:r>
+        <w:t>.</w:t>
+      </w:r>
+      <w:bookmarkEnd w:id="10"/>
+    </w:p>
+    <w:p>
+      <w:pPr>
+        <w:pStyle w:val="nu"/>
+        <w:numPr>
+          <w:ilvl w:val="0"/>
+          <w:numId w:val="0"/>
+        </w:numPr>
+      </w:pPr>
+      <w:r>
+        <w:t>Crearea tabelelor în SQL și inserarea de date coerente în fiecare dintre acestea</w:t>
+      </w:r>
+      <w:r>
+        <w:t>.</w:t>
+      </w:r>
+    </w:p>
+    <w:p>
+      <w:pPr>
+        <w:pStyle w:val="nu"/>
+        <w:numPr>
+          <w:ilvl w:val="0"/>
+          <w:numId w:val="0"/>
+        </w:numPr>
+      </w:pPr>
+      <w:r>
+        <w:t>a). Crearea Tabelelor</w:t>
+      </w:r>
+    </w:p>
+    <w:p>
+      <w:pPr>
+        <w:pStyle w:val="nu"/>
+        <w:numPr>
+          <w:ilvl w:val="0"/>
+          <w:numId w:val="0"/>
+        </w:numPr>
+      </w:pPr>
+      <w:r>
+        <w:rPr>
+          <w:noProof/>
+        </w:rPr>
+        <w:drawing>
+          <wp:anchor distT="0" distB="0" distL="114300" distR="114300" simplePos="0" relativeHeight="251673088" behindDoc="0" locked="0" layoutInCell="1" allowOverlap="1" wp14:anchorId="29DD13A6" wp14:editId="0BF363E0">
+            <wp:simplePos x="0" y="0"/>
+            <wp:positionH relativeFrom="column">
+              <wp:posOffset>2646045</wp:posOffset>
+            </wp:positionH>
+            <wp:positionV relativeFrom="paragraph">
+              <wp:posOffset>271145</wp:posOffset>
+            </wp:positionV>
+            <wp:extent cx="2943225" cy="2465070"/>
+            <wp:effectExtent l="0" t="0" r="0" b="0"/>
+            <wp:wrapNone/>
+            <wp:docPr id="1477601328" name="Picture 1477601328"/>
+            <wp:cNvGraphicFramePr>
+              <a:graphicFrameLocks xmlns:a="http://schemas.openxmlformats.org/drawingml/2006/main" noChangeAspect="1"/>
+            </wp:cNvGraphicFramePr>
+            <a:graphic xmlns:a="http://schemas.openxmlformats.org/drawingml/2006/main">
+              <a:graphicData uri="http://schemas.openxmlformats.org/drawingml/2006/picture">
+                <pic:pic xmlns:pic="http://schemas.openxmlformats.org/drawingml/2006/picture">
+                  <pic:nvPicPr>
+                    <pic:cNvPr id="27945865" name=""/>
+                    <pic:cNvPicPr/>
+                  </pic:nvPicPr>
+                  <pic:blipFill rotWithShape="1">
+                    <a:blip r:embed="rId12">
+                      <a:extLst>
+                        <a:ext uri="{28A0092B-C50C-407E-A947-70E740481C1C}">
+                          <a14:useLocalDpi xmlns:a14="http://schemas.microsoft.com/office/drawing/2010/main" val="0"/>
+                        </a:ext>
+                      </a:extLst>
+                    </a:blip>
+                    <a:srcRect t="53950"/>
+                    <a:stretch/>
+                  </pic:blipFill>
+                  <pic:spPr bwMode="auto">
+                    <a:xfrm>
+                      <a:off x="0" y="0"/>
+                      <a:ext cx="2943225" cy="2465070"/>
+                    </a:xfrm>
+                    <a:prstGeom prst="rect">
+                      <a:avLst/>
+                    </a:prstGeom>
+                    <a:ln>
+                      <a:noFill/>
+                    </a:ln>
+                    <a:extLst>
+                      <a:ext uri="{53640926-AAD7-44D8-BBD7-CCE9431645EC}">
+                        <a14:shadowObscured xmlns:a14="http://schemas.microsoft.com/office/drawing/2010/main"/>
+                      </a:ext>
+                    </a:extLst>
+                  </pic:spPr>
+                </pic:pic>
+              </a:graphicData>
+            </a:graphic>
+          </wp:anchor>
+        </w:drawing>
+      </w:r>
+      <w:r>
+        <w:rPr>
+          <w:noProof/>
+        </w:rPr>
+        <w:drawing>
+          <wp:anchor distT="0" distB="0" distL="114300" distR="114300" simplePos="0" relativeHeight="251646464" behindDoc="0" locked="0" layoutInCell="1" allowOverlap="1" wp14:anchorId="6186500F" wp14:editId="5052A1FC">
+            <wp:simplePos x="0" y="0"/>
+            <wp:positionH relativeFrom="column">
+              <wp:posOffset>-693420</wp:posOffset>
+            </wp:positionH>
+            <wp:positionV relativeFrom="paragraph">
+              <wp:posOffset>255905</wp:posOffset>
+            </wp:positionV>
+            <wp:extent cx="2238375" cy="2971800"/>
+            <wp:effectExtent l="0" t="0" r="0" b="0"/>
+            <wp:wrapSquare wrapText="bothSides"/>
+            <wp:docPr id="1940957848" name="Picture 1"/>
+            <wp:cNvGraphicFramePr>
+              <a:graphicFrameLocks xmlns:a="http://schemas.openxmlformats.org/drawingml/2006/main" noChangeAspect="1"/>
+            </wp:cNvGraphicFramePr>
+            <a:graphic xmlns:a="http://schemas.openxmlformats.org/drawingml/2006/main">
+              <a:graphicData uri="http://schemas.openxmlformats.org/drawingml/2006/picture">
+                <pic:pic xmlns:pic="http://schemas.openxmlformats.org/drawingml/2006/picture">
+                  <pic:nvPicPr>
+                    <pic:cNvPr id="1940957848" name=""/>
+                    <pic:cNvPicPr/>
+                  </pic:nvPicPr>
+                  <pic:blipFill>
+                    <a:blip r:embed="rId13">
+                      <a:extLst>
+                        <a:ext uri="{28A0092B-C50C-407E-A947-70E740481C1C}">
+                          <a14:useLocalDpi xmlns:a14="http://schemas.microsoft.com/office/drawing/2010/main" val="0"/>
+                        </a:ext>
+                      </a:extLst>
+                    </a:blip>
+                    <a:stretch>
+                      <a:fillRect/>
+                    </a:stretch>
+                  </pic:blipFill>
+                  <pic:spPr>
+                    <a:xfrm>
+                      <a:off x="0" y="0"/>
+                      <a:ext cx="2238375" cy="2971800"/>
+                    </a:xfrm>
+                    <a:prstGeom prst="rect">
+                      <a:avLst/>
+                    </a:prstGeom>
+                  </pic:spPr>
+                </pic:pic>
+              </a:graphicData>
+            </a:graphic>
+          </wp:anchor>
+        </w:drawing>
+      </w:r>
+    </w:p>
+    <w:p>
+      <w:pPr>
+        <w:spacing w:line="276" w:lineRule="auto"/>
+        <w:jc w:val="both"/>
+        <w:rPr>
+          <w:noProof/>
+        </w:rPr>
+      </w:pPr>
+      <w:r>
+        <w:rPr>
+          <w:noProof/>
+        </w:rPr>
+        <w:drawing>
+          <wp:anchor distT="0" distB="0" distL="114300" distR="114300" simplePos="0" relativeHeight="251659776" behindDoc="0" locked="0" layoutInCell="1" allowOverlap="1" wp14:anchorId="06C75E05" wp14:editId="4A404A1A">
+            <wp:simplePos x="0" y="0"/>
+            <wp:positionH relativeFrom="column">
+              <wp:posOffset>17145</wp:posOffset>
+            </wp:positionH>
+            <wp:positionV relativeFrom="paragraph">
+              <wp:posOffset>117475</wp:posOffset>
+            </wp:positionV>
+            <wp:extent cx="2943225" cy="2750820"/>
+            <wp:effectExtent l="0" t="0" r="0" b="0"/>
+            <wp:wrapSquare wrapText="bothSides"/>
+            <wp:docPr id="27945865" name="Picture 1"/>
+            <wp:cNvGraphicFramePr>
+              <a:graphicFrameLocks xmlns:a="http://schemas.openxmlformats.org/drawingml/2006/main" noChangeAspect="1"/>
+            </wp:cNvGraphicFramePr>
+            <a:graphic xmlns:a="http://schemas.openxmlformats.org/drawingml/2006/main">
+              <a:graphicData uri="http://schemas.openxmlformats.org/drawingml/2006/picture">
+                <pic:pic xmlns:pic="http://schemas.openxmlformats.org/drawingml/2006/picture">
+                  <pic:nvPicPr>
+                    <pic:cNvPr id="27945865" name=""/>
+                    <pic:cNvPicPr/>
+                  </pic:nvPicPr>
+                  <pic:blipFill rotWithShape="1">
+                    <a:blip r:embed="rId12">
+                      <a:extLst>
+                        <a:ext uri="{28A0092B-C50C-407E-A947-70E740481C1C}">
+                          <a14:useLocalDpi xmlns:a14="http://schemas.microsoft.com/office/drawing/2010/main" val="0"/>
+                        </a:ext>
+                      </a:extLst>
+                    </a:blip>
+                    <a:srcRect t="1" b="48611"/>
+                    <a:stretch/>
+                  </pic:blipFill>
+                  <pic:spPr bwMode="auto">
+                    <a:xfrm>
+                      <a:off x="0" y="0"/>
+                      <a:ext cx="2943225" cy="2750820"/>
+                    </a:xfrm>
+                    <a:prstGeom prst="rect">
+                      <a:avLst/>
+                    </a:prstGeom>
+                    <a:ln>
+                      <a:noFill/>
+                    </a:ln>
+                    <a:extLst>
+                      <a:ext uri="{53640926-AAD7-44D8-BBD7-CCE9431645EC}">
+                        <a14:shadowObscured xmlns:a14="http://schemas.microsoft.com/office/drawing/2010/main"/>
+                      </a:ext>
+                    </a:extLst>
+                  </pic:spPr>
+                </pic:pic>
+              </a:graphicData>
+            </a:graphic>
+          </wp:anchor>
+        </w:drawing>
+      </w:r>
+    </w:p>
+    <w:p>
+      <w:pPr>
+        <w:spacing w:line="276" w:lineRule="auto"/>
+        <w:jc w:val="both"/>
+        <w:rPr>
+          <w:noProof/>
+        </w:rPr>
+      </w:pPr>
+    </w:p>
+    <w:p>
+      <w:pPr>
+        <w:spacing w:line="276" w:lineRule="auto"/>
+        <w:jc w:val="both"/>
+        <w:rPr>
+          <w:rFonts w:ascii="Times New Roman" w:hAnsi="Times New Roman" w:cs="Times New Roman"/>
+          <w:sz w:val="24"/>
+          <w:szCs w:val="24"/>
+          <w:lang w:val="ro-RO"/>
+        </w:rPr>
+      </w:pPr>
+    </w:p>
+    <w:p>
+      <w:pPr>
+        <w:rPr>
+          <w:rFonts w:ascii="Times New Roman" w:hAnsi="Times New Roman" w:cs="Times New Roman"/>
+          <w:sz w:val="24"/>
+          <w:szCs w:val="24"/>
+          <w:lang w:val="ro-RO"/>
+        </w:rPr>
+      </w:pPr>
+    </w:p>
+    <w:p>
+      <w:pPr>
+        <w:rPr>
+          <w:rFonts w:ascii="Times New Roman" w:hAnsi="Times New Roman" w:cs="Times New Roman"/>
+          <w:sz w:val="24"/>
+          <w:szCs w:val="24"/>
+          <w:lang w:val="ro-RO"/>
+        </w:rPr>
+      </w:pPr>
+    </w:p>
+    <w:p>
+      <w:pPr>
+        <w:rPr>
+          <w:rFonts w:ascii="Times New Roman" w:hAnsi="Times New Roman" w:cs="Times New Roman"/>
+          <w:sz w:val="24"/>
+          <w:szCs w:val="24"/>
+          <w:lang w:val="ro-RO"/>
+        </w:rPr>
+      </w:pPr>
+    </w:p>
+    <w:p>
+      <w:pPr>
+        <w:rPr>
+          <w:rFonts w:ascii="Times New Roman" w:hAnsi="Times New Roman" w:cs="Times New Roman"/>
+          <w:sz w:val="24"/>
+          <w:szCs w:val="24"/>
+          <w:lang w:val="ro-RO"/>
+        </w:rPr>
+      </w:pPr>
+    </w:p>
+    <w:p>
+      <w:pPr>
+        <w:rPr>
+          <w:rFonts w:ascii="Times New Roman" w:hAnsi="Times New Roman" w:cs="Times New Roman"/>
+          <w:sz w:val="24"/>
+          <w:szCs w:val="24"/>
+          <w:lang w:val="ro-RO"/>
+        </w:rPr>
+      </w:pPr>
+    </w:p>
+    <w:p>
+      <w:pPr>
+        <w:rPr>
+          <w:rFonts w:ascii="Times New Roman" w:hAnsi="Times New Roman" w:cs="Times New Roman"/>
+          <w:sz w:val="24"/>
+          <w:szCs w:val="24"/>
+          <w:lang w:val="ro-RO"/>
+        </w:rPr>
+      </w:pPr>
+    </w:p>
+    <w:p>
+      <w:pPr>
+        <w:rPr>
+          <w:rFonts w:ascii="Times New Roman" w:hAnsi="Times New Roman" w:cs="Times New Roman"/>
+          <w:sz w:val="24"/>
+          <w:szCs w:val="24"/>
+          <w:lang w:val="ro-RO"/>
+        </w:rPr>
+      </w:pPr>
+    </w:p>
+    <w:p>
+      <w:pPr>
+        <w:rPr>
+          <w:rFonts w:ascii="Times New Roman" w:hAnsi="Times New Roman" w:cs="Times New Roman"/>
+          <w:sz w:val="24"/>
+          <w:szCs w:val="24"/>
+          <w:lang w:val="ro-RO"/>
+        </w:rPr>
+      </w:pPr>
+    </w:p>
+    <w:p>
+      <w:pPr>
+        <w:rPr>
+          <w:rFonts w:ascii="Times New Roman" w:hAnsi="Times New Roman" w:cs="Times New Roman"/>
+          <w:b/>
+          <w:bCs/>
+          <w:sz w:val="24"/>
+          <w:szCs w:val="24"/>
+          <w:lang w:val="ro-RO"/>
+        </w:rPr>
+      </w:pPr>
+      <w:r>
+        <w:rPr>
+          <w:rFonts w:ascii="Times New Roman" w:hAnsi="Times New Roman" w:cs="Times New Roman"/>
+          <w:b/>
+          <w:bCs/>
+          <w:sz w:val="24"/>
+          <w:szCs w:val="24"/>
+          <w:lang w:val="ro-RO"/>
+        </w:rPr>
+        <w:t xml:space="preserve"> </w:t>
+      </w:r>
+      <w:r>
+        <w:rPr>
+          <w:rFonts w:ascii="Times New Roman" w:hAnsi="Times New Roman" w:cs="Times New Roman"/>
+          <w:b/>
+          <w:bCs/>
+          <w:sz w:val="24"/>
+          <w:szCs w:val="24"/>
+          <w:lang w:val="ro-RO"/>
+        </w:rPr>
+        <w:t>b). Inserarea Datelor</w:t>
+      </w:r>
     </w:p>
     <w:sectPr>
-      <w:headerReference w:type="default" r:id="rId11"/>
-      <w:footerReference w:type="default" r:id="rId12"/>
+      <w:headerReference w:type="default" r:id="rId14"/>
+      <w:footerReference w:type="default" r:id="rId15"/>
       <w:pgSz w:w="12240" w:h="15840"/>
       <w:pgMar w:top="1440" w:right="1440" w:bottom="1440" w:left="1440" w:header="720" w:footer="720" w:gutter="0"/>
       <w:cols w:space="720"/>

</xml_diff>

<commit_message>
Project Update. Add Task12.
</commit_message>
<xml_diff>
--- a/143_Huma_Stefan-proiect.docx
+++ b/143_Huma_Stefan-proiect.docx
@@ -344,7 +344,7 @@
         </w:rPr>
         <w:fldChar w:fldCharType="separate"/>
       </w:r>
-      <w:hyperlink w:anchor="_Toc135050844" w:history="1">
+      <w:hyperlink w:anchor="_Toc135254921" w:history="1">
         <w:r>
           <w:rPr>
             <w:rStyle w:val="Hyperlink"/>
@@ -371,7 +371,7 @@
             <w:noProof/>
             <w:webHidden/>
           </w:rPr>
-          <w:instrText xml:space="preserve"> PAGEREF _Toc135050844 \h </w:instrText>
+          <w:instrText xml:space="preserve"> PAGEREF _Toc135254921 \h </w:instrText>
         </w:r>
         <w:r>
           <w:rPr>
@@ -417,7 +417,7 @@
           <w14:ligatures w14:val="standardContextual"/>
         </w:rPr>
       </w:pPr>
-      <w:hyperlink w:anchor="_Toc135050845" w:history="1">
+      <w:hyperlink w:anchor="_Toc135254922" w:history="1">
         <w:r>
           <w:rPr>
             <w:rStyle w:val="Hyperlink"/>
@@ -444,7 +444,7 @@
             <w:noProof/>
             <w:webHidden/>
           </w:rPr>
-          <w:instrText xml:space="preserve"> PAGEREF _Toc135050845 \h </w:instrText>
+          <w:instrText xml:space="preserve"> PAGEREF _Toc135254922 \h </w:instrText>
         </w:r>
         <w:r>
           <w:rPr>
@@ -490,7 +490,7 @@
           <w14:ligatures w14:val="standardContextual"/>
         </w:rPr>
       </w:pPr>
-      <w:hyperlink w:anchor="_Toc135050846" w:history="1">
+      <w:hyperlink w:anchor="_Toc135254923" w:history="1">
         <w:r>
           <w:rPr>
             <w:rStyle w:val="Hyperlink"/>
@@ -517,7 +517,7 @@
             <w:noProof/>
             <w:webHidden/>
           </w:rPr>
-          <w:instrText xml:space="preserve"> PAGEREF _Toc135050846 \h </w:instrText>
+          <w:instrText xml:space="preserve"> PAGEREF _Toc135254923 \h </w:instrText>
         </w:r>
         <w:r>
           <w:rPr>
@@ -563,7 +563,7 @@
           <w14:ligatures w14:val="standardContextual"/>
         </w:rPr>
       </w:pPr>
-      <w:hyperlink w:anchor="_Toc135050847" w:history="1">
+      <w:hyperlink w:anchor="_Toc135254924" w:history="1">
         <w:r>
           <w:rPr>
             <w:rStyle w:val="Hyperlink"/>
@@ -590,7 +590,7 @@
             <w:noProof/>
             <w:webHidden/>
           </w:rPr>
-          <w:instrText xml:space="preserve"> PAGEREF _Toc135050847 \h </w:instrText>
+          <w:instrText xml:space="preserve"> PAGEREF _Toc135254924 \h </w:instrText>
         </w:r>
         <w:r>
           <w:rPr>
@@ -636,7 +636,7 @@
           <w14:ligatures w14:val="standardContextual"/>
         </w:rPr>
       </w:pPr>
-      <w:hyperlink w:anchor="_Toc135050848" w:history="1">
+      <w:hyperlink w:anchor="_Toc135254925" w:history="1">
         <w:r>
           <w:rPr>
             <w:rStyle w:val="Hyperlink"/>
@@ -663,7 +663,7 @@
             <w:noProof/>
             <w:webHidden/>
           </w:rPr>
-          <w:instrText xml:space="preserve"> PAGEREF _Toc135050848 \h </w:instrText>
+          <w:instrText xml:space="preserve"> PAGEREF _Toc135254925 \h </w:instrText>
         </w:r>
         <w:r>
           <w:rPr>
@@ -709,7 +709,7 @@
           <w14:ligatures w14:val="standardContextual"/>
         </w:rPr>
       </w:pPr>
-      <w:hyperlink w:anchor="_Toc135050849" w:history="1">
+      <w:hyperlink w:anchor="_Toc135254926" w:history="1">
         <w:r>
           <w:rPr>
             <w:rStyle w:val="Hyperlink"/>
@@ -736,7 +736,7 @@
             <w:noProof/>
             <w:webHidden/>
           </w:rPr>
-          <w:instrText xml:space="preserve"> PAGEREF _Toc135050849 \h </w:instrText>
+          <w:instrText xml:space="preserve"> PAGEREF _Toc135254926 \h </w:instrText>
         </w:r>
         <w:r>
           <w:rPr>
@@ -782,7 +782,7 @@
           <w14:ligatures w14:val="standardContextual"/>
         </w:rPr>
       </w:pPr>
-      <w:hyperlink w:anchor="_Toc135050850" w:history="1">
+      <w:hyperlink w:anchor="_Toc135254927" w:history="1">
         <w:r>
           <w:rPr>
             <w:rStyle w:val="Hyperlink"/>
@@ -809,7 +809,7 @@
             <w:noProof/>
             <w:webHidden/>
           </w:rPr>
-          <w:instrText xml:space="preserve"> PAGEREF _Toc135050850 \h </w:instrText>
+          <w:instrText xml:space="preserve"> PAGEREF _Toc135254927 \h </w:instrText>
         </w:r>
         <w:r>
           <w:rPr>
@@ -855,7 +855,7 @@
           <w14:ligatures w14:val="standardContextual"/>
         </w:rPr>
       </w:pPr>
-      <w:hyperlink w:anchor="_Toc135050851" w:history="1">
+      <w:hyperlink w:anchor="_Toc135254928" w:history="1">
         <w:r>
           <w:rPr>
             <w:rStyle w:val="Hyperlink"/>
@@ -882,7 +882,7 @@
             <w:noProof/>
             <w:webHidden/>
           </w:rPr>
-          <w:instrText xml:space="preserve"> PAGEREF _Toc135050851 \h </w:instrText>
+          <w:instrText xml:space="preserve"> PAGEREF _Toc135254928 \h </w:instrText>
         </w:r>
         <w:r>
           <w:rPr>
@@ -928,7 +928,7 @@
           <w14:ligatures w14:val="standardContextual"/>
         </w:rPr>
       </w:pPr>
-      <w:hyperlink w:anchor="_Toc135050852" w:history="1">
+      <w:hyperlink w:anchor="_Toc135254929" w:history="1">
         <w:r>
           <w:rPr>
             <w:rStyle w:val="Hyperlink"/>
@@ -955,7 +955,7 @@
             <w:noProof/>
             <w:webHidden/>
           </w:rPr>
-          <w:instrText xml:space="preserve"> PAGEREF _Toc135050852 \h </w:instrText>
+          <w:instrText xml:space="preserve"> PAGEREF _Toc135254929 \h </w:instrText>
         </w:r>
         <w:r>
           <w:rPr>
@@ -1001,7 +1001,7 @@
           <w14:ligatures w14:val="standardContextual"/>
         </w:rPr>
       </w:pPr>
-      <w:hyperlink w:anchor="_Toc135050853" w:history="1">
+      <w:hyperlink w:anchor="_Toc135254930" w:history="1">
         <w:r>
           <w:rPr>
             <w:rStyle w:val="Hyperlink"/>
@@ -1028,7 +1028,7 @@
             <w:noProof/>
             <w:webHidden/>
           </w:rPr>
-          <w:instrText xml:space="preserve"> PAGEREF _Toc135050853 \h </w:instrText>
+          <w:instrText xml:space="preserve"> PAGEREF _Toc135254930 \h </w:instrText>
         </w:r>
         <w:r>
           <w:rPr>
@@ -1074,7 +1074,7 @@
           <w14:ligatures w14:val="standardContextual"/>
         </w:rPr>
       </w:pPr>
-      <w:hyperlink w:anchor="_Toc135050854" w:history="1">
+      <w:hyperlink w:anchor="_Toc135254931" w:history="1">
         <w:r>
           <w:rPr>
             <w:rStyle w:val="Hyperlink"/>
@@ -1101,7 +1101,7 @@
             <w:noProof/>
             <w:webHidden/>
           </w:rPr>
-          <w:instrText xml:space="preserve"> PAGEREF _Toc135050854 \h </w:instrText>
+          <w:instrText xml:space="preserve"> PAGEREF _Toc135254931 \h </w:instrText>
         </w:r>
         <w:r>
           <w:rPr>
@@ -1134,6 +1134,152 @@
     </w:p>
     <w:p>
       <w:pPr>
+        <w:pStyle w:val="TOC1"/>
+        <w:rPr>
+          <w:rFonts w:asciiTheme="minorHAnsi" w:hAnsiTheme="minorHAnsi" w:cstheme="minorBidi"/>
+          <w:b w:val="0"/>
+          <w:bCs w:val="0"/>
+          <w:noProof/>
+          <w:kern w:val="2"/>
+          <w:sz w:val="22"/>
+          <w:szCs w:val="22"/>
+          <w:lang w:val="en-US"/>
+          <w14:ligatures w14:val="standardContextual"/>
+        </w:rPr>
+      </w:pPr>
+      <w:hyperlink w:anchor="_Toc135254932" w:history="1">
+        <w:r>
+          <w:rPr>
+            <w:rStyle w:val="Hyperlink"/>
+            <w:noProof/>
+          </w:rPr>
+          <w:t>Cerința 12.</w:t>
+        </w:r>
+        <w:r>
+          <w:rPr>
+            <w:noProof/>
+            <w:webHidden/>
+          </w:rPr>
+          <w:tab/>
+        </w:r>
+        <w:r>
+          <w:rPr>
+            <w:noProof/>
+            <w:webHidden/>
+          </w:rPr>
+          <w:fldChar w:fldCharType="begin"/>
+        </w:r>
+        <w:r>
+          <w:rPr>
+            <w:noProof/>
+            <w:webHidden/>
+          </w:rPr>
+          <w:instrText xml:space="preserve"> PAGEREF _Toc135254932 \h </w:instrText>
+        </w:r>
+        <w:r>
+          <w:rPr>
+            <w:noProof/>
+            <w:webHidden/>
+          </w:rPr>
+        </w:r>
+        <w:r>
+          <w:rPr>
+            <w:noProof/>
+            <w:webHidden/>
+          </w:rPr>
+          <w:fldChar w:fldCharType="separate"/>
+        </w:r>
+        <w:r>
+          <w:rPr>
+            <w:noProof/>
+            <w:webHidden/>
+          </w:rPr>
+          <w:t>19</w:t>
+        </w:r>
+        <w:r>
+          <w:rPr>
+            <w:noProof/>
+            <w:webHidden/>
+          </w:rPr>
+          <w:fldChar w:fldCharType="end"/>
+        </w:r>
+      </w:hyperlink>
+    </w:p>
+    <w:p>
+      <w:pPr>
+        <w:pStyle w:val="TOC1"/>
+        <w:rPr>
+          <w:rFonts w:asciiTheme="minorHAnsi" w:hAnsiTheme="minorHAnsi" w:cstheme="minorBidi"/>
+          <w:b w:val="0"/>
+          <w:bCs w:val="0"/>
+          <w:noProof/>
+          <w:kern w:val="2"/>
+          <w:sz w:val="22"/>
+          <w:szCs w:val="22"/>
+          <w:lang w:val="en-US"/>
+          <w14:ligatures w14:val="standardContextual"/>
+        </w:rPr>
+      </w:pPr>
+      <w:hyperlink w:anchor="_Toc135254933" w:history="1">
+        <w:r>
+          <w:rPr>
+            <w:rStyle w:val="Hyperlink"/>
+            <w:noProof/>
+          </w:rPr>
+          <w:t>Cerința 13.</w:t>
+        </w:r>
+        <w:r>
+          <w:rPr>
+            <w:noProof/>
+            <w:webHidden/>
+          </w:rPr>
+          <w:tab/>
+        </w:r>
+        <w:r>
+          <w:rPr>
+            <w:noProof/>
+            <w:webHidden/>
+          </w:rPr>
+          <w:fldChar w:fldCharType="begin"/>
+        </w:r>
+        <w:r>
+          <w:rPr>
+            <w:noProof/>
+            <w:webHidden/>
+          </w:rPr>
+          <w:instrText xml:space="preserve"> PAGEREF _Toc135254933 \h </w:instrText>
+        </w:r>
+        <w:r>
+          <w:rPr>
+            <w:noProof/>
+            <w:webHidden/>
+          </w:rPr>
+        </w:r>
+        <w:r>
+          <w:rPr>
+            <w:noProof/>
+            <w:webHidden/>
+          </w:rPr>
+          <w:fldChar w:fldCharType="separate"/>
+        </w:r>
+        <w:r>
+          <w:rPr>
+            <w:noProof/>
+            <w:webHidden/>
+          </w:rPr>
+          <w:t>22</w:t>
+        </w:r>
+        <w:r>
+          <w:rPr>
+            <w:noProof/>
+            <w:webHidden/>
+          </w:rPr>
+          <w:fldChar w:fldCharType="end"/>
+        </w:r>
+      </w:hyperlink>
+    </w:p>
+    <w:p>
+      <w:pPr>
         <w:rPr>
           <w:rFonts w:ascii="Times New Roman" w:hAnsi="Times New Roman" w:cs="Times New Roman"/>
           <w:b/>
@@ -1198,7 +1344,7 @@
       <w:pPr>
         <w:pStyle w:val="da"/>
       </w:pPr>
-      <w:bookmarkStart w:id="0" w:name="_Toc135050844"/>
+      <w:bookmarkStart w:id="0" w:name="_Toc135254921"/>
       <w:r>
         <w:t>Cerința 1.</w:t>
       </w:r>
@@ -2351,7 +2497,7 @@
       <w:pPr>
         <w:pStyle w:val="da"/>
       </w:pPr>
-      <w:bookmarkStart w:id="1" w:name="_Toc135050845"/>
+      <w:bookmarkStart w:id="1" w:name="_Toc135254922"/>
       <w:r>
         <w:lastRenderedPageBreak/>
         <w:t>Cerința 2.</w:t>
@@ -2948,7 +3094,7 @@
       <w:pPr>
         <w:pStyle w:val="da"/>
       </w:pPr>
-      <w:bookmarkStart w:id="2" w:name="_Toc135050846"/>
+      <w:bookmarkStart w:id="2" w:name="_Toc135254923"/>
       <w:r>
         <w:lastRenderedPageBreak/>
         <w:t>Cerința 3.</w:t>
@@ -3774,7 +3920,7 @@
       <w:pPr>
         <w:pStyle w:val="da"/>
       </w:pPr>
-      <w:bookmarkStart w:id="3" w:name="_Toc135050847"/>
+      <w:bookmarkStart w:id="3" w:name="_Toc135254924"/>
       <w:r>
         <w:lastRenderedPageBreak/>
         <w:t>Cerința 4.</w:t>
@@ -4793,7 +4939,7 @@
       <w:pPr>
         <w:pStyle w:val="da"/>
       </w:pPr>
-      <w:bookmarkStart w:id="4" w:name="_Toc135050848"/>
+      <w:bookmarkStart w:id="4" w:name="_Toc135254925"/>
       <w:r>
         <w:lastRenderedPageBreak/>
         <w:t>Cerința 5.</w:t>
@@ -6821,7 +6967,7 @@
       <w:pPr>
         <w:pStyle w:val="da"/>
       </w:pPr>
-      <w:bookmarkStart w:id="5" w:name="_Toc135050849"/>
+      <w:bookmarkStart w:id="5" w:name="_Toc135254926"/>
       <w:r>
         <w:lastRenderedPageBreak/>
         <w:t xml:space="preserve">Cerința </w:t>
@@ -6883,7 +7029,7 @@
           <w:lang w:val="ro-RO"/>
         </w:rPr>
         <w:drawing>
-          <wp:anchor distT="91440" distB="0" distL="0" distR="0" simplePos="0" relativeHeight="251656192" behindDoc="0" locked="0" layoutInCell="1" allowOverlap="1" wp14:anchorId="3DAD2A8E" wp14:editId="4845ED2A">
+          <wp:anchor distT="91440" distB="0" distL="0" distR="0" simplePos="0" relativeHeight="251634176" behindDoc="0" locked="0" layoutInCell="1" allowOverlap="1" wp14:anchorId="3DAD2A8E" wp14:editId="4845ED2A">
             <wp:simplePos x="0" y="0"/>
             <wp:positionH relativeFrom="page">
               <wp:align>left</wp:align>
@@ -6970,7 +7116,7 @@
       <w:pPr>
         <w:pStyle w:val="da"/>
       </w:pPr>
-      <w:bookmarkStart w:id="6" w:name="_Toc135050850"/>
+      <w:bookmarkStart w:id="6" w:name="_Toc135254927"/>
       <w:r>
         <w:lastRenderedPageBreak/>
         <w:t>Cerința 7.</w:t>
@@ -7188,7 +7334,7 @@
           <w:lang w:val="ro-RO"/>
         </w:rPr>
         <w:drawing>
-          <wp:anchor distT="0" distB="0" distL="114300" distR="114300" simplePos="0" relativeHeight="251659264" behindDoc="0" locked="0" layoutInCell="1" allowOverlap="1" wp14:anchorId="23107662" wp14:editId="7A157A3E">
+          <wp:anchor distT="0" distB="0" distL="114300" distR="114300" simplePos="0" relativeHeight="251638272" behindDoc="0" locked="0" layoutInCell="1" allowOverlap="1" wp14:anchorId="23107662" wp14:editId="7A157A3E">
             <wp:simplePos x="0" y="0"/>
             <wp:positionH relativeFrom="page">
               <wp:align>left</wp:align>
@@ -7281,7 +7427,7 @@
           <w:szCs w:val="24"/>
         </w:rPr>
       </w:pPr>
-      <w:bookmarkStart w:id="7" w:name="_Toc135050851"/>
+      <w:bookmarkStart w:id="7" w:name="_Toc135254928"/>
       <w:r>
         <w:t xml:space="preserve">Cerința </w:t>
       </w:r>
@@ -7772,7 +7918,7 @@
       <w:pPr>
         <w:pStyle w:val="da"/>
       </w:pPr>
-      <w:bookmarkStart w:id="8" w:name="_Toc135050852"/>
+      <w:bookmarkStart w:id="8" w:name="_Toc135254929"/>
       <w:r>
         <w:lastRenderedPageBreak/>
         <w:t xml:space="preserve">Cerința </w:t>
@@ -7802,7 +7948,7 @@
           <w:szCs w:val="24"/>
         </w:rPr>
         <w:drawing>
-          <wp:anchor distT="0" distB="0" distL="114300" distR="114300" simplePos="0" relativeHeight="251658240" behindDoc="0" locked="0" layoutInCell="1" allowOverlap="1" wp14:anchorId="1667DFD6" wp14:editId="3DA83C13">
+          <wp:anchor distT="0" distB="0" distL="114300" distR="114300" simplePos="0" relativeHeight="251636224" behindDoc="0" locked="0" layoutInCell="1" allowOverlap="1" wp14:anchorId="1667DFD6" wp14:editId="3DA83C13">
             <wp:simplePos x="0" y="0"/>
             <wp:positionH relativeFrom="column">
               <wp:posOffset>-837656</wp:posOffset>
@@ -10442,7 +10588,7 @@
       <w:pPr>
         <w:pStyle w:val="da"/>
       </w:pPr>
-      <w:bookmarkStart w:id="9" w:name="_Toc135050853"/>
+      <w:bookmarkStart w:id="9" w:name="_Toc135254930"/>
       <w:r>
         <w:lastRenderedPageBreak/>
         <w:t xml:space="preserve">Cerința </w:t>
@@ -10693,7 +10839,7 @@
       <w:pPr>
         <w:pStyle w:val="da"/>
       </w:pPr>
-      <w:bookmarkStart w:id="10" w:name="_Toc135050854"/>
+      <w:bookmarkStart w:id="10" w:name="_Toc135254931"/>
       <w:r>
         <w:lastRenderedPageBreak/>
         <w:t xml:space="preserve">Cerința </w:t>
@@ -10746,15 +10892,15 @@
           <w:noProof/>
         </w:rPr>
         <w:drawing>
-          <wp:anchor distT="0" distB="0" distL="114300" distR="114300" simplePos="0" relativeHeight="251673088" behindDoc="0" locked="0" layoutInCell="1" allowOverlap="1" wp14:anchorId="29DD13A6" wp14:editId="0BF363E0">
+          <wp:anchor distT="0" distB="0" distL="114300" distR="114300" simplePos="0" relativeHeight="251557376" behindDoc="0" locked="0" layoutInCell="1" allowOverlap="1" wp14:anchorId="29DD13A6" wp14:editId="14B777E5">
             <wp:simplePos x="0" y="0"/>
             <wp:positionH relativeFrom="column">
-              <wp:posOffset>2646045</wp:posOffset>
+              <wp:posOffset>1894840</wp:posOffset>
             </wp:positionH>
             <wp:positionV relativeFrom="paragraph">
-              <wp:posOffset>271145</wp:posOffset>
+              <wp:posOffset>201295</wp:posOffset>
             </wp:positionV>
-            <wp:extent cx="2943225" cy="2465070"/>
+            <wp:extent cx="1992477" cy="1668780"/>
             <wp:effectExtent l="0" t="0" r="0" b="0"/>
             <wp:wrapNone/>
             <wp:docPr id="1477601328" name="Picture 1477601328"/>
@@ -10782,7 +10928,7 @@
                   <pic:spPr bwMode="auto">
                     <a:xfrm>
                       <a:off x="0" y="0"/>
-                      <a:ext cx="2943225" cy="2465070"/>
+                      <a:ext cx="1992477" cy="1668780"/>
                     </a:xfrm>
                     <a:prstGeom prst="rect">
                       <a:avLst/>
@@ -10799,6 +10945,12 @@
                 </pic:pic>
               </a:graphicData>
             </a:graphic>
+            <wp14:sizeRelH relativeFrom="margin">
+              <wp14:pctWidth>0</wp14:pctWidth>
+            </wp14:sizeRelH>
+            <wp14:sizeRelV relativeFrom="margin">
+              <wp14:pctHeight>0</wp14:pctHeight>
+            </wp14:sizeRelV>
           </wp:anchor>
         </w:drawing>
       </w:r>
@@ -10807,15 +10959,15 @@
           <w:noProof/>
         </w:rPr>
         <w:drawing>
-          <wp:anchor distT="0" distB="0" distL="114300" distR="114300" simplePos="0" relativeHeight="251646464" behindDoc="0" locked="0" layoutInCell="1" allowOverlap="1" wp14:anchorId="6186500F" wp14:editId="5052A1FC">
+          <wp:anchor distT="0" distB="0" distL="114300" distR="114300" simplePos="0" relativeHeight="251547136" behindDoc="0" locked="0" layoutInCell="1" allowOverlap="1" wp14:anchorId="6186500F" wp14:editId="66D1998C">
             <wp:simplePos x="0" y="0"/>
             <wp:positionH relativeFrom="column">
-              <wp:posOffset>-693420</wp:posOffset>
+              <wp:posOffset>0</wp:posOffset>
             </wp:positionH>
             <wp:positionV relativeFrom="paragraph">
-              <wp:posOffset>255905</wp:posOffset>
+              <wp:posOffset>186055</wp:posOffset>
             </wp:positionV>
-            <wp:extent cx="2238375" cy="2971800"/>
+            <wp:extent cx="1503680" cy="1996440"/>
             <wp:effectExtent l="0" t="0" r="0" b="0"/>
             <wp:wrapSquare wrapText="bothSides"/>
             <wp:docPr id="1940957848" name="Picture 1"/>
@@ -10844,7 +10996,7 @@
                   <pic:spPr>
                     <a:xfrm>
                       <a:off x="0" y="0"/>
-                      <a:ext cx="2238375" cy="2971800"/>
+                      <a:ext cx="1503680" cy="1996440"/>
                     </a:xfrm>
                     <a:prstGeom prst="rect">
                       <a:avLst/>
@@ -10853,6 +11005,12 @@
                 </pic:pic>
               </a:graphicData>
             </a:graphic>
+            <wp14:sizeRelH relativeFrom="margin">
+              <wp14:pctWidth>0</wp14:pctWidth>
+            </wp14:sizeRelH>
+            <wp14:sizeRelV relativeFrom="margin">
+              <wp14:pctHeight>0</wp14:pctHeight>
+            </wp14:sizeRelV>
           </wp:anchor>
         </w:drawing>
       </w:r>
@@ -10870,15 +11028,15 @@
           <w:noProof/>
         </w:rPr>
         <w:drawing>
-          <wp:anchor distT="0" distB="0" distL="114300" distR="114300" simplePos="0" relativeHeight="251659776" behindDoc="0" locked="0" layoutInCell="1" allowOverlap="1" wp14:anchorId="06C75E05" wp14:editId="4A404A1A">
+          <wp:anchor distT="0" distB="0" distL="114300" distR="114300" simplePos="0" relativeHeight="251640320" behindDoc="0" locked="0" layoutInCell="1" allowOverlap="1" wp14:anchorId="06C75E05" wp14:editId="0F0D222A">
             <wp:simplePos x="0" y="0"/>
             <wp:positionH relativeFrom="column">
-              <wp:posOffset>17145</wp:posOffset>
+              <wp:posOffset>29210</wp:posOffset>
             </wp:positionH>
             <wp:positionV relativeFrom="paragraph">
-              <wp:posOffset>117475</wp:posOffset>
+              <wp:posOffset>9525</wp:posOffset>
             </wp:positionV>
-            <wp:extent cx="2943225" cy="2750820"/>
+            <wp:extent cx="1964690" cy="1836420"/>
             <wp:effectExtent l="0" t="0" r="0" b="0"/>
             <wp:wrapSquare wrapText="bothSides"/>
             <wp:docPr id="27945865" name="Picture 1"/>
@@ -10906,7 +11064,7 @@
                   <pic:spPr bwMode="auto">
                     <a:xfrm>
                       <a:off x="0" y="0"/>
-                      <a:ext cx="2943225" cy="2750820"/>
+                      <a:ext cx="1964690" cy="1836420"/>
                     </a:xfrm>
                     <a:prstGeom prst="rect">
                       <a:avLst/>
@@ -10923,6 +11081,12 @@
                 </pic:pic>
               </a:graphicData>
             </a:graphic>
+            <wp14:sizeRelH relativeFrom="margin">
+              <wp14:pctWidth>0</wp14:pctWidth>
+            </wp14:sizeRelH>
+            <wp14:sizeRelV relativeFrom="margin">
+              <wp14:pctHeight>0</wp14:pctHeight>
+            </wp14:sizeRelV>
           </wp:anchor>
         </w:drawing>
       </w:r>
@@ -11002,43 +11166,81 @@
       <w:pPr>
         <w:rPr>
           <w:rFonts w:ascii="Times New Roman" w:hAnsi="Times New Roman" w:cs="Times New Roman"/>
-          <w:sz w:val="24"/>
-          <w:szCs w:val="24"/>
-          <w:lang w:val="ro-RO"/>
-        </w:rPr>
-      </w:pPr>
-    </w:p>
-    <w:p>
-      <w:pPr>
-        <w:rPr>
-          <w:rFonts w:ascii="Times New Roman" w:hAnsi="Times New Roman" w:cs="Times New Roman"/>
-          <w:sz w:val="24"/>
-          <w:szCs w:val="24"/>
-          <w:lang w:val="ro-RO"/>
-        </w:rPr>
-      </w:pPr>
-    </w:p>
-    <w:p>
-      <w:pPr>
-        <w:rPr>
-          <w:rFonts w:ascii="Times New Roman" w:hAnsi="Times New Roman" w:cs="Times New Roman"/>
-          <w:sz w:val="24"/>
-          <w:szCs w:val="24"/>
-          <w:lang w:val="ro-RO"/>
-        </w:rPr>
-      </w:pPr>
-    </w:p>
-    <w:p>
-      <w:pPr>
-        <w:rPr>
-          <w:rFonts w:ascii="Times New Roman" w:hAnsi="Times New Roman" w:cs="Times New Roman"/>
-          <w:b/>
-          <w:bCs/>
-          <w:sz w:val="24"/>
-          <w:szCs w:val="24"/>
-          <w:lang w:val="ro-RO"/>
-        </w:rPr>
-      </w:pPr>
+          <w:b/>
+          <w:bCs/>
+          <w:sz w:val="24"/>
+          <w:szCs w:val="24"/>
+          <w:lang w:val="ro-RO"/>
+        </w:rPr>
+      </w:pPr>
+      <w:r>
+        <w:rPr>
+          <w:noProof/>
+        </w:rPr>
+        <w:drawing>
+          <wp:anchor distT="0" distB="0" distL="114300" distR="114300" simplePos="0" relativeHeight="251562496" behindDoc="1" locked="0" layoutInCell="1" allowOverlap="1" wp14:anchorId="5E3EC4F7" wp14:editId="541926AE">
+            <wp:simplePos x="0" y="0"/>
+            <wp:positionH relativeFrom="column">
+              <wp:posOffset>-617855</wp:posOffset>
+            </wp:positionH>
+            <wp:positionV relativeFrom="paragraph">
+              <wp:posOffset>404495</wp:posOffset>
+            </wp:positionV>
+            <wp:extent cx="7215505" cy="1930400"/>
+            <wp:effectExtent l="0" t="0" r="0" b="0"/>
+            <wp:wrapTight wrapText="bothSides">
+              <wp:wrapPolygon edited="0">
+                <wp:start x="0" y="0"/>
+                <wp:lineTo x="0" y="21316"/>
+                <wp:lineTo x="21556" y="21316"/>
+                <wp:lineTo x="21556" y="0"/>
+                <wp:lineTo x="0" y="0"/>
+              </wp:wrapPolygon>
+            </wp:wrapTight>
+            <wp:docPr id="1493463276" name="Picture 1"/>
+            <wp:cNvGraphicFramePr>
+              <a:graphicFrameLocks xmlns:a="http://schemas.openxmlformats.org/drawingml/2006/main" noChangeAspect="1"/>
+            </wp:cNvGraphicFramePr>
+            <a:graphic xmlns:a="http://schemas.openxmlformats.org/drawingml/2006/main">
+              <a:graphicData uri="http://schemas.openxmlformats.org/drawingml/2006/picture">
+                <pic:pic xmlns:pic="http://schemas.openxmlformats.org/drawingml/2006/picture">
+                  <pic:nvPicPr>
+                    <pic:cNvPr id="1493463276" name=""/>
+                    <pic:cNvPicPr/>
+                  </pic:nvPicPr>
+                  <pic:blipFill>
+                    <a:blip r:embed="rId14">
+                      <a:extLst>
+                        <a:ext uri="{28A0092B-C50C-407E-A947-70E740481C1C}">
+                          <a14:useLocalDpi xmlns:a14="http://schemas.microsoft.com/office/drawing/2010/main" val="0"/>
+                        </a:ext>
+                      </a:extLst>
+                    </a:blip>
+                    <a:stretch>
+                      <a:fillRect/>
+                    </a:stretch>
+                  </pic:blipFill>
+                  <pic:spPr>
+                    <a:xfrm>
+                      <a:off x="0" y="0"/>
+                      <a:ext cx="7215505" cy="1930400"/>
+                    </a:xfrm>
+                    <a:prstGeom prst="rect">
+                      <a:avLst/>
+                    </a:prstGeom>
+                  </pic:spPr>
+                </pic:pic>
+              </a:graphicData>
+            </a:graphic>
+            <wp14:sizeRelH relativeFrom="margin">
+              <wp14:pctWidth>0</wp14:pctWidth>
+            </wp14:sizeRelH>
+            <wp14:sizeRelV relativeFrom="margin">
+              <wp14:pctHeight>0</wp14:pctHeight>
+            </wp14:sizeRelV>
+          </wp:anchor>
+        </w:drawing>
+      </w:r>
       <w:r>
         <w:rPr>
           <w:rFonts w:ascii="Times New Roman" w:hAnsi="Times New Roman" w:cs="Times New Roman"/>
@@ -11062,9 +11264,1787 @@
         <w:t>b). Inserarea Datelor</w:t>
       </w:r>
     </w:p>
+    <w:p>
+      <w:pPr>
+        <w:rPr>
+          <w:rFonts w:ascii="Times New Roman" w:hAnsi="Times New Roman" w:cs="Times New Roman"/>
+          <w:b/>
+          <w:bCs/>
+          <w:sz w:val="24"/>
+          <w:szCs w:val="24"/>
+          <w:lang w:val="ro-RO"/>
+        </w:rPr>
+      </w:pPr>
+    </w:p>
+    <w:p>
+      <w:pPr>
+        <w:rPr>
+          <w:rFonts w:ascii="Times New Roman" w:hAnsi="Times New Roman" w:cs="Times New Roman"/>
+          <w:b/>
+          <w:bCs/>
+          <w:sz w:val="24"/>
+          <w:szCs w:val="24"/>
+          <w:lang w:val="ro-RO"/>
+        </w:rPr>
+      </w:pPr>
+      <w:r>
+        <w:rPr>
+          <w:noProof/>
+        </w:rPr>
+        <w:drawing>
+          <wp:inline distT="0" distB="0" distL="0" distR="0" wp14:anchorId="4838E23F" wp14:editId="61030860">
+            <wp:extent cx="5943600" cy="1373505"/>
+            <wp:effectExtent l="0" t="0" r="0" b="0"/>
+            <wp:docPr id="192054256" name="Picture 1"/>
+            <wp:cNvGraphicFramePr>
+              <a:graphicFrameLocks xmlns:a="http://schemas.openxmlformats.org/drawingml/2006/main" noChangeAspect="1"/>
+            </wp:cNvGraphicFramePr>
+            <a:graphic xmlns:a="http://schemas.openxmlformats.org/drawingml/2006/main">
+              <a:graphicData uri="http://schemas.openxmlformats.org/drawingml/2006/picture">
+                <pic:pic xmlns:pic="http://schemas.openxmlformats.org/drawingml/2006/picture">
+                  <pic:nvPicPr>
+                    <pic:cNvPr id="192054256" name=""/>
+                    <pic:cNvPicPr/>
+                  </pic:nvPicPr>
+                  <pic:blipFill>
+                    <a:blip r:embed="rId15"/>
+                    <a:stretch>
+                      <a:fillRect/>
+                    </a:stretch>
+                  </pic:blipFill>
+                  <pic:spPr>
+                    <a:xfrm>
+                      <a:off x="0" y="0"/>
+                      <a:ext cx="5943600" cy="1373505"/>
+                    </a:xfrm>
+                    <a:prstGeom prst="rect">
+                      <a:avLst/>
+                    </a:prstGeom>
+                  </pic:spPr>
+                </pic:pic>
+              </a:graphicData>
+            </a:graphic>
+          </wp:inline>
+        </w:drawing>
+      </w:r>
+    </w:p>
+    <w:p>
+      <w:pPr>
+        <w:rPr>
+          <w:rFonts w:ascii="Times New Roman" w:hAnsi="Times New Roman" w:cs="Times New Roman"/>
+          <w:b/>
+          <w:bCs/>
+          <w:sz w:val="24"/>
+          <w:szCs w:val="24"/>
+          <w:lang w:val="ro-RO"/>
+        </w:rPr>
+      </w:pPr>
+    </w:p>
+    <w:p>
+      <w:pPr>
+        <w:rPr>
+          <w:rFonts w:ascii="Times New Roman" w:hAnsi="Times New Roman" w:cs="Times New Roman"/>
+          <w:b/>
+          <w:bCs/>
+          <w:sz w:val="24"/>
+          <w:szCs w:val="24"/>
+          <w:lang w:val="ro-RO"/>
+        </w:rPr>
+      </w:pPr>
+    </w:p>
+    <w:p>
+      <w:pPr>
+        <w:rPr>
+          <w:rFonts w:ascii="Times New Roman" w:hAnsi="Times New Roman" w:cs="Times New Roman"/>
+          <w:b/>
+          <w:bCs/>
+          <w:sz w:val="24"/>
+          <w:szCs w:val="24"/>
+          <w:lang w:val="ro-RO"/>
+        </w:rPr>
+      </w:pPr>
+      <w:r>
+        <w:rPr>
+          <w:noProof/>
+        </w:rPr>
+        <w:lastRenderedPageBreak/>
+        <w:drawing>
+          <wp:anchor distT="0" distB="0" distL="114300" distR="114300" simplePos="0" relativeHeight="251570688" behindDoc="1" locked="0" layoutInCell="1" allowOverlap="1" wp14:anchorId="763A109F" wp14:editId="24058207">
+            <wp:simplePos x="0" y="0"/>
+            <wp:positionH relativeFrom="column">
+              <wp:posOffset>-358775</wp:posOffset>
+            </wp:positionH>
+            <wp:positionV relativeFrom="paragraph">
+              <wp:posOffset>1233170</wp:posOffset>
+            </wp:positionV>
+            <wp:extent cx="6781800" cy="1506855"/>
+            <wp:effectExtent l="0" t="0" r="0" b="0"/>
+            <wp:wrapTight wrapText="bothSides">
+              <wp:wrapPolygon edited="0">
+                <wp:start x="0" y="0"/>
+                <wp:lineTo x="0" y="21300"/>
+                <wp:lineTo x="21539" y="21300"/>
+                <wp:lineTo x="21539" y="0"/>
+                <wp:lineTo x="0" y="0"/>
+              </wp:wrapPolygon>
+            </wp:wrapTight>
+            <wp:docPr id="1511214155" name="Picture 1"/>
+            <wp:cNvGraphicFramePr>
+              <a:graphicFrameLocks xmlns:a="http://schemas.openxmlformats.org/drawingml/2006/main" noChangeAspect="1"/>
+            </wp:cNvGraphicFramePr>
+            <a:graphic xmlns:a="http://schemas.openxmlformats.org/drawingml/2006/main">
+              <a:graphicData uri="http://schemas.openxmlformats.org/drawingml/2006/picture">
+                <pic:pic xmlns:pic="http://schemas.openxmlformats.org/drawingml/2006/picture">
+                  <pic:nvPicPr>
+                    <pic:cNvPr id="1511214155" name=""/>
+                    <pic:cNvPicPr/>
+                  </pic:nvPicPr>
+                  <pic:blipFill>
+                    <a:blip r:embed="rId16">
+                      <a:extLst>
+                        <a:ext uri="{28A0092B-C50C-407E-A947-70E740481C1C}">
+                          <a14:useLocalDpi xmlns:a14="http://schemas.microsoft.com/office/drawing/2010/main" val="0"/>
+                        </a:ext>
+                      </a:extLst>
+                    </a:blip>
+                    <a:stretch>
+                      <a:fillRect/>
+                    </a:stretch>
+                  </pic:blipFill>
+                  <pic:spPr>
+                    <a:xfrm>
+                      <a:off x="0" y="0"/>
+                      <a:ext cx="6781800" cy="1506855"/>
+                    </a:xfrm>
+                    <a:prstGeom prst="rect">
+                      <a:avLst/>
+                    </a:prstGeom>
+                  </pic:spPr>
+                </pic:pic>
+              </a:graphicData>
+            </a:graphic>
+            <wp14:sizeRelH relativeFrom="margin">
+              <wp14:pctWidth>0</wp14:pctWidth>
+            </wp14:sizeRelH>
+            <wp14:sizeRelV relativeFrom="margin">
+              <wp14:pctHeight>0</wp14:pctHeight>
+            </wp14:sizeRelV>
+          </wp:anchor>
+        </w:drawing>
+      </w:r>
+      <w:r>
+        <w:rPr>
+          <w:noProof/>
+        </w:rPr>
+        <w:drawing>
+          <wp:anchor distT="0" distB="0" distL="114300" distR="114300" simplePos="0" relativeHeight="251566592" behindDoc="1" locked="0" layoutInCell="1" allowOverlap="1" wp14:anchorId="263019B5" wp14:editId="3FAFDB81">
+            <wp:simplePos x="0" y="0"/>
+            <wp:positionH relativeFrom="column">
+              <wp:posOffset>-381635</wp:posOffset>
+            </wp:positionH>
+            <wp:positionV relativeFrom="paragraph">
+              <wp:posOffset>-85090</wp:posOffset>
+            </wp:positionV>
+            <wp:extent cx="6819900" cy="1150620"/>
+            <wp:effectExtent l="0" t="0" r="0" b="0"/>
+            <wp:wrapTight wrapText="bothSides">
+              <wp:wrapPolygon edited="0">
+                <wp:start x="0" y="0"/>
+                <wp:lineTo x="0" y="21099"/>
+                <wp:lineTo x="21540" y="21099"/>
+                <wp:lineTo x="21540" y="0"/>
+                <wp:lineTo x="0" y="0"/>
+              </wp:wrapPolygon>
+            </wp:wrapTight>
+            <wp:docPr id="1591709187" name="Picture 1"/>
+            <wp:cNvGraphicFramePr>
+              <a:graphicFrameLocks xmlns:a="http://schemas.openxmlformats.org/drawingml/2006/main" noChangeAspect="1"/>
+            </wp:cNvGraphicFramePr>
+            <a:graphic xmlns:a="http://schemas.openxmlformats.org/drawingml/2006/main">
+              <a:graphicData uri="http://schemas.openxmlformats.org/drawingml/2006/picture">
+                <pic:pic xmlns:pic="http://schemas.openxmlformats.org/drawingml/2006/picture">
+                  <pic:nvPicPr>
+                    <pic:cNvPr id="1591709187" name=""/>
+                    <pic:cNvPicPr/>
+                  </pic:nvPicPr>
+                  <pic:blipFill>
+                    <a:blip r:embed="rId17">
+                      <a:extLst>
+                        <a:ext uri="{28A0092B-C50C-407E-A947-70E740481C1C}">
+                          <a14:useLocalDpi xmlns:a14="http://schemas.microsoft.com/office/drawing/2010/main" val="0"/>
+                        </a:ext>
+                      </a:extLst>
+                    </a:blip>
+                    <a:stretch>
+                      <a:fillRect/>
+                    </a:stretch>
+                  </pic:blipFill>
+                  <pic:spPr>
+                    <a:xfrm>
+                      <a:off x="0" y="0"/>
+                      <a:ext cx="6819900" cy="1150620"/>
+                    </a:xfrm>
+                    <a:prstGeom prst="rect">
+                      <a:avLst/>
+                    </a:prstGeom>
+                  </pic:spPr>
+                </pic:pic>
+              </a:graphicData>
+            </a:graphic>
+            <wp14:sizeRelH relativeFrom="margin">
+              <wp14:pctWidth>0</wp14:pctWidth>
+            </wp14:sizeRelH>
+            <wp14:sizeRelV relativeFrom="margin">
+              <wp14:pctHeight>0</wp14:pctHeight>
+            </wp14:sizeRelV>
+          </wp:anchor>
+        </w:drawing>
+      </w:r>
+    </w:p>
+    <w:p>
+      <w:pPr>
+        <w:jc w:val="center"/>
+        <w:rPr>
+          <w:rFonts w:ascii="Times New Roman" w:hAnsi="Times New Roman" w:cs="Times New Roman"/>
+          <w:b/>
+          <w:bCs/>
+          <w:sz w:val="24"/>
+          <w:szCs w:val="24"/>
+          <w:lang w:val="ro-RO"/>
+        </w:rPr>
+      </w:pPr>
+      <w:r>
+        <w:rPr>
+          <w:noProof/>
+        </w:rPr>
+        <w:drawing>
+          <wp:inline distT="0" distB="0" distL="0" distR="0" wp14:anchorId="6DCBF6D1" wp14:editId="44C8B3CD">
+            <wp:extent cx="3838575" cy="1438275"/>
+            <wp:effectExtent l="0" t="0" r="9525" b="9525"/>
+            <wp:docPr id="148892008" name="Picture 1"/>
+            <wp:cNvGraphicFramePr>
+              <a:graphicFrameLocks xmlns:a="http://schemas.openxmlformats.org/drawingml/2006/main" noChangeAspect="1"/>
+            </wp:cNvGraphicFramePr>
+            <a:graphic xmlns:a="http://schemas.openxmlformats.org/drawingml/2006/main">
+              <a:graphicData uri="http://schemas.openxmlformats.org/drawingml/2006/picture">
+                <pic:pic xmlns:pic="http://schemas.openxmlformats.org/drawingml/2006/picture">
+                  <pic:nvPicPr>
+                    <pic:cNvPr id="148892008" name=""/>
+                    <pic:cNvPicPr/>
+                  </pic:nvPicPr>
+                  <pic:blipFill>
+                    <a:blip r:embed="rId18"/>
+                    <a:stretch>
+                      <a:fillRect/>
+                    </a:stretch>
+                  </pic:blipFill>
+                  <pic:spPr>
+                    <a:xfrm>
+                      <a:off x="0" y="0"/>
+                      <a:ext cx="3838575" cy="1438275"/>
+                    </a:xfrm>
+                    <a:prstGeom prst="rect">
+                      <a:avLst/>
+                    </a:prstGeom>
+                  </pic:spPr>
+                </pic:pic>
+              </a:graphicData>
+            </a:graphic>
+          </wp:inline>
+        </w:drawing>
+      </w:r>
+    </w:p>
+    <w:p>
+      <w:pPr>
+        <w:jc w:val="center"/>
+        <w:rPr>
+          <w:rFonts w:ascii="Times New Roman" w:hAnsi="Times New Roman" w:cs="Times New Roman"/>
+          <w:b/>
+          <w:bCs/>
+          <w:sz w:val="24"/>
+          <w:szCs w:val="24"/>
+          <w:lang w:val="ro-RO"/>
+        </w:rPr>
+      </w:pPr>
+    </w:p>
+    <w:p>
+      <w:pPr>
+        <w:jc w:val="center"/>
+        <w:rPr>
+          <w:rFonts w:ascii="Times New Roman" w:hAnsi="Times New Roman" w:cs="Times New Roman"/>
+          <w:b/>
+          <w:bCs/>
+          <w:sz w:val="24"/>
+          <w:szCs w:val="24"/>
+          <w:lang w:val="ro-RO"/>
+        </w:rPr>
+      </w:pPr>
+      <w:r>
+        <w:rPr>
+          <w:noProof/>
+        </w:rPr>
+        <w:drawing>
+          <wp:inline distT="0" distB="0" distL="0" distR="0" wp14:anchorId="67425ACF" wp14:editId="3477788F">
+            <wp:extent cx="5943600" cy="1305560"/>
+            <wp:effectExtent l="0" t="0" r="0" b="0"/>
+            <wp:docPr id="455940417" name="Picture 1"/>
+            <wp:cNvGraphicFramePr>
+              <a:graphicFrameLocks xmlns:a="http://schemas.openxmlformats.org/drawingml/2006/main" noChangeAspect="1"/>
+            </wp:cNvGraphicFramePr>
+            <a:graphic xmlns:a="http://schemas.openxmlformats.org/drawingml/2006/main">
+              <a:graphicData uri="http://schemas.openxmlformats.org/drawingml/2006/picture">
+                <pic:pic xmlns:pic="http://schemas.openxmlformats.org/drawingml/2006/picture">
+                  <pic:nvPicPr>
+                    <pic:cNvPr id="455940417" name=""/>
+                    <pic:cNvPicPr/>
+                  </pic:nvPicPr>
+                  <pic:blipFill>
+                    <a:blip r:embed="rId19"/>
+                    <a:stretch>
+                      <a:fillRect/>
+                    </a:stretch>
+                  </pic:blipFill>
+                  <pic:spPr>
+                    <a:xfrm>
+                      <a:off x="0" y="0"/>
+                      <a:ext cx="5943600" cy="1305560"/>
+                    </a:xfrm>
+                    <a:prstGeom prst="rect">
+                      <a:avLst/>
+                    </a:prstGeom>
+                  </pic:spPr>
+                </pic:pic>
+              </a:graphicData>
+            </a:graphic>
+          </wp:inline>
+        </w:drawing>
+      </w:r>
+    </w:p>
+    <w:p>
+      <w:pPr>
+        <w:jc w:val="center"/>
+        <w:rPr>
+          <w:rFonts w:ascii="Times New Roman" w:hAnsi="Times New Roman" w:cs="Times New Roman"/>
+          <w:b/>
+          <w:bCs/>
+          <w:sz w:val="24"/>
+          <w:szCs w:val="24"/>
+          <w:lang w:val="ro-RO"/>
+        </w:rPr>
+      </w:pPr>
+      <w:r>
+        <w:rPr>
+          <w:noProof/>
+        </w:rPr>
+        <w:drawing>
+          <wp:inline distT="0" distB="0" distL="0" distR="0" wp14:anchorId="4A274D29" wp14:editId="60C7EC45">
+            <wp:extent cx="3343275" cy="1409700"/>
+            <wp:effectExtent l="0" t="0" r="9525" b="0"/>
+            <wp:docPr id="853601033" name="Picture 1"/>
+            <wp:cNvGraphicFramePr>
+              <a:graphicFrameLocks xmlns:a="http://schemas.openxmlformats.org/drawingml/2006/main" noChangeAspect="1"/>
+            </wp:cNvGraphicFramePr>
+            <a:graphic xmlns:a="http://schemas.openxmlformats.org/drawingml/2006/main">
+              <a:graphicData uri="http://schemas.openxmlformats.org/drawingml/2006/picture">
+                <pic:pic xmlns:pic="http://schemas.openxmlformats.org/drawingml/2006/picture">
+                  <pic:nvPicPr>
+                    <pic:cNvPr id="853601033" name=""/>
+                    <pic:cNvPicPr/>
+                  </pic:nvPicPr>
+                  <pic:blipFill>
+                    <a:blip r:embed="rId20"/>
+                    <a:stretch>
+                      <a:fillRect/>
+                    </a:stretch>
+                  </pic:blipFill>
+                  <pic:spPr>
+                    <a:xfrm>
+                      <a:off x="0" y="0"/>
+                      <a:ext cx="3343275" cy="1409700"/>
+                    </a:xfrm>
+                    <a:prstGeom prst="rect">
+                      <a:avLst/>
+                    </a:prstGeom>
+                  </pic:spPr>
+                </pic:pic>
+              </a:graphicData>
+            </a:graphic>
+          </wp:inline>
+        </w:drawing>
+      </w:r>
+    </w:p>
+    <w:p>
+      <w:pPr>
+        <w:jc w:val="center"/>
+        <w:rPr>
+          <w:rFonts w:ascii="Times New Roman" w:hAnsi="Times New Roman" w:cs="Times New Roman"/>
+          <w:b/>
+          <w:bCs/>
+          <w:sz w:val="24"/>
+          <w:szCs w:val="24"/>
+          <w:lang w:val="ro-RO"/>
+        </w:rPr>
+      </w:pPr>
+      <w:r>
+        <w:rPr>
+          <w:noProof/>
+        </w:rPr>
+        <w:lastRenderedPageBreak/>
+        <w:drawing>
+          <wp:anchor distT="0" distB="0" distL="114300" distR="114300" simplePos="0" relativeHeight="251632128" behindDoc="1" locked="0" layoutInCell="1" allowOverlap="1" wp14:anchorId="1D26E47B" wp14:editId="4AD7915C">
+            <wp:simplePos x="0" y="0"/>
+            <wp:positionH relativeFrom="column">
+              <wp:posOffset>-853440</wp:posOffset>
+            </wp:positionH>
+            <wp:positionV relativeFrom="paragraph">
+              <wp:posOffset>1309370</wp:posOffset>
+            </wp:positionV>
+            <wp:extent cx="2171700" cy="2867025"/>
+            <wp:effectExtent l="0" t="0" r="0" b="0"/>
+            <wp:wrapTight wrapText="bothSides">
+              <wp:wrapPolygon edited="0">
+                <wp:start x="0" y="0"/>
+                <wp:lineTo x="0" y="21528"/>
+                <wp:lineTo x="21411" y="21528"/>
+                <wp:lineTo x="21411" y="0"/>
+                <wp:lineTo x="0" y="0"/>
+              </wp:wrapPolygon>
+            </wp:wrapTight>
+            <wp:docPr id="1733548466" name="Picture 1"/>
+            <wp:cNvGraphicFramePr>
+              <a:graphicFrameLocks xmlns:a="http://schemas.openxmlformats.org/drawingml/2006/main" noChangeAspect="1"/>
+            </wp:cNvGraphicFramePr>
+            <a:graphic xmlns:a="http://schemas.openxmlformats.org/drawingml/2006/main">
+              <a:graphicData uri="http://schemas.openxmlformats.org/drawingml/2006/picture">
+                <pic:pic xmlns:pic="http://schemas.openxmlformats.org/drawingml/2006/picture">
+                  <pic:nvPicPr>
+                    <pic:cNvPr id="1733548466" name=""/>
+                    <pic:cNvPicPr/>
+                  </pic:nvPicPr>
+                  <pic:blipFill>
+                    <a:blip r:embed="rId21">
+                      <a:extLst>
+                        <a:ext uri="{28A0092B-C50C-407E-A947-70E740481C1C}">
+                          <a14:useLocalDpi xmlns:a14="http://schemas.microsoft.com/office/drawing/2010/main" val="0"/>
+                        </a:ext>
+                      </a:extLst>
+                    </a:blip>
+                    <a:stretch>
+                      <a:fillRect/>
+                    </a:stretch>
+                  </pic:blipFill>
+                  <pic:spPr>
+                    <a:xfrm>
+                      <a:off x="0" y="0"/>
+                      <a:ext cx="2171700" cy="2867025"/>
+                    </a:xfrm>
+                    <a:prstGeom prst="rect">
+                      <a:avLst/>
+                    </a:prstGeom>
+                  </pic:spPr>
+                </pic:pic>
+              </a:graphicData>
+            </a:graphic>
+          </wp:anchor>
+        </w:drawing>
+      </w:r>
+      <w:r>
+        <w:rPr>
+          <w:noProof/>
+        </w:rPr>
+        <w:drawing>
+          <wp:anchor distT="0" distB="0" distL="114300" distR="114300" simplePos="0" relativeHeight="251690496" behindDoc="1" locked="0" layoutInCell="1" allowOverlap="1" wp14:anchorId="672D8D5A" wp14:editId="1DE48D5F">
+            <wp:simplePos x="0" y="0"/>
+            <wp:positionH relativeFrom="column">
+              <wp:posOffset>1889760</wp:posOffset>
+            </wp:positionH>
+            <wp:positionV relativeFrom="paragraph">
+              <wp:posOffset>1309370</wp:posOffset>
+            </wp:positionV>
+            <wp:extent cx="2114550" cy="2609850"/>
+            <wp:effectExtent l="0" t="0" r="0" b="0"/>
+            <wp:wrapTight wrapText="bothSides">
+              <wp:wrapPolygon edited="0">
+                <wp:start x="0" y="0"/>
+                <wp:lineTo x="0" y="21442"/>
+                <wp:lineTo x="21405" y="21442"/>
+                <wp:lineTo x="21405" y="0"/>
+                <wp:lineTo x="0" y="0"/>
+              </wp:wrapPolygon>
+            </wp:wrapTight>
+            <wp:docPr id="1760698784" name="Picture 1"/>
+            <wp:cNvGraphicFramePr>
+              <a:graphicFrameLocks xmlns:a="http://schemas.openxmlformats.org/drawingml/2006/main" noChangeAspect="1"/>
+            </wp:cNvGraphicFramePr>
+            <a:graphic xmlns:a="http://schemas.openxmlformats.org/drawingml/2006/main">
+              <a:graphicData uri="http://schemas.openxmlformats.org/drawingml/2006/picture">
+                <pic:pic xmlns:pic="http://schemas.openxmlformats.org/drawingml/2006/picture">
+                  <pic:nvPicPr>
+                    <pic:cNvPr id="1760698784" name=""/>
+                    <pic:cNvPicPr/>
+                  </pic:nvPicPr>
+                  <pic:blipFill>
+                    <a:blip r:embed="rId22">
+                      <a:extLst>
+                        <a:ext uri="{28A0092B-C50C-407E-A947-70E740481C1C}">
+                          <a14:useLocalDpi xmlns:a14="http://schemas.microsoft.com/office/drawing/2010/main" val="0"/>
+                        </a:ext>
+                      </a:extLst>
+                    </a:blip>
+                    <a:stretch>
+                      <a:fillRect/>
+                    </a:stretch>
+                  </pic:blipFill>
+                  <pic:spPr>
+                    <a:xfrm>
+                      <a:off x="0" y="0"/>
+                      <a:ext cx="2114550" cy="2609850"/>
+                    </a:xfrm>
+                    <a:prstGeom prst="rect">
+                      <a:avLst/>
+                    </a:prstGeom>
+                  </pic:spPr>
+                </pic:pic>
+              </a:graphicData>
+            </a:graphic>
+          </wp:anchor>
+        </w:drawing>
+      </w:r>
+      <w:r>
+        <w:rPr>
+          <w:noProof/>
+        </w:rPr>
+        <w:drawing>
+          <wp:anchor distT="0" distB="0" distL="114300" distR="114300" simplePos="0" relativeHeight="251738624" behindDoc="1" locked="0" layoutInCell="1" allowOverlap="1" wp14:anchorId="79366CBE" wp14:editId="27024A2E">
+            <wp:simplePos x="0" y="0"/>
+            <wp:positionH relativeFrom="column">
+              <wp:posOffset>4541520</wp:posOffset>
+            </wp:positionH>
+            <wp:positionV relativeFrom="paragraph">
+              <wp:posOffset>1309370</wp:posOffset>
+            </wp:positionV>
+            <wp:extent cx="2114550" cy="2819400"/>
+            <wp:effectExtent l="0" t="0" r="0" b="0"/>
+            <wp:wrapTight wrapText="bothSides">
+              <wp:wrapPolygon edited="0">
+                <wp:start x="0" y="0"/>
+                <wp:lineTo x="0" y="21454"/>
+                <wp:lineTo x="21405" y="21454"/>
+                <wp:lineTo x="21405" y="0"/>
+                <wp:lineTo x="0" y="0"/>
+              </wp:wrapPolygon>
+            </wp:wrapTight>
+            <wp:docPr id="1743106272" name="Picture 1"/>
+            <wp:cNvGraphicFramePr>
+              <a:graphicFrameLocks xmlns:a="http://schemas.openxmlformats.org/drawingml/2006/main" noChangeAspect="1"/>
+            </wp:cNvGraphicFramePr>
+            <a:graphic xmlns:a="http://schemas.openxmlformats.org/drawingml/2006/main">
+              <a:graphicData uri="http://schemas.openxmlformats.org/drawingml/2006/picture">
+                <pic:pic xmlns:pic="http://schemas.openxmlformats.org/drawingml/2006/picture">
+                  <pic:nvPicPr>
+                    <pic:cNvPr id="1743106272" name=""/>
+                    <pic:cNvPicPr/>
+                  </pic:nvPicPr>
+                  <pic:blipFill>
+                    <a:blip r:embed="rId23">
+                      <a:extLst>
+                        <a:ext uri="{28A0092B-C50C-407E-A947-70E740481C1C}">
+                          <a14:useLocalDpi xmlns:a14="http://schemas.microsoft.com/office/drawing/2010/main" val="0"/>
+                        </a:ext>
+                      </a:extLst>
+                    </a:blip>
+                    <a:stretch>
+                      <a:fillRect/>
+                    </a:stretch>
+                  </pic:blipFill>
+                  <pic:spPr>
+                    <a:xfrm>
+                      <a:off x="0" y="0"/>
+                      <a:ext cx="2114550" cy="2819400"/>
+                    </a:xfrm>
+                    <a:prstGeom prst="rect">
+                      <a:avLst/>
+                    </a:prstGeom>
+                  </pic:spPr>
+                </pic:pic>
+              </a:graphicData>
+            </a:graphic>
+          </wp:anchor>
+        </w:drawing>
+      </w:r>
+      <w:r>
+        <w:rPr>
+          <w:noProof/>
+        </w:rPr>
+        <w:drawing>
+          <wp:anchor distT="0" distB="0" distL="114300" distR="114300" simplePos="0" relativeHeight="251581952" behindDoc="1" locked="0" layoutInCell="1" allowOverlap="1" wp14:anchorId="036F7481" wp14:editId="29AC17C9">
+            <wp:simplePos x="0" y="0"/>
+            <wp:positionH relativeFrom="column">
+              <wp:posOffset>-822960</wp:posOffset>
+            </wp:positionH>
+            <wp:positionV relativeFrom="paragraph">
+              <wp:posOffset>-161290</wp:posOffset>
+            </wp:positionV>
+            <wp:extent cx="7580630" cy="1325880"/>
+            <wp:effectExtent l="0" t="0" r="0" b="0"/>
+            <wp:wrapTight wrapText="bothSides">
+              <wp:wrapPolygon edited="0">
+                <wp:start x="0" y="0"/>
+                <wp:lineTo x="0" y="21414"/>
+                <wp:lineTo x="21549" y="21414"/>
+                <wp:lineTo x="21549" y="0"/>
+                <wp:lineTo x="0" y="0"/>
+              </wp:wrapPolygon>
+            </wp:wrapTight>
+            <wp:docPr id="1917780432" name="Picture 1"/>
+            <wp:cNvGraphicFramePr>
+              <a:graphicFrameLocks xmlns:a="http://schemas.openxmlformats.org/drawingml/2006/main" noChangeAspect="1"/>
+            </wp:cNvGraphicFramePr>
+            <a:graphic xmlns:a="http://schemas.openxmlformats.org/drawingml/2006/main">
+              <a:graphicData uri="http://schemas.openxmlformats.org/drawingml/2006/picture">
+                <pic:pic xmlns:pic="http://schemas.openxmlformats.org/drawingml/2006/picture">
+                  <pic:nvPicPr>
+                    <pic:cNvPr id="1917780432" name=""/>
+                    <pic:cNvPicPr/>
+                  </pic:nvPicPr>
+                  <pic:blipFill>
+                    <a:blip r:embed="rId24">
+                      <a:extLst>
+                        <a:ext uri="{28A0092B-C50C-407E-A947-70E740481C1C}">
+                          <a14:useLocalDpi xmlns:a14="http://schemas.microsoft.com/office/drawing/2010/main" val="0"/>
+                        </a:ext>
+                      </a:extLst>
+                    </a:blip>
+                    <a:stretch>
+                      <a:fillRect/>
+                    </a:stretch>
+                  </pic:blipFill>
+                  <pic:spPr>
+                    <a:xfrm>
+                      <a:off x="0" y="0"/>
+                      <a:ext cx="7580630" cy="1325880"/>
+                    </a:xfrm>
+                    <a:prstGeom prst="rect">
+                      <a:avLst/>
+                    </a:prstGeom>
+                  </pic:spPr>
+                </pic:pic>
+              </a:graphicData>
+            </a:graphic>
+            <wp14:sizeRelH relativeFrom="margin">
+              <wp14:pctWidth>0</wp14:pctWidth>
+            </wp14:sizeRelH>
+            <wp14:sizeRelV relativeFrom="margin">
+              <wp14:pctHeight>0</wp14:pctHeight>
+            </wp14:sizeRelV>
+          </wp:anchor>
+        </w:drawing>
+      </w:r>
+    </w:p>
+    <w:p>
+      <w:pPr>
+        <w:rPr>
+          <w:rFonts w:ascii="Times New Roman" w:hAnsi="Times New Roman" w:cs="Times New Roman"/>
+          <w:sz w:val="24"/>
+          <w:szCs w:val="24"/>
+          <w:lang w:val="ro-RO"/>
+        </w:rPr>
+      </w:pPr>
+    </w:p>
+    <w:p>
+      <w:pPr>
+        <w:rPr>
+          <w:rFonts w:ascii="Times New Roman" w:hAnsi="Times New Roman" w:cs="Times New Roman"/>
+          <w:sz w:val="24"/>
+          <w:szCs w:val="24"/>
+          <w:lang w:val="ro-RO"/>
+        </w:rPr>
+      </w:pPr>
+    </w:p>
+    <w:p>
+      <w:pPr>
+        <w:rPr>
+          <w:rFonts w:ascii="Times New Roman" w:hAnsi="Times New Roman" w:cs="Times New Roman"/>
+          <w:sz w:val="24"/>
+          <w:szCs w:val="24"/>
+          <w:lang w:val="ro-RO"/>
+        </w:rPr>
+      </w:pPr>
+    </w:p>
+    <w:p>
+      <w:pPr>
+        <w:rPr>
+          <w:rFonts w:ascii="Times New Roman" w:hAnsi="Times New Roman" w:cs="Times New Roman"/>
+          <w:sz w:val="24"/>
+          <w:szCs w:val="24"/>
+          <w:lang w:val="ro-RO"/>
+        </w:rPr>
+      </w:pPr>
+    </w:p>
+    <w:p>
+      <w:pPr>
+        <w:rPr>
+          <w:rFonts w:ascii="Times New Roman" w:hAnsi="Times New Roman" w:cs="Times New Roman"/>
+          <w:sz w:val="24"/>
+          <w:szCs w:val="24"/>
+          <w:lang w:val="ro-RO"/>
+        </w:rPr>
+      </w:pPr>
+    </w:p>
+    <w:p>
+      <w:pPr>
+        <w:rPr>
+          <w:rFonts w:ascii="Times New Roman" w:hAnsi="Times New Roman" w:cs="Times New Roman"/>
+          <w:sz w:val="24"/>
+          <w:szCs w:val="24"/>
+          <w:lang w:val="ro-RO"/>
+        </w:rPr>
+      </w:pPr>
+    </w:p>
+    <w:p>
+      <w:pPr>
+        <w:rPr>
+          <w:rFonts w:ascii="Times New Roman" w:hAnsi="Times New Roman" w:cs="Times New Roman"/>
+          <w:sz w:val="24"/>
+          <w:szCs w:val="24"/>
+          <w:lang w:val="ro-RO"/>
+        </w:rPr>
+      </w:pPr>
+    </w:p>
+    <w:p>
+      <w:pPr>
+        <w:rPr>
+          <w:rFonts w:ascii="Times New Roman" w:hAnsi="Times New Roman" w:cs="Times New Roman"/>
+          <w:sz w:val="24"/>
+          <w:szCs w:val="24"/>
+          <w:lang w:val="ro-RO"/>
+        </w:rPr>
+      </w:pPr>
+    </w:p>
+    <w:p>
+      <w:pPr>
+        <w:rPr>
+          <w:rFonts w:ascii="Times New Roman" w:hAnsi="Times New Roman" w:cs="Times New Roman"/>
+          <w:sz w:val="24"/>
+          <w:szCs w:val="24"/>
+          <w:lang w:val="ro-RO"/>
+        </w:rPr>
+      </w:pPr>
+    </w:p>
+    <w:p>
+      <w:pPr>
+        <w:rPr>
+          <w:rFonts w:ascii="Times New Roman" w:hAnsi="Times New Roman" w:cs="Times New Roman"/>
+          <w:sz w:val="24"/>
+          <w:szCs w:val="24"/>
+          <w:lang w:val="ro-RO"/>
+        </w:rPr>
+      </w:pPr>
+      <w:r>
+        <w:rPr>
+          <w:noProof/>
+        </w:rPr>
+        <w:drawing>
+          <wp:anchor distT="0" distB="0" distL="114300" distR="114300" simplePos="0" relativeHeight="251763200" behindDoc="1" locked="0" layoutInCell="1" allowOverlap="1" wp14:anchorId="4F0FF23D" wp14:editId="0E46355A">
+            <wp:simplePos x="0" y="0"/>
+            <wp:positionH relativeFrom="column">
+              <wp:posOffset>1739265</wp:posOffset>
+            </wp:positionH>
+            <wp:positionV relativeFrom="paragraph">
+              <wp:posOffset>299720</wp:posOffset>
+            </wp:positionV>
+            <wp:extent cx="3503295" cy="1243330"/>
+            <wp:effectExtent l="0" t="0" r="0" b="0"/>
+            <wp:wrapTight wrapText="bothSides">
+              <wp:wrapPolygon edited="0">
+                <wp:start x="0" y="0"/>
+                <wp:lineTo x="0" y="21181"/>
+                <wp:lineTo x="21494" y="21181"/>
+                <wp:lineTo x="21494" y="0"/>
+                <wp:lineTo x="0" y="0"/>
+              </wp:wrapPolygon>
+            </wp:wrapTight>
+            <wp:docPr id="1168059914" name="Picture 1"/>
+            <wp:cNvGraphicFramePr>
+              <a:graphicFrameLocks xmlns:a="http://schemas.openxmlformats.org/drawingml/2006/main" noChangeAspect="1"/>
+            </wp:cNvGraphicFramePr>
+            <a:graphic xmlns:a="http://schemas.openxmlformats.org/drawingml/2006/main">
+              <a:graphicData uri="http://schemas.openxmlformats.org/drawingml/2006/picture">
+                <pic:pic xmlns:pic="http://schemas.openxmlformats.org/drawingml/2006/picture">
+                  <pic:nvPicPr>
+                    <pic:cNvPr id="1168059914" name=""/>
+                    <pic:cNvPicPr/>
+                  </pic:nvPicPr>
+                  <pic:blipFill>
+                    <a:blip r:embed="rId25">
+                      <a:extLst>
+                        <a:ext uri="{28A0092B-C50C-407E-A947-70E740481C1C}">
+                          <a14:useLocalDpi xmlns:a14="http://schemas.microsoft.com/office/drawing/2010/main" val="0"/>
+                        </a:ext>
+                      </a:extLst>
+                    </a:blip>
+                    <a:stretch>
+                      <a:fillRect/>
+                    </a:stretch>
+                  </pic:blipFill>
+                  <pic:spPr>
+                    <a:xfrm>
+                      <a:off x="0" y="0"/>
+                      <a:ext cx="3503295" cy="1243330"/>
+                    </a:xfrm>
+                    <a:prstGeom prst="rect">
+                      <a:avLst/>
+                    </a:prstGeom>
+                  </pic:spPr>
+                </pic:pic>
+              </a:graphicData>
+            </a:graphic>
+            <wp14:sizeRelH relativeFrom="margin">
+              <wp14:pctWidth>0</wp14:pctWidth>
+            </wp14:sizeRelH>
+            <wp14:sizeRelV relativeFrom="margin">
+              <wp14:pctHeight>0</wp14:pctHeight>
+            </wp14:sizeRelV>
+          </wp:anchor>
+        </w:drawing>
+      </w:r>
+      <w:r>
+        <w:rPr>
+          <w:noProof/>
+        </w:rPr>
+        <w:drawing>
+          <wp:anchor distT="0" distB="0" distL="114300" distR="114300" simplePos="0" relativeHeight="251751936" behindDoc="1" locked="0" layoutInCell="1" allowOverlap="1" wp14:anchorId="05650C4D" wp14:editId="1A6EF055">
+            <wp:simplePos x="0" y="0"/>
+            <wp:positionH relativeFrom="column">
+              <wp:posOffset>-2076450</wp:posOffset>
+            </wp:positionH>
+            <wp:positionV relativeFrom="paragraph">
+              <wp:posOffset>284480</wp:posOffset>
+            </wp:positionV>
+            <wp:extent cx="3764280" cy="1280160"/>
+            <wp:effectExtent l="0" t="0" r="0" b="0"/>
+            <wp:wrapTight wrapText="bothSides">
+              <wp:wrapPolygon edited="0">
+                <wp:start x="0" y="0"/>
+                <wp:lineTo x="0" y="21214"/>
+                <wp:lineTo x="21534" y="21214"/>
+                <wp:lineTo x="21534" y="0"/>
+                <wp:lineTo x="0" y="0"/>
+              </wp:wrapPolygon>
+            </wp:wrapTight>
+            <wp:docPr id="348826271" name="Picture 1"/>
+            <wp:cNvGraphicFramePr>
+              <a:graphicFrameLocks xmlns:a="http://schemas.openxmlformats.org/drawingml/2006/main" noChangeAspect="1"/>
+            </wp:cNvGraphicFramePr>
+            <a:graphic xmlns:a="http://schemas.openxmlformats.org/drawingml/2006/main">
+              <a:graphicData uri="http://schemas.openxmlformats.org/drawingml/2006/picture">
+                <pic:pic xmlns:pic="http://schemas.openxmlformats.org/drawingml/2006/picture">
+                  <pic:nvPicPr>
+                    <pic:cNvPr id="348826271" name=""/>
+                    <pic:cNvPicPr/>
+                  </pic:nvPicPr>
+                  <pic:blipFill>
+                    <a:blip r:embed="rId26">
+                      <a:extLst>
+                        <a:ext uri="{28A0092B-C50C-407E-A947-70E740481C1C}">
+                          <a14:useLocalDpi xmlns:a14="http://schemas.microsoft.com/office/drawing/2010/main" val="0"/>
+                        </a:ext>
+                      </a:extLst>
+                    </a:blip>
+                    <a:stretch>
+                      <a:fillRect/>
+                    </a:stretch>
+                  </pic:blipFill>
+                  <pic:spPr>
+                    <a:xfrm>
+                      <a:off x="0" y="0"/>
+                      <a:ext cx="3764280" cy="1280160"/>
+                    </a:xfrm>
+                    <a:prstGeom prst="rect">
+                      <a:avLst/>
+                    </a:prstGeom>
+                  </pic:spPr>
+                </pic:pic>
+              </a:graphicData>
+            </a:graphic>
+            <wp14:sizeRelH relativeFrom="margin">
+              <wp14:pctWidth>0</wp14:pctWidth>
+            </wp14:sizeRelH>
+            <wp14:sizeRelV relativeFrom="margin">
+              <wp14:pctHeight>0</wp14:pctHeight>
+            </wp14:sizeRelV>
+          </wp:anchor>
+        </w:drawing>
+      </w:r>
+    </w:p>
+    <w:p>
+      <w:pPr>
+        <w:rPr>
+          <w:rFonts w:ascii="Times New Roman" w:hAnsi="Times New Roman" w:cs="Times New Roman"/>
+          <w:sz w:val="24"/>
+          <w:szCs w:val="24"/>
+          <w:lang w:val="ro-RO"/>
+        </w:rPr>
+      </w:pPr>
+    </w:p>
+    <w:p>
+      <w:pPr>
+        <w:rPr>
+          <w:rFonts w:ascii="Times New Roman" w:hAnsi="Times New Roman" w:cs="Times New Roman"/>
+          <w:b/>
+          <w:bCs/>
+          <w:sz w:val="24"/>
+          <w:szCs w:val="24"/>
+          <w:lang w:val="ro-RO"/>
+        </w:rPr>
+      </w:pPr>
+      <w:r>
+        <w:rPr>
+          <w:noProof/>
+        </w:rPr>
+        <w:drawing>
+          <wp:anchor distT="0" distB="0" distL="114300" distR="114300" simplePos="0" relativeHeight="251642368" behindDoc="1" locked="0" layoutInCell="1" allowOverlap="1" wp14:anchorId="2B54A974" wp14:editId="58B1C906">
+            <wp:simplePos x="0" y="0"/>
+            <wp:positionH relativeFrom="column">
+              <wp:posOffset>1295400</wp:posOffset>
+            </wp:positionH>
+            <wp:positionV relativeFrom="paragraph">
+              <wp:posOffset>11430</wp:posOffset>
+            </wp:positionV>
+            <wp:extent cx="3343275" cy="1428750"/>
+            <wp:effectExtent l="0" t="0" r="0" b="0"/>
+            <wp:wrapTight wrapText="bothSides">
+              <wp:wrapPolygon edited="0">
+                <wp:start x="0" y="0"/>
+                <wp:lineTo x="0" y="21312"/>
+                <wp:lineTo x="21538" y="21312"/>
+                <wp:lineTo x="21538" y="0"/>
+                <wp:lineTo x="0" y="0"/>
+              </wp:wrapPolygon>
+            </wp:wrapTight>
+            <wp:docPr id="1282717657" name="Picture 1"/>
+            <wp:cNvGraphicFramePr>
+              <a:graphicFrameLocks xmlns:a="http://schemas.openxmlformats.org/drawingml/2006/main" noChangeAspect="1"/>
+            </wp:cNvGraphicFramePr>
+            <a:graphic xmlns:a="http://schemas.openxmlformats.org/drawingml/2006/main">
+              <a:graphicData uri="http://schemas.openxmlformats.org/drawingml/2006/picture">
+                <pic:pic xmlns:pic="http://schemas.openxmlformats.org/drawingml/2006/picture">
+                  <pic:nvPicPr>
+                    <pic:cNvPr id="1282717657" name=""/>
+                    <pic:cNvPicPr/>
+                  </pic:nvPicPr>
+                  <pic:blipFill>
+                    <a:blip r:embed="rId27">
+                      <a:extLst>
+                        <a:ext uri="{28A0092B-C50C-407E-A947-70E740481C1C}">
+                          <a14:useLocalDpi xmlns:a14="http://schemas.microsoft.com/office/drawing/2010/main" val="0"/>
+                        </a:ext>
+                      </a:extLst>
+                    </a:blip>
+                    <a:stretch>
+                      <a:fillRect/>
+                    </a:stretch>
+                  </pic:blipFill>
+                  <pic:spPr>
+                    <a:xfrm>
+                      <a:off x="0" y="0"/>
+                      <a:ext cx="3343275" cy="1428750"/>
+                    </a:xfrm>
+                    <a:prstGeom prst="rect">
+                      <a:avLst/>
+                    </a:prstGeom>
+                  </pic:spPr>
+                </pic:pic>
+              </a:graphicData>
+            </a:graphic>
+          </wp:anchor>
+        </w:drawing>
+      </w:r>
+    </w:p>
+    <w:p>
+      <w:pPr>
+        <w:ind w:firstLine="720"/>
+        <w:rPr>
+          <w:rFonts w:ascii="Times New Roman" w:hAnsi="Times New Roman" w:cs="Times New Roman"/>
+          <w:sz w:val="24"/>
+          <w:szCs w:val="24"/>
+          <w:lang w:val="ro-RO"/>
+        </w:rPr>
+      </w:pPr>
+    </w:p>
+    <w:p>
+      <w:pPr>
+        <w:rPr>
+          <w:rFonts w:ascii="Times New Roman" w:hAnsi="Times New Roman" w:cs="Times New Roman"/>
+          <w:sz w:val="24"/>
+          <w:szCs w:val="24"/>
+          <w:lang w:val="ro-RO"/>
+        </w:rPr>
+      </w:pPr>
+    </w:p>
+    <w:p>
+      <w:pPr>
+        <w:rPr>
+          <w:rFonts w:ascii="Times New Roman" w:hAnsi="Times New Roman" w:cs="Times New Roman"/>
+          <w:sz w:val="24"/>
+          <w:szCs w:val="24"/>
+          <w:lang w:val="ro-RO"/>
+        </w:rPr>
+      </w:pPr>
+    </w:p>
+    <w:p>
+      <w:pPr>
+        <w:rPr>
+          <w:rFonts w:ascii="Times New Roman" w:hAnsi="Times New Roman" w:cs="Times New Roman"/>
+          <w:sz w:val="24"/>
+          <w:szCs w:val="24"/>
+          <w:lang w:val="ro-RO"/>
+        </w:rPr>
+      </w:pPr>
+    </w:p>
+    <w:p>
+      <w:pPr>
+        <w:rPr>
+          <w:rFonts w:ascii="Times New Roman" w:hAnsi="Times New Roman" w:cs="Times New Roman"/>
+          <w:sz w:val="24"/>
+          <w:szCs w:val="24"/>
+          <w:lang w:val="ro-RO"/>
+        </w:rPr>
+      </w:pPr>
+    </w:p>
+    <w:p>
+      <w:pPr>
+        <w:rPr>
+          <w:rFonts w:ascii="Times New Roman" w:hAnsi="Times New Roman" w:cs="Times New Roman"/>
+          <w:sz w:val="24"/>
+          <w:szCs w:val="24"/>
+          <w:lang w:val="ro-RO"/>
+        </w:rPr>
+      </w:pPr>
+      <w:r>
+        <w:rPr>
+          <w:rFonts w:ascii="Times New Roman" w:hAnsi="Times New Roman" w:cs="Times New Roman"/>
+          <w:sz w:val="24"/>
+          <w:szCs w:val="24"/>
+          <w:lang w:val="ro-RO"/>
+        </w:rPr>
+        <w:br w:type="page"/>
+      </w:r>
+    </w:p>
+    <w:p>
+      <w:pPr>
+        <w:pStyle w:val="da"/>
+      </w:pPr>
+      <w:bookmarkStart w:id="11" w:name="_Toc135254932"/>
+      <w:r>
+        <w:lastRenderedPageBreak/>
+        <w:t xml:space="preserve">Cerința </w:t>
+      </w:r>
+      <w:r>
+        <w:t>1</w:t>
+      </w:r>
+      <w:r>
+        <w:t>2</w:t>
+      </w:r>
+      <w:r>
+        <w:t>.</w:t>
+      </w:r>
+      <w:bookmarkEnd w:id="11"/>
+    </w:p>
+    <w:p>
+      <w:pPr>
+        <w:rPr>
+          <w:rFonts w:ascii="Times New Roman" w:hAnsi="Times New Roman" w:cs="Times New Roman"/>
+          <w:b/>
+          <w:bCs/>
+          <w:sz w:val="24"/>
+          <w:szCs w:val="24"/>
+        </w:rPr>
+      </w:pPr>
+      <w:proofErr w:type="spellStart"/>
+      <w:r>
+        <w:rPr>
+          <w:rFonts w:ascii="Times New Roman" w:hAnsi="Times New Roman" w:cs="Times New Roman"/>
+          <w:b/>
+          <w:bCs/>
+          <w:sz w:val="24"/>
+          <w:szCs w:val="24"/>
+        </w:rPr>
+        <w:t>Formulați</w:t>
+      </w:r>
+      <w:proofErr w:type="spellEnd"/>
+      <w:r>
+        <w:rPr>
+          <w:rFonts w:ascii="Times New Roman" w:hAnsi="Times New Roman" w:cs="Times New Roman"/>
+          <w:b/>
+          <w:bCs/>
+          <w:sz w:val="24"/>
+          <w:szCs w:val="24"/>
+        </w:rPr>
+        <w:t xml:space="preserve"> </w:t>
+      </w:r>
+      <w:proofErr w:type="spellStart"/>
+      <w:r>
+        <w:rPr>
+          <w:rFonts w:ascii="Times New Roman" w:hAnsi="Times New Roman" w:cs="Times New Roman"/>
+          <w:b/>
+          <w:bCs/>
+          <w:sz w:val="24"/>
+          <w:szCs w:val="24"/>
+        </w:rPr>
+        <w:t>în</w:t>
+      </w:r>
+      <w:proofErr w:type="spellEnd"/>
+      <w:r>
+        <w:rPr>
+          <w:rFonts w:ascii="Times New Roman" w:hAnsi="Times New Roman" w:cs="Times New Roman"/>
+          <w:b/>
+          <w:bCs/>
+          <w:sz w:val="24"/>
+          <w:szCs w:val="24"/>
+        </w:rPr>
+        <w:t xml:space="preserve"> </w:t>
+      </w:r>
+      <w:proofErr w:type="spellStart"/>
+      <w:r>
+        <w:rPr>
+          <w:rFonts w:ascii="Times New Roman" w:hAnsi="Times New Roman" w:cs="Times New Roman"/>
+          <w:b/>
+          <w:bCs/>
+          <w:sz w:val="24"/>
+          <w:szCs w:val="24"/>
+        </w:rPr>
+        <w:t>limbaj</w:t>
+      </w:r>
+      <w:proofErr w:type="spellEnd"/>
+      <w:r>
+        <w:rPr>
+          <w:rFonts w:ascii="Times New Roman" w:hAnsi="Times New Roman" w:cs="Times New Roman"/>
+          <w:b/>
+          <w:bCs/>
+          <w:sz w:val="24"/>
+          <w:szCs w:val="24"/>
+        </w:rPr>
+        <w:t xml:space="preserve"> natural și implementați 5 </w:t>
+      </w:r>
+      <w:proofErr w:type="spellStart"/>
+      <w:r>
+        <w:rPr>
+          <w:rFonts w:ascii="Times New Roman" w:hAnsi="Times New Roman" w:cs="Times New Roman"/>
+          <w:b/>
+          <w:bCs/>
+          <w:sz w:val="24"/>
+          <w:szCs w:val="24"/>
+        </w:rPr>
+        <w:t>cereri</w:t>
+      </w:r>
+      <w:proofErr w:type="spellEnd"/>
+      <w:r>
+        <w:rPr>
+          <w:rFonts w:ascii="Times New Roman" w:hAnsi="Times New Roman" w:cs="Times New Roman"/>
+          <w:b/>
+          <w:bCs/>
+          <w:sz w:val="24"/>
+          <w:szCs w:val="24"/>
+        </w:rPr>
+        <w:t xml:space="preserve"> SQL </w:t>
+      </w:r>
+      <w:proofErr w:type="spellStart"/>
+      <w:r>
+        <w:rPr>
+          <w:rFonts w:ascii="Times New Roman" w:hAnsi="Times New Roman" w:cs="Times New Roman"/>
+          <w:b/>
+          <w:bCs/>
+          <w:sz w:val="24"/>
+          <w:szCs w:val="24"/>
+        </w:rPr>
+        <w:t>complexe</w:t>
+      </w:r>
+      <w:proofErr w:type="spellEnd"/>
+      <w:r>
+        <w:rPr>
+          <w:rFonts w:ascii="Times New Roman" w:hAnsi="Times New Roman" w:cs="Times New Roman"/>
+          <w:b/>
+          <w:bCs/>
+          <w:sz w:val="24"/>
+          <w:szCs w:val="24"/>
+        </w:rPr>
+        <w:t>.</w:t>
+      </w:r>
+    </w:p>
+    <w:p>
+      <w:pPr>
+        <w:rPr>
+          <w:b/>
+          <w:bCs/>
+        </w:rPr>
+      </w:pPr>
+    </w:p>
+    <w:p>
+      <w:pPr>
+        <w:pStyle w:val="Default"/>
+      </w:pPr>
+      <w:r>
+        <w:rPr>
+          <w:noProof/>
+        </w:rPr>
+        <w:drawing>
+          <wp:anchor distT="0" distB="0" distL="114300" distR="114300" simplePos="0" relativeHeight="251777536" behindDoc="0" locked="0" layoutInCell="1" allowOverlap="1" wp14:anchorId="67CFA83C" wp14:editId="323A420B">
+            <wp:simplePos x="0" y="0"/>
+            <wp:positionH relativeFrom="column">
+              <wp:posOffset>0</wp:posOffset>
+            </wp:positionH>
+            <wp:positionV relativeFrom="paragraph">
+              <wp:posOffset>1270</wp:posOffset>
+            </wp:positionV>
+            <wp:extent cx="5369560" cy="3260090"/>
+            <wp:effectExtent l="0" t="0" r="0" b="0"/>
+            <wp:wrapSquare wrapText="bothSides"/>
+            <wp:docPr id="1262748462" name="Picture 1"/>
+            <wp:cNvGraphicFramePr>
+              <a:graphicFrameLocks xmlns:a="http://schemas.openxmlformats.org/drawingml/2006/main" noChangeAspect="1"/>
+            </wp:cNvGraphicFramePr>
+            <a:graphic xmlns:a="http://schemas.openxmlformats.org/drawingml/2006/main">
+              <a:graphicData uri="http://schemas.openxmlformats.org/drawingml/2006/picture">
+                <pic:pic xmlns:pic="http://schemas.openxmlformats.org/drawingml/2006/picture">
+                  <pic:nvPicPr>
+                    <pic:cNvPr id="1262748462" name=""/>
+                    <pic:cNvPicPr/>
+                  </pic:nvPicPr>
+                  <pic:blipFill>
+                    <a:blip r:embed="rId28">
+                      <a:extLst>
+                        <a:ext uri="{28A0092B-C50C-407E-A947-70E740481C1C}">
+                          <a14:useLocalDpi xmlns:a14="http://schemas.microsoft.com/office/drawing/2010/main" val="0"/>
+                        </a:ext>
+                      </a:extLst>
+                    </a:blip>
+                    <a:stretch>
+                      <a:fillRect/>
+                    </a:stretch>
+                  </pic:blipFill>
+                  <pic:spPr>
+                    <a:xfrm>
+                      <a:off x="0" y="0"/>
+                      <a:ext cx="5369560" cy="3260090"/>
+                    </a:xfrm>
+                    <a:prstGeom prst="rect">
+                      <a:avLst/>
+                    </a:prstGeom>
+                  </pic:spPr>
+                </pic:pic>
+              </a:graphicData>
+            </a:graphic>
+            <wp14:sizeRelH relativeFrom="margin">
+              <wp14:pctWidth>0</wp14:pctWidth>
+            </wp14:sizeRelH>
+            <wp14:sizeRelV relativeFrom="margin">
+              <wp14:pctHeight>0</wp14:pctHeight>
+            </wp14:sizeRelV>
+          </wp:anchor>
+        </w:drawing>
+      </w:r>
+    </w:p>
+    <w:p>
+      <w:pPr>
+        <w:pStyle w:val="Default"/>
+      </w:pPr>
+    </w:p>
+    <w:p>
+      <w:pPr>
+        <w:pStyle w:val="Default"/>
+      </w:pPr>
+    </w:p>
+    <w:p>
+      <w:pPr>
+        <w:pStyle w:val="Default"/>
+        <w:rPr>
+          <w:b/>
+          <w:bCs/>
+        </w:rPr>
+      </w:pPr>
+    </w:p>
+    <w:p>
+      <w:pPr>
+        <w:rPr>
+          <w:rFonts w:ascii="Times New Roman" w:hAnsi="Times New Roman" w:cs="Times New Roman"/>
+          <w:sz w:val="24"/>
+          <w:szCs w:val="24"/>
+          <w:lang w:val="ro-RO"/>
+        </w:rPr>
+      </w:pPr>
+    </w:p>
+    <w:p>
+      <w:pPr>
+        <w:tabs>
+          <w:tab w:val="left" w:pos="3912"/>
+        </w:tabs>
+        <w:rPr>
+          <w:rFonts w:ascii="Times New Roman" w:hAnsi="Times New Roman" w:cs="Times New Roman"/>
+          <w:sz w:val="24"/>
+          <w:szCs w:val="24"/>
+          <w:lang w:val="ro-RO"/>
+        </w:rPr>
+      </w:pPr>
+      <w:r>
+        <w:rPr>
+          <w:rFonts w:ascii="Times New Roman" w:hAnsi="Times New Roman" w:cs="Times New Roman"/>
+          <w:sz w:val="24"/>
+          <w:szCs w:val="24"/>
+          <w:lang w:val="ro-RO"/>
+        </w:rPr>
+        <w:tab/>
+      </w:r>
+    </w:p>
+    <w:p>
+      <w:pPr>
+        <w:tabs>
+          <w:tab w:val="left" w:pos="3912"/>
+        </w:tabs>
+        <w:rPr>
+          <w:rFonts w:ascii="Times New Roman" w:hAnsi="Times New Roman" w:cs="Times New Roman"/>
+          <w:sz w:val="24"/>
+          <w:szCs w:val="24"/>
+          <w:lang w:val="ro-RO"/>
+        </w:rPr>
+      </w:pPr>
+    </w:p>
+    <w:p>
+      <w:pPr>
+        <w:tabs>
+          <w:tab w:val="left" w:pos="3912"/>
+        </w:tabs>
+        <w:rPr>
+          <w:rFonts w:ascii="Times New Roman" w:hAnsi="Times New Roman" w:cs="Times New Roman"/>
+          <w:sz w:val="24"/>
+          <w:szCs w:val="24"/>
+          <w:lang w:val="ro-RO"/>
+        </w:rPr>
+      </w:pPr>
+    </w:p>
+    <w:p>
+      <w:pPr>
+        <w:tabs>
+          <w:tab w:val="left" w:pos="3912"/>
+        </w:tabs>
+        <w:rPr>
+          <w:rFonts w:ascii="Times New Roman" w:hAnsi="Times New Roman" w:cs="Times New Roman"/>
+          <w:sz w:val="24"/>
+          <w:szCs w:val="24"/>
+          <w:lang w:val="ro-RO"/>
+        </w:rPr>
+      </w:pPr>
+    </w:p>
+    <w:p>
+      <w:pPr>
+        <w:tabs>
+          <w:tab w:val="left" w:pos="3912"/>
+        </w:tabs>
+        <w:rPr>
+          <w:rFonts w:ascii="Times New Roman" w:hAnsi="Times New Roman" w:cs="Times New Roman"/>
+          <w:sz w:val="24"/>
+          <w:szCs w:val="24"/>
+          <w:lang w:val="ro-RO"/>
+        </w:rPr>
+      </w:pPr>
+    </w:p>
+    <w:p>
+      <w:pPr>
+        <w:tabs>
+          <w:tab w:val="left" w:pos="3912"/>
+        </w:tabs>
+        <w:rPr>
+          <w:rFonts w:ascii="Times New Roman" w:hAnsi="Times New Roman" w:cs="Times New Roman"/>
+          <w:sz w:val="24"/>
+          <w:szCs w:val="24"/>
+          <w:lang w:val="ro-RO"/>
+        </w:rPr>
+      </w:pPr>
+    </w:p>
+    <w:p>
+      <w:pPr>
+        <w:tabs>
+          <w:tab w:val="left" w:pos="3912"/>
+        </w:tabs>
+        <w:rPr>
+          <w:rFonts w:ascii="Times New Roman" w:hAnsi="Times New Roman" w:cs="Times New Roman"/>
+          <w:sz w:val="24"/>
+          <w:szCs w:val="24"/>
+          <w:lang w:val="ro-RO"/>
+        </w:rPr>
+      </w:pPr>
+    </w:p>
+    <w:p>
+      <w:pPr>
+        <w:tabs>
+          <w:tab w:val="left" w:pos="3912"/>
+        </w:tabs>
+        <w:rPr>
+          <w:rFonts w:ascii="Times New Roman" w:hAnsi="Times New Roman" w:cs="Times New Roman"/>
+          <w:sz w:val="24"/>
+          <w:szCs w:val="24"/>
+          <w:lang w:val="ro-RO"/>
+        </w:rPr>
+      </w:pPr>
+    </w:p>
+    <w:p>
+      <w:pPr>
+        <w:tabs>
+          <w:tab w:val="left" w:pos="3912"/>
+        </w:tabs>
+        <w:rPr>
+          <w:rFonts w:ascii="Times New Roman" w:hAnsi="Times New Roman" w:cs="Times New Roman"/>
+          <w:sz w:val="24"/>
+          <w:szCs w:val="24"/>
+          <w:lang w:val="ro-RO"/>
+        </w:rPr>
+      </w:pPr>
+      <w:r>
+        <w:rPr>
+          <w:noProof/>
+        </w:rPr>
+        <w:drawing>
+          <wp:anchor distT="0" distB="0" distL="114300" distR="114300" simplePos="0" relativeHeight="251768320" behindDoc="1" locked="0" layoutInCell="1" allowOverlap="1" wp14:anchorId="3DBD5D01" wp14:editId="1F6280A6">
+            <wp:simplePos x="0" y="0"/>
+            <wp:positionH relativeFrom="column">
+              <wp:posOffset>-218440</wp:posOffset>
+            </wp:positionH>
+            <wp:positionV relativeFrom="paragraph">
+              <wp:posOffset>294640</wp:posOffset>
+            </wp:positionV>
+            <wp:extent cx="5450840" cy="4320540"/>
+            <wp:effectExtent l="0" t="0" r="0" b="0"/>
+            <wp:wrapTight wrapText="bothSides">
+              <wp:wrapPolygon edited="0">
+                <wp:start x="0" y="0"/>
+                <wp:lineTo x="0" y="21524"/>
+                <wp:lineTo x="21514" y="21524"/>
+                <wp:lineTo x="21514" y="0"/>
+                <wp:lineTo x="0" y="0"/>
+              </wp:wrapPolygon>
+            </wp:wrapTight>
+            <wp:docPr id="514893303" name="Picture 1"/>
+            <wp:cNvGraphicFramePr>
+              <a:graphicFrameLocks xmlns:a="http://schemas.openxmlformats.org/drawingml/2006/main" noChangeAspect="1"/>
+            </wp:cNvGraphicFramePr>
+            <a:graphic xmlns:a="http://schemas.openxmlformats.org/drawingml/2006/main">
+              <a:graphicData uri="http://schemas.openxmlformats.org/drawingml/2006/picture">
+                <pic:pic xmlns:pic="http://schemas.openxmlformats.org/drawingml/2006/picture">
+                  <pic:nvPicPr>
+                    <pic:cNvPr id="514893303" name=""/>
+                    <pic:cNvPicPr/>
+                  </pic:nvPicPr>
+                  <pic:blipFill>
+                    <a:blip r:embed="rId29">
+                      <a:extLst>
+                        <a:ext uri="{28A0092B-C50C-407E-A947-70E740481C1C}">
+                          <a14:useLocalDpi xmlns:a14="http://schemas.microsoft.com/office/drawing/2010/main" val="0"/>
+                        </a:ext>
+                      </a:extLst>
+                    </a:blip>
+                    <a:stretch>
+                      <a:fillRect/>
+                    </a:stretch>
+                  </pic:blipFill>
+                  <pic:spPr>
+                    <a:xfrm>
+                      <a:off x="0" y="0"/>
+                      <a:ext cx="5450840" cy="4320540"/>
+                    </a:xfrm>
+                    <a:prstGeom prst="rect">
+                      <a:avLst/>
+                    </a:prstGeom>
+                  </pic:spPr>
+                </pic:pic>
+              </a:graphicData>
+            </a:graphic>
+          </wp:anchor>
+        </w:drawing>
+      </w:r>
+    </w:p>
+    <w:p>
+      <w:pPr>
+        <w:tabs>
+          <w:tab w:val="left" w:pos="3912"/>
+        </w:tabs>
+        <w:rPr>
+          <w:rFonts w:ascii="Times New Roman" w:hAnsi="Times New Roman" w:cs="Times New Roman"/>
+          <w:sz w:val="24"/>
+          <w:szCs w:val="24"/>
+          <w:lang w:val="ro-RO"/>
+        </w:rPr>
+      </w:pPr>
+      <w:r>
+        <w:rPr>
+          <w:noProof/>
+        </w:rPr>
+        <w:lastRenderedPageBreak/>
+        <w:drawing>
+          <wp:anchor distT="0" distB="0" distL="114300" distR="114300" simplePos="0" relativeHeight="251772416" behindDoc="0" locked="0" layoutInCell="1" allowOverlap="1" wp14:anchorId="5273E114" wp14:editId="0C85BA39">
+            <wp:simplePos x="0" y="0"/>
+            <wp:positionH relativeFrom="column">
+              <wp:posOffset>-897467</wp:posOffset>
+            </wp:positionH>
+            <wp:positionV relativeFrom="paragraph">
+              <wp:posOffset>4254922</wp:posOffset>
+            </wp:positionV>
+            <wp:extent cx="7747000" cy="4950711"/>
+            <wp:effectExtent l="0" t="0" r="0" b="0"/>
+            <wp:wrapSquare wrapText="bothSides"/>
+            <wp:docPr id="1486331933" name="Picture 1"/>
+            <wp:cNvGraphicFramePr>
+              <a:graphicFrameLocks xmlns:a="http://schemas.openxmlformats.org/drawingml/2006/main" noChangeAspect="1"/>
+            </wp:cNvGraphicFramePr>
+            <a:graphic xmlns:a="http://schemas.openxmlformats.org/drawingml/2006/main">
+              <a:graphicData uri="http://schemas.openxmlformats.org/drawingml/2006/picture">
+                <pic:pic xmlns:pic="http://schemas.openxmlformats.org/drawingml/2006/picture">
+                  <pic:nvPicPr>
+                    <pic:cNvPr id="1486331933" name=""/>
+                    <pic:cNvPicPr/>
+                  </pic:nvPicPr>
+                  <pic:blipFill>
+                    <a:blip r:embed="rId30">
+                      <a:extLst>
+                        <a:ext uri="{28A0092B-C50C-407E-A947-70E740481C1C}">
+                          <a14:useLocalDpi xmlns:a14="http://schemas.microsoft.com/office/drawing/2010/main" val="0"/>
+                        </a:ext>
+                      </a:extLst>
+                    </a:blip>
+                    <a:stretch>
+                      <a:fillRect/>
+                    </a:stretch>
+                  </pic:blipFill>
+                  <pic:spPr>
+                    <a:xfrm>
+                      <a:off x="0" y="0"/>
+                      <a:ext cx="7750947" cy="4953233"/>
+                    </a:xfrm>
+                    <a:prstGeom prst="rect">
+                      <a:avLst/>
+                    </a:prstGeom>
+                  </pic:spPr>
+                </pic:pic>
+              </a:graphicData>
+            </a:graphic>
+            <wp14:sizeRelH relativeFrom="margin">
+              <wp14:pctWidth>0</wp14:pctWidth>
+            </wp14:sizeRelH>
+            <wp14:sizeRelV relativeFrom="margin">
+              <wp14:pctHeight>0</wp14:pctHeight>
+            </wp14:sizeRelV>
+          </wp:anchor>
+        </w:drawing>
+      </w:r>
+      <w:r>
+        <w:rPr>
+          <w:noProof/>
+        </w:rPr>
+        <w:drawing>
+          <wp:anchor distT="0" distB="0" distL="114300" distR="114300" simplePos="0" relativeHeight="251770368" behindDoc="1" locked="0" layoutInCell="1" allowOverlap="1" wp14:anchorId="168A1A08" wp14:editId="0E79B062">
+            <wp:simplePos x="0" y="0"/>
+            <wp:positionH relativeFrom="column">
+              <wp:posOffset>-974090</wp:posOffset>
+            </wp:positionH>
+            <wp:positionV relativeFrom="paragraph">
+              <wp:posOffset>-55245</wp:posOffset>
+            </wp:positionV>
+            <wp:extent cx="7754620" cy="4192270"/>
+            <wp:effectExtent l="0" t="0" r="0" b="0"/>
+            <wp:wrapTight wrapText="bothSides">
+              <wp:wrapPolygon edited="0">
+                <wp:start x="0" y="0"/>
+                <wp:lineTo x="0" y="21495"/>
+                <wp:lineTo x="21543" y="21495"/>
+                <wp:lineTo x="21543" y="0"/>
+                <wp:lineTo x="0" y="0"/>
+              </wp:wrapPolygon>
+            </wp:wrapTight>
+            <wp:docPr id="1697568970" name="Picture 1"/>
+            <wp:cNvGraphicFramePr>
+              <a:graphicFrameLocks xmlns:a="http://schemas.openxmlformats.org/drawingml/2006/main" noChangeAspect="1"/>
+            </wp:cNvGraphicFramePr>
+            <a:graphic xmlns:a="http://schemas.openxmlformats.org/drawingml/2006/main">
+              <a:graphicData uri="http://schemas.openxmlformats.org/drawingml/2006/picture">
+                <pic:pic xmlns:pic="http://schemas.openxmlformats.org/drawingml/2006/picture">
+                  <pic:nvPicPr>
+                    <pic:cNvPr id="1697568970" name=""/>
+                    <pic:cNvPicPr/>
+                  </pic:nvPicPr>
+                  <pic:blipFill>
+                    <a:blip r:embed="rId31">
+                      <a:extLst>
+                        <a:ext uri="{28A0092B-C50C-407E-A947-70E740481C1C}">
+                          <a14:useLocalDpi xmlns:a14="http://schemas.microsoft.com/office/drawing/2010/main" val="0"/>
+                        </a:ext>
+                      </a:extLst>
+                    </a:blip>
+                    <a:stretch>
+                      <a:fillRect/>
+                    </a:stretch>
+                  </pic:blipFill>
+                  <pic:spPr>
+                    <a:xfrm>
+                      <a:off x="0" y="0"/>
+                      <a:ext cx="7754620" cy="4192270"/>
+                    </a:xfrm>
+                    <a:prstGeom prst="rect">
+                      <a:avLst/>
+                    </a:prstGeom>
+                  </pic:spPr>
+                </pic:pic>
+              </a:graphicData>
+            </a:graphic>
+            <wp14:sizeRelH relativeFrom="margin">
+              <wp14:pctWidth>0</wp14:pctWidth>
+            </wp14:sizeRelH>
+            <wp14:sizeRelV relativeFrom="margin">
+              <wp14:pctHeight>0</wp14:pctHeight>
+            </wp14:sizeRelV>
+          </wp:anchor>
+        </w:drawing>
+      </w:r>
+    </w:p>
+    <w:p>
+      <w:pPr>
+        <w:tabs>
+          <w:tab w:val="left" w:pos="3912"/>
+        </w:tabs>
+        <w:rPr>
+          <w:rFonts w:ascii="Times New Roman" w:hAnsi="Times New Roman" w:cs="Times New Roman"/>
+          <w:sz w:val="24"/>
+          <w:szCs w:val="24"/>
+          <w:lang w:val="ro-RO"/>
+        </w:rPr>
+      </w:pPr>
+      <w:r>
+        <w:rPr>
+          <w:noProof/>
+        </w:rPr>
+        <w:lastRenderedPageBreak/>
+        <w:drawing>
+          <wp:anchor distT="0" distB="0" distL="114300" distR="114300" simplePos="0" relativeHeight="251775488" behindDoc="0" locked="0" layoutInCell="1" allowOverlap="1" wp14:anchorId="56570766" wp14:editId="33F45DE0">
+            <wp:simplePos x="0" y="0"/>
+            <wp:positionH relativeFrom="column">
+              <wp:posOffset>-916940</wp:posOffset>
+            </wp:positionH>
+            <wp:positionV relativeFrom="paragraph">
+              <wp:posOffset>-88900</wp:posOffset>
+            </wp:positionV>
+            <wp:extent cx="7777480" cy="4935220"/>
+            <wp:effectExtent l="0" t="0" r="0" b="0"/>
+            <wp:wrapSquare wrapText="bothSides"/>
+            <wp:docPr id="324847476" name="Picture 1"/>
+            <wp:cNvGraphicFramePr>
+              <a:graphicFrameLocks xmlns:a="http://schemas.openxmlformats.org/drawingml/2006/main" noChangeAspect="1"/>
+            </wp:cNvGraphicFramePr>
+            <a:graphic xmlns:a="http://schemas.openxmlformats.org/drawingml/2006/main">
+              <a:graphicData uri="http://schemas.openxmlformats.org/drawingml/2006/picture">
+                <pic:pic xmlns:pic="http://schemas.openxmlformats.org/drawingml/2006/picture">
+                  <pic:nvPicPr>
+                    <pic:cNvPr id="324847476" name=""/>
+                    <pic:cNvPicPr/>
+                  </pic:nvPicPr>
+                  <pic:blipFill>
+                    <a:blip r:embed="rId32">
+                      <a:extLst>
+                        <a:ext uri="{28A0092B-C50C-407E-A947-70E740481C1C}">
+                          <a14:useLocalDpi xmlns:a14="http://schemas.microsoft.com/office/drawing/2010/main" val="0"/>
+                        </a:ext>
+                      </a:extLst>
+                    </a:blip>
+                    <a:stretch>
+                      <a:fillRect/>
+                    </a:stretch>
+                  </pic:blipFill>
+                  <pic:spPr>
+                    <a:xfrm>
+                      <a:off x="0" y="0"/>
+                      <a:ext cx="7777480" cy="4935220"/>
+                    </a:xfrm>
+                    <a:prstGeom prst="rect">
+                      <a:avLst/>
+                    </a:prstGeom>
+                  </pic:spPr>
+                </pic:pic>
+              </a:graphicData>
+            </a:graphic>
+            <wp14:sizeRelH relativeFrom="margin">
+              <wp14:pctWidth>0</wp14:pctWidth>
+            </wp14:sizeRelH>
+            <wp14:sizeRelV relativeFrom="margin">
+              <wp14:pctHeight>0</wp14:pctHeight>
+            </wp14:sizeRelV>
+          </wp:anchor>
+        </w:drawing>
+      </w:r>
+    </w:p>
+    <w:p>
+      <w:pPr>
+        <w:tabs>
+          <w:tab w:val="left" w:pos="3912"/>
+        </w:tabs>
+        <w:rPr>
+          <w:rFonts w:ascii="Times New Roman" w:hAnsi="Times New Roman" w:cs="Times New Roman"/>
+          <w:sz w:val="24"/>
+          <w:szCs w:val="24"/>
+          <w:lang w:val="ro-RO"/>
+        </w:rPr>
+      </w:pPr>
+    </w:p>
+    <w:p>
+      <w:pPr>
+        <w:tabs>
+          <w:tab w:val="left" w:pos="3912"/>
+        </w:tabs>
+        <w:rPr>
+          <w:rFonts w:ascii="Times New Roman" w:hAnsi="Times New Roman" w:cs="Times New Roman"/>
+          <w:sz w:val="24"/>
+          <w:szCs w:val="24"/>
+          <w:lang w:val="ro-RO"/>
+        </w:rPr>
+      </w:pPr>
+    </w:p>
+    <w:p>
+      <w:pPr>
+        <w:rPr>
+          <w:rFonts w:ascii="Times New Roman" w:hAnsi="Times New Roman"/>
+          <w:b/>
+          <w:sz w:val="24"/>
+          <w:lang w:val="ro-RO"/>
+        </w:rPr>
+      </w:pPr>
+      <w:r>
+        <w:br w:type="page"/>
+      </w:r>
+    </w:p>
+    <w:p>
+      <w:pPr>
+        <w:pStyle w:val="da"/>
+      </w:pPr>
+      <w:bookmarkStart w:id="12" w:name="_Toc135254933"/>
+      <w:r>
+        <w:lastRenderedPageBreak/>
+        <w:t xml:space="preserve">Cerința </w:t>
+      </w:r>
+      <w:r>
+        <w:t>1</w:t>
+      </w:r>
+      <w:r>
+        <w:t>3</w:t>
+      </w:r>
+      <w:r>
+        <w:t>.</w:t>
+      </w:r>
+      <w:bookmarkEnd w:id="12"/>
+    </w:p>
+    <w:p>
+      <w:pPr>
+        <w:pStyle w:val="da"/>
+      </w:pPr>
+    </w:p>
     <w:sectPr>
-      <w:headerReference w:type="default" r:id="rId14"/>
-      <w:footerReference w:type="default" r:id="rId15"/>
+      <w:headerReference w:type="default" r:id="rId33"/>
+      <w:footerReference w:type="default" r:id="rId34"/>
       <w:pgSz w:w="12240" w:h="15840"/>
       <w:pgMar w:top="1440" w:right="1440" w:bottom="1440" w:left="1440" w:header="720" w:footer="720" w:gutter="0"/>
       <w:cols w:space="720"/>
@@ -11212,6 +13192,57 @@
 <file path=word/numbering.xml><?xml version="1.0" encoding="utf-8"?>
 <w:numbering xmlns:wpc="http://schemas.microsoft.com/office/word/2010/wordprocessingCanvas" xmlns:cx="http://schemas.microsoft.com/office/drawing/2014/chartex" xmlns:cx1="http://schemas.microsoft.com/office/drawing/2015/9/8/chartex" xmlns:cx2="http://schemas.microsoft.com/office/drawing/2015/10/21/chartex" xmlns:cx3="http://schemas.microsoft.com/office/drawing/2016/5/9/chartex" xmlns:cx4="http://schemas.microsoft.com/office/drawing/2016/5/10/chartex" xmlns:cx5="http://schemas.microsoft.com/office/drawing/2016/5/11/chartex" xmlns:cx6="http://schemas.microsoft.com/office/drawing/2016/5/12/chartex" xmlns:cx7="http://schemas.microsoft.com/office/drawing/2016/5/13/chartex" xmlns:cx8="http://schemas.microsoft.com/office/drawing/2016/5/14/chartex" xmlns:mc="http://schemas.openxmlformats.org/markup-compatibility/2006" xmlns:aink="http://schemas.microsoft.com/office/drawing/2016/ink" xmlns:am3d="http://schemas.microsoft.com/office/drawing/2017/model3d" xmlns:o="urn:schemas-microsoft-com:office:office" xmlns:oel="http://schemas.microsoft.com/office/2019/extlst" xmlns:r="http://schemas.openxmlformats.org/officeDocument/2006/relationships" xmlns:m="http://schemas.openxmlformats.org/officeDocument/2006/math" xmlns:v="urn:schemas-microsoft-com:vml" xmlns:wp14="http://schemas.microsoft.com/office/word/2010/wordprocessingDrawing" xmlns:wp="http://schemas.openxmlformats.org/drawingml/2006/wordprocessingDrawing" xmlns:w10="urn:schemas-microsoft-com:office:word" xmlns:w="http://schemas.openxmlformats.org/wordprocessingml/2006/main" xmlns:w14="http://schemas.microsoft.com/office/word/2010/wordml" xmlns:w15="http://schemas.microsoft.com/office/word/2012/wordml" xmlns:w16cex="http://schemas.microsoft.com/office/word/2018/wordml/cex" xmlns:w16cid="http://schemas.microsoft.com/office/word/2016/wordml/cid" xmlns:w16="http://schemas.microsoft.com/office/word/2018/wordml" xmlns:w16du="http://schemas.microsoft.com/office/word/2023/wordml/word16du" xmlns:w16sdtdh="http://schemas.microsoft.com/office/word/2020/wordml/sdtdatahash" xmlns:w16se="http://schemas.microsoft.com/office/word/2015/wordml/symex" xmlns:wpg="http://schemas.microsoft.com/office/word/2010/wordprocessingGroup" xmlns:wpi="http://schemas.microsoft.com/office/word/2010/wordprocessingInk" xmlns:wne="http://schemas.microsoft.com/office/word/2006/wordml" xmlns:wps="http://schemas.microsoft.com/office/word/2010/wordprocessingShape" mc:Ignorable="w14 w15 w16se w16cid w16 w16cex w16sdtdh wp14">
   <w:abstractNum w:abstractNumId="0" w15:restartNumberingAfterBreak="0">
+    <w:nsid w:val="C4830149"/>
+    <w:multiLevelType w:val="hybridMultilevel"/>
+    <w:tmpl w:val="FFFFFFFF"/>
+    <w:lvl w:ilvl="0" w:tplc="FFFFFFFF">
+      <w:start w:val="1"/>
+      <w:numFmt w:val="ideographDigital"/>
+      <w:lvlText w:val=""/>
+      <w:lvlJc w:val="left"/>
+    </w:lvl>
+    <w:lvl w:ilvl="1" w:tplc="FFFFFFFF">
+      <w:numFmt w:val="decimal"/>
+      <w:lvlText w:val=""/>
+      <w:lvlJc w:val="left"/>
+    </w:lvl>
+    <w:lvl w:ilvl="2" w:tplc="FFFFFFFF">
+      <w:numFmt w:val="decimal"/>
+      <w:lvlText w:val=""/>
+      <w:lvlJc w:val="left"/>
+    </w:lvl>
+    <w:lvl w:ilvl="3" w:tplc="FFFFFFFF">
+      <w:numFmt w:val="decimal"/>
+      <w:lvlText w:val=""/>
+      <w:lvlJc w:val="left"/>
+    </w:lvl>
+    <w:lvl w:ilvl="4" w:tplc="FFFFFFFF">
+      <w:numFmt w:val="decimal"/>
+      <w:lvlText w:val=""/>
+      <w:lvlJc w:val="left"/>
+    </w:lvl>
+    <w:lvl w:ilvl="5" w:tplc="FFFFFFFF">
+      <w:numFmt w:val="decimal"/>
+      <w:lvlText w:val=""/>
+      <w:lvlJc w:val="left"/>
+    </w:lvl>
+    <w:lvl w:ilvl="6" w:tplc="FFFFFFFF">
+      <w:numFmt w:val="decimal"/>
+      <w:lvlText w:val=""/>
+      <w:lvlJc w:val="left"/>
+    </w:lvl>
+    <w:lvl w:ilvl="7" w:tplc="FFFFFFFF">
+      <w:numFmt w:val="decimal"/>
+      <w:lvlText w:val=""/>
+      <w:lvlJc w:val="left"/>
+    </w:lvl>
+    <w:lvl w:ilvl="8" w:tplc="FFFFFFFF">
+      <w:numFmt w:val="decimal"/>
+      <w:lvlText w:val=""/>
+      <w:lvlJc w:val="left"/>
+    </w:lvl>
+  </w:abstractNum>
+  <w:abstractNum w:abstractNumId="1" w15:restartNumberingAfterBreak="0">
     <w:nsid w:val="0CD330A5"/>
     <w:multiLevelType w:val="hybridMultilevel"/>
     <w:tmpl w:val="DF30D312"/>
@@ -11300,7 +13331,7 @@
       </w:pPr>
     </w:lvl>
   </w:abstractNum>
-  <w:abstractNum w:abstractNumId="1" w15:restartNumberingAfterBreak="0">
+  <w:abstractNum w:abstractNumId="2" w15:restartNumberingAfterBreak="0">
     <w:nsid w:val="0DD13F8E"/>
     <w:multiLevelType w:val="hybridMultilevel"/>
     <w:tmpl w:val="E058267C"/>
@@ -11413,7 +13444,7 @@
       </w:rPr>
     </w:lvl>
   </w:abstractNum>
-  <w:abstractNum w:abstractNumId="2" w15:restartNumberingAfterBreak="0">
+  <w:abstractNum w:abstractNumId="3" w15:restartNumberingAfterBreak="0">
     <w:nsid w:val="19FA42EE"/>
     <w:multiLevelType w:val="hybridMultilevel"/>
     <w:tmpl w:val="C15C7FF6"/>
@@ -11526,7 +13557,7 @@
       </w:rPr>
     </w:lvl>
   </w:abstractNum>
-  <w:abstractNum w:abstractNumId="3" w15:restartNumberingAfterBreak="0">
+  <w:abstractNum w:abstractNumId="4" w15:restartNumberingAfterBreak="0">
     <w:nsid w:val="1AD21312"/>
     <w:multiLevelType w:val="hybridMultilevel"/>
     <w:tmpl w:val="2A6E29DC"/>
@@ -11618,7 +13649,7 @@
       </w:pPr>
     </w:lvl>
   </w:abstractNum>
-  <w:abstractNum w:abstractNumId="4" w15:restartNumberingAfterBreak="0">
+  <w:abstractNum w:abstractNumId="5" w15:restartNumberingAfterBreak="0">
     <w:nsid w:val="39856073"/>
     <w:multiLevelType w:val="hybridMultilevel"/>
     <w:tmpl w:val="339442EE"/>
@@ -11708,19 +13739,22 @@
     </w:lvl>
   </w:abstractNum>
   <w:num w:numId="1" w16cid:durableId="1972782634">
+    <w:abstractNumId w:val="2"/>
+  </w:num>
+  <w:num w:numId="2" w16cid:durableId="1292247122">
+    <w:abstractNumId w:val="3"/>
+  </w:num>
+  <w:num w:numId="3" w16cid:durableId="771052312">
+    <w:abstractNumId w:val="5"/>
+  </w:num>
+  <w:num w:numId="4" w16cid:durableId="1991209817">
     <w:abstractNumId w:val="1"/>
   </w:num>
-  <w:num w:numId="2" w16cid:durableId="1292247122">
-    <w:abstractNumId w:val="2"/>
-  </w:num>
-  <w:num w:numId="3" w16cid:durableId="771052312">
+  <w:num w:numId="5" w16cid:durableId="2021660607">
     <w:abstractNumId w:val="4"/>
   </w:num>
-  <w:num w:numId="4" w16cid:durableId="1991209817">
+  <w:num w:numId="6" w16cid:durableId="834808756">
     <w:abstractNumId w:val="0"/>
-  </w:num>
-  <w:num w:numId="5" w16cid:durableId="2021660607">
-    <w:abstractNumId w:val="3"/>
   </w:num>
 </w:numbering>
 </file>

</xml_diff>

<commit_message>
Project Update. Add Task13.
</commit_message>
<xml_diff>
--- a/143_Huma_Stefan-proiect.docx
+++ b/143_Huma_Stefan-proiect.docx
@@ -12341,10 +12341,7 @@
         <w:t xml:space="preserve">Cerința </w:t>
       </w:r>
       <w:r>
-        <w:t>1</w:t>
-      </w:r>
-      <w:r>
-        <w:t>2</w:t>
+        <w:t>12</w:t>
       </w:r>
       <w:r>
         <w:t>.</w:t>
@@ -12425,7 +12422,51 @@
           <w:sz w:val="24"/>
           <w:szCs w:val="24"/>
         </w:rPr>
-        <w:t xml:space="preserve"> natural și implementați 5 </w:t>
+        <w:t xml:space="preserve"> natural </w:t>
+      </w:r>
+      <w:proofErr w:type="spellStart"/>
+      <w:r>
+        <w:rPr>
+          <w:rFonts w:ascii="Times New Roman" w:hAnsi="Times New Roman" w:cs="Times New Roman"/>
+          <w:b/>
+          <w:bCs/>
+          <w:sz w:val="24"/>
+          <w:szCs w:val="24"/>
+        </w:rPr>
+        <w:t>și</w:t>
+      </w:r>
+      <w:proofErr w:type="spellEnd"/>
+      <w:r>
+        <w:rPr>
+          <w:rFonts w:ascii="Times New Roman" w:hAnsi="Times New Roman" w:cs="Times New Roman"/>
+          <w:b/>
+          <w:bCs/>
+          <w:sz w:val="24"/>
+          <w:szCs w:val="24"/>
+        </w:rPr>
+        <w:t xml:space="preserve"> </w:t>
+      </w:r>
+      <w:proofErr w:type="spellStart"/>
+      <w:r>
+        <w:rPr>
+          <w:rFonts w:ascii="Times New Roman" w:hAnsi="Times New Roman" w:cs="Times New Roman"/>
+          <w:b/>
+          <w:bCs/>
+          <w:sz w:val="24"/>
+          <w:szCs w:val="24"/>
+        </w:rPr>
+        <w:t>implementați</w:t>
+      </w:r>
+      <w:proofErr w:type="spellEnd"/>
+      <w:r>
+        <w:rPr>
+          <w:rFonts w:ascii="Times New Roman" w:hAnsi="Times New Roman" w:cs="Times New Roman"/>
+          <w:b/>
+          <w:bCs/>
+          <w:sz w:val="24"/>
+          <w:szCs w:val="24"/>
+        </w:rPr>
+        <w:t xml:space="preserve"> 5 </w:t>
       </w:r>
       <w:proofErr w:type="spellStart"/>
       <w:r>
@@ -13027,24 +13068,289 @@
         <w:t xml:space="preserve">Cerința </w:t>
       </w:r>
       <w:r>
+        <w:t>13</w:t>
+      </w:r>
+      <w:r>
+        <w:t>.</w:t>
+      </w:r>
+      <w:bookmarkEnd w:id="12"/>
+    </w:p>
+    <w:p>
+      <w:pPr>
+        <w:pStyle w:val="Default"/>
+        <w:rPr>
+          <w:b/>
+          <w:bCs/>
+        </w:rPr>
+      </w:pPr>
+      <w:proofErr w:type="spellStart"/>
+      <w:r>
+        <w:rPr>
+          <w:b/>
+          <w:bCs/>
+        </w:rPr>
+        <w:t>Implementarea</w:t>
+      </w:r>
+      <w:proofErr w:type="spellEnd"/>
+      <w:r>
+        <w:rPr>
+          <w:b/>
+          <w:bCs/>
+        </w:rPr>
+        <w:t xml:space="preserve"> a 3 </w:t>
+      </w:r>
+      <w:proofErr w:type="spellStart"/>
+      <w:r>
+        <w:rPr>
+          <w:b/>
+          <w:bCs/>
+        </w:rPr>
+        <w:t>operații</w:t>
+      </w:r>
+      <w:proofErr w:type="spellEnd"/>
+      <w:r>
+        <w:rPr>
+          <w:b/>
+          <w:bCs/>
+        </w:rPr>
+        <w:t xml:space="preserve"> de </w:t>
+      </w:r>
+      <w:proofErr w:type="spellStart"/>
+      <w:r>
+        <w:rPr>
+          <w:b/>
+          <w:bCs/>
+        </w:rPr>
+        <w:t>actualizare</w:t>
+      </w:r>
+      <w:proofErr w:type="spellEnd"/>
+      <w:r>
+        <w:rPr>
+          <w:b/>
+          <w:bCs/>
+        </w:rPr>
+        <w:t xml:space="preserve"> </w:t>
+      </w:r>
+      <w:proofErr w:type="spellStart"/>
+      <w:r>
+        <w:rPr>
+          <w:b/>
+          <w:bCs/>
+        </w:rPr>
+        <w:t>și</w:t>
+      </w:r>
+      <w:proofErr w:type="spellEnd"/>
+      <w:r>
+        <w:rPr>
+          <w:b/>
+          <w:bCs/>
+        </w:rPr>
+        <w:t xml:space="preserve"> de </w:t>
+      </w:r>
+      <w:proofErr w:type="spellStart"/>
+      <w:r>
+        <w:rPr>
+          <w:b/>
+          <w:bCs/>
+        </w:rPr>
+        <w:t>suprimare</w:t>
+      </w:r>
+      <w:proofErr w:type="spellEnd"/>
+      <w:r>
+        <w:rPr>
+          <w:b/>
+          <w:bCs/>
+        </w:rPr>
+        <w:t xml:space="preserve"> a </w:t>
+      </w:r>
+      <w:proofErr w:type="spellStart"/>
+      <w:r>
+        <w:rPr>
+          <w:b/>
+          <w:bCs/>
+        </w:rPr>
+        <w:t>datelor</w:t>
+      </w:r>
+      <w:proofErr w:type="spellEnd"/>
+      <w:r>
+        <w:rPr>
+          <w:b/>
+          <w:bCs/>
+        </w:rPr>
+        <w:t xml:space="preserve"> </w:t>
+      </w:r>
+      <w:proofErr w:type="spellStart"/>
+      <w:r>
+        <w:rPr>
+          <w:b/>
+          <w:bCs/>
+        </w:rPr>
+        <w:t>utilizând</w:t>
+      </w:r>
+      <w:proofErr w:type="spellEnd"/>
+      <w:r>
+        <w:rPr>
+          <w:b/>
+          <w:bCs/>
+        </w:rPr>
+        <w:t xml:space="preserve"> </w:t>
+      </w:r>
+      <w:proofErr w:type="spellStart"/>
+      <w:r>
+        <w:rPr>
+          <w:b/>
+          <w:bCs/>
+        </w:rPr>
+        <w:t>subcereri</w:t>
+      </w:r>
+      <w:proofErr w:type="spellEnd"/>
+      <w:r>
+        <w:rPr>
+          <w:b/>
+          <w:bCs/>
+        </w:rPr>
+        <w:t xml:space="preserve">. </w:t>
+      </w:r>
+    </w:p>
+    <w:p>
+      <w:pPr>
+        <w:pStyle w:val="da"/>
+      </w:pPr>
+    </w:p>
+    <w:p>
+      <w:pPr>
+        <w:pStyle w:val="da"/>
+      </w:pPr>
+    </w:p>
+    <w:p>
+      <w:pPr>
+        <w:pStyle w:val="da"/>
+      </w:pPr>
+    </w:p>
+    <w:p>
+      <w:pPr>
+        <w:pStyle w:val="da"/>
+      </w:pPr>
+      <w:r>
+        <w:rPr>
+          <w:noProof/>
+        </w:rPr>
+        <w:drawing>
+          <wp:inline distT="0" distB="0" distL="0" distR="0" wp14:anchorId="2B399526" wp14:editId="45C2DE81">
+            <wp:extent cx="5943600" cy="5103495"/>
+            <wp:effectExtent l="0" t="0" r="0" b="0"/>
+            <wp:docPr id="1166910294" name="Picture 1"/>
+            <wp:cNvGraphicFramePr>
+              <a:graphicFrameLocks xmlns:a="http://schemas.openxmlformats.org/drawingml/2006/main" noChangeAspect="1"/>
+            </wp:cNvGraphicFramePr>
+            <a:graphic xmlns:a="http://schemas.openxmlformats.org/drawingml/2006/main">
+              <a:graphicData uri="http://schemas.openxmlformats.org/drawingml/2006/picture">
+                <pic:pic xmlns:pic="http://schemas.openxmlformats.org/drawingml/2006/picture">
+                  <pic:nvPicPr>
+                    <pic:cNvPr id="1166910294" name=""/>
+                    <pic:cNvPicPr/>
+                  </pic:nvPicPr>
+                  <pic:blipFill>
+                    <a:blip r:embed="rId33"/>
+                    <a:stretch>
+                      <a:fillRect/>
+                    </a:stretch>
+                  </pic:blipFill>
+                  <pic:spPr>
+                    <a:xfrm>
+                      <a:off x="0" y="0"/>
+                      <a:ext cx="5943600" cy="5103495"/>
+                    </a:xfrm>
+                    <a:prstGeom prst="rect">
+                      <a:avLst/>
+                    </a:prstGeom>
+                  </pic:spPr>
+                </pic:pic>
+              </a:graphicData>
+            </a:graphic>
+          </wp:inline>
+        </w:drawing>
+      </w:r>
+    </w:p>
+    <w:p>
+      <w:pPr>
+        <w:pStyle w:val="da"/>
+      </w:pPr>
+    </w:p>
+    <w:p>
+      <w:pPr>
+        <w:pStyle w:val="da"/>
+      </w:pPr>
+    </w:p>
+    <w:p>
+      <w:pPr>
+        <w:rPr>
+          <w:rFonts w:ascii="Times New Roman" w:hAnsi="Times New Roman"/>
+          <w:b/>
+          <w:sz w:val="24"/>
+          <w:lang w:val="ro-RO"/>
+        </w:rPr>
+      </w:pPr>
+      <w:r>
+        <w:br w:type="page"/>
+      </w:r>
+    </w:p>
+    <w:p>
+      <w:pPr>
+        <w:pStyle w:val="da"/>
+      </w:pPr>
+      <w:r>
+        <w:lastRenderedPageBreak/>
+        <w:t xml:space="preserve">Cerința </w:t>
+      </w:r>
+      <w:r>
         <w:t>1</w:t>
       </w:r>
       <w:r>
-        <w:t>3</w:t>
+        <w:t>4</w:t>
       </w:r>
       <w:r>
         <w:t>.</w:t>
       </w:r>
-      <w:bookmarkEnd w:id="12"/>
     </w:p>
     <w:p>
       <w:pPr>
         <w:pStyle w:val="da"/>
       </w:pPr>
     </w:p>
+    <w:p>
+      <w:pPr>
+        <w:pStyle w:val="da"/>
+      </w:pPr>
+    </w:p>
+    <w:p>
+      <w:pPr>
+        <w:pStyle w:val="da"/>
+      </w:pPr>
+    </w:p>
+    <w:p>
+      <w:pPr>
+        <w:pStyle w:val="da"/>
+      </w:pPr>
+    </w:p>
+    <w:p>
+      <w:pPr>
+        <w:pStyle w:val="da"/>
+      </w:pPr>
+    </w:p>
+    <w:p>
+      <w:pPr>
+        <w:pStyle w:val="da"/>
+      </w:pPr>
+    </w:p>
+    <w:p>
+      <w:pPr>
+        <w:pStyle w:val="da"/>
+      </w:pPr>
+    </w:p>
     <w:sectPr>
-      <w:headerReference w:type="default" r:id="rId33"/>
-      <w:footerReference w:type="default" r:id="rId34"/>
+      <w:headerReference w:type="default" r:id="rId34"/>
+      <w:footerReference w:type="default" r:id="rId35"/>
       <w:pgSz w:w="12240" w:h="15840"/>
       <w:pgMar w:top="1440" w:right="1440" w:bottom="1440" w:left="1440" w:header="720" w:footer="720" w:gutter="0"/>
       <w:cols w:space="720"/>

</xml_diff>

<commit_message>
Project Update. Add Task15.
</commit_message>
<xml_diff>
--- a/143_Huma_Stefan-proiect.docx
+++ b/143_Huma_Stefan-proiect.docx
@@ -14,6 +14,8 @@
           <w:lang w:val="ro-RO"/>
         </w:rPr>
       </w:pPr>
+      <w:bookmarkStart w:id="0" w:name="_Hlk135393327"/>
+      <w:bookmarkEnd w:id="0"/>
     </w:p>
     <w:p>
       <w:pPr>
@@ -1344,11 +1346,11 @@
       <w:pPr>
         <w:pStyle w:val="da"/>
       </w:pPr>
-      <w:bookmarkStart w:id="0" w:name="_Toc135254921"/>
+      <w:bookmarkStart w:id="1" w:name="_Toc135254921"/>
       <w:r>
         <w:t>Cerința 1.</w:t>
       </w:r>
-      <w:bookmarkEnd w:id="0"/>
+      <w:bookmarkEnd w:id="1"/>
     </w:p>
     <w:p>
       <w:pPr>
@@ -2497,12 +2499,12 @@
       <w:pPr>
         <w:pStyle w:val="da"/>
       </w:pPr>
-      <w:bookmarkStart w:id="1" w:name="_Toc135254922"/>
+      <w:bookmarkStart w:id="2" w:name="_Toc135254922"/>
       <w:r>
         <w:lastRenderedPageBreak/>
         <w:t>Cerința 2.</w:t>
       </w:r>
-      <w:bookmarkEnd w:id="1"/>
+      <w:bookmarkEnd w:id="2"/>
     </w:p>
     <w:p>
       <w:pPr>
@@ -3094,12 +3096,12 @@
       <w:pPr>
         <w:pStyle w:val="da"/>
       </w:pPr>
-      <w:bookmarkStart w:id="2" w:name="_Toc135254923"/>
+      <w:bookmarkStart w:id="3" w:name="_Toc135254923"/>
       <w:r>
         <w:lastRenderedPageBreak/>
         <w:t>Cerința 3.</w:t>
       </w:r>
-      <w:bookmarkEnd w:id="2"/>
+      <w:bookmarkEnd w:id="3"/>
     </w:p>
     <w:p>
       <w:pPr>
@@ -3920,12 +3922,12 @@
       <w:pPr>
         <w:pStyle w:val="da"/>
       </w:pPr>
-      <w:bookmarkStart w:id="3" w:name="_Toc135254924"/>
+      <w:bookmarkStart w:id="4" w:name="_Toc135254924"/>
       <w:r>
         <w:lastRenderedPageBreak/>
         <w:t>Cerința 4.</w:t>
       </w:r>
-      <w:bookmarkEnd w:id="3"/>
+      <w:bookmarkEnd w:id="4"/>
     </w:p>
     <w:p>
       <w:pPr>
@@ -4939,12 +4941,12 @@
       <w:pPr>
         <w:pStyle w:val="da"/>
       </w:pPr>
-      <w:bookmarkStart w:id="4" w:name="_Toc135254925"/>
+      <w:bookmarkStart w:id="5" w:name="_Toc135254925"/>
       <w:r>
         <w:lastRenderedPageBreak/>
         <w:t>Cerința 5.</w:t>
       </w:r>
-      <w:bookmarkEnd w:id="4"/>
+      <w:bookmarkEnd w:id="5"/>
     </w:p>
     <w:p>
       <w:pPr>
@@ -6967,7 +6969,7 @@
       <w:pPr>
         <w:pStyle w:val="da"/>
       </w:pPr>
-      <w:bookmarkStart w:id="5" w:name="_Toc135254926"/>
+      <w:bookmarkStart w:id="6" w:name="_Toc135254926"/>
       <w:r>
         <w:lastRenderedPageBreak/>
         <w:t xml:space="preserve">Cerința </w:t>
@@ -6978,7 +6980,7 @@
       <w:r>
         <w:t>.</w:t>
       </w:r>
-      <w:bookmarkEnd w:id="5"/>
+      <w:bookmarkEnd w:id="6"/>
     </w:p>
     <w:p>
       <w:pPr>
@@ -7116,12 +7118,12 @@
       <w:pPr>
         <w:pStyle w:val="da"/>
       </w:pPr>
-      <w:bookmarkStart w:id="6" w:name="_Toc135254927"/>
+      <w:bookmarkStart w:id="7" w:name="_Toc135254927"/>
       <w:r>
         <w:lastRenderedPageBreak/>
         <w:t>Cerința 7.</w:t>
       </w:r>
-      <w:bookmarkEnd w:id="6"/>
+      <w:bookmarkEnd w:id="7"/>
     </w:p>
     <w:p>
       <w:pPr>
@@ -7427,7 +7429,7 @@
           <w:szCs w:val="24"/>
         </w:rPr>
       </w:pPr>
-      <w:bookmarkStart w:id="7" w:name="_Toc135254928"/>
+      <w:bookmarkStart w:id="8" w:name="_Toc135254928"/>
       <w:r>
         <w:t xml:space="preserve">Cerința </w:t>
       </w:r>
@@ -7437,7 +7439,7 @@
       <w:r>
         <w:t>.</w:t>
       </w:r>
-      <w:bookmarkEnd w:id="7"/>
+      <w:bookmarkEnd w:id="8"/>
       <w:r>
         <w:tab/>
       </w:r>
@@ -7918,7 +7920,7 @@
       <w:pPr>
         <w:pStyle w:val="da"/>
       </w:pPr>
-      <w:bookmarkStart w:id="8" w:name="_Toc135254929"/>
+      <w:bookmarkStart w:id="9" w:name="_Toc135254929"/>
       <w:r>
         <w:lastRenderedPageBreak/>
         <w:t xml:space="preserve">Cerința </w:t>
@@ -7929,7 +7931,7 @@
       <w:r>
         <w:t>.</w:t>
       </w:r>
-      <w:bookmarkEnd w:id="8"/>
+      <w:bookmarkEnd w:id="9"/>
     </w:p>
     <w:p>
       <w:pPr>
@@ -10588,7 +10590,7 @@
       <w:pPr>
         <w:pStyle w:val="da"/>
       </w:pPr>
-      <w:bookmarkStart w:id="9" w:name="_Toc135254930"/>
+      <w:bookmarkStart w:id="10" w:name="_Toc135254930"/>
       <w:r>
         <w:lastRenderedPageBreak/>
         <w:t xml:space="preserve">Cerința </w:t>
@@ -10599,7 +10601,7 @@
       <w:r>
         <w:t>.</w:t>
       </w:r>
-      <w:bookmarkEnd w:id="9"/>
+      <w:bookmarkEnd w:id="10"/>
     </w:p>
     <w:p>
       <w:pPr>
@@ -10839,7 +10841,7 @@
       <w:pPr>
         <w:pStyle w:val="da"/>
       </w:pPr>
-      <w:bookmarkStart w:id="10" w:name="_Toc135254931"/>
+      <w:bookmarkStart w:id="11" w:name="_Toc135254931"/>
       <w:r>
         <w:lastRenderedPageBreak/>
         <w:t xml:space="preserve">Cerința </w:t>
@@ -10850,7 +10852,7 @@
       <w:r>
         <w:t>.</w:t>
       </w:r>
-      <w:bookmarkEnd w:id="10"/>
+      <w:bookmarkEnd w:id="11"/>
     </w:p>
     <w:p>
       <w:pPr>
@@ -12335,7 +12337,7 @@
       <w:pPr>
         <w:pStyle w:val="da"/>
       </w:pPr>
-      <w:bookmarkStart w:id="11" w:name="_Toc135254932"/>
+      <w:bookmarkStart w:id="12" w:name="_Toc135254932"/>
       <w:r>
         <w:lastRenderedPageBreak/>
         <w:t xml:space="preserve">Cerința </w:t>
@@ -12346,7 +12348,7 @@
       <w:r>
         <w:t>.</w:t>
       </w:r>
-      <w:bookmarkEnd w:id="11"/>
+      <w:bookmarkEnd w:id="12"/>
     </w:p>
     <w:p>
       <w:pPr>
@@ -13062,7 +13064,7 @@
       <w:pPr>
         <w:pStyle w:val="da"/>
       </w:pPr>
-      <w:bookmarkStart w:id="12" w:name="_Toc135254933"/>
+      <w:bookmarkStart w:id="13" w:name="_Toc135254933"/>
       <w:r>
         <w:lastRenderedPageBreak/>
         <w:t xml:space="preserve">Cerința </w:t>
@@ -13073,7 +13075,7 @@
       <w:r>
         <w:t>.</w:t>
       </w:r>
-      <w:bookmarkEnd w:id="12"/>
+      <w:bookmarkEnd w:id="13"/>
     </w:p>
     <w:p>
       <w:pPr>
@@ -13304,10 +13306,394 @@
         <w:t xml:space="preserve">Cerința </w:t>
       </w:r>
       <w:r>
+        <w:t>14</w:t>
+      </w:r>
+      <w:r>
+        <w:t>.</w:t>
+      </w:r>
+    </w:p>
+    <w:p>
+      <w:pPr>
+        <w:pStyle w:val="Default"/>
+        <w:rPr>
+          <w:b/>
+          <w:bCs/>
+        </w:rPr>
+      </w:pPr>
+      <w:r>
+        <w:rPr>
+          <w:noProof/>
+        </w:rPr>
+        <w:drawing>
+          <wp:anchor distT="0" distB="0" distL="114300" distR="114300" simplePos="0" relativeHeight="251658752" behindDoc="0" locked="0" layoutInCell="1" allowOverlap="1" wp14:anchorId="44BF802C" wp14:editId="04BCDA8E">
+            <wp:simplePos x="0" y="0"/>
+            <wp:positionH relativeFrom="column">
+              <wp:posOffset>-914400</wp:posOffset>
+            </wp:positionH>
+            <wp:positionV relativeFrom="paragraph">
+              <wp:posOffset>484505</wp:posOffset>
+            </wp:positionV>
+            <wp:extent cx="7740015" cy="3426460"/>
+            <wp:effectExtent l="0" t="0" r="0" b="0"/>
+            <wp:wrapSquare wrapText="bothSides"/>
+            <wp:docPr id="124950891" name="Picture 1"/>
+            <wp:cNvGraphicFramePr>
+              <a:graphicFrameLocks xmlns:a="http://schemas.openxmlformats.org/drawingml/2006/main" noChangeAspect="1"/>
+            </wp:cNvGraphicFramePr>
+            <a:graphic xmlns:a="http://schemas.openxmlformats.org/drawingml/2006/main">
+              <a:graphicData uri="http://schemas.openxmlformats.org/drawingml/2006/picture">
+                <pic:pic xmlns:pic="http://schemas.openxmlformats.org/drawingml/2006/picture">
+                  <pic:nvPicPr>
+                    <pic:cNvPr id="124950891" name=""/>
+                    <pic:cNvPicPr/>
+                  </pic:nvPicPr>
+                  <pic:blipFill>
+                    <a:blip r:embed="rId34">
+                      <a:extLst>
+                        <a:ext uri="{28A0092B-C50C-407E-A947-70E740481C1C}">
+                          <a14:useLocalDpi xmlns:a14="http://schemas.microsoft.com/office/drawing/2010/main" val="0"/>
+                        </a:ext>
+                      </a:extLst>
+                    </a:blip>
+                    <a:stretch>
+                      <a:fillRect/>
+                    </a:stretch>
+                  </pic:blipFill>
+                  <pic:spPr>
+                    <a:xfrm>
+                      <a:off x="0" y="0"/>
+                      <a:ext cx="7740015" cy="3426460"/>
+                    </a:xfrm>
+                    <a:prstGeom prst="rect">
+                      <a:avLst/>
+                    </a:prstGeom>
+                  </pic:spPr>
+                </pic:pic>
+              </a:graphicData>
+            </a:graphic>
+            <wp14:sizeRelH relativeFrom="margin">
+              <wp14:pctWidth>0</wp14:pctWidth>
+            </wp14:sizeRelH>
+            <wp14:sizeRelV relativeFrom="margin">
+              <wp14:pctHeight>0</wp14:pctHeight>
+            </wp14:sizeRelV>
+          </wp:anchor>
+        </w:drawing>
+      </w:r>
+      <w:proofErr w:type="spellStart"/>
+      <w:r>
+        <w:rPr>
+          <w:b/>
+          <w:bCs/>
+        </w:rPr>
+        <w:t>Crearea</w:t>
+      </w:r>
+      <w:proofErr w:type="spellEnd"/>
+      <w:r>
+        <w:rPr>
+          <w:b/>
+          <w:bCs/>
+        </w:rPr>
+        <w:t xml:space="preserve"> </w:t>
+      </w:r>
+      <w:proofErr w:type="spellStart"/>
+      <w:r>
+        <w:rPr>
+          <w:b/>
+          <w:bCs/>
+        </w:rPr>
+        <w:t>unei</w:t>
+      </w:r>
+      <w:proofErr w:type="spellEnd"/>
+      <w:r>
+        <w:rPr>
+          <w:b/>
+          <w:bCs/>
+        </w:rPr>
+        <w:t xml:space="preserve"> </w:t>
+      </w:r>
+      <w:proofErr w:type="spellStart"/>
+      <w:r>
+        <w:rPr>
+          <w:b/>
+          <w:bCs/>
+        </w:rPr>
+        <w:t>vizualizări</w:t>
+      </w:r>
+      <w:proofErr w:type="spellEnd"/>
+      <w:r>
+        <w:rPr>
+          <w:b/>
+          <w:bCs/>
+        </w:rPr>
+        <w:t xml:space="preserve"> </w:t>
+      </w:r>
+      <w:proofErr w:type="spellStart"/>
+      <w:r>
+        <w:rPr>
+          <w:b/>
+          <w:bCs/>
+        </w:rPr>
+        <w:t>complexe</w:t>
+      </w:r>
+      <w:proofErr w:type="spellEnd"/>
+      <w:r>
+        <w:rPr>
+          <w:b/>
+          <w:bCs/>
+        </w:rPr>
+        <w:t xml:space="preserve">. </w:t>
+      </w:r>
+      <w:proofErr w:type="spellStart"/>
+      <w:r>
+        <w:rPr>
+          <w:b/>
+          <w:bCs/>
+        </w:rPr>
+        <w:t>Dați</w:t>
+      </w:r>
+      <w:proofErr w:type="spellEnd"/>
+      <w:r>
+        <w:rPr>
+          <w:b/>
+          <w:bCs/>
+        </w:rPr>
+        <w:t xml:space="preserve"> un </w:t>
+      </w:r>
+      <w:proofErr w:type="spellStart"/>
+      <w:r>
+        <w:rPr>
+          <w:b/>
+          <w:bCs/>
+        </w:rPr>
+        <w:t>exemplu</w:t>
+      </w:r>
+      <w:proofErr w:type="spellEnd"/>
+      <w:r>
+        <w:rPr>
+          <w:b/>
+          <w:bCs/>
+        </w:rPr>
+        <w:t xml:space="preserve"> de </w:t>
+      </w:r>
+      <w:proofErr w:type="spellStart"/>
+      <w:r>
+        <w:rPr>
+          <w:b/>
+          <w:bCs/>
+        </w:rPr>
+        <w:t>operație</w:t>
+      </w:r>
+      <w:proofErr w:type="spellEnd"/>
+      <w:r>
+        <w:rPr>
+          <w:b/>
+          <w:bCs/>
+        </w:rPr>
+        <w:t xml:space="preserve"> LMD </w:t>
+      </w:r>
+      <w:proofErr w:type="spellStart"/>
+      <w:r>
+        <w:rPr>
+          <w:b/>
+          <w:bCs/>
+        </w:rPr>
+        <w:t>permisă</w:t>
+      </w:r>
+      <w:proofErr w:type="spellEnd"/>
+      <w:r>
+        <w:rPr>
+          <w:b/>
+          <w:bCs/>
+        </w:rPr>
+        <w:t xml:space="preserve"> pe </w:t>
+      </w:r>
+      <w:proofErr w:type="spellStart"/>
+      <w:r>
+        <w:rPr>
+          <w:b/>
+          <w:bCs/>
+        </w:rPr>
+        <w:t>vizualizarea</w:t>
+      </w:r>
+      <w:proofErr w:type="spellEnd"/>
+      <w:r>
+        <w:rPr>
+          <w:b/>
+          <w:bCs/>
+        </w:rPr>
+        <w:t xml:space="preserve"> </w:t>
+      </w:r>
+      <w:proofErr w:type="spellStart"/>
+      <w:r>
+        <w:rPr>
+          <w:b/>
+          <w:bCs/>
+        </w:rPr>
+        <w:t>respectivă</w:t>
+      </w:r>
+      <w:proofErr w:type="spellEnd"/>
+      <w:r>
+        <w:rPr>
+          <w:b/>
+          <w:bCs/>
+        </w:rPr>
+        <w:t xml:space="preserve"> </w:t>
+      </w:r>
+      <w:proofErr w:type="spellStart"/>
+      <w:r>
+        <w:rPr>
+          <w:b/>
+          <w:bCs/>
+        </w:rPr>
+        <w:t>și</w:t>
+      </w:r>
+      <w:proofErr w:type="spellEnd"/>
+      <w:r>
+        <w:rPr>
+          <w:b/>
+          <w:bCs/>
+        </w:rPr>
+        <w:t xml:space="preserve"> un </w:t>
+      </w:r>
+      <w:proofErr w:type="spellStart"/>
+      <w:r>
+        <w:rPr>
+          <w:b/>
+          <w:bCs/>
+        </w:rPr>
+        <w:t>exemplu</w:t>
+      </w:r>
+      <w:proofErr w:type="spellEnd"/>
+      <w:r>
+        <w:rPr>
+          <w:b/>
+          <w:bCs/>
+        </w:rPr>
+        <w:t xml:space="preserve"> de </w:t>
+      </w:r>
+      <w:proofErr w:type="spellStart"/>
+      <w:r>
+        <w:rPr>
+          <w:b/>
+          <w:bCs/>
+        </w:rPr>
+        <w:t>operație</w:t>
+      </w:r>
+      <w:proofErr w:type="spellEnd"/>
+      <w:r>
+        <w:rPr>
+          <w:b/>
+          <w:bCs/>
+        </w:rPr>
+        <w:t xml:space="preserve"> LMD </w:t>
+      </w:r>
+      <w:proofErr w:type="spellStart"/>
+      <w:r>
+        <w:rPr>
+          <w:b/>
+          <w:bCs/>
+        </w:rPr>
+        <w:t>nepermisă</w:t>
+      </w:r>
+      <w:proofErr w:type="spellEnd"/>
+      <w:r>
+        <w:rPr>
+          <w:b/>
+          <w:bCs/>
+        </w:rPr>
+        <w:t>.</w:t>
+      </w:r>
+    </w:p>
+    <w:p>
+      <w:pPr>
+        <w:pStyle w:val="Default"/>
+        <w:rPr>
+          <w:b/>
+          <w:bCs/>
+        </w:rPr>
+      </w:pPr>
+    </w:p>
+    <w:p>
+      <w:pPr>
+        <w:pStyle w:val="Default"/>
+        <w:rPr>
+          <w:b/>
+          <w:bCs/>
+        </w:rPr>
+      </w:pPr>
+    </w:p>
+    <w:p>
+      <w:pPr>
+        <w:pStyle w:val="da"/>
+      </w:pPr>
+      <w:r>
+        <w:rPr>
+          <w:noProof/>
+        </w:rPr>
+        <w:drawing>
+          <wp:inline distT="0" distB="0" distL="0" distR="0" wp14:anchorId="573C4289" wp14:editId="3DD15517">
+            <wp:extent cx="5762625" cy="3219450"/>
+            <wp:effectExtent l="0" t="0" r="9525" b="0"/>
+            <wp:docPr id="1925074536" name="Picture 1"/>
+            <wp:cNvGraphicFramePr>
+              <a:graphicFrameLocks xmlns:a="http://schemas.openxmlformats.org/drawingml/2006/main" noChangeAspect="1"/>
+            </wp:cNvGraphicFramePr>
+            <a:graphic xmlns:a="http://schemas.openxmlformats.org/drawingml/2006/main">
+              <a:graphicData uri="http://schemas.openxmlformats.org/drawingml/2006/picture">
+                <pic:pic xmlns:pic="http://schemas.openxmlformats.org/drawingml/2006/picture">
+                  <pic:nvPicPr>
+                    <pic:cNvPr id="1925074536" name=""/>
+                    <pic:cNvPicPr/>
+                  </pic:nvPicPr>
+                  <pic:blipFill>
+                    <a:blip r:embed="rId35"/>
+                    <a:stretch>
+                      <a:fillRect/>
+                    </a:stretch>
+                  </pic:blipFill>
+                  <pic:spPr>
+                    <a:xfrm>
+                      <a:off x="0" y="0"/>
+                      <a:ext cx="5762625" cy="3219450"/>
+                    </a:xfrm>
+                    <a:prstGeom prst="rect">
+                      <a:avLst/>
+                    </a:prstGeom>
+                  </pic:spPr>
+                </pic:pic>
+              </a:graphicData>
+            </a:graphic>
+          </wp:inline>
+        </w:drawing>
+      </w:r>
+    </w:p>
+    <w:p>
+      <w:pPr>
+        <w:rPr>
+          <w:rFonts w:ascii="Times New Roman" w:hAnsi="Times New Roman"/>
+          <w:b/>
+          <w:sz w:val="24"/>
+          <w:lang w:val="ro-RO"/>
+        </w:rPr>
+      </w:pPr>
+      <w:r>
+        <w:br w:type="page"/>
+      </w:r>
+    </w:p>
+    <w:p>
+      <w:pPr>
+        <w:pStyle w:val="da"/>
+      </w:pPr>
+      <w:r>
+        <w:lastRenderedPageBreak/>
+        <w:t xml:space="preserve">Cerința </w:t>
+      </w:r>
+      <w:r>
         <w:t>1</w:t>
       </w:r>
       <w:r>
-        <w:t>4</w:t>
+        <w:t>5</w:t>
       </w:r>
       <w:r>
         <w:t>.</w:t>
@@ -13348,9 +13734,19 @@
         <w:pStyle w:val="da"/>
       </w:pPr>
     </w:p>
+    <w:p>
+      <w:pPr>
+        <w:pStyle w:val="da"/>
+      </w:pPr>
+    </w:p>
+    <w:p>
+      <w:pPr>
+        <w:pStyle w:val="da"/>
+      </w:pPr>
+    </w:p>
     <w:sectPr>
-      <w:headerReference w:type="default" r:id="rId34"/>
-      <w:footerReference w:type="default" r:id="rId35"/>
+      <w:headerReference w:type="default" r:id="rId36"/>
+      <w:footerReference w:type="default" r:id="rId37"/>
       <w:pgSz w:w="12240" w:h="15840"/>
       <w:pgMar w:top="1440" w:right="1440" w:bottom="1440" w:left="1440" w:header="720" w:footer="720" w:gutter="0"/>
       <w:cols w:space="720"/>

</xml_diff>

<commit_message>
Project Update. Add Task19.
</commit_message>
<xml_diff>
--- a/143_Huma_Stefan-proiect.docx
+++ b/143_Huma_Stefan-proiect.docx
@@ -346,7 +346,7 @@
         </w:rPr>
         <w:fldChar w:fldCharType="separate"/>
       </w:r>
-      <w:hyperlink w:anchor="_Toc135914955" w:history="1">
+      <w:hyperlink w:anchor="_Toc135934309" w:history="1">
         <w:r>
           <w:rPr>
             <w:rStyle w:val="Hyperlink"/>
@@ -373,7 +373,7 @@
             <w:noProof/>
             <w:webHidden/>
           </w:rPr>
-          <w:instrText xml:space="preserve"> PAGEREF _Toc135914955 \h </w:instrText>
+          <w:instrText xml:space="preserve"> PAGEREF _Toc135934309 \h </w:instrText>
         </w:r>
         <w:r>
           <w:rPr>
@@ -419,7 +419,7 @@
           <w14:ligatures w14:val="standardContextual"/>
         </w:rPr>
       </w:pPr>
-      <w:hyperlink w:anchor="_Toc135914956" w:history="1">
+      <w:hyperlink w:anchor="_Toc135934310" w:history="1">
         <w:r>
           <w:rPr>
             <w:rStyle w:val="Hyperlink"/>
@@ -446,7 +446,7 @@
             <w:noProof/>
             <w:webHidden/>
           </w:rPr>
-          <w:instrText xml:space="preserve"> PAGEREF _Toc135914956 \h </w:instrText>
+          <w:instrText xml:space="preserve"> PAGEREF _Toc135934310 \h </w:instrText>
         </w:r>
         <w:r>
           <w:rPr>
@@ -492,7 +492,7 @@
           <w14:ligatures w14:val="standardContextual"/>
         </w:rPr>
       </w:pPr>
-      <w:hyperlink w:anchor="_Toc135914957" w:history="1">
+      <w:hyperlink w:anchor="_Toc135934311" w:history="1">
         <w:r>
           <w:rPr>
             <w:rStyle w:val="Hyperlink"/>
@@ -519,7 +519,7 @@
             <w:noProof/>
             <w:webHidden/>
           </w:rPr>
-          <w:instrText xml:space="preserve"> PAGEREF _Toc135914957 \h </w:instrText>
+          <w:instrText xml:space="preserve"> PAGEREF _Toc135934311 \h </w:instrText>
         </w:r>
         <w:r>
           <w:rPr>
@@ -565,7 +565,7 @@
           <w14:ligatures w14:val="standardContextual"/>
         </w:rPr>
       </w:pPr>
-      <w:hyperlink w:anchor="_Toc135914958" w:history="1">
+      <w:hyperlink w:anchor="_Toc135934312" w:history="1">
         <w:r>
           <w:rPr>
             <w:rStyle w:val="Hyperlink"/>
@@ -592,7 +592,7 @@
             <w:noProof/>
             <w:webHidden/>
           </w:rPr>
-          <w:instrText xml:space="preserve"> PAGEREF _Toc135914958 \h </w:instrText>
+          <w:instrText xml:space="preserve"> PAGEREF _Toc135934312 \h </w:instrText>
         </w:r>
         <w:r>
           <w:rPr>
@@ -638,7 +638,7 @@
           <w14:ligatures w14:val="standardContextual"/>
         </w:rPr>
       </w:pPr>
-      <w:hyperlink w:anchor="_Toc135914959" w:history="1">
+      <w:hyperlink w:anchor="_Toc135934313" w:history="1">
         <w:r>
           <w:rPr>
             <w:rStyle w:val="Hyperlink"/>
@@ -665,7 +665,7 @@
             <w:noProof/>
             <w:webHidden/>
           </w:rPr>
-          <w:instrText xml:space="preserve"> PAGEREF _Toc135914959 \h </w:instrText>
+          <w:instrText xml:space="preserve"> PAGEREF _Toc135934313 \h </w:instrText>
         </w:r>
         <w:r>
           <w:rPr>
@@ -711,7 +711,7 @@
           <w14:ligatures w14:val="standardContextual"/>
         </w:rPr>
       </w:pPr>
-      <w:hyperlink w:anchor="_Toc135914960" w:history="1">
+      <w:hyperlink w:anchor="_Toc135934314" w:history="1">
         <w:r>
           <w:rPr>
             <w:rStyle w:val="Hyperlink"/>
@@ -738,7 +738,7 @@
             <w:noProof/>
             <w:webHidden/>
           </w:rPr>
-          <w:instrText xml:space="preserve"> PAGEREF _Toc135914960 \h </w:instrText>
+          <w:instrText xml:space="preserve"> PAGEREF _Toc135934314 \h </w:instrText>
         </w:r>
         <w:r>
           <w:rPr>
@@ -784,7 +784,7 @@
           <w14:ligatures w14:val="standardContextual"/>
         </w:rPr>
       </w:pPr>
-      <w:hyperlink w:anchor="_Toc135914961" w:history="1">
+      <w:hyperlink w:anchor="_Toc135934315" w:history="1">
         <w:r>
           <w:rPr>
             <w:rStyle w:val="Hyperlink"/>
@@ -811,7 +811,7 @@
             <w:noProof/>
             <w:webHidden/>
           </w:rPr>
-          <w:instrText xml:space="preserve"> PAGEREF _Toc135914961 \h </w:instrText>
+          <w:instrText xml:space="preserve"> PAGEREF _Toc135934315 \h </w:instrText>
         </w:r>
         <w:r>
           <w:rPr>
@@ -857,7 +857,7 @@
           <w14:ligatures w14:val="standardContextual"/>
         </w:rPr>
       </w:pPr>
-      <w:hyperlink w:anchor="_Toc135914962" w:history="1">
+      <w:hyperlink w:anchor="_Toc135934316" w:history="1">
         <w:r>
           <w:rPr>
             <w:rStyle w:val="Hyperlink"/>
@@ -884,7 +884,7 @@
             <w:noProof/>
             <w:webHidden/>
           </w:rPr>
-          <w:instrText xml:space="preserve"> PAGEREF _Toc135914962 \h </w:instrText>
+          <w:instrText xml:space="preserve"> PAGEREF _Toc135934316 \h </w:instrText>
         </w:r>
         <w:r>
           <w:rPr>
@@ -930,7 +930,7 @@
           <w14:ligatures w14:val="standardContextual"/>
         </w:rPr>
       </w:pPr>
-      <w:hyperlink w:anchor="_Toc135914963" w:history="1">
+      <w:hyperlink w:anchor="_Toc135934317" w:history="1">
         <w:r>
           <w:rPr>
             <w:rStyle w:val="Hyperlink"/>
@@ -957,7 +957,7 @@
             <w:noProof/>
             <w:webHidden/>
           </w:rPr>
-          <w:instrText xml:space="preserve"> PAGEREF _Toc135914963 \h </w:instrText>
+          <w:instrText xml:space="preserve"> PAGEREF _Toc135934317 \h </w:instrText>
         </w:r>
         <w:r>
           <w:rPr>
@@ -1003,7 +1003,7 @@
           <w14:ligatures w14:val="standardContextual"/>
         </w:rPr>
       </w:pPr>
-      <w:hyperlink w:anchor="_Toc135914964" w:history="1">
+      <w:hyperlink w:anchor="_Toc135934318" w:history="1">
         <w:r>
           <w:rPr>
             <w:rStyle w:val="Hyperlink"/>
@@ -1030,7 +1030,7 @@
             <w:noProof/>
             <w:webHidden/>
           </w:rPr>
-          <w:instrText xml:space="preserve"> PAGEREF _Toc135914964 \h </w:instrText>
+          <w:instrText xml:space="preserve"> PAGEREF _Toc135934318 \h </w:instrText>
         </w:r>
         <w:r>
           <w:rPr>
@@ -1076,7 +1076,7 @@
           <w14:ligatures w14:val="standardContextual"/>
         </w:rPr>
       </w:pPr>
-      <w:hyperlink w:anchor="_Toc135914965" w:history="1">
+      <w:hyperlink w:anchor="_Toc135934319" w:history="1">
         <w:r>
           <w:rPr>
             <w:rStyle w:val="Hyperlink"/>
@@ -1103,7 +1103,7 @@
             <w:noProof/>
             <w:webHidden/>
           </w:rPr>
-          <w:instrText xml:space="preserve"> PAGEREF _Toc135914965 \h </w:instrText>
+          <w:instrText xml:space="preserve"> PAGEREF _Toc135934319 \h </w:instrText>
         </w:r>
         <w:r>
           <w:rPr>
@@ -1149,7 +1149,7 @@
           <w14:ligatures w14:val="standardContextual"/>
         </w:rPr>
       </w:pPr>
-      <w:hyperlink w:anchor="_Toc135914966" w:history="1">
+      <w:hyperlink w:anchor="_Toc135934320" w:history="1">
         <w:r>
           <w:rPr>
             <w:rStyle w:val="Hyperlink"/>
@@ -1176,7 +1176,7 @@
             <w:noProof/>
             <w:webHidden/>
           </w:rPr>
-          <w:instrText xml:space="preserve"> PAGEREF _Toc135914966 \h </w:instrText>
+          <w:instrText xml:space="preserve"> PAGEREF _Toc135934320 \h </w:instrText>
         </w:r>
         <w:r>
           <w:rPr>
@@ -1222,7 +1222,7 @@
           <w14:ligatures w14:val="standardContextual"/>
         </w:rPr>
       </w:pPr>
-      <w:hyperlink w:anchor="_Toc135914967" w:history="1">
+      <w:hyperlink w:anchor="_Toc135934321" w:history="1">
         <w:r>
           <w:rPr>
             <w:rStyle w:val="Hyperlink"/>
@@ -1249,7 +1249,7 @@
             <w:noProof/>
             <w:webHidden/>
           </w:rPr>
-          <w:instrText xml:space="preserve"> PAGEREF _Toc135914967 \h </w:instrText>
+          <w:instrText xml:space="preserve"> PAGEREF _Toc135934321 \h </w:instrText>
         </w:r>
         <w:r>
           <w:rPr>
@@ -1295,7 +1295,7 @@
           <w14:ligatures w14:val="standardContextual"/>
         </w:rPr>
       </w:pPr>
-      <w:hyperlink w:anchor="_Toc135914968" w:history="1">
+      <w:hyperlink w:anchor="_Toc135934322" w:history="1">
         <w:r>
           <w:rPr>
             <w:rStyle w:val="Hyperlink"/>
@@ -1322,7 +1322,7 @@
             <w:noProof/>
             <w:webHidden/>
           </w:rPr>
-          <w:instrText xml:space="preserve"> PAGEREF _Toc135914968 \h </w:instrText>
+          <w:instrText xml:space="preserve"> PAGEREF _Toc135934322 \h </w:instrText>
         </w:r>
         <w:r>
           <w:rPr>
@@ -1368,7 +1368,7 @@
           <w14:ligatures w14:val="standardContextual"/>
         </w:rPr>
       </w:pPr>
-      <w:hyperlink w:anchor="_Toc135914969" w:history="1">
+      <w:hyperlink w:anchor="_Toc135934323" w:history="1">
         <w:r>
           <w:rPr>
             <w:rStyle w:val="Hyperlink"/>
@@ -1395,7 +1395,7 @@
             <w:noProof/>
             <w:webHidden/>
           </w:rPr>
-          <w:instrText xml:space="preserve"> PAGEREF _Toc135914969 \h </w:instrText>
+          <w:instrText xml:space="preserve"> PAGEREF _Toc135934323 \h </w:instrText>
         </w:r>
         <w:r>
           <w:rPr>
@@ -1441,7 +1441,7 @@
           <w14:ligatures w14:val="standardContextual"/>
         </w:rPr>
       </w:pPr>
-      <w:hyperlink w:anchor="_Toc135914970" w:history="1">
+      <w:hyperlink w:anchor="_Toc135934324" w:history="1">
         <w:r>
           <w:rPr>
             <w:rStyle w:val="Hyperlink"/>
@@ -1468,7 +1468,7 @@
             <w:noProof/>
             <w:webHidden/>
           </w:rPr>
-          <w:instrText xml:space="preserve"> PAGEREF _Toc135914970 \h </w:instrText>
+          <w:instrText xml:space="preserve"> PAGEREF _Toc135934324 \h </w:instrText>
         </w:r>
         <w:r>
           <w:rPr>
@@ -1514,7 +1514,7 @@
           <w14:ligatures w14:val="standardContextual"/>
         </w:rPr>
       </w:pPr>
-      <w:hyperlink w:anchor="_Toc135914971" w:history="1">
+      <w:hyperlink w:anchor="_Toc135934325" w:history="1">
         <w:r>
           <w:rPr>
             <w:rStyle w:val="Hyperlink"/>
@@ -1541,7 +1541,7 @@
             <w:noProof/>
             <w:webHidden/>
           </w:rPr>
-          <w:instrText xml:space="preserve"> PAGEREF _Toc135914971 \h </w:instrText>
+          <w:instrText xml:space="preserve"> PAGEREF _Toc135934325 \h </w:instrText>
         </w:r>
         <w:r>
           <w:rPr>
@@ -1587,7 +1587,7 @@
           <w14:ligatures w14:val="standardContextual"/>
         </w:rPr>
       </w:pPr>
-      <w:hyperlink w:anchor="_Toc135914972" w:history="1">
+      <w:hyperlink w:anchor="_Toc135934326" w:history="1">
         <w:r>
           <w:rPr>
             <w:rStyle w:val="Hyperlink"/>
@@ -1614,7 +1614,7 @@
             <w:noProof/>
             <w:webHidden/>
           </w:rPr>
-          <w:instrText xml:space="preserve"> PAGEREF _Toc135914972 \h </w:instrText>
+          <w:instrText xml:space="preserve"> PAGEREF _Toc135934326 \h </w:instrText>
         </w:r>
         <w:r>
           <w:rPr>
@@ -1660,7 +1660,7 @@
           <w14:ligatures w14:val="standardContextual"/>
         </w:rPr>
       </w:pPr>
-      <w:hyperlink w:anchor="_Toc135914973" w:history="1">
+      <w:hyperlink w:anchor="_Toc135934327" w:history="1">
         <w:r>
           <w:rPr>
             <w:rStyle w:val="Hyperlink"/>
@@ -1687,7 +1687,7 @@
             <w:noProof/>
             <w:webHidden/>
           </w:rPr>
-          <w:instrText xml:space="preserve"> PAGEREF _Toc135914973 \h </w:instrText>
+          <w:instrText xml:space="preserve"> PAGEREF _Toc135934327 \h </w:instrText>
         </w:r>
         <w:r>
           <w:rPr>
@@ -1784,7 +1784,7 @@
       <w:pPr>
         <w:pStyle w:val="da"/>
       </w:pPr>
-      <w:bookmarkStart w:id="1" w:name="_Toc135914955"/>
+      <w:bookmarkStart w:id="1" w:name="_Toc135934309"/>
       <w:r>
         <w:t>Cerința 1.</w:t>
       </w:r>
@@ -2937,7 +2937,7 @@
       <w:pPr>
         <w:pStyle w:val="da"/>
       </w:pPr>
-      <w:bookmarkStart w:id="2" w:name="_Toc135914956"/>
+      <w:bookmarkStart w:id="2" w:name="_Toc135934310"/>
       <w:r>
         <w:lastRenderedPageBreak/>
         <w:t>Cerința 2.</w:t>
@@ -3534,7 +3534,7 @@
       <w:pPr>
         <w:pStyle w:val="da"/>
       </w:pPr>
-      <w:bookmarkStart w:id="3" w:name="_Toc135914957"/>
+      <w:bookmarkStart w:id="3" w:name="_Toc135934311"/>
       <w:r>
         <w:lastRenderedPageBreak/>
         <w:t>Cerința 3.</w:t>
@@ -4360,7 +4360,7 @@
       <w:pPr>
         <w:pStyle w:val="da"/>
       </w:pPr>
-      <w:bookmarkStart w:id="4" w:name="_Toc135914958"/>
+      <w:bookmarkStart w:id="4" w:name="_Toc135934312"/>
       <w:r>
         <w:lastRenderedPageBreak/>
         <w:t>Cerința 4.</w:t>
@@ -5379,7 +5379,7 @@
       <w:pPr>
         <w:pStyle w:val="da"/>
       </w:pPr>
-      <w:bookmarkStart w:id="5" w:name="_Toc135914959"/>
+      <w:bookmarkStart w:id="5" w:name="_Toc135934313"/>
       <w:r>
         <w:lastRenderedPageBreak/>
         <w:t>Cerința 5.</w:t>
@@ -7407,7 +7407,7 @@
       <w:pPr>
         <w:pStyle w:val="da"/>
       </w:pPr>
-      <w:bookmarkStart w:id="6" w:name="_Toc135914960"/>
+      <w:bookmarkStart w:id="6" w:name="_Toc135934314"/>
       <w:r>
         <w:lastRenderedPageBreak/>
         <w:t xml:space="preserve">Cerința </w:t>
@@ -7469,7 +7469,7 @@
           <w:lang w:val="ro-RO"/>
         </w:rPr>
         <w:drawing>
-          <wp:anchor distT="91440" distB="0" distL="0" distR="0" simplePos="0" relativeHeight="251651072" behindDoc="0" locked="0" layoutInCell="1" allowOverlap="1" wp14:anchorId="3DAD2A8E" wp14:editId="4845ED2A">
+          <wp:anchor distT="91440" distB="0" distL="0" distR="0" simplePos="0" relativeHeight="251650048" behindDoc="0" locked="0" layoutInCell="1" allowOverlap="1" wp14:anchorId="3DAD2A8E" wp14:editId="4845ED2A">
             <wp:simplePos x="0" y="0"/>
             <wp:positionH relativeFrom="page">
               <wp:align>left</wp:align>
@@ -7556,7 +7556,7 @@
       <w:pPr>
         <w:pStyle w:val="da"/>
       </w:pPr>
-      <w:bookmarkStart w:id="7" w:name="_Toc135914961"/>
+      <w:bookmarkStart w:id="7" w:name="_Toc135934315"/>
       <w:r>
         <w:lastRenderedPageBreak/>
         <w:t>Cerința 7.</w:t>
@@ -7774,7 +7774,7 @@
           <w:lang w:val="ro-RO"/>
         </w:rPr>
         <w:drawing>
-          <wp:anchor distT="0" distB="0" distL="114300" distR="114300" simplePos="0" relativeHeight="251655168" behindDoc="0" locked="0" layoutInCell="1" allowOverlap="1" wp14:anchorId="23107662" wp14:editId="7A157A3E">
+          <wp:anchor distT="0" distB="0" distL="114300" distR="114300" simplePos="0" relativeHeight="251654144" behindDoc="0" locked="0" layoutInCell="1" allowOverlap="1" wp14:anchorId="23107662" wp14:editId="7A157A3E">
             <wp:simplePos x="0" y="0"/>
             <wp:positionH relativeFrom="page">
               <wp:align>left</wp:align>
@@ -7867,7 +7867,7 @@
           <w:szCs w:val="24"/>
         </w:rPr>
       </w:pPr>
-      <w:bookmarkStart w:id="8" w:name="_Toc135914962"/>
+      <w:bookmarkStart w:id="8" w:name="_Toc135934316"/>
       <w:r>
         <w:t xml:space="preserve">Cerința </w:t>
       </w:r>
@@ -8358,7 +8358,7 @@
       <w:pPr>
         <w:pStyle w:val="da"/>
       </w:pPr>
-      <w:bookmarkStart w:id="9" w:name="_Toc135914963"/>
+      <w:bookmarkStart w:id="9" w:name="_Toc135934317"/>
       <w:r>
         <w:lastRenderedPageBreak/>
         <w:t xml:space="preserve">Cerința </w:t>
@@ -8388,7 +8388,7 @@
           <w:szCs w:val="24"/>
         </w:rPr>
         <w:drawing>
-          <wp:anchor distT="0" distB="0" distL="114300" distR="114300" simplePos="0" relativeHeight="251653120" behindDoc="0" locked="0" layoutInCell="1" allowOverlap="1" wp14:anchorId="1667DFD6" wp14:editId="3DA83C13">
+          <wp:anchor distT="0" distB="0" distL="114300" distR="114300" simplePos="0" relativeHeight="251652096" behindDoc="0" locked="0" layoutInCell="1" allowOverlap="1" wp14:anchorId="1667DFD6" wp14:editId="3DA83C13">
             <wp:simplePos x="0" y="0"/>
             <wp:positionH relativeFrom="column">
               <wp:posOffset>-837656</wp:posOffset>
@@ -11028,7 +11028,7 @@
       <w:pPr>
         <w:pStyle w:val="da"/>
       </w:pPr>
-      <w:bookmarkStart w:id="10" w:name="_Toc135914964"/>
+      <w:bookmarkStart w:id="10" w:name="_Toc135934318"/>
       <w:r>
         <w:lastRenderedPageBreak/>
         <w:t xml:space="preserve">Cerința </w:t>
@@ -11279,7 +11279,7 @@
       <w:pPr>
         <w:pStyle w:val="da"/>
       </w:pPr>
-      <w:bookmarkStart w:id="11" w:name="_Toc135914965"/>
+      <w:bookmarkStart w:id="11" w:name="_Toc135934319"/>
       <w:r>
         <w:lastRenderedPageBreak/>
         <w:t xml:space="preserve">Cerința </w:t>
@@ -11332,7 +11332,7 @@
           <w:noProof/>
         </w:rPr>
         <w:drawing>
-          <wp:anchor distT="0" distB="0" distL="114300" distR="114300" simplePos="0" relativeHeight="251638784" behindDoc="0" locked="0" layoutInCell="1" allowOverlap="1" wp14:anchorId="29DD13A6" wp14:editId="14B777E5">
+          <wp:anchor distT="0" distB="0" distL="114300" distR="114300" simplePos="0" relativeHeight="251637760" behindDoc="0" locked="0" layoutInCell="1" allowOverlap="1" wp14:anchorId="29DD13A6" wp14:editId="14B777E5">
             <wp:simplePos x="0" y="0"/>
             <wp:positionH relativeFrom="column">
               <wp:posOffset>1894840</wp:posOffset>
@@ -11399,7 +11399,7 @@
           <w:noProof/>
         </w:rPr>
         <w:drawing>
-          <wp:anchor distT="0" distB="0" distL="114300" distR="114300" simplePos="0" relativeHeight="251636736" behindDoc="0" locked="0" layoutInCell="1" allowOverlap="1" wp14:anchorId="6186500F" wp14:editId="66D1998C">
+          <wp:anchor distT="0" distB="0" distL="114300" distR="114300" simplePos="0" relativeHeight="251635712" behindDoc="0" locked="0" layoutInCell="1" allowOverlap="1" wp14:anchorId="6186500F" wp14:editId="66D1998C">
             <wp:simplePos x="0" y="0"/>
             <wp:positionH relativeFrom="column">
               <wp:posOffset>0</wp:posOffset>
@@ -11468,7 +11468,7 @@
           <w:noProof/>
         </w:rPr>
         <w:drawing>
-          <wp:anchor distT="0" distB="0" distL="114300" distR="114300" simplePos="0" relativeHeight="251656192" behindDoc="0" locked="0" layoutInCell="1" allowOverlap="1" wp14:anchorId="06C75E05" wp14:editId="0F0D222A">
+          <wp:anchor distT="0" distB="0" distL="114300" distR="114300" simplePos="0" relativeHeight="251657216" behindDoc="0" locked="0" layoutInCell="1" allowOverlap="1" wp14:anchorId="06C75E05" wp14:editId="0F0D222A">
             <wp:simplePos x="0" y="0"/>
             <wp:positionH relativeFrom="column">
               <wp:posOffset>29210</wp:posOffset>
@@ -11618,7 +11618,7 @@
           <w:noProof/>
         </w:rPr>
         <w:drawing>
-          <wp:anchor distT="0" distB="0" distL="114300" distR="114300" simplePos="0" relativeHeight="251640832" behindDoc="1" locked="0" layoutInCell="1" allowOverlap="1" wp14:anchorId="5E3EC4F7" wp14:editId="541926AE">
+          <wp:anchor distT="0" distB="0" distL="114300" distR="114300" simplePos="0" relativeHeight="251639808" behindDoc="1" locked="0" layoutInCell="1" allowOverlap="1" wp14:anchorId="5E3EC4F7" wp14:editId="541926AE">
             <wp:simplePos x="0" y="0"/>
             <wp:positionH relativeFrom="column">
               <wp:posOffset>-617855</wp:posOffset>
@@ -11809,7 +11809,7 @@
         </w:rPr>
         <w:lastRenderedPageBreak/>
         <w:drawing>
-          <wp:anchor distT="0" distB="0" distL="114300" distR="114300" simplePos="0" relativeHeight="251644928" behindDoc="1" locked="0" layoutInCell="1" allowOverlap="1" wp14:anchorId="763A109F" wp14:editId="24058207">
+          <wp:anchor distT="0" distB="0" distL="114300" distR="114300" simplePos="0" relativeHeight="251643904" behindDoc="1" locked="0" layoutInCell="1" allowOverlap="1" wp14:anchorId="763A109F" wp14:editId="24058207">
             <wp:simplePos x="0" y="0"/>
             <wp:positionH relativeFrom="column">
               <wp:posOffset>-358775</wp:posOffset>
@@ -11877,7 +11877,7 @@
           <w:noProof/>
         </w:rPr>
         <w:drawing>
-          <wp:anchor distT="0" distB="0" distL="114300" distR="114300" simplePos="0" relativeHeight="251642880" behindDoc="1" locked="0" layoutInCell="1" allowOverlap="1" wp14:anchorId="263019B5" wp14:editId="3FAFDB81">
+          <wp:anchor distT="0" distB="0" distL="114300" distR="114300" simplePos="0" relativeHeight="251641856" behindDoc="1" locked="0" layoutInCell="1" allowOverlap="1" wp14:anchorId="263019B5" wp14:editId="3FAFDB81">
             <wp:simplePos x="0" y="0"/>
             <wp:positionH relativeFrom="column">
               <wp:posOffset>-381635</wp:posOffset>
@@ -12131,7 +12131,7 @@
         </w:rPr>
         <w:lastRenderedPageBreak/>
         <w:drawing>
-          <wp:anchor distT="0" distB="0" distL="114300" distR="114300" simplePos="0" relativeHeight="251649024" behindDoc="1" locked="0" layoutInCell="1" allowOverlap="1" wp14:anchorId="1D26E47B" wp14:editId="4AD7915C">
+          <wp:anchor distT="0" distB="0" distL="114300" distR="114300" simplePos="0" relativeHeight="251648000" behindDoc="1" locked="0" layoutInCell="1" allowOverlap="1" wp14:anchorId="1D26E47B" wp14:editId="4AD7915C">
             <wp:simplePos x="0" y="0"/>
             <wp:positionH relativeFrom="column">
               <wp:posOffset>-853440</wp:posOffset>
@@ -12193,7 +12193,7 @@
           <w:noProof/>
         </w:rPr>
         <w:drawing>
-          <wp:anchor distT="0" distB="0" distL="114300" distR="114300" simplePos="0" relativeHeight="251663360" behindDoc="1" locked="0" layoutInCell="1" allowOverlap="1" wp14:anchorId="672D8D5A" wp14:editId="1DE48D5F">
+          <wp:anchor distT="0" distB="0" distL="114300" distR="114300" simplePos="0" relativeHeight="251662336" behindDoc="1" locked="0" layoutInCell="1" allowOverlap="1" wp14:anchorId="672D8D5A" wp14:editId="1DE48D5F">
             <wp:simplePos x="0" y="0"/>
             <wp:positionH relativeFrom="column">
               <wp:posOffset>1889760</wp:posOffset>
@@ -12255,7 +12255,7 @@
           <w:noProof/>
         </w:rPr>
         <w:drawing>
-          <wp:anchor distT="0" distB="0" distL="114300" distR="114300" simplePos="0" relativeHeight="251665408" behindDoc="1" locked="0" layoutInCell="1" allowOverlap="1" wp14:anchorId="79366CBE" wp14:editId="27024A2E">
+          <wp:anchor distT="0" distB="0" distL="114300" distR="114300" simplePos="0" relativeHeight="251664384" behindDoc="1" locked="0" layoutInCell="1" allowOverlap="1" wp14:anchorId="79366CBE" wp14:editId="27024A2E">
             <wp:simplePos x="0" y="0"/>
             <wp:positionH relativeFrom="column">
               <wp:posOffset>4541520</wp:posOffset>
@@ -12317,7 +12317,7 @@
           <w:noProof/>
         </w:rPr>
         <w:drawing>
-          <wp:anchor distT="0" distB="0" distL="114300" distR="114300" simplePos="0" relativeHeight="251646976" behindDoc="1" locked="0" layoutInCell="1" allowOverlap="1" wp14:anchorId="036F7481" wp14:editId="29AC17C9">
+          <wp:anchor distT="0" distB="0" distL="114300" distR="114300" simplePos="0" relativeHeight="251645952" behindDoc="1" locked="0" layoutInCell="1" allowOverlap="1" wp14:anchorId="036F7481" wp14:editId="29AC17C9">
             <wp:simplePos x="0" y="0"/>
             <wp:positionH relativeFrom="column">
               <wp:posOffset>-822960</wp:posOffset>
@@ -12485,7 +12485,7 @@
           <w:noProof/>
         </w:rPr>
         <w:drawing>
-          <wp:anchor distT="0" distB="0" distL="114300" distR="114300" simplePos="0" relativeHeight="251669504" behindDoc="1" locked="0" layoutInCell="1" allowOverlap="1" wp14:anchorId="4F0FF23D" wp14:editId="0E46355A">
+          <wp:anchor distT="0" distB="0" distL="114300" distR="114300" simplePos="0" relativeHeight="251668480" behindDoc="1" locked="0" layoutInCell="1" allowOverlap="1" wp14:anchorId="4F0FF23D" wp14:editId="0E46355A">
             <wp:simplePos x="0" y="0"/>
             <wp:positionH relativeFrom="column">
               <wp:posOffset>1739265</wp:posOffset>
@@ -12553,7 +12553,7 @@
           <w:noProof/>
         </w:rPr>
         <w:drawing>
-          <wp:anchor distT="0" distB="0" distL="114300" distR="114300" simplePos="0" relativeHeight="251667456" behindDoc="1" locked="0" layoutInCell="1" allowOverlap="1" wp14:anchorId="05650C4D" wp14:editId="1A6EF055">
+          <wp:anchor distT="0" distB="0" distL="114300" distR="114300" simplePos="0" relativeHeight="251666432" behindDoc="1" locked="0" layoutInCell="1" allowOverlap="1" wp14:anchorId="05650C4D" wp14:editId="1A6EF055">
             <wp:simplePos x="0" y="0"/>
             <wp:positionH relativeFrom="column">
               <wp:posOffset>-2076450</wp:posOffset>
@@ -12643,7 +12643,7 @@
           <w:noProof/>
         </w:rPr>
         <w:drawing>
-          <wp:anchor distT="0" distB="0" distL="114300" distR="114300" simplePos="0" relativeHeight="251659264" behindDoc="1" locked="0" layoutInCell="1" allowOverlap="1" wp14:anchorId="2B54A974" wp14:editId="58B1C906">
+          <wp:anchor distT="0" distB="0" distL="114300" distR="114300" simplePos="0" relativeHeight="251658240" behindDoc="1" locked="0" layoutInCell="1" allowOverlap="1" wp14:anchorId="2B54A974" wp14:editId="58B1C906">
             <wp:simplePos x="0" y="0"/>
             <wp:positionH relativeFrom="column">
               <wp:posOffset>1295400</wp:posOffset>
@@ -12775,7 +12775,7 @@
       <w:pPr>
         <w:pStyle w:val="da"/>
       </w:pPr>
-      <w:bookmarkStart w:id="12" w:name="_Toc135914966"/>
+      <w:bookmarkStart w:id="12" w:name="_Toc135934320"/>
       <w:r>
         <w:lastRenderedPageBreak/>
         <w:t xml:space="preserve">Cerința </w:t>
@@ -12970,7 +12970,7 @@
           <w:noProof/>
         </w:rPr>
         <w:drawing>
-          <wp:anchor distT="0" distB="0" distL="114300" distR="114300" simplePos="0" relativeHeight="251679744" behindDoc="0" locked="0" layoutInCell="1" allowOverlap="1" wp14:anchorId="67CFA83C" wp14:editId="323A420B">
+          <wp:anchor distT="0" distB="0" distL="114300" distR="114300" simplePos="0" relativeHeight="251678720" behindDoc="0" locked="0" layoutInCell="1" allowOverlap="1" wp14:anchorId="67CFA83C" wp14:editId="323A420B">
             <wp:simplePos x="0" y="0"/>
             <wp:positionH relativeFrom="column">
               <wp:posOffset>0</wp:posOffset>
@@ -13185,7 +13185,7 @@
           <w:noProof/>
         </w:rPr>
         <w:drawing>
-          <wp:anchor distT="0" distB="0" distL="114300" distR="114300" simplePos="0" relativeHeight="251671552" behindDoc="1" locked="0" layoutInCell="1" allowOverlap="1" wp14:anchorId="3DBD5D01" wp14:editId="1F6280A6">
+          <wp:anchor distT="0" distB="0" distL="114300" distR="114300" simplePos="0" relativeHeight="251670528" behindDoc="1" locked="0" layoutInCell="1" allowOverlap="1" wp14:anchorId="3DBD5D01" wp14:editId="1F6280A6">
             <wp:simplePos x="0" y="0"/>
             <wp:positionH relativeFrom="column">
               <wp:posOffset>-218440</wp:posOffset>
@@ -13261,7 +13261,7 @@
         </w:rPr>
         <w:lastRenderedPageBreak/>
         <w:drawing>
-          <wp:anchor distT="0" distB="0" distL="114300" distR="114300" simplePos="0" relativeHeight="251675648" behindDoc="0" locked="0" layoutInCell="1" allowOverlap="1" wp14:anchorId="5273E114" wp14:editId="0C85BA39">
+          <wp:anchor distT="0" distB="0" distL="114300" distR="114300" simplePos="0" relativeHeight="251674624" behindDoc="0" locked="0" layoutInCell="1" allowOverlap="1" wp14:anchorId="5273E114" wp14:editId="0C85BA39">
             <wp:simplePos x="0" y="0"/>
             <wp:positionH relativeFrom="column">
               <wp:posOffset>-897467</wp:posOffset>
@@ -13321,7 +13321,7 @@
           <w:noProof/>
         </w:rPr>
         <w:drawing>
-          <wp:anchor distT="0" distB="0" distL="114300" distR="114300" simplePos="0" relativeHeight="251673600" behindDoc="1" locked="0" layoutInCell="1" allowOverlap="1" wp14:anchorId="168A1A08" wp14:editId="0E79B062">
+          <wp:anchor distT="0" distB="0" distL="114300" distR="114300" simplePos="0" relativeHeight="251672576" behindDoc="1" locked="0" layoutInCell="1" allowOverlap="1" wp14:anchorId="168A1A08" wp14:editId="0E79B062">
             <wp:simplePos x="0" y="0"/>
             <wp:positionH relativeFrom="column">
               <wp:posOffset>-974090</wp:posOffset>
@@ -13403,7 +13403,7 @@
         </w:rPr>
         <w:lastRenderedPageBreak/>
         <w:drawing>
-          <wp:anchor distT="0" distB="0" distL="114300" distR="114300" simplePos="0" relativeHeight="251677696" behindDoc="0" locked="0" layoutInCell="1" allowOverlap="1" wp14:anchorId="56570766" wp14:editId="33F45DE0">
+          <wp:anchor distT="0" distB="0" distL="114300" distR="114300" simplePos="0" relativeHeight="251676672" behindDoc="0" locked="0" layoutInCell="1" allowOverlap="1" wp14:anchorId="56570766" wp14:editId="33F45DE0">
             <wp:simplePos x="0" y="0"/>
             <wp:positionH relativeFrom="column">
               <wp:posOffset>-916940</wp:posOffset>
@@ -13502,7 +13502,7 @@
       <w:pPr>
         <w:pStyle w:val="da"/>
       </w:pPr>
-      <w:bookmarkStart w:id="13" w:name="_Toc135914967"/>
+      <w:bookmarkStart w:id="13" w:name="_Toc135934321"/>
       <w:r>
         <w:lastRenderedPageBreak/>
         <w:t xml:space="preserve">Cerința </w:t>
@@ -13736,7 +13736,7 @@
       <w:pPr>
         <w:pStyle w:val="da"/>
       </w:pPr>
-      <w:bookmarkStart w:id="14" w:name="_Toc135914968"/>
+      <w:bookmarkStart w:id="14" w:name="_Toc135934322"/>
       <w:r>
         <w:lastRenderedPageBreak/>
         <w:t xml:space="preserve">Cerința </w:t>
@@ -13762,7 +13762,7 @@
           <w:noProof/>
         </w:rPr>
         <w:drawing>
-          <wp:anchor distT="0" distB="0" distL="114300" distR="114300" simplePos="0" relativeHeight="251661312" behindDoc="0" locked="0" layoutInCell="1" allowOverlap="1" wp14:anchorId="44BF802C" wp14:editId="04BCDA8E">
+          <wp:anchor distT="0" distB="0" distL="114300" distR="114300" simplePos="0" relativeHeight="251660288" behindDoc="0" locked="0" layoutInCell="1" allowOverlap="1" wp14:anchorId="44BF802C" wp14:editId="04BCDA8E">
             <wp:simplePos x="0" y="0"/>
             <wp:positionH relativeFrom="column">
               <wp:posOffset>-914400</wp:posOffset>
@@ -14119,7 +14119,7 @@
       <w:pPr>
         <w:pStyle w:val="da"/>
       </w:pPr>
-      <w:bookmarkStart w:id="15" w:name="_Toc135914969"/>
+      <w:bookmarkStart w:id="15" w:name="_Toc135934323"/>
       <w:r>
         <w:lastRenderedPageBreak/>
         <w:t xml:space="preserve">Cerința </w:t>
@@ -14679,7 +14679,7 @@
       <w:pPr>
         <w:pStyle w:val="da"/>
       </w:pPr>
-      <w:bookmarkStart w:id="16" w:name="_Toc135914970"/>
+      <w:bookmarkStart w:id="16" w:name="_Toc135934324"/>
       <w:r>
         <w:lastRenderedPageBreak/>
         <w:t xml:space="preserve">Cerința </w:t>
@@ -15184,7 +15184,7 @@
       <w:pPr>
         <w:pStyle w:val="da"/>
       </w:pPr>
-      <w:bookmarkStart w:id="17" w:name="_Toc135914971"/>
+      <w:bookmarkStart w:id="17" w:name="_Toc135934325"/>
       <w:r>
         <w:lastRenderedPageBreak/>
         <w:t>Cerinta 17</w:t>
@@ -15341,7 +15341,7 @@
       <w:pPr>
         <w:pStyle w:val="da"/>
       </w:pPr>
-      <w:bookmarkStart w:id="18" w:name="_Toc135914972"/>
+      <w:bookmarkStart w:id="18" w:name="_Toc135934326"/>
       <w:r>
         <w:lastRenderedPageBreak/>
         <w:t>Cerinta 18</w:t>
@@ -15739,7 +15739,7 @@
       <w:pPr>
         <w:pStyle w:val="da"/>
       </w:pPr>
-      <w:bookmarkStart w:id="19" w:name="_Toc135914973"/>
+      <w:bookmarkStart w:id="19" w:name="_Toc135934327"/>
       <w:r>
         <w:lastRenderedPageBreak/>
         <w:t>Cerinta 19</w:t>
@@ -15751,12 +15751,152 @@
     </w:p>
     <w:p>
       <w:pPr>
-        <w:pStyle w:val="da"/>
-      </w:pPr>
+        <w:rPr>
+          <w:b/>
+          <w:bCs/>
+        </w:rPr>
+      </w:pPr>
+      <w:r>
+        <w:rPr>
+          <w:b/>
+          <w:bCs/>
+        </w:rPr>
+        <w:t xml:space="preserve">Optimizarea a </w:t>
+      </w:r>
+      <w:proofErr w:type="spellStart"/>
+      <w:r>
+        <w:rPr>
+          <w:b/>
+          <w:bCs/>
+        </w:rPr>
+        <w:t>două</w:t>
+      </w:r>
+      <w:proofErr w:type="spellEnd"/>
+      <w:r>
+        <w:rPr>
+          <w:b/>
+          <w:bCs/>
+        </w:rPr>
+        <w:t xml:space="preserve"> </w:t>
+      </w:r>
+      <w:proofErr w:type="spellStart"/>
+      <w:r>
+        <w:rPr>
+          <w:b/>
+          <w:bCs/>
+        </w:rPr>
+        <w:t>cereri</w:t>
+      </w:r>
+      <w:proofErr w:type="spellEnd"/>
+      <w:r>
+        <w:rPr>
+          <w:b/>
+          <w:bCs/>
+        </w:rPr>
+        <w:t xml:space="preserve"> </w:t>
+      </w:r>
+      <w:proofErr w:type="spellStart"/>
+      <w:r>
+        <w:rPr>
+          <w:b/>
+          <w:bCs/>
+        </w:rPr>
+        <w:t>utilizând</w:t>
+      </w:r>
+      <w:proofErr w:type="spellEnd"/>
+      <w:r>
+        <w:rPr>
+          <w:b/>
+          <w:bCs/>
+        </w:rPr>
+        <w:t xml:space="preserve"> </w:t>
+      </w:r>
+      <w:proofErr w:type="spellStart"/>
+      <w:r>
+        <w:rPr>
+          <w:b/>
+          <w:bCs/>
+        </w:rPr>
+        <w:t>indexare</w:t>
+      </w:r>
+      <w:proofErr w:type="spellEnd"/>
+      <w:r>
+        <w:rPr>
+          <w:b/>
+          <w:bCs/>
+        </w:rPr>
+        <w:t>.</w:t>
+      </w:r>
+    </w:p>
+    <w:p>
+      <w:pPr>
+        <w:rPr>
+          <w:b/>
+          <w:bCs/>
+        </w:rPr>
+      </w:pPr>
+    </w:p>
+    <w:p>
+      <w:pPr>
+        <w:rPr>
+          <w:b/>
+          <w:bCs/>
+        </w:rPr>
+      </w:pPr>
+    </w:p>
+    <w:p>
+      <w:pPr>
+        <w:rPr>
+          <w:b/>
+          <w:bCs/>
+        </w:rPr>
+      </w:pPr>
+    </w:p>
+    <w:p>
+      <w:r>
+        <w:rPr>
+          <w:noProof/>
+        </w:rPr>
+        <w:drawing>
+          <wp:inline distT="0" distB="0" distL="0" distR="0" wp14:anchorId="7CA8E44C" wp14:editId="6FA720B4">
+            <wp:extent cx="5943600" cy="3597910"/>
+            <wp:effectExtent l="0" t="0" r="0" b="0"/>
+            <wp:docPr id="1744864989" name="Picture 1" descr="A screenshot of a computer code&#10;&#10;Description automatically generated with medium confidence"/>
+            <wp:cNvGraphicFramePr>
+              <a:graphicFrameLocks xmlns:a="http://schemas.openxmlformats.org/drawingml/2006/main" noChangeAspect="1"/>
+            </wp:cNvGraphicFramePr>
+            <a:graphic xmlns:a="http://schemas.openxmlformats.org/drawingml/2006/main">
+              <a:graphicData uri="http://schemas.openxmlformats.org/drawingml/2006/picture">
+                <pic:pic xmlns:pic="http://schemas.openxmlformats.org/drawingml/2006/picture">
+                  <pic:nvPicPr>
+                    <pic:cNvPr id="1744864989" name="Picture 1" descr="A screenshot of a computer code&#10;&#10;Description automatically generated with medium confidence"/>
+                    <pic:cNvPicPr/>
+                  </pic:nvPicPr>
+                  <pic:blipFill>
+                    <a:blip r:embed="rId43"/>
+                    <a:stretch>
+                      <a:fillRect/>
+                    </a:stretch>
+                  </pic:blipFill>
+                  <pic:spPr>
+                    <a:xfrm>
+                      <a:off x="0" y="0"/>
+                      <a:ext cx="5943600" cy="3597910"/>
+                    </a:xfrm>
+                    <a:prstGeom prst="rect">
+                      <a:avLst/>
+                    </a:prstGeom>
+                  </pic:spPr>
+                </pic:pic>
+              </a:graphicData>
+            </a:graphic>
+          </wp:inline>
+        </w:drawing>
+      </w:r>
     </w:p>
     <w:sectPr>
-      <w:headerReference w:type="default" r:id="rId43"/>
-      <w:footerReference w:type="default" r:id="rId44"/>
+      <w:headerReference w:type="default" r:id="rId44"/>
+      <w:footerReference w:type="default" r:id="rId45"/>
       <w:pgSz w:w="12240" w:h="15840"/>
       <w:pgMar w:top="1440" w:right="1440" w:bottom="1440" w:left="1440" w:header="720" w:footer="720" w:gutter="0"/>
       <w:cols w:space="720"/>

</xml_diff>

<commit_message>
Project Update. Add Task17a.
</commit_message>
<xml_diff>
--- a/143_Huma_Stefan-proiect.docx
+++ b/143_Huma_Stefan-proiect.docx
@@ -346,7 +346,7 @@
         </w:rPr>
         <w:fldChar w:fldCharType="separate"/>
       </w:r>
-      <w:hyperlink w:anchor="_Toc135934309" w:history="1">
+      <w:hyperlink w:anchor="_Toc136005223" w:history="1">
         <w:r>
           <w:rPr>
             <w:rStyle w:val="Hyperlink"/>
@@ -373,7 +373,7 @@
             <w:noProof/>
             <w:webHidden/>
           </w:rPr>
-          <w:instrText xml:space="preserve"> PAGEREF _Toc135934309 \h </w:instrText>
+          <w:instrText xml:space="preserve"> PAGEREF _Toc136005223 \h </w:instrText>
         </w:r>
         <w:r>
           <w:rPr>
@@ -419,7 +419,7 @@
           <w14:ligatures w14:val="standardContextual"/>
         </w:rPr>
       </w:pPr>
-      <w:hyperlink w:anchor="_Toc135934310" w:history="1">
+      <w:hyperlink w:anchor="_Toc136005224" w:history="1">
         <w:r>
           <w:rPr>
             <w:rStyle w:val="Hyperlink"/>
@@ -446,7 +446,7 @@
             <w:noProof/>
             <w:webHidden/>
           </w:rPr>
-          <w:instrText xml:space="preserve"> PAGEREF _Toc135934310 \h </w:instrText>
+          <w:instrText xml:space="preserve"> PAGEREF _Toc136005224 \h </w:instrText>
         </w:r>
         <w:r>
           <w:rPr>
@@ -492,7 +492,7 @@
           <w14:ligatures w14:val="standardContextual"/>
         </w:rPr>
       </w:pPr>
-      <w:hyperlink w:anchor="_Toc135934311" w:history="1">
+      <w:hyperlink w:anchor="_Toc136005225" w:history="1">
         <w:r>
           <w:rPr>
             <w:rStyle w:val="Hyperlink"/>
@@ -519,7 +519,7 @@
             <w:noProof/>
             <w:webHidden/>
           </w:rPr>
-          <w:instrText xml:space="preserve"> PAGEREF _Toc135934311 \h </w:instrText>
+          <w:instrText xml:space="preserve"> PAGEREF _Toc136005225 \h </w:instrText>
         </w:r>
         <w:r>
           <w:rPr>
@@ -565,7 +565,7 @@
           <w14:ligatures w14:val="standardContextual"/>
         </w:rPr>
       </w:pPr>
-      <w:hyperlink w:anchor="_Toc135934312" w:history="1">
+      <w:hyperlink w:anchor="_Toc136005226" w:history="1">
         <w:r>
           <w:rPr>
             <w:rStyle w:val="Hyperlink"/>
@@ -592,7 +592,7 @@
             <w:noProof/>
             <w:webHidden/>
           </w:rPr>
-          <w:instrText xml:space="preserve"> PAGEREF _Toc135934312 \h </w:instrText>
+          <w:instrText xml:space="preserve"> PAGEREF _Toc136005226 \h </w:instrText>
         </w:r>
         <w:r>
           <w:rPr>
@@ -638,7 +638,7 @@
           <w14:ligatures w14:val="standardContextual"/>
         </w:rPr>
       </w:pPr>
-      <w:hyperlink w:anchor="_Toc135934313" w:history="1">
+      <w:hyperlink w:anchor="_Toc136005227" w:history="1">
         <w:r>
           <w:rPr>
             <w:rStyle w:val="Hyperlink"/>
@@ -665,7 +665,7 @@
             <w:noProof/>
             <w:webHidden/>
           </w:rPr>
-          <w:instrText xml:space="preserve"> PAGEREF _Toc135934313 \h </w:instrText>
+          <w:instrText xml:space="preserve"> PAGEREF _Toc136005227 \h </w:instrText>
         </w:r>
         <w:r>
           <w:rPr>
@@ -711,7 +711,7 @@
           <w14:ligatures w14:val="standardContextual"/>
         </w:rPr>
       </w:pPr>
-      <w:hyperlink w:anchor="_Toc135934314" w:history="1">
+      <w:hyperlink w:anchor="_Toc136005228" w:history="1">
         <w:r>
           <w:rPr>
             <w:rStyle w:val="Hyperlink"/>
@@ -738,7 +738,7 @@
             <w:noProof/>
             <w:webHidden/>
           </w:rPr>
-          <w:instrText xml:space="preserve"> PAGEREF _Toc135934314 \h </w:instrText>
+          <w:instrText xml:space="preserve"> PAGEREF _Toc136005228 \h </w:instrText>
         </w:r>
         <w:r>
           <w:rPr>
@@ -784,7 +784,7 @@
           <w14:ligatures w14:val="standardContextual"/>
         </w:rPr>
       </w:pPr>
-      <w:hyperlink w:anchor="_Toc135934315" w:history="1">
+      <w:hyperlink w:anchor="_Toc136005229" w:history="1">
         <w:r>
           <w:rPr>
             <w:rStyle w:val="Hyperlink"/>
@@ -811,7 +811,7 @@
             <w:noProof/>
             <w:webHidden/>
           </w:rPr>
-          <w:instrText xml:space="preserve"> PAGEREF _Toc135934315 \h </w:instrText>
+          <w:instrText xml:space="preserve"> PAGEREF _Toc136005229 \h </w:instrText>
         </w:r>
         <w:r>
           <w:rPr>
@@ -857,7 +857,7 @@
           <w14:ligatures w14:val="standardContextual"/>
         </w:rPr>
       </w:pPr>
-      <w:hyperlink w:anchor="_Toc135934316" w:history="1">
+      <w:hyperlink w:anchor="_Toc136005230" w:history="1">
         <w:r>
           <w:rPr>
             <w:rStyle w:val="Hyperlink"/>
@@ -884,7 +884,7 @@
             <w:noProof/>
             <w:webHidden/>
           </w:rPr>
-          <w:instrText xml:space="preserve"> PAGEREF _Toc135934316 \h </w:instrText>
+          <w:instrText xml:space="preserve"> PAGEREF _Toc136005230 \h </w:instrText>
         </w:r>
         <w:r>
           <w:rPr>
@@ -930,7 +930,7 @@
           <w14:ligatures w14:val="standardContextual"/>
         </w:rPr>
       </w:pPr>
-      <w:hyperlink w:anchor="_Toc135934317" w:history="1">
+      <w:hyperlink w:anchor="_Toc136005231" w:history="1">
         <w:r>
           <w:rPr>
             <w:rStyle w:val="Hyperlink"/>
@@ -957,7 +957,7 @@
             <w:noProof/>
             <w:webHidden/>
           </w:rPr>
-          <w:instrText xml:space="preserve"> PAGEREF _Toc135934317 \h </w:instrText>
+          <w:instrText xml:space="preserve"> PAGEREF _Toc136005231 \h </w:instrText>
         </w:r>
         <w:r>
           <w:rPr>
@@ -1003,7 +1003,7 @@
           <w14:ligatures w14:val="standardContextual"/>
         </w:rPr>
       </w:pPr>
-      <w:hyperlink w:anchor="_Toc135934318" w:history="1">
+      <w:hyperlink w:anchor="_Toc136005232" w:history="1">
         <w:r>
           <w:rPr>
             <w:rStyle w:val="Hyperlink"/>
@@ -1030,7 +1030,7 @@
             <w:noProof/>
             <w:webHidden/>
           </w:rPr>
-          <w:instrText xml:space="preserve"> PAGEREF _Toc135934318 \h </w:instrText>
+          <w:instrText xml:space="preserve"> PAGEREF _Toc136005232 \h </w:instrText>
         </w:r>
         <w:r>
           <w:rPr>
@@ -1076,7 +1076,7 @@
           <w14:ligatures w14:val="standardContextual"/>
         </w:rPr>
       </w:pPr>
-      <w:hyperlink w:anchor="_Toc135934319" w:history="1">
+      <w:hyperlink w:anchor="_Toc136005233" w:history="1">
         <w:r>
           <w:rPr>
             <w:rStyle w:val="Hyperlink"/>
@@ -1103,7 +1103,7 @@
             <w:noProof/>
             <w:webHidden/>
           </w:rPr>
-          <w:instrText xml:space="preserve"> PAGEREF _Toc135934319 \h </w:instrText>
+          <w:instrText xml:space="preserve"> PAGEREF _Toc136005233 \h </w:instrText>
         </w:r>
         <w:r>
           <w:rPr>
@@ -1149,7 +1149,7 @@
           <w14:ligatures w14:val="standardContextual"/>
         </w:rPr>
       </w:pPr>
-      <w:hyperlink w:anchor="_Toc135934320" w:history="1">
+      <w:hyperlink w:anchor="_Toc136005234" w:history="1">
         <w:r>
           <w:rPr>
             <w:rStyle w:val="Hyperlink"/>
@@ -1176,7 +1176,7 @@
             <w:noProof/>
             <w:webHidden/>
           </w:rPr>
-          <w:instrText xml:space="preserve"> PAGEREF _Toc135934320 \h </w:instrText>
+          <w:instrText xml:space="preserve"> PAGEREF _Toc136005234 \h </w:instrText>
         </w:r>
         <w:r>
           <w:rPr>
@@ -1222,7 +1222,7 @@
           <w14:ligatures w14:val="standardContextual"/>
         </w:rPr>
       </w:pPr>
-      <w:hyperlink w:anchor="_Toc135934321" w:history="1">
+      <w:hyperlink w:anchor="_Toc136005235" w:history="1">
         <w:r>
           <w:rPr>
             <w:rStyle w:val="Hyperlink"/>
@@ -1249,7 +1249,7 @@
             <w:noProof/>
             <w:webHidden/>
           </w:rPr>
-          <w:instrText xml:space="preserve"> PAGEREF _Toc135934321 \h </w:instrText>
+          <w:instrText xml:space="preserve"> PAGEREF _Toc136005235 \h </w:instrText>
         </w:r>
         <w:r>
           <w:rPr>
@@ -1295,13 +1295,27 @@
           <w14:ligatures w14:val="standardContextual"/>
         </w:rPr>
       </w:pPr>
-      <w:hyperlink w:anchor="_Toc135934322" w:history="1">
+      <w:hyperlink w:anchor="_Toc136005236" w:history="1">
         <w:r>
           <w:rPr>
             <w:rStyle w:val="Hyperlink"/>
             <w:noProof/>
           </w:rPr>
-          <w:t>Cerința 14.</w:t>
+          <w:t>Cerinț</w:t>
+        </w:r>
+        <w:r>
+          <w:rPr>
+            <w:rStyle w:val="Hyperlink"/>
+            <w:noProof/>
+          </w:rPr>
+          <w:t>a</w:t>
+        </w:r>
+        <w:r>
+          <w:rPr>
+            <w:rStyle w:val="Hyperlink"/>
+            <w:noProof/>
+          </w:rPr>
+          <w:t xml:space="preserve"> 14.</w:t>
         </w:r>
         <w:r>
           <w:rPr>
@@ -1322,7 +1336,7 @@
             <w:noProof/>
             <w:webHidden/>
           </w:rPr>
-          <w:instrText xml:space="preserve"> PAGEREF _Toc135934322 \h </w:instrText>
+          <w:instrText xml:space="preserve"> PAGEREF _Toc136005236 \h </w:instrText>
         </w:r>
         <w:r>
           <w:rPr>
@@ -1368,7 +1382,7 @@
           <w14:ligatures w14:val="standardContextual"/>
         </w:rPr>
       </w:pPr>
-      <w:hyperlink w:anchor="_Toc135934323" w:history="1">
+      <w:hyperlink w:anchor="_Toc136005237" w:history="1">
         <w:r>
           <w:rPr>
             <w:rStyle w:val="Hyperlink"/>
@@ -1395,7 +1409,7 @@
             <w:noProof/>
             <w:webHidden/>
           </w:rPr>
-          <w:instrText xml:space="preserve"> PAGEREF _Toc135934323 \h </w:instrText>
+          <w:instrText xml:space="preserve"> PAGEREF _Toc136005237 \h </w:instrText>
         </w:r>
         <w:r>
           <w:rPr>
@@ -1441,7 +1455,7 @@
           <w14:ligatures w14:val="standardContextual"/>
         </w:rPr>
       </w:pPr>
-      <w:hyperlink w:anchor="_Toc135934324" w:history="1">
+      <w:hyperlink w:anchor="_Toc136005238" w:history="1">
         <w:r>
           <w:rPr>
             <w:rStyle w:val="Hyperlink"/>
@@ -1468,7 +1482,7 @@
             <w:noProof/>
             <w:webHidden/>
           </w:rPr>
-          <w:instrText xml:space="preserve"> PAGEREF _Toc135934324 \h </w:instrText>
+          <w:instrText xml:space="preserve"> PAGEREF _Toc136005238 \h </w:instrText>
         </w:r>
         <w:r>
           <w:rPr>
@@ -1514,7 +1528,7 @@
           <w14:ligatures w14:val="standardContextual"/>
         </w:rPr>
       </w:pPr>
-      <w:hyperlink w:anchor="_Toc135934325" w:history="1">
+      <w:hyperlink w:anchor="_Toc136005239" w:history="1">
         <w:r>
           <w:rPr>
             <w:rStyle w:val="Hyperlink"/>
@@ -1541,7 +1555,7 @@
             <w:noProof/>
             <w:webHidden/>
           </w:rPr>
-          <w:instrText xml:space="preserve"> PAGEREF _Toc135934325 \h </w:instrText>
+          <w:instrText xml:space="preserve"> PAGEREF _Toc136005239 \h </w:instrText>
         </w:r>
         <w:r>
           <w:rPr>
@@ -1587,7 +1601,7 @@
           <w14:ligatures w14:val="standardContextual"/>
         </w:rPr>
       </w:pPr>
-      <w:hyperlink w:anchor="_Toc135934326" w:history="1">
+      <w:hyperlink w:anchor="_Toc136005240" w:history="1">
         <w:r>
           <w:rPr>
             <w:rStyle w:val="Hyperlink"/>
@@ -1614,7 +1628,7 @@
             <w:noProof/>
             <w:webHidden/>
           </w:rPr>
-          <w:instrText xml:space="preserve"> PAGEREF _Toc135934326 \h </w:instrText>
+          <w:instrText xml:space="preserve"> PAGEREF _Toc136005240 \h </w:instrText>
         </w:r>
         <w:r>
           <w:rPr>
@@ -1634,7 +1648,7 @@
             <w:noProof/>
             <w:webHidden/>
           </w:rPr>
-          <w:t>29</w:t>
+          <w:t>30</w:t>
         </w:r>
         <w:r>
           <w:rPr>
@@ -1660,7 +1674,7 @@
           <w14:ligatures w14:val="standardContextual"/>
         </w:rPr>
       </w:pPr>
-      <w:hyperlink w:anchor="_Toc135934327" w:history="1">
+      <w:hyperlink w:anchor="_Toc136005241" w:history="1">
         <w:r>
           <w:rPr>
             <w:rStyle w:val="Hyperlink"/>
@@ -1687,7 +1701,7 @@
             <w:noProof/>
             <w:webHidden/>
           </w:rPr>
-          <w:instrText xml:space="preserve"> PAGEREF _Toc135934327 \h </w:instrText>
+          <w:instrText xml:space="preserve"> PAGEREF _Toc136005241 \h </w:instrText>
         </w:r>
         <w:r>
           <w:rPr>
@@ -1707,7 +1721,7 @@
             <w:noProof/>
             <w:webHidden/>
           </w:rPr>
-          <w:t>31</w:t>
+          <w:t>32</w:t>
         </w:r>
         <w:r>
           <w:rPr>
@@ -1784,7 +1798,7 @@
       <w:pPr>
         <w:pStyle w:val="da"/>
       </w:pPr>
-      <w:bookmarkStart w:id="1" w:name="_Toc135934309"/>
+      <w:bookmarkStart w:id="1" w:name="_Toc136005223"/>
       <w:r>
         <w:t>Cerința 1.</w:t>
       </w:r>
@@ -2937,7 +2951,7 @@
       <w:pPr>
         <w:pStyle w:val="da"/>
       </w:pPr>
-      <w:bookmarkStart w:id="2" w:name="_Toc135934310"/>
+      <w:bookmarkStart w:id="2" w:name="_Toc136005224"/>
       <w:r>
         <w:lastRenderedPageBreak/>
         <w:t>Cerința 2.</w:t>
@@ -3534,7 +3548,7 @@
       <w:pPr>
         <w:pStyle w:val="da"/>
       </w:pPr>
-      <w:bookmarkStart w:id="3" w:name="_Toc135934311"/>
+      <w:bookmarkStart w:id="3" w:name="_Toc136005225"/>
       <w:r>
         <w:lastRenderedPageBreak/>
         <w:t>Cerința 3.</w:t>
@@ -4360,7 +4374,7 @@
       <w:pPr>
         <w:pStyle w:val="da"/>
       </w:pPr>
-      <w:bookmarkStart w:id="4" w:name="_Toc135934312"/>
+      <w:bookmarkStart w:id="4" w:name="_Toc136005226"/>
       <w:r>
         <w:lastRenderedPageBreak/>
         <w:t>Cerința 4.</w:t>
@@ -5379,7 +5393,7 @@
       <w:pPr>
         <w:pStyle w:val="da"/>
       </w:pPr>
-      <w:bookmarkStart w:id="5" w:name="_Toc135934313"/>
+      <w:bookmarkStart w:id="5" w:name="_Toc136005227"/>
       <w:r>
         <w:lastRenderedPageBreak/>
         <w:t>Cerința 5.</w:t>
@@ -7407,7 +7421,7 @@
       <w:pPr>
         <w:pStyle w:val="da"/>
       </w:pPr>
-      <w:bookmarkStart w:id="6" w:name="_Toc135934314"/>
+      <w:bookmarkStart w:id="6" w:name="_Toc136005228"/>
       <w:r>
         <w:lastRenderedPageBreak/>
         <w:t xml:space="preserve">Cerința </w:t>
@@ -7556,7 +7570,7 @@
       <w:pPr>
         <w:pStyle w:val="da"/>
       </w:pPr>
-      <w:bookmarkStart w:id="7" w:name="_Toc135934315"/>
+      <w:bookmarkStart w:id="7" w:name="_Toc136005229"/>
       <w:r>
         <w:lastRenderedPageBreak/>
         <w:t>Cerința 7.</w:t>
@@ -7867,7 +7881,7 @@
           <w:szCs w:val="24"/>
         </w:rPr>
       </w:pPr>
-      <w:bookmarkStart w:id="8" w:name="_Toc135934316"/>
+      <w:bookmarkStart w:id="8" w:name="_Toc136005230"/>
       <w:r>
         <w:t xml:space="preserve">Cerința </w:t>
       </w:r>
@@ -8358,7 +8372,7 @@
       <w:pPr>
         <w:pStyle w:val="da"/>
       </w:pPr>
-      <w:bookmarkStart w:id="9" w:name="_Toc135934317"/>
+      <w:bookmarkStart w:id="9" w:name="_Toc136005231"/>
       <w:r>
         <w:lastRenderedPageBreak/>
         <w:t xml:space="preserve">Cerința </w:t>
@@ -11028,7 +11042,7 @@
       <w:pPr>
         <w:pStyle w:val="da"/>
       </w:pPr>
-      <w:bookmarkStart w:id="10" w:name="_Toc135934318"/>
+      <w:bookmarkStart w:id="10" w:name="_Toc136005232"/>
       <w:r>
         <w:lastRenderedPageBreak/>
         <w:t xml:space="preserve">Cerința </w:t>
@@ -11279,7 +11293,7 @@
       <w:pPr>
         <w:pStyle w:val="da"/>
       </w:pPr>
-      <w:bookmarkStart w:id="11" w:name="_Toc135934319"/>
+      <w:bookmarkStart w:id="11" w:name="_Toc136005233"/>
       <w:r>
         <w:lastRenderedPageBreak/>
         <w:t xml:space="preserve">Cerința </w:t>
@@ -12775,7 +12789,7 @@
       <w:pPr>
         <w:pStyle w:val="da"/>
       </w:pPr>
-      <w:bookmarkStart w:id="12" w:name="_Toc135934320"/>
+      <w:bookmarkStart w:id="12" w:name="_Toc136005234"/>
       <w:r>
         <w:lastRenderedPageBreak/>
         <w:t xml:space="preserve">Cerința </w:t>
@@ -13502,7 +13516,7 @@
       <w:pPr>
         <w:pStyle w:val="da"/>
       </w:pPr>
-      <w:bookmarkStart w:id="13" w:name="_Toc135934321"/>
+      <w:bookmarkStart w:id="13" w:name="_Toc136005235"/>
       <w:r>
         <w:lastRenderedPageBreak/>
         <w:t xml:space="preserve">Cerința </w:t>
@@ -13736,7 +13750,7 @@
       <w:pPr>
         <w:pStyle w:val="da"/>
       </w:pPr>
-      <w:bookmarkStart w:id="14" w:name="_Toc135934322"/>
+      <w:bookmarkStart w:id="14" w:name="_Toc136005236"/>
       <w:r>
         <w:lastRenderedPageBreak/>
         <w:t xml:space="preserve">Cerința </w:t>
@@ -14119,7 +14133,7 @@
       <w:pPr>
         <w:pStyle w:val="da"/>
       </w:pPr>
-      <w:bookmarkStart w:id="15" w:name="_Toc135934323"/>
+      <w:bookmarkStart w:id="15" w:name="_Toc136005237"/>
       <w:r>
         <w:lastRenderedPageBreak/>
         <w:t xml:space="preserve">Cerința </w:t>
@@ -14679,7 +14693,7 @@
       <w:pPr>
         <w:pStyle w:val="da"/>
       </w:pPr>
-      <w:bookmarkStart w:id="16" w:name="_Toc135934324"/>
+      <w:bookmarkStart w:id="16" w:name="_Toc136005238"/>
       <w:r>
         <w:lastRenderedPageBreak/>
         <w:t xml:space="preserve">Cerința </w:t>
@@ -15184,7 +15198,7 @@
       <w:pPr>
         <w:pStyle w:val="da"/>
       </w:pPr>
-      <w:bookmarkStart w:id="17" w:name="_Toc135934325"/>
+      <w:bookmarkStart w:id="17" w:name="_Toc136005239"/>
       <w:r>
         <w:lastRenderedPageBreak/>
         <w:t>Cerinta 17</w:t>
@@ -15196,13 +15210,534 @@
     </w:p>
     <w:p>
       <w:pPr>
+        <w:pStyle w:val="Default"/>
+        <w:numPr>
+          <w:ilvl w:val="0"/>
+          <w:numId w:val="8"/>
+        </w:numPr>
+        <w:rPr>
+          <w:b/>
+          <w:bCs/>
+        </w:rPr>
+      </w:pPr>
+      <w:proofErr w:type="spellStart"/>
+      <w:r>
+        <w:rPr>
+          <w:b/>
+          <w:bCs/>
+        </w:rPr>
+        <w:t>Realizarea</w:t>
+      </w:r>
+      <w:proofErr w:type="spellEnd"/>
+      <w:r>
+        <w:rPr>
+          <w:b/>
+          <w:bCs/>
+        </w:rPr>
+        <w:t xml:space="preserve"> </w:t>
+      </w:r>
+      <w:proofErr w:type="spellStart"/>
+      <w:r>
+        <w:rPr>
+          <w:b/>
+          <w:bCs/>
+        </w:rPr>
+        <w:t>normalizării</w:t>
+      </w:r>
+      <w:proofErr w:type="spellEnd"/>
+      <w:r>
+        <w:rPr>
+          <w:b/>
+          <w:bCs/>
+        </w:rPr>
+        <w:t xml:space="preserve"> BCNF </w:t>
+      </w:r>
+    </w:p>
+    <w:p>
+      <w:pPr>
+        <w:pStyle w:val="Default"/>
+        <w:ind w:left="720"/>
+        <w:rPr>
+          <w:b/>
+          <w:bCs/>
+        </w:rPr>
+      </w:pPr>
+    </w:p>
+    <w:p>
+      <w:pPr>
+        <w:rPr>
+          <w:rFonts w:ascii="Times New Roman" w:hAnsi="Times New Roman" w:cs="Times New Roman"/>
+          <w:sz w:val="24"/>
+          <w:szCs w:val="24"/>
+        </w:rPr>
+      </w:pPr>
+      <w:r>
+        <w:rPr>
+          <w:rFonts w:ascii="Times New Roman" w:hAnsi="Times New Roman" w:cs="Times New Roman"/>
+          <w:sz w:val="24"/>
+          <w:szCs w:val="24"/>
+        </w:rPr>
+        <w:t>-</w:t>
+      </w:r>
+      <w:r>
+        <w:rPr>
+          <w:rFonts w:ascii="Times New Roman" w:hAnsi="Times New Roman" w:cs="Times New Roman"/>
+          <w:sz w:val="24"/>
+          <w:szCs w:val="24"/>
+        </w:rPr>
+        <w:t>pentru tabel</w:t>
+      </w:r>
+      <w:r>
+        <w:rPr>
+          <w:rFonts w:ascii="Times New Roman" w:hAnsi="Times New Roman" w:cs="Times New Roman"/>
+          <w:sz w:val="24"/>
+          <w:szCs w:val="24"/>
+        </w:rPr>
+        <w:t>ele</w:t>
+      </w:r>
+      <w:r>
+        <w:rPr>
+          <w:rFonts w:ascii="Times New Roman" w:hAnsi="Times New Roman" w:cs="Times New Roman"/>
+          <w:sz w:val="24"/>
+          <w:szCs w:val="24"/>
+        </w:rPr>
+        <w:t xml:space="preserve"> </w:t>
+      </w:r>
+      <w:proofErr w:type="gramStart"/>
+      <w:r>
+        <w:rPr>
+          <w:rFonts w:ascii="Times New Roman" w:hAnsi="Times New Roman" w:cs="Times New Roman"/>
+          <w:sz w:val="24"/>
+          <w:szCs w:val="24"/>
+        </w:rPr>
+        <w:t>PRODUSE,CATEGORII</w:t>
+      </w:r>
+      <w:proofErr w:type="gramEnd"/>
+      <w:r>
+        <w:rPr>
+          <w:rFonts w:ascii="Times New Roman" w:hAnsi="Times New Roman" w:cs="Times New Roman"/>
+          <w:sz w:val="24"/>
+          <w:szCs w:val="24"/>
+        </w:rPr>
+        <w:t>,PRODUCATORI (se afla in forma BCNF)</w:t>
+      </w:r>
+      <w:r>
+        <w:rPr>
+          <w:rFonts w:ascii="Times New Roman" w:hAnsi="Times New Roman" w:cs="Times New Roman"/>
+          <w:sz w:val="24"/>
+          <w:szCs w:val="24"/>
+        </w:rPr>
+        <w:t>, dar presupun ca exista un singur tabel PRODUSE care cuprinde toate atributele.</w:t>
+      </w:r>
+    </w:p>
+    <w:p>
+      <w:pPr>
         <w:pStyle w:val="da"/>
-      </w:pPr>
+        <w:rPr>
+          <w:b w:val="0"/>
+          <w:bCs/>
+        </w:rPr>
+      </w:pPr>
+    </w:p>
+    <w:p>
+      <w:pPr>
+        <w:rPr>
+          <w:rFonts w:ascii="Times New Roman" w:hAnsi="Times New Roman" w:cs="Times New Roman"/>
+          <w:b/>
+          <w:bCs/>
+          <w:sz w:val="24"/>
+          <w:szCs w:val="24"/>
+        </w:rPr>
+      </w:pPr>
+      <w:r>
+        <w:rPr>
+          <w:rFonts w:ascii="Times New Roman" w:hAnsi="Times New Roman" w:cs="Times New Roman"/>
+          <w:b/>
+          <w:bCs/>
+          <w:sz w:val="24"/>
+          <w:szCs w:val="24"/>
+        </w:rPr>
+        <w:t>D</w:t>
+      </w:r>
+      <w:r>
+        <w:rPr>
+          <w:rFonts w:ascii="Times New Roman" w:hAnsi="Times New Roman" w:cs="Times New Roman"/>
+          <w:b/>
+          <w:bCs/>
+          <w:sz w:val="24"/>
+          <w:szCs w:val="24"/>
+        </w:rPr>
+        <w:t>ependente functionale</w:t>
+      </w:r>
+      <w:r>
+        <w:rPr>
+          <w:rFonts w:ascii="Times New Roman" w:hAnsi="Times New Roman" w:cs="Times New Roman"/>
+          <w:b/>
+          <w:bCs/>
+          <w:sz w:val="24"/>
+          <w:szCs w:val="24"/>
+        </w:rPr>
+        <w:t>:</w:t>
+      </w:r>
+    </w:p>
+    <w:p>
+      <w:pPr>
+        <w:rPr>
+          <w:rFonts w:ascii="Times New Roman" w:hAnsi="Times New Roman" w:cs="Times New Roman"/>
+          <w:sz w:val="24"/>
+          <w:szCs w:val="24"/>
+        </w:rPr>
+      </w:pPr>
+      <w:r>
+        <w:rPr>
+          <w:rFonts w:ascii="Times New Roman" w:hAnsi="Times New Roman" w:cs="Times New Roman"/>
+          <w:sz w:val="24"/>
+          <w:szCs w:val="24"/>
+        </w:rPr>
+        <w:t xml:space="preserve">id_produs </w:t>
+      </w:r>
+      <w:r>
+        <w:rPr>
+          <w:rFonts w:ascii="Times New Roman" w:hAnsi="Times New Roman" w:cs="Times New Roman"/>
+          <w:b/>
+          <w:sz w:val="24"/>
+          <w:szCs w:val="24"/>
+        </w:rPr>
+        <w:sym w:font="Wingdings" w:char="F0E0"/>
+      </w:r>
+      <w:r>
+        <w:rPr>
+          <w:rFonts w:ascii="Times New Roman" w:hAnsi="Times New Roman" w:cs="Times New Roman"/>
+          <w:sz w:val="24"/>
+          <w:szCs w:val="24"/>
+        </w:rPr>
+        <w:t xml:space="preserve"> nume_produs, descriere_produs, pret_produs, stoc_produs, id_producator, id_categorie</w:t>
+      </w:r>
+    </w:p>
+    <w:p>
+      <w:pPr>
+        <w:rPr>
+          <w:rFonts w:ascii="Times New Roman" w:hAnsi="Times New Roman" w:cs="Times New Roman"/>
+          <w:sz w:val="24"/>
+          <w:szCs w:val="24"/>
+        </w:rPr>
+      </w:pPr>
+      <w:r>
+        <w:rPr>
+          <w:rFonts w:ascii="Times New Roman" w:hAnsi="Times New Roman" w:cs="Times New Roman"/>
+          <w:sz w:val="24"/>
+          <w:szCs w:val="24"/>
+        </w:rPr>
+        <w:t xml:space="preserve">id_producator </w:t>
+      </w:r>
+      <w:r>
+        <w:rPr>
+          <w:rFonts w:ascii="Times New Roman" w:hAnsi="Times New Roman" w:cs="Times New Roman"/>
+          <w:b/>
+          <w:sz w:val="24"/>
+          <w:szCs w:val="24"/>
+        </w:rPr>
+        <w:sym w:font="Wingdings" w:char="F0E0"/>
+      </w:r>
+      <w:r>
+        <w:rPr>
+          <w:rFonts w:ascii="Times New Roman" w:hAnsi="Times New Roman" w:cs="Times New Roman"/>
+          <w:sz w:val="24"/>
+          <w:szCs w:val="24"/>
+        </w:rPr>
+        <w:t xml:space="preserve"> nume_producator, tara_producator</w:t>
+      </w:r>
+    </w:p>
+    <w:p>
+      <w:pPr>
+        <w:rPr>
+          <w:rFonts w:ascii="Times New Roman" w:hAnsi="Times New Roman" w:cs="Times New Roman"/>
+          <w:b/>
+          <w:sz w:val="24"/>
+          <w:szCs w:val="24"/>
+        </w:rPr>
+      </w:pPr>
+      <w:r>
+        <w:rPr>
+          <w:rFonts w:ascii="Times New Roman" w:hAnsi="Times New Roman" w:cs="Times New Roman"/>
+          <w:sz w:val="24"/>
+          <w:szCs w:val="24"/>
+        </w:rPr>
+        <w:t xml:space="preserve">id_categorie </w:t>
+      </w:r>
+      <w:r>
+        <w:rPr>
+          <w:rFonts w:ascii="Times New Roman" w:hAnsi="Times New Roman" w:cs="Times New Roman"/>
+          <w:b/>
+          <w:sz w:val="24"/>
+          <w:szCs w:val="24"/>
+        </w:rPr>
+        <w:sym w:font="Wingdings" w:char="F0E0"/>
+      </w:r>
+      <w:r>
+        <w:rPr>
+          <w:rFonts w:ascii="Times New Roman" w:hAnsi="Times New Roman" w:cs="Times New Roman"/>
+          <w:sz w:val="24"/>
+          <w:szCs w:val="24"/>
+        </w:rPr>
+        <w:t xml:space="preserve"> nume_categorie, descriere_categorie</w:t>
+      </w:r>
     </w:p>
     <w:p>
       <w:pPr>
         <w:pStyle w:val="da"/>
-      </w:pPr>
+        <w:rPr>
+          <w:b w:val="0"/>
+          <w:bCs/>
+        </w:rPr>
+      </w:pPr>
+    </w:p>
+    <w:p>
+      <w:pPr>
+        <w:rPr>
+          <w:rFonts w:ascii="Times New Roman" w:hAnsi="Times New Roman" w:cs="Times New Roman"/>
+          <w:b/>
+          <w:bCs/>
+          <w:sz w:val="24"/>
+          <w:szCs w:val="24"/>
+        </w:rPr>
+      </w:pPr>
+      <w:r>
+        <w:rPr>
+          <w:rFonts w:ascii="Times New Roman" w:hAnsi="Times New Roman" w:cs="Times New Roman"/>
+          <w:b/>
+          <w:bCs/>
+          <w:sz w:val="24"/>
+          <w:szCs w:val="24"/>
+        </w:rPr>
+        <w:t>Descompune</w:t>
+      </w:r>
+      <w:r>
+        <w:rPr>
+          <w:rFonts w:ascii="Times New Roman" w:hAnsi="Times New Roman" w:cs="Times New Roman"/>
+          <w:b/>
+          <w:bCs/>
+          <w:sz w:val="24"/>
+          <w:szCs w:val="24"/>
+        </w:rPr>
+        <w:t>rea</w:t>
+      </w:r>
+      <w:r>
+        <w:rPr>
+          <w:rFonts w:ascii="Times New Roman" w:hAnsi="Times New Roman" w:cs="Times New Roman"/>
+          <w:b/>
+          <w:bCs/>
+          <w:sz w:val="24"/>
+          <w:szCs w:val="24"/>
+        </w:rPr>
+        <w:t xml:space="preserve"> tab</w:t>
+      </w:r>
+      <w:r>
+        <w:rPr>
+          <w:rFonts w:ascii="Times New Roman" w:hAnsi="Times New Roman" w:cs="Times New Roman"/>
+          <w:b/>
+          <w:bCs/>
+          <w:sz w:val="24"/>
+          <w:szCs w:val="24"/>
+        </w:rPr>
+        <w:t>e</w:t>
+      </w:r>
+      <w:r>
+        <w:rPr>
+          <w:rFonts w:ascii="Times New Roman" w:hAnsi="Times New Roman" w:cs="Times New Roman"/>
+          <w:b/>
+          <w:bCs/>
+          <w:sz w:val="24"/>
+          <w:szCs w:val="24"/>
+        </w:rPr>
+        <w:t>l</w:t>
+      </w:r>
+      <w:r>
+        <w:rPr>
+          <w:rFonts w:ascii="Times New Roman" w:hAnsi="Times New Roman" w:cs="Times New Roman"/>
+          <w:b/>
+          <w:bCs/>
+          <w:sz w:val="24"/>
+          <w:szCs w:val="24"/>
+        </w:rPr>
+        <w:t>el</w:t>
+      </w:r>
+      <w:r>
+        <w:rPr>
+          <w:rFonts w:ascii="Times New Roman" w:hAnsi="Times New Roman" w:cs="Times New Roman"/>
+          <w:b/>
+          <w:bCs/>
+          <w:sz w:val="24"/>
+          <w:szCs w:val="24"/>
+        </w:rPr>
+        <w:t>or</w:t>
+      </w:r>
+      <w:r>
+        <w:rPr>
+          <w:rFonts w:ascii="Times New Roman" w:hAnsi="Times New Roman" w:cs="Times New Roman"/>
+          <w:b/>
+          <w:bCs/>
+          <w:sz w:val="24"/>
+          <w:szCs w:val="24"/>
+        </w:rPr>
+        <w:t xml:space="preserve"> </w:t>
+      </w:r>
+      <w:r>
+        <w:rPr>
+          <w:rFonts w:ascii="Times New Roman" w:hAnsi="Times New Roman" w:cs="Times New Roman"/>
+          <w:b/>
+          <w:bCs/>
+          <w:sz w:val="24"/>
+          <w:szCs w:val="24"/>
+        </w:rPr>
+        <w:t>i</w:t>
+      </w:r>
+      <w:r>
+        <w:rPr>
+          <w:rFonts w:ascii="Times New Roman" w:hAnsi="Times New Roman" w:cs="Times New Roman"/>
+          <w:b/>
+          <w:bCs/>
+          <w:sz w:val="24"/>
+          <w:szCs w:val="24"/>
+        </w:rPr>
+        <w:t>n func</w:t>
+      </w:r>
+      <w:r>
+        <w:rPr>
+          <w:rFonts w:ascii="Times New Roman" w:hAnsi="Times New Roman" w:cs="Times New Roman"/>
+          <w:b/>
+          <w:bCs/>
+          <w:sz w:val="24"/>
+          <w:szCs w:val="24"/>
+        </w:rPr>
+        <w:t>t</w:t>
+      </w:r>
+      <w:r>
+        <w:rPr>
+          <w:rFonts w:ascii="Times New Roman" w:hAnsi="Times New Roman" w:cs="Times New Roman"/>
+          <w:b/>
+          <w:bCs/>
+          <w:sz w:val="24"/>
+          <w:szCs w:val="24"/>
+        </w:rPr>
+        <w:t xml:space="preserve">ie de </w:t>
+      </w:r>
+      <w:proofErr w:type="spellStart"/>
+      <w:r>
+        <w:rPr>
+          <w:rFonts w:ascii="Times New Roman" w:hAnsi="Times New Roman" w:cs="Times New Roman"/>
+          <w:b/>
+          <w:bCs/>
+          <w:sz w:val="24"/>
+          <w:szCs w:val="24"/>
+        </w:rPr>
+        <w:t>dependen</w:t>
+      </w:r>
+      <w:r>
+        <w:rPr>
+          <w:rFonts w:ascii="Times New Roman" w:hAnsi="Times New Roman" w:cs="Times New Roman"/>
+          <w:b/>
+          <w:bCs/>
+          <w:sz w:val="24"/>
+          <w:szCs w:val="24"/>
+        </w:rPr>
+        <w:t>t</w:t>
+      </w:r>
+      <w:r>
+        <w:rPr>
+          <w:rFonts w:ascii="Times New Roman" w:hAnsi="Times New Roman" w:cs="Times New Roman"/>
+          <w:b/>
+          <w:bCs/>
+          <w:sz w:val="24"/>
+          <w:szCs w:val="24"/>
+        </w:rPr>
+        <w:t>ele</w:t>
+      </w:r>
+      <w:proofErr w:type="spellEnd"/>
+      <w:r>
+        <w:rPr>
+          <w:rFonts w:ascii="Times New Roman" w:hAnsi="Times New Roman" w:cs="Times New Roman"/>
+          <w:b/>
+          <w:bCs/>
+          <w:sz w:val="24"/>
+          <w:szCs w:val="24"/>
+        </w:rPr>
+        <w:t xml:space="preserve"> </w:t>
+      </w:r>
+      <w:proofErr w:type="spellStart"/>
+      <w:r>
+        <w:rPr>
+          <w:rFonts w:ascii="Times New Roman" w:hAnsi="Times New Roman" w:cs="Times New Roman"/>
+          <w:b/>
+          <w:bCs/>
+          <w:sz w:val="24"/>
+          <w:szCs w:val="24"/>
+        </w:rPr>
+        <w:t>func</w:t>
+      </w:r>
+      <w:r>
+        <w:rPr>
+          <w:rFonts w:ascii="Times New Roman" w:hAnsi="Times New Roman" w:cs="Times New Roman"/>
+          <w:b/>
+          <w:bCs/>
+          <w:sz w:val="24"/>
+          <w:szCs w:val="24"/>
+        </w:rPr>
+        <w:t>t</w:t>
+      </w:r>
+      <w:r>
+        <w:rPr>
+          <w:rFonts w:ascii="Times New Roman" w:hAnsi="Times New Roman" w:cs="Times New Roman"/>
+          <w:b/>
+          <w:bCs/>
+          <w:sz w:val="24"/>
+          <w:szCs w:val="24"/>
+        </w:rPr>
+        <w:t>ionale</w:t>
+      </w:r>
+      <w:proofErr w:type="spellEnd"/>
+      <w:r>
+        <w:rPr>
+          <w:rFonts w:ascii="Times New Roman" w:hAnsi="Times New Roman" w:cs="Times New Roman"/>
+          <w:b/>
+          <w:bCs/>
+          <w:sz w:val="24"/>
+          <w:szCs w:val="24"/>
+        </w:rPr>
+        <w:t>:</w:t>
+      </w:r>
+      <w:r>
+        <w:rPr>
+          <w:rFonts w:ascii="Times New Roman" w:hAnsi="Times New Roman" w:cs="Times New Roman"/>
+          <w:b/>
+          <w:bCs/>
+          <w:sz w:val="24"/>
+          <w:szCs w:val="24"/>
+        </w:rPr>
+        <w:t xml:space="preserve"> </w:t>
+      </w:r>
+      <w:proofErr w:type="gramStart"/>
+      <w:r>
+        <w:rPr>
+          <w:rFonts w:ascii="Times New Roman" w:hAnsi="Times New Roman" w:cs="Times New Roman"/>
+          <w:b/>
+          <w:bCs/>
+          <w:sz w:val="24"/>
+          <w:szCs w:val="24"/>
+        </w:rPr>
+        <w:t>PRODUSE,CATEGORII</w:t>
+      </w:r>
+      <w:proofErr w:type="gramEnd"/>
+      <w:r>
+        <w:rPr>
+          <w:rFonts w:ascii="Times New Roman" w:hAnsi="Times New Roman" w:cs="Times New Roman"/>
+          <w:b/>
+          <w:bCs/>
+          <w:sz w:val="24"/>
+          <w:szCs w:val="24"/>
+        </w:rPr>
+        <w:t>,PRODUCATORI.</w:t>
+      </w:r>
     </w:p>
     <w:p>
       <w:pPr>
@@ -15216,6 +15751,51 @@
     </w:p>
     <w:p>
       <w:pPr>
+        <w:jc w:val="center"/>
+      </w:pPr>
+      <w:r>
+        <w:rPr>
+          <w:noProof/>
+        </w:rPr>
+        <w:drawing>
+          <wp:inline distT="0" distB="0" distL="0" distR="0" wp14:anchorId="6E151C13" wp14:editId="5492F2D6">
+            <wp:extent cx="2832100" cy="1964393"/>
+            <wp:effectExtent l="0" t="0" r="0" b="0"/>
+            <wp:docPr id="828077799" name="Picture 1"/>
+            <wp:cNvGraphicFramePr>
+              <a:graphicFrameLocks xmlns:a="http://schemas.openxmlformats.org/drawingml/2006/main" noChangeAspect="1"/>
+            </wp:cNvGraphicFramePr>
+            <a:graphic xmlns:a="http://schemas.openxmlformats.org/drawingml/2006/main">
+              <a:graphicData uri="http://schemas.openxmlformats.org/drawingml/2006/picture">
+                <pic:pic xmlns:pic="http://schemas.openxmlformats.org/drawingml/2006/picture">
+                  <pic:nvPicPr>
+                    <pic:cNvPr id="828077799" name=""/>
+                    <pic:cNvPicPr/>
+                  </pic:nvPicPr>
+                  <pic:blipFill>
+                    <a:blip r:embed="rId41"/>
+                    <a:stretch>
+                      <a:fillRect/>
+                    </a:stretch>
+                  </pic:blipFill>
+                  <pic:spPr>
+                    <a:xfrm>
+                      <a:off x="0" y="0"/>
+                      <a:ext cx="2840790" cy="1970421"/>
+                    </a:xfrm>
+                    <a:prstGeom prst="rect">
+                      <a:avLst/>
+                    </a:prstGeom>
+                  </pic:spPr>
+                </pic:pic>
+              </a:graphicData>
+            </a:graphic>
+          </wp:inline>
+        </w:drawing>
+      </w:r>
+    </w:p>
+    <w:p>
+      <w:pPr>
         <w:pStyle w:val="da"/>
       </w:pPr>
     </w:p>
@@ -15251,6 +15831,91 @@
     </w:p>
     <w:p>
       <w:pPr>
+        <w:pStyle w:val="ListParagraph"/>
+        <w:numPr>
+          <w:ilvl w:val="0"/>
+          <w:numId w:val="8"/>
+        </w:numPr>
+        <w:rPr>
+          <w:rFonts w:ascii="Times New Roman" w:hAnsi="Times New Roman" w:cs="Times New Roman"/>
+          <w:b/>
+          <w:bCs/>
+          <w:sz w:val="24"/>
+          <w:szCs w:val="24"/>
+        </w:rPr>
+      </w:pPr>
+      <w:proofErr w:type="spellStart"/>
+      <w:r>
+        <w:rPr>
+          <w:rFonts w:ascii="Times New Roman" w:hAnsi="Times New Roman" w:cs="Times New Roman"/>
+          <w:b/>
+          <w:bCs/>
+          <w:sz w:val="24"/>
+          <w:szCs w:val="24"/>
+        </w:rPr>
+        <w:lastRenderedPageBreak/>
+        <w:t>alegerea</w:t>
+      </w:r>
+      <w:proofErr w:type="spellEnd"/>
+      <w:r>
+        <w:rPr>
+          <w:rFonts w:ascii="Times New Roman" w:hAnsi="Times New Roman" w:cs="Times New Roman"/>
+          <w:b/>
+          <w:bCs/>
+          <w:sz w:val="24"/>
+          <w:szCs w:val="24"/>
+        </w:rPr>
+        <w:t xml:space="preserve"> unor relații/join-uri din model și reprezentarea acestora într-o </w:t>
+      </w:r>
+      <w:proofErr w:type="spellStart"/>
+      <w:r>
+        <w:rPr>
+          <w:rFonts w:ascii="Times New Roman" w:hAnsi="Times New Roman" w:cs="Times New Roman"/>
+          <w:b/>
+          <w:bCs/>
+          <w:sz w:val="24"/>
+          <w:szCs w:val="24"/>
+        </w:rPr>
+        <w:t>bază</w:t>
+      </w:r>
+      <w:proofErr w:type="spellEnd"/>
+      <w:r>
+        <w:rPr>
+          <w:rFonts w:ascii="Times New Roman" w:hAnsi="Times New Roman" w:cs="Times New Roman"/>
+          <w:b/>
+          <w:bCs/>
+          <w:sz w:val="24"/>
+          <w:szCs w:val="24"/>
+        </w:rPr>
+        <w:t xml:space="preserve"> de date </w:t>
+      </w:r>
+      <w:proofErr w:type="spellStart"/>
+      <w:r>
+        <w:rPr>
+          <w:rFonts w:ascii="Times New Roman" w:hAnsi="Times New Roman" w:cs="Times New Roman"/>
+          <w:b/>
+          <w:bCs/>
+          <w:sz w:val="24"/>
+          <w:szCs w:val="24"/>
+        </w:rPr>
+        <w:t>NoSql</w:t>
+      </w:r>
+      <w:proofErr w:type="spellEnd"/>
+    </w:p>
+    <w:p>
+      <w:pPr>
+        <w:ind w:left="360"/>
+        <w:rPr>
+          <w:rFonts w:ascii="Times New Roman" w:hAnsi="Times New Roman" w:cs="Times New Roman"/>
+          <w:b/>
+          <w:bCs/>
+          <w:sz w:val="24"/>
+          <w:szCs w:val="24"/>
+        </w:rPr>
+      </w:pPr>
+    </w:p>
+    <w:p>
+      <w:pPr>
         <w:pStyle w:val="da"/>
       </w:pPr>
     </w:p>
@@ -15316,32 +15981,22 @@
     </w:p>
     <w:p>
       <w:pPr>
+        <w:rPr>
+          <w:rFonts w:ascii="Times New Roman" w:hAnsi="Times New Roman"/>
+          <w:b/>
+          <w:sz w:val="24"/>
+          <w:lang w:val="ro-RO"/>
+        </w:rPr>
+      </w:pPr>
+      <w:r>
+        <w:br w:type="page"/>
+      </w:r>
+    </w:p>
+    <w:p>
+      <w:pPr>
         <w:pStyle w:val="da"/>
       </w:pPr>
-    </w:p>
-    <w:p>
-      <w:pPr>
-        <w:pStyle w:val="da"/>
-      </w:pPr>
-    </w:p>
-    <w:p>
-      <w:pPr>
-        <w:rPr>
-          <w:rFonts w:ascii="Times New Roman" w:hAnsi="Times New Roman"/>
-          <w:b/>
-          <w:sz w:val="24"/>
-          <w:lang w:val="ro-RO"/>
-        </w:rPr>
-      </w:pPr>
-      <w:r>
-        <w:br w:type="page"/>
-      </w:r>
-    </w:p>
-    <w:p>
-      <w:pPr>
-        <w:pStyle w:val="da"/>
-      </w:pPr>
-      <w:bookmarkStart w:id="18" w:name="_Toc135934326"/>
+      <w:bookmarkStart w:id="18" w:name="_Toc136005240"/>
       <w:r>
         <w:lastRenderedPageBreak/>
         <w:t>Cerinta 18</w:t>
@@ -15559,7 +16214,7 @@
                     <pic:cNvPicPr/>
                   </pic:nvPicPr>
                   <pic:blipFill>
-                    <a:blip r:embed="rId41"/>
+                    <a:blip r:embed="rId42"/>
                     <a:stretch>
                       <a:fillRect/>
                     </a:stretch>
@@ -15659,7 +16314,7 @@
                     <pic:cNvPicPr/>
                   </pic:nvPicPr>
                   <pic:blipFill>
-                    <a:blip r:embed="rId42"/>
+                    <a:blip r:embed="rId43"/>
                     <a:stretch>
                       <a:fillRect/>
                     </a:stretch>
@@ -15739,7 +16394,7 @@
       <w:pPr>
         <w:pStyle w:val="da"/>
       </w:pPr>
-      <w:bookmarkStart w:id="19" w:name="_Toc135934327"/>
+      <w:bookmarkStart w:id="19" w:name="_Toc136005241"/>
       <w:r>
         <w:lastRenderedPageBreak/>
         <w:t>Cerinta 19</w:t>
@@ -15756,12 +16411,21 @@
           <w:bCs/>
         </w:rPr>
       </w:pPr>
-      <w:r>
-        <w:rPr>
-          <w:b/>
-          <w:bCs/>
-        </w:rPr>
-        <w:t xml:space="preserve">Optimizarea a </w:t>
+      <w:proofErr w:type="spellStart"/>
+      <w:r>
+        <w:rPr>
+          <w:b/>
+          <w:bCs/>
+        </w:rPr>
+        <w:t>Optimizarea</w:t>
+      </w:r>
+      <w:proofErr w:type="spellEnd"/>
+      <w:r>
+        <w:rPr>
+          <w:b/>
+          <w:bCs/>
+        </w:rPr>
+        <w:t xml:space="preserve"> a </w:t>
       </w:r>
       <w:proofErr w:type="spellStart"/>
       <w:r>
@@ -15873,7 +16537,7 @@
                     <pic:cNvPicPr/>
                   </pic:nvPicPr>
                   <pic:blipFill>
-                    <a:blip r:embed="rId43"/>
+                    <a:blip r:embed="rId44"/>
                     <a:stretch>
                       <a:fillRect/>
                     </a:stretch>
@@ -15895,8 +16559,8 @@
       </w:r>
     </w:p>
     <w:sectPr>
-      <w:headerReference w:type="default" r:id="rId44"/>
-      <w:footerReference w:type="default" r:id="rId45"/>
+      <w:headerReference w:type="default" r:id="rId45"/>
+      <w:footerReference w:type="default" r:id="rId46"/>
       <w:pgSz w:w="12240" w:h="15840"/>
       <w:pgMar w:top="1440" w:right="1440" w:bottom="1440" w:left="1440" w:header="720" w:footer="720" w:gutter="0"/>
       <w:cols w:space="720"/>
@@ -16604,6 +17268,95 @@
     </w:lvl>
   </w:abstractNum>
   <w:abstractNum w:abstractNumId="6" w15:restartNumberingAfterBreak="0">
+    <w:nsid w:val="65B47C20"/>
+    <w:multiLevelType w:val="hybridMultilevel"/>
+    <w:tmpl w:val="FDA2DAF8"/>
+    <w:lvl w:ilvl="0" w:tplc="04090019">
+      <w:start w:val="1"/>
+      <w:numFmt w:val="lowerLetter"/>
+      <w:lvlText w:val="%1."/>
+      <w:lvlJc w:val="left"/>
+      <w:pPr>
+        <w:ind w:left="720" w:hanging="360"/>
+      </w:pPr>
+      <w:rPr>
+        <w:rFonts w:hint="default"/>
+      </w:rPr>
+    </w:lvl>
+    <w:lvl w:ilvl="1" w:tplc="04090019" w:tentative="1">
+      <w:start w:val="1"/>
+      <w:numFmt w:val="lowerLetter"/>
+      <w:lvlText w:val="%2."/>
+      <w:lvlJc w:val="left"/>
+      <w:pPr>
+        <w:ind w:left="1440" w:hanging="360"/>
+      </w:pPr>
+    </w:lvl>
+    <w:lvl w:ilvl="2" w:tplc="0409001B" w:tentative="1">
+      <w:start w:val="1"/>
+      <w:numFmt w:val="lowerRoman"/>
+      <w:lvlText w:val="%3."/>
+      <w:lvlJc w:val="right"/>
+      <w:pPr>
+        <w:ind w:left="2160" w:hanging="180"/>
+      </w:pPr>
+    </w:lvl>
+    <w:lvl w:ilvl="3" w:tplc="0409000F" w:tentative="1">
+      <w:start w:val="1"/>
+      <w:numFmt w:val="decimal"/>
+      <w:lvlText w:val="%4."/>
+      <w:lvlJc w:val="left"/>
+      <w:pPr>
+        <w:ind w:left="2880" w:hanging="360"/>
+      </w:pPr>
+    </w:lvl>
+    <w:lvl w:ilvl="4" w:tplc="04090019" w:tentative="1">
+      <w:start w:val="1"/>
+      <w:numFmt w:val="lowerLetter"/>
+      <w:lvlText w:val="%5."/>
+      <w:lvlJc w:val="left"/>
+      <w:pPr>
+        <w:ind w:left="3600" w:hanging="360"/>
+      </w:pPr>
+    </w:lvl>
+    <w:lvl w:ilvl="5" w:tplc="0409001B" w:tentative="1">
+      <w:start w:val="1"/>
+      <w:numFmt w:val="lowerRoman"/>
+      <w:lvlText w:val="%6."/>
+      <w:lvlJc w:val="right"/>
+      <w:pPr>
+        <w:ind w:left="4320" w:hanging="180"/>
+      </w:pPr>
+    </w:lvl>
+    <w:lvl w:ilvl="6" w:tplc="0409000F" w:tentative="1">
+      <w:start w:val="1"/>
+      <w:numFmt w:val="decimal"/>
+      <w:lvlText w:val="%7."/>
+      <w:lvlJc w:val="left"/>
+      <w:pPr>
+        <w:ind w:left="5040" w:hanging="360"/>
+      </w:pPr>
+    </w:lvl>
+    <w:lvl w:ilvl="7" w:tplc="04090019" w:tentative="1">
+      <w:start w:val="1"/>
+      <w:numFmt w:val="lowerLetter"/>
+      <w:lvlText w:val="%8."/>
+      <w:lvlJc w:val="left"/>
+      <w:pPr>
+        <w:ind w:left="5760" w:hanging="360"/>
+      </w:pPr>
+    </w:lvl>
+    <w:lvl w:ilvl="8" w:tplc="0409001B" w:tentative="1">
+      <w:start w:val="1"/>
+      <w:numFmt w:val="lowerRoman"/>
+      <w:lvlText w:val="%9."/>
+      <w:lvlJc w:val="right"/>
+      <w:pPr>
+        <w:ind w:left="6480" w:hanging="180"/>
+      </w:pPr>
+    </w:lvl>
+  </w:abstractNum>
+  <w:abstractNum w:abstractNumId="7" w15:restartNumberingAfterBreak="0">
     <w:nsid w:val="70524A72"/>
     <w:multiLevelType w:val="hybridMultilevel"/>
     <w:tmpl w:val="FDF0966E"/>
@@ -16734,6 +17487,9 @@
     <w:abstractNumId w:val="0"/>
   </w:num>
   <w:num w:numId="7" w16cid:durableId="1778327106">
+    <w:abstractNumId w:val="7"/>
+  </w:num>
+  <w:num w:numId="8" w16cid:durableId="1703282440">
     <w:abstractNumId w:val="6"/>
   </w:num>
 </w:numbering>

</xml_diff>

<commit_message>
Project Update. Add Task17b. (MongoDB)
----------------------
 Project is now done.
----------------------
</commit_message>
<xml_diff>
--- a/143_Huma_Stefan-proiect.docx
+++ b/143_Huma_Stefan-proiect.docx
@@ -183,7 +183,7 @@
           <w:lang w:val="ro-RO"/>
         </w:rPr>
         <w:drawing>
-          <wp:anchor distT="0" distB="0" distL="114300" distR="114300" simplePos="0" relativeHeight="251656704" behindDoc="1" locked="0" layoutInCell="1" allowOverlap="1" wp14:anchorId="1A32E7E6" wp14:editId="70C8420E">
+          <wp:anchor distT="0" distB="0" distL="114300" distR="114300" simplePos="0" relativeHeight="251655680" behindDoc="1" locked="0" layoutInCell="1" allowOverlap="1" wp14:anchorId="1A32E7E6" wp14:editId="243EFE2C">
             <wp:simplePos x="0" y="0"/>
             <wp:positionH relativeFrom="margin">
               <wp:align>left</wp:align>
@@ -346,7 +346,7 @@
         </w:rPr>
         <w:fldChar w:fldCharType="separate"/>
       </w:r>
-      <w:hyperlink w:anchor="_Toc136005223" w:history="1">
+      <w:hyperlink w:anchor="_Toc136023673" w:history="1">
         <w:r>
           <w:rPr>
             <w:rStyle w:val="Hyperlink"/>
@@ -373,7 +373,7 @@
             <w:noProof/>
             <w:webHidden/>
           </w:rPr>
-          <w:instrText xml:space="preserve"> PAGEREF _Toc136005223 \h </w:instrText>
+          <w:instrText xml:space="preserve"> PAGEREF _Toc136023673 \h </w:instrText>
         </w:r>
         <w:r>
           <w:rPr>
@@ -419,7 +419,7 @@
           <w14:ligatures w14:val="standardContextual"/>
         </w:rPr>
       </w:pPr>
-      <w:hyperlink w:anchor="_Toc136005224" w:history="1">
+      <w:hyperlink w:anchor="_Toc136023674" w:history="1">
         <w:r>
           <w:rPr>
             <w:rStyle w:val="Hyperlink"/>
@@ -446,7 +446,7 @@
             <w:noProof/>
             <w:webHidden/>
           </w:rPr>
-          <w:instrText xml:space="preserve"> PAGEREF _Toc136005224 \h </w:instrText>
+          <w:instrText xml:space="preserve"> PAGEREF _Toc136023674 \h </w:instrText>
         </w:r>
         <w:r>
           <w:rPr>
@@ -492,7 +492,7 @@
           <w14:ligatures w14:val="standardContextual"/>
         </w:rPr>
       </w:pPr>
-      <w:hyperlink w:anchor="_Toc136005225" w:history="1">
+      <w:hyperlink w:anchor="_Toc136023675" w:history="1">
         <w:r>
           <w:rPr>
             <w:rStyle w:val="Hyperlink"/>
@@ -519,7 +519,7 @@
             <w:noProof/>
             <w:webHidden/>
           </w:rPr>
-          <w:instrText xml:space="preserve"> PAGEREF _Toc136005225 \h </w:instrText>
+          <w:instrText xml:space="preserve"> PAGEREF _Toc136023675 \h </w:instrText>
         </w:r>
         <w:r>
           <w:rPr>
@@ -565,7 +565,7 @@
           <w14:ligatures w14:val="standardContextual"/>
         </w:rPr>
       </w:pPr>
-      <w:hyperlink w:anchor="_Toc136005226" w:history="1">
+      <w:hyperlink w:anchor="_Toc136023676" w:history="1">
         <w:r>
           <w:rPr>
             <w:rStyle w:val="Hyperlink"/>
@@ -592,7 +592,7 @@
             <w:noProof/>
             <w:webHidden/>
           </w:rPr>
-          <w:instrText xml:space="preserve"> PAGEREF _Toc136005226 \h </w:instrText>
+          <w:instrText xml:space="preserve"> PAGEREF _Toc136023676 \h </w:instrText>
         </w:r>
         <w:r>
           <w:rPr>
@@ -638,7 +638,7 @@
           <w14:ligatures w14:val="standardContextual"/>
         </w:rPr>
       </w:pPr>
-      <w:hyperlink w:anchor="_Toc136005227" w:history="1">
+      <w:hyperlink w:anchor="_Toc136023677" w:history="1">
         <w:r>
           <w:rPr>
             <w:rStyle w:val="Hyperlink"/>
@@ -665,7 +665,7 @@
             <w:noProof/>
             <w:webHidden/>
           </w:rPr>
-          <w:instrText xml:space="preserve"> PAGEREF _Toc136005227 \h </w:instrText>
+          <w:instrText xml:space="preserve"> PAGEREF _Toc136023677 \h </w:instrText>
         </w:r>
         <w:r>
           <w:rPr>
@@ -711,7 +711,7 @@
           <w14:ligatures w14:val="standardContextual"/>
         </w:rPr>
       </w:pPr>
-      <w:hyperlink w:anchor="_Toc136005228" w:history="1">
+      <w:hyperlink w:anchor="_Toc136023678" w:history="1">
         <w:r>
           <w:rPr>
             <w:rStyle w:val="Hyperlink"/>
@@ -738,7 +738,7 @@
             <w:noProof/>
             <w:webHidden/>
           </w:rPr>
-          <w:instrText xml:space="preserve"> PAGEREF _Toc136005228 \h </w:instrText>
+          <w:instrText xml:space="preserve"> PAGEREF _Toc136023678 \h </w:instrText>
         </w:r>
         <w:r>
           <w:rPr>
@@ -784,7 +784,7 @@
           <w14:ligatures w14:val="standardContextual"/>
         </w:rPr>
       </w:pPr>
-      <w:hyperlink w:anchor="_Toc136005229" w:history="1">
+      <w:hyperlink w:anchor="_Toc136023679" w:history="1">
         <w:r>
           <w:rPr>
             <w:rStyle w:val="Hyperlink"/>
@@ -811,7 +811,7 @@
             <w:noProof/>
             <w:webHidden/>
           </w:rPr>
-          <w:instrText xml:space="preserve"> PAGEREF _Toc136005229 \h </w:instrText>
+          <w:instrText xml:space="preserve"> PAGEREF _Toc136023679 \h </w:instrText>
         </w:r>
         <w:r>
           <w:rPr>
@@ -857,7 +857,7 @@
           <w14:ligatures w14:val="standardContextual"/>
         </w:rPr>
       </w:pPr>
-      <w:hyperlink w:anchor="_Toc136005230" w:history="1">
+      <w:hyperlink w:anchor="_Toc136023680" w:history="1">
         <w:r>
           <w:rPr>
             <w:rStyle w:val="Hyperlink"/>
@@ -884,7 +884,7 @@
             <w:noProof/>
             <w:webHidden/>
           </w:rPr>
-          <w:instrText xml:space="preserve"> PAGEREF _Toc136005230 \h </w:instrText>
+          <w:instrText xml:space="preserve"> PAGEREF _Toc136023680 \h </w:instrText>
         </w:r>
         <w:r>
           <w:rPr>
@@ -930,7 +930,7 @@
           <w14:ligatures w14:val="standardContextual"/>
         </w:rPr>
       </w:pPr>
-      <w:hyperlink w:anchor="_Toc136005231" w:history="1">
+      <w:hyperlink w:anchor="_Toc136023681" w:history="1">
         <w:r>
           <w:rPr>
             <w:rStyle w:val="Hyperlink"/>
@@ -957,7 +957,7 @@
             <w:noProof/>
             <w:webHidden/>
           </w:rPr>
-          <w:instrText xml:space="preserve"> PAGEREF _Toc136005231 \h </w:instrText>
+          <w:instrText xml:space="preserve"> PAGEREF _Toc136023681 \h </w:instrText>
         </w:r>
         <w:r>
           <w:rPr>
@@ -1003,7 +1003,7 @@
           <w14:ligatures w14:val="standardContextual"/>
         </w:rPr>
       </w:pPr>
-      <w:hyperlink w:anchor="_Toc136005232" w:history="1">
+      <w:hyperlink w:anchor="_Toc136023682" w:history="1">
         <w:r>
           <w:rPr>
             <w:rStyle w:val="Hyperlink"/>
@@ -1030,7 +1030,7 @@
             <w:noProof/>
             <w:webHidden/>
           </w:rPr>
-          <w:instrText xml:space="preserve"> PAGEREF _Toc136005232 \h </w:instrText>
+          <w:instrText xml:space="preserve"> PAGEREF _Toc136023682 \h </w:instrText>
         </w:r>
         <w:r>
           <w:rPr>
@@ -1076,7 +1076,7 @@
           <w14:ligatures w14:val="standardContextual"/>
         </w:rPr>
       </w:pPr>
-      <w:hyperlink w:anchor="_Toc136005233" w:history="1">
+      <w:hyperlink w:anchor="_Toc136023683" w:history="1">
         <w:r>
           <w:rPr>
             <w:rStyle w:val="Hyperlink"/>
@@ -1103,7 +1103,7 @@
             <w:noProof/>
             <w:webHidden/>
           </w:rPr>
-          <w:instrText xml:space="preserve"> PAGEREF _Toc136005233 \h </w:instrText>
+          <w:instrText xml:space="preserve"> PAGEREF _Toc136023683 \h </w:instrText>
         </w:r>
         <w:r>
           <w:rPr>
@@ -1149,7 +1149,7 @@
           <w14:ligatures w14:val="standardContextual"/>
         </w:rPr>
       </w:pPr>
-      <w:hyperlink w:anchor="_Toc136005234" w:history="1">
+      <w:hyperlink w:anchor="_Toc136023684" w:history="1">
         <w:r>
           <w:rPr>
             <w:rStyle w:val="Hyperlink"/>
@@ -1176,7 +1176,7 @@
             <w:noProof/>
             <w:webHidden/>
           </w:rPr>
-          <w:instrText xml:space="preserve"> PAGEREF _Toc136005234 \h </w:instrText>
+          <w:instrText xml:space="preserve"> PAGEREF _Toc136023684 \h </w:instrText>
         </w:r>
         <w:r>
           <w:rPr>
@@ -1222,7 +1222,7 @@
           <w14:ligatures w14:val="standardContextual"/>
         </w:rPr>
       </w:pPr>
-      <w:hyperlink w:anchor="_Toc136005235" w:history="1">
+      <w:hyperlink w:anchor="_Toc136023685" w:history="1">
         <w:r>
           <w:rPr>
             <w:rStyle w:val="Hyperlink"/>
@@ -1249,7 +1249,7 @@
             <w:noProof/>
             <w:webHidden/>
           </w:rPr>
-          <w:instrText xml:space="preserve"> PAGEREF _Toc136005235 \h </w:instrText>
+          <w:instrText xml:space="preserve"> PAGEREF _Toc136023685 \h </w:instrText>
         </w:r>
         <w:r>
           <w:rPr>
@@ -1295,27 +1295,13 @@
           <w14:ligatures w14:val="standardContextual"/>
         </w:rPr>
       </w:pPr>
-      <w:hyperlink w:anchor="_Toc136005236" w:history="1">
+      <w:hyperlink w:anchor="_Toc136023686" w:history="1">
         <w:r>
           <w:rPr>
             <w:rStyle w:val="Hyperlink"/>
             <w:noProof/>
           </w:rPr>
-          <w:t>Cerinț</w:t>
-        </w:r>
-        <w:r>
-          <w:rPr>
-            <w:rStyle w:val="Hyperlink"/>
-            <w:noProof/>
-          </w:rPr>
-          <w:t>a</w:t>
-        </w:r>
-        <w:r>
-          <w:rPr>
-            <w:rStyle w:val="Hyperlink"/>
-            <w:noProof/>
-          </w:rPr>
-          <w:t xml:space="preserve"> 14.</w:t>
+          <w:t>Cerința 14.</w:t>
         </w:r>
         <w:r>
           <w:rPr>
@@ -1336,7 +1322,7 @@
             <w:noProof/>
             <w:webHidden/>
           </w:rPr>
-          <w:instrText xml:space="preserve"> PAGEREF _Toc136005236 \h </w:instrText>
+          <w:instrText xml:space="preserve"> PAGEREF _Toc136023686 \h </w:instrText>
         </w:r>
         <w:r>
           <w:rPr>
@@ -1382,7 +1368,7 @@
           <w14:ligatures w14:val="standardContextual"/>
         </w:rPr>
       </w:pPr>
-      <w:hyperlink w:anchor="_Toc136005237" w:history="1">
+      <w:hyperlink w:anchor="_Toc136023687" w:history="1">
         <w:r>
           <w:rPr>
             <w:rStyle w:val="Hyperlink"/>
@@ -1409,7 +1395,7 @@
             <w:noProof/>
             <w:webHidden/>
           </w:rPr>
-          <w:instrText xml:space="preserve"> PAGEREF _Toc136005237 \h </w:instrText>
+          <w:instrText xml:space="preserve"> PAGEREF _Toc136023687 \h </w:instrText>
         </w:r>
         <w:r>
           <w:rPr>
@@ -1455,7 +1441,7 @@
           <w14:ligatures w14:val="standardContextual"/>
         </w:rPr>
       </w:pPr>
-      <w:hyperlink w:anchor="_Toc136005238" w:history="1">
+      <w:hyperlink w:anchor="_Toc136023688" w:history="1">
         <w:r>
           <w:rPr>
             <w:rStyle w:val="Hyperlink"/>
@@ -1482,7 +1468,7 @@
             <w:noProof/>
             <w:webHidden/>
           </w:rPr>
-          <w:instrText xml:space="preserve"> PAGEREF _Toc136005238 \h </w:instrText>
+          <w:instrText xml:space="preserve"> PAGEREF _Toc136023688 \h </w:instrText>
         </w:r>
         <w:r>
           <w:rPr>
@@ -1528,7 +1514,7 @@
           <w14:ligatures w14:val="standardContextual"/>
         </w:rPr>
       </w:pPr>
-      <w:hyperlink w:anchor="_Toc136005239" w:history="1">
+      <w:hyperlink w:anchor="_Toc136023689" w:history="1">
         <w:r>
           <w:rPr>
             <w:rStyle w:val="Hyperlink"/>
@@ -1555,7 +1541,7 @@
             <w:noProof/>
             <w:webHidden/>
           </w:rPr>
-          <w:instrText xml:space="preserve"> PAGEREF _Toc136005239 \h </w:instrText>
+          <w:instrText xml:space="preserve"> PAGEREF _Toc136023689 \h </w:instrText>
         </w:r>
         <w:r>
           <w:rPr>
@@ -1601,7 +1587,7 @@
           <w14:ligatures w14:val="standardContextual"/>
         </w:rPr>
       </w:pPr>
-      <w:hyperlink w:anchor="_Toc136005240" w:history="1">
+      <w:hyperlink w:anchor="_Toc136023690" w:history="1">
         <w:r>
           <w:rPr>
             <w:rStyle w:val="Hyperlink"/>
@@ -1628,7 +1614,7 @@
             <w:noProof/>
             <w:webHidden/>
           </w:rPr>
-          <w:instrText xml:space="preserve"> PAGEREF _Toc136005240 \h </w:instrText>
+          <w:instrText xml:space="preserve"> PAGEREF _Toc136023690 \h </w:instrText>
         </w:r>
         <w:r>
           <w:rPr>
@@ -1674,7 +1660,7 @@
           <w14:ligatures w14:val="standardContextual"/>
         </w:rPr>
       </w:pPr>
-      <w:hyperlink w:anchor="_Toc136005241" w:history="1">
+      <w:hyperlink w:anchor="_Toc136023691" w:history="1">
         <w:r>
           <w:rPr>
             <w:rStyle w:val="Hyperlink"/>
@@ -1701,7 +1687,7 @@
             <w:noProof/>
             <w:webHidden/>
           </w:rPr>
-          <w:instrText xml:space="preserve"> PAGEREF _Toc136005241 \h </w:instrText>
+          <w:instrText xml:space="preserve"> PAGEREF _Toc136023691 \h </w:instrText>
         </w:r>
         <w:r>
           <w:rPr>
@@ -1798,7 +1784,7 @@
       <w:pPr>
         <w:pStyle w:val="da"/>
       </w:pPr>
-      <w:bookmarkStart w:id="1" w:name="_Toc136005223"/>
+      <w:bookmarkStart w:id="1" w:name="_Toc136023673"/>
       <w:r>
         <w:t>Cerința 1.</w:t>
       </w:r>
@@ -2951,7 +2937,7 @@
       <w:pPr>
         <w:pStyle w:val="da"/>
       </w:pPr>
-      <w:bookmarkStart w:id="2" w:name="_Toc136005224"/>
+      <w:bookmarkStart w:id="2" w:name="_Toc136023674"/>
       <w:r>
         <w:lastRenderedPageBreak/>
         <w:t>Cerința 2.</w:t>
@@ -3548,7 +3534,7 @@
       <w:pPr>
         <w:pStyle w:val="da"/>
       </w:pPr>
-      <w:bookmarkStart w:id="3" w:name="_Toc136005225"/>
+      <w:bookmarkStart w:id="3" w:name="_Toc136023675"/>
       <w:r>
         <w:lastRenderedPageBreak/>
         <w:t>Cerința 3.</w:t>
@@ -4374,7 +4360,7 @@
       <w:pPr>
         <w:pStyle w:val="da"/>
       </w:pPr>
-      <w:bookmarkStart w:id="4" w:name="_Toc136005226"/>
+      <w:bookmarkStart w:id="4" w:name="_Toc136023676"/>
       <w:r>
         <w:lastRenderedPageBreak/>
         <w:t>Cerința 4.</w:t>
@@ -5393,7 +5379,7 @@
       <w:pPr>
         <w:pStyle w:val="da"/>
       </w:pPr>
-      <w:bookmarkStart w:id="5" w:name="_Toc136005227"/>
+      <w:bookmarkStart w:id="5" w:name="_Toc136023677"/>
       <w:r>
         <w:lastRenderedPageBreak/>
         <w:t>Cerința 5.</w:t>
@@ -7421,7 +7407,7 @@
       <w:pPr>
         <w:pStyle w:val="da"/>
       </w:pPr>
-      <w:bookmarkStart w:id="6" w:name="_Toc136005228"/>
+      <w:bookmarkStart w:id="6" w:name="_Toc136023678"/>
       <w:r>
         <w:lastRenderedPageBreak/>
         <w:t xml:space="preserve">Cerința </w:t>
@@ -7483,7 +7469,7 @@
           <w:lang w:val="ro-RO"/>
         </w:rPr>
         <w:drawing>
-          <wp:anchor distT="91440" distB="0" distL="0" distR="0" simplePos="0" relativeHeight="251650048" behindDoc="0" locked="0" layoutInCell="1" allowOverlap="1" wp14:anchorId="3DAD2A8E" wp14:editId="4845ED2A">
+          <wp:anchor distT="91440" distB="0" distL="0" distR="0" simplePos="0" relativeHeight="251649024" behindDoc="0" locked="0" layoutInCell="1" allowOverlap="1" wp14:anchorId="3DAD2A8E" wp14:editId="41FF5D29">
             <wp:simplePos x="0" y="0"/>
             <wp:positionH relativeFrom="page">
               <wp:align>left</wp:align>
@@ -7570,7 +7556,7 @@
       <w:pPr>
         <w:pStyle w:val="da"/>
       </w:pPr>
-      <w:bookmarkStart w:id="7" w:name="_Toc136005229"/>
+      <w:bookmarkStart w:id="7" w:name="_Toc136023679"/>
       <w:r>
         <w:lastRenderedPageBreak/>
         <w:t>Cerința 7.</w:t>
@@ -7788,7 +7774,7 @@
           <w:lang w:val="ro-RO"/>
         </w:rPr>
         <w:drawing>
-          <wp:anchor distT="0" distB="0" distL="114300" distR="114300" simplePos="0" relativeHeight="251654144" behindDoc="0" locked="0" layoutInCell="1" allowOverlap="1" wp14:anchorId="23107662" wp14:editId="7A157A3E">
+          <wp:anchor distT="0" distB="0" distL="114300" distR="114300" simplePos="0" relativeHeight="251651072" behindDoc="0" locked="0" layoutInCell="1" allowOverlap="1" wp14:anchorId="23107662" wp14:editId="7F4564F5">
             <wp:simplePos x="0" y="0"/>
             <wp:positionH relativeFrom="page">
               <wp:align>left</wp:align>
@@ -7881,7 +7867,7 @@
           <w:szCs w:val="24"/>
         </w:rPr>
       </w:pPr>
-      <w:bookmarkStart w:id="8" w:name="_Toc136005230"/>
+      <w:bookmarkStart w:id="8" w:name="_Toc136023680"/>
       <w:r>
         <w:t xml:space="preserve">Cerința </w:t>
       </w:r>
@@ -8372,7 +8358,7 @@
       <w:pPr>
         <w:pStyle w:val="da"/>
       </w:pPr>
-      <w:bookmarkStart w:id="9" w:name="_Toc136005231"/>
+      <w:bookmarkStart w:id="9" w:name="_Toc136023681"/>
       <w:r>
         <w:lastRenderedPageBreak/>
         <w:t xml:space="preserve">Cerința </w:t>
@@ -8402,7 +8388,7 @@
           <w:szCs w:val="24"/>
         </w:rPr>
         <w:drawing>
-          <wp:anchor distT="0" distB="0" distL="114300" distR="114300" simplePos="0" relativeHeight="251652096" behindDoc="0" locked="0" layoutInCell="1" allowOverlap="1" wp14:anchorId="1667DFD6" wp14:editId="3DA83C13">
+          <wp:anchor distT="0" distB="0" distL="114300" distR="114300" simplePos="0" relativeHeight="251650048" behindDoc="0" locked="0" layoutInCell="1" allowOverlap="1" wp14:anchorId="1667DFD6" wp14:editId="7CA5CA0E">
             <wp:simplePos x="0" y="0"/>
             <wp:positionH relativeFrom="column">
               <wp:posOffset>-837656</wp:posOffset>
@@ -11042,7 +11028,7 @@
       <w:pPr>
         <w:pStyle w:val="da"/>
       </w:pPr>
-      <w:bookmarkStart w:id="10" w:name="_Toc136005232"/>
+      <w:bookmarkStart w:id="10" w:name="_Toc136023682"/>
       <w:r>
         <w:lastRenderedPageBreak/>
         <w:t xml:space="preserve">Cerința </w:t>
@@ -11293,7 +11279,7 @@
       <w:pPr>
         <w:pStyle w:val="da"/>
       </w:pPr>
-      <w:bookmarkStart w:id="11" w:name="_Toc136005233"/>
+      <w:bookmarkStart w:id="11" w:name="_Toc136023683"/>
       <w:r>
         <w:lastRenderedPageBreak/>
         <w:t xml:space="preserve">Cerința </w:t>
@@ -11346,7 +11332,7 @@
           <w:noProof/>
         </w:rPr>
         <w:drawing>
-          <wp:anchor distT="0" distB="0" distL="114300" distR="114300" simplePos="0" relativeHeight="251637760" behindDoc="0" locked="0" layoutInCell="1" allowOverlap="1" wp14:anchorId="29DD13A6" wp14:editId="14B777E5">
+          <wp:anchor distT="0" distB="0" distL="114300" distR="114300" simplePos="0" relativeHeight="251642880" behindDoc="0" locked="0" layoutInCell="1" allowOverlap="1" wp14:anchorId="29DD13A6" wp14:editId="01FB9F9C">
             <wp:simplePos x="0" y="0"/>
             <wp:positionH relativeFrom="column">
               <wp:posOffset>1894840</wp:posOffset>
@@ -11413,7 +11399,7 @@
           <w:noProof/>
         </w:rPr>
         <w:drawing>
-          <wp:anchor distT="0" distB="0" distL="114300" distR="114300" simplePos="0" relativeHeight="251635712" behindDoc="0" locked="0" layoutInCell="1" allowOverlap="1" wp14:anchorId="6186500F" wp14:editId="66D1998C">
+          <wp:anchor distT="0" distB="0" distL="114300" distR="114300" simplePos="0" relativeHeight="251641856" behindDoc="0" locked="0" layoutInCell="1" allowOverlap="1" wp14:anchorId="6186500F" wp14:editId="5C13E316">
             <wp:simplePos x="0" y="0"/>
             <wp:positionH relativeFrom="column">
               <wp:posOffset>0</wp:posOffset>
@@ -11482,7 +11468,7 @@
           <w:noProof/>
         </w:rPr>
         <w:drawing>
-          <wp:anchor distT="0" distB="0" distL="114300" distR="114300" simplePos="0" relativeHeight="251657216" behindDoc="0" locked="0" layoutInCell="1" allowOverlap="1" wp14:anchorId="06C75E05" wp14:editId="0F0D222A">
+          <wp:anchor distT="0" distB="0" distL="114300" distR="114300" simplePos="0" relativeHeight="251652096" behindDoc="0" locked="0" layoutInCell="1" allowOverlap="1" wp14:anchorId="06C75E05" wp14:editId="1FA99881">
             <wp:simplePos x="0" y="0"/>
             <wp:positionH relativeFrom="column">
               <wp:posOffset>29210</wp:posOffset>
@@ -11632,7 +11618,7 @@
           <w:noProof/>
         </w:rPr>
         <w:drawing>
-          <wp:anchor distT="0" distB="0" distL="114300" distR="114300" simplePos="0" relativeHeight="251639808" behindDoc="1" locked="0" layoutInCell="1" allowOverlap="1" wp14:anchorId="5E3EC4F7" wp14:editId="541926AE">
+          <wp:anchor distT="0" distB="0" distL="114300" distR="114300" simplePos="0" relativeHeight="251643904" behindDoc="1" locked="0" layoutInCell="1" allowOverlap="1" wp14:anchorId="5E3EC4F7" wp14:editId="2D26C444">
             <wp:simplePos x="0" y="0"/>
             <wp:positionH relativeFrom="column">
               <wp:posOffset>-617855</wp:posOffset>
@@ -11823,7 +11809,7 @@
         </w:rPr>
         <w:lastRenderedPageBreak/>
         <w:drawing>
-          <wp:anchor distT="0" distB="0" distL="114300" distR="114300" simplePos="0" relativeHeight="251643904" behindDoc="1" locked="0" layoutInCell="1" allowOverlap="1" wp14:anchorId="763A109F" wp14:editId="24058207">
+          <wp:anchor distT="0" distB="0" distL="114300" distR="114300" simplePos="0" relativeHeight="251645952" behindDoc="1" locked="0" layoutInCell="1" allowOverlap="1" wp14:anchorId="763A109F" wp14:editId="2C346244">
             <wp:simplePos x="0" y="0"/>
             <wp:positionH relativeFrom="column">
               <wp:posOffset>-358775</wp:posOffset>
@@ -11891,7 +11877,7 @@
           <w:noProof/>
         </w:rPr>
         <w:drawing>
-          <wp:anchor distT="0" distB="0" distL="114300" distR="114300" simplePos="0" relativeHeight="251641856" behindDoc="1" locked="0" layoutInCell="1" allowOverlap="1" wp14:anchorId="263019B5" wp14:editId="3FAFDB81">
+          <wp:anchor distT="0" distB="0" distL="114300" distR="114300" simplePos="0" relativeHeight="251644928" behindDoc="1" locked="0" layoutInCell="1" allowOverlap="1" wp14:anchorId="263019B5" wp14:editId="43443F12">
             <wp:simplePos x="0" y="0"/>
             <wp:positionH relativeFrom="column">
               <wp:posOffset>-381635</wp:posOffset>
@@ -12145,7 +12131,7 @@
         </w:rPr>
         <w:lastRenderedPageBreak/>
         <w:drawing>
-          <wp:anchor distT="0" distB="0" distL="114300" distR="114300" simplePos="0" relativeHeight="251648000" behindDoc="1" locked="0" layoutInCell="1" allowOverlap="1" wp14:anchorId="1D26E47B" wp14:editId="4AD7915C">
+          <wp:anchor distT="0" distB="0" distL="114300" distR="114300" simplePos="0" relativeHeight="251648000" behindDoc="1" locked="0" layoutInCell="1" allowOverlap="1" wp14:anchorId="1D26E47B" wp14:editId="5D773A2B">
             <wp:simplePos x="0" y="0"/>
             <wp:positionH relativeFrom="column">
               <wp:posOffset>-853440</wp:posOffset>
@@ -12207,7 +12193,7 @@
           <w:noProof/>
         </w:rPr>
         <w:drawing>
-          <wp:anchor distT="0" distB="0" distL="114300" distR="114300" simplePos="0" relativeHeight="251662336" behindDoc="1" locked="0" layoutInCell="1" allowOverlap="1" wp14:anchorId="672D8D5A" wp14:editId="1DE48D5F">
+          <wp:anchor distT="0" distB="0" distL="114300" distR="114300" simplePos="0" relativeHeight="251665408" behindDoc="1" locked="0" layoutInCell="1" allowOverlap="1" wp14:anchorId="672D8D5A" wp14:editId="1DEAD874">
             <wp:simplePos x="0" y="0"/>
             <wp:positionH relativeFrom="column">
               <wp:posOffset>1889760</wp:posOffset>
@@ -12269,7 +12255,7 @@
           <w:noProof/>
         </w:rPr>
         <w:drawing>
-          <wp:anchor distT="0" distB="0" distL="114300" distR="114300" simplePos="0" relativeHeight="251664384" behindDoc="1" locked="0" layoutInCell="1" allowOverlap="1" wp14:anchorId="79366CBE" wp14:editId="27024A2E">
+          <wp:anchor distT="0" distB="0" distL="114300" distR="114300" simplePos="0" relativeHeight="251666432" behindDoc="1" locked="0" layoutInCell="1" allowOverlap="1" wp14:anchorId="79366CBE" wp14:editId="557EAB49">
             <wp:simplePos x="0" y="0"/>
             <wp:positionH relativeFrom="column">
               <wp:posOffset>4541520</wp:posOffset>
@@ -12331,7 +12317,7 @@
           <w:noProof/>
         </w:rPr>
         <w:drawing>
-          <wp:anchor distT="0" distB="0" distL="114300" distR="114300" simplePos="0" relativeHeight="251645952" behindDoc="1" locked="0" layoutInCell="1" allowOverlap="1" wp14:anchorId="036F7481" wp14:editId="29AC17C9">
+          <wp:anchor distT="0" distB="0" distL="114300" distR="114300" simplePos="0" relativeHeight="251646976" behindDoc="1" locked="0" layoutInCell="1" allowOverlap="1" wp14:anchorId="036F7481" wp14:editId="70AAA48A">
             <wp:simplePos x="0" y="0"/>
             <wp:positionH relativeFrom="column">
               <wp:posOffset>-822960</wp:posOffset>
@@ -12499,7 +12485,7 @@
           <w:noProof/>
         </w:rPr>
         <w:drawing>
-          <wp:anchor distT="0" distB="0" distL="114300" distR="114300" simplePos="0" relativeHeight="251668480" behindDoc="1" locked="0" layoutInCell="1" allowOverlap="1" wp14:anchorId="4F0FF23D" wp14:editId="0E46355A">
+          <wp:anchor distT="0" distB="0" distL="114300" distR="114300" simplePos="0" relativeHeight="251668480" behindDoc="1" locked="0" layoutInCell="1" allowOverlap="1" wp14:anchorId="4F0FF23D" wp14:editId="388D30A2">
             <wp:simplePos x="0" y="0"/>
             <wp:positionH relativeFrom="column">
               <wp:posOffset>1739265</wp:posOffset>
@@ -12567,7 +12553,7 @@
           <w:noProof/>
         </w:rPr>
         <w:drawing>
-          <wp:anchor distT="0" distB="0" distL="114300" distR="114300" simplePos="0" relativeHeight="251666432" behindDoc="1" locked="0" layoutInCell="1" allowOverlap="1" wp14:anchorId="05650C4D" wp14:editId="1A6EF055">
+          <wp:anchor distT="0" distB="0" distL="114300" distR="114300" simplePos="0" relativeHeight="251667456" behindDoc="1" locked="0" layoutInCell="1" allowOverlap="1" wp14:anchorId="05650C4D" wp14:editId="777E04DB">
             <wp:simplePos x="0" y="0"/>
             <wp:positionH relativeFrom="column">
               <wp:posOffset>-2076450</wp:posOffset>
@@ -12657,7 +12643,7 @@
           <w:noProof/>
         </w:rPr>
         <w:drawing>
-          <wp:anchor distT="0" distB="0" distL="114300" distR="114300" simplePos="0" relativeHeight="251658240" behindDoc="1" locked="0" layoutInCell="1" allowOverlap="1" wp14:anchorId="2B54A974" wp14:editId="58B1C906">
+          <wp:anchor distT="0" distB="0" distL="114300" distR="114300" simplePos="0" relativeHeight="251653120" behindDoc="1" locked="0" layoutInCell="1" allowOverlap="1" wp14:anchorId="2B54A974" wp14:editId="484C6162">
             <wp:simplePos x="0" y="0"/>
             <wp:positionH relativeFrom="column">
               <wp:posOffset>1295400</wp:posOffset>
@@ -12789,7 +12775,7 @@
       <w:pPr>
         <w:pStyle w:val="da"/>
       </w:pPr>
-      <w:bookmarkStart w:id="12" w:name="_Toc136005234"/>
+      <w:bookmarkStart w:id="12" w:name="_Toc136023684"/>
       <w:r>
         <w:lastRenderedPageBreak/>
         <w:t xml:space="preserve">Cerința </w:t>
@@ -12984,7 +12970,7 @@
           <w:noProof/>
         </w:rPr>
         <w:drawing>
-          <wp:anchor distT="0" distB="0" distL="114300" distR="114300" simplePos="0" relativeHeight="251678720" behindDoc="0" locked="0" layoutInCell="1" allowOverlap="1" wp14:anchorId="67CFA83C" wp14:editId="323A420B">
+          <wp:anchor distT="0" distB="0" distL="114300" distR="114300" simplePos="0" relativeHeight="251673600" behindDoc="0" locked="0" layoutInCell="1" allowOverlap="1" wp14:anchorId="67CFA83C" wp14:editId="2AE8C228">
             <wp:simplePos x="0" y="0"/>
             <wp:positionH relativeFrom="column">
               <wp:posOffset>0</wp:posOffset>
@@ -13199,7 +13185,7 @@
           <w:noProof/>
         </w:rPr>
         <w:drawing>
-          <wp:anchor distT="0" distB="0" distL="114300" distR="114300" simplePos="0" relativeHeight="251670528" behindDoc="1" locked="0" layoutInCell="1" allowOverlap="1" wp14:anchorId="3DBD5D01" wp14:editId="1F6280A6">
+          <wp:anchor distT="0" distB="0" distL="114300" distR="114300" simplePos="0" relativeHeight="251669504" behindDoc="1" locked="0" layoutInCell="1" allowOverlap="1" wp14:anchorId="3DBD5D01" wp14:editId="1B8F800F">
             <wp:simplePos x="0" y="0"/>
             <wp:positionH relativeFrom="column">
               <wp:posOffset>-218440</wp:posOffset>
@@ -13275,7 +13261,7 @@
         </w:rPr>
         <w:lastRenderedPageBreak/>
         <w:drawing>
-          <wp:anchor distT="0" distB="0" distL="114300" distR="114300" simplePos="0" relativeHeight="251674624" behindDoc="0" locked="0" layoutInCell="1" allowOverlap="1" wp14:anchorId="5273E114" wp14:editId="0C85BA39">
+          <wp:anchor distT="0" distB="0" distL="114300" distR="114300" simplePos="0" relativeHeight="251671552" behindDoc="0" locked="0" layoutInCell="1" allowOverlap="1" wp14:anchorId="5273E114" wp14:editId="3F5F011F">
             <wp:simplePos x="0" y="0"/>
             <wp:positionH relativeFrom="column">
               <wp:posOffset>-897467</wp:posOffset>
@@ -13335,7 +13321,7 @@
           <w:noProof/>
         </w:rPr>
         <w:drawing>
-          <wp:anchor distT="0" distB="0" distL="114300" distR="114300" simplePos="0" relativeHeight="251672576" behindDoc="1" locked="0" layoutInCell="1" allowOverlap="1" wp14:anchorId="168A1A08" wp14:editId="0E79B062">
+          <wp:anchor distT="0" distB="0" distL="114300" distR="114300" simplePos="0" relativeHeight="251670528" behindDoc="1" locked="0" layoutInCell="1" allowOverlap="1" wp14:anchorId="168A1A08" wp14:editId="6B3084AE">
             <wp:simplePos x="0" y="0"/>
             <wp:positionH relativeFrom="column">
               <wp:posOffset>-974090</wp:posOffset>
@@ -13417,7 +13403,7 @@
         </w:rPr>
         <w:lastRenderedPageBreak/>
         <w:drawing>
-          <wp:anchor distT="0" distB="0" distL="114300" distR="114300" simplePos="0" relativeHeight="251676672" behindDoc="0" locked="0" layoutInCell="1" allowOverlap="1" wp14:anchorId="56570766" wp14:editId="33F45DE0">
+          <wp:anchor distT="0" distB="0" distL="114300" distR="114300" simplePos="0" relativeHeight="251672576" behindDoc="0" locked="0" layoutInCell="1" allowOverlap="1" wp14:anchorId="56570766" wp14:editId="3ABACA1E">
             <wp:simplePos x="0" y="0"/>
             <wp:positionH relativeFrom="column">
               <wp:posOffset>-916940</wp:posOffset>
@@ -13516,7 +13502,7 @@
       <w:pPr>
         <w:pStyle w:val="da"/>
       </w:pPr>
-      <w:bookmarkStart w:id="13" w:name="_Toc136005235"/>
+      <w:bookmarkStart w:id="13" w:name="_Toc136023685"/>
       <w:r>
         <w:lastRenderedPageBreak/>
         <w:t xml:space="preserve">Cerința </w:t>
@@ -13750,7 +13736,7 @@
       <w:pPr>
         <w:pStyle w:val="da"/>
       </w:pPr>
-      <w:bookmarkStart w:id="14" w:name="_Toc136005236"/>
+      <w:bookmarkStart w:id="14" w:name="_Toc136023686"/>
       <w:r>
         <w:lastRenderedPageBreak/>
         <w:t xml:space="preserve">Cerința </w:t>
@@ -13776,7 +13762,7 @@
           <w:noProof/>
         </w:rPr>
         <w:drawing>
-          <wp:anchor distT="0" distB="0" distL="114300" distR="114300" simplePos="0" relativeHeight="251660288" behindDoc="0" locked="0" layoutInCell="1" allowOverlap="1" wp14:anchorId="44BF802C" wp14:editId="04BCDA8E">
+          <wp:anchor distT="0" distB="0" distL="114300" distR="114300" simplePos="0" relativeHeight="251660288" behindDoc="0" locked="0" layoutInCell="1" allowOverlap="1" wp14:anchorId="44BF802C" wp14:editId="1068B5F8">
             <wp:simplePos x="0" y="0"/>
             <wp:positionH relativeFrom="column">
               <wp:posOffset>-914400</wp:posOffset>
@@ -14133,7 +14119,7 @@
       <w:pPr>
         <w:pStyle w:val="da"/>
       </w:pPr>
-      <w:bookmarkStart w:id="15" w:name="_Toc136005237"/>
+      <w:bookmarkStart w:id="15" w:name="_Toc136023687"/>
       <w:r>
         <w:lastRenderedPageBreak/>
         <w:t xml:space="preserve">Cerința </w:t>
@@ -14693,7 +14679,7 @@
       <w:pPr>
         <w:pStyle w:val="da"/>
       </w:pPr>
-      <w:bookmarkStart w:id="16" w:name="_Toc136005238"/>
+      <w:bookmarkStart w:id="16" w:name="_Toc136023688"/>
       <w:r>
         <w:lastRenderedPageBreak/>
         <w:t xml:space="preserve">Cerința </w:t>
@@ -15198,7 +15184,7 @@
       <w:pPr>
         <w:pStyle w:val="da"/>
       </w:pPr>
-      <w:bookmarkStart w:id="17" w:name="_Toc136005239"/>
+      <w:bookmarkStart w:id="17" w:name="_Toc136023689"/>
       <w:r>
         <w:lastRenderedPageBreak/>
         <w:t>Cerinta 17</w:t>
@@ -15277,15 +15263,7 @@
           <w:sz w:val="24"/>
           <w:szCs w:val="24"/>
         </w:rPr>
-        <w:t>-</w:t>
-      </w:r>
-      <w:r>
-        <w:rPr>
-          <w:rFonts w:ascii="Times New Roman" w:hAnsi="Times New Roman" w:cs="Times New Roman"/>
-          <w:sz w:val="24"/>
-          <w:szCs w:val="24"/>
-        </w:rPr>
-        <w:t>pentru tabel</w:t>
+        <w:t>-pentru tabel</w:t>
       </w:r>
       <w:r>
         <w:rPr>
@@ -15510,57 +15488,7 @@
           <w:sz w:val="24"/>
           <w:szCs w:val="24"/>
         </w:rPr>
-        <w:t>Descompune</w:t>
-      </w:r>
-      <w:r>
-        <w:rPr>
-          <w:rFonts w:ascii="Times New Roman" w:hAnsi="Times New Roman" w:cs="Times New Roman"/>
-          <w:b/>
-          <w:bCs/>
-          <w:sz w:val="24"/>
-          <w:szCs w:val="24"/>
-        </w:rPr>
-        <w:t>rea</w:t>
-      </w:r>
-      <w:r>
-        <w:rPr>
-          <w:rFonts w:ascii="Times New Roman" w:hAnsi="Times New Roman" w:cs="Times New Roman"/>
-          <w:b/>
-          <w:bCs/>
-          <w:sz w:val="24"/>
-          <w:szCs w:val="24"/>
-        </w:rPr>
-        <w:t xml:space="preserve"> tab</w:t>
-      </w:r>
-      <w:r>
-        <w:rPr>
-          <w:rFonts w:ascii="Times New Roman" w:hAnsi="Times New Roman" w:cs="Times New Roman"/>
-          <w:b/>
-          <w:bCs/>
-          <w:sz w:val="24"/>
-          <w:szCs w:val="24"/>
-        </w:rPr>
-        <w:t>e</w:t>
-      </w:r>
-      <w:r>
-        <w:rPr>
-          <w:rFonts w:ascii="Times New Roman" w:hAnsi="Times New Roman" w:cs="Times New Roman"/>
-          <w:b/>
-          <w:bCs/>
-          <w:sz w:val="24"/>
-          <w:szCs w:val="24"/>
-        </w:rPr>
-        <w:t>l</w:t>
-      </w:r>
-      <w:r>
-        <w:rPr>
-          <w:rFonts w:ascii="Times New Roman" w:hAnsi="Times New Roman" w:cs="Times New Roman"/>
-          <w:b/>
-          <w:bCs/>
-          <w:sz w:val="24"/>
-          <w:szCs w:val="24"/>
-        </w:rPr>
-        <w:t>el</w:t>
+        <w:t>Descompunerea tabelel</w:t>
       </w:r>
       <w:r>
         <w:rPr>
@@ -15600,7 +15528,40 @@
           <w:sz w:val="24"/>
           <w:szCs w:val="24"/>
         </w:rPr>
-        <w:t>n func</w:t>
+        <w:t xml:space="preserve">n </w:t>
+      </w:r>
+      <w:proofErr w:type="spellStart"/>
+      <w:r>
+        <w:rPr>
+          <w:rFonts w:ascii="Times New Roman" w:hAnsi="Times New Roman" w:cs="Times New Roman"/>
+          <w:b/>
+          <w:bCs/>
+          <w:sz w:val="24"/>
+          <w:szCs w:val="24"/>
+        </w:rPr>
+        <w:t>functie</w:t>
+      </w:r>
+      <w:proofErr w:type="spellEnd"/>
+      <w:r>
+        <w:rPr>
+          <w:rFonts w:ascii="Times New Roman" w:hAnsi="Times New Roman" w:cs="Times New Roman"/>
+          <w:b/>
+          <w:bCs/>
+          <w:sz w:val="24"/>
+          <w:szCs w:val="24"/>
+        </w:rPr>
+        <w:t xml:space="preserve"> de </w:t>
+      </w:r>
+      <w:proofErr w:type="spellStart"/>
+      <w:r>
+        <w:rPr>
+          <w:rFonts w:ascii="Times New Roman" w:hAnsi="Times New Roman" w:cs="Times New Roman"/>
+          <w:b/>
+          <w:bCs/>
+          <w:sz w:val="24"/>
+          <w:szCs w:val="24"/>
+        </w:rPr>
+        <w:t>dependen</w:t>
       </w:r>
       <w:r>
         <w:rPr>
@@ -15620,37 +15581,6 @@
           <w:sz w:val="24"/>
           <w:szCs w:val="24"/>
         </w:rPr>
-        <w:t xml:space="preserve">ie de </w:t>
-      </w:r>
-      <w:proofErr w:type="spellStart"/>
-      <w:r>
-        <w:rPr>
-          <w:rFonts w:ascii="Times New Roman" w:hAnsi="Times New Roman" w:cs="Times New Roman"/>
-          <w:b/>
-          <w:bCs/>
-          <w:sz w:val="24"/>
-          <w:szCs w:val="24"/>
-        </w:rPr>
-        <w:t>dependen</w:t>
-      </w:r>
-      <w:r>
-        <w:rPr>
-          <w:rFonts w:ascii="Times New Roman" w:hAnsi="Times New Roman" w:cs="Times New Roman"/>
-          <w:b/>
-          <w:bCs/>
-          <w:sz w:val="24"/>
-          <w:szCs w:val="24"/>
-        </w:rPr>
-        <w:t>t</w:t>
-      </w:r>
-      <w:r>
-        <w:rPr>
-          <w:rFonts w:ascii="Times New Roman" w:hAnsi="Times New Roman" w:cs="Times New Roman"/>
-          <w:b/>
-          <w:bCs/>
-          <w:sz w:val="24"/>
-          <w:szCs w:val="24"/>
-        </w:rPr>
         <w:t>ele</w:t>
       </w:r>
       <w:proofErr w:type="spellEnd"/>
@@ -15673,27 +15603,7 @@
           <w:sz w:val="24"/>
           <w:szCs w:val="24"/>
         </w:rPr>
-        <w:t>func</w:t>
-      </w:r>
-      <w:r>
-        <w:rPr>
-          <w:rFonts w:ascii="Times New Roman" w:hAnsi="Times New Roman" w:cs="Times New Roman"/>
-          <w:b/>
-          <w:bCs/>
-          <w:sz w:val="24"/>
-          <w:szCs w:val="24"/>
-        </w:rPr>
-        <w:t>t</w:t>
-      </w:r>
-      <w:r>
-        <w:rPr>
-          <w:rFonts w:ascii="Times New Roman" w:hAnsi="Times New Roman" w:cs="Times New Roman"/>
-          <w:b/>
-          <w:bCs/>
-          <w:sz w:val="24"/>
-          <w:szCs w:val="24"/>
-        </w:rPr>
-        <w:t>ionale</w:t>
+        <w:t>functionale</w:t>
       </w:r>
       <w:proofErr w:type="spellEnd"/>
       <w:r>
@@ -15865,7 +15775,139 @@
           <w:sz w:val="24"/>
           <w:szCs w:val="24"/>
         </w:rPr>
-        <w:t xml:space="preserve"> unor relații/join-uri din model și reprezentarea acestora într-o </w:t>
+        <w:t xml:space="preserve"> </w:t>
+      </w:r>
+      <w:proofErr w:type="spellStart"/>
+      <w:r>
+        <w:rPr>
+          <w:rFonts w:ascii="Times New Roman" w:hAnsi="Times New Roman" w:cs="Times New Roman"/>
+          <w:b/>
+          <w:bCs/>
+          <w:sz w:val="24"/>
+          <w:szCs w:val="24"/>
+        </w:rPr>
+        <w:t>unor</w:t>
+      </w:r>
+      <w:proofErr w:type="spellEnd"/>
+      <w:r>
+        <w:rPr>
+          <w:rFonts w:ascii="Times New Roman" w:hAnsi="Times New Roman" w:cs="Times New Roman"/>
+          <w:b/>
+          <w:bCs/>
+          <w:sz w:val="24"/>
+          <w:szCs w:val="24"/>
+        </w:rPr>
+        <w:t xml:space="preserve"> </w:t>
+      </w:r>
+      <w:proofErr w:type="spellStart"/>
+      <w:r>
+        <w:rPr>
+          <w:rFonts w:ascii="Times New Roman" w:hAnsi="Times New Roman" w:cs="Times New Roman"/>
+          <w:b/>
+          <w:bCs/>
+          <w:sz w:val="24"/>
+          <w:szCs w:val="24"/>
+        </w:rPr>
+        <w:t>relații</w:t>
+      </w:r>
+      <w:proofErr w:type="spellEnd"/>
+      <w:r>
+        <w:rPr>
+          <w:rFonts w:ascii="Times New Roman" w:hAnsi="Times New Roman" w:cs="Times New Roman"/>
+          <w:b/>
+          <w:bCs/>
+          <w:sz w:val="24"/>
+          <w:szCs w:val="24"/>
+        </w:rPr>
+        <w:t>/join-</w:t>
+      </w:r>
+      <w:proofErr w:type="spellStart"/>
+      <w:r>
+        <w:rPr>
+          <w:rFonts w:ascii="Times New Roman" w:hAnsi="Times New Roman" w:cs="Times New Roman"/>
+          <w:b/>
+          <w:bCs/>
+          <w:sz w:val="24"/>
+          <w:szCs w:val="24"/>
+        </w:rPr>
+        <w:t>uri</w:t>
+      </w:r>
+      <w:proofErr w:type="spellEnd"/>
+      <w:r>
+        <w:rPr>
+          <w:rFonts w:ascii="Times New Roman" w:hAnsi="Times New Roman" w:cs="Times New Roman"/>
+          <w:b/>
+          <w:bCs/>
+          <w:sz w:val="24"/>
+          <w:szCs w:val="24"/>
+        </w:rPr>
+        <w:t xml:space="preserve"> din model și </w:t>
+      </w:r>
+      <w:proofErr w:type="spellStart"/>
+      <w:r>
+        <w:rPr>
+          <w:rFonts w:ascii="Times New Roman" w:hAnsi="Times New Roman" w:cs="Times New Roman"/>
+          <w:b/>
+          <w:bCs/>
+          <w:sz w:val="24"/>
+          <w:szCs w:val="24"/>
+        </w:rPr>
+        <w:t>reprezentarea</w:t>
+      </w:r>
+      <w:proofErr w:type="spellEnd"/>
+      <w:r>
+        <w:rPr>
+          <w:rFonts w:ascii="Times New Roman" w:hAnsi="Times New Roman" w:cs="Times New Roman"/>
+          <w:b/>
+          <w:bCs/>
+          <w:sz w:val="24"/>
+          <w:szCs w:val="24"/>
+        </w:rPr>
+        <w:t xml:space="preserve"> </w:t>
+      </w:r>
+      <w:proofErr w:type="spellStart"/>
+      <w:r>
+        <w:rPr>
+          <w:rFonts w:ascii="Times New Roman" w:hAnsi="Times New Roman" w:cs="Times New Roman"/>
+          <w:b/>
+          <w:bCs/>
+          <w:sz w:val="24"/>
+          <w:szCs w:val="24"/>
+        </w:rPr>
+        <w:t>acestora</w:t>
+      </w:r>
+      <w:proofErr w:type="spellEnd"/>
+      <w:r>
+        <w:rPr>
+          <w:rFonts w:ascii="Times New Roman" w:hAnsi="Times New Roman" w:cs="Times New Roman"/>
+          <w:b/>
+          <w:bCs/>
+          <w:sz w:val="24"/>
+          <w:szCs w:val="24"/>
+        </w:rPr>
+        <w:t xml:space="preserve"> </w:t>
+      </w:r>
+      <w:proofErr w:type="spellStart"/>
+      <w:r>
+        <w:rPr>
+          <w:rFonts w:ascii="Times New Roman" w:hAnsi="Times New Roman" w:cs="Times New Roman"/>
+          <w:b/>
+          <w:bCs/>
+          <w:sz w:val="24"/>
+          <w:szCs w:val="24"/>
+        </w:rPr>
+        <w:t>într</w:t>
+      </w:r>
+      <w:proofErr w:type="spellEnd"/>
+      <w:r>
+        <w:rPr>
+          <w:rFonts w:ascii="Times New Roman" w:hAnsi="Times New Roman" w:cs="Times New Roman"/>
+          <w:b/>
+          <w:bCs/>
+          <w:sz w:val="24"/>
+          <w:szCs w:val="24"/>
+        </w:rPr>
+        <w:t xml:space="preserve">-o </w:t>
       </w:r>
       <w:proofErr w:type="spellStart"/>
       <w:r>
@@ -15901,18 +15943,363 @@
         <w:t>NoSql</w:t>
       </w:r>
       <w:proofErr w:type="spellEnd"/>
-    </w:p>
-    <w:p>
-      <w:pPr>
-        <w:ind w:left="360"/>
-        <w:rPr>
-          <w:rFonts w:ascii="Times New Roman" w:hAnsi="Times New Roman" w:cs="Times New Roman"/>
-          <w:b/>
-          <w:bCs/>
-          <w:sz w:val="24"/>
-          <w:szCs w:val="24"/>
-        </w:rPr>
-      </w:pPr>
+      <w:r>
+        <w:rPr>
+          <w:rFonts w:ascii="Times New Roman" w:hAnsi="Times New Roman" w:cs="Times New Roman"/>
+          <w:b/>
+          <w:bCs/>
+          <w:sz w:val="24"/>
+          <w:szCs w:val="24"/>
+        </w:rPr>
+        <w:t xml:space="preserve"> </w:t>
+      </w:r>
+    </w:p>
+    <w:p>
+      <w:pPr>
+        <w:rPr>
+          <w:rFonts w:ascii="Times New Roman" w:hAnsi="Times New Roman" w:cs="Times New Roman"/>
+          <w:sz w:val="24"/>
+          <w:szCs w:val="24"/>
+        </w:rPr>
+      </w:pPr>
+      <w:r>
+        <w:rPr>
+          <w:rFonts w:ascii="Times New Roman" w:hAnsi="Times New Roman" w:cs="Times New Roman"/>
+          <w:sz w:val="24"/>
+          <w:szCs w:val="24"/>
+        </w:rPr>
+        <w:t>(</w:t>
+      </w:r>
+      <w:proofErr w:type="gramStart"/>
+      <w:r>
+        <w:rPr>
+          <w:rFonts w:ascii="Times New Roman" w:hAnsi="Times New Roman" w:cs="Times New Roman"/>
+          <w:sz w:val="24"/>
+          <w:szCs w:val="24"/>
+        </w:rPr>
+        <w:t>am</w:t>
+      </w:r>
+      <w:proofErr w:type="gramEnd"/>
+      <w:r>
+        <w:rPr>
+          <w:rFonts w:ascii="Times New Roman" w:hAnsi="Times New Roman" w:cs="Times New Roman"/>
+          <w:sz w:val="24"/>
+          <w:szCs w:val="24"/>
+        </w:rPr>
+        <w:t xml:space="preserve"> </w:t>
+      </w:r>
+      <w:proofErr w:type="spellStart"/>
+      <w:r>
+        <w:rPr>
+          <w:rFonts w:ascii="Times New Roman" w:hAnsi="Times New Roman" w:cs="Times New Roman"/>
+          <w:sz w:val="24"/>
+          <w:szCs w:val="24"/>
+        </w:rPr>
+        <w:t>folosit</w:t>
+      </w:r>
+      <w:proofErr w:type="spellEnd"/>
+      <w:r>
+        <w:rPr>
+          <w:rFonts w:ascii="Times New Roman" w:hAnsi="Times New Roman" w:cs="Times New Roman"/>
+          <w:sz w:val="24"/>
+          <w:szCs w:val="24"/>
+        </w:rPr>
+        <w:t xml:space="preserve"> </w:t>
+      </w:r>
+      <w:proofErr w:type="spellStart"/>
+      <w:r>
+        <w:rPr>
+          <w:rFonts w:ascii="Times New Roman" w:hAnsi="Times New Roman" w:cs="Times New Roman"/>
+          <w:sz w:val="24"/>
+          <w:szCs w:val="24"/>
+        </w:rPr>
+        <w:t>VSCode</w:t>
+      </w:r>
+      <w:proofErr w:type="spellEnd"/>
+      <w:r>
+        <w:rPr>
+          <w:rFonts w:ascii="Times New Roman" w:hAnsi="Times New Roman" w:cs="Times New Roman"/>
+          <w:sz w:val="24"/>
+          <w:szCs w:val="24"/>
+        </w:rPr>
+        <w:t xml:space="preserve"> </w:t>
+      </w:r>
+      <w:proofErr w:type="spellStart"/>
+      <w:r>
+        <w:rPr>
+          <w:rFonts w:ascii="Times New Roman" w:hAnsi="Times New Roman" w:cs="Times New Roman"/>
+          <w:sz w:val="24"/>
+          <w:szCs w:val="24"/>
+        </w:rPr>
+        <w:t>si</w:t>
+      </w:r>
+      <w:proofErr w:type="spellEnd"/>
+      <w:r>
+        <w:rPr>
+          <w:rFonts w:ascii="Times New Roman" w:hAnsi="Times New Roman" w:cs="Times New Roman"/>
+          <w:sz w:val="24"/>
+          <w:szCs w:val="24"/>
+        </w:rPr>
+        <w:t xml:space="preserve"> MongoDB Atlas)</w:t>
+      </w:r>
+    </w:p>
+    <w:p>
+      <w:pPr>
+        <w:rPr>
+          <w:rFonts w:ascii="Times New Roman" w:hAnsi="Times New Roman" w:cs="Times New Roman"/>
+          <w:sz w:val="24"/>
+          <w:szCs w:val="24"/>
+        </w:rPr>
+      </w:pPr>
+      <w:proofErr w:type="spellStart"/>
+      <w:r>
+        <w:rPr>
+          <w:rFonts w:ascii="Times New Roman" w:hAnsi="Times New Roman" w:cs="Times New Roman"/>
+          <w:sz w:val="24"/>
+          <w:szCs w:val="24"/>
+        </w:rPr>
+        <w:t>Crearea</w:t>
+      </w:r>
+      <w:proofErr w:type="spellEnd"/>
+      <w:r>
+        <w:rPr>
+          <w:rFonts w:ascii="Times New Roman" w:hAnsi="Times New Roman" w:cs="Times New Roman"/>
+          <w:sz w:val="24"/>
+          <w:szCs w:val="24"/>
+        </w:rPr>
+        <w:t xml:space="preserve"> </w:t>
+      </w:r>
+      <w:proofErr w:type="spellStart"/>
+      <w:r>
+        <w:rPr>
+          <w:rFonts w:ascii="Times New Roman" w:hAnsi="Times New Roman" w:cs="Times New Roman"/>
+          <w:sz w:val="24"/>
+          <w:szCs w:val="24"/>
+        </w:rPr>
+        <w:t>si</w:t>
+      </w:r>
+      <w:proofErr w:type="spellEnd"/>
+      <w:r>
+        <w:rPr>
+          <w:rFonts w:ascii="Times New Roman" w:hAnsi="Times New Roman" w:cs="Times New Roman"/>
+          <w:sz w:val="24"/>
+          <w:szCs w:val="24"/>
+        </w:rPr>
+        <w:t xml:space="preserve"> </w:t>
+      </w:r>
+      <w:proofErr w:type="spellStart"/>
+      <w:r>
+        <w:rPr>
+          <w:rFonts w:ascii="Times New Roman" w:hAnsi="Times New Roman" w:cs="Times New Roman"/>
+          <w:sz w:val="24"/>
+          <w:szCs w:val="24"/>
+        </w:rPr>
+        <w:t>Inserarea</w:t>
+      </w:r>
+      <w:proofErr w:type="spellEnd"/>
+      <w:r>
+        <w:rPr>
+          <w:rFonts w:ascii="Times New Roman" w:hAnsi="Times New Roman" w:cs="Times New Roman"/>
+          <w:sz w:val="24"/>
+          <w:szCs w:val="24"/>
+        </w:rPr>
+        <w:t xml:space="preserve"> </w:t>
+      </w:r>
+      <w:proofErr w:type="spellStart"/>
+      <w:proofErr w:type="gramStart"/>
+      <w:r>
+        <w:rPr>
+          <w:rFonts w:ascii="Times New Roman" w:hAnsi="Times New Roman" w:cs="Times New Roman"/>
+          <w:sz w:val="24"/>
+          <w:szCs w:val="24"/>
+        </w:rPr>
+        <w:t>colectiilor</w:t>
+      </w:r>
+      <w:proofErr w:type="spellEnd"/>
+      <w:r>
+        <w:rPr>
+          <w:rFonts w:ascii="Times New Roman" w:hAnsi="Times New Roman" w:cs="Times New Roman"/>
+          <w:sz w:val="24"/>
+          <w:szCs w:val="24"/>
+        </w:rPr>
+        <w:t xml:space="preserve"> :</w:t>
+      </w:r>
+      <w:proofErr w:type="gramEnd"/>
+      <w:r>
+        <w:rPr>
+          <w:rFonts w:ascii="Times New Roman" w:hAnsi="Times New Roman" w:cs="Times New Roman"/>
+          <w:sz w:val="24"/>
+          <w:szCs w:val="24"/>
+        </w:rPr>
+        <w:t xml:space="preserve"> mongodb_creare_inserare.txt</w:t>
+      </w:r>
+    </w:p>
+    <w:p>
+      <w:pPr>
+        <w:rPr>
+          <w:rFonts w:ascii="Times New Roman" w:hAnsi="Times New Roman" w:cs="Times New Roman"/>
+          <w:sz w:val="24"/>
+          <w:szCs w:val="24"/>
+        </w:rPr>
+      </w:pPr>
+      <w:r>
+        <w:rPr>
+          <w:noProof/>
+        </w:rPr>
+        <w:drawing>
+          <wp:anchor distT="0" distB="0" distL="114300" distR="114300" simplePos="0" relativeHeight="251659264" behindDoc="0" locked="0" layoutInCell="1" allowOverlap="1" wp14:anchorId="405F0871" wp14:editId="3540C23F">
+            <wp:simplePos x="0" y="0"/>
+            <wp:positionH relativeFrom="column">
+              <wp:posOffset>-902335</wp:posOffset>
+            </wp:positionH>
+            <wp:positionV relativeFrom="paragraph">
+              <wp:posOffset>325755</wp:posOffset>
+            </wp:positionV>
+            <wp:extent cx="7724140" cy="4332605"/>
+            <wp:effectExtent l="0" t="0" r="0" b="0"/>
+            <wp:wrapSquare wrapText="bothSides"/>
+            <wp:docPr id="436288301" name="Picture 1" descr="A screenshot of a computer program&#10;&#10;Description automatically generated with medium confidence"/>
+            <wp:cNvGraphicFramePr>
+              <a:graphicFrameLocks xmlns:a="http://schemas.openxmlformats.org/drawingml/2006/main" noChangeAspect="1"/>
+            </wp:cNvGraphicFramePr>
+            <a:graphic xmlns:a="http://schemas.openxmlformats.org/drawingml/2006/main">
+              <a:graphicData uri="http://schemas.openxmlformats.org/drawingml/2006/picture">
+                <pic:pic xmlns:pic="http://schemas.openxmlformats.org/drawingml/2006/picture">
+                  <pic:nvPicPr>
+                    <pic:cNvPr id="436288301" name="Picture 1" descr="A screenshot of a computer program&#10;&#10;Description automatically generated with medium confidence"/>
+                    <pic:cNvPicPr/>
+                  </pic:nvPicPr>
+                  <pic:blipFill>
+                    <a:blip r:embed="rId42">
+                      <a:extLst>
+                        <a:ext uri="{28A0092B-C50C-407E-A947-70E740481C1C}">
+                          <a14:useLocalDpi xmlns:a14="http://schemas.microsoft.com/office/drawing/2010/main" val="0"/>
+                        </a:ext>
+                      </a:extLst>
+                    </a:blip>
+                    <a:stretch>
+                      <a:fillRect/>
+                    </a:stretch>
+                  </pic:blipFill>
+                  <pic:spPr>
+                    <a:xfrm>
+                      <a:off x="0" y="0"/>
+                      <a:ext cx="7724140" cy="4332605"/>
+                    </a:xfrm>
+                    <a:prstGeom prst="rect">
+                      <a:avLst/>
+                    </a:prstGeom>
+                  </pic:spPr>
+                </pic:pic>
+              </a:graphicData>
+            </a:graphic>
+            <wp14:sizeRelH relativeFrom="page">
+              <wp14:pctWidth>0</wp14:pctWidth>
+            </wp14:sizeRelH>
+            <wp14:sizeRelV relativeFrom="page">
+              <wp14:pctHeight>0</wp14:pctHeight>
+            </wp14:sizeRelV>
+          </wp:anchor>
+        </w:drawing>
+      </w:r>
+      <w:proofErr w:type="spellStart"/>
+      <w:proofErr w:type="gramStart"/>
+      <w:r>
+        <w:rPr>
+          <w:rFonts w:ascii="Times New Roman" w:hAnsi="Times New Roman" w:cs="Times New Roman"/>
+          <w:sz w:val="24"/>
+          <w:szCs w:val="24"/>
+        </w:rPr>
+        <w:t>Exemple</w:t>
+      </w:r>
+      <w:proofErr w:type="spellEnd"/>
+      <w:r>
+        <w:rPr>
+          <w:rFonts w:ascii="Times New Roman" w:hAnsi="Times New Roman" w:cs="Times New Roman"/>
+          <w:sz w:val="24"/>
+          <w:szCs w:val="24"/>
+        </w:rPr>
+        <w:t xml:space="preserve"> :</w:t>
+      </w:r>
+      <w:proofErr w:type="gramEnd"/>
+      <w:r>
+        <w:rPr>
+          <w:rFonts w:ascii="Times New Roman" w:hAnsi="Times New Roman" w:cs="Times New Roman"/>
+          <w:sz w:val="24"/>
+          <w:szCs w:val="24"/>
+        </w:rPr>
+        <w:t xml:space="preserve"> mongodb_exemple.txt</w:t>
+      </w:r>
+    </w:p>
+    <w:p>
+      <w:r>
+        <w:rPr>
+          <w:noProof/>
+        </w:rPr>
+        <w:drawing>
+          <wp:anchor distT="0" distB="0" distL="114300" distR="114300" simplePos="0" relativeHeight="251664384" behindDoc="1" locked="0" layoutInCell="1" allowOverlap="1" wp14:anchorId="405B422D" wp14:editId="1C199EB9">
+            <wp:simplePos x="0" y="0"/>
+            <wp:positionH relativeFrom="column">
+              <wp:posOffset>-660400</wp:posOffset>
+            </wp:positionH>
+            <wp:positionV relativeFrom="paragraph">
+              <wp:posOffset>4731524</wp:posOffset>
+            </wp:positionV>
+            <wp:extent cx="7724140" cy="1278716"/>
+            <wp:effectExtent l="0" t="0" r="0" b="0"/>
+            <wp:wrapTight wrapText="bothSides">
+              <wp:wrapPolygon edited="0">
+                <wp:start x="0" y="0"/>
+                <wp:lineTo x="0" y="21246"/>
+                <wp:lineTo x="21522" y="21246"/>
+                <wp:lineTo x="21522" y="0"/>
+                <wp:lineTo x="0" y="0"/>
+              </wp:wrapPolygon>
+            </wp:wrapTight>
+            <wp:docPr id="287057597" name="Picture 1" descr="A screen shot of a computer&#10;&#10;Description automatically generated with low confidence"/>
+            <wp:cNvGraphicFramePr>
+              <a:graphicFrameLocks xmlns:a="http://schemas.openxmlformats.org/drawingml/2006/main" noChangeAspect="1"/>
+            </wp:cNvGraphicFramePr>
+            <a:graphic xmlns:a="http://schemas.openxmlformats.org/drawingml/2006/main">
+              <a:graphicData uri="http://schemas.openxmlformats.org/drawingml/2006/picture">
+                <pic:pic xmlns:pic="http://schemas.openxmlformats.org/drawingml/2006/picture">
+                  <pic:nvPicPr>
+                    <pic:cNvPr id="287057597" name="Picture 1" descr="A screen shot of a computer&#10;&#10;Description automatically generated with low confidence"/>
+                    <pic:cNvPicPr/>
+                  </pic:nvPicPr>
+                  <pic:blipFill>
+                    <a:blip r:embed="rId43">
+                      <a:extLst>
+                        <a:ext uri="{28A0092B-C50C-407E-A947-70E740481C1C}">
+                          <a14:useLocalDpi xmlns:a14="http://schemas.microsoft.com/office/drawing/2010/main" val="0"/>
+                        </a:ext>
+                      </a:extLst>
+                    </a:blip>
+                    <a:stretch>
+                      <a:fillRect/>
+                    </a:stretch>
+                  </pic:blipFill>
+                  <pic:spPr>
+                    <a:xfrm>
+                      <a:off x="0" y="0"/>
+                      <a:ext cx="7792435" cy="1290022"/>
+                    </a:xfrm>
+                    <a:prstGeom prst="rect">
+                      <a:avLst/>
+                    </a:prstGeom>
+                  </pic:spPr>
+                </pic:pic>
+              </a:graphicData>
+            </a:graphic>
+            <wp14:sizeRelH relativeFrom="margin">
+              <wp14:pctWidth>0</wp14:pctWidth>
+            </wp14:sizeRelH>
+            <wp14:sizeRelV relativeFrom="margin">
+              <wp14:pctHeight>0</wp14:pctHeight>
+            </wp14:sizeRelV>
+          </wp:anchor>
+        </w:drawing>
+      </w:r>
     </w:p>
     <w:p>
       <w:pPr>
@@ -15926,77 +16313,22 @@
     </w:p>
     <w:p>
       <w:pPr>
+        <w:rPr>
+          <w:rFonts w:ascii="Times New Roman" w:hAnsi="Times New Roman"/>
+          <w:b/>
+          <w:sz w:val="24"/>
+          <w:lang w:val="ro-RO"/>
+        </w:rPr>
+      </w:pPr>
+      <w:r>
+        <w:br w:type="page"/>
+      </w:r>
+    </w:p>
+    <w:p>
+      <w:pPr>
         <w:pStyle w:val="da"/>
       </w:pPr>
-    </w:p>
-    <w:p>
-      <w:pPr>
-        <w:pStyle w:val="da"/>
-      </w:pPr>
-    </w:p>
-    <w:p>
-      <w:pPr>
-        <w:pStyle w:val="da"/>
-      </w:pPr>
-    </w:p>
-    <w:p>
-      <w:pPr>
-        <w:pStyle w:val="da"/>
-      </w:pPr>
-    </w:p>
-    <w:p>
-      <w:pPr>
-        <w:pStyle w:val="da"/>
-      </w:pPr>
-    </w:p>
-    <w:p>
-      <w:pPr>
-        <w:pStyle w:val="da"/>
-      </w:pPr>
-    </w:p>
-    <w:p>
-      <w:pPr>
-        <w:pStyle w:val="da"/>
-      </w:pPr>
-    </w:p>
-    <w:p>
-      <w:pPr>
-        <w:pStyle w:val="da"/>
-      </w:pPr>
-    </w:p>
-    <w:p>
-      <w:pPr>
-        <w:pStyle w:val="da"/>
-      </w:pPr>
-    </w:p>
-    <w:p>
-      <w:pPr>
-        <w:pStyle w:val="da"/>
-      </w:pPr>
-    </w:p>
-    <w:p>
-      <w:pPr>
-        <w:pStyle w:val="da"/>
-      </w:pPr>
-    </w:p>
-    <w:p>
-      <w:pPr>
-        <w:rPr>
-          <w:rFonts w:ascii="Times New Roman" w:hAnsi="Times New Roman"/>
-          <w:b/>
-          <w:sz w:val="24"/>
-          <w:lang w:val="ro-RO"/>
-        </w:rPr>
-      </w:pPr>
-      <w:r>
-        <w:br w:type="page"/>
-      </w:r>
-    </w:p>
-    <w:p>
-      <w:pPr>
-        <w:pStyle w:val="da"/>
-      </w:pPr>
-      <w:bookmarkStart w:id="18" w:name="_Toc136005240"/>
+      <w:bookmarkStart w:id="18" w:name="_Toc136023690"/>
       <w:r>
         <w:lastRenderedPageBreak/>
         <w:t>Cerinta 18</w:t>
@@ -16214,7 +16546,7 @@
                     <pic:cNvPicPr/>
                   </pic:nvPicPr>
                   <pic:blipFill>
-                    <a:blip r:embed="rId42"/>
+                    <a:blip r:embed="rId44"/>
                     <a:stretch>
                       <a:fillRect/>
                     </a:stretch>
@@ -16314,7 +16646,7 @@
                     <pic:cNvPicPr/>
                   </pic:nvPicPr>
                   <pic:blipFill>
-                    <a:blip r:embed="rId43"/>
+                    <a:blip r:embed="rId45"/>
                     <a:stretch>
                       <a:fillRect/>
                     </a:stretch>
@@ -16394,7 +16726,7 @@
       <w:pPr>
         <w:pStyle w:val="da"/>
       </w:pPr>
-      <w:bookmarkStart w:id="19" w:name="_Toc136005241"/>
+      <w:bookmarkStart w:id="19" w:name="_Toc136023691"/>
       <w:r>
         <w:lastRenderedPageBreak/>
         <w:t>Cerinta 19</w:t>
@@ -16537,7 +16869,7 @@
                     <pic:cNvPicPr/>
                   </pic:nvPicPr>
                   <pic:blipFill>
-                    <a:blip r:embed="rId44"/>
+                    <a:blip r:embed="rId46"/>
                     <a:stretch>
                       <a:fillRect/>
                     </a:stretch>
@@ -16559,8 +16891,8 @@
       </w:r>
     </w:p>
     <w:sectPr>
-      <w:headerReference w:type="default" r:id="rId45"/>
-      <w:footerReference w:type="default" r:id="rId46"/>
+      <w:headerReference w:type="default" r:id="rId47"/>
+      <w:footerReference w:type="default" r:id="rId48"/>
       <w:pgSz w:w="12240" w:h="15840"/>
       <w:pgMar w:top="1440" w:right="1440" w:bottom="1440" w:left="1440" w:header="720" w:footer="720" w:gutter="0"/>
       <w:cols w:space="720"/>

</xml_diff>